<commit_message>
#94 v2 firmware re-work for multiple vehicle support - work in progress (capabilities message)
</commit_message>
<xml_diff>
--- a/docs/OVMS_Protocol.docx
+++ b/docs/OVMS_Protocol.docx
@@ -390,8 +390,6 @@
           <w:lang w:eastAsia="ja-JP"/>
         </w:rPr>
       </w:pPr>
-      <w:bookmarkStart w:id="2" w:name="_GoBack"/>
-      <w:bookmarkEnd w:id="2"/>
       <w:r>
         <w:lastRenderedPageBreak/>
         <w:t>Welcome</w:t>
@@ -3476,7 +3474,7 @@
           <w:szCs w:val="26"/>
         </w:rPr>
       </w:pPr>
-      <w:bookmarkStart w:id="3" w:name="_Toc197824833"/>
+      <w:bookmarkStart w:id="2" w:name="_Toc197824833"/>
       <w:r>
         <w:br w:type="page"/>
       </w:r>
@@ -3485,26 +3483,26 @@
       <w:pPr>
         <w:pStyle w:val="Heading1"/>
       </w:pPr>
-      <w:bookmarkStart w:id="4" w:name="_Toc214203931"/>
+      <w:bookmarkStart w:id="3" w:name="_Toc214203931"/>
       <w:r>
         <w:lastRenderedPageBreak/>
         <w:t xml:space="preserve">The OVMS </w:t>
       </w:r>
+      <w:bookmarkEnd w:id="2"/>
+      <w:r>
+        <w:t>Protocol</w:t>
+      </w:r>
       <w:bookmarkEnd w:id="3"/>
-      <w:r>
-        <w:t>Protocol</w:t>
+    </w:p>
+    <w:p>
+      <w:pPr>
+        <w:pStyle w:val="Heading2"/>
+      </w:pPr>
+      <w:bookmarkStart w:id="4" w:name="_Toc214203932"/>
+      <w:r>
+        <w:t>Terms</w:t>
       </w:r>
       <w:bookmarkEnd w:id="4"/>
-    </w:p>
-    <w:p>
-      <w:pPr>
-        <w:pStyle w:val="Heading2"/>
-      </w:pPr>
-      <w:bookmarkStart w:id="5" w:name="_Toc214203932"/>
-      <w:r>
-        <w:t>Terms</w:t>
-      </w:r>
-      <w:bookmarkEnd w:id="5"/>
     </w:p>
     <w:p/>
     <w:p>
@@ -3566,11 +3564,11 @@
       <w:pPr>
         <w:pStyle w:val="Heading2"/>
       </w:pPr>
-      <w:bookmarkStart w:id="6" w:name="_Toc214203933"/>
+      <w:bookmarkStart w:id="5" w:name="_Toc214203933"/>
       <w:r>
         <w:t>On startup</w:t>
       </w:r>
-      <w:bookmarkEnd w:id="6"/>
+      <w:bookmarkEnd w:id="5"/>
     </w:p>
     <w:p/>
     <w:p>
@@ -3692,11 +3690,11 @@
       <w:pPr>
         <w:pStyle w:val="Heading2"/>
       </w:pPr>
-      <w:bookmarkStart w:id="7" w:name="_Toc214203934"/>
+      <w:bookmarkStart w:id="6" w:name="_Toc214203934"/>
       <w:r>
         <w:t>Encryption Protection Scheme 0x30</w:t>
       </w:r>
-      <w:bookmarkEnd w:id="7"/>
+      <w:bookmarkEnd w:id="6"/>
     </w:p>
     <w:p/>
     <w:p>
@@ -3880,76 +3878,76 @@
       <w:pPr>
         <w:pStyle w:val="Heading2"/>
       </w:pPr>
-      <w:bookmarkStart w:id="8" w:name="_Toc214203935"/>
+      <w:bookmarkStart w:id="7" w:name="_Toc214203935"/>
       <w:r>
         <w:lastRenderedPageBreak/>
         <w:t>Auto Provisioning</w:t>
       </w:r>
+      <w:bookmarkEnd w:id="7"/>
+    </w:p>
+    <w:p/>
+    <w:p>
+      <w:r>
+        <w:t>A caller can perform auto-provisioning at any time (authenticated or not). However, only one auto-provision can be performed for each connection.</w:t>
+      </w:r>
+    </w:p>
+    <w:p/>
+    <w:p>
+      <w:proofErr w:type="gramStart"/>
+      <w:r>
+        <w:t>Auto-Provisioning</w:t>
+      </w:r>
+      <w:proofErr w:type="gramEnd"/>
+      <w:r>
+        <w:t xml:space="preserve"> relies on two secrets known both to the server and client. The first is usually the VIN of the vehicle and the second is usually the ICCID of the SIM card in the vehicle module. The reason these two are chosen is that they can be auto-determined by the vehicle module, but also clearly seen by the user (for entry into the server).</w:t>
+      </w:r>
+    </w:p>
+    <w:p/>
+    <w:p>
+      <w:r>
+        <w:t xml:space="preserve">The mechanism works by the client module first determining its VIN and ICCID secrets, then connecting to the server and sending </w:t>
+      </w:r>
+      <w:proofErr w:type="gramStart"/>
+      <w:r>
+        <w:t>a</w:t>
+      </w:r>
+      <w:proofErr w:type="gramEnd"/>
+      <w:r>
+        <w:t xml:space="preserve"> AP-C message to the server proving its VIN. The </w:t>
+      </w:r>
+      <w:proofErr w:type="gramStart"/>
+      <w:r>
+        <w:t>server will</w:t>
+      </w:r>
+      <w:proofErr w:type="gramEnd"/>
+      <w:r>
+        <w:t xml:space="preserve"> then lookup the auto-provisioning record, and reply with that to the client (via a AP-S or AP-X message).</w:t>
+      </w:r>
+    </w:p>
+    <w:p/>
+    <w:p>
+      <w:r>
+        <w:t xml:space="preserve">The auto-provisioning record itself is platform dependent, but will typically be an ordered space separated list of parameter values. For OVMS hardware, and OVMS.X PIC firmware, these are merely parameters #0, #1, #2, </w:t>
+      </w:r>
+      <w:proofErr w:type="spellStart"/>
+      <w:r>
+        <w:t>etc</w:t>
+      </w:r>
+      <w:proofErr w:type="spellEnd"/>
+      <w:r>
+        <w:t>, to be stored in the car module.</w:t>
+      </w:r>
+    </w:p>
+    <w:p/>
+    <w:p>
+      <w:pPr>
+        <w:pStyle w:val="Heading3"/>
+      </w:pPr>
+      <w:bookmarkStart w:id="8" w:name="_Toc214203936"/>
+      <w:r>
+        <w:t>Auto Provisioning Protection Scheme 0x30</w:t>
+      </w:r>
       <w:bookmarkEnd w:id="8"/>
-    </w:p>
-    <w:p/>
-    <w:p>
-      <w:r>
-        <w:t>A caller can perform auto-provisioning at any time (authenticated or not). However, only one auto-provision can be performed for each connection.</w:t>
-      </w:r>
-    </w:p>
-    <w:p/>
-    <w:p>
-      <w:proofErr w:type="gramStart"/>
-      <w:r>
-        <w:t>Auto-Provisioning</w:t>
-      </w:r>
-      <w:proofErr w:type="gramEnd"/>
-      <w:r>
-        <w:t xml:space="preserve"> relies on two secrets known both to the server and client. The first is usually the VIN of the vehicle and the second is usually the ICCID of the SIM card in the vehicle module. The reason these two are chosen is that they can be auto-determined by the vehicle module, but also clearly seen by the user (for entry into the server).</w:t>
-      </w:r>
-    </w:p>
-    <w:p/>
-    <w:p>
-      <w:r>
-        <w:t xml:space="preserve">The mechanism works by the client module first determining its VIN and ICCID secrets, then connecting to the server and sending </w:t>
-      </w:r>
-      <w:proofErr w:type="gramStart"/>
-      <w:r>
-        <w:t>a</w:t>
-      </w:r>
-      <w:proofErr w:type="gramEnd"/>
-      <w:r>
-        <w:t xml:space="preserve"> AP-C message to the server proving its VIN. The </w:t>
-      </w:r>
-      <w:proofErr w:type="gramStart"/>
-      <w:r>
-        <w:t>server will</w:t>
-      </w:r>
-      <w:proofErr w:type="gramEnd"/>
-      <w:r>
-        <w:t xml:space="preserve"> then lookup the auto-provisioning record, and reply with that to the client (via a AP-S or AP-X message).</w:t>
-      </w:r>
-    </w:p>
-    <w:p/>
-    <w:p>
-      <w:r>
-        <w:t xml:space="preserve">The auto-provisioning record itself is platform dependent, but will typically be an ordered space separated list of parameter values. For OVMS hardware, and OVMS.X PIC firmware, these are merely parameters #0, #1, #2, </w:t>
-      </w:r>
-      <w:proofErr w:type="spellStart"/>
-      <w:r>
-        <w:t>etc</w:t>
-      </w:r>
-      <w:proofErr w:type="spellEnd"/>
-      <w:r>
-        <w:t>, to be stored in the car module.</w:t>
-      </w:r>
-    </w:p>
-    <w:p/>
-    <w:p>
-      <w:pPr>
-        <w:pStyle w:val="Heading3"/>
-      </w:pPr>
-      <w:bookmarkStart w:id="9" w:name="_Toc214203936"/>
-      <w:r>
-        <w:t>Auto Provisioning Protection Scheme 0x30</w:t>
-      </w:r>
-      <w:bookmarkEnd w:id="9"/>
     </w:p>
     <w:p/>
     <w:p>
@@ -4134,59 +4132,59 @@
       <w:pPr>
         <w:pStyle w:val="Heading2"/>
       </w:pPr>
-      <w:bookmarkStart w:id="10" w:name="_Toc214203937"/>
+      <w:bookmarkStart w:id="9" w:name="_Toc214203937"/>
       <w:r>
         <w:lastRenderedPageBreak/>
         <w:t>Backwards Compatibility</w:t>
       </w:r>
+      <w:bookmarkEnd w:id="9"/>
+    </w:p>
+    <w:p/>
+    <w:p>
+      <w:r>
+        <w:t xml:space="preserve">Typically, comma-separated lists are used to transmit parameter. Applications, Servers and the Car firmware should in general ignore extra parameters not expected. In this way, </w:t>
+      </w:r>
+      <w:proofErr w:type="gramStart"/>
+      <w:r>
+        <w:t>the protocol messages can be extended by adding extra parameters, without breaking old Apps/Cars that don't expect the new parameters</w:t>
+      </w:r>
+      <w:proofErr w:type="gramEnd"/>
+      <w:r>
+        <w:t>.</w:t>
+      </w:r>
+    </w:p>
+    <w:p/>
+    <w:p>
+      <w:r>
+        <w:t xml:space="preserve">Similarly, unrecognized messages should due </w:t>
+      </w:r>
+      <w:proofErr w:type="gramStart"/>
+      <w:r>
+        <w:t>ignored</w:t>
+      </w:r>
+      <w:proofErr w:type="gramEnd"/>
+      <w:r>
+        <w:t xml:space="preserve">. </w:t>
+      </w:r>
+      <w:proofErr w:type="spellStart"/>
+      <w:r>
+        <w:t>Unrecognised</w:t>
+      </w:r>
+      <w:proofErr w:type="spellEnd"/>
+      <w:r>
+        <w:t xml:space="preserve"> commands in the "C" (command) message should be responded to with a generic "unrecognized" response (in the "c" (command response) messages).</w:t>
+      </w:r>
+    </w:p>
+    <w:p/>
+    <w:p>
+      <w:pPr>
+        <w:pStyle w:val="Heading2"/>
+      </w:pPr>
+      <w:bookmarkStart w:id="10" w:name="_Toc214203938"/>
+      <w:r>
+        <w:t>Car &lt;-&gt; Server &lt;-&gt; App</w:t>
+      </w:r>
       <w:bookmarkEnd w:id="10"/>
-    </w:p>
-    <w:p/>
-    <w:p>
-      <w:r>
-        <w:t xml:space="preserve">Typically, comma-separated lists are used to transmit parameter. Applications, Servers and the Car firmware should in general ignore extra parameters not expected. In this way, </w:t>
-      </w:r>
-      <w:proofErr w:type="gramStart"/>
-      <w:r>
-        <w:t>the protocol messages can be extended by adding extra parameters, without breaking old Apps/Cars that don't expect the new parameters</w:t>
-      </w:r>
-      <w:proofErr w:type="gramEnd"/>
-      <w:r>
-        <w:t>.</w:t>
-      </w:r>
-    </w:p>
-    <w:p/>
-    <w:p>
-      <w:r>
-        <w:t xml:space="preserve">Similarly, unrecognized messages should due </w:t>
-      </w:r>
-      <w:proofErr w:type="gramStart"/>
-      <w:r>
-        <w:t>ignored</w:t>
-      </w:r>
-      <w:proofErr w:type="gramEnd"/>
-      <w:r>
-        <w:t xml:space="preserve">. </w:t>
-      </w:r>
-      <w:proofErr w:type="spellStart"/>
-      <w:r>
-        <w:t>Unrecognised</w:t>
-      </w:r>
-      <w:proofErr w:type="spellEnd"/>
-      <w:r>
-        <w:t xml:space="preserve"> commands in the "C" (command) message should be responded to with a generic "unrecognized" response (in the "c" (command response) messages).</w:t>
-      </w:r>
-    </w:p>
-    <w:p/>
-    <w:p>
-      <w:pPr>
-        <w:pStyle w:val="Heading2"/>
-      </w:pPr>
-      <w:bookmarkStart w:id="11" w:name="_Toc214203938"/>
-      <w:r>
-        <w:t>Car &lt;-&gt; Server &lt;-&gt; App</w:t>
-      </w:r>
-      <w:bookmarkEnd w:id="11"/>
     </w:p>
     <w:p/>
     <w:p>
@@ -4706,30 +4704,142 @@
       <w:pPr>
         <w:pStyle w:val="Heading3"/>
       </w:pPr>
-      <w:bookmarkStart w:id="12" w:name="_Toc214203939"/>
+      <w:bookmarkStart w:id="11" w:name="_Toc214203939"/>
       <w:r>
         <w:lastRenderedPageBreak/>
         <w:t>Ping message 0x41 "A"</w:t>
       </w:r>
+      <w:bookmarkEnd w:id="11"/>
+    </w:p>
+    <w:p/>
+    <w:p>
+      <w:proofErr w:type="gramStart"/>
+      <w:r>
+        <w:t>This message may be sent by any party</w:t>
+      </w:r>
+      <w:proofErr w:type="gramEnd"/>
+      <w:r>
+        <w:t xml:space="preserve">, to test the link. The expected response is a 0x61 ping acknowledgement. There is no expected payload to this </w:t>
+      </w:r>
+      <w:proofErr w:type="gramStart"/>
+      <w:r>
+        <w:t>message,</w:t>
+      </w:r>
+      <w:proofErr w:type="gramEnd"/>
+      <w:r>
+        <w:t xml:space="preserve"> an any given can be discarded.</w:t>
+      </w:r>
+    </w:p>
+    <w:p/>
+    <w:p>
+      <w:pPr>
+        <w:pStyle w:val="Heading3"/>
+      </w:pPr>
+      <w:bookmarkStart w:id="12" w:name="_Toc214203940"/>
+      <w:r>
+        <w:t>Ping Acknowledgement message 0x61 "a"</w:t>
+      </w:r>
       <w:bookmarkEnd w:id="12"/>
     </w:p>
     <w:p/>
     <w:p>
+      <w:r>
+        <w:t xml:space="preserve">This message is sent in response to a 0x41 ping message. There is no expected payload to this </w:t>
+      </w:r>
       <w:proofErr w:type="gramStart"/>
       <w:r>
-        <w:t>This message may be sent by any party</w:t>
+        <w:t>message,</w:t>
       </w:r>
       <w:proofErr w:type="gramEnd"/>
       <w:r>
-        <w:t xml:space="preserve">, to test the link. The expected response is a 0x61 ping acknowledgement. There is no expected payload to this </w:t>
+        <w:t xml:space="preserve"> an any given can be discarded.</w:t>
+      </w:r>
+    </w:p>
+    <w:p/>
+    <w:p>
+      <w:pPr>
+        <w:pStyle w:val="Heading3"/>
+      </w:pPr>
+      <w:bookmarkStart w:id="13" w:name="_Toc214203941"/>
+      <w:r>
+        <w:t>Command message 0x43 "C"</w:t>
+      </w:r>
+      <w:bookmarkEnd w:id="13"/>
+    </w:p>
+    <w:p/>
+    <w:p>
+      <w:r>
+        <w:t>This message is sent &lt;</w:t>
+      </w:r>
+      <w:proofErr w:type="spellStart"/>
+      <w:r>
+        <w:t>apptoserver</w:t>
+      </w:r>
+      <w:proofErr w:type="spellEnd"/>
+      <w:r>
+        <w:t>&gt; then &lt;</w:t>
+      </w:r>
+      <w:proofErr w:type="spellStart"/>
+      <w:r>
+        <w:t>servertocar</w:t>
+      </w:r>
+      <w:proofErr w:type="spellEnd"/>
+      <w:r>
+        <w:t>&gt; and carries a command to be executed on the car. The message would normally be paranoid-encrypted.</w:t>
+      </w:r>
+    </w:p>
+    <w:p/>
+    <w:p>
+      <w:r>
+        <w:t>&lt;</w:t>
       </w:r>
       <w:proofErr w:type="gramStart"/>
       <w:r>
-        <w:t>message,</w:t>
+        <w:t>data</w:t>
       </w:r>
       <w:proofErr w:type="gramEnd"/>
       <w:r>
-        <w:t xml:space="preserve"> an any given can be discarded.</w:t>
+        <w:t>&gt; is a comma-separated list of:</w:t>
+      </w:r>
+    </w:p>
+    <w:p>
+      <w:pPr>
+        <w:pStyle w:val="ListParagraph"/>
+        <w:numPr>
+          <w:ilvl w:val="0"/>
+          <w:numId w:val="9"/>
+        </w:numPr>
+      </w:pPr>
+      <w:proofErr w:type="gramStart"/>
+      <w:r>
+        <w:t>command</w:t>
+      </w:r>
+      <w:proofErr w:type="gramEnd"/>
+      <w:r>
+        <w:t xml:space="preserve"> (a command code 0..65535)</w:t>
+      </w:r>
+    </w:p>
+    <w:p>
+      <w:pPr>
+        <w:pStyle w:val="ListParagraph"/>
+        <w:numPr>
+          <w:ilvl w:val="0"/>
+          <w:numId w:val="9"/>
+        </w:numPr>
+      </w:pPr>
+      <w:proofErr w:type="gramStart"/>
+      <w:r>
+        <w:t>parameters</w:t>
+      </w:r>
+      <w:proofErr w:type="gramEnd"/>
+      <w:r>
+        <w:t xml:space="preserve"> (dependent on the command code)</w:t>
+      </w:r>
+    </w:p>
+    <w:p/>
+    <w:p>
+      <w:r>
+        <w:t>For further information on command codes and parameters, see the command section below.</w:t>
       </w:r>
     </w:p>
     <w:p/>
@@ -4737,24 +4847,115 @@
       <w:pPr>
         <w:pStyle w:val="Heading3"/>
       </w:pPr>
-      <w:bookmarkStart w:id="13" w:name="_Toc214203940"/>
-      <w:r>
-        <w:t>Ping Acknowledgement message 0x61 "a"</w:t>
-      </w:r>
-      <w:bookmarkEnd w:id="13"/>
-    </w:p>
-    <w:p/>
-    <w:p>
-      <w:r>
-        <w:t xml:space="preserve">This message is sent in response to a 0x41 ping message. There is no expected payload to this </w:t>
+      <w:bookmarkStart w:id="14" w:name="_Toc214203942"/>
+      <w:r>
+        <w:t>Command response 0x63 "c"</w:t>
+      </w:r>
+      <w:bookmarkEnd w:id="14"/>
+    </w:p>
+    <w:p/>
+    <w:p>
+      <w:r>
+        <w:t>This message is sent &lt;</w:t>
+      </w:r>
+      <w:proofErr w:type="spellStart"/>
+      <w:r>
+        <w:t>cartoserver</w:t>
+      </w:r>
+      <w:proofErr w:type="spellEnd"/>
+      <w:r>
+        <w:t>&gt; then &lt;</w:t>
+      </w:r>
+      <w:proofErr w:type="spellStart"/>
+      <w:r>
+        <w:t>servertoapp</w:t>
+      </w:r>
+      <w:proofErr w:type="spellEnd"/>
+      <w:r>
+        <w:t>&gt; and carries the response to a command executed on the car. The message would normally be paranoid-encrypted.</w:t>
+      </w:r>
+    </w:p>
+    <w:p/>
+    <w:p>
+      <w:r>
+        <w:t>&lt;</w:t>
       </w:r>
       <w:proofErr w:type="gramStart"/>
       <w:r>
-        <w:t>message,</w:t>
+        <w:t>data</w:t>
       </w:r>
       <w:proofErr w:type="gramEnd"/>
       <w:r>
-        <w:t xml:space="preserve"> an any given can be discarded.</w:t>
+        <w:t>&gt; is a comma-separated list of:</w:t>
+      </w:r>
+    </w:p>
+    <w:p>
+      <w:pPr>
+        <w:pStyle w:val="ListParagraph"/>
+        <w:numPr>
+          <w:ilvl w:val="0"/>
+          <w:numId w:val="10"/>
+        </w:numPr>
+      </w:pPr>
+      <w:proofErr w:type="gramStart"/>
+      <w:r>
+        <w:t>command</w:t>
+      </w:r>
+      <w:proofErr w:type="gramEnd"/>
+      <w:r>
+        <w:t xml:space="preserve"> (a command code 0..65535)</w:t>
+      </w:r>
+    </w:p>
+    <w:p>
+      <w:pPr>
+        <w:pStyle w:val="ListParagraph"/>
+        <w:numPr>
+          <w:ilvl w:val="0"/>
+          <w:numId w:val="10"/>
+        </w:numPr>
+      </w:pPr>
+      <w:proofErr w:type="gramStart"/>
+      <w:r>
+        <w:t>result</w:t>
+      </w:r>
+      <w:proofErr w:type="gramEnd"/>
+      <w:r>
+        <w:t xml:space="preserve"> (0=ok, 1=failed, 2=unsupported, 3=unimplemented)</w:t>
+      </w:r>
+    </w:p>
+    <w:p>
+      <w:pPr>
+        <w:pStyle w:val="ListParagraph"/>
+        <w:numPr>
+          <w:ilvl w:val="0"/>
+          <w:numId w:val="10"/>
+        </w:numPr>
+      </w:pPr>
+      <w:proofErr w:type="gramStart"/>
+      <w:r>
+        <w:t>parameters</w:t>
+      </w:r>
+      <w:proofErr w:type="gramEnd"/>
+      <w:r>
+        <w:t xml:space="preserve"> (dependent on the command code and result)</w:t>
+      </w:r>
+    </w:p>
+    <w:p/>
+    <w:p>
+      <w:r>
+        <w:t>For result=0, the parameters depend on the command being responded to (see the command section below for further information).</w:t>
+      </w:r>
+    </w:p>
+    <w:p/>
+    <w:p>
+      <w:r>
+        <w:t>For result=1, the parameter is a textual string describing the fault.</w:t>
+      </w:r>
+    </w:p>
+    <w:p/>
+    <w:p>
+      <w:r>
+        <w:t>For result=2 or 3, the parameter is not used.</w:t>
       </w:r>
     </w:p>
     <w:p/>
@@ -4762,215 +4963,12 @@
       <w:pPr>
         <w:pStyle w:val="Heading3"/>
       </w:pPr>
-      <w:bookmarkStart w:id="14" w:name="_Toc214203941"/>
-      <w:r>
-        <w:t>Command message 0x43 "C"</w:t>
-      </w:r>
-      <w:bookmarkEnd w:id="14"/>
-    </w:p>
-    <w:p/>
-    <w:p>
-      <w:r>
-        <w:t>This message is sent &lt;</w:t>
-      </w:r>
-      <w:proofErr w:type="spellStart"/>
-      <w:r>
-        <w:t>apptoserver</w:t>
-      </w:r>
-      <w:proofErr w:type="spellEnd"/>
-      <w:r>
-        <w:t>&gt; then &lt;</w:t>
-      </w:r>
-      <w:proofErr w:type="spellStart"/>
-      <w:r>
-        <w:t>servertocar</w:t>
-      </w:r>
-      <w:proofErr w:type="spellEnd"/>
-      <w:r>
-        <w:t>&gt; and carries a command to be executed on the car. The message would normally be paranoid-encrypted.</w:t>
-      </w:r>
-    </w:p>
-    <w:p/>
-    <w:p>
-      <w:r>
-        <w:t>&lt;</w:t>
-      </w:r>
-      <w:proofErr w:type="gramStart"/>
-      <w:r>
-        <w:t>data</w:t>
-      </w:r>
-      <w:proofErr w:type="gramEnd"/>
-      <w:r>
-        <w:t>&gt; is a comma-separated list of:</w:t>
-      </w:r>
-    </w:p>
-    <w:p>
-      <w:pPr>
-        <w:pStyle w:val="ListParagraph"/>
-        <w:numPr>
-          <w:ilvl w:val="0"/>
-          <w:numId w:val="9"/>
-        </w:numPr>
-      </w:pPr>
-      <w:proofErr w:type="gramStart"/>
-      <w:r>
-        <w:t>command</w:t>
-      </w:r>
-      <w:proofErr w:type="gramEnd"/>
-      <w:r>
-        <w:t xml:space="preserve"> (a command code 0..65535)</w:t>
-      </w:r>
-    </w:p>
-    <w:p>
-      <w:pPr>
-        <w:pStyle w:val="ListParagraph"/>
-        <w:numPr>
-          <w:ilvl w:val="0"/>
-          <w:numId w:val="9"/>
-        </w:numPr>
-      </w:pPr>
-      <w:proofErr w:type="gramStart"/>
-      <w:r>
-        <w:t>parameters</w:t>
-      </w:r>
-      <w:proofErr w:type="gramEnd"/>
-      <w:r>
-        <w:t xml:space="preserve"> (dependent on the command code)</w:t>
-      </w:r>
-    </w:p>
-    <w:p/>
-    <w:p>
-      <w:r>
-        <w:t>For further information on command codes and parameters, see the command section below.</w:t>
-      </w:r>
-    </w:p>
-    <w:p/>
-    <w:p>
-      <w:pPr>
-        <w:pStyle w:val="Heading3"/>
-      </w:pPr>
-      <w:bookmarkStart w:id="15" w:name="_Toc214203942"/>
-      <w:r>
-        <w:t>Command response 0x63 "c"</w:t>
-      </w:r>
-      <w:bookmarkEnd w:id="15"/>
-    </w:p>
-    <w:p/>
-    <w:p>
-      <w:r>
-        <w:t>This message is sent &lt;</w:t>
-      </w:r>
-      <w:proofErr w:type="spellStart"/>
-      <w:r>
-        <w:t>cartoserver</w:t>
-      </w:r>
-      <w:proofErr w:type="spellEnd"/>
-      <w:r>
-        <w:t>&gt; then &lt;</w:t>
-      </w:r>
-      <w:proofErr w:type="spellStart"/>
-      <w:r>
-        <w:t>servertoapp</w:t>
-      </w:r>
-      <w:proofErr w:type="spellEnd"/>
-      <w:r>
-        <w:t>&gt; and carries the response to a command executed on the car. The message would normally be paranoid-encrypted.</w:t>
-      </w:r>
-    </w:p>
-    <w:p/>
-    <w:p>
-      <w:r>
-        <w:t>&lt;</w:t>
-      </w:r>
-      <w:proofErr w:type="gramStart"/>
-      <w:r>
-        <w:t>data</w:t>
-      </w:r>
-      <w:proofErr w:type="gramEnd"/>
-      <w:r>
-        <w:t>&gt; is a comma-separated list of:</w:t>
-      </w:r>
-    </w:p>
-    <w:p>
-      <w:pPr>
-        <w:pStyle w:val="ListParagraph"/>
-        <w:numPr>
-          <w:ilvl w:val="0"/>
-          <w:numId w:val="10"/>
-        </w:numPr>
-      </w:pPr>
-      <w:proofErr w:type="gramStart"/>
-      <w:r>
-        <w:t>command</w:t>
-      </w:r>
-      <w:proofErr w:type="gramEnd"/>
-      <w:r>
-        <w:t xml:space="preserve"> (a command code 0..65535)</w:t>
-      </w:r>
-    </w:p>
-    <w:p>
-      <w:pPr>
-        <w:pStyle w:val="ListParagraph"/>
-        <w:numPr>
-          <w:ilvl w:val="0"/>
-          <w:numId w:val="10"/>
-        </w:numPr>
-      </w:pPr>
-      <w:proofErr w:type="gramStart"/>
-      <w:r>
-        <w:t>result</w:t>
-      </w:r>
-      <w:proofErr w:type="gramEnd"/>
-      <w:r>
-        <w:t xml:space="preserve"> (0=ok, 1=failed, 2=unsupported, 3=unimplemented)</w:t>
-      </w:r>
-    </w:p>
-    <w:p>
-      <w:pPr>
-        <w:pStyle w:val="ListParagraph"/>
-        <w:numPr>
-          <w:ilvl w:val="0"/>
-          <w:numId w:val="10"/>
-        </w:numPr>
-      </w:pPr>
-      <w:proofErr w:type="gramStart"/>
-      <w:r>
-        <w:t>parameters</w:t>
-      </w:r>
-      <w:proofErr w:type="gramEnd"/>
-      <w:r>
-        <w:t xml:space="preserve"> (dependent on the command code and result)</w:t>
-      </w:r>
-    </w:p>
-    <w:p/>
-    <w:p>
-      <w:r>
-        <w:t>For result=0, the parameters depend on the command being responded to (see the command section below for further information).</w:t>
-      </w:r>
-    </w:p>
-    <w:p/>
-    <w:p>
-      <w:r>
-        <w:t>For result=1, the parameter is a textual string describing the fault.</w:t>
-      </w:r>
-    </w:p>
-    <w:p/>
-    <w:p>
-      <w:r>
-        <w:t>For result=2 or 3, the parameter is not used.</w:t>
-      </w:r>
-    </w:p>
-    <w:p/>
-    <w:p>
-      <w:pPr>
-        <w:pStyle w:val="Heading3"/>
-      </w:pPr>
-      <w:bookmarkStart w:id="16" w:name="_Toc214203943"/>
+      <w:bookmarkStart w:id="15" w:name="_Toc214203943"/>
       <w:r>
         <w:lastRenderedPageBreak/>
         <w:t>Car Environment message 0x44 "D"</w:t>
       </w:r>
-      <w:bookmarkEnd w:id="16"/>
+      <w:bookmarkEnd w:id="15"/>
     </w:p>
     <w:p/>
     <w:p>
@@ -5359,12 +5357,12 @@
       <w:pPr>
         <w:pStyle w:val="Heading3"/>
       </w:pPr>
-      <w:bookmarkStart w:id="17" w:name="_Toc214203944"/>
+      <w:bookmarkStart w:id="16" w:name="_Toc214203944"/>
       <w:r>
         <w:lastRenderedPageBreak/>
         <w:t>Paranoid-mode encrypted message 0x45 "E"</w:t>
       </w:r>
-      <w:bookmarkEnd w:id="17"/>
+      <w:bookmarkEnd w:id="16"/>
       <w:r>
         <w:t xml:space="preserve"> </w:t>
       </w:r>
@@ -5603,134 +5601,134 @@
       <w:pPr>
         <w:pStyle w:val="Heading3"/>
       </w:pPr>
-      <w:bookmarkStart w:id="18" w:name="_Toc214203945"/>
+      <w:bookmarkStart w:id="17" w:name="_Toc214203945"/>
       <w:r>
         <w:lastRenderedPageBreak/>
         <w:t>Car firmware message 0x46 "F"</w:t>
       </w:r>
+      <w:bookmarkEnd w:id="17"/>
+    </w:p>
+    <w:p/>
+    <w:p>
+      <w:r>
+        <w:t>This message is sent &lt;</w:t>
+      </w:r>
+      <w:proofErr w:type="spellStart"/>
+      <w:r>
+        <w:t>cartoserver</w:t>
+      </w:r>
+      <w:proofErr w:type="spellEnd"/>
+      <w:r>
+        <w:t>&gt; "C", or &lt;</w:t>
+      </w:r>
+      <w:proofErr w:type="spellStart"/>
+      <w:r>
+        <w:t>servertoapp</w:t>
+      </w:r>
+      <w:proofErr w:type="spellEnd"/>
+      <w:r>
+        <w:t>&gt; "s", and transmits the firmware versions of the vehicle.</w:t>
+      </w:r>
+    </w:p>
+    <w:p/>
+    <w:p>
+      <w:r>
+        <w:t>&lt;</w:t>
+      </w:r>
+      <w:proofErr w:type="gramStart"/>
+      <w:r>
+        <w:t>da</w:t>
+      </w:r>
+      <w:r>
+        <w:t>ta</w:t>
+      </w:r>
+      <w:proofErr w:type="gramEnd"/>
+      <w:r>
+        <w:t>&gt; is comma-separated list of:</w:t>
+      </w:r>
+    </w:p>
+    <w:p>
+      <w:pPr>
+        <w:pStyle w:val="ListParagraph"/>
+        <w:numPr>
+          <w:ilvl w:val="0"/>
+          <w:numId w:val="14"/>
+        </w:numPr>
+      </w:pPr>
+      <w:r>
+        <w:t>Car firmware version</w:t>
+      </w:r>
+    </w:p>
+    <w:p>
+      <w:pPr>
+        <w:pStyle w:val="ListParagraph"/>
+        <w:numPr>
+          <w:ilvl w:val="0"/>
+          <w:numId w:val="14"/>
+        </w:numPr>
+      </w:pPr>
+      <w:r>
+        <w:t>Car VIN</w:t>
+      </w:r>
+    </w:p>
+    <w:p>
+      <w:pPr>
+        <w:pStyle w:val="ListParagraph"/>
+        <w:numPr>
+          <w:ilvl w:val="0"/>
+          <w:numId w:val="14"/>
+        </w:numPr>
+      </w:pPr>
+      <w:r>
+        <w:t>GSM signal level</w:t>
+      </w:r>
+    </w:p>
+    <w:p>
+      <w:pPr>
+        <w:pStyle w:val="ListParagraph"/>
+        <w:numPr>
+          <w:ilvl w:val="0"/>
+          <w:numId w:val="14"/>
+        </w:numPr>
+      </w:pPr>
+      <w:r>
+        <w:t>Write-enabled firmware (0=read-only, 1=write-enabled)</w:t>
+      </w:r>
+    </w:p>
+    <w:p>
+      <w:pPr>
+        <w:pStyle w:val="ListParagraph"/>
+        <w:numPr>
+          <w:ilvl w:val="0"/>
+          <w:numId w:val="14"/>
+        </w:numPr>
+      </w:pPr>
+      <w:r>
+        <w:t>Car type (TR=Tesla Roadster, others may follow)</w:t>
+      </w:r>
+    </w:p>
+    <w:p>
+      <w:pPr>
+        <w:pStyle w:val="ListParagraph"/>
+        <w:numPr>
+          <w:ilvl w:val="0"/>
+          <w:numId w:val="14"/>
+        </w:numPr>
+      </w:pPr>
+      <w:r>
+        <w:t>GSM lock</w:t>
+      </w:r>
+    </w:p>
+    <w:p/>
+    <w:p>
+      <w:pPr>
+        <w:pStyle w:val="Heading3"/>
+      </w:pPr>
+      <w:bookmarkStart w:id="18" w:name="_Toc214203946"/>
+      <w:r>
+        <w:t>Server firmware message 0x66 "f"</w:t>
+      </w:r>
       <w:bookmarkEnd w:id="18"/>
-    </w:p>
-    <w:p/>
-    <w:p>
-      <w:r>
-        <w:t>This message is sent &lt;</w:t>
-      </w:r>
-      <w:proofErr w:type="spellStart"/>
-      <w:r>
-        <w:t>cartoserver</w:t>
-      </w:r>
-      <w:proofErr w:type="spellEnd"/>
-      <w:r>
-        <w:t>&gt; "C", or &lt;</w:t>
-      </w:r>
-      <w:proofErr w:type="spellStart"/>
-      <w:r>
-        <w:t>servertoapp</w:t>
-      </w:r>
-      <w:proofErr w:type="spellEnd"/>
-      <w:r>
-        <w:t>&gt; "s", and transmits the firmware versions of the vehicle.</w:t>
-      </w:r>
-    </w:p>
-    <w:p/>
-    <w:p>
-      <w:r>
-        <w:t>&lt;</w:t>
-      </w:r>
-      <w:proofErr w:type="gramStart"/>
-      <w:r>
-        <w:t>da</w:t>
-      </w:r>
-      <w:r>
-        <w:t>ta</w:t>
-      </w:r>
-      <w:proofErr w:type="gramEnd"/>
-      <w:r>
-        <w:t>&gt; is comma-separated list of:</w:t>
-      </w:r>
-    </w:p>
-    <w:p>
-      <w:pPr>
-        <w:pStyle w:val="ListParagraph"/>
-        <w:numPr>
-          <w:ilvl w:val="0"/>
-          <w:numId w:val="14"/>
-        </w:numPr>
-      </w:pPr>
-      <w:r>
-        <w:t>Car firmware version</w:t>
-      </w:r>
-    </w:p>
-    <w:p>
-      <w:pPr>
-        <w:pStyle w:val="ListParagraph"/>
-        <w:numPr>
-          <w:ilvl w:val="0"/>
-          <w:numId w:val="14"/>
-        </w:numPr>
-      </w:pPr>
-      <w:r>
-        <w:t>Car VIN</w:t>
-      </w:r>
-    </w:p>
-    <w:p>
-      <w:pPr>
-        <w:pStyle w:val="ListParagraph"/>
-        <w:numPr>
-          <w:ilvl w:val="0"/>
-          <w:numId w:val="14"/>
-        </w:numPr>
-      </w:pPr>
-      <w:r>
-        <w:t>GSM signal level</w:t>
-      </w:r>
-    </w:p>
-    <w:p>
-      <w:pPr>
-        <w:pStyle w:val="ListParagraph"/>
-        <w:numPr>
-          <w:ilvl w:val="0"/>
-          <w:numId w:val="14"/>
-        </w:numPr>
-      </w:pPr>
-      <w:r>
-        <w:t>Write-enabled firmware (0=read-only, 1=write-enabled)</w:t>
-      </w:r>
-    </w:p>
-    <w:p>
-      <w:pPr>
-        <w:pStyle w:val="ListParagraph"/>
-        <w:numPr>
-          <w:ilvl w:val="0"/>
-          <w:numId w:val="14"/>
-        </w:numPr>
-      </w:pPr>
-      <w:r>
-        <w:t>Car type (TR=Tesla Roadster, others may follow)</w:t>
-      </w:r>
-    </w:p>
-    <w:p>
-      <w:pPr>
-        <w:pStyle w:val="ListParagraph"/>
-        <w:numPr>
-          <w:ilvl w:val="0"/>
-          <w:numId w:val="14"/>
-        </w:numPr>
-      </w:pPr>
-      <w:r>
-        <w:t>GSM lock</w:t>
-      </w:r>
-    </w:p>
-    <w:p/>
-    <w:p>
-      <w:pPr>
-        <w:pStyle w:val="Heading3"/>
-      </w:pPr>
-      <w:bookmarkStart w:id="19" w:name="_Toc214203946"/>
-      <w:r>
-        <w:t>Server firmware message 0x66 "f"</w:t>
-      </w:r>
-      <w:bookmarkEnd w:id="19"/>
     </w:p>
     <w:p/>
     <w:p>
@@ -5798,63 +5796,63 @@
       <w:pPr>
         <w:pStyle w:val="Heading3"/>
       </w:pPr>
-      <w:bookmarkStart w:id="20" w:name="_Toc214203947"/>
+      <w:bookmarkStart w:id="19" w:name="_Toc214203947"/>
       <w:r>
         <w:lastRenderedPageBreak/>
         <w:t>Car group subscription message 0x47 "G"</w:t>
       </w:r>
+      <w:bookmarkEnd w:id="19"/>
+    </w:p>
+    <w:p/>
+    <w:p>
+      <w:r>
+        <w:t>This message is sent &lt;</w:t>
+      </w:r>
+      <w:proofErr w:type="spellStart"/>
+      <w:r>
+        <w:t>apptoserver</w:t>
+      </w:r>
+      <w:proofErr w:type="spellEnd"/>
+      <w:r>
+        <w:t>&gt; "A", and requests subscription to the specified group.</w:t>
+      </w:r>
+    </w:p>
+    <w:p/>
+    <w:p>
+      <w:r>
+        <w:t>&lt;</w:t>
+      </w:r>
+      <w:proofErr w:type="gramStart"/>
+      <w:r>
+        <w:t>data</w:t>
+      </w:r>
+      <w:proofErr w:type="gramEnd"/>
+      <w:r>
+        <w:t>&gt; is comma-separated list of:</w:t>
+      </w:r>
+    </w:p>
+    <w:p>
+      <w:pPr>
+        <w:pStyle w:val="ListParagraph"/>
+        <w:numPr>
+          <w:ilvl w:val="0"/>
+          <w:numId w:val="15"/>
+        </w:numPr>
+      </w:pPr>
+      <w:r>
+        <w:t>Group name</w:t>
+      </w:r>
+    </w:p>
+    <w:p/>
+    <w:p>
+      <w:pPr>
+        <w:pStyle w:val="Heading3"/>
+      </w:pPr>
+      <w:bookmarkStart w:id="20" w:name="_Toc214203948"/>
+      <w:r>
+        <w:t>Car group update message 0x67 "g"</w:t>
+      </w:r>
       <w:bookmarkEnd w:id="20"/>
-    </w:p>
-    <w:p/>
-    <w:p>
-      <w:r>
-        <w:t>This message is sent &lt;</w:t>
-      </w:r>
-      <w:proofErr w:type="spellStart"/>
-      <w:r>
-        <w:t>apptoserver</w:t>
-      </w:r>
-      <w:proofErr w:type="spellEnd"/>
-      <w:r>
-        <w:t>&gt; "A", and requests subscription to the specified group.</w:t>
-      </w:r>
-    </w:p>
-    <w:p/>
-    <w:p>
-      <w:r>
-        <w:t>&lt;</w:t>
-      </w:r>
-      <w:proofErr w:type="gramStart"/>
-      <w:r>
-        <w:t>data</w:t>
-      </w:r>
-      <w:proofErr w:type="gramEnd"/>
-      <w:r>
-        <w:t>&gt; is comma-separated list of:</w:t>
-      </w:r>
-    </w:p>
-    <w:p>
-      <w:pPr>
-        <w:pStyle w:val="ListParagraph"/>
-        <w:numPr>
-          <w:ilvl w:val="0"/>
-          <w:numId w:val="15"/>
-        </w:numPr>
-      </w:pPr>
-      <w:r>
-        <w:t>Group name</w:t>
-      </w:r>
-    </w:p>
-    <w:p/>
-    <w:p>
-      <w:pPr>
-        <w:pStyle w:val="Heading3"/>
-      </w:pPr>
-      <w:bookmarkStart w:id="21" w:name="_Toc214203948"/>
-      <w:r>
-        <w:t>Car group update message 0x67 "g"</w:t>
-      </w:r>
-      <w:bookmarkEnd w:id="21"/>
     </w:p>
     <w:p/>
     <w:p>
@@ -6065,45 +6063,45 @@
       <w:pPr>
         <w:pStyle w:val="Heading3"/>
       </w:pPr>
-      <w:bookmarkStart w:id="22" w:name="_Toc214203949"/>
+      <w:bookmarkStart w:id="21" w:name="_Toc214203949"/>
       <w:r>
         <w:lastRenderedPageBreak/>
         <w:t>Push notification message 0x50 "P"</w:t>
       </w:r>
+      <w:bookmarkEnd w:id="21"/>
+    </w:p>
+    <w:p/>
+    <w:p>
+      <w:r>
+        <w:t>This message is sent &lt;</w:t>
+      </w:r>
+      <w:proofErr w:type="spellStart"/>
+      <w:r>
+        <w:t>cartoserver</w:t>
+      </w:r>
+      <w:proofErr w:type="spellEnd"/>
+      <w:r>
+        <w:t>&gt; "C", or &lt;</w:t>
+      </w:r>
+      <w:proofErr w:type="spellStart"/>
+      <w:r>
+        <w:t>servertoapp</w:t>
+      </w:r>
+      <w:proofErr w:type="spellEnd"/>
+      <w:r>
+        <w:t>&gt; "s". When used by the car, it requests the server to send a textual push notification alert message to all apps registered for this car. The &lt;data&gt; is 1 byte alert type followed by N bytes of textual message. The server will use this message to send the notification to any connected apps, and can also send via external mobile frameworks for unconnected apps.</w:t>
+      </w:r>
+    </w:p>
+    <w:p/>
+    <w:p>
+      <w:pPr>
+        <w:pStyle w:val="Heading3"/>
+      </w:pPr>
+      <w:bookmarkStart w:id="22" w:name="_Toc214203950"/>
+      <w:r>
+        <w:t>Push notification subscription 0x70 "p"</w:t>
+      </w:r>
       <w:bookmarkEnd w:id="22"/>
-    </w:p>
-    <w:p/>
-    <w:p>
-      <w:r>
-        <w:t>This message is sent &lt;</w:t>
-      </w:r>
-      <w:proofErr w:type="spellStart"/>
-      <w:r>
-        <w:t>cartoserver</w:t>
-      </w:r>
-      <w:proofErr w:type="spellEnd"/>
-      <w:r>
-        <w:t>&gt; "C", or &lt;</w:t>
-      </w:r>
-      <w:proofErr w:type="spellStart"/>
-      <w:r>
-        <w:t>servertoapp</w:t>
-      </w:r>
-      <w:proofErr w:type="spellEnd"/>
-      <w:r>
-        <w:t>&gt; "s". When used by the car, it requests the server to send a textual push notification alert message to all apps registered for this car. The &lt;data&gt; is 1 byte alert type followed by N bytes of textual message. The server will use this message to send the notification to any connected apps, and can also send via external mobile frameworks for unconnected apps.</w:t>
-      </w:r>
-    </w:p>
-    <w:p/>
-    <w:p>
-      <w:pPr>
-        <w:pStyle w:val="Heading3"/>
-      </w:pPr>
-      <w:bookmarkStart w:id="23" w:name="_Toc214203950"/>
-      <w:r>
-        <w:t>Push notification subscription 0x70 "p"</w:t>
-      </w:r>
-      <w:bookmarkEnd w:id="23"/>
     </w:p>
     <w:p/>
     <w:p>
@@ -6258,12 +6256,12 @@
       <w:pPr>
         <w:pStyle w:val="Heading3"/>
       </w:pPr>
-      <w:bookmarkStart w:id="24" w:name="_Toc214203951"/>
+      <w:bookmarkStart w:id="23" w:name="_Toc214203951"/>
       <w:r>
         <w:lastRenderedPageBreak/>
         <w:t>Server -&gt; Server Car Record message 0x52 "R"</w:t>
       </w:r>
-      <w:bookmarkEnd w:id="24"/>
+      <w:bookmarkEnd w:id="23"/>
     </w:p>
     <w:p/>
     <w:p>
@@ -6397,11 +6395,11 @@
       <w:pPr>
         <w:pStyle w:val="Heading3"/>
       </w:pPr>
-      <w:bookmarkStart w:id="25" w:name="_Toc214203952"/>
+      <w:bookmarkStart w:id="24" w:name="_Toc214203952"/>
       <w:r>
         <w:t>Server -&gt; Server Message Replication message 0x72 "r"</w:t>
       </w:r>
-      <w:bookmarkEnd w:id="25"/>
+      <w:bookmarkEnd w:id="24"/>
     </w:p>
     <w:p/>
     <w:p>
@@ -6502,12 +6500,12 @@
       <w:pPr>
         <w:pStyle w:val="Heading3"/>
       </w:pPr>
-      <w:bookmarkStart w:id="26" w:name="_Toc214203953"/>
+      <w:bookmarkStart w:id="25" w:name="_Toc214203953"/>
       <w:r>
         <w:lastRenderedPageBreak/>
         <w:t>Car state message 0x53 "S"</w:t>
       </w:r>
-      <w:bookmarkEnd w:id="26"/>
+      <w:bookmarkEnd w:id="25"/>
     </w:p>
     <w:p/>
     <w:p>
@@ -6806,11 +6804,50 @@
       <w:pPr>
         <w:pStyle w:val="Heading3"/>
       </w:pPr>
-      <w:bookmarkStart w:id="27" w:name="_Toc214203954"/>
+      <w:bookmarkStart w:id="26" w:name="_Toc214203954"/>
       <w:r>
         <w:lastRenderedPageBreak/>
         <w:t>Car update time message 0x53 "T"</w:t>
       </w:r>
+      <w:bookmarkEnd w:id="26"/>
+    </w:p>
+    <w:p/>
+    <w:p>
+      <w:r>
+        <w:t>This message is sent &lt;</w:t>
+      </w:r>
+      <w:proofErr w:type="spellStart"/>
+      <w:r>
+        <w:t>servertoapp</w:t>
+      </w:r>
+      <w:proofErr w:type="spellEnd"/>
+      <w:r>
+        <w:t>&gt; "s", and transmits the last known update time of the vehicle.</w:t>
+      </w:r>
+    </w:p>
+    <w:p/>
+    <w:p>
+      <w:r>
+        <w:t>&lt;</w:t>
+      </w:r>
+      <w:proofErr w:type="gramStart"/>
+      <w:r>
+        <w:t>data</w:t>
+      </w:r>
+      <w:proofErr w:type="gramEnd"/>
+      <w:r>
+        <w:t>&gt; is the number of seconds since the car last sent an update message</w:t>
+      </w:r>
+    </w:p>
+    <w:p/>
+    <w:p>
+      <w:pPr>
+        <w:pStyle w:val="Heading3"/>
+      </w:pPr>
+      <w:bookmarkStart w:id="27" w:name="_Toc214203955"/>
+      <w:r>
+        <w:t>Car location message 0x4C "L"</w:t>
+      </w:r>
       <w:bookmarkEnd w:id="27"/>
     </w:p>
     <w:p/>
@@ -6820,11 +6857,147 @@
       </w:r>
       <w:proofErr w:type="spellStart"/>
       <w:r>
+        <w:t>cartoserver</w:t>
+      </w:r>
+      <w:proofErr w:type="spellEnd"/>
+      <w:r>
+        <w:t>&gt; "C" and transmits the last known location of the vehicle.</w:t>
+      </w:r>
+    </w:p>
+    <w:p/>
+    <w:p>
+      <w:r>
+        <w:t>&lt;</w:t>
+      </w:r>
+      <w:proofErr w:type="gramStart"/>
+      <w:r>
+        <w:t>da</w:t>
+      </w:r>
+      <w:r>
+        <w:t>ta</w:t>
+      </w:r>
+      <w:proofErr w:type="gramEnd"/>
+      <w:r>
+        <w:t>&gt; is comma-separated list of:</w:t>
+      </w:r>
+    </w:p>
+    <w:p>
+      <w:pPr>
+        <w:pStyle w:val="ListParagraph"/>
+        <w:numPr>
+          <w:ilvl w:val="0"/>
+          <w:numId w:val="19"/>
+        </w:numPr>
+      </w:pPr>
+      <w:r>
+        <w:t>Latitude</w:t>
+      </w:r>
+    </w:p>
+    <w:p>
+      <w:pPr>
+        <w:pStyle w:val="ListParagraph"/>
+        <w:numPr>
+          <w:ilvl w:val="0"/>
+          <w:numId w:val="19"/>
+        </w:numPr>
+      </w:pPr>
+      <w:r>
+        <w:t>Longitude</w:t>
+      </w:r>
+    </w:p>
+    <w:p>
+      <w:pPr>
+        <w:pStyle w:val="ListParagraph"/>
+        <w:numPr>
+          <w:ilvl w:val="0"/>
+          <w:numId w:val="19"/>
+        </w:numPr>
+      </w:pPr>
+      <w:r>
+        <w:t>Car direction</w:t>
+      </w:r>
+    </w:p>
+    <w:p>
+      <w:pPr>
+        <w:pStyle w:val="ListParagraph"/>
+        <w:numPr>
+          <w:ilvl w:val="0"/>
+          <w:numId w:val="19"/>
+        </w:numPr>
+      </w:pPr>
+      <w:r>
+        <w:t>Car altitude</w:t>
+      </w:r>
+    </w:p>
+    <w:p>
+      <w:pPr>
+        <w:pStyle w:val="ListParagraph"/>
+        <w:numPr>
+          <w:ilvl w:val="0"/>
+          <w:numId w:val="19"/>
+        </w:numPr>
+      </w:pPr>
+      <w:r>
+        <w:t>Car GPS lock (0=</w:t>
+      </w:r>
+      <w:proofErr w:type="spellStart"/>
+      <w:r>
+        <w:t>nogps</w:t>
+      </w:r>
+      <w:proofErr w:type="spellEnd"/>
+      <w:r>
+        <w:t>, 1=</w:t>
+      </w:r>
+      <w:proofErr w:type="spellStart"/>
+      <w:r>
+        <w:t>goodgps</w:t>
+      </w:r>
+      <w:proofErr w:type="spellEnd"/>
+      <w:r>
+        <w:t>)</w:t>
+      </w:r>
+    </w:p>
+    <w:p>
+      <w:pPr>
+        <w:pStyle w:val="ListParagraph"/>
+        <w:numPr>
+          <w:ilvl w:val="0"/>
+          <w:numId w:val="19"/>
+        </w:numPr>
+      </w:pPr>
+      <w:r>
+        <w:t>Stale GPS indicator (-1=none, 0=stale, &gt;0 ok)</w:t>
+      </w:r>
+    </w:p>
+    <w:p/>
+    <w:p>
+      <w:pPr>
+        <w:pStyle w:val="Heading3"/>
+      </w:pPr>
+      <w:r>
+        <w:t>Car Capabilities message 0x56 “V”</w:t>
+      </w:r>
+    </w:p>
+    <w:p/>
+    <w:p>
+      <w:r>
+        <w:t>This message is sent &lt;</w:t>
+      </w:r>
+      <w:proofErr w:type="spellStart"/>
+      <w:r>
+        <w:t>cartoserver</w:t>
+      </w:r>
+      <w:proofErr w:type="spellEnd"/>
+      <w:r>
+        <w:t>&gt; “C”, or &lt;</w:t>
+      </w:r>
+      <w:proofErr w:type="spellStart"/>
+      <w:r>
         <w:t>servertoapp</w:t>
       </w:r>
       <w:proofErr w:type="spellEnd"/>
       <w:r>
-        <w:t>&gt; "s", and transmits the last known update time of the vehicle.</w:t>
+        <w:t>&gt; “s”, and transmits the vehicle capabilities. It was introduced with v2 of the protocol.</w:t>
       </w:r>
     </w:p>
     <w:p/>
@@ -6838,149 +7011,91 @@
       </w:r>
       <w:proofErr w:type="gramEnd"/>
       <w:r>
-        <w:t>&gt; is the number of seconds since the car last sent an update message</w:t>
-      </w:r>
-    </w:p>
-    <w:p/>
+        <w:t xml:space="preserve"> is comma-separated list of vehicle capabilities of the form:</w:t>
+      </w:r>
+    </w:p>
+    <w:p>
+      <w:pPr>
+        <w:pStyle w:val="ListParagraph"/>
+        <w:numPr>
+          <w:ilvl w:val="0"/>
+          <w:numId w:val="32"/>
+        </w:numPr>
+      </w:pPr>
+      <w:r>
+        <w:t>C&lt;</w:t>
+      </w:r>
+      <w:proofErr w:type="spellStart"/>
+      <w:r>
+        <w:t>cmd</w:t>
+      </w:r>
+      <w:proofErr w:type="spellEnd"/>
+      <w:r>
+        <w:t>&gt; indicates vehicle support command &lt;</w:t>
+      </w:r>
+      <w:proofErr w:type="spellStart"/>
+      <w:r>
+        <w:t>cmd</w:t>
+      </w:r>
+      <w:proofErr w:type="spellEnd"/>
+      <w:r>
+        <w:t>&gt;</w:t>
+      </w:r>
+    </w:p>
+    <w:p>
+      <w:pPr>
+        <w:pStyle w:val="ListParagraph"/>
+        <w:numPr>
+          <w:ilvl w:val="0"/>
+          <w:numId w:val="32"/>
+        </w:numPr>
+      </w:pPr>
+      <w:r>
+        <w:t>C&lt;</w:t>
+      </w:r>
+      <w:proofErr w:type="spellStart"/>
+      <w:r>
+        <w:t>cmdL</w:t>
+      </w:r>
+      <w:proofErr w:type="spellEnd"/>
+      <w:r>
+        <w:t>&gt;-&lt;</w:t>
+      </w:r>
+      <w:proofErr w:type="spellStart"/>
+      <w:r>
+        <w:t>cmdH</w:t>
+      </w:r>
+      <w:proofErr w:type="spellEnd"/>
+      <w:r>
+        <w:t>&gt; indicates vehicle will support all commands in the specified range</w:t>
+      </w:r>
+    </w:p>
+    <w:p/>
+    <w:p>
+      <w:pPr>
+        <w:rPr>
+          <w:rFonts w:asciiTheme="majorHAnsi" w:eastAsiaTheme="majorEastAsia" w:hAnsiTheme="majorHAnsi" w:cstheme="majorBidi"/>
+          <w:b/>
+          <w:bCs/>
+          <w:color w:val="4F81BD" w:themeColor="accent1"/>
+        </w:rPr>
+      </w:pPr>
+      <w:bookmarkStart w:id="28" w:name="_Toc214203956"/>
+      <w:r>
+        <w:br w:type="page"/>
+      </w:r>
+    </w:p>
     <w:p>
       <w:pPr>
         <w:pStyle w:val="Heading3"/>
       </w:pPr>
-      <w:bookmarkStart w:id="28" w:name="_Toc214203955"/>
-      <w:r>
-        <w:t>Car location message 0x4C "L"</w:t>
+      <w:bookmarkStart w:id="29" w:name="_GoBack"/>
+      <w:bookmarkEnd w:id="29"/>
+      <w:r>
+        <w:lastRenderedPageBreak/>
+        <w:t>Car TPMS message 0x57 "W"</w:t>
       </w:r>
       <w:bookmarkEnd w:id="28"/>
-    </w:p>
-    <w:p/>
-    <w:p>
-      <w:r>
-        <w:t>This message is sent &lt;</w:t>
-      </w:r>
-      <w:proofErr w:type="spellStart"/>
-      <w:r>
-        <w:t>cartoserver</w:t>
-      </w:r>
-      <w:proofErr w:type="spellEnd"/>
-      <w:r>
-        <w:t>&gt; "C" and transmits the last known location of the vehicle.</w:t>
-      </w:r>
-    </w:p>
-    <w:p/>
-    <w:p>
-      <w:r>
-        <w:t>&lt;</w:t>
-      </w:r>
-      <w:proofErr w:type="gramStart"/>
-      <w:r>
-        <w:t>da</w:t>
-      </w:r>
-      <w:r>
-        <w:t>ta</w:t>
-      </w:r>
-      <w:proofErr w:type="gramEnd"/>
-      <w:r>
-        <w:t>&gt; is comma-separated list of:</w:t>
-      </w:r>
-    </w:p>
-    <w:p>
-      <w:pPr>
-        <w:pStyle w:val="ListParagraph"/>
-        <w:numPr>
-          <w:ilvl w:val="0"/>
-          <w:numId w:val="19"/>
-        </w:numPr>
-      </w:pPr>
-      <w:r>
-        <w:t>Latitude</w:t>
-      </w:r>
-    </w:p>
-    <w:p>
-      <w:pPr>
-        <w:pStyle w:val="ListParagraph"/>
-        <w:numPr>
-          <w:ilvl w:val="0"/>
-          <w:numId w:val="19"/>
-        </w:numPr>
-      </w:pPr>
-      <w:r>
-        <w:t>Longitude</w:t>
-      </w:r>
-    </w:p>
-    <w:p>
-      <w:pPr>
-        <w:pStyle w:val="ListParagraph"/>
-        <w:numPr>
-          <w:ilvl w:val="0"/>
-          <w:numId w:val="19"/>
-        </w:numPr>
-      </w:pPr>
-      <w:r>
-        <w:t>Car direction</w:t>
-      </w:r>
-    </w:p>
-    <w:p>
-      <w:pPr>
-        <w:pStyle w:val="ListParagraph"/>
-        <w:numPr>
-          <w:ilvl w:val="0"/>
-          <w:numId w:val="19"/>
-        </w:numPr>
-      </w:pPr>
-      <w:r>
-        <w:t>Car altitude</w:t>
-      </w:r>
-    </w:p>
-    <w:p>
-      <w:pPr>
-        <w:pStyle w:val="ListParagraph"/>
-        <w:numPr>
-          <w:ilvl w:val="0"/>
-          <w:numId w:val="19"/>
-        </w:numPr>
-      </w:pPr>
-      <w:r>
-        <w:t>Car GPS lock (0=</w:t>
-      </w:r>
-      <w:proofErr w:type="spellStart"/>
-      <w:r>
-        <w:t>nogps</w:t>
-      </w:r>
-      <w:proofErr w:type="spellEnd"/>
-      <w:r>
-        <w:t>, 1=</w:t>
-      </w:r>
-      <w:proofErr w:type="spellStart"/>
-      <w:r>
-        <w:t>goodgps</w:t>
-      </w:r>
-      <w:proofErr w:type="spellEnd"/>
-      <w:r>
-        <w:t>)</w:t>
-      </w:r>
-    </w:p>
-    <w:p>
-      <w:pPr>
-        <w:pStyle w:val="ListParagraph"/>
-        <w:numPr>
-          <w:ilvl w:val="0"/>
-          <w:numId w:val="19"/>
-        </w:numPr>
-      </w:pPr>
-      <w:r>
-        <w:t>Stale GPS indicator (-1=none, 0=stale, &gt;0 ok)</w:t>
-      </w:r>
-    </w:p>
-    <w:p/>
-    <w:p>
-      <w:pPr>
-        <w:pStyle w:val="Heading3"/>
-      </w:pPr>
-      <w:bookmarkStart w:id="29" w:name="_Toc214203956"/>
-      <w:r>
-        <w:t>Car TPMS message 0x57 "W"</w:t>
-      </w:r>
-      <w:bookmarkEnd w:id="29"/>
     </w:p>
     <w:p/>
     <w:p>
@@ -8868,7 +8983,7 @@
       <w:rPr>
         <w:noProof/>
       </w:rPr>
-      <w:t>1</w:t>
+      <w:t>14</w:t>
     </w:r>
     <w:r>
       <w:fldChar w:fldCharType="end"/>
@@ -9238,6 +9353,119 @@
     </w:lvl>
   </w:abstractNum>
   <w:abstractNum w:abstractNumId="3">
+    <w:nsid w:val="0B9E4CE5"/>
+    <w:multiLevelType w:val="hybridMultilevel"/>
+    <w:tmpl w:val="495CA4D0"/>
+    <w:lvl w:ilvl="0" w:tplc="04090001">
+      <w:start w:val="1"/>
+      <w:numFmt w:val="bullet"/>
+      <w:lvlText w:val=""/>
+      <w:lvlJc w:val="left"/>
+      <w:pPr>
+        <w:ind w:left="720" w:hanging="360"/>
+      </w:pPr>
+      <w:rPr>
+        <w:rFonts w:ascii="Symbol" w:hAnsi="Symbol" w:hint="default"/>
+      </w:rPr>
+    </w:lvl>
+    <w:lvl w:ilvl="1" w:tplc="04090003" w:tentative="1">
+      <w:start w:val="1"/>
+      <w:numFmt w:val="bullet"/>
+      <w:lvlText w:val="o"/>
+      <w:lvlJc w:val="left"/>
+      <w:pPr>
+        <w:ind w:left="1440" w:hanging="360"/>
+      </w:pPr>
+      <w:rPr>
+        <w:rFonts w:ascii="Courier New" w:hAnsi="Courier New" w:hint="default"/>
+      </w:rPr>
+    </w:lvl>
+    <w:lvl w:ilvl="2" w:tplc="04090005" w:tentative="1">
+      <w:start w:val="1"/>
+      <w:numFmt w:val="bullet"/>
+      <w:lvlText w:val=""/>
+      <w:lvlJc w:val="left"/>
+      <w:pPr>
+        <w:ind w:left="2160" w:hanging="360"/>
+      </w:pPr>
+      <w:rPr>
+        <w:rFonts w:ascii="Wingdings" w:hAnsi="Wingdings" w:hint="default"/>
+      </w:rPr>
+    </w:lvl>
+    <w:lvl w:ilvl="3" w:tplc="04090001" w:tentative="1">
+      <w:start w:val="1"/>
+      <w:numFmt w:val="bullet"/>
+      <w:lvlText w:val=""/>
+      <w:lvlJc w:val="left"/>
+      <w:pPr>
+        <w:ind w:left="2880" w:hanging="360"/>
+      </w:pPr>
+      <w:rPr>
+        <w:rFonts w:ascii="Symbol" w:hAnsi="Symbol" w:hint="default"/>
+      </w:rPr>
+    </w:lvl>
+    <w:lvl w:ilvl="4" w:tplc="04090003" w:tentative="1">
+      <w:start w:val="1"/>
+      <w:numFmt w:val="bullet"/>
+      <w:lvlText w:val="o"/>
+      <w:lvlJc w:val="left"/>
+      <w:pPr>
+        <w:ind w:left="3600" w:hanging="360"/>
+      </w:pPr>
+      <w:rPr>
+        <w:rFonts w:ascii="Courier New" w:hAnsi="Courier New" w:hint="default"/>
+      </w:rPr>
+    </w:lvl>
+    <w:lvl w:ilvl="5" w:tplc="04090005" w:tentative="1">
+      <w:start w:val="1"/>
+      <w:numFmt w:val="bullet"/>
+      <w:lvlText w:val=""/>
+      <w:lvlJc w:val="left"/>
+      <w:pPr>
+        <w:ind w:left="4320" w:hanging="360"/>
+      </w:pPr>
+      <w:rPr>
+        <w:rFonts w:ascii="Wingdings" w:hAnsi="Wingdings" w:hint="default"/>
+      </w:rPr>
+    </w:lvl>
+    <w:lvl w:ilvl="6" w:tplc="04090001" w:tentative="1">
+      <w:start w:val="1"/>
+      <w:numFmt w:val="bullet"/>
+      <w:lvlText w:val=""/>
+      <w:lvlJc w:val="left"/>
+      <w:pPr>
+        <w:ind w:left="5040" w:hanging="360"/>
+      </w:pPr>
+      <w:rPr>
+        <w:rFonts w:ascii="Symbol" w:hAnsi="Symbol" w:hint="default"/>
+      </w:rPr>
+    </w:lvl>
+    <w:lvl w:ilvl="7" w:tplc="04090003" w:tentative="1">
+      <w:start w:val="1"/>
+      <w:numFmt w:val="bullet"/>
+      <w:lvlText w:val="o"/>
+      <w:lvlJc w:val="left"/>
+      <w:pPr>
+        <w:ind w:left="5760" w:hanging="360"/>
+      </w:pPr>
+      <w:rPr>
+        <w:rFonts w:ascii="Courier New" w:hAnsi="Courier New" w:hint="default"/>
+      </w:rPr>
+    </w:lvl>
+    <w:lvl w:ilvl="8" w:tplc="04090005" w:tentative="1">
+      <w:start w:val="1"/>
+      <w:numFmt w:val="bullet"/>
+      <w:lvlText w:val=""/>
+      <w:lvlJc w:val="left"/>
+      <w:pPr>
+        <w:ind w:left="6480" w:hanging="360"/>
+      </w:pPr>
+      <w:rPr>
+        <w:rFonts w:ascii="Wingdings" w:hAnsi="Wingdings" w:hint="default"/>
+      </w:rPr>
+    </w:lvl>
+  </w:abstractNum>
+  <w:abstractNum w:abstractNumId="4">
     <w:nsid w:val="0C641767"/>
     <w:multiLevelType w:val="hybridMultilevel"/>
     <w:tmpl w:val="F0DCE4B8"/>
@@ -9350,7 +9578,7 @@
       </w:rPr>
     </w:lvl>
   </w:abstractNum>
-  <w:abstractNum w:abstractNumId="4">
+  <w:abstractNum w:abstractNumId="5">
     <w:nsid w:val="0DD6017E"/>
     <w:multiLevelType w:val="hybridMultilevel"/>
     <w:tmpl w:val="E57C58E4"/>
@@ -9463,7 +9691,7 @@
       </w:rPr>
     </w:lvl>
   </w:abstractNum>
-  <w:abstractNum w:abstractNumId="5">
+  <w:abstractNum w:abstractNumId="6">
     <w:nsid w:val="130D0443"/>
     <w:multiLevelType w:val="hybridMultilevel"/>
     <w:tmpl w:val="3C20FA4E"/>
@@ -9576,7 +9804,7 @@
       </w:rPr>
     </w:lvl>
   </w:abstractNum>
-  <w:abstractNum w:abstractNumId="6">
+  <w:abstractNum w:abstractNumId="7">
     <w:nsid w:val="14E421E6"/>
     <w:multiLevelType w:val="hybridMultilevel"/>
     <w:tmpl w:val="7452D7E6"/>
@@ -9689,7 +9917,7 @@
       </w:rPr>
     </w:lvl>
   </w:abstractNum>
-  <w:abstractNum w:abstractNumId="7">
+  <w:abstractNum w:abstractNumId="8">
     <w:nsid w:val="18DA05D8"/>
     <w:multiLevelType w:val="hybridMultilevel"/>
     <w:tmpl w:val="CF5A31C2"/>
@@ -9775,7 +10003,7 @@
       </w:pPr>
     </w:lvl>
   </w:abstractNum>
-  <w:abstractNum w:abstractNumId="8">
+  <w:abstractNum w:abstractNumId="9">
     <w:nsid w:val="1AD46AD2"/>
     <w:multiLevelType w:val="hybridMultilevel"/>
     <w:tmpl w:val="F62A6B0E"/>
@@ -9888,7 +10116,7 @@
       </w:rPr>
     </w:lvl>
   </w:abstractNum>
-  <w:abstractNum w:abstractNumId="9">
+  <w:abstractNum w:abstractNumId="10">
     <w:nsid w:val="212F3B5F"/>
     <w:multiLevelType w:val="hybridMultilevel"/>
     <w:tmpl w:val="C29EA30A"/>
@@ -10001,7 +10229,7 @@
       </w:rPr>
     </w:lvl>
   </w:abstractNum>
-  <w:abstractNum w:abstractNumId="10">
+  <w:abstractNum w:abstractNumId="11">
     <w:nsid w:val="28C84A63"/>
     <w:multiLevelType w:val="hybridMultilevel"/>
     <w:tmpl w:val="286C1E66"/>
@@ -10114,7 +10342,7 @@
       </w:rPr>
     </w:lvl>
   </w:abstractNum>
-  <w:abstractNum w:abstractNumId="11">
+  <w:abstractNum w:abstractNumId="12">
     <w:nsid w:val="2A0B14B2"/>
     <w:multiLevelType w:val="hybridMultilevel"/>
     <w:tmpl w:val="4CF24E90"/>
@@ -10200,7 +10428,7 @@
       </w:pPr>
     </w:lvl>
   </w:abstractNum>
-  <w:abstractNum w:abstractNumId="12">
+  <w:abstractNum w:abstractNumId="13">
     <w:nsid w:val="2C8C20CD"/>
     <w:multiLevelType w:val="hybridMultilevel"/>
     <w:tmpl w:val="1E16A580"/>
@@ -10313,7 +10541,7 @@
       </w:rPr>
     </w:lvl>
   </w:abstractNum>
-  <w:abstractNum w:abstractNumId="13">
+  <w:abstractNum w:abstractNumId="14">
     <w:nsid w:val="2D123676"/>
     <w:multiLevelType w:val="hybridMultilevel"/>
     <w:tmpl w:val="04AE0696"/>
@@ -10426,7 +10654,7 @@
       </w:rPr>
     </w:lvl>
   </w:abstractNum>
-  <w:abstractNum w:abstractNumId="14">
+  <w:abstractNum w:abstractNumId="15">
     <w:nsid w:val="32CA2724"/>
     <w:multiLevelType w:val="hybridMultilevel"/>
     <w:tmpl w:val="912CBA36"/>
@@ -10539,7 +10767,7 @@
       </w:rPr>
     </w:lvl>
   </w:abstractNum>
-  <w:abstractNum w:abstractNumId="15">
+  <w:abstractNum w:abstractNumId="16">
     <w:nsid w:val="39CA2B39"/>
     <w:multiLevelType w:val="hybridMultilevel"/>
     <w:tmpl w:val="EA10229A"/>
@@ -10652,7 +10880,7 @@
       </w:rPr>
     </w:lvl>
   </w:abstractNum>
-  <w:abstractNum w:abstractNumId="16">
+  <w:abstractNum w:abstractNumId="17">
     <w:nsid w:val="3B4C23C8"/>
     <w:multiLevelType w:val="hybridMultilevel"/>
     <w:tmpl w:val="DF042C14"/>
@@ -10765,7 +10993,7 @@
       </w:rPr>
     </w:lvl>
   </w:abstractNum>
-  <w:abstractNum w:abstractNumId="17">
+  <w:abstractNum w:abstractNumId="18">
     <w:nsid w:val="4172757F"/>
     <w:multiLevelType w:val="hybridMultilevel"/>
     <w:tmpl w:val="9F423F88"/>
@@ -10878,7 +11106,7 @@
       </w:rPr>
     </w:lvl>
   </w:abstractNum>
-  <w:abstractNum w:abstractNumId="18">
+  <w:abstractNum w:abstractNumId="19">
     <w:nsid w:val="41EA7C50"/>
     <w:multiLevelType w:val="hybridMultilevel"/>
     <w:tmpl w:val="D18200E6"/>
@@ -10991,7 +11219,7 @@
       </w:rPr>
     </w:lvl>
   </w:abstractNum>
-  <w:abstractNum w:abstractNumId="19">
+  <w:abstractNum w:abstractNumId="20">
     <w:nsid w:val="4520178D"/>
     <w:multiLevelType w:val="hybridMultilevel"/>
     <w:tmpl w:val="85DA5ABA"/>
@@ -11104,7 +11332,7 @@
       </w:rPr>
     </w:lvl>
   </w:abstractNum>
-  <w:abstractNum w:abstractNumId="20">
+  <w:abstractNum w:abstractNumId="21">
     <w:nsid w:val="47CF1068"/>
     <w:multiLevelType w:val="hybridMultilevel"/>
     <w:tmpl w:val="4BE28520"/>
@@ -11190,7 +11418,7 @@
       </w:pPr>
     </w:lvl>
   </w:abstractNum>
-  <w:abstractNum w:abstractNumId="21">
+  <w:abstractNum w:abstractNumId="22">
     <w:nsid w:val="4F72210C"/>
     <w:multiLevelType w:val="hybridMultilevel"/>
     <w:tmpl w:val="F3CC753A"/>
@@ -11303,7 +11531,7 @@
       </w:rPr>
     </w:lvl>
   </w:abstractNum>
-  <w:abstractNum w:abstractNumId="22">
+  <w:abstractNum w:abstractNumId="23">
     <w:nsid w:val="57DE351D"/>
     <w:multiLevelType w:val="hybridMultilevel"/>
     <w:tmpl w:val="BFE4373C"/>
@@ -11416,7 +11644,7 @@
       </w:rPr>
     </w:lvl>
   </w:abstractNum>
-  <w:abstractNum w:abstractNumId="23">
+  <w:abstractNum w:abstractNumId="24">
     <w:nsid w:val="5AA4110C"/>
     <w:multiLevelType w:val="hybridMultilevel"/>
     <w:tmpl w:val="5316E862"/>
@@ -11529,7 +11757,7 @@
       </w:rPr>
     </w:lvl>
   </w:abstractNum>
-  <w:abstractNum w:abstractNumId="24">
+  <w:abstractNum w:abstractNumId="25">
     <w:nsid w:val="631D0AA8"/>
     <w:multiLevelType w:val="hybridMultilevel"/>
     <w:tmpl w:val="ED64B4D0"/>
@@ -11642,7 +11870,7 @@
       </w:rPr>
     </w:lvl>
   </w:abstractNum>
-  <w:abstractNum w:abstractNumId="25">
+  <w:abstractNum w:abstractNumId="26">
     <w:nsid w:val="68D21F76"/>
     <w:multiLevelType w:val="hybridMultilevel"/>
     <w:tmpl w:val="58B6CF96"/>
@@ -11755,7 +11983,7 @@
       </w:rPr>
     </w:lvl>
   </w:abstractNum>
-  <w:abstractNum w:abstractNumId="26">
+  <w:abstractNum w:abstractNumId="27">
     <w:nsid w:val="6D116FCA"/>
     <w:multiLevelType w:val="hybridMultilevel"/>
     <w:tmpl w:val="B2EA3C36"/>
@@ -11868,7 +12096,7 @@
       </w:rPr>
     </w:lvl>
   </w:abstractNum>
-  <w:abstractNum w:abstractNumId="27">
+  <w:abstractNum w:abstractNumId="28">
     <w:nsid w:val="72377A42"/>
     <w:multiLevelType w:val="hybridMultilevel"/>
     <w:tmpl w:val="EE26D33E"/>
@@ -11981,7 +12209,7 @@
       </w:rPr>
     </w:lvl>
   </w:abstractNum>
-  <w:abstractNum w:abstractNumId="28">
+  <w:abstractNum w:abstractNumId="29">
     <w:nsid w:val="75CB386F"/>
     <w:multiLevelType w:val="hybridMultilevel"/>
     <w:tmpl w:val="672C6054"/>
@@ -12094,7 +12322,7 @@
       </w:rPr>
     </w:lvl>
   </w:abstractNum>
-  <w:abstractNum w:abstractNumId="29">
+  <w:abstractNum w:abstractNumId="30">
     <w:nsid w:val="772225E6"/>
     <w:multiLevelType w:val="hybridMultilevel"/>
     <w:tmpl w:val="FD9E3FC6"/>
@@ -12207,7 +12435,7 @@
       </w:rPr>
     </w:lvl>
   </w:abstractNum>
-  <w:abstractNum w:abstractNumId="30">
+  <w:abstractNum w:abstractNumId="31">
     <w:nsid w:val="7B7F0E4D"/>
     <w:multiLevelType w:val="hybridMultilevel"/>
     <w:tmpl w:val="012C734A"/>
@@ -12324,94 +12552,97 @@
     <w:abstractNumId w:val="1"/>
   </w:num>
   <w:num w:numId="2">
-    <w:abstractNumId w:val="16"/>
+    <w:abstractNumId w:val="17"/>
   </w:num>
   <w:num w:numId="3">
     <w:abstractNumId w:val="0"/>
   </w:num>
   <w:num w:numId="4">
+    <w:abstractNumId w:val="22"/>
+  </w:num>
+  <w:num w:numId="5">
+    <w:abstractNumId w:val="26"/>
+  </w:num>
+  <w:num w:numId="6">
+    <w:abstractNumId w:val="8"/>
+  </w:num>
+  <w:num w:numId="7">
     <w:abstractNumId w:val="21"/>
   </w:num>
-  <w:num w:numId="5">
-    <w:abstractNumId w:val="25"/>
+  <w:num w:numId="8">
+    <w:abstractNumId w:val="6"/>
   </w:num>
-  <w:num w:numId="6">
+  <w:num w:numId="9">
+    <w:abstractNumId w:val="24"/>
+  </w:num>
+  <w:num w:numId="10">
+    <w:abstractNumId w:val="19"/>
+  </w:num>
+  <w:num w:numId="11">
+    <w:abstractNumId w:val="23"/>
+  </w:num>
+  <w:num w:numId="12">
+    <w:abstractNumId w:val="13"/>
+  </w:num>
+  <w:num w:numId="13">
+    <w:abstractNumId w:val="12"/>
+  </w:num>
+  <w:num w:numId="14">
+    <w:abstractNumId w:val="29"/>
+  </w:num>
+  <w:num w:numId="15">
+    <w:abstractNumId w:val="30"/>
+  </w:num>
+  <w:num w:numId="16">
+    <w:abstractNumId w:val="9"/>
+  </w:num>
+  <w:num w:numId="17">
+    <w:abstractNumId w:val="15"/>
+  </w:num>
+  <w:num w:numId="18">
+    <w:abstractNumId w:val="5"/>
+  </w:num>
+  <w:num w:numId="19">
     <w:abstractNumId w:val="7"/>
   </w:num>
-  <w:num w:numId="7">
+  <w:num w:numId="20">
+    <w:abstractNumId w:val="14"/>
+  </w:num>
+  <w:num w:numId="21">
+    <w:abstractNumId w:val="31"/>
+  </w:num>
+  <w:num w:numId="22">
     <w:abstractNumId w:val="20"/>
   </w:num>
-  <w:num w:numId="8">
-    <w:abstractNumId w:val="5"/>
+  <w:num w:numId="23">
+    <w:abstractNumId w:val="16"/>
   </w:num>
-  <w:num w:numId="9">
-    <w:abstractNumId w:val="23"/>
+  <w:num w:numId="24">
+    <w:abstractNumId w:val="10"/>
   </w:num>
-  <w:num w:numId="10">
+  <w:num w:numId="25">
     <w:abstractNumId w:val="18"/>
   </w:num>
-  <w:num w:numId="11">
-    <w:abstractNumId w:val="22"/>
-  </w:num>
-  <w:num w:numId="12">
-    <w:abstractNumId w:val="12"/>
-  </w:num>
-  <w:num w:numId="13">
-    <w:abstractNumId w:val="11"/>
-  </w:num>
-  <w:num w:numId="14">
+  <w:num w:numId="26">
     <w:abstractNumId w:val="28"/>
-  </w:num>
-  <w:num w:numId="15">
-    <w:abstractNumId w:val="29"/>
-  </w:num>
-  <w:num w:numId="16">
-    <w:abstractNumId w:val="8"/>
-  </w:num>
-  <w:num w:numId="17">
-    <w:abstractNumId w:val="14"/>
-  </w:num>
-  <w:num w:numId="18">
-    <w:abstractNumId w:val="4"/>
-  </w:num>
-  <w:num w:numId="19">
-    <w:abstractNumId w:val="6"/>
-  </w:num>
-  <w:num w:numId="20">
-    <w:abstractNumId w:val="13"/>
-  </w:num>
-  <w:num w:numId="21">
-    <w:abstractNumId w:val="30"/>
-  </w:num>
-  <w:num w:numId="22">
-    <w:abstractNumId w:val="19"/>
-  </w:num>
-  <w:num w:numId="23">
-    <w:abstractNumId w:val="15"/>
-  </w:num>
-  <w:num w:numId="24">
-    <w:abstractNumId w:val="9"/>
-  </w:num>
-  <w:num w:numId="25">
-    <w:abstractNumId w:val="17"/>
-  </w:num>
-  <w:num w:numId="26">
-    <w:abstractNumId w:val="27"/>
   </w:num>
   <w:num w:numId="27">
     <w:abstractNumId w:val="2"/>
   </w:num>
   <w:num w:numId="28">
-    <w:abstractNumId w:val="3"/>
+    <w:abstractNumId w:val="4"/>
   </w:num>
   <w:num w:numId="29">
-    <w:abstractNumId w:val="26"/>
+    <w:abstractNumId w:val="27"/>
   </w:num>
   <w:num w:numId="30">
-    <w:abstractNumId w:val="24"/>
+    <w:abstractNumId w:val="25"/>
   </w:num>
   <w:num w:numId="31">
-    <w:abstractNumId w:val="10"/>
+    <w:abstractNumId w:val="11"/>
+  </w:num>
+  <w:num w:numId="32">
+    <w:abstractNumId w:val="3"/>
   </w:num>
 </w:numbering>
 </file>

</xml_diff>

<commit_message>
#96 Server: Support for historical data messages (documentation and database schema)
</commit_message>
<xml_diff>
--- a/docs/OVMS_Protocol.docx
+++ b/docs/OVMS_Protocol.docx
@@ -209,7 +209,19 @@
         <w:rPr>
           <w:b/>
         </w:rPr>
-        <w:t>Guide v1.5.1 (5</w:t>
+        <w:t>Guide v2.1.1</w:t>
+      </w:r>
+      <w:r>
+        <w:rPr>
+          <w:b/>
+        </w:rPr>
+        <w:t xml:space="preserve"> (</w:t>
+      </w:r>
+      <w:r>
+        <w:rPr>
+          <w:b/>
+        </w:rPr>
+        <w:t>16</w:t>
       </w:r>
       <w:r>
         <w:rPr>
@@ -228,13 +240,13 @@
         <w:rPr>
           <w:b/>
         </w:rPr>
-        <w:t>November</w:t>
+        <w:t xml:space="preserve">December </w:t>
       </w:r>
       <w:r>
         <w:rPr>
           <w:b/>
         </w:rPr>
-        <w:t xml:space="preserve"> 2012)</w:t>
+        <w:t>2012)</w:t>
       </w:r>
     </w:p>
     <w:p>
@@ -286,6 +298,37 @@
       </w:pPr>
       <w:proofErr w:type="gramStart"/>
       <w:r>
+        <w:t>v2.1.1</w:t>
+      </w:r>
+      <w:proofErr w:type="gramEnd"/>
+      <w:r>
+        <w:tab/>
+        <w:t>16</w:t>
+      </w:r>
+      <w:r>
+        <w:rPr>
+          <w:vertAlign w:val="superscript"/>
+        </w:rPr>
+        <w:t>th</w:t>
+      </w:r>
+      <w:r>
+        <w:t xml:space="preserve"> December 2012</w:t>
+      </w:r>
+      <w:r>
+        <w:tab/>
+        <w:t>Add support for historical records</w:t>
+      </w:r>
+    </w:p>
+    <w:p>
+      <w:pPr>
+        <w:pStyle w:val="FreeFormA"/>
+        <w:tabs>
+          <w:tab w:val="left" w:pos="1016"/>
+          <w:tab w:val="left" w:pos="2996"/>
+        </w:tabs>
+      </w:pPr>
+      <w:proofErr w:type="gramStart"/>
+      <w:r>
         <w:t>v1.5.1</w:t>
       </w:r>
       <w:proofErr w:type="gramEnd"/>
@@ -311,6 +354,135 @@
       <w:r>
         <w:t>Conversion to new format</w:t>
       </w:r>
+    </w:p>
+    <w:p>
+      <w:pPr>
+        <w:pStyle w:val="FreeFormA"/>
+        <w:tabs>
+          <w:tab w:val="left" w:pos="1016"/>
+          <w:tab w:val="left" w:pos="2996"/>
+        </w:tabs>
+      </w:pPr>
+    </w:p>
+    <w:p>
+      <w:pPr>
+        <w:pStyle w:val="FreeFormA"/>
+        <w:tabs>
+          <w:tab w:val="left" w:pos="1016"/>
+          <w:tab w:val="left" w:pos="2996"/>
+        </w:tabs>
+      </w:pPr>
+    </w:p>
+    <w:p>
+      <w:pPr>
+        <w:pStyle w:val="FreeFormA"/>
+        <w:rPr>
+          <w:b/>
+          <w:u w:val="single"/>
+        </w:rPr>
+      </w:pPr>
+      <w:r>
+        <w:rPr>
+          <w:b/>
+          <w:u w:val="single"/>
+        </w:rPr>
+        <w:t>Change Log</w:t>
+      </w:r>
+    </w:p>
+    <w:p>
+      <w:pPr>
+        <w:pStyle w:val="FreeFormA"/>
+        <w:tabs>
+          <w:tab w:val="left" w:pos="1016"/>
+          <w:tab w:val="left" w:pos="2996"/>
+        </w:tabs>
+      </w:pPr>
+    </w:p>
+    <w:p>
+      <w:pPr>
+        <w:pStyle w:val="FreeFormA"/>
+        <w:tabs>
+          <w:tab w:val="left" w:pos="1016"/>
+          <w:tab w:val="left" w:pos="2996"/>
+        </w:tabs>
+      </w:pPr>
+      <w:proofErr w:type="gramStart"/>
+      <w:r>
+        <w:t>v2.1.1</w:t>
+      </w:r>
+      <w:proofErr w:type="gramEnd"/>
+    </w:p>
+    <w:p>
+      <w:pPr>
+        <w:pStyle w:val="FreeFormA"/>
+        <w:numPr>
+          <w:ilvl w:val="0"/>
+          <w:numId w:val="33"/>
+        </w:numPr>
+        <w:tabs>
+          <w:tab w:val="left" w:pos="1016"/>
+          <w:tab w:val="left" w:pos="2996"/>
+        </w:tabs>
+      </w:pPr>
+      <w:r>
+        <w:t>Add “H” Historical Data Update message</w:t>
+      </w:r>
+    </w:p>
+    <w:p>
+      <w:pPr>
+        <w:pStyle w:val="FreeFormA"/>
+        <w:numPr>
+          <w:ilvl w:val="0"/>
+          <w:numId w:val="33"/>
+        </w:numPr>
+        <w:tabs>
+          <w:tab w:val="left" w:pos="1016"/>
+          <w:tab w:val="left" w:pos="2996"/>
+        </w:tabs>
+      </w:pPr>
+      <w:r>
+        <w:t>Add command 31 (</w:t>
+      </w:r>
+      <w:r>
+        <w:rPr>
+          <w:lang w:val="en-US"/>
+        </w:rPr>
+        <w:t>Request historical data summary</w:t>
+      </w:r>
+      <w:r>
+        <w:rPr>
+          <w:lang w:val="en-US"/>
+        </w:rPr>
+        <w:t>)</w:t>
+      </w:r>
+    </w:p>
+    <w:p>
+      <w:pPr>
+        <w:pStyle w:val="FreeFormA"/>
+        <w:numPr>
+          <w:ilvl w:val="0"/>
+          <w:numId w:val="33"/>
+        </w:numPr>
+        <w:tabs>
+          <w:tab w:val="left" w:pos="1016"/>
+          <w:tab w:val="left" w:pos="2996"/>
+        </w:tabs>
+      </w:pPr>
+      <w:r>
+        <w:rPr>
+          <w:lang w:val="en-US"/>
+        </w:rPr>
+        <w:t>Add command 32 (Request historical data records)</w:t>
+      </w:r>
+    </w:p>
+    <w:p>
+      <w:pPr>
+        <w:pStyle w:val="FreeFormA"/>
+        <w:tabs>
+          <w:tab w:val="left" w:pos="1016"/>
+          <w:tab w:val="left" w:pos="2996"/>
+        </w:tabs>
+      </w:pPr>
       <w:r>
         <w:br w:type="page"/>
       </w:r>
@@ -320,7 +492,7 @@
         <w:pStyle w:val="Heading1"/>
       </w:pPr>
       <w:bookmarkStart w:id="0" w:name="_Toc197824832"/>
-      <w:bookmarkStart w:id="1" w:name="_Toc214203930"/>
+      <w:bookmarkStart w:id="1" w:name="_Toc217369849"/>
       <w:r>
         <w:lastRenderedPageBreak/>
         <w:t>Welcome</w:t>
@@ -387,9 +559,11 @@
           <w:sz w:val="24"/>
           <w:szCs w:val="24"/>
           <w:u w:val="none"/>
-          <w:lang w:eastAsia="ja-JP"/>
-        </w:rPr>
-      </w:pPr>
+          <w:lang w:val="en-GB" w:eastAsia="ja-JP"/>
+        </w:rPr>
+      </w:pPr>
+      <w:bookmarkStart w:id="2" w:name="_GoBack"/>
+      <w:bookmarkEnd w:id="2"/>
       <w:r>
         <w:lastRenderedPageBreak/>
         <w:t>Welcome</w:t>
@@ -401,7 +575,7 @@
         <w:fldChar w:fldCharType="begin"/>
       </w:r>
       <w:r>
-        <w:instrText xml:space="preserve"> PAGEREF _Toc214203930 \h </w:instrText>
+        <w:instrText xml:space="preserve"> PAGEREF _Toc217369849 \h </w:instrText>
       </w:r>
       <w:r>
         <w:fldChar w:fldCharType="separate"/>
@@ -423,7 +597,7 @@
           <w:sz w:val="24"/>
           <w:szCs w:val="24"/>
           <w:u w:val="none"/>
-          <w:lang w:eastAsia="ja-JP"/>
+          <w:lang w:val="en-GB" w:eastAsia="ja-JP"/>
         </w:rPr>
       </w:pPr>
       <w:r>
@@ -436,7 +610,7 @@
         <w:fldChar w:fldCharType="begin"/>
       </w:r>
       <w:r>
-        <w:instrText xml:space="preserve"> PAGEREF _Toc214203931 \h </w:instrText>
+        <w:instrText xml:space="preserve"> PAGEREF _Toc217369850 \h </w:instrText>
       </w:r>
       <w:r>
         <w:fldChar w:fldCharType="separate"/>
@@ -461,7 +635,7 @@
           <w:noProof/>
           <w:sz w:val="24"/>
           <w:szCs w:val="24"/>
-          <w:lang w:eastAsia="ja-JP"/>
+          <w:lang w:val="en-GB" w:eastAsia="ja-JP"/>
         </w:rPr>
       </w:pPr>
       <w:r>
@@ -486,7 +660,7 @@
         <w:rPr>
           <w:noProof/>
         </w:rPr>
-        <w:instrText xml:space="preserve"> PAGEREF _Toc214203932 \h </w:instrText>
+        <w:instrText xml:space="preserve"> PAGEREF _Toc217369851 \h </w:instrText>
       </w:r>
       <w:r>
         <w:rPr>
@@ -525,7 +699,7 @@
           <w:noProof/>
           <w:sz w:val="24"/>
           <w:szCs w:val="24"/>
-          <w:lang w:eastAsia="ja-JP"/>
+          <w:lang w:val="en-GB" w:eastAsia="ja-JP"/>
         </w:rPr>
       </w:pPr>
       <w:r>
@@ -550,7 +724,7 @@
         <w:rPr>
           <w:noProof/>
         </w:rPr>
-        <w:instrText xml:space="preserve"> PAGEREF _Toc214203933 \h </w:instrText>
+        <w:instrText xml:space="preserve"> PAGEREF _Toc217369852 \h </w:instrText>
       </w:r>
       <w:r>
         <w:rPr>
@@ -589,7 +763,7 @@
           <w:noProof/>
           <w:sz w:val="24"/>
           <w:szCs w:val="24"/>
-          <w:lang w:eastAsia="ja-JP"/>
+          <w:lang w:val="en-GB" w:eastAsia="ja-JP"/>
         </w:rPr>
       </w:pPr>
       <w:r>
@@ -614,7 +788,7 @@
         <w:rPr>
           <w:noProof/>
         </w:rPr>
-        <w:instrText xml:space="preserve"> PAGEREF _Toc214203934 \h </w:instrText>
+        <w:instrText xml:space="preserve"> PAGEREF _Toc217369853 \h </w:instrText>
       </w:r>
       <w:r>
         <w:rPr>
@@ -653,7 +827,7 @@
           <w:noProof/>
           <w:sz w:val="24"/>
           <w:szCs w:val="24"/>
-          <w:lang w:eastAsia="ja-JP"/>
+          <w:lang w:val="en-GB" w:eastAsia="ja-JP"/>
         </w:rPr>
       </w:pPr>
       <w:r>
@@ -678,7 +852,7 @@
         <w:rPr>
           <w:noProof/>
         </w:rPr>
-        <w:instrText xml:space="preserve"> PAGEREF _Toc214203935 \h </w:instrText>
+        <w:instrText xml:space="preserve"> PAGEREF _Toc217369854 \h </w:instrText>
       </w:r>
       <w:r>
         <w:rPr>
@@ -707,14 +881,11 @@
     <w:p>
       <w:pPr>
         <w:pStyle w:val="TOC3"/>
-        <w:tabs>
-          <w:tab w:val="right" w:leader="dot" w:pos="8630"/>
-        </w:tabs>
         <w:rPr>
           <w:rFonts w:asciiTheme="minorHAnsi" w:eastAsiaTheme="minorEastAsia" w:hAnsiTheme="minorHAnsi" w:cstheme="minorBidi"/>
           <w:noProof/>
           <w:szCs w:val="24"/>
-          <w:lang w:eastAsia="ja-JP"/>
+          <w:lang w:val="en-GB" w:eastAsia="ja-JP"/>
         </w:rPr>
       </w:pPr>
       <w:r>
@@ -739,7 +910,7 @@
         <w:rPr>
           <w:noProof/>
         </w:rPr>
-        <w:instrText xml:space="preserve"> PAGEREF _Toc214203936 \h </w:instrText>
+        <w:instrText xml:space="preserve"> PAGEREF _Toc217369855 \h </w:instrText>
       </w:r>
       <w:r>
         <w:rPr>
@@ -778,7 +949,7 @@
           <w:noProof/>
           <w:sz w:val="24"/>
           <w:szCs w:val="24"/>
-          <w:lang w:eastAsia="ja-JP"/>
+          <w:lang w:val="en-GB" w:eastAsia="ja-JP"/>
         </w:rPr>
       </w:pPr>
       <w:r>
@@ -803,7 +974,7 @@
         <w:rPr>
           <w:noProof/>
         </w:rPr>
-        <w:instrText xml:space="preserve"> PAGEREF _Toc214203937 \h </w:instrText>
+        <w:instrText xml:space="preserve"> PAGEREF _Toc217369856 \h </w:instrText>
       </w:r>
       <w:r>
         <w:rPr>
@@ -842,7 +1013,7 @@
           <w:noProof/>
           <w:sz w:val="24"/>
           <w:szCs w:val="24"/>
-          <w:lang w:eastAsia="ja-JP"/>
+          <w:lang w:val="en-GB" w:eastAsia="ja-JP"/>
         </w:rPr>
       </w:pPr>
       <w:r>
@@ -867,7 +1038,7 @@
         <w:rPr>
           <w:noProof/>
         </w:rPr>
-        <w:instrText xml:space="preserve"> PAGEREF _Toc214203938 \h </w:instrText>
+        <w:instrText xml:space="preserve"> PAGEREF _Toc217369857 \h </w:instrText>
       </w:r>
       <w:r>
         <w:rPr>
@@ -896,14 +1067,11 @@
     <w:p>
       <w:pPr>
         <w:pStyle w:val="TOC3"/>
-        <w:tabs>
-          <w:tab w:val="right" w:leader="dot" w:pos="8630"/>
-        </w:tabs>
         <w:rPr>
           <w:rFonts w:asciiTheme="minorHAnsi" w:eastAsiaTheme="minorEastAsia" w:hAnsiTheme="minorHAnsi" w:cstheme="minorBidi"/>
           <w:noProof/>
           <w:szCs w:val="24"/>
-          <w:lang w:eastAsia="ja-JP"/>
+          <w:lang w:val="en-GB" w:eastAsia="ja-JP"/>
         </w:rPr>
       </w:pPr>
       <w:r>
@@ -928,7 +1096,7 @@
         <w:rPr>
           <w:noProof/>
         </w:rPr>
-        <w:instrText xml:space="preserve"> PAGEREF _Toc214203939 \h </w:instrText>
+        <w:instrText xml:space="preserve"> PAGEREF _Toc217369858 \h </w:instrText>
       </w:r>
       <w:r>
         <w:rPr>
@@ -957,14 +1125,11 @@
     <w:p>
       <w:pPr>
         <w:pStyle w:val="TOC3"/>
-        <w:tabs>
-          <w:tab w:val="right" w:leader="dot" w:pos="8630"/>
-        </w:tabs>
         <w:rPr>
           <w:rFonts w:asciiTheme="minorHAnsi" w:eastAsiaTheme="minorEastAsia" w:hAnsiTheme="minorHAnsi" w:cstheme="minorBidi"/>
           <w:noProof/>
           <w:szCs w:val="24"/>
-          <w:lang w:eastAsia="ja-JP"/>
+          <w:lang w:val="en-GB" w:eastAsia="ja-JP"/>
         </w:rPr>
       </w:pPr>
       <w:r>
@@ -989,7 +1154,7 @@
         <w:rPr>
           <w:noProof/>
         </w:rPr>
-        <w:instrText xml:space="preserve"> PAGEREF _Toc214203940 \h </w:instrText>
+        <w:instrText xml:space="preserve"> PAGEREF _Toc217369859 \h </w:instrText>
       </w:r>
       <w:r>
         <w:rPr>
@@ -1018,14 +1183,11 @@
     <w:p>
       <w:pPr>
         <w:pStyle w:val="TOC3"/>
-        <w:tabs>
-          <w:tab w:val="right" w:leader="dot" w:pos="8630"/>
-        </w:tabs>
         <w:rPr>
           <w:rFonts w:asciiTheme="minorHAnsi" w:eastAsiaTheme="minorEastAsia" w:hAnsiTheme="minorHAnsi" w:cstheme="minorBidi"/>
           <w:noProof/>
           <w:szCs w:val="24"/>
-          <w:lang w:eastAsia="ja-JP"/>
+          <w:lang w:val="en-GB" w:eastAsia="ja-JP"/>
         </w:rPr>
       </w:pPr>
       <w:r>
@@ -1050,7 +1212,7 @@
         <w:rPr>
           <w:noProof/>
         </w:rPr>
-        <w:instrText xml:space="preserve"> PAGEREF _Toc214203941 \h </w:instrText>
+        <w:instrText xml:space="preserve"> PAGEREF _Toc217369860 \h </w:instrText>
       </w:r>
       <w:r>
         <w:rPr>
@@ -1079,14 +1241,11 @@
     <w:p>
       <w:pPr>
         <w:pStyle w:val="TOC3"/>
-        <w:tabs>
-          <w:tab w:val="right" w:leader="dot" w:pos="8630"/>
-        </w:tabs>
         <w:rPr>
           <w:rFonts w:asciiTheme="minorHAnsi" w:eastAsiaTheme="minorEastAsia" w:hAnsiTheme="minorHAnsi" w:cstheme="minorBidi"/>
           <w:noProof/>
           <w:szCs w:val="24"/>
-          <w:lang w:eastAsia="ja-JP"/>
+          <w:lang w:val="en-GB" w:eastAsia="ja-JP"/>
         </w:rPr>
       </w:pPr>
       <w:r>
@@ -1111,7 +1270,7 @@
         <w:rPr>
           <w:noProof/>
         </w:rPr>
-        <w:instrText xml:space="preserve"> PAGEREF _Toc214203942 \h </w:instrText>
+        <w:instrText xml:space="preserve"> PAGEREF _Toc217369861 \h </w:instrText>
       </w:r>
       <w:r>
         <w:rPr>
@@ -1140,14 +1299,11 @@
     <w:p>
       <w:pPr>
         <w:pStyle w:val="TOC3"/>
-        <w:tabs>
-          <w:tab w:val="right" w:leader="dot" w:pos="8630"/>
-        </w:tabs>
         <w:rPr>
           <w:rFonts w:asciiTheme="minorHAnsi" w:eastAsiaTheme="minorEastAsia" w:hAnsiTheme="minorHAnsi" w:cstheme="minorBidi"/>
           <w:noProof/>
           <w:szCs w:val="24"/>
-          <w:lang w:eastAsia="ja-JP"/>
+          <w:lang w:val="en-GB" w:eastAsia="ja-JP"/>
         </w:rPr>
       </w:pPr>
       <w:r>
@@ -1172,7 +1328,7 @@
         <w:rPr>
           <w:noProof/>
         </w:rPr>
-        <w:instrText xml:space="preserve"> PAGEREF _Toc214203943 \h </w:instrText>
+        <w:instrText xml:space="preserve"> PAGEREF _Toc217369862 \h </w:instrText>
       </w:r>
       <w:r>
         <w:rPr>
@@ -1201,14 +1357,11 @@
     <w:p>
       <w:pPr>
         <w:pStyle w:val="TOC3"/>
-        <w:tabs>
-          <w:tab w:val="right" w:leader="dot" w:pos="8630"/>
-        </w:tabs>
         <w:rPr>
           <w:rFonts w:asciiTheme="minorHAnsi" w:eastAsiaTheme="minorEastAsia" w:hAnsiTheme="minorHAnsi" w:cstheme="minorBidi"/>
           <w:noProof/>
           <w:szCs w:val="24"/>
-          <w:lang w:eastAsia="ja-JP"/>
+          <w:lang w:val="en-GB" w:eastAsia="ja-JP"/>
         </w:rPr>
       </w:pPr>
       <w:r>
@@ -1233,7 +1386,7 @@
         <w:rPr>
           <w:noProof/>
         </w:rPr>
-        <w:instrText xml:space="preserve"> PAGEREF _Toc214203944 \h </w:instrText>
+        <w:instrText xml:space="preserve"> PAGEREF _Toc217369863 \h </w:instrText>
       </w:r>
       <w:r>
         <w:rPr>
@@ -1262,14 +1415,11 @@
     <w:p>
       <w:pPr>
         <w:pStyle w:val="TOC3"/>
-        <w:tabs>
-          <w:tab w:val="right" w:leader="dot" w:pos="8630"/>
-        </w:tabs>
         <w:rPr>
           <w:rFonts w:asciiTheme="minorHAnsi" w:eastAsiaTheme="minorEastAsia" w:hAnsiTheme="minorHAnsi" w:cstheme="minorBidi"/>
           <w:noProof/>
           <w:szCs w:val="24"/>
-          <w:lang w:eastAsia="ja-JP"/>
+          <w:lang w:val="en-GB" w:eastAsia="ja-JP"/>
         </w:rPr>
       </w:pPr>
       <w:r>
@@ -1294,7 +1444,7 @@
         <w:rPr>
           <w:noProof/>
         </w:rPr>
-        <w:instrText xml:space="preserve"> PAGEREF _Toc214203945 \h </w:instrText>
+        <w:instrText xml:space="preserve"> PAGEREF _Toc217369864 \h </w:instrText>
       </w:r>
       <w:r>
         <w:rPr>
@@ -1323,14 +1473,11 @@
     <w:p>
       <w:pPr>
         <w:pStyle w:val="TOC3"/>
-        <w:tabs>
-          <w:tab w:val="right" w:leader="dot" w:pos="8630"/>
-        </w:tabs>
         <w:rPr>
           <w:rFonts w:asciiTheme="minorHAnsi" w:eastAsiaTheme="minorEastAsia" w:hAnsiTheme="minorHAnsi" w:cstheme="minorBidi"/>
           <w:noProof/>
           <w:szCs w:val="24"/>
-          <w:lang w:eastAsia="ja-JP"/>
+          <w:lang w:val="en-GB" w:eastAsia="ja-JP"/>
         </w:rPr>
       </w:pPr>
       <w:r>
@@ -1355,7 +1502,7 @@
         <w:rPr>
           <w:noProof/>
         </w:rPr>
-        <w:instrText xml:space="preserve"> PAGEREF _Toc214203946 \h </w:instrText>
+        <w:instrText xml:space="preserve"> PAGEREF _Toc217369865 \h </w:instrText>
       </w:r>
       <w:r>
         <w:rPr>
@@ -1384,14 +1531,11 @@
     <w:p>
       <w:pPr>
         <w:pStyle w:val="TOC3"/>
-        <w:tabs>
-          <w:tab w:val="right" w:leader="dot" w:pos="8630"/>
-        </w:tabs>
         <w:rPr>
           <w:rFonts w:asciiTheme="minorHAnsi" w:eastAsiaTheme="minorEastAsia" w:hAnsiTheme="minorHAnsi" w:cstheme="minorBidi"/>
           <w:noProof/>
           <w:szCs w:val="24"/>
-          <w:lang w:eastAsia="ja-JP"/>
+          <w:lang w:val="en-GB" w:eastAsia="ja-JP"/>
         </w:rPr>
       </w:pPr>
       <w:r>
@@ -1416,7 +1560,7 @@
         <w:rPr>
           <w:noProof/>
         </w:rPr>
-        <w:instrText xml:space="preserve"> PAGEREF _Toc214203947 \h </w:instrText>
+        <w:instrText xml:space="preserve"> PAGEREF _Toc217369866 \h </w:instrText>
       </w:r>
       <w:r>
         <w:rPr>
@@ -1445,14 +1589,11 @@
     <w:p>
       <w:pPr>
         <w:pStyle w:val="TOC3"/>
-        <w:tabs>
-          <w:tab w:val="right" w:leader="dot" w:pos="8630"/>
-        </w:tabs>
         <w:rPr>
           <w:rFonts w:asciiTheme="minorHAnsi" w:eastAsiaTheme="minorEastAsia" w:hAnsiTheme="minorHAnsi" w:cstheme="minorBidi"/>
           <w:noProof/>
           <w:szCs w:val="24"/>
-          <w:lang w:eastAsia="ja-JP"/>
+          <w:lang w:val="en-GB" w:eastAsia="ja-JP"/>
         </w:rPr>
       </w:pPr>
       <w:r>
@@ -1477,7 +1618,7 @@
         <w:rPr>
           <w:noProof/>
         </w:rPr>
-        <w:instrText xml:space="preserve"> PAGEREF _Toc214203948 \h </w:instrText>
+        <w:instrText xml:space="preserve"> PAGEREF _Toc217369867 \h </w:instrText>
       </w:r>
       <w:r>
         <w:rPr>
@@ -1506,14 +1647,69 @@
     <w:p>
       <w:pPr>
         <w:pStyle w:val="TOC3"/>
-        <w:tabs>
-          <w:tab w:val="right" w:leader="dot" w:pos="8630"/>
-        </w:tabs>
         <w:rPr>
           <w:rFonts w:asciiTheme="minorHAnsi" w:eastAsiaTheme="minorEastAsia" w:hAnsiTheme="minorHAnsi" w:cstheme="minorBidi"/>
           <w:noProof/>
           <w:szCs w:val="24"/>
-          <w:lang w:eastAsia="ja-JP"/>
+          <w:lang w:val="en-GB" w:eastAsia="ja-JP"/>
+        </w:rPr>
+      </w:pPr>
+      <w:r>
+        <w:rPr>
+          <w:noProof/>
+        </w:rPr>
+        <w:t>Historical Data update message 0x48 "H"</w:t>
+      </w:r>
+      <w:r>
+        <w:rPr>
+          <w:noProof/>
+        </w:rPr>
+        <w:tab/>
+      </w:r>
+      <w:r>
+        <w:rPr>
+          <w:noProof/>
+        </w:rPr>
+        <w:fldChar w:fldCharType="begin"/>
+      </w:r>
+      <w:r>
+        <w:rPr>
+          <w:noProof/>
+        </w:rPr>
+        <w:instrText xml:space="preserve"> PAGEREF _Toc217369868 \h </w:instrText>
+      </w:r>
+      <w:r>
+        <w:rPr>
+          <w:noProof/>
+        </w:rPr>
+      </w:r>
+      <w:r>
+        <w:rPr>
+          <w:noProof/>
+        </w:rPr>
+        <w:fldChar w:fldCharType="separate"/>
+      </w:r>
+      <w:r>
+        <w:rPr>
+          <w:noProof/>
+        </w:rPr>
+        <w:t>16</w:t>
+      </w:r>
+      <w:r>
+        <w:rPr>
+          <w:noProof/>
+        </w:rPr>
+        <w:fldChar w:fldCharType="end"/>
+      </w:r>
+    </w:p>
+    <w:p>
+      <w:pPr>
+        <w:pStyle w:val="TOC3"/>
+        <w:rPr>
+          <w:rFonts w:asciiTheme="minorHAnsi" w:eastAsiaTheme="minorEastAsia" w:hAnsiTheme="minorHAnsi" w:cstheme="minorBidi"/>
+          <w:noProof/>
+          <w:szCs w:val="24"/>
+          <w:lang w:val="en-GB" w:eastAsia="ja-JP"/>
         </w:rPr>
       </w:pPr>
       <w:r>
@@ -1538,7 +1734,7 @@
         <w:rPr>
           <w:noProof/>
         </w:rPr>
-        <w:instrText xml:space="preserve"> PAGEREF _Toc214203949 \h </w:instrText>
+        <w:instrText xml:space="preserve"> PAGEREF _Toc217369869 \h </w:instrText>
       </w:r>
       <w:r>
         <w:rPr>
@@ -1555,7 +1751,7 @@
         <w:rPr>
           <w:noProof/>
         </w:rPr>
-        <w:t>16</w:t>
+        <w:t>17</w:t>
       </w:r>
       <w:r>
         <w:rPr>
@@ -1567,14 +1763,11 @@
     <w:p>
       <w:pPr>
         <w:pStyle w:val="TOC3"/>
-        <w:tabs>
-          <w:tab w:val="right" w:leader="dot" w:pos="8630"/>
-        </w:tabs>
         <w:rPr>
           <w:rFonts w:asciiTheme="minorHAnsi" w:eastAsiaTheme="minorEastAsia" w:hAnsiTheme="minorHAnsi" w:cstheme="minorBidi"/>
           <w:noProof/>
           <w:szCs w:val="24"/>
-          <w:lang w:eastAsia="ja-JP"/>
+          <w:lang w:val="en-GB" w:eastAsia="ja-JP"/>
         </w:rPr>
       </w:pPr>
       <w:r>
@@ -1599,7 +1792,7 @@
         <w:rPr>
           <w:noProof/>
         </w:rPr>
-        <w:instrText xml:space="preserve"> PAGEREF _Toc214203950 \h </w:instrText>
+        <w:instrText xml:space="preserve"> PAGEREF _Toc217369870 \h </w:instrText>
       </w:r>
       <w:r>
         <w:rPr>
@@ -1616,7 +1809,7 @@
         <w:rPr>
           <w:noProof/>
         </w:rPr>
-        <w:t>16</w:t>
+        <w:t>17</w:t>
       </w:r>
       <w:r>
         <w:rPr>
@@ -1628,14 +1821,11 @@
     <w:p>
       <w:pPr>
         <w:pStyle w:val="TOC3"/>
-        <w:tabs>
-          <w:tab w:val="right" w:leader="dot" w:pos="8630"/>
-        </w:tabs>
         <w:rPr>
           <w:rFonts w:asciiTheme="minorHAnsi" w:eastAsiaTheme="minorEastAsia" w:hAnsiTheme="minorHAnsi" w:cstheme="minorBidi"/>
           <w:noProof/>
           <w:szCs w:val="24"/>
-          <w:lang w:eastAsia="ja-JP"/>
+          <w:lang w:val="en-GB" w:eastAsia="ja-JP"/>
         </w:rPr>
       </w:pPr>
       <w:r>
@@ -1660,7 +1850,7 @@
         <w:rPr>
           <w:noProof/>
         </w:rPr>
-        <w:instrText xml:space="preserve"> PAGEREF _Toc214203951 \h </w:instrText>
+        <w:instrText xml:space="preserve"> PAGEREF _Toc217369871 \h </w:instrText>
       </w:r>
       <w:r>
         <w:rPr>
@@ -1677,7 +1867,7 @@
         <w:rPr>
           <w:noProof/>
         </w:rPr>
-        <w:t>17</w:t>
+        <w:t>18</w:t>
       </w:r>
       <w:r>
         <w:rPr>
@@ -1689,14 +1879,11 @@
     <w:p>
       <w:pPr>
         <w:pStyle w:val="TOC3"/>
-        <w:tabs>
-          <w:tab w:val="right" w:leader="dot" w:pos="8630"/>
-        </w:tabs>
         <w:rPr>
           <w:rFonts w:asciiTheme="minorHAnsi" w:eastAsiaTheme="minorEastAsia" w:hAnsiTheme="minorHAnsi" w:cstheme="minorBidi"/>
           <w:noProof/>
           <w:szCs w:val="24"/>
-          <w:lang w:eastAsia="ja-JP"/>
+          <w:lang w:val="en-GB" w:eastAsia="ja-JP"/>
         </w:rPr>
       </w:pPr>
       <w:r>
@@ -1721,7 +1908,7 @@
         <w:rPr>
           <w:noProof/>
         </w:rPr>
-        <w:instrText xml:space="preserve"> PAGEREF _Toc214203952 \h </w:instrText>
+        <w:instrText xml:space="preserve"> PAGEREF _Toc217369872 \h </w:instrText>
       </w:r>
       <w:r>
         <w:rPr>
@@ -1738,7 +1925,7 @@
         <w:rPr>
           <w:noProof/>
         </w:rPr>
-        <w:t>17</w:t>
+        <w:t>18</w:t>
       </w:r>
       <w:r>
         <w:rPr>
@@ -1750,14 +1937,11 @@
     <w:p>
       <w:pPr>
         <w:pStyle w:val="TOC3"/>
-        <w:tabs>
-          <w:tab w:val="right" w:leader="dot" w:pos="8630"/>
-        </w:tabs>
         <w:rPr>
           <w:rFonts w:asciiTheme="minorHAnsi" w:eastAsiaTheme="minorEastAsia" w:hAnsiTheme="minorHAnsi" w:cstheme="minorBidi"/>
           <w:noProof/>
           <w:szCs w:val="24"/>
-          <w:lang w:eastAsia="ja-JP"/>
+          <w:lang w:val="en-GB" w:eastAsia="ja-JP"/>
         </w:rPr>
       </w:pPr>
       <w:r>
@@ -1782,7 +1966,7 @@
         <w:rPr>
           <w:noProof/>
         </w:rPr>
-        <w:instrText xml:space="preserve"> PAGEREF _Toc214203953 \h </w:instrText>
+        <w:instrText xml:space="preserve"> PAGEREF _Toc217369873 \h </w:instrText>
       </w:r>
       <w:r>
         <w:rPr>
@@ -1799,7 +1983,7 @@
         <w:rPr>
           <w:noProof/>
         </w:rPr>
-        <w:t>18</w:t>
+        <w:t>19</w:t>
       </w:r>
       <w:r>
         <w:rPr>
@@ -1811,14 +1995,11 @@
     <w:p>
       <w:pPr>
         <w:pStyle w:val="TOC3"/>
-        <w:tabs>
-          <w:tab w:val="right" w:leader="dot" w:pos="8630"/>
-        </w:tabs>
         <w:rPr>
           <w:rFonts w:asciiTheme="minorHAnsi" w:eastAsiaTheme="minorEastAsia" w:hAnsiTheme="minorHAnsi" w:cstheme="minorBidi"/>
           <w:noProof/>
           <w:szCs w:val="24"/>
-          <w:lang w:eastAsia="ja-JP"/>
+          <w:lang w:val="en-GB" w:eastAsia="ja-JP"/>
         </w:rPr>
       </w:pPr>
       <w:r>
@@ -1843,7 +2024,7 @@
         <w:rPr>
           <w:noProof/>
         </w:rPr>
-        <w:instrText xml:space="preserve"> PAGEREF _Toc214203954 \h </w:instrText>
+        <w:instrText xml:space="preserve"> PAGEREF _Toc217369874 \h </w:instrText>
       </w:r>
       <w:r>
         <w:rPr>
@@ -1860,7 +2041,7 @@
         <w:rPr>
           <w:noProof/>
         </w:rPr>
-        <w:t>19</w:t>
+        <w:t>20</w:t>
       </w:r>
       <w:r>
         <w:rPr>
@@ -1872,14 +2053,11 @@
     <w:p>
       <w:pPr>
         <w:pStyle w:val="TOC3"/>
-        <w:tabs>
-          <w:tab w:val="right" w:leader="dot" w:pos="8630"/>
-        </w:tabs>
         <w:rPr>
           <w:rFonts w:asciiTheme="minorHAnsi" w:eastAsiaTheme="minorEastAsia" w:hAnsiTheme="minorHAnsi" w:cstheme="minorBidi"/>
           <w:noProof/>
           <w:szCs w:val="24"/>
-          <w:lang w:eastAsia="ja-JP"/>
+          <w:lang w:val="en-GB" w:eastAsia="ja-JP"/>
         </w:rPr>
       </w:pPr>
       <w:r>
@@ -1904,7 +2082,7 @@
         <w:rPr>
           <w:noProof/>
         </w:rPr>
-        <w:instrText xml:space="preserve"> PAGEREF _Toc214203955 \h </w:instrText>
+        <w:instrText xml:space="preserve"> PAGEREF _Toc217369875 \h </w:instrText>
       </w:r>
       <w:r>
         <w:rPr>
@@ -1921,7 +2099,7 @@
         <w:rPr>
           <w:noProof/>
         </w:rPr>
-        <w:t>19</w:t>
+        <w:t>20</w:t>
       </w:r>
       <w:r>
         <w:rPr>
@@ -1933,14 +2111,69 @@
     <w:p>
       <w:pPr>
         <w:pStyle w:val="TOC3"/>
-        <w:tabs>
-          <w:tab w:val="right" w:leader="dot" w:pos="8630"/>
-        </w:tabs>
         <w:rPr>
           <w:rFonts w:asciiTheme="minorHAnsi" w:eastAsiaTheme="minorEastAsia" w:hAnsiTheme="minorHAnsi" w:cstheme="minorBidi"/>
           <w:noProof/>
           <w:szCs w:val="24"/>
-          <w:lang w:eastAsia="ja-JP"/>
+          <w:lang w:val="en-GB" w:eastAsia="ja-JP"/>
+        </w:rPr>
+      </w:pPr>
+      <w:r>
+        <w:rPr>
+          <w:noProof/>
+        </w:rPr>
+        <w:t>Car Capabilities message 0x56 “V”</w:t>
+      </w:r>
+      <w:r>
+        <w:rPr>
+          <w:noProof/>
+        </w:rPr>
+        <w:tab/>
+      </w:r>
+      <w:r>
+        <w:rPr>
+          <w:noProof/>
+        </w:rPr>
+        <w:fldChar w:fldCharType="begin"/>
+      </w:r>
+      <w:r>
+        <w:rPr>
+          <w:noProof/>
+        </w:rPr>
+        <w:instrText xml:space="preserve"> PAGEREF _Toc217369876 \h </w:instrText>
+      </w:r>
+      <w:r>
+        <w:rPr>
+          <w:noProof/>
+        </w:rPr>
+      </w:r>
+      <w:r>
+        <w:rPr>
+          <w:noProof/>
+        </w:rPr>
+        <w:fldChar w:fldCharType="separate"/>
+      </w:r>
+      <w:r>
+        <w:rPr>
+          <w:noProof/>
+        </w:rPr>
+        <w:t>20</w:t>
+      </w:r>
+      <w:r>
+        <w:rPr>
+          <w:noProof/>
+        </w:rPr>
+        <w:fldChar w:fldCharType="end"/>
+      </w:r>
+    </w:p>
+    <w:p>
+      <w:pPr>
+        <w:pStyle w:val="TOC3"/>
+        <w:rPr>
+          <w:rFonts w:asciiTheme="minorHAnsi" w:eastAsiaTheme="minorEastAsia" w:hAnsiTheme="minorHAnsi" w:cstheme="minorBidi"/>
+          <w:noProof/>
+          <w:szCs w:val="24"/>
+          <w:lang w:val="en-GB" w:eastAsia="ja-JP"/>
         </w:rPr>
       </w:pPr>
       <w:r>
@@ -1965,7 +2198,7 @@
         <w:rPr>
           <w:noProof/>
         </w:rPr>
-        <w:instrText xml:space="preserve"> PAGEREF _Toc214203956 \h </w:instrText>
+        <w:instrText xml:space="preserve"> PAGEREF _Toc217369877 \h </w:instrText>
       </w:r>
       <w:r>
         <w:rPr>
@@ -1982,7 +2215,7 @@
         <w:rPr>
           <w:noProof/>
         </w:rPr>
-        <w:t>19</w:t>
+        <w:t>21</w:t>
       </w:r>
       <w:r>
         <w:rPr>
@@ -1994,14 +2227,11 @@
     <w:p>
       <w:pPr>
         <w:pStyle w:val="TOC3"/>
-        <w:tabs>
-          <w:tab w:val="right" w:leader="dot" w:pos="8630"/>
-        </w:tabs>
         <w:rPr>
           <w:rFonts w:asciiTheme="minorHAnsi" w:eastAsiaTheme="minorEastAsia" w:hAnsiTheme="minorHAnsi" w:cstheme="minorBidi"/>
           <w:noProof/>
           <w:szCs w:val="24"/>
-          <w:lang w:eastAsia="ja-JP"/>
+          <w:lang w:val="en-GB" w:eastAsia="ja-JP"/>
         </w:rPr>
       </w:pPr>
       <w:r>
@@ -2026,7 +2256,7 @@
         <w:rPr>
           <w:noProof/>
         </w:rPr>
-        <w:instrText xml:space="preserve"> PAGEREF _Toc214203957 \h </w:instrText>
+        <w:instrText xml:space="preserve"> PAGEREF _Toc217369878 \h </w:instrText>
       </w:r>
       <w:r>
         <w:rPr>
@@ -2043,7 +2273,7 @@
         <w:rPr>
           <w:noProof/>
         </w:rPr>
-        <w:t>20</w:t>
+        <w:t>22</w:t>
       </w:r>
       <w:r>
         <w:rPr>
@@ -2065,7 +2295,7 @@
           <w:noProof/>
           <w:sz w:val="24"/>
           <w:szCs w:val="24"/>
-          <w:lang w:eastAsia="ja-JP"/>
+          <w:lang w:val="en-GB" w:eastAsia="ja-JP"/>
         </w:rPr>
       </w:pPr>
       <w:r>
@@ -2090,7 +2320,7 @@
         <w:rPr>
           <w:noProof/>
         </w:rPr>
-        <w:instrText xml:space="preserve"> PAGEREF _Toc214203958 \h </w:instrText>
+        <w:instrText xml:space="preserve"> PAGEREF _Toc217369879 \h </w:instrText>
       </w:r>
       <w:r>
         <w:rPr>
@@ -2107,7 +2337,7 @@
         <w:rPr>
           <w:noProof/>
         </w:rPr>
-        <w:t>21</w:t>
+        <w:t>23</w:t>
       </w:r>
       <w:r>
         <w:rPr>
@@ -2119,14 +2349,11 @@
     <w:p>
       <w:pPr>
         <w:pStyle w:val="TOC3"/>
-        <w:tabs>
-          <w:tab w:val="right" w:leader="dot" w:pos="8630"/>
-        </w:tabs>
         <w:rPr>
           <w:rFonts w:asciiTheme="minorHAnsi" w:eastAsiaTheme="minorEastAsia" w:hAnsiTheme="minorHAnsi" w:cstheme="minorBidi"/>
           <w:noProof/>
           <w:szCs w:val="24"/>
-          <w:lang w:eastAsia="ja-JP"/>
+          <w:lang w:val="en-GB" w:eastAsia="ja-JP"/>
         </w:rPr>
       </w:pPr>
       <w:r>
@@ -2151,7 +2378,7 @@
         <w:rPr>
           <w:noProof/>
         </w:rPr>
-        <w:instrText xml:space="preserve"> PAGEREF _Toc214203959 \h </w:instrText>
+        <w:instrText xml:space="preserve"> PAGEREF _Toc217369880 \h </w:instrText>
       </w:r>
       <w:r>
         <w:rPr>
@@ -2168,7 +2395,7 @@
         <w:rPr>
           <w:noProof/>
         </w:rPr>
-        <w:t>21</w:t>
+        <w:t>23</w:t>
       </w:r>
       <w:r>
         <w:rPr>
@@ -2180,14 +2407,11 @@
     <w:p>
       <w:pPr>
         <w:pStyle w:val="TOC3"/>
-        <w:tabs>
-          <w:tab w:val="right" w:leader="dot" w:pos="8630"/>
-        </w:tabs>
         <w:rPr>
           <w:rFonts w:asciiTheme="minorHAnsi" w:eastAsiaTheme="minorEastAsia" w:hAnsiTheme="minorHAnsi" w:cstheme="minorBidi"/>
           <w:noProof/>
           <w:szCs w:val="24"/>
-          <w:lang w:eastAsia="ja-JP"/>
+          <w:lang w:val="en-GB" w:eastAsia="ja-JP"/>
         </w:rPr>
       </w:pPr>
       <w:r>
@@ -2212,7 +2436,7 @@
         <w:rPr>
           <w:noProof/>
         </w:rPr>
-        <w:instrText xml:space="preserve"> PAGEREF _Toc214203960 \h </w:instrText>
+        <w:instrText xml:space="preserve"> PAGEREF _Toc217369881 \h </w:instrText>
       </w:r>
       <w:r>
         <w:rPr>
@@ -2229,7 +2453,7 @@
         <w:rPr>
           <w:noProof/>
         </w:rPr>
-        <w:t>21</w:t>
+        <w:t>23</w:t>
       </w:r>
       <w:r>
         <w:rPr>
@@ -2241,14 +2465,11 @@
     <w:p>
       <w:pPr>
         <w:pStyle w:val="TOC3"/>
-        <w:tabs>
-          <w:tab w:val="right" w:leader="dot" w:pos="8630"/>
-        </w:tabs>
         <w:rPr>
           <w:rFonts w:asciiTheme="minorHAnsi" w:eastAsiaTheme="minorEastAsia" w:hAnsiTheme="minorHAnsi" w:cstheme="minorBidi"/>
           <w:noProof/>
           <w:szCs w:val="24"/>
-          <w:lang w:eastAsia="ja-JP"/>
+          <w:lang w:val="en-GB" w:eastAsia="ja-JP"/>
         </w:rPr>
       </w:pPr>
       <w:r>
@@ -2273,7 +2494,7 @@
         <w:rPr>
           <w:noProof/>
         </w:rPr>
-        <w:instrText xml:space="preserve"> PAGEREF _Toc214203961 \h </w:instrText>
+        <w:instrText xml:space="preserve"> PAGEREF _Toc217369882 \h </w:instrText>
       </w:r>
       <w:r>
         <w:rPr>
@@ -2290,7 +2511,7 @@
         <w:rPr>
           <w:noProof/>
         </w:rPr>
-        <w:t>22</w:t>
+        <w:t>24</w:t>
       </w:r>
       <w:r>
         <w:rPr>
@@ -2302,20 +2523,18 @@
     <w:p>
       <w:pPr>
         <w:pStyle w:val="TOC3"/>
-        <w:tabs>
-          <w:tab w:val="right" w:leader="dot" w:pos="8630"/>
-        </w:tabs>
         <w:rPr>
           <w:rFonts w:asciiTheme="minorHAnsi" w:eastAsiaTheme="minorEastAsia" w:hAnsiTheme="minorHAnsi" w:cstheme="minorBidi"/>
           <w:noProof/>
           <w:szCs w:val="24"/>
-          <w:lang w:eastAsia="ja-JP"/>
-        </w:rPr>
-      </w:pPr>
-      <w:r>
-        <w:rPr>
-          <w:noProof/>
-        </w:rPr>
+          <w:lang w:val="en-GB" w:eastAsia="ja-JP"/>
+        </w:rPr>
+      </w:pPr>
+      <w:r>
+        <w:rPr>
+          <w:noProof/>
+        </w:rPr>
+        <w:lastRenderedPageBreak/>
         <w:t>4 - Set parameter</w:t>
       </w:r>
       <w:r>
@@ -2334,7 +2553,7 @@
         <w:rPr>
           <w:noProof/>
         </w:rPr>
-        <w:instrText xml:space="preserve"> PAGEREF _Toc214203962 \h </w:instrText>
+        <w:instrText xml:space="preserve"> PAGEREF _Toc217369883 \h </w:instrText>
       </w:r>
       <w:r>
         <w:rPr>
@@ -2351,7 +2570,7 @@
         <w:rPr>
           <w:noProof/>
         </w:rPr>
-        <w:t>22</w:t>
+        <w:t>24</w:t>
       </w:r>
       <w:r>
         <w:rPr>
@@ -2363,14 +2582,11 @@
     <w:p>
       <w:pPr>
         <w:pStyle w:val="TOC3"/>
-        <w:tabs>
-          <w:tab w:val="right" w:leader="dot" w:pos="8630"/>
-        </w:tabs>
         <w:rPr>
           <w:rFonts w:asciiTheme="minorHAnsi" w:eastAsiaTheme="minorEastAsia" w:hAnsiTheme="minorHAnsi" w:cstheme="minorBidi"/>
           <w:noProof/>
           <w:szCs w:val="24"/>
-          <w:lang w:eastAsia="ja-JP"/>
+          <w:lang w:val="en-GB" w:eastAsia="ja-JP"/>
         </w:rPr>
       </w:pPr>
       <w:r>
@@ -2395,7 +2611,7 @@
         <w:rPr>
           <w:noProof/>
         </w:rPr>
-        <w:instrText xml:space="preserve"> PAGEREF _Toc214203963 \h </w:instrText>
+        <w:instrText xml:space="preserve"> PAGEREF _Toc217369884 \h </w:instrText>
       </w:r>
       <w:r>
         <w:rPr>
@@ -2412,7 +2628,7 @@
         <w:rPr>
           <w:noProof/>
         </w:rPr>
-        <w:t>23</w:t>
+        <w:t>25</w:t>
       </w:r>
       <w:r>
         <w:rPr>
@@ -2424,21 +2640,17 @@
     <w:p>
       <w:pPr>
         <w:pStyle w:val="TOC3"/>
-        <w:tabs>
-          <w:tab w:val="right" w:leader="dot" w:pos="8630"/>
-        </w:tabs>
         <w:rPr>
           <w:rFonts w:asciiTheme="minorHAnsi" w:eastAsiaTheme="minorEastAsia" w:hAnsiTheme="minorHAnsi" w:cstheme="minorBidi"/>
           <w:noProof/>
           <w:szCs w:val="24"/>
-          <w:lang w:eastAsia="ja-JP"/>
-        </w:rPr>
-      </w:pPr>
-      <w:r>
-        <w:rPr>
-          <w:noProof/>
-        </w:rPr>
-        <w:lastRenderedPageBreak/>
+          <w:lang w:val="en-GB" w:eastAsia="ja-JP"/>
+        </w:rPr>
+      </w:pPr>
+      <w:r>
+        <w:rPr>
+          <w:noProof/>
+        </w:rPr>
         <w:t>10 - Set Charge Mode</w:t>
       </w:r>
       <w:r>
@@ -2457,7 +2669,7 @@
         <w:rPr>
           <w:noProof/>
         </w:rPr>
-        <w:instrText xml:space="preserve"> PAGEREF _Toc214203964 \h </w:instrText>
+        <w:instrText xml:space="preserve"> PAGEREF _Toc217369885 \h </w:instrText>
       </w:r>
       <w:r>
         <w:rPr>
@@ -2474,7 +2686,7 @@
         <w:rPr>
           <w:noProof/>
         </w:rPr>
-        <w:t>23</w:t>
+        <w:t>25</w:t>
       </w:r>
       <w:r>
         <w:rPr>
@@ -2486,14 +2698,11 @@
     <w:p>
       <w:pPr>
         <w:pStyle w:val="TOC3"/>
-        <w:tabs>
-          <w:tab w:val="right" w:leader="dot" w:pos="8630"/>
-        </w:tabs>
         <w:rPr>
           <w:rFonts w:asciiTheme="minorHAnsi" w:eastAsiaTheme="minorEastAsia" w:hAnsiTheme="minorHAnsi" w:cstheme="minorBidi"/>
           <w:noProof/>
           <w:szCs w:val="24"/>
-          <w:lang w:eastAsia="ja-JP"/>
+          <w:lang w:val="en-GB" w:eastAsia="ja-JP"/>
         </w:rPr>
       </w:pPr>
       <w:r>
@@ -2518,7 +2727,7 @@
         <w:rPr>
           <w:noProof/>
         </w:rPr>
-        <w:instrText xml:space="preserve"> PAGEREF _Toc214203965 \h </w:instrText>
+        <w:instrText xml:space="preserve"> PAGEREF _Toc217369886 \h </w:instrText>
       </w:r>
       <w:r>
         <w:rPr>
@@ -2535,7 +2744,7 @@
         <w:rPr>
           <w:noProof/>
         </w:rPr>
-        <w:t>23</w:t>
+        <w:t>25</w:t>
       </w:r>
       <w:r>
         <w:rPr>
@@ -2547,14 +2756,11 @@
     <w:p>
       <w:pPr>
         <w:pStyle w:val="TOC3"/>
-        <w:tabs>
-          <w:tab w:val="right" w:leader="dot" w:pos="8630"/>
-        </w:tabs>
         <w:rPr>
           <w:rFonts w:asciiTheme="minorHAnsi" w:eastAsiaTheme="minorEastAsia" w:hAnsiTheme="minorHAnsi" w:cstheme="minorBidi"/>
           <w:noProof/>
           <w:szCs w:val="24"/>
-          <w:lang w:eastAsia="ja-JP"/>
+          <w:lang w:val="en-GB" w:eastAsia="ja-JP"/>
         </w:rPr>
       </w:pPr>
       <w:r>
@@ -2579,7 +2785,7 @@
         <w:rPr>
           <w:noProof/>
         </w:rPr>
-        <w:instrText xml:space="preserve"> PAGEREF _Toc214203966 \h </w:instrText>
+        <w:instrText xml:space="preserve"> PAGEREF _Toc217369887 \h </w:instrText>
       </w:r>
       <w:r>
         <w:rPr>
@@ -2596,7 +2802,7 @@
         <w:rPr>
           <w:noProof/>
         </w:rPr>
-        <w:t>23</w:t>
+        <w:t>25</w:t>
       </w:r>
       <w:r>
         <w:rPr>
@@ -2608,14 +2814,11 @@
     <w:p>
       <w:pPr>
         <w:pStyle w:val="TOC3"/>
-        <w:tabs>
-          <w:tab w:val="right" w:leader="dot" w:pos="8630"/>
-        </w:tabs>
         <w:rPr>
           <w:rFonts w:asciiTheme="minorHAnsi" w:eastAsiaTheme="minorEastAsia" w:hAnsiTheme="minorHAnsi" w:cstheme="minorBidi"/>
           <w:noProof/>
           <w:szCs w:val="24"/>
-          <w:lang w:eastAsia="ja-JP"/>
+          <w:lang w:val="en-GB" w:eastAsia="ja-JP"/>
         </w:rPr>
       </w:pPr>
       <w:r>
@@ -2640,7 +2843,7 @@
         <w:rPr>
           <w:noProof/>
         </w:rPr>
-        <w:instrText xml:space="preserve"> PAGEREF _Toc214203967 \h </w:instrText>
+        <w:instrText xml:space="preserve"> PAGEREF _Toc217369888 \h </w:instrText>
       </w:r>
       <w:r>
         <w:rPr>
@@ -2657,7 +2860,7 @@
         <w:rPr>
           <w:noProof/>
         </w:rPr>
-        <w:t>24</w:t>
+        <w:t>26</w:t>
       </w:r>
       <w:r>
         <w:rPr>
@@ -2669,14 +2872,11 @@
     <w:p>
       <w:pPr>
         <w:pStyle w:val="TOC3"/>
-        <w:tabs>
-          <w:tab w:val="right" w:leader="dot" w:pos="8630"/>
-        </w:tabs>
         <w:rPr>
           <w:rFonts w:asciiTheme="minorHAnsi" w:eastAsiaTheme="minorEastAsia" w:hAnsiTheme="minorHAnsi" w:cstheme="minorBidi"/>
           <w:noProof/>
           <w:szCs w:val="24"/>
-          <w:lang w:eastAsia="ja-JP"/>
+          <w:lang w:val="en-GB" w:eastAsia="ja-JP"/>
         </w:rPr>
       </w:pPr>
       <w:r>
@@ -2701,7 +2901,7 @@
         <w:rPr>
           <w:noProof/>
         </w:rPr>
-        <w:instrText xml:space="preserve"> PAGEREF _Toc214203968 \h </w:instrText>
+        <w:instrText xml:space="preserve"> PAGEREF _Toc217369889 \h </w:instrText>
       </w:r>
       <w:r>
         <w:rPr>
@@ -2718,7 +2918,7 @@
         <w:rPr>
           <w:noProof/>
         </w:rPr>
-        <w:t>24</w:t>
+        <w:t>26</w:t>
       </w:r>
       <w:r>
         <w:rPr>
@@ -2730,14 +2930,11 @@
     <w:p>
       <w:pPr>
         <w:pStyle w:val="TOC3"/>
-        <w:tabs>
-          <w:tab w:val="right" w:leader="dot" w:pos="8630"/>
-        </w:tabs>
         <w:rPr>
           <w:rFonts w:asciiTheme="minorHAnsi" w:eastAsiaTheme="minorEastAsia" w:hAnsiTheme="minorHAnsi" w:cstheme="minorBidi"/>
           <w:noProof/>
           <w:szCs w:val="24"/>
-          <w:lang w:eastAsia="ja-JP"/>
+          <w:lang w:val="en-GB" w:eastAsia="ja-JP"/>
         </w:rPr>
       </w:pPr>
       <w:r>
@@ -2762,7 +2959,7 @@
         <w:rPr>
           <w:noProof/>
         </w:rPr>
-        <w:instrText xml:space="preserve"> PAGEREF _Toc214203969 \h </w:instrText>
+        <w:instrText xml:space="preserve"> PAGEREF _Toc217369890 \h </w:instrText>
       </w:r>
       <w:r>
         <w:rPr>
@@ -2779,7 +2976,7 @@
         <w:rPr>
           <w:noProof/>
         </w:rPr>
-        <w:t>24</w:t>
+        <w:t>26</w:t>
       </w:r>
       <w:r>
         <w:rPr>
@@ -2791,14 +2988,11 @@
     <w:p>
       <w:pPr>
         <w:pStyle w:val="TOC3"/>
-        <w:tabs>
-          <w:tab w:val="right" w:leader="dot" w:pos="8630"/>
-        </w:tabs>
         <w:rPr>
           <w:rFonts w:asciiTheme="minorHAnsi" w:eastAsiaTheme="minorEastAsia" w:hAnsiTheme="minorHAnsi" w:cstheme="minorBidi"/>
           <w:noProof/>
           <w:szCs w:val="24"/>
-          <w:lang w:eastAsia="ja-JP"/>
+          <w:lang w:val="en-GB" w:eastAsia="ja-JP"/>
         </w:rPr>
       </w:pPr>
       <w:r>
@@ -2823,7 +3017,7 @@
         <w:rPr>
           <w:noProof/>
         </w:rPr>
-        <w:instrText xml:space="preserve"> PAGEREF _Toc214203970 \h </w:instrText>
+        <w:instrText xml:space="preserve"> PAGEREF _Toc217369891 \h </w:instrText>
       </w:r>
       <w:r>
         <w:rPr>
@@ -2840,7 +3034,7 @@
         <w:rPr>
           <w:noProof/>
         </w:rPr>
-        <w:t>24</w:t>
+        <w:t>26</w:t>
       </w:r>
       <w:r>
         <w:rPr>
@@ -2852,14 +3046,11 @@
     <w:p>
       <w:pPr>
         <w:pStyle w:val="TOC3"/>
-        <w:tabs>
-          <w:tab w:val="right" w:leader="dot" w:pos="8630"/>
-        </w:tabs>
         <w:rPr>
           <w:rFonts w:asciiTheme="minorHAnsi" w:eastAsiaTheme="minorEastAsia" w:hAnsiTheme="minorHAnsi" w:cstheme="minorBidi"/>
           <w:noProof/>
           <w:szCs w:val="24"/>
-          <w:lang w:eastAsia="ja-JP"/>
+          <w:lang w:val="en-GB" w:eastAsia="ja-JP"/>
         </w:rPr>
       </w:pPr>
       <w:r>
@@ -2884,7 +3075,7 @@
         <w:rPr>
           <w:noProof/>
         </w:rPr>
-        <w:instrText xml:space="preserve"> PAGEREF _Toc214203971 \h </w:instrText>
+        <w:instrText xml:space="preserve"> PAGEREF _Toc217369892 \h </w:instrText>
       </w:r>
       <w:r>
         <w:rPr>
@@ -2901,7 +3092,7 @@
         <w:rPr>
           <w:noProof/>
         </w:rPr>
-        <w:t>24</w:t>
+        <w:t>26</w:t>
       </w:r>
       <w:r>
         <w:rPr>
@@ -2913,14 +3104,11 @@
     <w:p>
       <w:pPr>
         <w:pStyle w:val="TOC3"/>
-        <w:tabs>
-          <w:tab w:val="right" w:leader="dot" w:pos="8630"/>
-        </w:tabs>
         <w:rPr>
           <w:rFonts w:asciiTheme="minorHAnsi" w:eastAsiaTheme="minorEastAsia" w:hAnsiTheme="minorHAnsi" w:cstheme="minorBidi"/>
           <w:noProof/>
           <w:szCs w:val="24"/>
-          <w:lang w:eastAsia="ja-JP"/>
+          <w:lang w:val="en-GB" w:eastAsia="ja-JP"/>
         </w:rPr>
       </w:pPr>
       <w:r>
@@ -2945,7 +3133,7 @@
         <w:rPr>
           <w:noProof/>
         </w:rPr>
-        <w:instrText xml:space="preserve"> PAGEREF _Toc214203972 \h </w:instrText>
+        <w:instrText xml:space="preserve"> PAGEREF _Toc217369893 \h </w:instrText>
       </w:r>
       <w:r>
         <w:rPr>
@@ -2962,7 +3150,7 @@
         <w:rPr>
           <w:noProof/>
         </w:rPr>
-        <w:t>25</w:t>
+        <w:t>27</w:t>
       </w:r>
       <w:r>
         <w:rPr>
@@ -2974,14 +3162,11 @@
     <w:p>
       <w:pPr>
         <w:pStyle w:val="TOC3"/>
-        <w:tabs>
-          <w:tab w:val="right" w:leader="dot" w:pos="8630"/>
-        </w:tabs>
         <w:rPr>
           <w:rFonts w:asciiTheme="minorHAnsi" w:eastAsiaTheme="minorEastAsia" w:hAnsiTheme="minorHAnsi" w:cstheme="minorBidi"/>
           <w:noProof/>
           <w:szCs w:val="24"/>
-          <w:lang w:eastAsia="ja-JP"/>
+          <w:lang w:val="en-GB" w:eastAsia="ja-JP"/>
         </w:rPr>
       </w:pPr>
       <w:r>
@@ -3006,7 +3191,7 @@
         <w:rPr>
           <w:noProof/>
         </w:rPr>
-        <w:instrText xml:space="preserve"> PAGEREF _Toc214203973 \h </w:instrText>
+        <w:instrText xml:space="preserve"> PAGEREF _Toc217369894 \h </w:instrText>
       </w:r>
       <w:r>
         <w:rPr>
@@ -3023,7 +3208,7 @@
         <w:rPr>
           <w:noProof/>
         </w:rPr>
-        <w:t>25</w:t>
+        <w:t>27</w:t>
       </w:r>
       <w:r>
         <w:rPr>
@@ -3035,14 +3220,11 @@
     <w:p>
       <w:pPr>
         <w:pStyle w:val="TOC3"/>
-        <w:tabs>
-          <w:tab w:val="right" w:leader="dot" w:pos="8630"/>
-        </w:tabs>
         <w:rPr>
           <w:rFonts w:asciiTheme="minorHAnsi" w:eastAsiaTheme="minorEastAsia" w:hAnsiTheme="minorHAnsi" w:cstheme="minorBidi"/>
           <w:noProof/>
           <w:szCs w:val="24"/>
-          <w:lang w:eastAsia="ja-JP"/>
+          <w:lang w:val="en-GB" w:eastAsia="ja-JP"/>
         </w:rPr>
       </w:pPr>
       <w:r>
@@ -3067,7 +3249,7 @@
         <w:rPr>
           <w:noProof/>
         </w:rPr>
-        <w:instrText xml:space="preserve"> PAGEREF _Toc214203974 \h </w:instrText>
+        <w:instrText xml:space="preserve"> PAGEREF _Toc217369895 \h </w:instrText>
       </w:r>
       <w:r>
         <w:rPr>
@@ -3084,7 +3266,7 @@
         <w:rPr>
           <w:noProof/>
         </w:rPr>
-        <w:t>25</w:t>
+        <w:t>27</w:t>
       </w:r>
       <w:r>
         <w:rPr>
@@ -3096,14 +3278,11 @@
     <w:p>
       <w:pPr>
         <w:pStyle w:val="TOC3"/>
-        <w:tabs>
-          <w:tab w:val="right" w:leader="dot" w:pos="8630"/>
-        </w:tabs>
         <w:rPr>
           <w:rFonts w:asciiTheme="minorHAnsi" w:eastAsiaTheme="minorEastAsia" w:hAnsiTheme="minorHAnsi" w:cstheme="minorBidi"/>
           <w:noProof/>
           <w:szCs w:val="24"/>
-          <w:lang w:eastAsia="ja-JP"/>
+          <w:lang w:val="en-GB" w:eastAsia="ja-JP"/>
         </w:rPr>
       </w:pPr>
       <w:r>
@@ -3128,7 +3307,7 @@
         <w:rPr>
           <w:noProof/>
         </w:rPr>
-        <w:instrText xml:space="preserve"> PAGEREF _Toc214203975 \h </w:instrText>
+        <w:instrText xml:space="preserve"> PAGEREF _Toc217369896 \h </w:instrText>
       </w:r>
       <w:r>
         <w:rPr>
@@ -3145,7 +3324,7 @@
         <w:rPr>
           <w:noProof/>
         </w:rPr>
-        <w:t>25</w:t>
+        <w:t>27</w:t>
       </w:r>
       <w:r>
         <w:rPr>
@@ -3157,14 +3336,11 @@
     <w:p>
       <w:pPr>
         <w:pStyle w:val="TOC3"/>
-        <w:tabs>
-          <w:tab w:val="right" w:leader="dot" w:pos="8630"/>
-        </w:tabs>
         <w:rPr>
           <w:rFonts w:asciiTheme="minorHAnsi" w:eastAsiaTheme="minorEastAsia" w:hAnsiTheme="minorHAnsi" w:cstheme="minorBidi"/>
           <w:noProof/>
           <w:szCs w:val="24"/>
-          <w:lang w:eastAsia="ja-JP"/>
+          <w:lang w:val="en-GB" w:eastAsia="ja-JP"/>
         </w:rPr>
       </w:pPr>
       <w:r>
@@ -3189,7 +3365,7 @@
         <w:rPr>
           <w:noProof/>
         </w:rPr>
-        <w:instrText xml:space="preserve"> PAGEREF _Toc214203976 \h </w:instrText>
+        <w:instrText xml:space="preserve"> PAGEREF _Toc217369897 \h </w:instrText>
       </w:r>
       <w:r>
         <w:rPr>
@@ -3206,7 +3382,7 @@
         <w:rPr>
           <w:noProof/>
         </w:rPr>
-        <w:t>26</w:t>
+        <w:t>28</w:t>
       </w:r>
       <w:r>
         <w:rPr>
@@ -3218,14 +3394,11 @@
     <w:p>
       <w:pPr>
         <w:pStyle w:val="TOC3"/>
-        <w:tabs>
-          <w:tab w:val="right" w:leader="dot" w:pos="8630"/>
-        </w:tabs>
         <w:rPr>
           <w:rFonts w:asciiTheme="minorHAnsi" w:eastAsiaTheme="minorEastAsia" w:hAnsiTheme="minorHAnsi" w:cstheme="minorBidi"/>
           <w:noProof/>
           <w:szCs w:val="24"/>
-          <w:lang w:eastAsia="ja-JP"/>
+          <w:lang w:val="en-GB" w:eastAsia="ja-JP"/>
         </w:rPr>
       </w:pPr>
       <w:r>
@@ -3250,7 +3423,7 @@
         <w:rPr>
           <w:noProof/>
         </w:rPr>
-        <w:instrText xml:space="preserve"> PAGEREF _Toc214203977 \h </w:instrText>
+        <w:instrText xml:space="preserve"> PAGEREF _Toc217369898 \h </w:instrText>
       </w:r>
       <w:r>
         <w:rPr>
@@ -3267,7 +3440,7 @@
         <w:rPr>
           <w:noProof/>
         </w:rPr>
-        <w:t>26</w:t>
+        <w:t>28</w:t>
       </w:r>
       <w:r>
         <w:rPr>
@@ -3279,14 +3452,127 @@
     <w:p>
       <w:pPr>
         <w:pStyle w:val="TOC3"/>
-        <w:tabs>
-          <w:tab w:val="right" w:leader="dot" w:pos="8630"/>
-        </w:tabs>
         <w:rPr>
           <w:rFonts w:asciiTheme="minorHAnsi" w:eastAsiaTheme="minorEastAsia" w:hAnsiTheme="minorHAnsi" w:cstheme="minorBidi"/>
           <w:noProof/>
           <w:szCs w:val="24"/>
-          <w:lang w:eastAsia="ja-JP"/>
+          <w:lang w:val="en-GB" w:eastAsia="ja-JP"/>
+        </w:rPr>
+      </w:pPr>
+      <w:r>
+        <w:rPr>
+          <w:noProof/>
+        </w:rPr>
+        <w:t>31 - Request historical data summary</w:t>
+      </w:r>
+      <w:r>
+        <w:rPr>
+          <w:noProof/>
+        </w:rPr>
+        <w:tab/>
+      </w:r>
+      <w:r>
+        <w:rPr>
+          <w:noProof/>
+        </w:rPr>
+        <w:fldChar w:fldCharType="begin"/>
+      </w:r>
+      <w:r>
+        <w:rPr>
+          <w:noProof/>
+        </w:rPr>
+        <w:instrText xml:space="preserve"> PAGEREF _Toc217369899 \h </w:instrText>
+      </w:r>
+      <w:r>
+        <w:rPr>
+          <w:noProof/>
+        </w:rPr>
+      </w:r>
+      <w:r>
+        <w:rPr>
+          <w:noProof/>
+        </w:rPr>
+        <w:fldChar w:fldCharType="separate"/>
+      </w:r>
+      <w:r>
+        <w:rPr>
+          <w:noProof/>
+        </w:rPr>
+        <w:t>29</w:t>
+      </w:r>
+      <w:r>
+        <w:rPr>
+          <w:noProof/>
+        </w:rPr>
+        <w:fldChar w:fldCharType="end"/>
+      </w:r>
+    </w:p>
+    <w:p>
+      <w:pPr>
+        <w:pStyle w:val="TOC3"/>
+        <w:rPr>
+          <w:rFonts w:asciiTheme="minorHAnsi" w:eastAsiaTheme="minorEastAsia" w:hAnsiTheme="minorHAnsi" w:cstheme="minorBidi"/>
+          <w:noProof/>
+          <w:szCs w:val="24"/>
+          <w:lang w:val="en-GB" w:eastAsia="ja-JP"/>
+        </w:rPr>
+      </w:pPr>
+      <w:r>
+        <w:rPr>
+          <w:noProof/>
+        </w:rPr>
+        <w:t>32 - Request historical data records</w:t>
+      </w:r>
+      <w:r>
+        <w:rPr>
+          <w:noProof/>
+        </w:rPr>
+        <w:tab/>
+      </w:r>
+      <w:r>
+        <w:rPr>
+          <w:noProof/>
+        </w:rPr>
+        <w:fldChar w:fldCharType="begin"/>
+      </w:r>
+      <w:r>
+        <w:rPr>
+          <w:noProof/>
+        </w:rPr>
+        <w:instrText xml:space="preserve"> PAGEREF _Toc217369900 \h </w:instrText>
+      </w:r>
+      <w:r>
+        <w:rPr>
+          <w:noProof/>
+        </w:rPr>
+      </w:r>
+      <w:r>
+        <w:rPr>
+          <w:noProof/>
+        </w:rPr>
+        <w:fldChar w:fldCharType="separate"/>
+      </w:r>
+      <w:r>
+        <w:rPr>
+          <w:noProof/>
+        </w:rPr>
+        <w:t>29</w:t>
+      </w:r>
+      <w:r>
+        <w:rPr>
+          <w:noProof/>
+        </w:rPr>
+        <w:fldChar w:fldCharType="end"/>
+      </w:r>
+    </w:p>
+    <w:p>
+      <w:pPr>
+        <w:pStyle w:val="TOC3"/>
+        <w:rPr>
+          <w:rFonts w:asciiTheme="minorHAnsi" w:eastAsiaTheme="minorEastAsia" w:hAnsiTheme="minorHAnsi" w:cstheme="minorBidi"/>
+          <w:noProof/>
+          <w:szCs w:val="24"/>
+          <w:lang w:val="en-GB" w:eastAsia="ja-JP"/>
         </w:rPr>
       </w:pPr>
       <w:r>
@@ -3311,7 +3597,7 @@
         <w:rPr>
           <w:noProof/>
         </w:rPr>
-        <w:instrText xml:space="preserve"> PAGEREF _Toc214203978 \h </w:instrText>
+        <w:instrText xml:space="preserve"> PAGEREF _Toc217369901 \h </w:instrText>
       </w:r>
       <w:r>
         <w:rPr>
@@ -3328,7 +3614,7 @@
         <w:rPr>
           <w:noProof/>
         </w:rPr>
-        <w:t>27</w:t>
+        <w:t>30</w:t>
       </w:r>
       <w:r>
         <w:rPr>
@@ -3340,14 +3626,11 @@
     <w:p>
       <w:pPr>
         <w:pStyle w:val="TOC3"/>
-        <w:tabs>
-          <w:tab w:val="right" w:leader="dot" w:pos="8630"/>
-        </w:tabs>
         <w:rPr>
           <w:rFonts w:asciiTheme="minorHAnsi" w:eastAsiaTheme="minorEastAsia" w:hAnsiTheme="minorHAnsi" w:cstheme="minorBidi"/>
           <w:noProof/>
           <w:szCs w:val="24"/>
-          <w:lang w:eastAsia="ja-JP"/>
+          <w:lang w:val="en-GB" w:eastAsia="ja-JP"/>
         </w:rPr>
       </w:pPr>
       <w:r>
@@ -3372,7 +3655,7 @@
         <w:rPr>
           <w:noProof/>
         </w:rPr>
-        <w:instrText xml:space="preserve"> PAGEREF _Toc214203979 \h </w:instrText>
+        <w:instrText xml:space="preserve"> PAGEREF _Toc217369902 \h </w:instrText>
       </w:r>
       <w:r>
         <w:rPr>
@@ -3389,7 +3672,7 @@
         <w:rPr>
           <w:noProof/>
         </w:rPr>
-        <w:t>27</w:t>
+        <w:t>30</w:t>
       </w:r>
       <w:r>
         <w:rPr>
@@ -3401,14 +3684,11 @@
     <w:p>
       <w:pPr>
         <w:pStyle w:val="TOC3"/>
-        <w:tabs>
-          <w:tab w:val="right" w:leader="dot" w:pos="8630"/>
-        </w:tabs>
         <w:rPr>
           <w:rFonts w:asciiTheme="minorHAnsi" w:eastAsiaTheme="minorEastAsia" w:hAnsiTheme="minorHAnsi" w:cstheme="minorBidi"/>
           <w:noProof/>
           <w:szCs w:val="24"/>
-          <w:lang w:eastAsia="ja-JP"/>
+          <w:lang w:val="en-GB" w:eastAsia="ja-JP"/>
         </w:rPr>
       </w:pPr>
       <w:r>
@@ -3433,7 +3713,7 @@
         <w:rPr>
           <w:noProof/>
         </w:rPr>
-        <w:instrText xml:space="preserve"> PAGEREF _Toc214203980 \h </w:instrText>
+        <w:instrText xml:space="preserve"> PAGEREF _Toc217369903 \h </w:instrText>
       </w:r>
       <w:r>
         <w:rPr>
@@ -3450,7 +3730,7 @@
         <w:rPr>
           <w:noProof/>
         </w:rPr>
-        <w:t>27</w:t>
+        <w:t>30</w:t>
       </w:r>
       <w:r>
         <w:rPr>
@@ -3474,7 +3754,7 @@
           <w:szCs w:val="26"/>
         </w:rPr>
       </w:pPr>
-      <w:bookmarkStart w:id="2" w:name="_Toc197824833"/>
+      <w:bookmarkStart w:id="3" w:name="_Toc197824833"/>
       <w:r>
         <w:br w:type="page"/>
       </w:r>
@@ -3483,26 +3763,26 @@
       <w:pPr>
         <w:pStyle w:val="Heading1"/>
       </w:pPr>
-      <w:bookmarkStart w:id="3" w:name="_Toc214203931"/>
+      <w:bookmarkStart w:id="4" w:name="_Toc217369850"/>
       <w:r>
         <w:lastRenderedPageBreak/>
         <w:t xml:space="preserve">The OVMS </w:t>
       </w:r>
-      <w:bookmarkEnd w:id="2"/>
+      <w:bookmarkEnd w:id="3"/>
       <w:r>
         <w:t>Protocol</w:t>
       </w:r>
-      <w:bookmarkEnd w:id="3"/>
+      <w:bookmarkEnd w:id="4"/>
     </w:p>
     <w:p>
       <w:pPr>
         <w:pStyle w:val="Heading2"/>
       </w:pPr>
-      <w:bookmarkStart w:id="4" w:name="_Toc214203932"/>
+      <w:bookmarkStart w:id="5" w:name="_Toc217369851"/>
       <w:r>
         <w:t>Terms</w:t>
       </w:r>
-      <w:bookmarkEnd w:id="4"/>
+      <w:bookmarkEnd w:id="5"/>
     </w:p>
     <w:p/>
     <w:p>
@@ -3564,11 +3844,11 @@
       <w:pPr>
         <w:pStyle w:val="Heading2"/>
       </w:pPr>
-      <w:bookmarkStart w:id="5" w:name="_Toc214203933"/>
+      <w:bookmarkStart w:id="6" w:name="_Toc217369852"/>
       <w:r>
         <w:t>On startup</w:t>
       </w:r>
-      <w:bookmarkEnd w:id="5"/>
+      <w:bookmarkEnd w:id="6"/>
     </w:p>
     <w:p/>
     <w:p>
@@ -3690,11 +3970,11 @@
       <w:pPr>
         <w:pStyle w:val="Heading2"/>
       </w:pPr>
-      <w:bookmarkStart w:id="6" w:name="_Toc214203934"/>
+      <w:bookmarkStart w:id="7" w:name="_Toc217369853"/>
       <w:r>
         <w:t>Encryption Protection Scheme 0x30</w:t>
       </w:r>
-      <w:bookmarkEnd w:id="6"/>
+      <w:bookmarkEnd w:id="7"/>
     </w:p>
     <w:p/>
     <w:p>
@@ -3878,12 +4158,12 @@
       <w:pPr>
         <w:pStyle w:val="Heading2"/>
       </w:pPr>
-      <w:bookmarkStart w:id="7" w:name="_Toc214203935"/>
+      <w:bookmarkStart w:id="8" w:name="_Toc217369854"/>
       <w:r>
         <w:lastRenderedPageBreak/>
         <w:t>Auto Provisioning</w:t>
       </w:r>
-      <w:bookmarkEnd w:id="7"/>
+      <w:bookmarkEnd w:id="8"/>
     </w:p>
     <w:p/>
     <w:p>
@@ -3943,11 +4223,11 @@
       <w:pPr>
         <w:pStyle w:val="Heading3"/>
       </w:pPr>
-      <w:bookmarkStart w:id="8" w:name="_Toc214203936"/>
+      <w:bookmarkStart w:id="9" w:name="_Toc217369855"/>
       <w:r>
         <w:t>Auto Provisioning Protection Scheme 0x30</w:t>
       </w:r>
-      <w:bookmarkEnd w:id="8"/>
+      <w:bookmarkEnd w:id="9"/>
     </w:p>
     <w:p/>
     <w:p>
@@ -4132,12 +4412,12 @@
       <w:pPr>
         <w:pStyle w:val="Heading2"/>
       </w:pPr>
-      <w:bookmarkStart w:id="9" w:name="_Toc214203937"/>
+      <w:bookmarkStart w:id="10" w:name="_Toc217369856"/>
       <w:r>
         <w:lastRenderedPageBreak/>
         <w:t>Backwards Compatibility</w:t>
       </w:r>
-      <w:bookmarkEnd w:id="9"/>
+      <w:bookmarkEnd w:id="10"/>
     </w:p>
     <w:p/>
     <w:p>
@@ -4180,11 +4460,11 @@
       <w:pPr>
         <w:pStyle w:val="Heading2"/>
       </w:pPr>
-      <w:bookmarkStart w:id="10" w:name="_Toc214203938"/>
+      <w:bookmarkStart w:id="11" w:name="_Toc217369857"/>
       <w:r>
         <w:t>Car &lt;-&gt; Server &lt;-&gt; App</w:t>
       </w:r>
-      <w:bookmarkEnd w:id="10"/>
+      <w:bookmarkEnd w:id="11"/>
     </w:p>
     <w:p/>
     <w:p>
@@ -4704,12 +4984,12 @@
       <w:pPr>
         <w:pStyle w:val="Heading3"/>
       </w:pPr>
-      <w:bookmarkStart w:id="11" w:name="_Toc214203939"/>
+      <w:bookmarkStart w:id="12" w:name="_Toc217369858"/>
       <w:r>
         <w:lastRenderedPageBreak/>
         <w:t>Ping message 0x41 "A"</w:t>
       </w:r>
-      <w:bookmarkEnd w:id="11"/>
+      <w:bookmarkEnd w:id="12"/>
     </w:p>
     <w:p/>
     <w:p>
@@ -4735,11 +5015,11 @@
       <w:pPr>
         <w:pStyle w:val="Heading3"/>
       </w:pPr>
-      <w:bookmarkStart w:id="12" w:name="_Toc214203940"/>
+      <w:bookmarkStart w:id="13" w:name="_Toc217369859"/>
       <w:r>
         <w:t>Ping Acknowledgement message 0x61 "a"</w:t>
       </w:r>
-      <w:bookmarkEnd w:id="12"/>
+      <w:bookmarkEnd w:id="13"/>
     </w:p>
     <w:p/>
     <w:p>
@@ -4760,11 +5040,11 @@
       <w:pPr>
         <w:pStyle w:val="Heading3"/>
       </w:pPr>
-      <w:bookmarkStart w:id="13" w:name="_Toc214203941"/>
+      <w:bookmarkStart w:id="14" w:name="_Toc217369860"/>
       <w:r>
         <w:t>Command message 0x43 "C"</w:t>
       </w:r>
-      <w:bookmarkEnd w:id="13"/>
+      <w:bookmarkEnd w:id="14"/>
     </w:p>
     <w:p/>
     <w:p>
@@ -4847,11 +5127,11 @@
       <w:pPr>
         <w:pStyle w:val="Heading3"/>
       </w:pPr>
-      <w:bookmarkStart w:id="14" w:name="_Toc214203942"/>
+      <w:bookmarkStart w:id="15" w:name="_Toc217369861"/>
       <w:r>
         <w:t>Command response 0x63 "c"</w:t>
       </w:r>
-      <w:bookmarkEnd w:id="14"/>
+      <w:bookmarkEnd w:id="15"/>
     </w:p>
     <w:p/>
     <w:p>
@@ -4963,12 +5243,12 @@
       <w:pPr>
         <w:pStyle w:val="Heading3"/>
       </w:pPr>
-      <w:bookmarkStart w:id="15" w:name="_Toc214203943"/>
+      <w:bookmarkStart w:id="16" w:name="_Toc217369862"/>
       <w:r>
         <w:lastRenderedPageBreak/>
         <w:t>Car Environment message 0x44 "D"</w:t>
       </w:r>
-      <w:bookmarkEnd w:id="15"/>
+      <w:bookmarkEnd w:id="16"/>
     </w:p>
     <w:p/>
     <w:p>
@@ -5357,12 +5637,12 @@
       <w:pPr>
         <w:pStyle w:val="Heading3"/>
       </w:pPr>
-      <w:bookmarkStart w:id="16" w:name="_Toc214203944"/>
+      <w:bookmarkStart w:id="17" w:name="_Toc217369863"/>
       <w:r>
         <w:lastRenderedPageBreak/>
         <w:t>Paranoid-mode encrypted message 0x45 "E"</w:t>
       </w:r>
-      <w:bookmarkEnd w:id="16"/>
+      <w:bookmarkEnd w:id="17"/>
       <w:r>
         <w:t xml:space="preserve"> </w:t>
       </w:r>
@@ -5601,12 +5881,12 @@
       <w:pPr>
         <w:pStyle w:val="Heading3"/>
       </w:pPr>
-      <w:bookmarkStart w:id="17" w:name="_Toc214203945"/>
+      <w:bookmarkStart w:id="18" w:name="_Toc217369864"/>
       <w:r>
         <w:lastRenderedPageBreak/>
         <w:t>Car firmware message 0x46 "F"</w:t>
       </w:r>
-      <w:bookmarkEnd w:id="17"/>
+      <w:bookmarkEnd w:id="18"/>
     </w:p>
     <w:p/>
     <w:p>
@@ -5724,11 +6004,11 @@
       <w:pPr>
         <w:pStyle w:val="Heading3"/>
       </w:pPr>
-      <w:bookmarkStart w:id="18" w:name="_Toc214203946"/>
+      <w:bookmarkStart w:id="19" w:name="_Toc217369865"/>
       <w:r>
         <w:t>Server firmware message 0x66 "f"</w:t>
       </w:r>
-      <w:bookmarkEnd w:id="18"/>
+      <w:bookmarkEnd w:id="19"/>
     </w:p>
     <w:p/>
     <w:p>
@@ -5796,12 +6076,12 @@
       <w:pPr>
         <w:pStyle w:val="Heading3"/>
       </w:pPr>
-      <w:bookmarkStart w:id="19" w:name="_Toc214203947"/>
+      <w:bookmarkStart w:id="20" w:name="_Toc217369866"/>
       <w:r>
         <w:lastRenderedPageBreak/>
         <w:t>Car group subscription message 0x47 "G"</w:t>
       </w:r>
-      <w:bookmarkEnd w:id="19"/>
+      <w:bookmarkEnd w:id="20"/>
     </w:p>
     <w:p/>
     <w:p>
@@ -5848,11 +6128,11 @@
       <w:pPr>
         <w:pStyle w:val="Heading3"/>
       </w:pPr>
-      <w:bookmarkStart w:id="20" w:name="_Toc214203948"/>
+      <w:bookmarkStart w:id="21" w:name="_Toc217369867"/>
       <w:r>
         <w:t>Car group update message 0x67 "g"</w:t>
       </w:r>
-      <w:bookmarkEnd w:id="20"/>
+      <w:bookmarkEnd w:id="21"/>
     </w:p>
     <w:p/>
     <w:p>
@@ -6043,6 +6323,310 @@
       </w:pPr>
       <w:r>
         <w:t>Car longitude</w:t>
+      </w:r>
+    </w:p>
+    <w:p>
+      <w:r>
+        <w:br w:type="page"/>
+      </w:r>
+    </w:p>
+    <w:p>
+      <w:pPr>
+        <w:pStyle w:val="Heading3"/>
+      </w:pPr>
+      <w:bookmarkStart w:id="22" w:name="_Toc217369868"/>
+      <w:r>
+        <w:lastRenderedPageBreak/>
+        <w:t>Historical Data update message 0x48 "H"</w:t>
+      </w:r>
+      <w:bookmarkEnd w:id="22"/>
+    </w:p>
+    <w:p/>
+    <w:p>
+      <w:r>
+        <w:t>This message is sent &lt;</w:t>
+      </w:r>
+      <w:proofErr w:type="spellStart"/>
+      <w:r>
+        <w:t>cartoserver</w:t>
+      </w:r>
+      <w:proofErr w:type="spellEnd"/>
+      <w:r>
+        <w:t>&gt; "C, and transmits a historical data message for storage on the server.</w:t>
+      </w:r>
+    </w:p>
+    <w:p/>
+    <w:p>
+      <w:r>
+        <w:t>&lt;</w:t>
+      </w:r>
+      <w:proofErr w:type="gramStart"/>
+      <w:r>
+        <w:t>data</w:t>
+      </w:r>
+      <w:proofErr w:type="gramEnd"/>
+      <w:r>
+        <w:t>&gt; is comma-separated list of:</w:t>
+      </w:r>
+    </w:p>
+    <w:p>
+      <w:pPr>
+        <w:pStyle w:val="ListParagraph"/>
+        <w:numPr>
+          <w:ilvl w:val="0"/>
+          <w:numId w:val="15"/>
+        </w:numPr>
+      </w:pPr>
+      <w:proofErr w:type="gramStart"/>
+      <w:r>
+        <w:t>type</w:t>
+      </w:r>
+      <w:proofErr w:type="gramEnd"/>
+      <w:r>
+        <w:t xml:space="preserve"> (unique storage class identification type)</w:t>
+      </w:r>
+    </w:p>
+    <w:p>
+      <w:pPr>
+        <w:pStyle w:val="ListParagraph"/>
+        <w:numPr>
+          <w:ilvl w:val="0"/>
+          <w:numId w:val="15"/>
+        </w:numPr>
+      </w:pPr>
+      <w:proofErr w:type="spellStart"/>
+      <w:proofErr w:type="gramStart"/>
+      <w:r>
+        <w:t>recordnumber</w:t>
+      </w:r>
+      <w:proofErr w:type="spellEnd"/>
+      <w:proofErr w:type="gramEnd"/>
+      <w:r>
+        <w:t xml:space="preserve"> (integer record number)</w:t>
+      </w:r>
+    </w:p>
+    <w:p>
+      <w:pPr>
+        <w:pStyle w:val="ListParagraph"/>
+        <w:numPr>
+          <w:ilvl w:val="0"/>
+          <w:numId w:val="15"/>
+        </w:numPr>
+      </w:pPr>
+      <w:proofErr w:type="gramStart"/>
+      <w:r>
+        <w:t>lifetime</w:t>
+      </w:r>
+      <w:proofErr w:type="gramEnd"/>
+      <w:r>
+        <w:t xml:space="preserve"> (in seconds)</w:t>
+      </w:r>
+    </w:p>
+    <w:p>
+      <w:pPr>
+        <w:pStyle w:val="ListParagraph"/>
+        <w:numPr>
+          <w:ilvl w:val="0"/>
+          <w:numId w:val="15"/>
+        </w:numPr>
+      </w:pPr>
+      <w:proofErr w:type="gramStart"/>
+      <w:r>
+        <w:t>data</w:t>
+      </w:r>
+      <w:proofErr w:type="gramEnd"/>
+      <w:r>
+        <w:t xml:space="preserve"> (a blob of data to be dealt with as the application requires)</w:t>
+      </w:r>
+    </w:p>
+    <w:p/>
+    <w:p>
+      <w:r>
+        <w:t>The lifetime is specified in seconds, and indicates to the server the minimum time the vehicle expects the server to retain the historical data for. Consideration should be made as to server storage and bandwidth requirements.</w:t>
+      </w:r>
+    </w:p>
+    <w:p/>
+    <w:p>
+      <w:r>
+        <w:t>The type is composed of &lt;</w:t>
+      </w:r>
+      <w:proofErr w:type="spellStart"/>
+      <w:r>
+        <w:t>vehicletype</w:t>
+      </w:r>
+      <w:proofErr w:type="spellEnd"/>
+      <w:r>
+        <w:t>&gt; - &lt;class&gt; - &lt;property&gt;</w:t>
+      </w:r>
+    </w:p>
+    <w:p/>
+    <w:p>
+      <w:r>
+        <w:t>&lt;</w:t>
+      </w:r>
+      <w:proofErr w:type="spellStart"/>
+      <w:r>
+        <w:t>Vehicletype</w:t>
+      </w:r>
+      <w:proofErr w:type="spellEnd"/>
+      <w:r>
+        <w:t>&gt; is the usual vehicle type, or “*” to indicate generic storage suitable for all vehicles.</w:t>
+      </w:r>
+    </w:p>
+    <w:p/>
+    <w:p>
+      <w:r>
+        <w:t>&lt;Class&gt; is one of:</w:t>
+      </w:r>
+    </w:p>
+    <w:p>
+      <w:pPr>
+        <w:pStyle w:val="ListParagraph"/>
+        <w:numPr>
+          <w:ilvl w:val="0"/>
+          <w:numId w:val="15"/>
+        </w:numPr>
+      </w:pPr>
+      <w:r>
+        <w:t>PWR (power)</w:t>
+      </w:r>
+    </w:p>
+    <w:p>
+      <w:pPr>
+        <w:pStyle w:val="ListParagraph"/>
+        <w:numPr>
+          <w:ilvl w:val="0"/>
+          <w:numId w:val="15"/>
+        </w:numPr>
+      </w:pPr>
+      <w:r>
+        <w:t>ENG (engine)</w:t>
+      </w:r>
+    </w:p>
+    <w:p>
+      <w:pPr>
+        <w:pStyle w:val="ListParagraph"/>
+        <w:numPr>
+          <w:ilvl w:val="0"/>
+          <w:numId w:val="15"/>
+        </w:numPr>
+      </w:pPr>
+      <w:r>
+        <w:t>TRX (transmission)</w:t>
+      </w:r>
+    </w:p>
+    <w:p>
+      <w:pPr>
+        <w:pStyle w:val="ListParagraph"/>
+        <w:numPr>
+          <w:ilvl w:val="0"/>
+          <w:numId w:val="15"/>
+        </w:numPr>
+      </w:pPr>
+      <w:r>
+        <w:t>CHS (chassis)</w:t>
+      </w:r>
+    </w:p>
+    <w:p>
+      <w:pPr>
+        <w:pStyle w:val="ListParagraph"/>
+        <w:numPr>
+          <w:ilvl w:val="0"/>
+          <w:numId w:val="15"/>
+        </w:numPr>
+      </w:pPr>
+      <w:r>
+        <w:t>BDY (body)</w:t>
+      </w:r>
+    </w:p>
+    <w:p>
+      <w:pPr>
+        <w:pStyle w:val="ListParagraph"/>
+        <w:numPr>
+          <w:ilvl w:val="0"/>
+          <w:numId w:val="15"/>
+        </w:numPr>
+      </w:pPr>
+      <w:r>
+        <w:t>ELC (electrics)</w:t>
+      </w:r>
+    </w:p>
+    <w:p>
+      <w:pPr>
+        <w:pStyle w:val="ListParagraph"/>
+        <w:numPr>
+          <w:ilvl w:val="0"/>
+          <w:numId w:val="15"/>
+        </w:numPr>
+      </w:pPr>
+      <w:r>
+        <w:t>SAF (safety)</w:t>
+      </w:r>
+    </w:p>
+    <w:p>
+      <w:pPr>
+        <w:pStyle w:val="ListParagraph"/>
+        <w:numPr>
+          <w:ilvl w:val="0"/>
+          <w:numId w:val="15"/>
+        </w:numPr>
+      </w:pPr>
+      <w:r>
+        <w:t>SEC (security)</w:t>
+      </w:r>
+    </w:p>
+    <w:p>
+      <w:pPr>
+        <w:pStyle w:val="ListParagraph"/>
+        <w:numPr>
+          <w:ilvl w:val="0"/>
+          <w:numId w:val="15"/>
+        </w:numPr>
+      </w:pPr>
+      <w:r>
+        <w:t>CMF (comfort)</w:t>
+      </w:r>
+    </w:p>
+    <w:p>
+      <w:pPr>
+        <w:pStyle w:val="ListParagraph"/>
+        <w:numPr>
+          <w:ilvl w:val="0"/>
+          <w:numId w:val="15"/>
+        </w:numPr>
+      </w:pPr>
+      <w:r>
+        <w:t>ENT (entertainment)</w:t>
+      </w:r>
+    </w:p>
+    <w:p>
+      <w:pPr>
+        <w:pStyle w:val="ListParagraph"/>
+        <w:numPr>
+          <w:ilvl w:val="0"/>
+          <w:numId w:val="15"/>
+        </w:numPr>
+      </w:pPr>
+      <w:r>
+        <w:t>COM (communications)</w:t>
+      </w:r>
+    </w:p>
+    <w:p>
+      <w:pPr>
+        <w:pStyle w:val="ListParagraph"/>
+        <w:numPr>
+          <w:ilvl w:val="0"/>
+          <w:numId w:val="15"/>
+        </w:numPr>
+      </w:pPr>
+      <w:r>
+        <w:t>X** (unclassified and experimental, with ** replaced with 2 digits code)</w:t>
+      </w:r>
+    </w:p>
+    <w:p/>
+    <w:p>
+      <w:r>
+        <w:t>&lt;Property&gt; is a property code, which the vehicle decides.</w:t>
       </w:r>
     </w:p>
     <w:p/>
@@ -6056,6 +6640,9 @@
         </w:rPr>
       </w:pPr>
       <w:r>
+        <w:t>The server will timestamp the incoming historical records, and will set an expiry date of timestamp + &lt;lifetime&gt; seconds. The server will endeavor to retain the records for that time period, but may expend data earlier if necessary.</w:t>
+      </w:r>
+      <w:r>
         <w:br w:type="page"/>
       </w:r>
     </w:p>
@@ -6063,12 +6650,12 @@
       <w:pPr>
         <w:pStyle w:val="Heading3"/>
       </w:pPr>
-      <w:bookmarkStart w:id="21" w:name="_Toc214203949"/>
+      <w:bookmarkStart w:id="23" w:name="_Toc217369869"/>
       <w:r>
         <w:lastRenderedPageBreak/>
         <w:t>Push notification message 0x50 "P"</w:t>
       </w:r>
-      <w:bookmarkEnd w:id="21"/>
+      <w:bookmarkEnd w:id="23"/>
     </w:p>
     <w:p/>
     <w:p>
@@ -6097,11 +6684,11 @@
       <w:pPr>
         <w:pStyle w:val="Heading3"/>
       </w:pPr>
-      <w:bookmarkStart w:id="22" w:name="_Toc214203950"/>
+      <w:bookmarkStart w:id="24" w:name="_Toc217369870"/>
       <w:r>
         <w:t>Push notification subscription 0x70 "p"</w:t>
       </w:r>
-      <w:bookmarkEnd w:id="22"/>
+      <w:bookmarkEnd w:id="24"/>
     </w:p>
     <w:p/>
     <w:p>
@@ -6256,12 +6843,12 @@
       <w:pPr>
         <w:pStyle w:val="Heading3"/>
       </w:pPr>
-      <w:bookmarkStart w:id="23" w:name="_Toc214203951"/>
+      <w:bookmarkStart w:id="25" w:name="_Toc217369871"/>
       <w:r>
         <w:lastRenderedPageBreak/>
         <w:t>Server -&gt; Server Car Record message 0x52 "R"</w:t>
       </w:r>
-      <w:bookmarkEnd w:id="23"/>
+      <w:bookmarkEnd w:id="25"/>
     </w:p>
     <w:p/>
     <w:p>
@@ -6395,11 +6982,11 @@
       <w:pPr>
         <w:pStyle w:val="Heading3"/>
       </w:pPr>
-      <w:bookmarkStart w:id="24" w:name="_Toc214203952"/>
+      <w:bookmarkStart w:id="26" w:name="_Toc217369872"/>
       <w:r>
         <w:t>Server -&gt; Server Message Replication message 0x72 "r"</w:t>
       </w:r>
-      <w:bookmarkEnd w:id="24"/>
+      <w:bookmarkEnd w:id="26"/>
     </w:p>
     <w:p/>
     <w:p>
@@ -6500,12 +7087,12 @@
       <w:pPr>
         <w:pStyle w:val="Heading3"/>
       </w:pPr>
-      <w:bookmarkStart w:id="25" w:name="_Toc214203953"/>
+      <w:bookmarkStart w:id="27" w:name="_Toc217369873"/>
       <w:r>
         <w:lastRenderedPageBreak/>
         <w:t>Car state message 0x53 "S"</w:t>
       </w:r>
-      <w:bookmarkEnd w:id="25"/>
+      <w:bookmarkEnd w:id="27"/>
     </w:p>
     <w:p/>
     <w:p>
@@ -6804,12 +7391,12 @@
       <w:pPr>
         <w:pStyle w:val="Heading3"/>
       </w:pPr>
-      <w:bookmarkStart w:id="26" w:name="_Toc214203954"/>
+      <w:bookmarkStart w:id="28" w:name="_Toc217369874"/>
       <w:r>
         <w:lastRenderedPageBreak/>
         <w:t>Car update time message 0x53 "T"</w:t>
       </w:r>
-      <w:bookmarkEnd w:id="26"/>
+      <w:bookmarkEnd w:id="28"/>
     </w:p>
     <w:p/>
     <w:p>
@@ -6844,11 +7431,11 @@
       <w:pPr>
         <w:pStyle w:val="Heading3"/>
       </w:pPr>
-      <w:bookmarkStart w:id="27" w:name="_Toc214203955"/>
+      <w:bookmarkStart w:id="29" w:name="_Toc217369875"/>
       <w:r>
         <w:t>Car location message 0x4C "L"</w:t>
       </w:r>
-      <w:bookmarkEnd w:id="27"/>
+      <w:bookmarkEnd w:id="29"/>
     </w:p>
     <w:p/>
     <w:p>
@@ -6974,9 +7561,11 @@
       <w:pPr>
         <w:pStyle w:val="Heading3"/>
       </w:pPr>
+      <w:bookmarkStart w:id="30" w:name="_Toc217369876"/>
       <w:r>
         <w:t>Car Capabilities message 0x56 “V”</w:t>
       </w:r>
+      <w:bookmarkEnd w:id="30"/>
     </w:p>
     <w:p/>
     <w:p>
@@ -7080,7 +7669,6 @@
           <w:color w:val="4F81BD" w:themeColor="accent1"/>
         </w:rPr>
       </w:pPr>
-      <w:bookmarkStart w:id="28" w:name="_Toc214203956"/>
       <w:r>
         <w:br w:type="page"/>
       </w:r>
@@ -7089,13 +7677,12 @@
       <w:pPr>
         <w:pStyle w:val="Heading3"/>
       </w:pPr>
-      <w:bookmarkStart w:id="29" w:name="_GoBack"/>
-      <w:bookmarkEnd w:id="29"/>
+      <w:bookmarkStart w:id="31" w:name="_Toc217369877"/>
       <w:r>
         <w:lastRenderedPageBreak/>
         <w:t>Car TPMS message 0x57 "W"</w:t>
       </w:r>
-      <w:bookmarkEnd w:id="28"/>
+      <w:bookmarkEnd w:id="31"/>
     </w:p>
     <w:p/>
     <w:p>
@@ -7334,12 +7921,12 @@
       <w:pPr>
         <w:pStyle w:val="Heading3"/>
       </w:pPr>
-      <w:bookmarkStart w:id="30" w:name="_Toc214203957"/>
+      <w:bookmarkStart w:id="32" w:name="_Toc217369878"/>
       <w:r>
         <w:lastRenderedPageBreak/>
         <w:t>Peer connection message 0x5A "Z"</w:t>
       </w:r>
-      <w:bookmarkEnd w:id="30"/>
+      <w:bookmarkEnd w:id="32"/>
     </w:p>
     <w:p/>
     <w:p>
@@ -7425,12 +8012,12 @@
       <w:pPr>
         <w:pStyle w:val="Heading2"/>
       </w:pPr>
-      <w:bookmarkStart w:id="31" w:name="_Toc214203958"/>
+      <w:bookmarkStart w:id="33" w:name="_Toc217369879"/>
       <w:r>
         <w:lastRenderedPageBreak/>
         <w:t>Commands and Expected Responses</w:t>
       </w:r>
-      <w:bookmarkEnd w:id="31"/>
+      <w:bookmarkEnd w:id="33"/>
     </w:p>
     <w:p/>
     <w:p>
@@ -7451,11 +8038,11 @@
       <w:pPr>
         <w:pStyle w:val="Heading3"/>
       </w:pPr>
-      <w:bookmarkStart w:id="32" w:name="_Toc214203959"/>
+      <w:bookmarkStart w:id="34" w:name="_Toc217369880"/>
       <w:r>
         <w:t>1 - Request feature list</w:t>
       </w:r>
-      <w:bookmarkEnd w:id="32"/>
+      <w:bookmarkEnd w:id="34"/>
     </w:p>
     <w:p/>
     <w:p>
@@ -7615,11 +8202,11 @@
       <w:pPr>
         <w:pStyle w:val="Heading3"/>
       </w:pPr>
-      <w:bookmarkStart w:id="33" w:name="_Toc214203960"/>
+      <w:bookmarkStart w:id="35" w:name="_Toc217369881"/>
       <w:r>
         <w:t>2 - Set feature</w:t>
       </w:r>
-      <w:bookmarkEnd w:id="33"/>
+      <w:bookmarkEnd w:id="35"/>
     </w:p>
     <w:p/>
     <w:p>
@@ -7685,12 +8272,12 @@
       <w:pPr>
         <w:pStyle w:val="Heading3"/>
       </w:pPr>
-      <w:bookmarkStart w:id="34" w:name="_Toc214203961"/>
+      <w:bookmarkStart w:id="36" w:name="_Toc217369882"/>
       <w:r>
         <w:lastRenderedPageBreak/>
         <w:t>3 - Request parameter list</w:t>
       </w:r>
-      <w:bookmarkEnd w:id="34"/>
+      <w:bookmarkEnd w:id="36"/>
     </w:p>
     <w:p/>
     <w:p>
@@ -7970,11 +8557,11 @@
       <w:pPr>
         <w:pStyle w:val="Heading3"/>
       </w:pPr>
-      <w:bookmarkStart w:id="35" w:name="_Toc214203962"/>
+      <w:bookmarkStart w:id="37" w:name="_Toc217369883"/>
       <w:r>
         <w:t>4 - Set parameter</w:t>
       </w:r>
-      <w:bookmarkEnd w:id="35"/>
+      <w:bookmarkEnd w:id="37"/>
     </w:p>
     <w:p/>
     <w:p>
@@ -8040,12 +8627,12 @@
       <w:pPr>
         <w:pStyle w:val="Heading3"/>
       </w:pPr>
-      <w:bookmarkStart w:id="36" w:name="_Toc214203963"/>
+      <w:bookmarkStart w:id="38" w:name="_Toc217369884"/>
       <w:r>
         <w:lastRenderedPageBreak/>
         <w:t>5 - Reboot</w:t>
       </w:r>
-      <w:bookmarkEnd w:id="36"/>
+      <w:bookmarkEnd w:id="38"/>
     </w:p>
     <w:p/>
     <w:p>
@@ -8064,11 +8651,11 @@
       <w:pPr>
         <w:pStyle w:val="Heading3"/>
       </w:pPr>
-      <w:bookmarkStart w:id="37" w:name="_Toc214203964"/>
+      <w:bookmarkStart w:id="39" w:name="_Toc217369885"/>
       <w:r>
         <w:t>10 - Set Charge Mode</w:t>
       </w:r>
-      <w:bookmarkEnd w:id="37"/>
+      <w:bookmarkEnd w:id="39"/>
     </w:p>
     <w:p/>
     <w:p>
@@ -8104,11 +8691,11 @@
       <w:pPr>
         <w:pStyle w:val="Heading3"/>
       </w:pPr>
-      <w:bookmarkStart w:id="38" w:name="_Toc214203965"/>
+      <w:bookmarkStart w:id="40" w:name="_Toc217369886"/>
       <w:r>
         <w:t>11 - Start Charge</w:t>
       </w:r>
-      <w:bookmarkEnd w:id="38"/>
+      <w:bookmarkEnd w:id="40"/>
     </w:p>
     <w:p/>
     <w:p>
@@ -8127,11 +8714,11 @@
       <w:pPr>
         <w:pStyle w:val="Heading3"/>
       </w:pPr>
-      <w:bookmarkStart w:id="39" w:name="_Toc214203966"/>
+      <w:bookmarkStart w:id="41" w:name="_Toc217369887"/>
       <w:r>
         <w:t>12 - Stop Charge</w:t>
       </w:r>
-      <w:bookmarkEnd w:id="39"/>
+      <w:bookmarkEnd w:id="41"/>
     </w:p>
     <w:p/>
     <w:p>
@@ -8163,12 +8750,12 @@
       <w:pPr>
         <w:pStyle w:val="Heading3"/>
       </w:pPr>
-      <w:bookmarkStart w:id="40" w:name="_Toc214203967"/>
+      <w:bookmarkStart w:id="42" w:name="_Toc217369888"/>
       <w:r>
         <w:lastRenderedPageBreak/>
         <w:t>15 - Set Charge Current</w:t>
       </w:r>
-      <w:bookmarkEnd w:id="40"/>
+      <w:bookmarkEnd w:id="42"/>
     </w:p>
     <w:p/>
     <w:p>
@@ -8204,11 +8791,11 @@
       <w:pPr>
         <w:pStyle w:val="Heading3"/>
       </w:pPr>
-      <w:bookmarkStart w:id="41" w:name="_Toc214203968"/>
+      <w:bookmarkStart w:id="43" w:name="_Toc217369889"/>
       <w:r>
         <w:t>16 - Set Charge Mode and Current</w:t>
       </w:r>
-      <w:bookmarkEnd w:id="41"/>
+      <w:bookmarkEnd w:id="43"/>
     </w:p>
     <w:p/>
     <w:p>
@@ -8261,11 +8848,11 @@
       <w:pPr>
         <w:pStyle w:val="Heading3"/>
       </w:pPr>
-      <w:bookmarkStart w:id="42" w:name="_Toc214203969"/>
+      <w:bookmarkStart w:id="44" w:name="_Toc217369890"/>
       <w:r>
         <w:t>17 - Set Charge Timer Mode and Start Time</w:t>
       </w:r>
-      <w:bookmarkEnd w:id="42"/>
+      <w:bookmarkEnd w:id="44"/>
     </w:p>
     <w:p/>
     <w:p>
@@ -8328,11 +8915,11 @@
       <w:pPr>
         <w:pStyle w:val="Heading3"/>
       </w:pPr>
-      <w:bookmarkStart w:id="43" w:name="_Toc214203970"/>
+      <w:bookmarkStart w:id="45" w:name="_Toc217369891"/>
       <w:r>
         <w:t>18 - Wakeup car</w:t>
       </w:r>
-      <w:bookmarkEnd w:id="43"/>
+      <w:bookmarkEnd w:id="45"/>
     </w:p>
     <w:p/>
     <w:p>
@@ -8351,11 +8938,11 @@
       <w:pPr>
         <w:pStyle w:val="Heading3"/>
       </w:pPr>
-      <w:bookmarkStart w:id="44" w:name="_Toc214203971"/>
+      <w:bookmarkStart w:id="46" w:name="_Toc217369892"/>
       <w:r>
         <w:t>19 - Wakeup temperature subsystem</w:t>
       </w:r>
-      <w:bookmarkEnd w:id="44"/>
+      <w:bookmarkEnd w:id="46"/>
     </w:p>
     <w:p/>
     <w:p>
@@ -8374,12 +8961,12 @@
       <w:pPr>
         <w:pStyle w:val="Heading3"/>
       </w:pPr>
-      <w:bookmarkStart w:id="45" w:name="_Toc214203972"/>
+      <w:bookmarkStart w:id="47" w:name="_Toc217369893"/>
       <w:r>
         <w:lastRenderedPageBreak/>
         <w:t>20 - Lock Car</w:t>
       </w:r>
-      <w:bookmarkEnd w:id="45"/>
+      <w:bookmarkEnd w:id="47"/>
     </w:p>
     <w:p/>
     <w:p>
@@ -8429,11 +9016,11 @@
       <w:pPr>
         <w:pStyle w:val="Heading3"/>
       </w:pPr>
-      <w:bookmarkStart w:id="46" w:name="_Toc214203973"/>
+      <w:bookmarkStart w:id="48" w:name="_Toc217369894"/>
       <w:r>
         <w:t>21 - Activate Valet Mode</w:t>
       </w:r>
-      <w:bookmarkEnd w:id="46"/>
+      <w:bookmarkEnd w:id="48"/>
     </w:p>
     <w:p/>
     <w:p>
@@ -8469,11 +9056,11 @@
       <w:pPr>
         <w:pStyle w:val="Heading3"/>
       </w:pPr>
-      <w:bookmarkStart w:id="47" w:name="_Toc214203974"/>
+      <w:bookmarkStart w:id="49" w:name="_Toc217369895"/>
       <w:r>
         <w:t>22 - Unlock Car</w:t>
       </w:r>
-      <w:bookmarkEnd w:id="47"/>
+      <w:bookmarkEnd w:id="49"/>
     </w:p>
     <w:p/>
     <w:p>
@@ -8523,11 +9110,11 @@
       <w:pPr>
         <w:pStyle w:val="Heading3"/>
       </w:pPr>
-      <w:bookmarkStart w:id="48" w:name="_Toc214203975"/>
+      <w:bookmarkStart w:id="50" w:name="_Toc217369896"/>
       <w:r>
         <w:t>23 - Deactivate Value Mode</w:t>
       </w:r>
-      <w:bookmarkEnd w:id="48"/>
+      <w:bookmarkEnd w:id="50"/>
     </w:p>
     <w:p/>
     <w:p>
@@ -8576,12 +9163,12 @@
       <w:pPr>
         <w:pStyle w:val="Heading3"/>
       </w:pPr>
-      <w:bookmarkStart w:id="49" w:name="_Toc214203976"/>
+      <w:bookmarkStart w:id="51" w:name="_Toc217369897"/>
       <w:r>
         <w:lastRenderedPageBreak/>
         <w:t>24 - Home Link</w:t>
       </w:r>
-      <w:bookmarkEnd w:id="49"/>
+      <w:bookmarkEnd w:id="51"/>
     </w:p>
     <w:p/>
     <w:p>
@@ -8617,11 +9204,11 @@
       <w:pPr>
         <w:pStyle w:val="Heading3"/>
       </w:pPr>
-      <w:bookmarkStart w:id="50" w:name="_Toc214203977"/>
+      <w:bookmarkStart w:id="52" w:name="_Toc217369898"/>
       <w:r>
         <w:t>30 - Request GPRS utilization data</w:t>
       </w:r>
-      <w:bookmarkEnd w:id="50"/>
+      <w:bookmarkEnd w:id="52"/>
     </w:p>
     <w:p/>
     <w:p>
@@ -8781,12 +9368,316 @@
       <w:pPr>
         <w:pStyle w:val="Heading3"/>
       </w:pPr>
-      <w:bookmarkStart w:id="51" w:name="_Toc214203978"/>
+      <w:bookmarkStart w:id="53" w:name="_Toc217369899"/>
+      <w:r>
+        <w:lastRenderedPageBreak/>
+        <w:t>31 - Request historical data summary</w:t>
+      </w:r>
+      <w:bookmarkEnd w:id="53"/>
+    </w:p>
+    <w:p/>
+    <w:p>
+      <w:r>
+        <w:t>Command parameters are unused and ignored by the car.</w:t>
+      </w:r>
+    </w:p>
+    <w:p/>
+    <w:p>
+      <w:r>
+        <w:t>Response is a sequence of individual messages with each message containing the following parameters:</w:t>
+      </w:r>
+    </w:p>
+    <w:p>
+      <w:pPr>
+        <w:pStyle w:val="ListParagraph"/>
+        <w:numPr>
+          <w:ilvl w:val="0"/>
+          <w:numId w:val="24"/>
+        </w:numPr>
+      </w:pPr>
+      <w:proofErr w:type="gramStart"/>
+      <w:r>
+        <w:t>type</w:t>
+      </w:r>
+      <w:proofErr w:type="gramEnd"/>
+      <w:r>
+        <w:t xml:space="preserve"> number</w:t>
+      </w:r>
+    </w:p>
+    <w:p>
+      <w:pPr>
+        <w:pStyle w:val="ListParagraph"/>
+        <w:numPr>
+          <w:ilvl w:val="0"/>
+          <w:numId w:val="24"/>
+        </w:numPr>
+      </w:pPr>
+      <w:proofErr w:type="gramStart"/>
+      <w:r>
+        <w:t>maximum</w:t>
+      </w:r>
+      <w:proofErr w:type="gramEnd"/>
+      <w:r>
+        <w:t xml:space="preserve"> number of types</w:t>
+      </w:r>
+    </w:p>
+    <w:p>
+      <w:pPr>
+        <w:pStyle w:val="ListParagraph"/>
+        <w:numPr>
+          <w:ilvl w:val="0"/>
+          <w:numId w:val="24"/>
+        </w:numPr>
+      </w:pPr>
+      <w:proofErr w:type="gramStart"/>
+      <w:r>
+        <w:t>type</w:t>
+      </w:r>
+      <w:proofErr w:type="gramEnd"/>
+      <w:r>
+        <w:t xml:space="preserve"> value</w:t>
+      </w:r>
+    </w:p>
+    <w:p>
+      <w:pPr>
+        <w:pStyle w:val="ListParagraph"/>
+        <w:numPr>
+          <w:ilvl w:val="0"/>
+          <w:numId w:val="24"/>
+        </w:numPr>
+      </w:pPr>
+      <w:proofErr w:type="gramStart"/>
+      <w:r>
+        <w:t>number</w:t>
+      </w:r>
+      <w:proofErr w:type="gramEnd"/>
+      <w:r>
+        <w:t xml:space="preserve"> of unique records (per type)</w:t>
+      </w:r>
+    </w:p>
+    <w:p>
+      <w:pPr>
+        <w:pStyle w:val="ListParagraph"/>
+        <w:numPr>
+          <w:ilvl w:val="0"/>
+          <w:numId w:val="24"/>
+        </w:numPr>
+      </w:pPr>
+      <w:proofErr w:type="gramStart"/>
+      <w:r>
+        <w:t>total</w:t>
+      </w:r>
+      <w:proofErr w:type="gramEnd"/>
+      <w:r>
+        <w:t xml:space="preserve"> number of records (per type)</w:t>
+      </w:r>
+    </w:p>
+    <w:p>
+      <w:pPr>
+        <w:pStyle w:val="ListParagraph"/>
+        <w:numPr>
+          <w:ilvl w:val="0"/>
+          <w:numId w:val="24"/>
+        </w:numPr>
+      </w:pPr>
+      <w:proofErr w:type="gramStart"/>
+      <w:r>
+        <w:t>storage</w:t>
+      </w:r>
+      <w:proofErr w:type="gramEnd"/>
+      <w:r>
+        <w:t xml:space="preserve"> usage (in bytes, per type)</w:t>
+      </w:r>
+    </w:p>
+    <w:p>
+      <w:pPr>
+        <w:pStyle w:val="ListParagraph"/>
+        <w:numPr>
+          <w:ilvl w:val="0"/>
+          <w:numId w:val="24"/>
+        </w:numPr>
+      </w:pPr>
+      <w:proofErr w:type="gramStart"/>
+      <w:r>
+        <w:t>oldest</w:t>
+      </w:r>
+      <w:proofErr w:type="gramEnd"/>
+      <w:r>
+        <w:t xml:space="preserve"> data timestamp (per type)</w:t>
+      </w:r>
+    </w:p>
+    <w:p>
+      <w:pPr>
+        <w:pStyle w:val="ListParagraph"/>
+        <w:numPr>
+          <w:ilvl w:val="0"/>
+          <w:numId w:val="24"/>
+        </w:numPr>
+      </w:pPr>
+      <w:proofErr w:type="gramStart"/>
+      <w:r>
+        <w:t>newest</w:t>
+      </w:r>
+      <w:proofErr w:type="gramEnd"/>
+      <w:r>
+        <w:t xml:space="preserve"> data timestamp (per type)</w:t>
+      </w:r>
+    </w:p>
+    <w:p/>
+    <w:p>
+      <w:r>
+        <w:t>N.B. Timestamps are in UTC.</w:t>
+      </w:r>
+    </w:p>
+    <w:p/>
+    <w:p>
+      <w:pPr>
+        <w:pStyle w:val="Heading3"/>
+      </w:pPr>
+      <w:bookmarkStart w:id="54" w:name="_Toc217369900"/>
+      <w:r>
+        <w:t>32 - Request historical data records</w:t>
+      </w:r>
+      <w:bookmarkEnd w:id="54"/>
+    </w:p>
+    <w:p/>
+    <w:p>
+      <w:r>
+        <w:t>Command parameters are:</w:t>
+      </w:r>
+    </w:p>
+    <w:p>
+      <w:pPr>
+        <w:pStyle w:val="ListParagraph"/>
+        <w:numPr>
+          <w:ilvl w:val="0"/>
+          <w:numId w:val="29"/>
+        </w:numPr>
+      </w:pPr>
+      <w:proofErr w:type="gramStart"/>
+      <w:r>
+        <w:t>type</w:t>
+      </w:r>
+      <w:proofErr w:type="gramEnd"/>
+      <w:r>
+        <w:t xml:space="preserve"> (the record type to retrieve)</w:t>
+      </w:r>
+    </w:p>
+    <w:p/>
+    <w:p>
+      <w:r>
+        <w:t>Response is a sequence of individual messages with each message containing the following parameters:</w:t>
+      </w:r>
+    </w:p>
+    <w:p>
+      <w:pPr>
+        <w:pStyle w:val="ListParagraph"/>
+        <w:numPr>
+          <w:ilvl w:val="0"/>
+          <w:numId w:val="24"/>
+        </w:numPr>
+      </w:pPr>
+      <w:proofErr w:type="gramStart"/>
+      <w:r>
+        <w:t>response</w:t>
+      </w:r>
+      <w:proofErr w:type="gramEnd"/>
+      <w:r>
+        <w:t xml:space="preserve"> record number</w:t>
+      </w:r>
+    </w:p>
+    <w:p>
+      <w:pPr>
+        <w:pStyle w:val="ListParagraph"/>
+        <w:numPr>
+          <w:ilvl w:val="0"/>
+          <w:numId w:val="24"/>
+        </w:numPr>
+      </w:pPr>
+      <w:proofErr w:type="gramStart"/>
+      <w:r>
+        <w:t>maximum</w:t>
+      </w:r>
+      <w:proofErr w:type="gramEnd"/>
+      <w:r>
+        <w:t xml:space="preserve"> number of response records</w:t>
+      </w:r>
+    </w:p>
+    <w:p>
+      <w:pPr>
+        <w:pStyle w:val="ListParagraph"/>
+        <w:numPr>
+          <w:ilvl w:val="0"/>
+          <w:numId w:val="24"/>
+        </w:numPr>
+      </w:pPr>
+      <w:proofErr w:type="gramStart"/>
+      <w:r>
+        <w:t>data</w:t>
+      </w:r>
+      <w:proofErr w:type="gramEnd"/>
+      <w:r>
+        <w:t xml:space="preserve"> record type</w:t>
+      </w:r>
+    </w:p>
+    <w:p>
+      <w:pPr>
+        <w:pStyle w:val="ListParagraph"/>
+        <w:numPr>
+          <w:ilvl w:val="0"/>
+          <w:numId w:val="24"/>
+        </w:numPr>
+      </w:pPr>
+      <w:proofErr w:type="gramStart"/>
+      <w:r>
+        <w:t>data</w:t>
+      </w:r>
+      <w:proofErr w:type="gramEnd"/>
+      <w:r>
+        <w:t xml:space="preserve"> record number</w:t>
+      </w:r>
+    </w:p>
+    <w:p>
+      <w:pPr>
+        <w:pStyle w:val="ListParagraph"/>
+        <w:numPr>
+          <w:ilvl w:val="0"/>
+          <w:numId w:val="24"/>
+        </w:numPr>
+      </w:pPr>
+      <w:proofErr w:type="gramStart"/>
+      <w:r>
+        <w:t>data</w:t>
+      </w:r>
+      <w:proofErr w:type="gramEnd"/>
+      <w:r>
+        <w:t xml:space="preserve"> record value</w:t>
+      </w:r>
+    </w:p>
+    <w:p/>
+    <w:p>
+      <w:pPr>
+        <w:rPr>
+          <w:rFonts w:asciiTheme="majorHAnsi" w:eastAsiaTheme="majorEastAsia" w:hAnsiTheme="majorHAnsi" w:cstheme="majorBidi"/>
+          <w:b/>
+          <w:bCs/>
+          <w:color w:val="4F81BD" w:themeColor="accent1"/>
+        </w:rPr>
+      </w:pPr>
+      <w:r>
+        <w:br w:type="page"/>
+      </w:r>
+    </w:p>
+    <w:p>
+      <w:pPr>
+        <w:pStyle w:val="Heading3"/>
+      </w:pPr>
+      <w:bookmarkStart w:id="55" w:name="_Toc217369901"/>
       <w:r>
         <w:lastRenderedPageBreak/>
         <w:t>40 - Send SMS</w:t>
       </w:r>
-      <w:bookmarkEnd w:id="51"/>
+      <w:bookmarkEnd w:id="55"/>
     </w:p>
     <w:p/>
     <w:p>
@@ -8855,11 +9746,11 @@
       <w:pPr>
         <w:pStyle w:val="Heading3"/>
       </w:pPr>
-      <w:bookmarkStart w:id="52" w:name="_Toc214203979"/>
+      <w:bookmarkStart w:id="56" w:name="_Toc217369902"/>
       <w:r>
         <w:t>41 - Send MMI/USSD Codes</w:t>
       </w:r>
-      <w:bookmarkEnd w:id="52"/>
+      <w:bookmarkEnd w:id="56"/>
     </w:p>
     <w:p/>
     <w:p>
@@ -8898,11 +9789,11 @@
       <w:pPr>
         <w:pStyle w:val="Heading3"/>
       </w:pPr>
-      <w:bookmarkStart w:id="53" w:name="_Toc214203980"/>
+      <w:bookmarkStart w:id="57" w:name="_Toc217369903"/>
       <w:r>
         <w:t>49 - Send raw AT Command</w:t>
       </w:r>
-      <w:bookmarkEnd w:id="53"/>
+      <w:bookmarkEnd w:id="57"/>
     </w:p>
     <w:p/>
     <w:p>
@@ -8983,7 +9874,7 @@
       <w:rPr>
         <w:noProof/>
       </w:rPr>
-      <w:t>14</w:t>
+      <w:t>1</w:t>
     </w:r>
     <w:r>
       <w:fldChar w:fldCharType="end"/>
@@ -10230,6 +11121,119 @@
     </w:lvl>
   </w:abstractNum>
   <w:abstractNum w:abstractNumId="11">
+    <w:nsid w:val="24E9355F"/>
+    <w:multiLevelType w:val="hybridMultilevel"/>
+    <w:tmpl w:val="91981506"/>
+    <w:lvl w:ilvl="0" w:tplc="04090001">
+      <w:start w:val="1"/>
+      <w:numFmt w:val="bullet"/>
+      <w:lvlText w:val=""/>
+      <w:lvlJc w:val="left"/>
+      <w:pPr>
+        <w:ind w:left="720" w:hanging="360"/>
+      </w:pPr>
+      <w:rPr>
+        <w:rFonts w:ascii="Symbol" w:hAnsi="Symbol" w:hint="default"/>
+      </w:rPr>
+    </w:lvl>
+    <w:lvl w:ilvl="1" w:tplc="04090003" w:tentative="1">
+      <w:start w:val="1"/>
+      <w:numFmt w:val="bullet"/>
+      <w:lvlText w:val="o"/>
+      <w:lvlJc w:val="left"/>
+      <w:pPr>
+        <w:ind w:left="1440" w:hanging="360"/>
+      </w:pPr>
+      <w:rPr>
+        <w:rFonts w:ascii="Courier New" w:hAnsi="Courier New" w:hint="default"/>
+      </w:rPr>
+    </w:lvl>
+    <w:lvl w:ilvl="2" w:tplc="04090005" w:tentative="1">
+      <w:start w:val="1"/>
+      <w:numFmt w:val="bullet"/>
+      <w:lvlText w:val=""/>
+      <w:lvlJc w:val="left"/>
+      <w:pPr>
+        <w:ind w:left="2160" w:hanging="360"/>
+      </w:pPr>
+      <w:rPr>
+        <w:rFonts w:ascii="Wingdings" w:hAnsi="Wingdings" w:hint="default"/>
+      </w:rPr>
+    </w:lvl>
+    <w:lvl w:ilvl="3" w:tplc="04090001" w:tentative="1">
+      <w:start w:val="1"/>
+      <w:numFmt w:val="bullet"/>
+      <w:lvlText w:val=""/>
+      <w:lvlJc w:val="left"/>
+      <w:pPr>
+        <w:ind w:left="2880" w:hanging="360"/>
+      </w:pPr>
+      <w:rPr>
+        <w:rFonts w:ascii="Symbol" w:hAnsi="Symbol" w:hint="default"/>
+      </w:rPr>
+    </w:lvl>
+    <w:lvl w:ilvl="4" w:tplc="04090003" w:tentative="1">
+      <w:start w:val="1"/>
+      <w:numFmt w:val="bullet"/>
+      <w:lvlText w:val="o"/>
+      <w:lvlJc w:val="left"/>
+      <w:pPr>
+        <w:ind w:left="3600" w:hanging="360"/>
+      </w:pPr>
+      <w:rPr>
+        <w:rFonts w:ascii="Courier New" w:hAnsi="Courier New" w:hint="default"/>
+      </w:rPr>
+    </w:lvl>
+    <w:lvl w:ilvl="5" w:tplc="04090005" w:tentative="1">
+      <w:start w:val="1"/>
+      <w:numFmt w:val="bullet"/>
+      <w:lvlText w:val=""/>
+      <w:lvlJc w:val="left"/>
+      <w:pPr>
+        <w:ind w:left="4320" w:hanging="360"/>
+      </w:pPr>
+      <w:rPr>
+        <w:rFonts w:ascii="Wingdings" w:hAnsi="Wingdings" w:hint="default"/>
+      </w:rPr>
+    </w:lvl>
+    <w:lvl w:ilvl="6" w:tplc="04090001" w:tentative="1">
+      <w:start w:val="1"/>
+      <w:numFmt w:val="bullet"/>
+      <w:lvlText w:val=""/>
+      <w:lvlJc w:val="left"/>
+      <w:pPr>
+        <w:ind w:left="5040" w:hanging="360"/>
+      </w:pPr>
+      <w:rPr>
+        <w:rFonts w:ascii="Symbol" w:hAnsi="Symbol" w:hint="default"/>
+      </w:rPr>
+    </w:lvl>
+    <w:lvl w:ilvl="7" w:tplc="04090003" w:tentative="1">
+      <w:start w:val="1"/>
+      <w:numFmt w:val="bullet"/>
+      <w:lvlText w:val="o"/>
+      <w:lvlJc w:val="left"/>
+      <w:pPr>
+        <w:ind w:left="5760" w:hanging="360"/>
+      </w:pPr>
+      <w:rPr>
+        <w:rFonts w:ascii="Courier New" w:hAnsi="Courier New" w:hint="default"/>
+      </w:rPr>
+    </w:lvl>
+    <w:lvl w:ilvl="8" w:tplc="04090005" w:tentative="1">
+      <w:start w:val="1"/>
+      <w:numFmt w:val="bullet"/>
+      <w:lvlText w:val=""/>
+      <w:lvlJc w:val="left"/>
+      <w:pPr>
+        <w:ind w:left="6480" w:hanging="360"/>
+      </w:pPr>
+      <w:rPr>
+        <w:rFonts w:ascii="Wingdings" w:hAnsi="Wingdings" w:hint="default"/>
+      </w:rPr>
+    </w:lvl>
+  </w:abstractNum>
+  <w:abstractNum w:abstractNumId="12">
     <w:nsid w:val="28C84A63"/>
     <w:multiLevelType w:val="hybridMultilevel"/>
     <w:tmpl w:val="286C1E66"/>
@@ -10342,7 +11346,7 @@
       </w:rPr>
     </w:lvl>
   </w:abstractNum>
-  <w:abstractNum w:abstractNumId="12">
+  <w:abstractNum w:abstractNumId="13">
     <w:nsid w:val="2A0B14B2"/>
     <w:multiLevelType w:val="hybridMultilevel"/>
     <w:tmpl w:val="4CF24E90"/>
@@ -10428,7 +11432,7 @@
       </w:pPr>
     </w:lvl>
   </w:abstractNum>
-  <w:abstractNum w:abstractNumId="13">
+  <w:abstractNum w:abstractNumId="14">
     <w:nsid w:val="2C8C20CD"/>
     <w:multiLevelType w:val="hybridMultilevel"/>
     <w:tmpl w:val="1E16A580"/>
@@ -10541,7 +11545,7 @@
       </w:rPr>
     </w:lvl>
   </w:abstractNum>
-  <w:abstractNum w:abstractNumId="14">
+  <w:abstractNum w:abstractNumId="15">
     <w:nsid w:val="2D123676"/>
     <w:multiLevelType w:val="hybridMultilevel"/>
     <w:tmpl w:val="04AE0696"/>
@@ -10654,7 +11658,7 @@
       </w:rPr>
     </w:lvl>
   </w:abstractNum>
-  <w:abstractNum w:abstractNumId="15">
+  <w:abstractNum w:abstractNumId="16">
     <w:nsid w:val="32CA2724"/>
     <w:multiLevelType w:val="hybridMultilevel"/>
     <w:tmpl w:val="912CBA36"/>
@@ -10767,7 +11771,7 @@
       </w:rPr>
     </w:lvl>
   </w:abstractNum>
-  <w:abstractNum w:abstractNumId="16">
+  <w:abstractNum w:abstractNumId="17">
     <w:nsid w:val="39CA2B39"/>
     <w:multiLevelType w:val="hybridMultilevel"/>
     <w:tmpl w:val="EA10229A"/>
@@ -10880,7 +11884,7 @@
       </w:rPr>
     </w:lvl>
   </w:abstractNum>
-  <w:abstractNum w:abstractNumId="17">
+  <w:abstractNum w:abstractNumId="18">
     <w:nsid w:val="3B4C23C8"/>
     <w:multiLevelType w:val="hybridMultilevel"/>
     <w:tmpl w:val="DF042C14"/>
@@ -10993,7 +11997,7 @@
       </w:rPr>
     </w:lvl>
   </w:abstractNum>
-  <w:abstractNum w:abstractNumId="18">
+  <w:abstractNum w:abstractNumId="19">
     <w:nsid w:val="4172757F"/>
     <w:multiLevelType w:val="hybridMultilevel"/>
     <w:tmpl w:val="9F423F88"/>
@@ -11106,7 +12110,7 @@
       </w:rPr>
     </w:lvl>
   </w:abstractNum>
-  <w:abstractNum w:abstractNumId="19">
+  <w:abstractNum w:abstractNumId="20">
     <w:nsid w:val="41EA7C50"/>
     <w:multiLevelType w:val="hybridMultilevel"/>
     <w:tmpl w:val="D18200E6"/>
@@ -11219,7 +12223,7 @@
       </w:rPr>
     </w:lvl>
   </w:abstractNum>
-  <w:abstractNum w:abstractNumId="20">
+  <w:abstractNum w:abstractNumId="21">
     <w:nsid w:val="4520178D"/>
     <w:multiLevelType w:val="hybridMultilevel"/>
     <w:tmpl w:val="85DA5ABA"/>
@@ -11332,7 +12336,7 @@
       </w:rPr>
     </w:lvl>
   </w:abstractNum>
-  <w:abstractNum w:abstractNumId="21">
+  <w:abstractNum w:abstractNumId="22">
     <w:nsid w:val="47CF1068"/>
     <w:multiLevelType w:val="hybridMultilevel"/>
     <w:tmpl w:val="4BE28520"/>
@@ -11418,7 +12422,7 @@
       </w:pPr>
     </w:lvl>
   </w:abstractNum>
-  <w:abstractNum w:abstractNumId="22">
+  <w:abstractNum w:abstractNumId="23">
     <w:nsid w:val="4F72210C"/>
     <w:multiLevelType w:val="hybridMultilevel"/>
     <w:tmpl w:val="F3CC753A"/>
@@ -11531,7 +12535,7 @@
       </w:rPr>
     </w:lvl>
   </w:abstractNum>
-  <w:abstractNum w:abstractNumId="23">
+  <w:abstractNum w:abstractNumId="24">
     <w:nsid w:val="57DE351D"/>
     <w:multiLevelType w:val="hybridMultilevel"/>
     <w:tmpl w:val="BFE4373C"/>
@@ -11644,7 +12648,7 @@
       </w:rPr>
     </w:lvl>
   </w:abstractNum>
-  <w:abstractNum w:abstractNumId="24">
+  <w:abstractNum w:abstractNumId="25">
     <w:nsid w:val="5AA4110C"/>
     <w:multiLevelType w:val="hybridMultilevel"/>
     <w:tmpl w:val="5316E862"/>
@@ -11757,7 +12761,7 @@
       </w:rPr>
     </w:lvl>
   </w:abstractNum>
-  <w:abstractNum w:abstractNumId="25">
+  <w:abstractNum w:abstractNumId="26">
     <w:nsid w:val="631D0AA8"/>
     <w:multiLevelType w:val="hybridMultilevel"/>
     <w:tmpl w:val="ED64B4D0"/>
@@ -11870,7 +12874,7 @@
       </w:rPr>
     </w:lvl>
   </w:abstractNum>
-  <w:abstractNum w:abstractNumId="26">
+  <w:abstractNum w:abstractNumId="27">
     <w:nsid w:val="68D21F76"/>
     <w:multiLevelType w:val="hybridMultilevel"/>
     <w:tmpl w:val="58B6CF96"/>
@@ -11983,7 +12987,7 @@
       </w:rPr>
     </w:lvl>
   </w:abstractNum>
-  <w:abstractNum w:abstractNumId="27">
+  <w:abstractNum w:abstractNumId="28">
     <w:nsid w:val="6D116FCA"/>
     <w:multiLevelType w:val="hybridMultilevel"/>
     <w:tmpl w:val="B2EA3C36"/>
@@ -12096,7 +13100,7 @@
       </w:rPr>
     </w:lvl>
   </w:abstractNum>
-  <w:abstractNum w:abstractNumId="28">
+  <w:abstractNum w:abstractNumId="29">
     <w:nsid w:val="72377A42"/>
     <w:multiLevelType w:val="hybridMultilevel"/>
     <w:tmpl w:val="EE26D33E"/>
@@ -12209,7 +13213,7 @@
       </w:rPr>
     </w:lvl>
   </w:abstractNum>
-  <w:abstractNum w:abstractNumId="29">
+  <w:abstractNum w:abstractNumId="30">
     <w:nsid w:val="75CB386F"/>
     <w:multiLevelType w:val="hybridMultilevel"/>
     <w:tmpl w:val="672C6054"/>
@@ -12322,7 +13326,7 @@
       </w:rPr>
     </w:lvl>
   </w:abstractNum>
-  <w:abstractNum w:abstractNumId="30">
+  <w:abstractNum w:abstractNumId="31">
     <w:nsid w:val="772225E6"/>
     <w:multiLevelType w:val="hybridMultilevel"/>
     <w:tmpl w:val="FD9E3FC6"/>
@@ -12435,7 +13439,7 @@
       </w:rPr>
     </w:lvl>
   </w:abstractNum>
-  <w:abstractNum w:abstractNumId="31">
+  <w:abstractNum w:abstractNumId="32">
     <w:nsid w:val="7B7F0E4D"/>
     <w:multiLevelType w:val="hybridMultilevel"/>
     <w:tmpl w:val="012C734A"/>
@@ -12552,52 +13556,52 @@
     <w:abstractNumId w:val="1"/>
   </w:num>
   <w:num w:numId="2">
-    <w:abstractNumId w:val="17"/>
+    <w:abstractNumId w:val="18"/>
   </w:num>
   <w:num w:numId="3">
     <w:abstractNumId w:val="0"/>
   </w:num>
   <w:num w:numId="4">
-    <w:abstractNumId w:val="22"/>
+    <w:abstractNumId w:val="23"/>
   </w:num>
   <w:num w:numId="5">
-    <w:abstractNumId w:val="26"/>
+    <w:abstractNumId w:val="27"/>
   </w:num>
   <w:num w:numId="6">
     <w:abstractNumId w:val="8"/>
   </w:num>
   <w:num w:numId="7">
-    <w:abstractNumId w:val="21"/>
+    <w:abstractNumId w:val="22"/>
   </w:num>
   <w:num w:numId="8">
     <w:abstractNumId w:val="6"/>
   </w:num>
   <w:num w:numId="9">
+    <w:abstractNumId w:val="25"/>
+  </w:num>
+  <w:num w:numId="10">
+    <w:abstractNumId w:val="20"/>
+  </w:num>
+  <w:num w:numId="11">
     <w:abstractNumId w:val="24"/>
   </w:num>
-  <w:num w:numId="10">
-    <w:abstractNumId w:val="19"/>
+  <w:num w:numId="12">
+    <w:abstractNumId w:val="14"/>
   </w:num>
-  <w:num w:numId="11">
-    <w:abstractNumId w:val="23"/>
-  </w:num>
-  <w:num w:numId="12">
+  <w:num w:numId="13">
     <w:abstractNumId w:val="13"/>
   </w:num>
-  <w:num w:numId="13">
-    <w:abstractNumId w:val="12"/>
-  </w:num>
   <w:num w:numId="14">
-    <w:abstractNumId w:val="29"/>
+    <w:abstractNumId w:val="30"/>
   </w:num>
   <w:num w:numId="15">
-    <w:abstractNumId w:val="30"/>
+    <w:abstractNumId w:val="31"/>
   </w:num>
   <w:num w:numId="16">
     <w:abstractNumId w:val="9"/>
   </w:num>
   <w:num w:numId="17">
-    <w:abstractNumId w:val="15"/>
+    <w:abstractNumId w:val="16"/>
   </w:num>
   <w:num w:numId="18">
     <w:abstractNumId w:val="5"/>
@@ -12606,25 +13610,25 @@
     <w:abstractNumId w:val="7"/>
   </w:num>
   <w:num w:numId="20">
-    <w:abstractNumId w:val="14"/>
+    <w:abstractNumId w:val="15"/>
   </w:num>
   <w:num w:numId="21">
-    <w:abstractNumId w:val="31"/>
+    <w:abstractNumId w:val="32"/>
   </w:num>
   <w:num w:numId="22">
-    <w:abstractNumId w:val="20"/>
+    <w:abstractNumId w:val="21"/>
   </w:num>
   <w:num w:numId="23">
-    <w:abstractNumId w:val="16"/>
+    <w:abstractNumId w:val="17"/>
   </w:num>
   <w:num w:numId="24">
     <w:abstractNumId w:val="10"/>
   </w:num>
   <w:num w:numId="25">
-    <w:abstractNumId w:val="18"/>
+    <w:abstractNumId w:val="19"/>
   </w:num>
   <w:num w:numId="26">
-    <w:abstractNumId w:val="28"/>
+    <w:abstractNumId w:val="29"/>
   </w:num>
   <w:num w:numId="27">
     <w:abstractNumId w:val="2"/>
@@ -12633,16 +13637,19 @@
     <w:abstractNumId w:val="4"/>
   </w:num>
   <w:num w:numId="29">
-    <w:abstractNumId w:val="27"/>
+    <w:abstractNumId w:val="28"/>
   </w:num>
   <w:num w:numId="30">
-    <w:abstractNumId w:val="25"/>
+    <w:abstractNumId w:val="26"/>
   </w:num>
   <w:num w:numId="31">
-    <w:abstractNumId w:val="11"/>
+    <w:abstractNumId w:val="12"/>
   </w:num>
   <w:num w:numId="32">
     <w:abstractNumId w:val="3"/>
+  </w:num>
+  <w:num w:numId="33">
+    <w:abstractNumId w:val="11"/>
   </w:num>
 </w:numbering>
 </file>
@@ -12904,7 +13911,6 @@
   <w:style w:type="character" w:default="1" w:styleId="DefaultParagraphFont">
     <w:name w:val="Default Paragraph Font"/>
     <w:uiPriority w:val="1"/>
-    <w:semiHidden/>
     <w:unhideWhenUsed/>
   </w:style>
   <w:style w:type="table" w:default="1" w:styleId="TableNormal">
@@ -13273,8 +14279,11 @@
     <w:autoRedefine/>
     <w:uiPriority w:val="39"/>
     <w:unhideWhenUsed/>
-    <w:rsid w:val="00722246"/>
+    <w:rsid w:val="00281B1C"/>
     <w:pPr>
+      <w:tabs>
+        <w:tab w:val="right" w:leader="dot" w:pos="8630"/>
+      </w:tabs>
       <w:spacing w:after="100"/>
       <w:ind w:left="480"/>
     </w:pPr>
@@ -13549,7 +14558,6 @@
   <w:style w:type="character" w:default="1" w:styleId="DefaultParagraphFont">
     <w:name w:val="Default Paragraph Font"/>
     <w:uiPriority w:val="1"/>
-    <w:semiHidden/>
     <w:unhideWhenUsed/>
   </w:style>
   <w:style w:type="table" w:default="1" w:styleId="TableNormal">
@@ -13918,8 +14926,11 @@
     <w:autoRedefine/>
     <w:uiPriority w:val="39"/>
     <w:unhideWhenUsed/>
-    <w:rsid w:val="00722246"/>
+    <w:rsid w:val="00281B1C"/>
     <w:pPr>
+      <w:tabs>
+        <w:tab w:val="right" w:leader="dot" w:pos="8630"/>
+      </w:tabs>
       <w:spacing w:after="100"/>
       <w:ind w:left="480"/>
     </w:pPr>

</xml_diff>

<commit_message>
#96 Server: Support for historical data messages (all done)
</commit_message>
<xml_diff>
--- a/docs/OVMS_Protocol.docx
+++ b/docs/OVMS_Protocol.docx
@@ -562,8 +562,6 @@
           <w:lang w:val="en-GB" w:eastAsia="ja-JP"/>
         </w:rPr>
       </w:pPr>
-      <w:bookmarkStart w:id="2" w:name="_GoBack"/>
-      <w:bookmarkEnd w:id="2"/>
       <w:r>
         <w:lastRenderedPageBreak/>
         <w:t>Welcome</w:t>
@@ -3754,7 +3752,7 @@
           <w:szCs w:val="26"/>
         </w:rPr>
       </w:pPr>
-      <w:bookmarkStart w:id="3" w:name="_Toc197824833"/>
+      <w:bookmarkStart w:id="2" w:name="_Toc197824833"/>
       <w:r>
         <w:br w:type="page"/>
       </w:r>
@@ -3763,26 +3761,26 @@
       <w:pPr>
         <w:pStyle w:val="Heading1"/>
       </w:pPr>
-      <w:bookmarkStart w:id="4" w:name="_Toc217369850"/>
+      <w:bookmarkStart w:id="3" w:name="_Toc217369850"/>
       <w:r>
         <w:lastRenderedPageBreak/>
         <w:t xml:space="preserve">The OVMS </w:t>
       </w:r>
+      <w:bookmarkEnd w:id="2"/>
+      <w:r>
+        <w:t>Protocol</w:t>
+      </w:r>
       <w:bookmarkEnd w:id="3"/>
-      <w:r>
-        <w:t>Protocol</w:t>
+    </w:p>
+    <w:p>
+      <w:pPr>
+        <w:pStyle w:val="Heading2"/>
+      </w:pPr>
+      <w:bookmarkStart w:id="4" w:name="_Toc217369851"/>
+      <w:r>
+        <w:t>Terms</w:t>
       </w:r>
       <w:bookmarkEnd w:id="4"/>
-    </w:p>
-    <w:p>
-      <w:pPr>
-        <w:pStyle w:val="Heading2"/>
-      </w:pPr>
-      <w:bookmarkStart w:id="5" w:name="_Toc217369851"/>
-      <w:r>
-        <w:t>Terms</w:t>
-      </w:r>
-      <w:bookmarkEnd w:id="5"/>
     </w:p>
     <w:p/>
     <w:p>
@@ -3844,11 +3842,11 @@
       <w:pPr>
         <w:pStyle w:val="Heading2"/>
       </w:pPr>
-      <w:bookmarkStart w:id="6" w:name="_Toc217369852"/>
+      <w:bookmarkStart w:id="5" w:name="_Toc217369852"/>
       <w:r>
         <w:t>On startup</w:t>
       </w:r>
-      <w:bookmarkEnd w:id="6"/>
+      <w:bookmarkEnd w:id="5"/>
     </w:p>
     <w:p/>
     <w:p>
@@ -3970,11 +3968,11 @@
       <w:pPr>
         <w:pStyle w:val="Heading2"/>
       </w:pPr>
-      <w:bookmarkStart w:id="7" w:name="_Toc217369853"/>
+      <w:bookmarkStart w:id="6" w:name="_Toc217369853"/>
       <w:r>
         <w:t>Encryption Protection Scheme 0x30</w:t>
       </w:r>
-      <w:bookmarkEnd w:id="7"/>
+      <w:bookmarkEnd w:id="6"/>
     </w:p>
     <w:p/>
     <w:p>
@@ -4158,76 +4156,76 @@
       <w:pPr>
         <w:pStyle w:val="Heading2"/>
       </w:pPr>
-      <w:bookmarkStart w:id="8" w:name="_Toc217369854"/>
+      <w:bookmarkStart w:id="7" w:name="_Toc217369854"/>
       <w:r>
         <w:lastRenderedPageBreak/>
         <w:t>Auto Provisioning</w:t>
       </w:r>
+      <w:bookmarkEnd w:id="7"/>
+    </w:p>
+    <w:p/>
+    <w:p>
+      <w:r>
+        <w:t>A caller can perform auto-provisioning at any time (authenticated or not). However, only one auto-provision can be performed for each connection.</w:t>
+      </w:r>
+    </w:p>
+    <w:p/>
+    <w:p>
+      <w:proofErr w:type="gramStart"/>
+      <w:r>
+        <w:t>Auto-Provisioning</w:t>
+      </w:r>
+      <w:proofErr w:type="gramEnd"/>
+      <w:r>
+        <w:t xml:space="preserve"> relies on two secrets known both to the server and client. The first is usually the VIN of the vehicle and the second is usually the ICCID of the SIM card in the vehicle module. The reason these two are chosen is that they can be auto-determined by the vehicle module, but also clearly seen by the user (for entry into the server).</w:t>
+      </w:r>
+    </w:p>
+    <w:p/>
+    <w:p>
+      <w:r>
+        <w:t xml:space="preserve">The mechanism works by the client module first determining its VIN and ICCID secrets, then connecting to the server and sending </w:t>
+      </w:r>
+      <w:proofErr w:type="gramStart"/>
+      <w:r>
+        <w:t>a</w:t>
+      </w:r>
+      <w:proofErr w:type="gramEnd"/>
+      <w:r>
+        <w:t xml:space="preserve"> AP-C message to the server proving its VIN. The </w:t>
+      </w:r>
+      <w:proofErr w:type="gramStart"/>
+      <w:r>
+        <w:t>server will</w:t>
+      </w:r>
+      <w:proofErr w:type="gramEnd"/>
+      <w:r>
+        <w:t xml:space="preserve"> then lookup the auto-provisioning record, and reply with that to the client (via a AP-S or AP-X message).</w:t>
+      </w:r>
+    </w:p>
+    <w:p/>
+    <w:p>
+      <w:r>
+        <w:t xml:space="preserve">The auto-provisioning record itself is platform dependent, but will typically be an ordered space separated list of parameter values. For OVMS hardware, and OVMS.X PIC firmware, these are merely parameters #0, #1, #2, </w:t>
+      </w:r>
+      <w:proofErr w:type="spellStart"/>
+      <w:r>
+        <w:t>etc</w:t>
+      </w:r>
+      <w:proofErr w:type="spellEnd"/>
+      <w:r>
+        <w:t>, to be stored in the car module.</w:t>
+      </w:r>
+    </w:p>
+    <w:p/>
+    <w:p>
+      <w:pPr>
+        <w:pStyle w:val="Heading3"/>
+      </w:pPr>
+      <w:bookmarkStart w:id="8" w:name="_Toc217369855"/>
+      <w:r>
+        <w:t>Auto Provisioning Protection Scheme 0x30</w:t>
+      </w:r>
       <w:bookmarkEnd w:id="8"/>
-    </w:p>
-    <w:p/>
-    <w:p>
-      <w:r>
-        <w:t>A caller can perform auto-provisioning at any time (authenticated or not). However, only one auto-provision can be performed for each connection.</w:t>
-      </w:r>
-    </w:p>
-    <w:p/>
-    <w:p>
-      <w:proofErr w:type="gramStart"/>
-      <w:r>
-        <w:t>Auto-Provisioning</w:t>
-      </w:r>
-      <w:proofErr w:type="gramEnd"/>
-      <w:r>
-        <w:t xml:space="preserve"> relies on two secrets known both to the server and client. The first is usually the VIN of the vehicle and the second is usually the ICCID of the SIM card in the vehicle module. The reason these two are chosen is that they can be auto-determined by the vehicle module, but also clearly seen by the user (for entry into the server).</w:t>
-      </w:r>
-    </w:p>
-    <w:p/>
-    <w:p>
-      <w:r>
-        <w:t xml:space="preserve">The mechanism works by the client module first determining its VIN and ICCID secrets, then connecting to the server and sending </w:t>
-      </w:r>
-      <w:proofErr w:type="gramStart"/>
-      <w:r>
-        <w:t>a</w:t>
-      </w:r>
-      <w:proofErr w:type="gramEnd"/>
-      <w:r>
-        <w:t xml:space="preserve"> AP-C message to the server proving its VIN. The </w:t>
-      </w:r>
-      <w:proofErr w:type="gramStart"/>
-      <w:r>
-        <w:t>server will</w:t>
-      </w:r>
-      <w:proofErr w:type="gramEnd"/>
-      <w:r>
-        <w:t xml:space="preserve"> then lookup the auto-provisioning record, and reply with that to the client (via a AP-S or AP-X message).</w:t>
-      </w:r>
-    </w:p>
-    <w:p/>
-    <w:p>
-      <w:r>
-        <w:t xml:space="preserve">The auto-provisioning record itself is platform dependent, but will typically be an ordered space separated list of parameter values. For OVMS hardware, and OVMS.X PIC firmware, these are merely parameters #0, #1, #2, </w:t>
-      </w:r>
-      <w:proofErr w:type="spellStart"/>
-      <w:r>
-        <w:t>etc</w:t>
-      </w:r>
-      <w:proofErr w:type="spellEnd"/>
-      <w:r>
-        <w:t>, to be stored in the car module.</w:t>
-      </w:r>
-    </w:p>
-    <w:p/>
-    <w:p>
-      <w:pPr>
-        <w:pStyle w:val="Heading3"/>
-      </w:pPr>
-      <w:bookmarkStart w:id="9" w:name="_Toc217369855"/>
-      <w:r>
-        <w:t>Auto Provisioning Protection Scheme 0x30</w:t>
-      </w:r>
-      <w:bookmarkEnd w:id="9"/>
     </w:p>
     <w:p/>
     <w:p>
@@ -4412,59 +4410,59 @@
       <w:pPr>
         <w:pStyle w:val="Heading2"/>
       </w:pPr>
-      <w:bookmarkStart w:id="10" w:name="_Toc217369856"/>
+      <w:bookmarkStart w:id="9" w:name="_Toc217369856"/>
       <w:r>
         <w:lastRenderedPageBreak/>
         <w:t>Backwards Compatibility</w:t>
       </w:r>
+      <w:bookmarkEnd w:id="9"/>
+    </w:p>
+    <w:p/>
+    <w:p>
+      <w:r>
+        <w:t xml:space="preserve">Typically, comma-separated lists are used to transmit parameter. Applications, Servers and the Car firmware should in general ignore extra parameters not expected. In this way, </w:t>
+      </w:r>
+      <w:proofErr w:type="gramStart"/>
+      <w:r>
+        <w:t>the protocol messages can be extended by adding extra parameters, without breaking old Apps/Cars that don't expect the new parameters</w:t>
+      </w:r>
+      <w:proofErr w:type="gramEnd"/>
+      <w:r>
+        <w:t>.</w:t>
+      </w:r>
+    </w:p>
+    <w:p/>
+    <w:p>
+      <w:r>
+        <w:t xml:space="preserve">Similarly, unrecognized messages should due </w:t>
+      </w:r>
+      <w:proofErr w:type="gramStart"/>
+      <w:r>
+        <w:t>ignored</w:t>
+      </w:r>
+      <w:proofErr w:type="gramEnd"/>
+      <w:r>
+        <w:t xml:space="preserve">. </w:t>
+      </w:r>
+      <w:proofErr w:type="spellStart"/>
+      <w:r>
+        <w:t>Unrecognised</w:t>
+      </w:r>
+      <w:proofErr w:type="spellEnd"/>
+      <w:r>
+        <w:t xml:space="preserve"> commands in the "C" (command) message should be responded to with a generic "unrecognized" response (in the "c" (command response) messages).</w:t>
+      </w:r>
+    </w:p>
+    <w:p/>
+    <w:p>
+      <w:pPr>
+        <w:pStyle w:val="Heading2"/>
+      </w:pPr>
+      <w:bookmarkStart w:id="10" w:name="_Toc217369857"/>
+      <w:r>
+        <w:t>Car &lt;-&gt; Server &lt;-&gt; App</w:t>
+      </w:r>
       <w:bookmarkEnd w:id="10"/>
-    </w:p>
-    <w:p/>
-    <w:p>
-      <w:r>
-        <w:t xml:space="preserve">Typically, comma-separated lists are used to transmit parameter. Applications, Servers and the Car firmware should in general ignore extra parameters not expected. In this way, </w:t>
-      </w:r>
-      <w:proofErr w:type="gramStart"/>
-      <w:r>
-        <w:t>the protocol messages can be extended by adding extra parameters, without breaking old Apps/Cars that don't expect the new parameters</w:t>
-      </w:r>
-      <w:proofErr w:type="gramEnd"/>
-      <w:r>
-        <w:t>.</w:t>
-      </w:r>
-    </w:p>
-    <w:p/>
-    <w:p>
-      <w:r>
-        <w:t xml:space="preserve">Similarly, unrecognized messages should due </w:t>
-      </w:r>
-      <w:proofErr w:type="gramStart"/>
-      <w:r>
-        <w:t>ignored</w:t>
-      </w:r>
-      <w:proofErr w:type="gramEnd"/>
-      <w:r>
-        <w:t xml:space="preserve">. </w:t>
-      </w:r>
-      <w:proofErr w:type="spellStart"/>
-      <w:r>
-        <w:t>Unrecognised</w:t>
-      </w:r>
-      <w:proofErr w:type="spellEnd"/>
-      <w:r>
-        <w:t xml:space="preserve"> commands in the "C" (command) message should be responded to with a generic "unrecognized" response (in the "c" (command response) messages).</w:t>
-      </w:r>
-    </w:p>
-    <w:p/>
-    <w:p>
-      <w:pPr>
-        <w:pStyle w:val="Heading2"/>
-      </w:pPr>
-      <w:bookmarkStart w:id="11" w:name="_Toc217369857"/>
-      <w:r>
-        <w:t>Car &lt;-&gt; Server &lt;-&gt; App</w:t>
-      </w:r>
-      <w:bookmarkEnd w:id="11"/>
     </w:p>
     <w:p/>
     <w:p>
@@ -4984,30 +4982,142 @@
       <w:pPr>
         <w:pStyle w:val="Heading3"/>
       </w:pPr>
-      <w:bookmarkStart w:id="12" w:name="_Toc217369858"/>
+      <w:bookmarkStart w:id="11" w:name="_Toc217369858"/>
       <w:r>
         <w:lastRenderedPageBreak/>
         <w:t>Ping message 0x41 "A"</w:t>
       </w:r>
+      <w:bookmarkEnd w:id="11"/>
+    </w:p>
+    <w:p/>
+    <w:p>
+      <w:proofErr w:type="gramStart"/>
+      <w:r>
+        <w:t>This message may be sent by any party</w:t>
+      </w:r>
+      <w:proofErr w:type="gramEnd"/>
+      <w:r>
+        <w:t xml:space="preserve">, to test the link. The expected response is a 0x61 ping acknowledgement. There is no expected payload to this </w:t>
+      </w:r>
+      <w:proofErr w:type="gramStart"/>
+      <w:r>
+        <w:t>message,</w:t>
+      </w:r>
+      <w:proofErr w:type="gramEnd"/>
+      <w:r>
+        <w:t xml:space="preserve"> an any given can be discarded.</w:t>
+      </w:r>
+    </w:p>
+    <w:p/>
+    <w:p>
+      <w:pPr>
+        <w:pStyle w:val="Heading3"/>
+      </w:pPr>
+      <w:bookmarkStart w:id="12" w:name="_Toc217369859"/>
+      <w:r>
+        <w:t>Ping Acknowledgement message 0x61 "a"</w:t>
+      </w:r>
       <w:bookmarkEnd w:id="12"/>
     </w:p>
     <w:p/>
     <w:p>
+      <w:r>
+        <w:t xml:space="preserve">This message is sent in response to a 0x41 ping message. There is no expected payload to this </w:t>
+      </w:r>
       <w:proofErr w:type="gramStart"/>
       <w:r>
-        <w:t>This message may be sent by any party</w:t>
+        <w:t>message,</w:t>
       </w:r>
       <w:proofErr w:type="gramEnd"/>
       <w:r>
-        <w:t xml:space="preserve">, to test the link. The expected response is a 0x61 ping acknowledgement. There is no expected payload to this </w:t>
+        <w:t xml:space="preserve"> an any given can be discarded.</w:t>
+      </w:r>
+    </w:p>
+    <w:p/>
+    <w:p>
+      <w:pPr>
+        <w:pStyle w:val="Heading3"/>
+      </w:pPr>
+      <w:bookmarkStart w:id="13" w:name="_Toc217369860"/>
+      <w:r>
+        <w:t>Command message 0x43 "C"</w:t>
+      </w:r>
+      <w:bookmarkEnd w:id="13"/>
+    </w:p>
+    <w:p/>
+    <w:p>
+      <w:r>
+        <w:t>This message is sent &lt;</w:t>
+      </w:r>
+      <w:proofErr w:type="spellStart"/>
+      <w:r>
+        <w:t>apptoserver</w:t>
+      </w:r>
+      <w:proofErr w:type="spellEnd"/>
+      <w:r>
+        <w:t>&gt; then &lt;</w:t>
+      </w:r>
+      <w:proofErr w:type="spellStart"/>
+      <w:r>
+        <w:t>servertocar</w:t>
+      </w:r>
+      <w:proofErr w:type="spellEnd"/>
+      <w:r>
+        <w:t>&gt; and carries a command to be executed on the car. The message would normally be paranoid-encrypted.</w:t>
+      </w:r>
+    </w:p>
+    <w:p/>
+    <w:p>
+      <w:r>
+        <w:t>&lt;</w:t>
       </w:r>
       <w:proofErr w:type="gramStart"/>
       <w:r>
-        <w:t>message,</w:t>
+        <w:t>data</w:t>
       </w:r>
       <w:proofErr w:type="gramEnd"/>
       <w:r>
-        <w:t xml:space="preserve"> an any given can be discarded.</w:t>
+        <w:t>&gt; is a comma-separated list of:</w:t>
+      </w:r>
+    </w:p>
+    <w:p>
+      <w:pPr>
+        <w:pStyle w:val="ListParagraph"/>
+        <w:numPr>
+          <w:ilvl w:val="0"/>
+          <w:numId w:val="9"/>
+        </w:numPr>
+      </w:pPr>
+      <w:proofErr w:type="gramStart"/>
+      <w:r>
+        <w:t>command</w:t>
+      </w:r>
+      <w:proofErr w:type="gramEnd"/>
+      <w:r>
+        <w:t xml:space="preserve"> (a command code 0..65535)</w:t>
+      </w:r>
+    </w:p>
+    <w:p>
+      <w:pPr>
+        <w:pStyle w:val="ListParagraph"/>
+        <w:numPr>
+          <w:ilvl w:val="0"/>
+          <w:numId w:val="9"/>
+        </w:numPr>
+      </w:pPr>
+      <w:proofErr w:type="gramStart"/>
+      <w:r>
+        <w:t>parameters</w:t>
+      </w:r>
+      <w:proofErr w:type="gramEnd"/>
+      <w:r>
+        <w:t xml:space="preserve"> (dependent on the command code)</w:t>
+      </w:r>
+    </w:p>
+    <w:p/>
+    <w:p>
+      <w:r>
+        <w:t>For further information on command codes and parameters, see the command section below.</w:t>
       </w:r>
     </w:p>
     <w:p/>
@@ -5015,24 +5125,115 @@
       <w:pPr>
         <w:pStyle w:val="Heading3"/>
       </w:pPr>
-      <w:bookmarkStart w:id="13" w:name="_Toc217369859"/>
-      <w:r>
-        <w:t>Ping Acknowledgement message 0x61 "a"</w:t>
-      </w:r>
-      <w:bookmarkEnd w:id="13"/>
-    </w:p>
-    <w:p/>
-    <w:p>
-      <w:r>
-        <w:t xml:space="preserve">This message is sent in response to a 0x41 ping message. There is no expected payload to this </w:t>
+      <w:bookmarkStart w:id="14" w:name="_Toc217369861"/>
+      <w:r>
+        <w:t>Command response 0x63 "c"</w:t>
+      </w:r>
+      <w:bookmarkEnd w:id="14"/>
+    </w:p>
+    <w:p/>
+    <w:p>
+      <w:r>
+        <w:t>This message is sent &lt;</w:t>
+      </w:r>
+      <w:proofErr w:type="spellStart"/>
+      <w:r>
+        <w:t>cartoserver</w:t>
+      </w:r>
+      <w:proofErr w:type="spellEnd"/>
+      <w:r>
+        <w:t>&gt; then &lt;</w:t>
+      </w:r>
+      <w:proofErr w:type="spellStart"/>
+      <w:r>
+        <w:t>servertoapp</w:t>
+      </w:r>
+      <w:proofErr w:type="spellEnd"/>
+      <w:r>
+        <w:t>&gt; and carries the response to a command executed on the car. The message would normally be paranoid-encrypted.</w:t>
+      </w:r>
+    </w:p>
+    <w:p/>
+    <w:p>
+      <w:r>
+        <w:t>&lt;</w:t>
       </w:r>
       <w:proofErr w:type="gramStart"/>
       <w:r>
-        <w:t>message,</w:t>
+        <w:t>data</w:t>
       </w:r>
       <w:proofErr w:type="gramEnd"/>
       <w:r>
-        <w:t xml:space="preserve"> an any given can be discarded.</w:t>
+        <w:t>&gt; is a comma-separated list of:</w:t>
+      </w:r>
+    </w:p>
+    <w:p>
+      <w:pPr>
+        <w:pStyle w:val="ListParagraph"/>
+        <w:numPr>
+          <w:ilvl w:val="0"/>
+          <w:numId w:val="10"/>
+        </w:numPr>
+      </w:pPr>
+      <w:proofErr w:type="gramStart"/>
+      <w:r>
+        <w:t>command</w:t>
+      </w:r>
+      <w:proofErr w:type="gramEnd"/>
+      <w:r>
+        <w:t xml:space="preserve"> (a command code 0..65535)</w:t>
+      </w:r>
+    </w:p>
+    <w:p>
+      <w:pPr>
+        <w:pStyle w:val="ListParagraph"/>
+        <w:numPr>
+          <w:ilvl w:val="0"/>
+          <w:numId w:val="10"/>
+        </w:numPr>
+      </w:pPr>
+      <w:proofErr w:type="gramStart"/>
+      <w:r>
+        <w:t>result</w:t>
+      </w:r>
+      <w:proofErr w:type="gramEnd"/>
+      <w:r>
+        <w:t xml:space="preserve"> (0=ok, 1=failed, 2=unsupported, 3=unimplemented)</w:t>
+      </w:r>
+    </w:p>
+    <w:p>
+      <w:pPr>
+        <w:pStyle w:val="ListParagraph"/>
+        <w:numPr>
+          <w:ilvl w:val="0"/>
+          <w:numId w:val="10"/>
+        </w:numPr>
+      </w:pPr>
+      <w:proofErr w:type="gramStart"/>
+      <w:r>
+        <w:t>parameters</w:t>
+      </w:r>
+      <w:proofErr w:type="gramEnd"/>
+      <w:r>
+        <w:t xml:space="preserve"> (dependent on the command code and result)</w:t>
+      </w:r>
+    </w:p>
+    <w:p/>
+    <w:p>
+      <w:r>
+        <w:t>For result=0, the parameters depend on the command being responded to (see the command section below for further information).</w:t>
+      </w:r>
+    </w:p>
+    <w:p/>
+    <w:p>
+      <w:r>
+        <w:t>For result=1, the parameter is a textual string describing the fault.</w:t>
+      </w:r>
+    </w:p>
+    <w:p/>
+    <w:p>
+      <w:r>
+        <w:t>For result=2 or 3, the parameter is not used.</w:t>
       </w:r>
     </w:p>
     <w:p/>
@@ -5040,215 +5241,12 @@
       <w:pPr>
         <w:pStyle w:val="Heading3"/>
       </w:pPr>
-      <w:bookmarkStart w:id="14" w:name="_Toc217369860"/>
-      <w:r>
-        <w:t>Command message 0x43 "C"</w:t>
-      </w:r>
-      <w:bookmarkEnd w:id="14"/>
-    </w:p>
-    <w:p/>
-    <w:p>
-      <w:r>
-        <w:t>This message is sent &lt;</w:t>
-      </w:r>
-      <w:proofErr w:type="spellStart"/>
-      <w:r>
-        <w:t>apptoserver</w:t>
-      </w:r>
-      <w:proofErr w:type="spellEnd"/>
-      <w:r>
-        <w:t>&gt; then &lt;</w:t>
-      </w:r>
-      <w:proofErr w:type="spellStart"/>
-      <w:r>
-        <w:t>servertocar</w:t>
-      </w:r>
-      <w:proofErr w:type="spellEnd"/>
-      <w:r>
-        <w:t>&gt; and carries a command to be executed on the car. The message would normally be paranoid-encrypted.</w:t>
-      </w:r>
-    </w:p>
-    <w:p/>
-    <w:p>
-      <w:r>
-        <w:t>&lt;</w:t>
-      </w:r>
-      <w:proofErr w:type="gramStart"/>
-      <w:r>
-        <w:t>data</w:t>
-      </w:r>
-      <w:proofErr w:type="gramEnd"/>
-      <w:r>
-        <w:t>&gt; is a comma-separated list of:</w:t>
-      </w:r>
-    </w:p>
-    <w:p>
-      <w:pPr>
-        <w:pStyle w:val="ListParagraph"/>
-        <w:numPr>
-          <w:ilvl w:val="0"/>
-          <w:numId w:val="9"/>
-        </w:numPr>
-      </w:pPr>
-      <w:proofErr w:type="gramStart"/>
-      <w:r>
-        <w:t>command</w:t>
-      </w:r>
-      <w:proofErr w:type="gramEnd"/>
-      <w:r>
-        <w:t xml:space="preserve"> (a command code 0..65535)</w:t>
-      </w:r>
-    </w:p>
-    <w:p>
-      <w:pPr>
-        <w:pStyle w:val="ListParagraph"/>
-        <w:numPr>
-          <w:ilvl w:val="0"/>
-          <w:numId w:val="9"/>
-        </w:numPr>
-      </w:pPr>
-      <w:proofErr w:type="gramStart"/>
-      <w:r>
-        <w:t>parameters</w:t>
-      </w:r>
-      <w:proofErr w:type="gramEnd"/>
-      <w:r>
-        <w:t xml:space="preserve"> (dependent on the command code)</w:t>
-      </w:r>
-    </w:p>
-    <w:p/>
-    <w:p>
-      <w:r>
-        <w:t>For further information on command codes and parameters, see the command section below.</w:t>
-      </w:r>
-    </w:p>
-    <w:p/>
-    <w:p>
-      <w:pPr>
-        <w:pStyle w:val="Heading3"/>
-      </w:pPr>
-      <w:bookmarkStart w:id="15" w:name="_Toc217369861"/>
-      <w:r>
-        <w:t>Command response 0x63 "c"</w:t>
-      </w:r>
-      <w:bookmarkEnd w:id="15"/>
-    </w:p>
-    <w:p/>
-    <w:p>
-      <w:r>
-        <w:t>This message is sent &lt;</w:t>
-      </w:r>
-      <w:proofErr w:type="spellStart"/>
-      <w:r>
-        <w:t>cartoserver</w:t>
-      </w:r>
-      <w:proofErr w:type="spellEnd"/>
-      <w:r>
-        <w:t>&gt; then &lt;</w:t>
-      </w:r>
-      <w:proofErr w:type="spellStart"/>
-      <w:r>
-        <w:t>servertoapp</w:t>
-      </w:r>
-      <w:proofErr w:type="spellEnd"/>
-      <w:r>
-        <w:t>&gt; and carries the response to a command executed on the car. The message would normally be paranoid-encrypted.</w:t>
-      </w:r>
-    </w:p>
-    <w:p/>
-    <w:p>
-      <w:r>
-        <w:t>&lt;</w:t>
-      </w:r>
-      <w:proofErr w:type="gramStart"/>
-      <w:r>
-        <w:t>data</w:t>
-      </w:r>
-      <w:proofErr w:type="gramEnd"/>
-      <w:r>
-        <w:t>&gt; is a comma-separated list of:</w:t>
-      </w:r>
-    </w:p>
-    <w:p>
-      <w:pPr>
-        <w:pStyle w:val="ListParagraph"/>
-        <w:numPr>
-          <w:ilvl w:val="0"/>
-          <w:numId w:val="10"/>
-        </w:numPr>
-      </w:pPr>
-      <w:proofErr w:type="gramStart"/>
-      <w:r>
-        <w:t>command</w:t>
-      </w:r>
-      <w:proofErr w:type="gramEnd"/>
-      <w:r>
-        <w:t xml:space="preserve"> (a command code 0..65535)</w:t>
-      </w:r>
-    </w:p>
-    <w:p>
-      <w:pPr>
-        <w:pStyle w:val="ListParagraph"/>
-        <w:numPr>
-          <w:ilvl w:val="0"/>
-          <w:numId w:val="10"/>
-        </w:numPr>
-      </w:pPr>
-      <w:proofErr w:type="gramStart"/>
-      <w:r>
-        <w:t>result</w:t>
-      </w:r>
-      <w:proofErr w:type="gramEnd"/>
-      <w:r>
-        <w:t xml:space="preserve"> (0=ok, 1=failed, 2=unsupported, 3=unimplemented)</w:t>
-      </w:r>
-    </w:p>
-    <w:p>
-      <w:pPr>
-        <w:pStyle w:val="ListParagraph"/>
-        <w:numPr>
-          <w:ilvl w:val="0"/>
-          <w:numId w:val="10"/>
-        </w:numPr>
-      </w:pPr>
-      <w:proofErr w:type="gramStart"/>
-      <w:r>
-        <w:t>parameters</w:t>
-      </w:r>
-      <w:proofErr w:type="gramEnd"/>
-      <w:r>
-        <w:t xml:space="preserve"> (dependent on the command code and result)</w:t>
-      </w:r>
-    </w:p>
-    <w:p/>
-    <w:p>
-      <w:r>
-        <w:t>For result=0, the parameters depend on the command being responded to (see the command section below for further information).</w:t>
-      </w:r>
-    </w:p>
-    <w:p/>
-    <w:p>
-      <w:r>
-        <w:t>For result=1, the parameter is a textual string describing the fault.</w:t>
-      </w:r>
-    </w:p>
-    <w:p/>
-    <w:p>
-      <w:r>
-        <w:t>For result=2 or 3, the parameter is not used.</w:t>
-      </w:r>
-    </w:p>
-    <w:p/>
-    <w:p>
-      <w:pPr>
-        <w:pStyle w:val="Heading3"/>
-      </w:pPr>
-      <w:bookmarkStart w:id="16" w:name="_Toc217369862"/>
+      <w:bookmarkStart w:id="15" w:name="_Toc217369862"/>
       <w:r>
         <w:lastRenderedPageBreak/>
         <w:t>Car Environment message 0x44 "D"</w:t>
       </w:r>
-      <w:bookmarkEnd w:id="16"/>
+      <w:bookmarkEnd w:id="15"/>
     </w:p>
     <w:p/>
     <w:p>
@@ -5637,12 +5635,12 @@
       <w:pPr>
         <w:pStyle w:val="Heading3"/>
       </w:pPr>
-      <w:bookmarkStart w:id="17" w:name="_Toc217369863"/>
+      <w:bookmarkStart w:id="16" w:name="_Toc217369863"/>
       <w:r>
         <w:lastRenderedPageBreak/>
         <w:t>Paranoid-mode encrypted message 0x45 "E"</w:t>
       </w:r>
-      <w:bookmarkEnd w:id="17"/>
+      <w:bookmarkEnd w:id="16"/>
       <w:r>
         <w:t xml:space="preserve"> </w:t>
       </w:r>
@@ -5881,134 +5879,134 @@
       <w:pPr>
         <w:pStyle w:val="Heading3"/>
       </w:pPr>
-      <w:bookmarkStart w:id="18" w:name="_Toc217369864"/>
+      <w:bookmarkStart w:id="17" w:name="_Toc217369864"/>
       <w:r>
         <w:lastRenderedPageBreak/>
         <w:t>Car firmware message 0x46 "F"</w:t>
       </w:r>
+      <w:bookmarkEnd w:id="17"/>
+    </w:p>
+    <w:p/>
+    <w:p>
+      <w:r>
+        <w:t>This message is sent &lt;</w:t>
+      </w:r>
+      <w:proofErr w:type="spellStart"/>
+      <w:r>
+        <w:t>cartoserver</w:t>
+      </w:r>
+      <w:proofErr w:type="spellEnd"/>
+      <w:r>
+        <w:t>&gt; "C", or &lt;</w:t>
+      </w:r>
+      <w:proofErr w:type="spellStart"/>
+      <w:r>
+        <w:t>servertoapp</w:t>
+      </w:r>
+      <w:proofErr w:type="spellEnd"/>
+      <w:r>
+        <w:t>&gt; "s", and transmits the firmware versions of the vehicle.</w:t>
+      </w:r>
+    </w:p>
+    <w:p/>
+    <w:p>
+      <w:r>
+        <w:t>&lt;</w:t>
+      </w:r>
+      <w:proofErr w:type="gramStart"/>
+      <w:r>
+        <w:t>da</w:t>
+      </w:r>
+      <w:r>
+        <w:t>ta</w:t>
+      </w:r>
+      <w:proofErr w:type="gramEnd"/>
+      <w:r>
+        <w:t>&gt; is comma-separated list of:</w:t>
+      </w:r>
+    </w:p>
+    <w:p>
+      <w:pPr>
+        <w:pStyle w:val="ListParagraph"/>
+        <w:numPr>
+          <w:ilvl w:val="0"/>
+          <w:numId w:val="14"/>
+        </w:numPr>
+      </w:pPr>
+      <w:r>
+        <w:t>Car firmware version</w:t>
+      </w:r>
+    </w:p>
+    <w:p>
+      <w:pPr>
+        <w:pStyle w:val="ListParagraph"/>
+        <w:numPr>
+          <w:ilvl w:val="0"/>
+          <w:numId w:val="14"/>
+        </w:numPr>
+      </w:pPr>
+      <w:r>
+        <w:t>Car VIN</w:t>
+      </w:r>
+    </w:p>
+    <w:p>
+      <w:pPr>
+        <w:pStyle w:val="ListParagraph"/>
+        <w:numPr>
+          <w:ilvl w:val="0"/>
+          <w:numId w:val="14"/>
+        </w:numPr>
+      </w:pPr>
+      <w:r>
+        <w:t>GSM signal level</w:t>
+      </w:r>
+    </w:p>
+    <w:p>
+      <w:pPr>
+        <w:pStyle w:val="ListParagraph"/>
+        <w:numPr>
+          <w:ilvl w:val="0"/>
+          <w:numId w:val="14"/>
+        </w:numPr>
+      </w:pPr>
+      <w:r>
+        <w:t>Write-enabled firmware (0=read-only, 1=write-enabled)</w:t>
+      </w:r>
+    </w:p>
+    <w:p>
+      <w:pPr>
+        <w:pStyle w:val="ListParagraph"/>
+        <w:numPr>
+          <w:ilvl w:val="0"/>
+          <w:numId w:val="14"/>
+        </w:numPr>
+      </w:pPr>
+      <w:r>
+        <w:t>Car type (TR=Tesla Roadster, others may follow)</w:t>
+      </w:r>
+    </w:p>
+    <w:p>
+      <w:pPr>
+        <w:pStyle w:val="ListParagraph"/>
+        <w:numPr>
+          <w:ilvl w:val="0"/>
+          <w:numId w:val="14"/>
+        </w:numPr>
+      </w:pPr>
+      <w:r>
+        <w:t>GSM lock</w:t>
+      </w:r>
+    </w:p>
+    <w:p/>
+    <w:p>
+      <w:pPr>
+        <w:pStyle w:val="Heading3"/>
+      </w:pPr>
+      <w:bookmarkStart w:id="18" w:name="_Toc217369865"/>
+      <w:r>
+        <w:t>Server firmware message 0x66 "f"</w:t>
+      </w:r>
       <w:bookmarkEnd w:id="18"/>
-    </w:p>
-    <w:p/>
-    <w:p>
-      <w:r>
-        <w:t>This message is sent &lt;</w:t>
-      </w:r>
-      <w:proofErr w:type="spellStart"/>
-      <w:r>
-        <w:t>cartoserver</w:t>
-      </w:r>
-      <w:proofErr w:type="spellEnd"/>
-      <w:r>
-        <w:t>&gt; "C", or &lt;</w:t>
-      </w:r>
-      <w:proofErr w:type="spellStart"/>
-      <w:r>
-        <w:t>servertoapp</w:t>
-      </w:r>
-      <w:proofErr w:type="spellEnd"/>
-      <w:r>
-        <w:t>&gt; "s", and transmits the firmware versions of the vehicle.</w:t>
-      </w:r>
-    </w:p>
-    <w:p/>
-    <w:p>
-      <w:r>
-        <w:t>&lt;</w:t>
-      </w:r>
-      <w:proofErr w:type="gramStart"/>
-      <w:r>
-        <w:t>da</w:t>
-      </w:r>
-      <w:r>
-        <w:t>ta</w:t>
-      </w:r>
-      <w:proofErr w:type="gramEnd"/>
-      <w:r>
-        <w:t>&gt; is comma-separated list of:</w:t>
-      </w:r>
-    </w:p>
-    <w:p>
-      <w:pPr>
-        <w:pStyle w:val="ListParagraph"/>
-        <w:numPr>
-          <w:ilvl w:val="0"/>
-          <w:numId w:val="14"/>
-        </w:numPr>
-      </w:pPr>
-      <w:r>
-        <w:t>Car firmware version</w:t>
-      </w:r>
-    </w:p>
-    <w:p>
-      <w:pPr>
-        <w:pStyle w:val="ListParagraph"/>
-        <w:numPr>
-          <w:ilvl w:val="0"/>
-          <w:numId w:val="14"/>
-        </w:numPr>
-      </w:pPr>
-      <w:r>
-        <w:t>Car VIN</w:t>
-      </w:r>
-    </w:p>
-    <w:p>
-      <w:pPr>
-        <w:pStyle w:val="ListParagraph"/>
-        <w:numPr>
-          <w:ilvl w:val="0"/>
-          <w:numId w:val="14"/>
-        </w:numPr>
-      </w:pPr>
-      <w:r>
-        <w:t>GSM signal level</w:t>
-      </w:r>
-    </w:p>
-    <w:p>
-      <w:pPr>
-        <w:pStyle w:val="ListParagraph"/>
-        <w:numPr>
-          <w:ilvl w:val="0"/>
-          <w:numId w:val="14"/>
-        </w:numPr>
-      </w:pPr>
-      <w:r>
-        <w:t>Write-enabled firmware (0=read-only, 1=write-enabled)</w:t>
-      </w:r>
-    </w:p>
-    <w:p>
-      <w:pPr>
-        <w:pStyle w:val="ListParagraph"/>
-        <w:numPr>
-          <w:ilvl w:val="0"/>
-          <w:numId w:val="14"/>
-        </w:numPr>
-      </w:pPr>
-      <w:r>
-        <w:t>Car type (TR=Tesla Roadster, others may follow)</w:t>
-      </w:r>
-    </w:p>
-    <w:p>
-      <w:pPr>
-        <w:pStyle w:val="ListParagraph"/>
-        <w:numPr>
-          <w:ilvl w:val="0"/>
-          <w:numId w:val="14"/>
-        </w:numPr>
-      </w:pPr>
-      <w:r>
-        <w:t>GSM lock</w:t>
-      </w:r>
-    </w:p>
-    <w:p/>
-    <w:p>
-      <w:pPr>
-        <w:pStyle w:val="Heading3"/>
-      </w:pPr>
-      <w:bookmarkStart w:id="19" w:name="_Toc217369865"/>
-      <w:r>
-        <w:t>Server firmware message 0x66 "f"</w:t>
-      </w:r>
-      <w:bookmarkEnd w:id="19"/>
     </w:p>
     <w:p/>
     <w:p>
@@ -6076,11 +6074,62 @@
       <w:pPr>
         <w:pStyle w:val="Heading3"/>
       </w:pPr>
-      <w:bookmarkStart w:id="20" w:name="_Toc217369866"/>
+      <w:bookmarkStart w:id="19" w:name="_Toc217369866"/>
       <w:r>
         <w:lastRenderedPageBreak/>
         <w:t>Car group subscription message 0x47 "G"</w:t>
       </w:r>
+      <w:bookmarkEnd w:id="19"/>
+    </w:p>
+    <w:p/>
+    <w:p>
+      <w:r>
+        <w:t>This message is sent &lt;</w:t>
+      </w:r>
+      <w:proofErr w:type="spellStart"/>
+      <w:r>
+        <w:t>apptoserver</w:t>
+      </w:r>
+      <w:proofErr w:type="spellEnd"/>
+      <w:r>
+        <w:t>&gt; "A", and requests subscription to the specified group.</w:t>
+      </w:r>
+    </w:p>
+    <w:p/>
+    <w:p>
+      <w:r>
+        <w:t>&lt;</w:t>
+      </w:r>
+      <w:proofErr w:type="gramStart"/>
+      <w:r>
+        <w:t>data</w:t>
+      </w:r>
+      <w:proofErr w:type="gramEnd"/>
+      <w:r>
+        <w:t>&gt; is comma-separated list of:</w:t>
+      </w:r>
+    </w:p>
+    <w:p>
+      <w:pPr>
+        <w:pStyle w:val="ListParagraph"/>
+        <w:numPr>
+          <w:ilvl w:val="0"/>
+          <w:numId w:val="15"/>
+        </w:numPr>
+      </w:pPr>
+      <w:r>
+        <w:t>Group name</w:t>
+      </w:r>
+    </w:p>
+    <w:p/>
+    <w:p>
+      <w:pPr>
+        <w:pStyle w:val="Heading3"/>
+      </w:pPr>
+      <w:bookmarkStart w:id="20" w:name="_Toc217369867"/>
+      <w:r>
+        <w:t>Car group update message 0x67 "g"</w:t>
+      </w:r>
       <w:bookmarkEnd w:id="20"/>
     </w:p>
     <w:p/>
@@ -6090,11 +6139,19 @@
       </w:r>
       <w:proofErr w:type="spellStart"/>
       <w:r>
-        <w:t>apptoserver</w:t>
+        <w:t>cartoserver</w:t>
       </w:r>
       <w:proofErr w:type="spellEnd"/>
       <w:r>
-        <w:t>&gt; "A", and requests subscription to the specified group.</w:t>
+        <w:t>&gt; "C", or &lt;</w:t>
+      </w:r>
+      <w:proofErr w:type="spellStart"/>
+      <w:r>
+        <w:t>servertoapp</w:t>
+      </w:r>
+      <w:proofErr w:type="spellEnd"/>
+      <w:r>
+        <w:t>&gt; "s", and transmits a group location message for the vehicle.</w:t>
       </w:r>
     </w:p>
     <w:p/>
@@ -6104,7 +6161,10 @@
       </w:r>
       <w:proofErr w:type="gramStart"/>
       <w:r>
-        <w:t>data</w:t>
+        <w:t>da</w:t>
+      </w:r>
+      <w:r>
+        <w:t>ta</w:t>
       </w:r>
       <w:proofErr w:type="gramEnd"/>
       <w:r>
@@ -6120,226 +6180,164 @@
         </w:numPr>
       </w:pPr>
       <w:r>
+        <w:t>Vehicle ID (only &lt;</w:t>
+      </w:r>
+      <w:proofErr w:type="spellStart"/>
+      <w:r>
+        <w:t>servertoapp</w:t>
+      </w:r>
+      <w:proofErr w:type="spellEnd"/>
+      <w:r>
+        <w:t>&gt;, not sent &lt;</w:t>
+      </w:r>
+      <w:proofErr w:type="spellStart"/>
+      <w:r>
+        <w:t>cartoserver</w:t>
+      </w:r>
+      <w:proofErr w:type="spellEnd"/>
+      <w:r>
+        <w:t>&gt;)</w:t>
+      </w:r>
+    </w:p>
+    <w:p>
+      <w:pPr>
+        <w:pStyle w:val="ListParagraph"/>
+        <w:numPr>
+          <w:ilvl w:val="0"/>
+          <w:numId w:val="15"/>
+        </w:numPr>
+      </w:pPr>
+      <w:r>
         <w:t>Group name</w:t>
       </w:r>
     </w:p>
-    <w:p/>
+    <w:p>
+      <w:pPr>
+        <w:pStyle w:val="ListParagraph"/>
+        <w:numPr>
+          <w:ilvl w:val="0"/>
+          <w:numId w:val="15"/>
+        </w:numPr>
+      </w:pPr>
+      <w:r>
+        <w:t>Car SOC</w:t>
+      </w:r>
+    </w:p>
+    <w:p>
+      <w:pPr>
+        <w:pStyle w:val="ListParagraph"/>
+        <w:numPr>
+          <w:ilvl w:val="0"/>
+          <w:numId w:val="15"/>
+        </w:numPr>
+      </w:pPr>
+      <w:r>
+        <w:t>Car Speed</w:t>
+      </w:r>
+    </w:p>
+    <w:p>
+      <w:pPr>
+        <w:pStyle w:val="ListParagraph"/>
+        <w:numPr>
+          <w:ilvl w:val="0"/>
+          <w:numId w:val="15"/>
+        </w:numPr>
+      </w:pPr>
+      <w:r>
+        <w:t>Car direction</w:t>
+      </w:r>
+    </w:p>
+    <w:p>
+      <w:pPr>
+        <w:pStyle w:val="ListParagraph"/>
+        <w:numPr>
+          <w:ilvl w:val="0"/>
+          <w:numId w:val="15"/>
+        </w:numPr>
+      </w:pPr>
+      <w:r>
+        <w:t>Car altitude</w:t>
+      </w:r>
+    </w:p>
+    <w:p>
+      <w:pPr>
+        <w:pStyle w:val="ListParagraph"/>
+        <w:numPr>
+          <w:ilvl w:val="0"/>
+          <w:numId w:val="15"/>
+        </w:numPr>
+      </w:pPr>
+      <w:r>
+        <w:t>Car GPS lock (0=</w:t>
+      </w:r>
+      <w:proofErr w:type="spellStart"/>
+      <w:r>
+        <w:t>nogps</w:t>
+      </w:r>
+      <w:proofErr w:type="spellEnd"/>
+      <w:r>
+        <w:t>, 1=</w:t>
+      </w:r>
+      <w:proofErr w:type="spellStart"/>
+      <w:r>
+        <w:t>goodgps</w:t>
+      </w:r>
+      <w:proofErr w:type="spellEnd"/>
+      <w:r>
+        <w:t>)</w:t>
+      </w:r>
+    </w:p>
+    <w:p>
+      <w:pPr>
+        <w:pStyle w:val="ListParagraph"/>
+        <w:numPr>
+          <w:ilvl w:val="0"/>
+          <w:numId w:val="15"/>
+        </w:numPr>
+      </w:pPr>
+      <w:r>
+        <w:t>Stale GPS indicator (-1=none, 0=stale, &gt;0 ok)</w:t>
+      </w:r>
+    </w:p>
+    <w:p>
+      <w:pPr>
+        <w:pStyle w:val="ListParagraph"/>
+        <w:numPr>
+          <w:ilvl w:val="0"/>
+          <w:numId w:val="15"/>
+        </w:numPr>
+      </w:pPr>
+      <w:r>
+        <w:t>Car latitude</w:t>
+      </w:r>
+    </w:p>
+    <w:p>
+      <w:pPr>
+        <w:pStyle w:val="ListParagraph"/>
+        <w:numPr>
+          <w:ilvl w:val="0"/>
+          <w:numId w:val="15"/>
+        </w:numPr>
+      </w:pPr>
+      <w:r>
+        <w:t>Car longitude</w:t>
+      </w:r>
+    </w:p>
+    <w:p>
+      <w:r>
+        <w:br w:type="page"/>
+      </w:r>
+    </w:p>
     <w:p>
       <w:pPr>
         <w:pStyle w:val="Heading3"/>
       </w:pPr>
-      <w:bookmarkStart w:id="21" w:name="_Toc217369867"/>
-      <w:r>
-        <w:t>Car group update message 0x67 "g"</w:t>
-      </w:r>
-      <w:bookmarkEnd w:id="21"/>
-    </w:p>
-    <w:p/>
-    <w:p>
-      <w:r>
-        <w:t>This message is sent &lt;</w:t>
-      </w:r>
-      <w:proofErr w:type="spellStart"/>
-      <w:r>
-        <w:t>cartoserver</w:t>
-      </w:r>
-      <w:proofErr w:type="spellEnd"/>
-      <w:r>
-        <w:t>&gt; "C", or &lt;</w:t>
-      </w:r>
-      <w:proofErr w:type="spellStart"/>
-      <w:r>
-        <w:t>servertoapp</w:t>
-      </w:r>
-      <w:proofErr w:type="spellEnd"/>
-      <w:r>
-        <w:t>&gt; "s", and transmits a group location message for the vehicle.</w:t>
-      </w:r>
-    </w:p>
-    <w:p/>
-    <w:p>
-      <w:r>
-        <w:t>&lt;</w:t>
-      </w:r>
-      <w:proofErr w:type="gramStart"/>
-      <w:r>
-        <w:t>da</w:t>
-      </w:r>
-      <w:r>
-        <w:t>ta</w:t>
-      </w:r>
-      <w:proofErr w:type="gramEnd"/>
-      <w:r>
-        <w:t>&gt; is comma-separated list of:</w:t>
-      </w:r>
-    </w:p>
-    <w:p>
-      <w:pPr>
-        <w:pStyle w:val="ListParagraph"/>
-        <w:numPr>
-          <w:ilvl w:val="0"/>
-          <w:numId w:val="15"/>
-        </w:numPr>
-      </w:pPr>
-      <w:r>
-        <w:t>Vehicle ID (only &lt;</w:t>
-      </w:r>
-      <w:proofErr w:type="spellStart"/>
-      <w:r>
-        <w:t>servertoapp</w:t>
-      </w:r>
-      <w:proofErr w:type="spellEnd"/>
-      <w:r>
-        <w:t>&gt;, not sent &lt;</w:t>
-      </w:r>
-      <w:proofErr w:type="spellStart"/>
-      <w:r>
-        <w:t>cartoserver</w:t>
-      </w:r>
-      <w:proofErr w:type="spellEnd"/>
-      <w:r>
-        <w:t>&gt;)</w:t>
-      </w:r>
-    </w:p>
-    <w:p>
-      <w:pPr>
-        <w:pStyle w:val="ListParagraph"/>
-        <w:numPr>
-          <w:ilvl w:val="0"/>
-          <w:numId w:val="15"/>
-        </w:numPr>
-      </w:pPr>
-      <w:r>
-        <w:t>Group name</w:t>
-      </w:r>
-    </w:p>
-    <w:p>
-      <w:pPr>
-        <w:pStyle w:val="ListParagraph"/>
-        <w:numPr>
-          <w:ilvl w:val="0"/>
-          <w:numId w:val="15"/>
-        </w:numPr>
-      </w:pPr>
-      <w:r>
-        <w:t>Car SOC</w:t>
-      </w:r>
-    </w:p>
-    <w:p>
-      <w:pPr>
-        <w:pStyle w:val="ListParagraph"/>
-        <w:numPr>
-          <w:ilvl w:val="0"/>
-          <w:numId w:val="15"/>
-        </w:numPr>
-      </w:pPr>
-      <w:r>
-        <w:t>Car Speed</w:t>
-      </w:r>
-    </w:p>
-    <w:p>
-      <w:pPr>
-        <w:pStyle w:val="ListParagraph"/>
-        <w:numPr>
-          <w:ilvl w:val="0"/>
-          <w:numId w:val="15"/>
-        </w:numPr>
-      </w:pPr>
-      <w:r>
-        <w:t>Car direction</w:t>
-      </w:r>
-    </w:p>
-    <w:p>
-      <w:pPr>
-        <w:pStyle w:val="ListParagraph"/>
-        <w:numPr>
-          <w:ilvl w:val="0"/>
-          <w:numId w:val="15"/>
-        </w:numPr>
-      </w:pPr>
-      <w:r>
-        <w:t>Car altitude</w:t>
-      </w:r>
-    </w:p>
-    <w:p>
-      <w:pPr>
-        <w:pStyle w:val="ListParagraph"/>
-        <w:numPr>
-          <w:ilvl w:val="0"/>
-          <w:numId w:val="15"/>
-        </w:numPr>
-      </w:pPr>
-      <w:r>
-        <w:t>Car GPS lock (0=</w:t>
-      </w:r>
-      <w:proofErr w:type="spellStart"/>
-      <w:r>
-        <w:t>nogps</w:t>
-      </w:r>
-      <w:proofErr w:type="spellEnd"/>
-      <w:r>
-        <w:t>, 1=</w:t>
-      </w:r>
-      <w:proofErr w:type="spellStart"/>
-      <w:r>
-        <w:t>goodgps</w:t>
-      </w:r>
-      <w:proofErr w:type="spellEnd"/>
-      <w:r>
-        <w:t>)</w:t>
-      </w:r>
-    </w:p>
-    <w:p>
-      <w:pPr>
-        <w:pStyle w:val="ListParagraph"/>
-        <w:numPr>
-          <w:ilvl w:val="0"/>
-          <w:numId w:val="15"/>
-        </w:numPr>
-      </w:pPr>
-      <w:r>
-        <w:t>Stale GPS indicator (-1=none, 0=stale, &gt;0 ok)</w:t>
-      </w:r>
-    </w:p>
-    <w:p>
-      <w:pPr>
-        <w:pStyle w:val="ListParagraph"/>
-        <w:numPr>
-          <w:ilvl w:val="0"/>
-          <w:numId w:val="15"/>
-        </w:numPr>
-      </w:pPr>
-      <w:r>
-        <w:t>Car latitude</w:t>
-      </w:r>
-    </w:p>
-    <w:p>
-      <w:pPr>
-        <w:pStyle w:val="ListParagraph"/>
-        <w:numPr>
-          <w:ilvl w:val="0"/>
-          <w:numId w:val="15"/>
-        </w:numPr>
-      </w:pPr>
-      <w:r>
-        <w:t>Car longitude</w:t>
-      </w:r>
-    </w:p>
-    <w:p>
-      <w:r>
-        <w:br w:type="page"/>
-      </w:r>
-    </w:p>
-    <w:p>
-      <w:pPr>
-        <w:pStyle w:val="Heading3"/>
-      </w:pPr>
-      <w:bookmarkStart w:id="22" w:name="_Toc217369868"/>
+      <w:bookmarkStart w:id="21" w:name="_Toc217369868"/>
       <w:r>
         <w:lastRenderedPageBreak/>
         <w:t>Historical Data update message 0x48 "H"</w:t>
       </w:r>
-      <w:bookmarkEnd w:id="22"/>
+      <w:bookmarkEnd w:id="21"/>
     </w:p>
     <w:p/>
     <w:p>
@@ -6650,45 +6648,45 @@
       <w:pPr>
         <w:pStyle w:val="Heading3"/>
       </w:pPr>
-      <w:bookmarkStart w:id="23" w:name="_Toc217369869"/>
+      <w:bookmarkStart w:id="22" w:name="_Toc217369869"/>
       <w:r>
         <w:lastRenderedPageBreak/>
         <w:t>Push notification message 0x50 "P"</w:t>
       </w:r>
+      <w:bookmarkEnd w:id="22"/>
+    </w:p>
+    <w:p/>
+    <w:p>
+      <w:r>
+        <w:t>This message is sent &lt;</w:t>
+      </w:r>
+      <w:proofErr w:type="spellStart"/>
+      <w:r>
+        <w:t>cartoserver</w:t>
+      </w:r>
+      <w:proofErr w:type="spellEnd"/>
+      <w:r>
+        <w:t>&gt; "C", or &lt;</w:t>
+      </w:r>
+      <w:proofErr w:type="spellStart"/>
+      <w:r>
+        <w:t>servertoapp</w:t>
+      </w:r>
+      <w:proofErr w:type="spellEnd"/>
+      <w:r>
+        <w:t>&gt; "s". When used by the car, it requests the server to send a textual push notification alert message to all apps registered for this car. The &lt;data&gt; is 1 byte alert type followed by N bytes of textual message. The server will use this message to send the notification to any connected apps, and can also send via external mobile frameworks for unconnected apps.</w:t>
+      </w:r>
+    </w:p>
+    <w:p/>
+    <w:p>
+      <w:pPr>
+        <w:pStyle w:val="Heading3"/>
+      </w:pPr>
+      <w:bookmarkStart w:id="23" w:name="_Toc217369870"/>
+      <w:r>
+        <w:t>Push notification subscription 0x70 "p"</w:t>
+      </w:r>
       <w:bookmarkEnd w:id="23"/>
-    </w:p>
-    <w:p/>
-    <w:p>
-      <w:r>
-        <w:t>This message is sent &lt;</w:t>
-      </w:r>
-      <w:proofErr w:type="spellStart"/>
-      <w:r>
-        <w:t>cartoserver</w:t>
-      </w:r>
-      <w:proofErr w:type="spellEnd"/>
-      <w:r>
-        <w:t>&gt; "C", or &lt;</w:t>
-      </w:r>
-      <w:proofErr w:type="spellStart"/>
-      <w:r>
-        <w:t>servertoapp</w:t>
-      </w:r>
-      <w:proofErr w:type="spellEnd"/>
-      <w:r>
-        <w:t>&gt; "s". When used by the car, it requests the server to send a textual push notification alert message to all apps registered for this car. The &lt;data&gt; is 1 byte alert type followed by N bytes of textual message. The server will use this message to send the notification to any connected apps, and can also send via external mobile frameworks for unconnected apps.</w:t>
-      </w:r>
-    </w:p>
-    <w:p/>
-    <w:p>
-      <w:pPr>
-        <w:pStyle w:val="Heading3"/>
-      </w:pPr>
-      <w:bookmarkStart w:id="24" w:name="_Toc217369870"/>
-      <w:r>
-        <w:t>Push notification subscription 0x70 "p"</w:t>
-      </w:r>
-      <w:bookmarkEnd w:id="24"/>
     </w:p>
     <w:p/>
     <w:p>
@@ -6843,12 +6841,12 @@
       <w:pPr>
         <w:pStyle w:val="Heading3"/>
       </w:pPr>
-      <w:bookmarkStart w:id="25" w:name="_Toc217369871"/>
+      <w:bookmarkStart w:id="24" w:name="_Toc217369871"/>
       <w:r>
         <w:lastRenderedPageBreak/>
         <w:t>Server -&gt; Server Car Record message 0x52 "R"</w:t>
       </w:r>
-      <w:bookmarkEnd w:id="25"/>
+      <w:bookmarkEnd w:id="24"/>
     </w:p>
     <w:p/>
     <w:p>
@@ -6982,11 +6980,11 @@
       <w:pPr>
         <w:pStyle w:val="Heading3"/>
       </w:pPr>
-      <w:bookmarkStart w:id="26" w:name="_Toc217369872"/>
+      <w:bookmarkStart w:id="25" w:name="_Toc217369872"/>
       <w:r>
         <w:t>Server -&gt; Server Message Replication message 0x72 "r"</w:t>
       </w:r>
-      <w:bookmarkEnd w:id="26"/>
+      <w:bookmarkEnd w:id="25"/>
     </w:p>
     <w:p/>
     <w:p>
@@ -7087,12 +7085,12 @@
       <w:pPr>
         <w:pStyle w:val="Heading3"/>
       </w:pPr>
-      <w:bookmarkStart w:id="27" w:name="_Toc217369873"/>
+      <w:bookmarkStart w:id="26" w:name="_Toc217369873"/>
       <w:r>
         <w:lastRenderedPageBreak/>
         <w:t>Car state message 0x53 "S"</w:t>
       </w:r>
-      <w:bookmarkEnd w:id="27"/>
+      <w:bookmarkEnd w:id="26"/>
     </w:p>
     <w:p/>
     <w:p>
@@ -7391,11 +7389,50 @@
       <w:pPr>
         <w:pStyle w:val="Heading3"/>
       </w:pPr>
-      <w:bookmarkStart w:id="28" w:name="_Toc217369874"/>
+      <w:bookmarkStart w:id="27" w:name="_Toc217369874"/>
       <w:r>
         <w:lastRenderedPageBreak/>
         <w:t>Car update time message 0x53 "T"</w:t>
       </w:r>
+      <w:bookmarkEnd w:id="27"/>
+    </w:p>
+    <w:p/>
+    <w:p>
+      <w:r>
+        <w:t>This message is sent &lt;</w:t>
+      </w:r>
+      <w:proofErr w:type="spellStart"/>
+      <w:r>
+        <w:t>servertoapp</w:t>
+      </w:r>
+      <w:proofErr w:type="spellEnd"/>
+      <w:r>
+        <w:t>&gt; "s", and transmits the last known update time of the vehicle.</w:t>
+      </w:r>
+    </w:p>
+    <w:p/>
+    <w:p>
+      <w:r>
+        <w:t>&lt;</w:t>
+      </w:r>
+      <w:proofErr w:type="gramStart"/>
+      <w:r>
+        <w:t>data</w:t>
+      </w:r>
+      <w:proofErr w:type="gramEnd"/>
+      <w:r>
+        <w:t>&gt; is the number of seconds since the car last sent an update message</w:t>
+      </w:r>
+    </w:p>
+    <w:p/>
+    <w:p>
+      <w:pPr>
+        <w:pStyle w:val="Heading3"/>
+      </w:pPr>
+      <w:bookmarkStart w:id="28" w:name="_Toc217369875"/>
+      <w:r>
+        <w:t>Car location message 0x4C "L"</w:t>
+      </w:r>
       <w:bookmarkEnd w:id="28"/>
     </w:p>
     <w:p/>
@@ -7405,11 +7442,11 @@
       </w:r>
       <w:proofErr w:type="spellStart"/>
       <w:r>
-        <w:t>servertoapp</w:t>
+        <w:t>cartoserver</w:t>
       </w:r>
       <w:proofErr w:type="spellEnd"/>
       <w:r>
-        <w:t>&gt; "s", and transmits the last known update time of the vehicle.</w:t>
+        <w:t>&gt; "C" and transmits the last known location of the vehicle.</w:t>
       </w:r>
     </w:p>
     <w:p/>
@@ -7419,11 +7456,102 @@
       </w:r>
       <w:proofErr w:type="gramStart"/>
       <w:r>
-        <w:t>data</w:t>
+        <w:t>da</w:t>
+      </w:r>
+      <w:r>
+        <w:t>ta</w:t>
       </w:r>
       <w:proofErr w:type="gramEnd"/>
       <w:r>
-        <w:t>&gt; is the number of seconds since the car last sent an update message</w:t>
+        <w:t>&gt; is comma-separated list of:</w:t>
+      </w:r>
+    </w:p>
+    <w:p>
+      <w:pPr>
+        <w:pStyle w:val="ListParagraph"/>
+        <w:numPr>
+          <w:ilvl w:val="0"/>
+          <w:numId w:val="19"/>
+        </w:numPr>
+      </w:pPr>
+      <w:r>
+        <w:t>Latitude</w:t>
+      </w:r>
+    </w:p>
+    <w:p>
+      <w:pPr>
+        <w:pStyle w:val="ListParagraph"/>
+        <w:numPr>
+          <w:ilvl w:val="0"/>
+          <w:numId w:val="19"/>
+        </w:numPr>
+      </w:pPr>
+      <w:r>
+        <w:t>Longitude</w:t>
+      </w:r>
+    </w:p>
+    <w:p>
+      <w:pPr>
+        <w:pStyle w:val="ListParagraph"/>
+        <w:numPr>
+          <w:ilvl w:val="0"/>
+          <w:numId w:val="19"/>
+        </w:numPr>
+      </w:pPr>
+      <w:r>
+        <w:t>Car direction</w:t>
+      </w:r>
+    </w:p>
+    <w:p>
+      <w:pPr>
+        <w:pStyle w:val="ListParagraph"/>
+        <w:numPr>
+          <w:ilvl w:val="0"/>
+          <w:numId w:val="19"/>
+        </w:numPr>
+      </w:pPr>
+      <w:r>
+        <w:t>Car altitude</w:t>
+      </w:r>
+    </w:p>
+    <w:p>
+      <w:pPr>
+        <w:pStyle w:val="ListParagraph"/>
+        <w:numPr>
+          <w:ilvl w:val="0"/>
+          <w:numId w:val="19"/>
+        </w:numPr>
+      </w:pPr>
+      <w:r>
+        <w:t>Car GPS lock (0=</w:t>
+      </w:r>
+      <w:proofErr w:type="spellStart"/>
+      <w:r>
+        <w:t>nogps</w:t>
+      </w:r>
+      <w:proofErr w:type="spellEnd"/>
+      <w:r>
+        <w:t>, 1=</w:t>
+      </w:r>
+      <w:proofErr w:type="spellStart"/>
+      <w:r>
+        <w:t>goodgps</w:t>
+      </w:r>
+      <w:proofErr w:type="spellEnd"/>
+      <w:r>
+        <w:t>)</w:t>
+      </w:r>
+    </w:p>
+    <w:p>
+      <w:pPr>
+        <w:pStyle w:val="ListParagraph"/>
+        <w:numPr>
+          <w:ilvl w:val="0"/>
+          <w:numId w:val="19"/>
+        </w:numPr>
+      </w:pPr>
+      <w:r>
+        <w:t>Stale GPS indicator (-1=none, 0=stale, &gt;0 ok)</w:t>
       </w:r>
     </w:p>
     <w:p/>
@@ -7431,141 +7559,11 @@
       <w:pPr>
         <w:pStyle w:val="Heading3"/>
       </w:pPr>
-      <w:bookmarkStart w:id="29" w:name="_Toc217369875"/>
-      <w:r>
-        <w:t>Car location message 0x4C "L"</w:t>
+      <w:bookmarkStart w:id="29" w:name="_Toc217369876"/>
+      <w:r>
+        <w:t>Car Capabilities message 0x56 “V”</w:t>
       </w:r>
       <w:bookmarkEnd w:id="29"/>
-    </w:p>
-    <w:p/>
-    <w:p>
-      <w:r>
-        <w:t>This message is sent &lt;</w:t>
-      </w:r>
-      <w:proofErr w:type="spellStart"/>
-      <w:r>
-        <w:t>cartoserver</w:t>
-      </w:r>
-      <w:proofErr w:type="spellEnd"/>
-      <w:r>
-        <w:t>&gt; "C" and transmits the last known location of the vehicle.</w:t>
-      </w:r>
-    </w:p>
-    <w:p/>
-    <w:p>
-      <w:r>
-        <w:t>&lt;</w:t>
-      </w:r>
-      <w:proofErr w:type="gramStart"/>
-      <w:r>
-        <w:t>da</w:t>
-      </w:r>
-      <w:r>
-        <w:t>ta</w:t>
-      </w:r>
-      <w:proofErr w:type="gramEnd"/>
-      <w:r>
-        <w:t>&gt; is comma-separated list of:</w:t>
-      </w:r>
-    </w:p>
-    <w:p>
-      <w:pPr>
-        <w:pStyle w:val="ListParagraph"/>
-        <w:numPr>
-          <w:ilvl w:val="0"/>
-          <w:numId w:val="19"/>
-        </w:numPr>
-      </w:pPr>
-      <w:r>
-        <w:t>Latitude</w:t>
-      </w:r>
-    </w:p>
-    <w:p>
-      <w:pPr>
-        <w:pStyle w:val="ListParagraph"/>
-        <w:numPr>
-          <w:ilvl w:val="0"/>
-          <w:numId w:val="19"/>
-        </w:numPr>
-      </w:pPr>
-      <w:r>
-        <w:t>Longitude</w:t>
-      </w:r>
-    </w:p>
-    <w:p>
-      <w:pPr>
-        <w:pStyle w:val="ListParagraph"/>
-        <w:numPr>
-          <w:ilvl w:val="0"/>
-          <w:numId w:val="19"/>
-        </w:numPr>
-      </w:pPr>
-      <w:r>
-        <w:t>Car direction</w:t>
-      </w:r>
-    </w:p>
-    <w:p>
-      <w:pPr>
-        <w:pStyle w:val="ListParagraph"/>
-        <w:numPr>
-          <w:ilvl w:val="0"/>
-          <w:numId w:val="19"/>
-        </w:numPr>
-      </w:pPr>
-      <w:r>
-        <w:t>Car altitude</w:t>
-      </w:r>
-    </w:p>
-    <w:p>
-      <w:pPr>
-        <w:pStyle w:val="ListParagraph"/>
-        <w:numPr>
-          <w:ilvl w:val="0"/>
-          <w:numId w:val="19"/>
-        </w:numPr>
-      </w:pPr>
-      <w:r>
-        <w:t>Car GPS lock (0=</w:t>
-      </w:r>
-      <w:proofErr w:type="spellStart"/>
-      <w:r>
-        <w:t>nogps</w:t>
-      </w:r>
-      <w:proofErr w:type="spellEnd"/>
-      <w:r>
-        <w:t>, 1=</w:t>
-      </w:r>
-      <w:proofErr w:type="spellStart"/>
-      <w:r>
-        <w:t>goodgps</w:t>
-      </w:r>
-      <w:proofErr w:type="spellEnd"/>
-      <w:r>
-        <w:t>)</w:t>
-      </w:r>
-    </w:p>
-    <w:p>
-      <w:pPr>
-        <w:pStyle w:val="ListParagraph"/>
-        <w:numPr>
-          <w:ilvl w:val="0"/>
-          <w:numId w:val="19"/>
-        </w:numPr>
-      </w:pPr>
-      <w:r>
-        <w:t>Stale GPS indicator (-1=none, 0=stale, &gt;0 ok)</w:t>
-      </w:r>
-    </w:p>
-    <w:p/>
-    <w:p>
-      <w:pPr>
-        <w:pStyle w:val="Heading3"/>
-      </w:pPr>
-      <w:bookmarkStart w:id="30" w:name="_Toc217369876"/>
-      <w:r>
-        <w:t>Car Capabilities message 0x56 “V”</w:t>
-      </w:r>
-      <w:bookmarkEnd w:id="30"/>
     </w:p>
     <w:p/>
     <w:p>
@@ -7677,12 +7675,12 @@
       <w:pPr>
         <w:pStyle w:val="Heading3"/>
       </w:pPr>
-      <w:bookmarkStart w:id="31" w:name="_Toc217369877"/>
+      <w:bookmarkStart w:id="30" w:name="_Toc217369877"/>
       <w:r>
         <w:lastRenderedPageBreak/>
         <w:t>Car TPMS message 0x57 "W"</w:t>
       </w:r>
-      <w:bookmarkEnd w:id="31"/>
+      <w:bookmarkEnd w:id="30"/>
     </w:p>
     <w:p/>
     <w:p>
@@ -7921,12 +7919,12 @@
       <w:pPr>
         <w:pStyle w:val="Heading3"/>
       </w:pPr>
-      <w:bookmarkStart w:id="32" w:name="_Toc217369878"/>
+      <w:bookmarkStart w:id="31" w:name="_Toc217369878"/>
       <w:r>
         <w:lastRenderedPageBreak/>
         <w:t>Peer connection message 0x5A "Z"</w:t>
       </w:r>
-      <w:bookmarkEnd w:id="32"/>
+      <w:bookmarkEnd w:id="31"/>
     </w:p>
     <w:p/>
     <w:p>
@@ -8012,25 +8010,189 @@
       <w:pPr>
         <w:pStyle w:val="Heading2"/>
       </w:pPr>
-      <w:bookmarkStart w:id="33" w:name="_Toc217369879"/>
+      <w:bookmarkStart w:id="32" w:name="_Toc217369879"/>
       <w:r>
         <w:lastRenderedPageBreak/>
         <w:t>Commands and Expected Responses</w:t>
       </w:r>
+      <w:bookmarkEnd w:id="32"/>
+    </w:p>
+    <w:p/>
+    <w:p>
+      <w:r>
+        <w:t xml:space="preserve">For message types "C" and "c", the following commands and responses </w:t>
+      </w:r>
+      <w:proofErr w:type="gramStart"/>
+      <w:r>
+        <w:t>are expected to be supported</w:t>
+      </w:r>
+      <w:proofErr w:type="gramEnd"/>
+      <w:r>
+        <w:t>:</w:t>
+      </w:r>
+    </w:p>
+    <w:p/>
+    <w:p>
+      <w:pPr>
+        <w:pStyle w:val="Heading3"/>
+      </w:pPr>
+      <w:bookmarkStart w:id="33" w:name="_Toc217369880"/>
+      <w:r>
+        <w:t>1 - Request feature list</w:t>
+      </w:r>
       <w:bookmarkEnd w:id="33"/>
     </w:p>
     <w:p/>
     <w:p>
       <w:r>
-        <w:t xml:space="preserve">For message types "C" and "c", the following commands and responses </w:t>
-      </w:r>
+        <w:t>Command parameters are unused and ignored by the car.</w:t>
+      </w:r>
+    </w:p>
+    <w:p/>
+    <w:p>
+      <w:r>
+        <w:t>Response is a sequence of individual messages with each message containing the following parameters:</w:t>
+      </w:r>
+    </w:p>
+    <w:p>
+      <w:pPr>
+        <w:pStyle w:val="ListParagraph"/>
+        <w:numPr>
+          <w:ilvl w:val="0"/>
+          <w:numId w:val="21"/>
+        </w:numPr>
+      </w:pPr>
       <w:proofErr w:type="gramStart"/>
       <w:r>
-        <w:t>are expected to be supported</w:t>
+        <w:t>feature</w:t>
       </w:r>
       <w:proofErr w:type="gramEnd"/>
       <w:r>
-        <w:t>:</w:t>
+        <w:t xml:space="preserve"> number</w:t>
+      </w:r>
+    </w:p>
+    <w:p>
+      <w:pPr>
+        <w:pStyle w:val="ListParagraph"/>
+        <w:numPr>
+          <w:ilvl w:val="0"/>
+          <w:numId w:val="21"/>
+        </w:numPr>
+      </w:pPr>
+      <w:proofErr w:type="gramStart"/>
+      <w:r>
+        <w:t>maximum</w:t>
+      </w:r>
+      <w:proofErr w:type="gramEnd"/>
+      <w:r>
+        <w:t xml:space="preserve"> number of features</w:t>
+      </w:r>
+    </w:p>
+    <w:p>
+      <w:pPr>
+        <w:pStyle w:val="ListParagraph"/>
+        <w:numPr>
+          <w:ilvl w:val="0"/>
+          <w:numId w:val="21"/>
+        </w:numPr>
+      </w:pPr>
+      <w:proofErr w:type="gramStart"/>
+      <w:r>
+        <w:t>feature</w:t>
+      </w:r>
+      <w:proofErr w:type="gramEnd"/>
+      <w:r>
+        <w:t xml:space="preserve"> value</w:t>
+      </w:r>
+    </w:p>
+    <w:p/>
+    <w:p>
+      <w:r>
+        <w:t>Registered features are:</w:t>
+      </w:r>
+    </w:p>
+    <w:p>
+      <w:pPr>
+        <w:pStyle w:val="ListParagraph"/>
+        <w:numPr>
+          <w:ilvl w:val="0"/>
+          <w:numId w:val="22"/>
+        </w:numPr>
+      </w:pPr>
+      <w:r>
+        <w:t>0:</w:t>
+      </w:r>
+      <w:r>
+        <w:tab/>
+      </w:r>
+      <w:r>
+        <w:t>Digital SPEEDO (experimental)</w:t>
+      </w:r>
+    </w:p>
+    <w:p>
+      <w:pPr>
+        <w:pStyle w:val="ListParagraph"/>
+        <w:numPr>
+          <w:ilvl w:val="0"/>
+          <w:numId w:val="22"/>
+        </w:numPr>
+      </w:pPr>
+      <w:r>
+        <w:t>8:</w:t>
+      </w:r>
+      <w:r>
+        <w:tab/>
+      </w:r>
+      <w:r>
+        <w:t>Location STREAM mode (consumes more bandwidth)</w:t>
+      </w:r>
+    </w:p>
+    <w:p>
+      <w:pPr>
+        <w:pStyle w:val="ListParagraph"/>
+        <w:numPr>
+          <w:ilvl w:val="0"/>
+          <w:numId w:val="22"/>
+        </w:numPr>
+      </w:pPr>
+      <w:r>
+        <w:t>9:</w:t>
+      </w:r>
+      <w:r>
+        <w:tab/>
+      </w:r>
+      <w:r>
+        <w:t>Minimum SOC</w:t>
+      </w:r>
+    </w:p>
+    <w:p>
+      <w:pPr>
+        <w:pStyle w:val="ListParagraph"/>
+        <w:numPr>
+          <w:ilvl w:val="0"/>
+          <w:numId w:val="22"/>
+        </w:numPr>
+      </w:pPr>
+      <w:r>
+        <w:t>15:</w:t>
+      </w:r>
+      <w:r>
+        <w:tab/>
+      </w:r>
+      <w:r>
+        <w:t>CAN bus can write-enabled</w:t>
+      </w:r>
+    </w:p>
+    <w:p/>
+    <w:p>
+      <w:r>
+        <w:t>Note that features 0 through 7 are 'volatile' and will be lost (reset to zero value) if the power is lost to the car module, or module is reprogrammed. These features are considered extremely experimental and potentially dangerous.</w:t>
+      </w:r>
+    </w:p>
+    <w:p/>
+    <w:p>
+      <w:r>
+        <w:t>Features 8 through 15 are 'permanent' and will be stored as parameters 23 through 31. These features are considered more stable, but optional.</w:t>
       </w:r>
     </w:p>
     <w:p/>
@@ -8038,175 +8200,11 @@
       <w:pPr>
         <w:pStyle w:val="Heading3"/>
       </w:pPr>
-      <w:bookmarkStart w:id="34" w:name="_Toc217369880"/>
-      <w:r>
-        <w:t>1 - Request feature list</w:t>
+      <w:bookmarkStart w:id="34" w:name="_Toc217369881"/>
+      <w:r>
+        <w:t>2 - Set feature</w:t>
       </w:r>
       <w:bookmarkEnd w:id="34"/>
-    </w:p>
-    <w:p/>
-    <w:p>
-      <w:r>
-        <w:t>Command parameters are unused and ignored by the car.</w:t>
-      </w:r>
-    </w:p>
-    <w:p/>
-    <w:p>
-      <w:r>
-        <w:t>Response is a sequence of individual messages with each message containing the following parameters:</w:t>
-      </w:r>
-    </w:p>
-    <w:p>
-      <w:pPr>
-        <w:pStyle w:val="ListParagraph"/>
-        <w:numPr>
-          <w:ilvl w:val="0"/>
-          <w:numId w:val="21"/>
-        </w:numPr>
-      </w:pPr>
-      <w:proofErr w:type="gramStart"/>
-      <w:r>
-        <w:t>feature</w:t>
-      </w:r>
-      <w:proofErr w:type="gramEnd"/>
-      <w:r>
-        <w:t xml:space="preserve"> number</w:t>
-      </w:r>
-    </w:p>
-    <w:p>
-      <w:pPr>
-        <w:pStyle w:val="ListParagraph"/>
-        <w:numPr>
-          <w:ilvl w:val="0"/>
-          <w:numId w:val="21"/>
-        </w:numPr>
-      </w:pPr>
-      <w:proofErr w:type="gramStart"/>
-      <w:r>
-        <w:t>maximum</w:t>
-      </w:r>
-      <w:proofErr w:type="gramEnd"/>
-      <w:r>
-        <w:t xml:space="preserve"> number of features</w:t>
-      </w:r>
-    </w:p>
-    <w:p>
-      <w:pPr>
-        <w:pStyle w:val="ListParagraph"/>
-        <w:numPr>
-          <w:ilvl w:val="0"/>
-          <w:numId w:val="21"/>
-        </w:numPr>
-      </w:pPr>
-      <w:proofErr w:type="gramStart"/>
-      <w:r>
-        <w:t>feature</w:t>
-      </w:r>
-      <w:proofErr w:type="gramEnd"/>
-      <w:r>
-        <w:t xml:space="preserve"> value</w:t>
-      </w:r>
-    </w:p>
-    <w:p/>
-    <w:p>
-      <w:r>
-        <w:t>Registered features are:</w:t>
-      </w:r>
-    </w:p>
-    <w:p>
-      <w:pPr>
-        <w:pStyle w:val="ListParagraph"/>
-        <w:numPr>
-          <w:ilvl w:val="0"/>
-          <w:numId w:val="22"/>
-        </w:numPr>
-      </w:pPr>
-      <w:r>
-        <w:t>0:</w:t>
-      </w:r>
-      <w:r>
-        <w:tab/>
-      </w:r>
-      <w:r>
-        <w:t>Digital SPEEDO (experimental)</w:t>
-      </w:r>
-    </w:p>
-    <w:p>
-      <w:pPr>
-        <w:pStyle w:val="ListParagraph"/>
-        <w:numPr>
-          <w:ilvl w:val="0"/>
-          <w:numId w:val="22"/>
-        </w:numPr>
-      </w:pPr>
-      <w:r>
-        <w:t>8:</w:t>
-      </w:r>
-      <w:r>
-        <w:tab/>
-      </w:r>
-      <w:r>
-        <w:t>Location STREAM mode (consumes more bandwidth)</w:t>
-      </w:r>
-    </w:p>
-    <w:p>
-      <w:pPr>
-        <w:pStyle w:val="ListParagraph"/>
-        <w:numPr>
-          <w:ilvl w:val="0"/>
-          <w:numId w:val="22"/>
-        </w:numPr>
-      </w:pPr>
-      <w:r>
-        <w:t>9:</w:t>
-      </w:r>
-      <w:r>
-        <w:tab/>
-      </w:r>
-      <w:r>
-        <w:t>Minimum SOC</w:t>
-      </w:r>
-    </w:p>
-    <w:p>
-      <w:pPr>
-        <w:pStyle w:val="ListParagraph"/>
-        <w:numPr>
-          <w:ilvl w:val="0"/>
-          <w:numId w:val="22"/>
-        </w:numPr>
-      </w:pPr>
-      <w:r>
-        <w:t>15:</w:t>
-      </w:r>
-      <w:r>
-        <w:tab/>
-      </w:r>
-      <w:r>
-        <w:t>CAN bus can write-enabled</w:t>
-      </w:r>
-    </w:p>
-    <w:p/>
-    <w:p>
-      <w:r>
-        <w:t>Note that features 0 through 7 are 'volatile' and will be lost (reset to zero value) if the power is lost to the car module, or module is reprogrammed. These features are considered extremely experimental and potentially dangerous.</w:t>
-      </w:r>
-    </w:p>
-    <w:p/>
-    <w:p>
-      <w:r>
-        <w:t>Features 8 through 15 are 'permanent' and will be stored as parameters 23 through 31. These features are considered more stable, but optional.</w:t>
-      </w:r>
-    </w:p>
-    <w:p/>
-    <w:p>
-      <w:pPr>
-        <w:pStyle w:val="Heading3"/>
-      </w:pPr>
-      <w:bookmarkStart w:id="35" w:name="_Toc217369881"/>
-      <w:r>
-        <w:t>2 - Set feature</w:t>
-      </w:r>
-      <w:bookmarkEnd w:id="35"/>
     </w:p>
     <w:p/>
     <w:p>
@@ -8272,296 +8270,296 @@
       <w:pPr>
         <w:pStyle w:val="Heading3"/>
       </w:pPr>
-      <w:bookmarkStart w:id="36" w:name="_Toc217369882"/>
+      <w:bookmarkStart w:id="35" w:name="_Toc217369882"/>
       <w:r>
         <w:lastRenderedPageBreak/>
         <w:t>3 - Request parameter list</w:t>
       </w:r>
+      <w:bookmarkEnd w:id="35"/>
+    </w:p>
+    <w:p/>
+    <w:p>
+      <w:r>
+        <w:t>Command parameters are unused and ignored by the car.</w:t>
+      </w:r>
+    </w:p>
+    <w:p/>
+    <w:p>
+      <w:r>
+        <w:t>Response is a sequence of individual messages with each message containing the following parameters:</w:t>
+      </w:r>
+    </w:p>
+    <w:p>
+      <w:pPr>
+        <w:pStyle w:val="ListParagraph"/>
+        <w:numPr>
+          <w:ilvl w:val="0"/>
+          <w:numId w:val="24"/>
+        </w:numPr>
+      </w:pPr>
+      <w:proofErr w:type="gramStart"/>
+      <w:r>
+        <w:t>parameter</w:t>
+      </w:r>
+      <w:proofErr w:type="gramEnd"/>
+      <w:r>
+        <w:t xml:space="preserve"> number</w:t>
+      </w:r>
+    </w:p>
+    <w:p>
+      <w:pPr>
+        <w:pStyle w:val="ListParagraph"/>
+        <w:numPr>
+          <w:ilvl w:val="0"/>
+          <w:numId w:val="24"/>
+        </w:numPr>
+      </w:pPr>
+      <w:proofErr w:type="gramStart"/>
+      <w:r>
+        <w:t>maximum</w:t>
+      </w:r>
+      <w:proofErr w:type="gramEnd"/>
+      <w:r>
+        <w:t xml:space="preserve"> number of parameters</w:t>
+      </w:r>
+    </w:p>
+    <w:p>
+      <w:pPr>
+        <w:pStyle w:val="ListParagraph"/>
+        <w:numPr>
+          <w:ilvl w:val="0"/>
+          <w:numId w:val="24"/>
+        </w:numPr>
+      </w:pPr>
+      <w:proofErr w:type="gramStart"/>
+      <w:r>
+        <w:t>parameter</w:t>
+      </w:r>
+      <w:proofErr w:type="gramEnd"/>
+      <w:r>
+        <w:t xml:space="preserve"> value</w:t>
+      </w:r>
+    </w:p>
+    <w:p/>
+    <w:p>
+      <w:r>
+        <w:t>Registered parameters are:</w:t>
+      </w:r>
+    </w:p>
+    <w:p>
+      <w:pPr>
+        <w:pStyle w:val="ListParagraph"/>
+        <w:numPr>
+          <w:ilvl w:val="0"/>
+          <w:numId w:val="25"/>
+        </w:numPr>
+      </w:pPr>
+      <w:r>
+        <w:t>0:</w:t>
+      </w:r>
+      <w:r>
+        <w:tab/>
+      </w:r>
+      <w:r>
+        <w:t>Registered telephone number</w:t>
+      </w:r>
+    </w:p>
+    <w:p>
+      <w:pPr>
+        <w:pStyle w:val="ListParagraph"/>
+        <w:numPr>
+          <w:ilvl w:val="0"/>
+          <w:numId w:val="25"/>
+        </w:numPr>
+      </w:pPr>
+      <w:r>
+        <w:t>1:</w:t>
+      </w:r>
+      <w:r>
+        <w:tab/>
+      </w:r>
+      <w:r>
+        <w:t>Registration Password</w:t>
+      </w:r>
+    </w:p>
+    <w:p>
+      <w:pPr>
+        <w:pStyle w:val="ListParagraph"/>
+        <w:numPr>
+          <w:ilvl w:val="0"/>
+          <w:numId w:val="25"/>
+        </w:numPr>
+      </w:pPr>
+      <w:r>
+        <w:t>2:</w:t>
+      </w:r>
+      <w:r>
+        <w:tab/>
+      </w:r>
+      <w:r>
+        <w:t>Miles / Kilometer flag</w:t>
+      </w:r>
+    </w:p>
+    <w:p>
+      <w:pPr>
+        <w:pStyle w:val="ListParagraph"/>
+        <w:numPr>
+          <w:ilvl w:val="0"/>
+          <w:numId w:val="25"/>
+        </w:numPr>
+      </w:pPr>
+      <w:r>
+        <w:t>3:</w:t>
+      </w:r>
+      <w:r>
+        <w:tab/>
+      </w:r>
+      <w:r>
+        <w:t>Notification method list</w:t>
+      </w:r>
+    </w:p>
+    <w:p>
+      <w:pPr>
+        <w:pStyle w:val="ListParagraph"/>
+        <w:numPr>
+          <w:ilvl w:val="0"/>
+          <w:numId w:val="25"/>
+        </w:numPr>
+      </w:pPr>
+      <w:r>
+        <w:t>4:</w:t>
+      </w:r>
+      <w:r>
+        <w:tab/>
+      </w:r>
+      <w:r>
+        <w:t>Server IP</w:t>
+      </w:r>
+    </w:p>
+    <w:p>
+      <w:pPr>
+        <w:pStyle w:val="ListParagraph"/>
+        <w:numPr>
+          <w:ilvl w:val="0"/>
+          <w:numId w:val="25"/>
+        </w:numPr>
+      </w:pPr>
+      <w:r>
+        <w:t>5:</w:t>
+      </w:r>
+      <w:r>
+        <w:tab/>
+      </w:r>
+      <w:r>
+        <w:t>GPRS APN</w:t>
+      </w:r>
+    </w:p>
+    <w:p>
+      <w:pPr>
+        <w:pStyle w:val="ListParagraph"/>
+        <w:numPr>
+          <w:ilvl w:val="0"/>
+          <w:numId w:val="25"/>
+        </w:numPr>
+      </w:pPr>
+      <w:r>
+        <w:t>6:</w:t>
+      </w:r>
+      <w:r>
+        <w:tab/>
+      </w:r>
+      <w:r>
+        <w:t>GPRS User</w:t>
+      </w:r>
+    </w:p>
+    <w:p>
+      <w:pPr>
+        <w:pStyle w:val="ListParagraph"/>
+        <w:numPr>
+          <w:ilvl w:val="0"/>
+          <w:numId w:val="25"/>
+        </w:numPr>
+      </w:pPr>
+      <w:r>
+        <w:t>7:</w:t>
+      </w:r>
+      <w:r>
+        <w:tab/>
+      </w:r>
+      <w:r>
+        <w:t>GPRS Password</w:t>
+      </w:r>
+    </w:p>
+    <w:p>
+      <w:pPr>
+        <w:pStyle w:val="ListParagraph"/>
+        <w:numPr>
+          <w:ilvl w:val="0"/>
+          <w:numId w:val="25"/>
+        </w:numPr>
+      </w:pPr>
+      <w:r>
+        <w:t>8:</w:t>
+      </w:r>
+      <w:r>
+        <w:tab/>
+      </w:r>
+      <w:r>
+        <w:t>Vehicle ID</w:t>
+      </w:r>
+    </w:p>
+    <w:p>
+      <w:pPr>
+        <w:pStyle w:val="ListParagraph"/>
+        <w:numPr>
+          <w:ilvl w:val="0"/>
+          <w:numId w:val="25"/>
+        </w:numPr>
+      </w:pPr>
+      <w:r>
+        <w:t>9:</w:t>
+      </w:r>
+      <w:r>
+        <w:tab/>
+      </w:r>
+      <w:r>
+        <w:t>Network Password</w:t>
+      </w:r>
+    </w:p>
+    <w:p>
+      <w:pPr>
+        <w:pStyle w:val="ListParagraph"/>
+        <w:numPr>
+          <w:ilvl w:val="0"/>
+          <w:numId w:val="25"/>
+        </w:numPr>
+      </w:pPr>
+      <w:r>
+        <w:t>10:</w:t>
+      </w:r>
+      <w:r>
+        <w:tab/>
+      </w:r>
+      <w:r>
+        <w:t>Paranoid Password</w:t>
+      </w:r>
+    </w:p>
+    <w:p/>
+    <w:p>
+      <w:r>
+        <w:t>Note that some parameters (24 through 31) are tied directly to the features system (for permanent features) and are thus not directly maintained by the parameter system or shown by this command.</w:t>
+      </w:r>
+    </w:p>
+    <w:p/>
+    <w:p>
+      <w:pPr>
+        <w:pStyle w:val="Heading3"/>
+      </w:pPr>
+      <w:bookmarkStart w:id="36" w:name="_Toc217369883"/>
+      <w:r>
+        <w:t>4 - Set parameter</w:t>
+      </w:r>
       <w:bookmarkEnd w:id="36"/>
-    </w:p>
-    <w:p/>
-    <w:p>
-      <w:r>
-        <w:t>Command parameters are unused and ignored by the car.</w:t>
-      </w:r>
-    </w:p>
-    <w:p/>
-    <w:p>
-      <w:r>
-        <w:t>Response is a sequence of individual messages with each message containing the following parameters:</w:t>
-      </w:r>
-    </w:p>
-    <w:p>
-      <w:pPr>
-        <w:pStyle w:val="ListParagraph"/>
-        <w:numPr>
-          <w:ilvl w:val="0"/>
-          <w:numId w:val="24"/>
-        </w:numPr>
-      </w:pPr>
-      <w:proofErr w:type="gramStart"/>
-      <w:r>
-        <w:t>parameter</w:t>
-      </w:r>
-      <w:proofErr w:type="gramEnd"/>
-      <w:r>
-        <w:t xml:space="preserve"> number</w:t>
-      </w:r>
-    </w:p>
-    <w:p>
-      <w:pPr>
-        <w:pStyle w:val="ListParagraph"/>
-        <w:numPr>
-          <w:ilvl w:val="0"/>
-          <w:numId w:val="24"/>
-        </w:numPr>
-      </w:pPr>
-      <w:proofErr w:type="gramStart"/>
-      <w:r>
-        <w:t>maximum</w:t>
-      </w:r>
-      <w:proofErr w:type="gramEnd"/>
-      <w:r>
-        <w:t xml:space="preserve"> number of parameters</w:t>
-      </w:r>
-    </w:p>
-    <w:p>
-      <w:pPr>
-        <w:pStyle w:val="ListParagraph"/>
-        <w:numPr>
-          <w:ilvl w:val="0"/>
-          <w:numId w:val="24"/>
-        </w:numPr>
-      </w:pPr>
-      <w:proofErr w:type="gramStart"/>
-      <w:r>
-        <w:t>parameter</w:t>
-      </w:r>
-      <w:proofErr w:type="gramEnd"/>
-      <w:r>
-        <w:t xml:space="preserve"> value</w:t>
-      </w:r>
-    </w:p>
-    <w:p/>
-    <w:p>
-      <w:r>
-        <w:t>Registered parameters are:</w:t>
-      </w:r>
-    </w:p>
-    <w:p>
-      <w:pPr>
-        <w:pStyle w:val="ListParagraph"/>
-        <w:numPr>
-          <w:ilvl w:val="0"/>
-          <w:numId w:val="25"/>
-        </w:numPr>
-      </w:pPr>
-      <w:r>
-        <w:t>0:</w:t>
-      </w:r>
-      <w:r>
-        <w:tab/>
-      </w:r>
-      <w:r>
-        <w:t>Registered telephone number</w:t>
-      </w:r>
-    </w:p>
-    <w:p>
-      <w:pPr>
-        <w:pStyle w:val="ListParagraph"/>
-        <w:numPr>
-          <w:ilvl w:val="0"/>
-          <w:numId w:val="25"/>
-        </w:numPr>
-      </w:pPr>
-      <w:r>
-        <w:t>1:</w:t>
-      </w:r>
-      <w:r>
-        <w:tab/>
-      </w:r>
-      <w:r>
-        <w:t>Registration Password</w:t>
-      </w:r>
-    </w:p>
-    <w:p>
-      <w:pPr>
-        <w:pStyle w:val="ListParagraph"/>
-        <w:numPr>
-          <w:ilvl w:val="0"/>
-          <w:numId w:val="25"/>
-        </w:numPr>
-      </w:pPr>
-      <w:r>
-        <w:t>2:</w:t>
-      </w:r>
-      <w:r>
-        <w:tab/>
-      </w:r>
-      <w:r>
-        <w:t>Miles / Kilometer flag</w:t>
-      </w:r>
-    </w:p>
-    <w:p>
-      <w:pPr>
-        <w:pStyle w:val="ListParagraph"/>
-        <w:numPr>
-          <w:ilvl w:val="0"/>
-          <w:numId w:val="25"/>
-        </w:numPr>
-      </w:pPr>
-      <w:r>
-        <w:t>3:</w:t>
-      </w:r>
-      <w:r>
-        <w:tab/>
-      </w:r>
-      <w:r>
-        <w:t>Notification method list</w:t>
-      </w:r>
-    </w:p>
-    <w:p>
-      <w:pPr>
-        <w:pStyle w:val="ListParagraph"/>
-        <w:numPr>
-          <w:ilvl w:val="0"/>
-          <w:numId w:val="25"/>
-        </w:numPr>
-      </w:pPr>
-      <w:r>
-        <w:t>4:</w:t>
-      </w:r>
-      <w:r>
-        <w:tab/>
-      </w:r>
-      <w:r>
-        <w:t>Server IP</w:t>
-      </w:r>
-    </w:p>
-    <w:p>
-      <w:pPr>
-        <w:pStyle w:val="ListParagraph"/>
-        <w:numPr>
-          <w:ilvl w:val="0"/>
-          <w:numId w:val="25"/>
-        </w:numPr>
-      </w:pPr>
-      <w:r>
-        <w:t>5:</w:t>
-      </w:r>
-      <w:r>
-        <w:tab/>
-      </w:r>
-      <w:r>
-        <w:t>GPRS APN</w:t>
-      </w:r>
-    </w:p>
-    <w:p>
-      <w:pPr>
-        <w:pStyle w:val="ListParagraph"/>
-        <w:numPr>
-          <w:ilvl w:val="0"/>
-          <w:numId w:val="25"/>
-        </w:numPr>
-      </w:pPr>
-      <w:r>
-        <w:t>6:</w:t>
-      </w:r>
-      <w:r>
-        <w:tab/>
-      </w:r>
-      <w:r>
-        <w:t>GPRS User</w:t>
-      </w:r>
-    </w:p>
-    <w:p>
-      <w:pPr>
-        <w:pStyle w:val="ListParagraph"/>
-        <w:numPr>
-          <w:ilvl w:val="0"/>
-          <w:numId w:val="25"/>
-        </w:numPr>
-      </w:pPr>
-      <w:r>
-        <w:t>7:</w:t>
-      </w:r>
-      <w:r>
-        <w:tab/>
-      </w:r>
-      <w:r>
-        <w:t>GPRS Password</w:t>
-      </w:r>
-    </w:p>
-    <w:p>
-      <w:pPr>
-        <w:pStyle w:val="ListParagraph"/>
-        <w:numPr>
-          <w:ilvl w:val="0"/>
-          <w:numId w:val="25"/>
-        </w:numPr>
-      </w:pPr>
-      <w:r>
-        <w:t>8:</w:t>
-      </w:r>
-      <w:r>
-        <w:tab/>
-      </w:r>
-      <w:r>
-        <w:t>Vehicle ID</w:t>
-      </w:r>
-    </w:p>
-    <w:p>
-      <w:pPr>
-        <w:pStyle w:val="ListParagraph"/>
-        <w:numPr>
-          <w:ilvl w:val="0"/>
-          <w:numId w:val="25"/>
-        </w:numPr>
-      </w:pPr>
-      <w:r>
-        <w:t>9:</w:t>
-      </w:r>
-      <w:r>
-        <w:tab/>
-      </w:r>
-      <w:r>
-        <w:t>Network Password</w:t>
-      </w:r>
-    </w:p>
-    <w:p>
-      <w:pPr>
-        <w:pStyle w:val="ListParagraph"/>
-        <w:numPr>
-          <w:ilvl w:val="0"/>
-          <w:numId w:val="25"/>
-        </w:numPr>
-      </w:pPr>
-      <w:r>
-        <w:t>10:</w:t>
-      </w:r>
-      <w:r>
-        <w:tab/>
-      </w:r>
-      <w:r>
-        <w:t>Paranoid Password</w:t>
-      </w:r>
-    </w:p>
-    <w:p/>
-    <w:p>
-      <w:r>
-        <w:t>Note that some parameters (24 through 31) are tied directly to the features system (for permanent features) and are thus not directly maintained by the parameter system or shown by this command.</w:t>
-      </w:r>
-    </w:p>
-    <w:p/>
-    <w:p>
-      <w:pPr>
-        <w:pStyle w:val="Heading3"/>
-      </w:pPr>
-      <w:bookmarkStart w:id="37" w:name="_Toc217369883"/>
-      <w:r>
-        <w:t>4 - Set parameter</w:t>
-      </w:r>
-      <w:bookmarkEnd w:id="37"/>
     </w:p>
     <w:p/>
     <w:p>
@@ -8627,23 +8625,86 @@
       <w:pPr>
         <w:pStyle w:val="Heading3"/>
       </w:pPr>
-      <w:bookmarkStart w:id="38" w:name="_Toc217369884"/>
+      <w:bookmarkStart w:id="37" w:name="_Toc217369884"/>
       <w:r>
         <w:lastRenderedPageBreak/>
         <w:t>5 - Reboot</w:t>
       </w:r>
+      <w:bookmarkEnd w:id="37"/>
+    </w:p>
+    <w:p/>
+    <w:p>
+      <w:r>
+        <w:t>Command parameters are unused and ignored by the car.</w:t>
+      </w:r>
+    </w:p>
+    <w:p/>
+    <w:p>
+      <w:r>
+        <w:t>Response parameters are unused, and will merely indicate the success or not of the result. Shortly after sending the response, the module will reboot.</w:t>
+      </w:r>
+    </w:p>
+    <w:p/>
+    <w:p>
+      <w:pPr>
+        <w:pStyle w:val="Heading3"/>
+      </w:pPr>
+      <w:bookmarkStart w:id="38" w:name="_Toc217369885"/>
+      <w:r>
+        <w:t>10 - Set Charge Mode</w:t>
+      </w:r>
       <w:bookmarkEnd w:id="38"/>
     </w:p>
     <w:p/>
     <w:p>
       <w:r>
+        <w:t>Command parameters are:</w:t>
+      </w:r>
+    </w:p>
+    <w:p>
+      <w:pPr>
+        <w:pStyle w:val="ListParagraph"/>
+        <w:numPr>
+          <w:ilvl w:val="0"/>
+          <w:numId w:val="27"/>
+        </w:numPr>
+      </w:pPr>
+      <w:proofErr w:type="gramStart"/>
+      <w:r>
+        <w:t>mode</w:t>
+      </w:r>
+      <w:proofErr w:type="gramEnd"/>
+      <w:r>
+        <w:t xml:space="preserve"> (0=standard, 1=storage,3=range,4=performance)</w:t>
+      </w:r>
+    </w:p>
+    <w:p/>
+    <w:p>
+      <w:r>
+        <w:t>Response parameters are unused, and will merely indicate the success or not of the result.</w:t>
+      </w:r>
+    </w:p>
+    <w:p/>
+    <w:p>
+      <w:pPr>
+        <w:pStyle w:val="Heading3"/>
+      </w:pPr>
+      <w:bookmarkStart w:id="39" w:name="_Toc217369886"/>
+      <w:r>
+        <w:t>11 - Start Charge</w:t>
+      </w:r>
+      <w:bookmarkEnd w:id="39"/>
+    </w:p>
+    <w:p/>
+    <w:p>
+      <w:r>
         <w:t>Command parameters are unused and ignored by the car.</w:t>
       </w:r>
     </w:p>
     <w:p/>
     <w:p>
       <w:r>
-        <w:t>Response parameters are unused, and will merely indicate the success or not of the result. Shortly after sending the response, the module will reboot.</w:t>
+        <w:t xml:space="preserve">Response parameters are unused, and will merely indicate the success or not of the result. </w:t>
       </w:r>
     </w:p>
     <w:p/>
@@ -8651,74 +8712,11 @@
       <w:pPr>
         <w:pStyle w:val="Heading3"/>
       </w:pPr>
-      <w:bookmarkStart w:id="39" w:name="_Toc217369885"/>
-      <w:r>
-        <w:t>10 - Set Charge Mode</w:t>
-      </w:r>
-      <w:bookmarkEnd w:id="39"/>
-    </w:p>
-    <w:p/>
-    <w:p>
-      <w:r>
-        <w:t>Command parameters are:</w:t>
-      </w:r>
-    </w:p>
-    <w:p>
-      <w:pPr>
-        <w:pStyle w:val="ListParagraph"/>
-        <w:numPr>
-          <w:ilvl w:val="0"/>
-          <w:numId w:val="27"/>
-        </w:numPr>
-      </w:pPr>
-      <w:proofErr w:type="gramStart"/>
-      <w:r>
-        <w:t>mode</w:t>
-      </w:r>
-      <w:proofErr w:type="gramEnd"/>
-      <w:r>
-        <w:t xml:space="preserve"> (0=standard, 1=storage,3=range,4=performance)</w:t>
-      </w:r>
-    </w:p>
-    <w:p/>
-    <w:p>
-      <w:r>
-        <w:t>Response parameters are unused, and will merely indicate the success or not of the result.</w:t>
-      </w:r>
-    </w:p>
-    <w:p/>
-    <w:p>
-      <w:pPr>
-        <w:pStyle w:val="Heading3"/>
-      </w:pPr>
-      <w:bookmarkStart w:id="40" w:name="_Toc217369886"/>
-      <w:r>
-        <w:t>11 - Start Charge</w:t>
+      <w:bookmarkStart w:id="40" w:name="_Toc217369887"/>
+      <w:r>
+        <w:t>12 - Stop Charge</w:t>
       </w:r>
       <w:bookmarkEnd w:id="40"/>
-    </w:p>
-    <w:p/>
-    <w:p>
-      <w:r>
-        <w:t>Command parameters are unused and ignored by the car.</w:t>
-      </w:r>
-    </w:p>
-    <w:p/>
-    <w:p>
-      <w:r>
-        <w:t xml:space="preserve">Response parameters are unused, and will merely indicate the success or not of the result. </w:t>
-      </w:r>
-    </w:p>
-    <w:p/>
-    <w:p>
-      <w:pPr>
-        <w:pStyle w:val="Heading3"/>
-      </w:pPr>
-      <w:bookmarkStart w:id="41" w:name="_Toc217369887"/>
-      <w:r>
-        <w:t>12 - Stop Charge</w:t>
-      </w:r>
-      <w:bookmarkEnd w:id="41"/>
     </w:p>
     <w:p/>
     <w:p>
@@ -8750,11 +8748,51 @@
       <w:pPr>
         <w:pStyle w:val="Heading3"/>
       </w:pPr>
-      <w:bookmarkStart w:id="42" w:name="_Toc217369888"/>
+      <w:bookmarkStart w:id="41" w:name="_Toc217369888"/>
       <w:r>
         <w:lastRenderedPageBreak/>
         <w:t>15 - Set Charge Current</w:t>
       </w:r>
+      <w:bookmarkEnd w:id="41"/>
+    </w:p>
+    <w:p/>
+    <w:p>
+      <w:r>
+        <w:t>Command parameters are:</w:t>
+      </w:r>
+    </w:p>
+    <w:p>
+      <w:pPr>
+        <w:pStyle w:val="ListParagraph"/>
+        <w:numPr>
+          <w:ilvl w:val="0"/>
+          <w:numId w:val="27"/>
+        </w:numPr>
+      </w:pPr>
+      <w:proofErr w:type="gramStart"/>
+      <w:r>
+        <w:t>current</w:t>
+      </w:r>
+      <w:proofErr w:type="gramEnd"/>
+      <w:r>
+        <w:t xml:space="preserve"> (specified in Amps)</w:t>
+      </w:r>
+    </w:p>
+    <w:p/>
+    <w:p>
+      <w:r>
+        <w:t>Response parameters are unused, and will merely indicate the success or not of the result.</w:t>
+      </w:r>
+    </w:p>
+    <w:p/>
+    <w:p>
+      <w:pPr>
+        <w:pStyle w:val="Heading3"/>
+      </w:pPr>
+      <w:bookmarkStart w:id="42" w:name="_Toc217369889"/>
+      <w:r>
+        <w:t>16 - Set Charge Mode and Current</w:t>
+      </w:r>
       <w:bookmarkEnd w:id="42"/>
     </w:p>
     <w:p/>
@@ -8773,6 +8811,23 @@
       </w:pPr>
       <w:proofErr w:type="gramStart"/>
       <w:r>
+        <w:t>mode</w:t>
+      </w:r>
+      <w:proofErr w:type="gramEnd"/>
+      <w:r>
+        <w:t xml:space="preserve"> (0=standard, 1=storage,3=range,4=performance)</w:t>
+      </w:r>
+    </w:p>
+    <w:p>
+      <w:pPr>
+        <w:pStyle w:val="ListParagraph"/>
+        <w:numPr>
+          <w:ilvl w:val="0"/>
+          <w:numId w:val="27"/>
+        </w:numPr>
+      </w:pPr>
+      <w:proofErr w:type="gramStart"/>
+      <w:r>
         <w:t>current</w:t>
       </w:r>
       <w:proofErr w:type="gramEnd"/>
@@ -8791,68 +8846,11 @@
       <w:pPr>
         <w:pStyle w:val="Heading3"/>
       </w:pPr>
-      <w:bookmarkStart w:id="43" w:name="_Toc217369889"/>
-      <w:r>
-        <w:t>16 - Set Charge Mode and Current</w:t>
+      <w:bookmarkStart w:id="43" w:name="_Toc217369890"/>
+      <w:r>
+        <w:t>17 - Set Charge Timer Mode and Start Time</w:t>
       </w:r>
       <w:bookmarkEnd w:id="43"/>
-    </w:p>
-    <w:p/>
-    <w:p>
-      <w:r>
-        <w:t>Command parameters are:</w:t>
-      </w:r>
-    </w:p>
-    <w:p>
-      <w:pPr>
-        <w:pStyle w:val="ListParagraph"/>
-        <w:numPr>
-          <w:ilvl w:val="0"/>
-          <w:numId w:val="27"/>
-        </w:numPr>
-      </w:pPr>
-      <w:proofErr w:type="gramStart"/>
-      <w:r>
-        <w:t>mode</w:t>
-      </w:r>
-      <w:proofErr w:type="gramEnd"/>
-      <w:r>
-        <w:t xml:space="preserve"> (0=standard, 1=storage,3=range,4=performance)</w:t>
-      </w:r>
-    </w:p>
-    <w:p>
-      <w:pPr>
-        <w:pStyle w:val="ListParagraph"/>
-        <w:numPr>
-          <w:ilvl w:val="0"/>
-          <w:numId w:val="27"/>
-        </w:numPr>
-      </w:pPr>
-      <w:proofErr w:type="gramStart"/>
-      <w:r>
-        <w:t>current</w:t>
-      </w:r>
-      <w:proofErr w:type="gramEnd"/>
-      <w:r>
-        <w:t xml:space="preserve"> (specified in Amps)</w:t>
-      </w:r>
-    </w:p>
-    <w:p/>
-    <w:p>
-      <w:r>
-        <w:t>Response parameters are unused, and will merely indicate the success or not of the result.</w:t>
-      </w:r>
-    </w:p>
-    <w:p/>
-    <w:p>
-      <w:pPr>
-        <w:pStyle w:val="Heading3"/>
-      </w:pPr>
-      <w:bookmarkStart w:id="44" w:name="_Toc217369890"/>
-      <w:r>
-        <w:t>17 - Set Charge Timer Mode and Start Time</w:t>
-      </w:r>
-      <w:bookmarkEnd w:id="44"/>
     </w:p>
     <w:p/>
     <w:p>
@@ -8915,10 +8913,33 @@
       <w:pPr>
         <w:pStyle w:val="Heading3"/>
       </w:pPr>
-      <w:bookmarkStart w:id="45" w:name="_Toc217369891"/>
+      <w:bookmarkStart w:id="44" w:name="_Toc217369891"/>
       <w:r>
         <w:t>18 - Wakeup car</w:t>
       </w:r>
+      <w:bookmarkEnd w:id="44"/>
+    </w:p>
+    <w:p/>
+    <w:p>
+      <w:r>
+        <w:t>Command parameters are unused and ignored by the car.</w:t>
+      </w:r>
+    </w:p>
+    <w:p/>
+    <w:p>
+      <w:r>
+        <w:t>Response parameters are unused, and will merely indicate the success or not of the result.</w:t>
+      </w:r>
+    </w:p>
+    <w:p/>
+    <w:p>
+      <w:pPr>
+        <w:pStyle w:val="Heading3"/>
+      </w:pPr>
+      <w:bookmarkStart w:id="45" w:name="_Toc217369892"/>
+      <w:r>
+        <w:t>19 - Wakeup temperature subsystem</w:t>
+      </w:r>
       <w:bookmarkEnd w:id="45"/>
     </w:p>
     <w:p/>
@@ -8938,34 +8959,65 @@
       <w:pPr>
         <w:pStyle w:val="Heading3"/>
       </w:pPr>
-      <w:bookmarkStart w:id="46" w:name="_Toc217369892"/>
-      <w:r>
-        <w:t>19 - Wakeup temperature subsystem</w:t>
-      </w:r>
-      <w:bookmarkEnd w:id="46"/>
-    </w:p>
-    <w:p/>
-    <w:p>
-      <w:r>
-        <w:t>Command parameters are unused and ignored by the car.</w:t>
-      </w:r>
-    </w:p>
-    <w:p/>
-    <w:p>
-      <w:r>
-        <w:t>Response parameters are unused, and will merely indicate the success or not of the result.</w:t>
-      </w:r>
-    </w:p>
-    <w:p/>
-    <w:p>
-      <w:pPr>
-        <w:pStyle w:val="Heading3"/>
-      </w:pPr>
-      <w:bookmarkStart w:id="47" w:name="_Toc217369893"/>
+      <w:bookmarkStart w:id="46" w:name="_Toc217369893"/>
       <w:r>
         <w:lastRenderedPageBreak/>
         <w:t>20 - Lock Car</w:t>
       </w:r>
+      <w:bookmarkEnd w:id="46"/>
+    </w:p>
+    <w:p/>
+    <w:p>
+      <w:r>
+        <w:t>Command parameters are:</w:t>
+      </w:r>
+    </w:p>
+    <w:p>
+      <w:pPr>
+        <w:pStyle w:val="ListParagraph"/>
+        <w:numPr>
+          <w:ilvl w:val="0"/>
+          <w:numId w:val="29"/>
+        </w:numPr>
+      </w:pPr>
+      <w:proofErr w:type="gramStart"/>
+      <w:r>
+        <w:t>pin</w:t>
+      </w:r>
+      <w:proofErr w:type="gramEnd"/>
+      <w:r>
+        <w:t xml:space="preserve"> (the car pin to use for locking)</w:t>
+      </w:r>
+    </w:p>
+    <w:p/>
+    <w:p>
+      <w:r>
+        <w:t xml:space="preserve">Response parameters are unused, and will merely indicate the success or not of the result. </w:t>
+      </w:r>
+    </w:p>
+    <w:p/>
+    <w:p>
+      <w:r>
+        <w:t xml:space="preserve">N.B. unlock/lock does not affect the </w:t>
+      </w:r>
+      <w:proofErr w:type="spellStart"/>
+      <w:r>
+        <w:t>immobilizer+alarm</w:t>
+      </w:r>
+      <w:proofErr w:type="spellEnd"/>
+      <w:r>
+        <w:t xml:space="preserve"> (when fitted)</w:t>
+      </w:r>
+    </w:p>
+    <w:p/>
+    <w:p>
+      <w:pPr>
+        <w:pStyle w:val="Heading3"/>
+      </w:pPr>
+      <w:bookmarkStart w:id="47" w:name="_Toc217369894"/>
+      <w:r>
+        <w:t>21 - Activate Valet Mode</w:t>
+      </w:r>
       <w:bookmarkEnd w:id="47"/>
     </w:p>
     <w:p/>
@@ -8988,7 +9040,7 @@
       </w:r>
       <w:proofErr w:type="gramEnd"/>
       <w:r>
-        <w:t xml:space="preserve"> (the car pin to use for locking)</w:t>
+        <w:t xml:space="preserve"> (the car pin to activate valet mode)</w:t>
       </w:r>
     </w:p>
     <w:p/>
@@ -8999,6 +9051,46 @@
     </w:p>
     <w:p/>
     <w:p>
+      <w:pPr>
+        <w:pStyle w:val="Heading3"/>
+      </w:pPr>
+      <w:bookmarkStart w:id="48" w:name="_Toc217369895"/>
+      <w:r>
+        <w:t>22 - Unlock Car</w:t>
+      </w:r>
+      <w:bookmarkEnd w:id="48"/>
+    </w:p>
+    <w:p/>
+    <w:p>
+      <w:r>
+        <w:t>Command parameters are:</w:t>
+      </w:r>
+    </w:p>
+    <w:p>
+      <w:pPr>
+        <w:pStyle w:val="ListParagraph"/>
+        <w:numPr>
+          <w:ilvl w:val="0"/>
+          <w:numId w:val="29"/>
+        </w:numPr>
+      </w:pPr>
+      <w:proofErr w:type="gramStart"/>
+      <w:r>
+        <w:t>pin</w:t>
+      </w:r>
+      <w:proofErr w:type="gramEnd"/>
+      <w:r>
+        <w:t xml:space="preserve"> (the car pin to use for unlocking)</w:t>
+      </w:r>
+    </w:p>
+    <w:p/>
+    <w:p>
+      <w:r>
+        <w:t xml:space="preserve">Response parameters are unused, and will merely indicate the success or not of the result. </w:t>
+      </w:r>
+    </w:p>
+    <w:p/>
+    <w:p>
       <w:r>
         <w:t xml:space="preserve">N.B. unlock/lock does not affect the </w:t>
       </w:r>
@@ -9016,105 +9108,11 @@
       <w:pPr>
         <w:pStyle w:val="Heading3"/>
       </w:pPr>
-      <w:bookmarkStart w:id="48" w:name="_Toc217369894"/>
-      <w:r>
-        <w:t>21 - Activate Valet Mode</w:t>
-      </w:r>
-      <w:bookmarkEnd w:id="48"/>
-    </w:p>
-    <w:p/>
-    <w:p>
-      <w:r>
-        <w:t>Command parameters are:</w:t>
-      </w:r>
-    </w:p>
-    <w:p>
-      <w:pPr>
-        <w:pStyle w:val="ListParagraph"/>
-        <w:numPr>
-          <w:ilvl w:val="0"/>
-          <w:numId w:val="29"/>
-        </w:numPr>
-      </w:pPr>
-      <w:proofErr w:type="gramStart"/>
-      <w:r>
-        <w:t>pin</w:t>
-      </w:r>
-      <w:proofErr w:type="gramEnd"/>
-      <w:r>
-        <w:t xml:space="preserve"> (the car pin to activate valet mode)</w:t>
-      </w:r>
-    </w:p>
-    <w:p/>
-    <w:p>
-      <w:r>
-        <w:t xml:space="preserve">Response parameters are unused, and will merely indicate the success or not of the result. </w:t>
-      </w:r>
-    </w:p>
-    <w:p/>
-    <w:p>
-      <w:pPr>
-        <w:pStyle w:val="Heading3"/>
-      </w:pPr>
-      <w:bookmarkStart w:id="49" w:name="_Toc217369895"/>
-      <w:r>
-        <w:t>22 - Unlock Car</w:t>
+      <w:bookmarkStart w:id="49" w:name="_Toc217369896"/>
+      <w:r>
+        <w:t>23 - Deactivate Value Mode</w:t>
       </w:r>
       <w:bookmarkEnd w:id="49"/>
-    </w:p>
-    <w:p/>
-    <w:p>
-      <w:r>
-        <w:t>Command parameters are:</w:t>
-      </w:r>
-    </w:p>
-    <w:p>
-      <w:pPr>
-        <w:pStyle w:val="ListParagraph"/>
-        <w:numPr>
-          <w:ilvl w:val="0"/>
-          <w:numId w:val="29"/>
-        </w:numPr>
-      </w:pPr>
-      <w:proofErr w:type="gramStart"/>
-      <w:r>
-        <w:t>pin</w:t>
-      </w:r>
-      <w:proofErr w:type="gramEnd"/>
-      <w:r>
-        <w:t xml:space="preserve"> (the car pin to use for unlocking)</w:t>
-      </w:r>
-    </w:p>
-    <w:p/>
-    <w:p>
-      <w:r>
-        <w:t xml:space="preserve">Response parameters are unused, and will merely indicate the success or not of the result. </w:t>
-      </w:r>
-    </w:p>
-    <w:p/>
-    <w:p>
-      <w:r>
-        <w:t xml:space="preserve">N.B. unlock/lock does not affect the </w:t>
-      </w:r>
-      <w:proofErr w:type="spellStart"/>
-      <w:r>
-        <w:t>immobilizer+alarm</w:t>
-      </w:r>
-      <w:proofErr w:type="spellEnd"/>
-      <w:r>
-        <w:t xml:space="preserve"> (when fitted)</w:t>
-      </w:r>
-    </w:p>
-    <w:p/>
-    <w:p>
-      <w:pPr>
-        <w:pStyle w:val="Heading3"/>
-      </w:pPr>
-      <w:bookmarkStart w:id="50" w:name="_Toc217369896"/>
-      <w:r>
-        <w:t>23 - Deactivate Value Mode</w:t>
-      </w:r>
-      <w:bookmarkEnd w:id="50"/>
     </w:p>
     <w:p/>
     <w:p>
@@ -9163,52 +9161,52 @@
       <w:pPr>
         <w:pStyle w:val="Heading3"/>
       </w:pPr>
-      <w:bookmarkStart w:id="51" w:name="_Toc217369897"/>
+      <w:bookmarkStart w:id="50" w:name="_Toc217369897"/>
       <w:r>
         <w:lastRenderedPageBreak/>
         <w:t>24 - Home Link</w:t>
       </w:r>
+      <w:bookmarkEnd w:id="50"/>
+    </w:p>
+    <w:p/>
+    <w:p>
+      <w:r>
+        <w:t>Command parameters are:</w:t>
+      </w:r>
+    </w:p>
+    <w:p>
+      <w:pPr>
+        <w:pStyle w:val="ListParagraph"/>
+        <w:numPr>
+          <w:ilvl w:val="0"/>
+          <w:numId w:val="29"/>
+        </w:numPr>
+      </w:pPr>
+      <w:proofErr w:type="gramStart"/>
+      <w:r>
+        <w:t>button</w:t>
+      </w:r>
+      <w:proofErr w:type="gramEnd"/>
+      <w:r>
+        <w:t xml:space="preserve"> (home link button 0, 1 or 2)</w:t>
+      </w:r>
+    </w:p>
+    <w:p/>
+    <w:p>
+      <w:r>
+        <w:t xml:space="preserve">Response parameters are unused, and will merely indicate the success or not of the result. </w:t>
+      </w:r>
+    </w:p>
+    <w:p/>
+    <w:p>
+      <w:pPr>
+        <w:pStyle w:val="Heading3"/>
+      </w:pPr>
+      <w:bookmarkStart w:id="51" w:name="_Toc217369898"/>
+      <w:r>
+        <w:t>30 - Request GPRS utilization data</w:t>
+      </w:r>
       <w:bookmarkEnd w:id="51"/>
-    </w:p>
-    <w:p/>
-    <w:p>
-      <w:r>
-        <w:t>Command parameters are:</w:t>
-      </w:r>
-    </w:p>
-    <w:p>
-      <w:pPr>
-        <w:pStyle w:val="ListParagraph"/>
-        <w:numPr>
-          <w:ilvl w:val="0"/>
-          <w:numId w:val="29"/>
-        </w:numPr>
-      </w:pPr>
-      <w:proofErr w:type="gramStart"/>
-      <w:r>
-        <w:t>button</w:t>
-      </w:r>
-      <w:proofErr w:type="gramEnd"/>
-      <w:r>
-        <w:t xml:space="preserve"> (home link button 0, 1 or 2)</w:t>
-      </w:r>
-    </w:p>
-    <w:p/>
-    <w:p>
-      <w:r>
-        <w:t xml:space="preserve">Response parameters are unused, and will merely indicate the success or not of the result. </w:t>
-      </w:r>
-    </w:p>
-    <w:p/>
-    <w:p>
-      <w:pPr>
-        <w:pStyle w:val="Heading3"/>
-      </w:pPr>
-      <w:bookmarkStart w:id="52" w:name="_Toc217369898"/>
-      <w:r>
-        <w:t>30 - Request GPRS utilization data</w:t>
-      </w:r>
-      <w:bookmarkEnd w:id="52"/>
     </w:p>
     <w:p/>
     <w:p>
@@ -9368,17 +9366,199 @@
       <w:pPr>
         <w:pStyle w:val="Heading3"/>
       </w:pPr>
-      <w:bookmarkStart w:id="53" w:name="_Toc217369899"/>
+      <w:bookmarkStart w:id="52" w:name="_Toc217369899"/>
       <w:r>
         <w:lastRenderedPageBreak/>
         <w:t>31 - Request historical data summary</w:t>
       </w:r>
+      <w:bookmarkEnd w:id="52"/>
+    </w:p>
+    <w:p/>
+    <w:p>
+      <w:r>
+        <w:t>Command parameters are unused and ignored by the car.</w:t>
+      </w:r>
+    </w:p>
+    <w:p/>
+    <w:p>
+      <w:r>
+        <w:t>Response is a sequence of individual messages with each message containing the following parameters:</w:t>
+      </w:r>
+    </w:p>
+    <w:p>
+      <w:pPr>
+        <w:pStyle w:val="ListParagraph"/>
+        <w:numPr>
+          <w:ilvl w:val="0"/>
+          <w:numId w:val="24"/>
+        </w:numPr>
+      </w:pPr>
+      <w:proofErr w:type="gramStart"/>
+      <w:r>
+        <w:t>type</w:t>
+      </w:r>
+      <w:proofErr w:type="gramEnd"/>
+      <w:r>
+        <w:t xml:space="preserve"> number</w:t>
+      </w:r>
+    </w:p>
+    <w:p>
+      <w:pPr>
+        <w:pStyle w:val="ListParagraph"/>
+        <w:numPr>
+          <w:ilvl w:val="0"/>
+          <w:numId w:val="24"/>
+        </w:numPr>
+      </w:pPr>
+      <w:proofErr w:type="gramStart"/>
+      <w:r>
+        <w:t>maximum</w:t>
+      </w:r>
+      <w:proofErr w:type="gramEnd"/>
+      <w:r>
+        <w:t xml:space="preserve"> number of types</w:t>
+      </w:r>
+    </w:p>
+    <w:p>
+      <w:pPr>
+        <w:pStyle w:val="ListParagraph"/>
+        <w:numPr>
+          <w:ilvl w:val="0"/>
+          <w:numId w:val="24"/>
+        </w:numPr>
+      </w:pPr>
+      <w:proofErr w:type="gramStart"/>
+      <w:r>
+        <w:t>type</w:t>
+      </w:r>
+      <w:proofErr w:type="gramEnd"/>
+      <w:r>
+        <w:t xml:space="preserve"> value</w:t>
+      </w:r>
+    </w:p>
+    <w:p>
+      <w:pPr>
+        <w:pStyle w:val="ListParagraph"/>
+        <w:numPr>
+          <w:ilvl w:val="0"/>
+          <w:numId w:val="24"/>
+        </w:numPr>
+      </w:pPr>
+      <w:proofErr w:type="gramStart"/>
+      <w:r>
+        <w:t>number</w:t>
+      </w:r>
+      <w:proofErr w:type="gramEnd"/>
+      <w:r>
+        <w:t xml:space="preserve"> of unique records (per type)</w:t>
+      </w:r>
+    </w:p>
+    <w:p>
+      <w:pPr>
+        <w:pStyle w:val="ListParagraph"/>
+        <w:numPr>
+          <w:ilvl w:val="0"/>
+          <w:numId w:val="24"/>
+        </w:numPr>
+      </w:pPr>
+      <w:proofErr w:type="gramStart"/>
+      <w:r>
+        <w:t>total</w:t>
+      </w:r>
+      <w:proofErr w:type="gramEnd"/>
+      <w:r>
+        <w:t xml:space="preserve"> number of records (per type)</w:t>
+      </w:r>
+    </w:p>
+    <w:p>
+      <w:pPr>
+        <w:pStyle w:val="ListParagraph"/>
+        <w:numPr>
+          <w:ilvl w:val="0"/>
+          <w:numId w:val="24"/>
+        </w:numPr>
+      </w:pPr>
+      <w:proofErr w:type="gramStart"/>
+      <w:r>
+        <w:t>storage</w:t>
+      </w:r>
+      <w:proofErr w:type="gramEnd"/>
+      <w:r>
+        <w:t xml:space="preserve"> usage (in bytes, per type)</w:t>
+      </w:r>
+    </w:p>
+    <w:p>
+      <w:pPr>
+        <w:pStyle w:val="ListParagraph"/>
+        <w:numPr>
+          <w:ilvl w:val="0"/>
+          <w:numId w:val="24"/>
+        </w:numPr>
+      </w:pPr>
+      <w:proofErr w:type="gramStart"/>
+      <w:r>
+        <w:t>oldest</w:t>
+      </w:r>
+      <w:proofErr w:type="gramEnd"/>
+      <w:r>
+        <w:t xml:space="preserve"> data timestamp (per type)</w:t>
+      </w:r>
+    </w:p>
+    <w:p>
+      <w:pPr>
+        <w:pStyle w:val="ListParagraph"/>
+        <w:numPr>
+          <w:ilvl w:val="0"/>
+          <w:numId w:val="24"/>
+        </w:numPr>
+      </w:pPr>
+      <w:proofErr w:type="gramStart"/>
+      <w:r>
+        <w:t>newest</w:t>
+      </w:r>
+      <w:proofErr w:type="gramEnd"/>
+      <w:r>
+        <w:t xml:space="preserve"> data timestamp (per type)</w:t>
+      </w:r>
+    </w:p>
+    <w:p/>
+    <w:p>
+      <w:r>
+        <w:t>N.B. Timestamps are in UTC.</w:t>
+      </w:r>
+    </w:p>
+    <w:p/>
+    <w:p>
+      <w:pPr>
+        <w:pStyle w:val="Heading3"/>
+      </w:pPr>
+      <w:bookmarkStart w:id="53" w:name="_Toc217369900"/>
+      <w:r>
+        <w:t>32 - Request historical data records</w:t>
+      </w:r>
       <w:bookmarkEnd w:id="53"/>
     </w:p>
     <w:p/>
     <w:p>
       <w:r>
-        <w:t>Command parameters are unused and ignored by the car.</w:t>
+        <w:t>Command parameters are:</w:t>
+      </w:r>
+    </w:p>
+    <w:p>
+      <w:pPr>
+        <w:pStyle w:val="ListParagraph"/>
+        <w:numPr>
+          <w:ilvl w:val="0"/>
+          <w:numId w:val="29"/>
+        </w:numPr>
+      </w:pPr>
+      <w:proofErr w:type="gramStart"/>
+      <w:r>
+        <w:t>type</w:t>
+      </w:r>
+      <w:proofErr w:type="gramEnd"/>
+      <w:r>
+        <w:t xml:space="preserve"> (the record type to retrieve)</w:t>
       </w:r>
     </w:p>
     <w:p/>
@@ -9397,11 +9577,11 @@
       </w:pPr>
       <w:proofErr w:type="gramStart"/>
       <w:r>
-        <w:t>type</w:t>
+        <w:t>response</w:t>
       </w:r>
       <w:proofErr w:type="gramEnd"/>
       <w:r>
-        <w:t xml:space="preserve"> number</w:t>
+        <w:t xml:space="preserve"> record number</w:t>
       </w:r>
     </w:p>
     <w:p>
@@ -9418,7 +9598,7 @@
       </w:r>
       <w:proofErr w:type="gramEnd"/>
       <w:r>
-        <w:t xml:space="preserve"> number of types</w:t>
+        <w:t xml:space="preserve"> number of response records</w:t>
       </w:r>
     </w:p>
     <w:p>
@@ -9431,11 +9611,11 @@
       </w:pPr>
       <w:proofErr w:type="gramStart"/>
       <w:r>
-        <w:t>type</w:t>
+        <w:t>data</w:t>
       </w:r>
       <w:proofErr w:type="gramEnd"/>
       <w:r>
-        <w:t xml:space="preserve"> value</w:t>
+        <w:t xml:space="preserve"> record type</w:t>
       </w:r>
     </w:p>
     <w:p>
@@ -9446,179 +9626,11 @@
           <w:numId w:val="24"/>
         </w:numPr>
       </w:pPr>
-      <w:proofErr w:type="gramStart"/>
-      <w:r>
-        <w:t>number</w:t>
-      </w:r>
-      <w:proofErr w:type="gramEnd"/>
-      <w:r>
-        <w:t xml:space="preserve"> of unique records (per type)</w:t>
-      </w:r>
-    </w:p>
-    <w:p>
-      <w:pPr>
-        <w:pStyle w:val="ListParagraph"/>
-        <w:numPr>
-          <w:ilvl w:val="0"/>
-          <w:numId w:val="24"/>
-        </w:numPr>
-      </w:pPr>
-      <w:proofErr w:type="gramStart"/>
-      <w:r>
-        <w:t>total</w:t>
-      </w:r>
-      <w:proofErr w:type="gramEnd"/>
-      <w:r>
-        <w:t xml:space="preserve"> number of records (per type)</w:t>
-      </w:r>
-    </w:p>
-    <w:p>
-      <w:pPr>
-        <w:pStyle w:val="ListParagraph"/>
-        <w:numPr>
-          <w:ilvl w:val="0"/>
-          <w:numId w:val="24"/>
-        </w:numPr>
-      </w:pPr>
-      <w:proofErr w:type="gramStart"/>
-      <w:r>
-        <w:t>storage</w:t>
-      </w:r>
-      <w:proofErr w:type="gramEnd"/>
-      <w:r>
-        <w:t xml:space="preserve"> usage (in bytes, per type)</w:t>
-      </w:r>
-    </w:p>
-    <w:p>
-      <w:pPr>
-        <w:pStyle w:val="ListParagraph"/>
-        <w:numPr>
-          <w:ilvl w:val="0"/>
-          <w:numId w:val="24"/>
-        </w:numPr>
-      </w:pPr>
-      <w:proofErr w:type="gramStart"/>
-      <w:r>
-        <w:t>oldest</w:t>
-      </w:r>
-      <w:proofErr w:type="gramEnd"/>
-      <w:r>
-        <w:t xml:space="preserve"> data timestamp (per type)</w:t>
-      </w:r>
-    </w:p>
-    <w:p>
-      <w:pPr>
-        <w:pStyle w:val="ListParagraph"/>
-        <w:numPr>
-          <w:ilvl w:val="0"/>
-          <w:numId w:val="24"/>
-        </w:numPr>
-      </w:pPr>
-      <w:proofErr w:type="gramStart"/>
-      <w:r>
-        <w:t>newest</w:t>
-      </w:r>
-      <w:proofErr w:type="gramEnd"/>
-      <w:r>
-        <w:t xml:space="preserve"> data timestamp (per type)</w:t>
-      </w:r>
-    </w:p>
-    <w:p/>
-    <w:p>
-      <w:r>
-        <w:t>N.B. Timestamps are in UTC.</w:t>
-      </w:r>
-    </w:p>
-    <w:p/>
-    <w:p>
-      <w:pPr>
-        <w:pStyle w:val="Heading3"/>
-      </w:pPr>
-      <w:bookmarkStart w:id="54" w:name="_Toc217369900"/>
-      <w:r>
-        <w:t>32 - Request historical data records</w:t>
-      </w:r>
+      <w:r>
+        <w:t>data record timestamp</w:t>
+      </w:r>
+      <w:bookmarkStart w:id="54" w:name="_GoBack"/>
       <w:bookmarkEnd w:id="54"/>
-    </w:p>
-    <w:p/>
-    <w:p>
-      <w:r>
-        <w:t>Command parameters are:</w:t>
-      </w:r>
-    </w:p>
-    <w:p>
-      <w:pPr>
-        <w:pStyle w:val="ListParagraph"/>
-        <w:numPr>
-          <w:ilvl w:val="0"/>
-          <w:numId w:val="29"/>
-        </w:numPr>
-      </w:pPr>
-      <w:proofErr w:type="gramStart"/>
-      <w:r>
-        <w:t>type</w:t>
-      </w:r>
-      <w:proofErr w:type="gramEnd"/>
-      <w:r>
-        <w:t xml:space="preserve"> (the record type to retrieve)</w:t>
-      </w:r>
-    </w:p>
-    <w:p/>
-    <w:p>
-      <w:r>
-        <w:t>Response is a sequence of individual messages with each message containing the following parameters:</w:t>
-      </w:r>
-    </w:p>
-    <w:p>
-      <w:pPr>
-        <w:pStyle w:val="ListParagraph"/>
-        <w:numPr>
-          <w:ilvl w:val="0"/>
-          <w:numId w:val="24"/>
-        </w:numPr>
-      </w:pPr>
-      <w:proofErr w:type="gramStart"/>
-      <w:r>
-        <w:t>response</w:t>
-      </w:r>
-      <w:proofErr w:type="gramEnd"/>
-      <w:r>
-        <w:t xml:space="preserve"> record number</w:t>
-      </w:r>
-    </w:p>
-    <w:p>
-      <w:pPr>
-        <w:pStyle w:val="ListParagraph"/>
-        <w:numPr>
-          <w:ilvl w:val="0"/>
-          <w:numId w:val="24"/>
-        </w:numPr>
-      </w:pPr>
-      <w:proofErr w:type="gramStart"/>
-      <w:r>
-        <w:t>maximum</w:t>
-      </w:r>
-      <w:proofErr w:type="gramEnd"/>
-      <w:r>
-        <w:t xml:space="preserve"> number of response records</w:t>
-      </w:r>
-    </w:p>
-    <w:p>
-      <w:pPr>
-        <w:pStyle w:val="ListParagraph"/>
-        <w:numPr>
-          <w:ilvl w:val="0"/>
-          <w:numId w:val="24"/>
-        </w:numPr>
-      </w:pPr>
-      <w:proofErr w:type="gramStart"/>
-      <w:r>
-        <w:t>data</w:t>
-      </w:r>
-      <w:proofErr w:type="gramEnd"/>
-      <w:r>
-        <w:t xml:space="preserve"> record type</w:t>
-      </w:r>
     </w:p>
     <w:p>
       <w:pPr>
@@ -9874,7 +9886,7 @@
       <w:rPr>
         <w:noProof/>
       </w:rPr>
-      <w:t>1</w:t>
+      <w:t>29</w:t>
     </w:r>
     <w:r>
       <w:fldChar w:fldCharType="end"/>
@@ -13911,6 +13923,7 @@
   <w:style w:type="character" w:default="1" w:styleId="DefaultParagraphFont">
     <w:name w:val="Default Paragraph Font"/>
     <w:uiPriority w:val="1"/>
+    <w:semiHidden/>
     <w:unhideWhenUsed/>
   </w:style>
   <w:style w:type="table" w:default="1" w:styleId="TableNormal">
@@ -14558,6 +14571,7 @@
   <w:style w:type="character" w:default="1" w:styleId="DefaultParagraphFont">
     <w:name w:val="Default Paragraph Font"/>
     <w:uiPriority w:val="1"/>
+    <w:semiHidden/>
     <w:unhideWhenUsed/>
   </w:style>
   <w:style w:type="table" w:default="1" w:styleId="TableNormal">

</xml_diff>

<commit_message>
Framework V2.9.1: - Added "CARON" alert for vehicle stopped turned on   (first after 15 minutes, followups every 60 minutes) - Refactoring of separate alerts into general function - Fixed doors3: CarAwake=bit #0, CoolingPump=#1
</commit_message>
<xml_diff>
--- a/docs/OVMS_Protocol.docx
+++ b/docs/OVMS_Protocol.docx
@@ -823,9 +823,9 @@
         <w:pStyle w:val="Berschrift1"/>
         <w:rPr/>
       </w:pPr>
-      <w:bookmarkStart w:id="0" w:name="_Toc197824832"/>
+      <w:bookmarkStart w:id="0" w:name="__RefHeading__1656_1408131263"/>
       <w:bookmarkStart w:id="1" w:name="_Toc237847732"/>
-      <w:bookmarkStart w:id="2" w:name="__RefHeading__1656_1408131263"/>
+      <w:bookmarkStart w:id="2" w:name="_Toc197824832"/>
       <w:bookmarkEnd w:id="0"/>
       <w:bookmarkEnd w:id="1"/>
       <w:bookmarkEnd w:id="2"/>
@@ -2064,8 +2064,8 @@
         <w:pStyle w:val="Berschrift1"/>
         <w:rPr/>
       </w:pPr>
-      <w:bookmarkStart w:id="3" w:name="_Toc237847733"/>
-      <w:bookmarkStart w:id="4" w:name="_Toc197824833"/>
+      <w:bookmarkStart w:id="3" w:name="_Toc197824833"/>
+      <w:bookmarkStart w:id="4" w:name="_Toc237847733"/>
       <w:bookmarkStart w:id="5" w:name="__RefHeading__1658_1408131263"/>
       <w:bookmarkEnd w:id="5"/>
       <w:r>
@@ -2088,8 +2088,8 @@
         </w:numPr>
         <w:rPr/>
       </w:pPr>
-      <w:bookmarkStart w:id="6" w:name="_Toc237847734"/>
-      <w:bookmarkStart w:id="7" w:name="__RefHeading__1660_1408131263"/>
+      <w:bookmarkStart w:id="6" w:name="__RefHeading__1660_1408131263"/>
+      <w:bookmarkStart w:id="7" w:name="_Toc237847734"/>
       <w:bookmarkEnd w:id="6"/>
       <w:bookmarkEnd w:id="7"/>
       <w:r>
@@ -2174,8 +2174,8 @@
         </w:numPr>
         <w:rPr/>
       </w:pPr>
-      <w:bookmarkStart w:id="8" w:name="_Toc237847735"/>
-      <w:bookmarkStart w:id="9" w:name="__RefHeading__1662_1408131263"/>
+      <w:bookmarkStart w:id="8" w:name="__RefHeading__1662_1408131263"/>
+      <w:bookmarkStart w:id="9" w:name="_Toc237847735"/>
       <w:bookmarkEnd w:id="8"/>
       <w:bookmarkEnd w:id="9"/>
       <w:r>
@@ -2345,8 +2345,8 @@
         </w:numPr>
         <w:rPr/>
       </w:pPr>
-      <w:bookmarkStart w:id="10" w:name="_Toc237847736"/>
-      <w:bookmarkStart w:id="11" w:name="__RefHeading__1664_1408131263"/>
+      <w:bookmarkStart w:id="10" w:name="__RefHeading__1664_1408131263"/>
+      <w:bookmarkStart w:id="11" w:name="_Toc237847736"/>
       <w:bookmarkEnd w:id="10"/>
       <w:bookmarkEnd w:id="11"/>
       <w:r>
@@ -2619,8 +2619,8 @@
         </w:numPr>
         <w:rPr/>
       </w:pPr>
-      <w:bookmarkStart w:id="12" w:name="_Toc237847737"/>
-      <w:bookmarkStart w:id="13" w:name="__RefHeading__1666_1408131263"/>
+      <w:bookmarkStart w:id="12" w:name="__RefHeading__1666_1408131263"/>
+      <w:bookmarkStart w:id="13" w:name="_Toc237847737"/>
       <w:bookmarkEnd w:id="12"/>
       <w:bookmarkEnd w:id="13"/>
       <w:r>
@@ -2722,8 +2722,8 @@
         </w:numPr>
         <w:rPr/>
       </w:pPr>
-      <w:bookmarkStart w:id="14" w:name="_Toc237847738"/>
-      <w:bookmarkStart w:id="15" w:name="__RefHeading__1668_1408131263"/>
+      <w:bookmarkStart w:id="14" w:name="__RefHeading__1668_1408131263"/>
+      <w:bookmarkStart w:id="15" w:name="_Toc237847738"/>
       <w:bookmarkEnd w:id="14"/>
       <w:bookmarkEnd w:id="15"/>
       <w:r>
@@ -2984,8 +2984,8 @@
         </w:numPr>
         <w:rPr/>
       </w:pPr>
-      <w:bookmarkStart w:id="16" w:name="_Toc237847739"/>
-      <w:bookmarkStart w:id="17" w:name="__RefHeading__1670_1408131263"/>
+      <w:bookmarkStart w:id="16" w:name="__RefHeading__1670_1408131263"/>
+      <w:bookmarkStart w:id="17" w:name="_Toc237847739"/>
       <w:bookmarkEnd w:id="16"/>
       <w:bookmarkEnd w:id="17"/>
       <w:r>
@@ -3049,8 +3049,8 @@
         </w:numPr>
         <w:rPr/>
       </w:pPr>
-      <w:bookmarkStart w:id="18" w:name="_Toc237847740"/>
-      <w:bookmarkStart w:id="19" w:name="__RefHeading__1672_1408131263"/>
+      <w:bookmarkStart w:id="18" w:name="__RefHeading__1672_1408131263"/>
+      <w:bookmarkStart w:id="19" w:name="_Toc237847740"/>
       <w:bookmarkEnd w:id="18"/>
       <w:bookmarkEnd w:id="19"/>
       <w:r>
@@ -3272,8 +3272,8 @@
         </w:numPr>
         <w:rPr/>
       </w:pPr>
-      <w:bookmarkStart w:id="20" w:name="_Toc237847741"/>
-      <w:bookmarkStart w:id="21" w:name="__RefHeading__1674_1408131263"/>
+      <w:bookmarkStart w:id="20" w:name="__RefHeading__1674_1408131263"/>
+      <w:bookmarkStart w:id="21" w:name="_Toc237847741"/>
       <w:bookmarkEnd w:id="20"/>
       <w:bookmarkEnd w:id="21"/>
       <w:r>
@@ -3318,8 +3318,8 @@
         </w:numPr>
         <w:rPr/>
       </w:pPr>
-      <w:bookmarkStart w:id="22" w:name="_Toc237847742"/>
-      <w:bookmarkStart w:id="23" w:name="__RefHeading__1676_1408131263"/>
+      <w:bookmarkStart w:id="22" w:name="__RefHeading__1676_1408131263"/>
+      <w:bookmarkStart w:id="23" w:name="_Toc237847742"/>
       <w:bookmarkEnd w:id="22"/>
       <w:bookmarkEnd w:id="23"/>
       <w:r>
@@ -3364,8 +3364,8 @@
         </w:numPr>
         <w:rPr/>
       </w:pPr>
-      <w:bookmarkStart w:id="24" w:name="_Toc237847743"/>
-      <w:bookmarkStart w:id="25" w:name="__RefHeading__1678_1408131263"/>
+      <w:bookmarkStart w:id="24" w:name="__RefHeading__1678_1408131263"/>
+      <w:bookmarkStart w:id="25" w:name="_Toc237847743"/>
       <w:bookmarkEnd w:id="24"/>
       <w:bookmarkEnd w:id="25"/>
       <w:r>
@@ -3476,8 +3476,8 @@
         </w:numPr>
         <w:rPr/>
       </w:pPr>
-      <w:bookmarkStart w:id="26" w:name="_Toc237847744"/>
-      <w:bookmarkStart w:id="27" w:name="__RefHeading__1680_1408131263"/>
+      <w:bookmarkStart w:id="26" w:name="__RefHeading__1680_1408131263"/>
+      <w:bookmarkStart w:id="27" w:name="_Toc237847744"/>
       <w:bookmarkEnd w:id="26"/>
       <w:bookmarkEnd w:id="27"/>
       <w:r>
@@ -3640,8 +3640,8 @@
         </w:numPr>
         <w:rPr/>
       </w:pPr>
-      <w:bookmarkStart w:id="28" w:name="_Toc237847745"/>
-      <w:bookmarkStart w:id="29" w:name="__RefHeading__1682_1408131263"/>
+      <w:bookmarkStart w:id="28" w:name="__RefHeading__1682_1408131263"/>
+      <w:bookmarkStart w:id="29" w:name="_Toc237847745"/>
       <w:bookmarkEnd w:id="28"/>
       <w:bookmarkEnd w:id="29"/>
       <w:r>
@@ -3714,7 +3714,15 @@
         <w:br/>
         <w:t>bit6 = Hand brake applied (true=1/false=0)</w:t>
         <w:br/>
-        <w:t>bit7 = Car ON (true=1/false=0)</w:t>
+        <w:t xml:space="preserve">bit7 = Car ON </w:t>
+      </w:r>
+      <w:r>
+        <w:rPr/>
+        <w:t>("ignition")</w:t>
+      </w:r>
+      <w:r>
+        <w:rPr/>
+        <w:t xml:space="preserve"> (true=1/false=0)</w:t>
       </w:r>
     </w:p>
     <w:p>
@@ -3882,7 +3890,23 @@
         <w:rPr/>
         <w:t>Door state #3</w:t>
         <w:br/>
-        <w:t>bit1 = cooling pump (on=1/off=0)</w:t>
+      </w:r>
+      <w:r>
+        <w:rPr/>
+        <w:t>bit0 = Car awake (turned on=1 / off=0)</w:t>
+      </w:r>
+      <w:r>
+        <w:rPr/>
+        <w:br/>
+        <w:t xml:space="preserve">bit1 = </w:t>
+      </w:r>
+      <w:r>
+        <w:rPr/>
+        <w:t>C</w:t>
+      </w:r>
+      <w:r>
+        <w:rPr/>
+        <w:t>ooling pump (on=1/off=0)</w:t>
       </w:r>
     </w:p>
     <w:p>
@@ -3996,18 +4020,6 @@
     </w:p>
     <w:p>
       <w:pPr>
-        <w:pStyle w:val="Normal"/>
-        <w:rPr/>
-      </w:pPr>
-      <w:r>
-        <w:rPr/>
-      </w:r>
-      <w:r>
-        <w:br w:type="page"/>
-      </w:r>
-    </w:p>
-    <w:p>
-      <w:pPr>
         <w:pStyle w:val="Berschrift3"/>
         <w:numPr>
           <w:ilvl w:val="2"/>
@@ -4228,8 +4240,8 @@
         </w:numPr>
         <w:rPr/>
       </w:pPr>
-      <w:bookmarkStart w:id="32" w:name="_Toc237847747"/>
-      <w:bookmarkStart w:id="33" w:name="__RefHeading__1686_1408131263"/>
+      <w:bookmarkStart w:id="32" w:name="__RefHeading__1686_1408131263"/>
+      <w:bookmarkStart w:id="33" w:name="_Toc237847747"/>
       <w:bookmarkEnd w:id="32"/>
       <w:bookmarkEnd w:id="33"/>
       <w:r>
@@ -4377,8 +4389,8 @@
         </w:numPr>
         <w:rPr/>
       </w:pPr>
-      <w:bookmarkStart w:id="34" w:name="_Toc237847748"/>
-      <w:bookmarkStart w:id="35" w:name="__RefHeading__1688_1408131263"/>
+      <w:bookmarkStart w:id="34" w:name="__RefHeading__1688_1408131263"/>
+      <w:bookmarkStart w:id="35" w:name="_Toc237847748"/>
       <w:bookmarkEnd w:id="34"/>
       <w:bookmarkEnd w:id="35"/>
       <w:r>
@@ -4468,8 +4480,8 @@
         </w:numPr>
         <w:rPr/>
       </w:pPr>
-      <w:bookmarkStart w:id="36" w:name="_Toc237847749"/>
-      <w:bookmarkStart w:id="37" w:name="__RefHeading__1690_1408131263"/>
+      <w:bookmarkStart w:id="36" w:name="__RefHeading__1690_1408131263"/>
+      <w:bookmarkStart w:id="37" w:name="_Toc237847749"/>
       <w:bookmarkEnd w:id="36"/>
       <w:bookmarkEnd w:id="37"/>
       <w:r>
@@ -4547,8 +4559,8 @@
         </w:numPr>
         <w:rPr/>
       </w:pPr>
-      <w:bookmarkStart w:id="38" w:name="_Toc237847750"/>
-      <w:bookmarkStart w:id="39" w:name="__RefHeading__1692_1408131263"/>
+      <w:bookmarkStart w:id="38" w:name="__RefHeading__1692_1408131263"/>
+      <w:bookmarkStart w:id="39" w:name="_Toc237847750"/>
       <w:bookmarkEnd w:id="38"/>
       <w:bookmarkEnd w:id="39"/>
       <w:r>
@@ -4755,8 +4767,8 @@
         </w:numPr>
         <w:rPr/>
       </w:pPr>
-      <w:bookmarkStart w:id="40" w:name="_Toc237847751"/>
-      <w:bookmarkStart w:id="41" w:name="__RefHeading__1694_1408131263"/>
+      <w:bookmarkStart w:id="40" w:name="__RefHeading__1694_1408131263"/>
+      <w:bookmarkStart w:id="41" w:name="_Toc237847751"/>
       <w:bookmarkEnd w:id="40"/>
       <w:bookmarkEnd w:id="41"/>
       <w:r>
@@ -5161,8 +5173,8 @@
         </w:numPr>
         <w:rPr/>
       </w:pPr>
-      <w:bookmarkStart w:id="42" w:name="_Toc237847752"/>
-      <w:bookmarkStart w:id="43" w:name="__RefHeading__1696_1408131263"/>
+      <w:bookmarkStart w:id="42" w:name="__RefHeading__1696_1408131263"/>
+      <w:bookmarkStart w:id="43" w:name="_Toc237847752"/>
       <w:bookmarkEnd w:id="42"/>
       <w:bookmarkEnd w:id="43"/>
       <w:r>
@@ -5422,8 +5434,8 @@
         </w:numPr>
         <w:rPr/>
       </w:pPr>
-      <w:bookmarkStart w:id="44" w:name="_Toc237847753"/>
-      <w:bookmarkStart w:id="45" w:name="__RefHeading__1698_1408131263"/>
+      <w:bookmarkStart w:id="44" w:name="__RefHeading__1698_1408131263"/>
+      <w:bookmarkStart w:id="45" w:name="_Toc237847753"/>
       <w:bookmarkEnd w:id="44"/>
       <w:bookmarkEnd w:id="45"/>
       <w:r>
@@ -5468,8 +5480,8 @@
         </w:numPr>
         <w:rPr/>
       </w:pPr>
-      <w:bookmarkStart w:id="46" w:name="_Toc237847754"/>
-      <w:bookmarkStart w:id="47" w:name="__RefHeading__1700_1408131263"/>
+      <w:bookmarkStart w:id="46" w:name="__RefHeading__1700_1408131263"/>
+      <w:bookmarkStart w:id="47" w:name="_Toc237847754"/>
       <w:bookmarkEnd w:id="46"/>
       <w:bookmarkEnd w:id="47"/>
       <w:r>
@@ -5568,8 +5580,8 @@
         </w:numPr>
         <w:rPr/>
       </w:pPr>
-      <w:bookmarkStart w:id="48" w:name="_Toc237847755"/>
-      <w:bookmarkStart w:id="49" w:name="__RefHeading__1702_1408131263"/>
+      <w:bookmarkStart w:id="48" w:name="__RefHeading__1702_1408131263"/>
+      <w:bookmarkStart w:id="49" w:name="_Toc237847755"/>
       <w:bookmarkEnd w:id="48"/>
       <w:bookmarkEnd w:id="49"/>
       <w:r>
@@ -5860,8 +5872,8 @@
         </w:numPr>
         <w:rPr/>
       </w:pPr>
-      <w:bookmarkStart w:id="50" w:name="_Toc237847756"/>
-      <w:bookmarkStart w:id="51" w:name="__RefHeading__1704_1408131263"/>
+      <w:bookmarkStart w:id="50" w:name="__RefHeading__1704_1408131263"/>
+      <w:bookmarkStart w:id="51" w:name="_Toc237847756"/>
       <w:bookmarkEnd w:id="50"/>
       <w:bookmarkEnd w:id="51"/>
       <w:r>
@@ -5979,8 +5991,8 @@
         </w:numPr>
         <w:rPr/>
       </w:pPr>
-      <w:bookmarkStart w:id="52" w:name="_Toc237847757"/>
-      <w:bookmarkStart w:id="53" w:name="__RefHeading__1706_1408131263"/>
+      <w:bookmarkStart w:id="52" w:name="__RefHeading__1706_1408131263"/>
+      <w:bookmarkStart w:id="53" w:name="_Toc237847757"/>
       <w:bookmarkEnd w:id="52"/>
       <w:bookmarkEnd w:id="53"/>
       <w:r>
@@ -6195,19 +6207,7 @@
       </w:pPr>
       <w:r>
         <w:rPr/>
-        <w:t xml:space="preserve">Charge </w:t>
-      </w:r>
-      <w:r>
-        <w:rPr/>
-        <w:t>energy</w:t>
-      </w:r>
-      <w:r>
-        <w:rPr/>
-        <w:t xml:space="preserve"> consumed </w:t>
-      </w:r>
-      <w:r>
-        <w:rPr/>
-        <w:t>(1/10 kWh)</w:t>
+        <w:t>Charge energy consumed (1/10 kWh)</w:t>
       </w:r>
     </w:p>
     <w:p>
@@ -6542,8 +6542,8 @@
         </w:numPr>
         <w:rPr/>
       </w:pPr>
-      <w:bookmarkStart w:id="57" w:name="_Toc237847758"/>
-      <w:bookmarkStart w:id="58" w:name="__RefHeading__1708_1408131263"/>
+      <w:bookmarkStart w:id="57" w:name="__RefHeading__1708_1408131263"/>
+      <w:bookmarkStart w:id="58" w:name="_Toc237847758"/>
       <w:bookmarkEnd w:id="57"/>
       <w:bookmarkEnd w:id="58"/>
       <w:r>
@@ -6607,8 +6607,8 @@
         </w:numPr>
         <w:rPr/>
       </w:pPr>
-      <w:bookmarkStart w:id="59" w:name="_Toc237847759"/>
-      <w:bookmarkStart w:id="60" w:name="__RefHeading__1710_1408131263"/>
+      <w:bookmarkStart w:id="59" w:name="__RefHeading__1710_1408131263"/>
+      <w:bookmarkStart w:id="60" w:name="_Toc237847759"/>
       <w:bookmarkEnd w:id="59"/>
       <w:bookmarkEnd w:id="60"/>
       <w:r>
@@ -6756,8 +6756,8 @@
         </w:numPr>
         <w:rPr/>
       </w:pPr>
-      <w:bookmarkStart w:id="61" w:name="_Toc237847760"/>
-      <w:bookmarkStart w:id="62" w:name="__RefHeading__1712_1408131263"/>
+      <w:bookmarkStart w:id="61" w:name="__RefHeading__1712_1408131263"/>
+      <w:bookmarkStart w:id="62" w:name="_Toc237847760"/>
       <w:bookmarkEnd w:id="61"/>
       <w:bookmarkEnd w:id="62"/>
       <w:r>
@@ -6861,8 +6861,8 @@
         </w:numPr>
         <w:rPr/>
       </w:pPr>
-      <w:bookmarkStart w:id="63" w:name="_Toc237847761"/>
-      <w:bookmarkStart w:id="64" w:name="__RefHeading__1714_1408131263"/>
+      <w:bookmarkStart w:id="63" w:name="__RefHeading__1714_1408131263"/>
+      <w:bookmarkStart w:id="64" w:name="_Toc237847761"/>
       <w:bookmarkEnd w:id="63"/>
       <w:bookmarkEnd w:id="64"/>
       <w:r>
@@ -7064,8 +7064,8 @@
         </w:numPr>
         <w:rPr/>
       </w:pPr>
-      <w:bookmarkStart w:id="65" w:name="_Toc237847762"/>
-      <w:bookmarkStart w:id="66" w:name="__RefHeading__1716_1408131263"/>
+      <w:bookmarkStart w:id="65" w:name="__RefHeading__1716_1408131263"/>
+      <w:bookmarkStart w:id="66" w:name="_Toc237847762"/>
       <w:bookmarkEnd w:id="65"/>
       <w:bookmarkEnd w:id="66"/>
       <w:r>
@@ -7155,8 +7155,8 @@
         </w:numPr>
         <w:rPr/>
       </w:pPr>
-      <w:bookmarkStart w:id="67" w:name="_Toc237847763"/>
-      <w:bookmarkStart w:id="68" w:name="__RefHeading__1718_1408131263"/>
+      <w:bookmarkStart w:id="67" w:name="__RefHeading__1718_1408131263"/>
+      <w:bookmarkStart w:id="68" w:name="_Toc237847763"/>
       <w:bookmarkEnd w:id="67"/>
       <w:bookmarkEnd w:id="68"/>
       <w:r>
@@ -7201,8 +7201,8 @@
         </w:numPr>
         <w:rPr/>
       </w:pPr>
-      <w:bookmarkStart w:id="69" w:name="_Toc237847764"/>
-      <w:bookmarkStart w:id="70" w:name="__RefHeading__1720_1408131263"/>
+      <w:bookmarkStart w:id="69" w:name="__RefHeading__1720_1408131263"/>
+      <w:bookmarkStart w:id="70" w:name="_Toc237847764"/>
       <w:bookmarkEnd w:id="69"/>
       <w:bookmarkEnd w:id="70"/>
       <w:r>
@@ -7429,8 +7429,8 @@
         </w:numPr>
         <w:rPr/>
       </w:pPr>
-      <w:bookmarkStart w:id="71" w:name="_Toc237847765"/>
-      <w:bookmarkStart w:id="72" w:name="__RefHeading__1722_1408131263"/>
+      <w:bookmarkStart w:id="71" w:name="__RefHeading__1722_1408131263"/>
+      <w:bookmarkStart w:id="72" w:name="_Toc237847765"/>
       <w:bookmarkEnd w:id="71"/>
       <w:bookmarkEnd w:id="72"/>
       <w:r>
@@ -7534,8 +7534,8 @@
         </w:numPr>
         <w:rPr/>
       </w:pPr>
-      <w:bookmarkStart w:id="73" w:name="_Toc237847766"/>
-      <w:bookmarkStart w:id="74" w:name="__RefHeading__1724_1408131263"/>
+      <w:bookmarkStart w:id="73" w:name="__RefHeading__1724_1408131263"/>
+      <w:bookmarkStart w:id="74" w:name="_Toc237847766"/>
       <w:bookmarkEnd w:id="73"/>
       <w:bookmarkEnd w:id="74"/>
       <w:r>
@@ -7855,8 +7855,8 @@
         </w:numPr>
         <w:rPr/>
       </w:pPr>
-      <w:bookmarkStart w:id="75" w:name="_Toc237847767"/>
-      <w:bookmarkStart w:id="76" w:name="__RefHeading__1726_1408131263"/>
+      <w:bookmarkStart w:id="75" w:name="__RefHeading__1726_1408131263"/>
+      <w:bookmarkStart w:id="76" w:name="_Toc237847767"/>
       <w:bookmarkEnd w:id="75"/>
       <w:bookmarkEnd w:id="76"/>
       <w:r>
@@ -7960,8 +7960,8 @@
         </w:numPr>
         <w:rPr/>
       </w:pPr>
-      <w:bookmarkStart w:id="77" w:name="_Toc237847768"/>
-      <w:bookmarkStart w:id="78" w:name="__RefHeading__1728_1408131263"/>
+      <w:bookmarkStart w:id="77" w:name="__RefHeading__1728_1408131263"/>
+      <w:bookmarkStart w:id="78" w:name="_Toc237847768"/>
       <w:bookmarkEnd w:id="77"/>
       <w:bookmarkEnd w:id="78"/>
       <w:r>
@@ -8025,8 +8025,8 @@
         </w:numPr>
         <w:rPr/>
       </w:pPr>
-      <w:bookmarkStart w:id="79" w:name="_Toc237847769"/>
-      <w:bookmarkStart w:id="80" w:name="__RefHeading__1730_1408131263"/>
+      <w:bookmarkStart w:id="79" w:name="__RefHeading__1730_1408131263"/>
+      <w:bookmarkStart w:id="80" w:name="_Toc237847769"/>
       <w:bookmarkEnd w:id="79"/>
       <w:bookmarkEnd w:id="80"/>
       <w:r>
@@ -8215,8 +8215,8 @@
         </w:numPr>
         <w:rPr/>
       </w:pPr>
-      <w:bookmarkStart w:id="83" w:name="_Toc237847770"/>
-      <w:bookmarkStart w:id="84" w:name="__RefHeading__1732_1408131263"/>
+      <w:bookmarkStart w:id="83" w:name="__RefHeading__1732_1408131263"/>
+      <w:bookmarkStart w:id="84" w:name="_Toc237847770"/>
       <w:bookmarkEnd w:id="83"/>
       <w:bookmarkEnd w:id="84"/>
       <w:r>
@@ -8296,8 +8296,8 @@
         </w:numPr>
         <w:rPr/>
       </w:pPr>
-      <w:bookmarkStart w:id="86" w:name="_Toc237847771"/>
-      <w:bookmarkStart w:id="87" w:name="__RefHeading__1734_1408131263"/>
+      <w:bookmarkStart w:id="86" w:name="__RefHeading__1734_1408131263"/>
+      <w:bookmarkStart w:id="87" w:name="_Toc237847771"/>
       <w:bookmarkEnd w:id="86"/>
       <w:bookmarkEnd w:id="87"/>
       <w:r>
@@ -8361,8 +8361,8 @@
         </w:numPr>
         <w:rPr/>
       </w:pPr>
-      <w:bookmarkStart w:id="88" w:name="_Toc237847772"/>
-      <w:bookmarkStart w:id="89" w:name="__RefHeading__1736_1408131263"/>
+      <w:bookmarkStart w:id="88" w:name="__RefHeading__1736_1408131263"/>
+      <w:bookmarkStart w:id="89" w:name="_Toc237847772"/>
       <w:bookmarkEnd w:id="88"/>
       <w:bookmarkEnd w:id="89"/>
       <w:r>
@@ -8438,8 +8438,8 @@
         </w:numPr>
         <w:rPr/>
       </w:pPr>
-      <w:bookmarkStart w:id="90" w:name="_Toc237847773"/>
-      <w:bookmarkStart w:id="91" w:name="__RefHeading__1738_1408131263"/>
+      <w:bookmarkStart w:id="90" w:name="__RefHeading__1738_1408131263"/>
+      <w:bookmarkStart w:id="91" w:name="_Toc237847773"/>
       <w:bookmarkEnd w:id="90"/>
       <w:bookmarkEnd w:id="91"/>
       <w:r>
@@ -8517,8 +8517,8 @@
         </w:numPr>
         <w:rPr/>
       </w:pPr>
-      <w:bookmarkStart w:id="92" w:name="_Toc237847774"/>
-      <w:bookmarkStart w:id="93" w:name="__RefHeading__1740_1408131263"/>
+      <w:bookmarkStart w:id="92" w:name="__RefHeading__1740_1408131263"/>
+      <w:bookmarkStart w:id="93" w:name="_Toc237847774"/>
       <w:bookmarkEnd w:id="92"/>
       <w:bookmarkEnd w:id="93"/>
       <w:r>
@@ -8610,8 +8610,8 @@
         </w:numPr>
         <w:rPr/>
       </w:pPr>
-      <w:bookmarkStart w:id="94" w:name="_Toc237847775"/>
-      <w:bookmarkStart w:id="95" w:name="__RefHeading__1742_1408131263"/>
+      <w:bookmarkStart w:id="94" w:name="__RefHeading__1742_1408131263"/>
+      <w:bookmarkStart w:id="95" w:name="_Toc237847775"/>
       <w:bookmarkEnd w:id="94"/>
       <w:bookmarkEnd w:id="95"/>
       <w:r>
@@ -8703,8 +8703,8 @@
         </w:numPr>
         <w:rPr/>
       </w:pPr>
-      <w:bookmarkStart w:id="96" w:name="_Toc237847776"/>
-      <w:bookmarkStart w:id="97" w:name="__RefHeading__1744_1408131263"/>
+      <w:bookmarkStart w:id="96" w:name="__RefHeading__1744_1408131263"/>
+      <w:bookmarkStart w:id="97" w:name="_Toc237847776"/>
       <w:bookmarkEnd w:id="96"/>
       <w:bookmarkEnd w:id="97"/>
       <w:r>
@@ -8768,8 +8768,8 @@
         </w:numPr>
         <w:rPr/>
       </w:pPr>
-      <w:bookmarkStart w:id="98" w:name="_Toc237847777"/>
-      <w:bookmarkStart w:id="99" w:name="__RefHeading__1746_1408131263"/>
+      <w:bookmarkStart w:id="98" w:name="__RefHeading__1746_1408131263"/>
+      <w:bookmarkStart w:id="99" w:name="_Toc237847777"/>
       <w:bookmarkEnd w:id="98"/>
       <w:bookmarkEnd w:id="99"/>
       <w:r>
@@ -8833,8 +8833,8 @@
         </w:numPr>
         <w:rPr/>
       </w:pPr>
-      <w:bookmarkStart w:id="100" w:name="_Toc237847778"/>
-      <w:bookmarkStart w:id="101" w:name="__RefHeading__1748_1408131263"/>
+      <w:bookmarkStart w:id="100" w:name="__RefHeading__1748_1408131263"/>
+      <w:bookmarkStart w:id="101" w:name="_Toc237847778"/>
       <w:bookmarkEnd w:id="100"/>
       <w:bookmarkEnd w:id="101"/>
       <w:r>
@@ -8931,8 +8931,8 @@
         </w:numPr>
         <w:rPr/>
       </w:pPr>
-      <w:bookmarkStart w:id="102" w:name="_Toc237847779"/>
-      <w:bookmarkStart w:id="103" w:name="__RefHeading__1750_1408131263"/>
+      <w:bookmarkStart w:id="102" w:name="__RefHeading__1750_1408131263"/>
+      <w:bookmarkStart w:id="103" w:name="_Toc237847779"/>
       <w:bookmarkEnd w:id="102"/>
       <w:bookmarkEnd w:id="103"/>
       <w:r>
@@ -9010,8 +9010,8 @@
         </w:numPr>
         <w:rPr/>
       </w:pPr>
-      <w:bookmarkStart w:id="104" w:name="_Toc237847780"/>
-      <w:bookmarkStart w:id="105" w:name="__RefHeading__1752_1408131263"/>
+      <w:bookmarkStart w:id="104" w:name="__RefHeading__1752_1408131263"/>
+      <w:bookmarkStart w:id="105" w:name="_Toc237847780"/>
       <w:bookmarkEnd w:id="104"/>
       <w:bookmarkEnd w:id="105"/>
       <w:r>
@@ -9108,8 +9108,8 @@
         </w:numPr>
         <w:rPr/>
       </w:pPr>
-      <w:bookmarkStart w:id="106" w:name="_Toc237847781"/>
-      <w:bookmarkStart w:id="107" w:name="__RefHeading__1754_1408131263"/>
+      <w:bookmarkStart w:id="106" w:name="__RefHeading__1754_1408131263"/>
+      <w:bookmarkStart w:id="107" w:name="_Toc237847781"/>
       <w:bookmarkEnd w:id="106"/>
       <w:bookmarkEnd w:id="107"/>
       <w:r>
@@ -9199,8 +9199,8 @@
         </w:numPr>
         <w:rPr/>
       </w:pPr>
-      <w:bookmarkStart w:id="108" w:name="_Toc237847782"/>
-      <w:bookmarkStart w:id="109" w:name="__RefHeading__1756_1408131263"/>
+      <w:bookmarkStart w:id="108" w:name="__RefHeading__1756_1408131263"/>
+      <w:bookmarkStart w:id="109" w:name="_Toc237847782"/>
       <w:bookmarkEnd w:id="108"/>
       <w:bookmarkEnd w:id="109"/>
       <w:r>
@@ -9278,8 +9278,8 @@
         </w:numPr>
         <w:rPr/>
       </w:pPr>
-      <w:bookmarkStart w:id="110" w:name="_Toc237847783"/>
-      <w:bookmarkStart w:id="111" w:name="__RefHeading__1758_1408131263"/>
+      <w:bookmarkStart w:id="110" w:name="__RefHeading__1758_1408131263"/>
+      <w:bookmarkStart w:id="111" w:name="_Toc237847783"/>
       <w:bookmarkEnd w:id="110"/>
       <w:bookmarkEnd w:id="111"/>
       <w:r>
@@ -9343,8 +9343,8 @@
         </w:numPr>
         <w:rPr/>
       </w:pPr>
-      <w:bookmarkStart w:id="112" w:name="_Toc237847784"/>
-      <w:bookmarkStart w:id="113" w:name="__RefHeading__1760_1408131263"/>
+      <w:bookmarkStart w:id="112" w:name="__RefHeading__1760_1408131263"/>
+      <w:bookmarkStart w:id="113" w:name="_Toc237847784"/>
       <w:bookmarkEnd w:id="112"/>
       <w:bookmarkEnd w:id="113"/>
       <w:r>
@@ -9556,8 +9556,8 @@
         </w:numPr>
         <w:rPr/>
       </w:pPr>
-      <w:bookmarkStart w:id="114" w:name="_Toc237847785"/>
-      <w:bookmarkStart w:id="115" w:name="__RefHeading__1762_1408131263"/>
+      <w:bookmarkStart w:id="114" w:name="__RefHeading__1762_1408131263"/>
+      <w:bookmarkStart w:id="115" w:name="_Toc237847785"/>
       <w:bookmarkEnd w:id="114"/>
       <w:bookmarkEnd w:id="115"/>
       <w:r>
@@ -9766,8 +9766,8 @@
         </w:numPr>
         <w:rPr/>
       </w:pPr>
-      <w:bookmarkStart w:id="116" w:name="_Toc237847786"/>
-      <w:bookmarkStart w:id="117" w:name="__RefHeading__1764_1408131263"/>
+      <w:bookmarkStart w:id="116" w:name="__RefHeading__1764_1408131263"/>
+      <w:bookmarkStart w:id="117" w:name="_Toc237847786"/>
       <w:bookmarkEnd w:id="116"/>
       <w:bookmarkEnd w:id="117"/>
       <w:r>
@@ -9960,8 +9960,8 @@
         </w:numPr>
         <w:rPr/>
       </w:pPr>
-      <w:bookmarkStart w:id="121" w:name="_Toc237847787"/>
-      <w:bookmarkStart w:id="122" w:name="__RefHeading__1766_1408131263"/>
+      <w:bookmarkStart w:id="121" w:name="__RefHeading__1766_1408131263"/>
+      <w:bookmarkStart w:id="122" w:name="_Toc237847787"/>
       <w:bookmarkEnd w:id="121"/>
       <w:bookmarkEnd w:id="122"/>
       <w:r>
@@ -10053,8 +10053,8 @@
         </w:numPr>
         <w:rPr/>
       </w:pPr>
-      <w:bookmarkStart w:id="123" w:name="_Toc237847788"/>
-      <w:bookmarkStart w:id="124" w:name="__RefHeading__1768_1408131263"/>
+      <w:bookmarkStart w:id="123" w:name="__RefHeading__1768_1408131263"/>
+      <w:bookmarkStart w:id="124" w:name="_Toc237847788"/>
       <w:bookmarkEnd w:id="123"/>
       <w:bookmarkEnd w:id="124"/>
       <w:r>
@@ -10132,8 +10132,8 @@
         </w:numPr>
         <w:rPr/>
       </w:pPr>
-      <w:bookmarkStart w:id="125" w:name="_Toc237847789"/>
-      <w:bookmarkStart w:id="126" w:name="__RefHeading__1770_1408131263"/>
+      <w:bookmarkStart w:id="125" w:name="__RefHeading__1770_1408131263"/>
+      <w:bookmarkStart w:id="126" w:name="_Toc237847789"/>
       <w:bookmarkEnd w:id="125"/>
       <w:bookmarkEnd w:id="126"/>
       <w:r>
@@ -18224,6 +18224,1833 @@
       <w:rFonts w:cs="Wingdings"/>
     </w:rPr>
   </w:style>
+  <w:style w:type="character" w:styleId="ListLabel526">
+    <w:name w:val="ListLabel 526"/>
+    <w:qFormat/>
+    <w:rPr>
+      <w:rFonts w:cs="Symbol"/>
+    </w:rPr>
+  </w:style>
+  <w:style w:type="character" w:styleId="ListLabel527">
+    <w:name w:val="ListLabel 527"/>
+    <w:qFormat/>
+    <w:rPr>
+      <w:rFonts w:cs="Courier New"/>
+    </w:rPr>
+  </w:style>
+  <w:style w:type="character" w:styleId="ListLabel528">
+    <w:name w:val="ListLabel 528"/>
+    <w:qFormat/>
+    <w:rPr>
+      <w:rFonts w:cs="Wingdings"/>
+    </w:rPr>
+  </w:style>
+  <w:style w:type="character" w:styleId="ListLabel529">
+    <w:name w:val="ListLabel 529"/>
+    <w:qFormat/>
+    <w:rPr>
+      <w:rFonts w:cs="Symbol"/>
+    </w:rPr>
+  </w:style>
+  <w:style w:type="character" w:styleId="ListLabel530">
+    <w:name w:val="ListLabel 530"/>
+    <w:qFormat/>
+    <w:rPr>
+      <w:rFonts w:cs="Courier New"/>
+    </w:rPr>
+  </w:style>
+  <w:style w:type="character" w:styleId="ListLabel531">
+    <w:name w:val="ListLabel 531"/>
+    <w:qFormat/>
+    <w:rPr>
+      <w:rFonts w:cs="Wingdings"/>
+    </w:rPr>
+  </w:style>
+  <w:style w:type="character" w:styleId="ListLabel532">
+    <w:name w:val="ListLabel 532"/>
+    <w:qFormat/>
+    <w:rPr>
+      <w:rFonts w:cs="Symbol"/>
+    </w:rPr>
+  </w:style>
+  <w:style w:type="character" w:styleId="ListLabel533">
+    <w:name w:val="ListLabel 533"/>
+    <w:qFormat/>
+    <w:rPr>
+      <w:rFonts w:cs="Courier New"/>
+    </w:rPr>
+  </w:style>
+  <w:style w:type="character" w:styleId="ListLabel534">
+    <w:name w:val="ListLabel 534"/>
+    <w:qFormat/>
+    <w:rPr>
+      <w:rFonts w:cs="Wingdings"/>
+    </w:rPr>
+  </w:style>
+  <w:style w:type="character" w:styleId="ListLabel535">
+    <w:name w:val="ListLabel 535"/>
+    <w:qFormat/>
+    <w:rPr>
+      <w:rFonts w:cs="Symbol"/>
+    </w:rPr>
+  </w:style>
+  <w:style w:type="character" w:styleId="ListLabel536">
+    <w:name w:val="ListLabel 536"/>
+    <w:qFormat/>
+    <w:rPr>
+      <w:rFonts w:cs="Courier New"/>
+    </w:rPr>
+  </w:style>
+  <w:style w:type="character" w:styleId="ListLabel537">
+    <w:name w:val="ListLabel 537"/>
+    <w:qFormat/>
+    <w:rPr>
+      <w:rFonts w:cs="Wingdings"/>
+    </w:rPr>
+  </w:style>
+  <w:style w:type="character" w:styleId="ListLabel538">
+    <w:name w:val="ListLabel 538"/>
+    <w:qFormat/>
+    <w:rPr>
+      <w:rFonts w:cs="Symbol"/>
+    </w:rPr>
+  </w:style>
+  <w:style w:type="character" w:styleId="ListLabel539">
+    <w:name w:val="ListLabel 539"/>
+    <w:qFormat/>
+    <w:rPr>
+      <w:rFonts w:cs="Courier New"/>
+    </w:rPr>
+  </w:style>
+  <w:style w:type="character" w:styleId="ListLabel540">
+    <w:name w:val="ListLabel 540"/>
+    <w:qFormat/>
+    <w:rPr>
+      <w:rFonts w:cs="Wingdings"/>
+    </w:rPr>
+  </w:style>
+  <w:style w:type="character" w:styleId="ListLabel541">
+    <w:name w:val="ListLabel 541"/>
+    <w:qFormat/>
+    <w:rPr>
+      <w:rFonts w:cs="Symbol"/>
+    </w:rPr>
+  </w:style>
+  <w:style w:type="character" w:styleId="ListLabel542">
+    <w:name w:val="ListLabel 542"/>
+    <w:qFormat/>
+    <w:rPr>
+      <w:rFonts w:cs="Courier New"/>
+    </w:rPr>
+  </w:style>
+  <w:style w:type="character" w:styleId="ListLabel543">
+    <w:name w:val="ListLabel 543"/>
+    <w:qFormat/>
+    <w:rPr>
+      <w:rFonts w:cs="Wingdings"/>
+    </w:rPr>
+  </w:style>
+  <w:style w:type="character" w:styleId="ListLabel544">
+    <w:name w:val="ListLabel 544"/>
+    <w:qFormat/>
+    <w:rPr>
+      <w:rFonts w:cs="Symbol"/>
+    </w:rPr>
+  </w:style>
+  <w:style w:type="character" w:styleId="ListLabel545">
+    <w:name w:val="ListLabel 545"/>
+    <w:qFormat/>
+    <w:rPr>
+      <w:rFonts w:cs="Courier New"/>
+    </w:rPr>
+  </w:style>
+  <w:style w:type="character" w:styleId="ListLabel546">
+    <w:name w:val="ListLabel 546"/>
+    <w:qFormat/>
+    <w:rPr>
+      <w:rFonts w:cs="Wingdings"/>
+    </w:rPr>
+  </w:style>
+  <w:style w:type="character" w:styleId="ListLabel547">
+    <w:name w:val="ListLabel 547"/>
+    <w:qFormat/>
+    <w:rPr>
+      <w:rFonts w:cs="Symbol"/>
+    </w:rPr>
+  </w:style>
+  <w:style w:type="character" w:styleId="ListLabel548">
+    <w:name w:val="ListLabel 548"/>
+    <w:qFormat/>
+    <w:rPr>
+      <w:rFonts w:cs="Courier New"/>
+    </w:rPr>
+  </w:style>
+  <w:style w:type="character" w:styleId="ListLabel549">
+    <w:name w:val="ListLabel 549"/>
+    <w:qFormat/>
+    <w:rPr>
+      <w:rFonts w:cs="Wingdings"/>
+    </w:rPr>
+  </w:style>
+  <w:style w:type="character" w:styleId="ListLabel550">
+    <w:name w:val="ListLabel 550"/>
+    <w:qFormat/>
+    <w:rPr>
+      <w:rFonts w:cs="Symbol"/>
+    </w:rPr>
+  </w:style>
+  <w:style w:type="character" w:styleId="ListLabel551">
+    <w:name w:val="ListLabel 551"/>
+    <w:qFormat/>
+    <w:rPr>
+      <w:rFonts w:cs="Courier New"/>
+    </w:rPr>
+  </w:style>
+  <w:style w:type="character" w:styleId="ListLabel552">
+    <w:name w:val="ListLabel 552"/>
+    <w:qFormat/>
+    <w:rPr>
+      <w:rFonts w:cs="Wingdings"/>
+    </w:rPr>
+  </w:style>
+  <w:style w:type="character" w:styleId="ListLabel553">
+    <w:name w:val="ListLabel 553"/>
+    <w:qFormat/>
+    <w:rPr>
+      <w:rFonts w:cs="Symbol"/>
+    </w:rPr>
+  </w:style>
+  <w:style w:type="character" w:styleId="ListLabel554">
+    <w:name w:val="ListLabel 554"/>
+    <w:qFormat/>
+    <w:rPr>
+      <w:rFonts w:cs="Courier New"/>
+    </w:rPr>
+  </w:style>
+  <w:style w:type="character" w:styleId="ListLabel555">
+    <w:name w:val="ListLabel 555"/>
+    <w:qFormat/>
+    <w:rPr>
+      <w:rFonts w:cs="Wingdings"/>
+    </w:rPr>
+  </w:style>
+  <w:style w:type="character" w:styleId="ListLabel556">
+    <w:name w:val="ListLabel 556"/>
+    <w:qFormat/>
+    <w:rPr>
+      <w:rFonts w:cs="Symbol"/>
+    </w:rPr>
+  </w:style>
+  <w:style w:type="character" w:styleId="ListLabel557">
+    <w:name w:val="ListLabel 557"/>
+    <w:qFormat/>
+    <w:rPr>
+      <w:rFonts w:cs="Courier New"/>
+    </w:rPr>
+  </w:style>
+  <w:style w:type="character" w:styleId="ListLabel558">
+    <w:name w:val="ListLabel 558"/>
+    <w:qFormat/>
+    <w:rPr>
+      <w:rFonts w:cs="Wingdings"/>
+    </w:rPr>
+  </w:style>
+  <w:style w:type="character" w:styleId="ListLabel559">
+    <w:name w:val="ListLabel 559"/>
+    <w:qFormat/>
+    <w:rPr>
+      <w:rFonts w:cs="Symbol"/>
+    </w:rPr>
+  </w:style>
+  <w:style w:type="character" w:styleId="ListLabel560">
+    <w:name w:val="ListLabel 560"/>
+    <w:qFormat/>
+    <w:rPr>
+      <w:rFonts w:cs="Courier New"/>
+    </w:rPr>
+  </w:style>
+  <w:style w:type="character" w:styleId="ListLabel561">
+    <w:name w:val="ListLabel 561"/>
+    <w:qFormat/>
+    <w:rPr>
+      <w:rFonts w:cs="Wingdings"/>
+    </w:rPr>
+  </w:style>
+  <w:style w:type="character" w:styleId="ListLabel562">
+    <w:name w:val="ListLabel 562"/>
+    <w:qFormat/>
+    <w:rPr>
+      <w:rFonts w:cs="Symbol"/>
+    </w:rPr>
+  </w:style>
+  <w:style w:type="character" w:styleId="ListLabel563">
+    <w:name w:val="ListLabel 563"/>
+    <w:qFormat/>
+    <w:rPr>
+      <w:rFonts w:cs="Courier New"/>
+    </w:rPr>
+  </w:style>
+  <w:style w:type="character" w:styleId="ListLabel564">
+    <w:name w:val="ListLabel 564"/>
+    <w:qFormat/>
+    <w:rPr>
+      <w:rFonts w:cs="Wingdings"/>
+    </w:rPr>
+  </w:style>
+  <w:style w:type="character" w:styleId="ListLabel565">
+    <w:name w:val="ListLabel 565"/>
+    <w:qFormat/>
+    <w:rPr>
+      <w:rFonts w:cs="Symbol"/>
+    </w:rPr>
+  </w:style>
+  <w:style w:type="character" w:styleId="ListLabel566">
+    <w:name w:val="ListLabel 566"/>
+    <w:qFormat/>
+    <w:rPr>
+      <w:rFonts w:cs="Courier New"/>
+    </w:rPr>
+  </w:style>
+  <w:style w:type="character" w:styleId="ListLabel567">
+    <w:name w:val="ListLabel 567"/>
+    <w:qFormat/>
+    <w:rPr>
+      <w:rFonts w:cs="Wingdings"/>
+    </w:rPr>
+  </w:style>
+  <w:style w:type="character" w:styleId="ListLabel568">
+    <w:name w:val="ListLabel 568"/>
+    <w:qFormat/>
+    <w:rPr>
+      <w:rFonts w:cs="Symbol"/>
+    </w:rPr>
+  </w:style>
+  <w:style w:type="character" w:styleId="ListLabel569">
+    <w:name w:val="ListLabel 569"/>
+    <w:qFormat/>
+    <w:rPr>
+      <w:rFonts w:cs="Courier New"/>
+    </w:rPr>
+  </w:style>
+  <w:style w:type="character" w:styleId="ListLabel570">
+    <w:name w:val="ListLabel 570"/>
+    <w:qFormat/>
+    <w:rPr>
+      <w:rFonts w:cs="Wingdings"/>
+    </w:rPr>
+  </w:style>
+  <w:style w:type="character" w:styleId="ListLabel571">
+    <w:name w:val="ListLabel 571"/>
+    <w:qFormat/>
+    <w:rPr>
+      <w:rFonts w:cs="Symbol"/>
+    </w:rPr>
+  </w:style>
+  <w:style w:type="character" w:styleId="ListLabel572">
+    <w:name w:val="ListLabel 572"/>
+    <w:qFormat/>
+    <w:rPr>
+      <w:rFonts w:cs="Courier New"/>
+    </w:rPr>
+  </w:style>
+  <w:style w:type="character" w:styleId="ListLabel573">
+    <w:name w:val="ListLabel 573"/>
+    <w:qFormat/>
+    <w:rPr>
+      <w:rFonts w:cs="Wingdings"/>
+    </w:rPr>
+  </w:style>
+  <w:style w:type="character" w:styleId="ListLabel574">
+    <w:name w:val="ListLabel 574"/>
+    <w:qFormat/>
+    <w:rPr>
+      <w:rFonts w:cs="Symbol"/>
+    </w:rPr>
+  </w:style>
+  <w:style w:type="character" w:styleId="ListLabel575">
+    <w:name w:val="ListLabel 575"/>
+    <w:qFormat/>
+    <w:rPr>
+      <w:rFonts w:cs="Courier New"/>
+    </w:rPr>
+  </w:style>
+  <w:style w:type="character" w:styleId="ListLabel576">
+    <w:name w:val="ListLabel 576"/>
+    <w:qFormat/>
+    <w:rPr>
+      <w:rFonts w:cs="Wingdings"/>
+    </w:rPr>
+  </w:style>
+  <w:style w:type="character" w:styleId="ListLabel577">
+    <w:name w:val="ListLabel 577"/>
+    <w:qFormat/>
+    <w:rPr>
+      <w:rFonts w:cs="Symbol"/>
+    </w:rPr>
+  </w:style>
+  <w:style w:type="character" w:styleId="ListLabel578">
+    <w:name w:val="ListLabel 578"/>
+    <w:qFormat/>
+    <w:rPr>
+      <w:rFonts w:cs="Courier New"/>
+    </w:rPr>
+  </w:style>
+  <w:style w:type="character" w:styleId="ListLabel579">
+    <w:name w:val="ListLabel 579"/>
+    <w:qFormat/>
+    <w:rPr>
+      <w:rFonts w:cs="Wingdings"/>
+    </w:rPr>
+  </w:style>
+  <w:style w:type="character" w:styleId="ListLabel580">
+    <w:name w:val="ListLabel 580"/>
+    <w:qFormat/>
+    <w:rPr>
+      <w:rFonts w:cs="Symbol"/>
+    </w:rPr>
+  </w:style>
+  <w:style w:type="character" w:styleId="ListLabel581">
+    <w:name w:val="ListLabel 581"/>
+    <w:qFormat/>
+    <w:rPr>
+      <w:rFonts w:cs="Courier New"/>
+    </w:rPr>
+  </w:style>
+  <w:style w:type="character" w:styleId="ListLabel582">
+    <w:name w:val="ListLabel 582"/>
+    <w:qFormat/>
+    <w:rPr>
+      <w:rFonts w:cs="Wingdings"/>
+    </w:rPr>
+  </w:style>
+  <w:style w:type="character" w:styleId="ListLabel583">
+    <w:name w:val="ListLabel 583"/>
+    <w:qFormat/>
+    <w:rPr>
+      <w:rFonts w:cs="Symbol"/>
+    </w:rPr>
+  </w:style>
+  <w:style w:type="character" w:styleId="ListLabel584">
+    <w:name w:val="ListLabel 584"/>
+    <w:qFormat/>
+    <w:rPr>
+      <w:rFonts w:cs="Courier New"/>
+    </w:rPr>
+  </w:style>
+  <w:style w:type="character" w:styleId="ListLabel585">
+    <w:name w:val="ListLabel 585"/>
+    <w:qFormat/>
+    <w:rPr>
+      <w:rFonts w:cs="Wingdings"/>
+    </w:rPr>
+  </w:style>
+  <w:style w:type="character" w:styleId="ListLabel586">
+    <w:name w:val="ListLabel 586"/>
+    <w:qFormat/>
+    <w:rPr>
+      <w:rFonts w:cs="Symbol"/>
+    </w:rPr>
+  </w:style>
+  <w:style w:type="character" w:styleId="ListLabel587">
+    <w:name w:val="ListLabel 587"/>
+    <w:qFormat/>
+    <w:rPr>
+      <w:rFonts w:cs="Courier New"/>
+    </w:rPr>
+  </w:style>
+  <w:style w:type="character" w:styleId="ListLabel588">
+    <w:name w:val="ListLabel 588"/>
+    <w:qFormat/>
+    <w:rPr>
+      <w:rFonts w:cs="Wingdings"/>
+    </w:rPr>
+  </w:style>
+  <w:style w:type="character" w:styleId="ListLabel589">
+    <w:name w:val="ListLabel 589"/>
+    <w:qFormat/>
+    <w:rPr>
+      <w:rFonts w:cs="Symbol"/>
+    </w:rPr>
+  </w:style>
+  <w:style w:type="character" w:styleId="ListLabel590">
+    <w:name w:val="ListLabel 590"/>
+    <w:qFormat/>
+    <w:rPr>
+      <w:rFonts w:cs="Courier New"/>
+    </w:rPr>
+  </w:style>
+  <w:style w:type="character" w:styleId="ListLabel591">
+    <w:name w:val="ListLabel 591"/>
+    <w:qFormat/>
+    <w:rPr>
+      <w:rFonts w:cs="Wingdings"/>
+    </w:rPr>
+  </w:style>
+  <w:style w:type="character" w:styleId="ListLabel592">
+    <w:name w:val="ListLabel 592"/>
+    <w:qFormat/>
+    <w:rPr>
+      <w:rFonts w:cs="Symbol"/>
+    </w:rPr>
+  </w:style>
+  <w:style w:type="character" w:styleId="ListLabel593">
+    <w:name w:val="ListLabel 593"/>
+    <w:qFormat/>
+    <w:rPr>
+      <w:rFonts w:cs="Courier New"/>
+    </w:rPr>
+  </w:style>
+  <w:style w:type="character" w:styleId="ListLabel594">
+    <w:name w:val="ListLabel 594"/>
+    <w:qFormat/>
+    <w:rPr>
+      <w:rFonts w:cs="Wingdings"/>
+    </w:rPr>
+  </w:style>
+  <w:style w:type="character" w:styleId="ListLabel595">
+    <w:name w:val="ListLabel 595"/>
+    <w:qFormat/>
+    <w:rPr>
+      <w:rFonts w:cs="Symbol"/>
+    </w:rPr>
+  </w:style>
+  <w:style w:type="character" w:styleId="ListLabel596">
+    <w:name w:val="ListLabel 596"/>
+    <w:qFormat/>
+    <w:rPr>
+      <w:rFonts w:cs="Courier New"/>
+    </w:rPr>
+  </w:style>
+  <w:style w:type="character" w:styleId="ListLabel597">
+    <w:name w:val="ListLabel 597"/>
+    <w:qFormat/>
+    <w:rPr>
+      <w:rFonts w:cs="Wingdings"/>
+    </w:rPr>
+  </w:style>
+  <w:style w:type="character" w:styleId="ListLabel598">
+    <w:name w:val="ListLabel 598"/>
+    <w:qFormat/>
+    <w:rPr>
+      <w:rFonts w:cs="Symbol"/>
+    </w:rPr>
+  </w:style>
+  <w:style w:type="character" w:styleId="ListLabel599">
+    <w:name w:val="ListLabel 599"/>
+    <w:qFormat/>
+    <w:rPr>
+      <w:rFonts w:cs="Courier New"/>
+    </w:rPr>
+  </w:style>
+  <w:style w:type="character" w:styleId="ListLabel600">
+    <w:name w:val="ListLabel 600"/>
+    <w:qFormat/>
+    <w:rPr>
+      <w:rFonts w:cs="Wingdings"/>
+    </w:rPr>
+  </w:style>
+  <w:style w:type="character" w:styleId="ListLabel601">
+    <w:name w:val="ListLabel 601"/>
+    <w:qFormat/>
+    <w:rPr>
+      <w:rFonts w:cs="Symbol"/>
+    </w:rPr>
+  </w:style>
+  <w:style w:type="character" w:styleId="ListLabel602">
+    <w:name w:val="ListLabel 602"/>
+    <w:qFormat/>
+    <w:rPr>
+      <w:rFonts w:cs="Courier New"/>
+    </w:rPr>
+  </w:style>
+  <w:style w:type="character" w:styleId="ListLabel603">
+    <w:name w:val="ListLabel 603"/>
+    <w:qFormat/>
+    <w:rPr>
+      <w:rFonts w:cs="Wingdings"/>
+    </w:rPr>
+  </w:style>
+  <w:style w:type="character" w:styleId="ListLabel604">
+    <w:name w:val="ListLabel 604"/>
+    <w:qFormat/>
+    <w:rPr>
+      <w:rFonts w:cs="Symbol"/>
+    </w:rPr>
+  </w:style>
+  <w:style w:type="character" w:styleId="ListLabel605">
+    <w:name w:val="ListLabel 605"/>
+    <w:qFormat/>
+    <w:rPr>
+      <w:rFonts w:cs="Courier New"/>
+    </w:rPr>
+  </w:style>
+  <w:style w:type="character" w:styleId="ListLabel606">
+    <w:name w:val="ListLabel 606"/>
+    <w:qFormat/>
+    <w:rPr>
+      <w:rFonts w:cs="Wingdings"/>
+    </w:rPr>
+  </w:style>
+  <w:style w:type="character" w:styleId="ListLabel607">
+    <w:name w:val="ListLabel 607"/>
+    <w:qFormat/>
+    <w:rPr>
+      <w:rFonts w:cs="Symbol"/>
+    </w:rPr>
+  </w:style>
+  <w:style w:type="character" w:styleId="ListLabel608">
+    <w:name w:val="ListLabel 608"/>
+    <w:qFormat/>
+    <w:rPr>
+      <w:rFonts w:cs="Courier New"/>
+    </w:rPr>
+  </w:style>
+  <w:style w:type="character" w:styleId="ListLabel609">
+    <w:name w:val="ListLabel 609"/>
+    <w:qFormat/>
+    <w:rPr>
+      <w:rFonts w:cs="Wingdings"/>
+    </w:rPr>
+  </w:style>
+  <w:style w:type="character" w:styleId="ListLabel610">
+    <w:name w:val="ListLabel 610"/>
+    <w:qFormat/>
+    <w:rPr>
+      <w:rFonts w:cs="Symbol"/>
+    </w:rPr>
+  </w:style>
+  <w:style w:type="character" w:styleId="ListLabel611">
+    <w:name w:val="ListLabel 611"/>
+    <w:qFormat/>
+    <w:rPr>
+      <w:rFonts w:cs="Courier New"/>
+    </w:rPr>
+  </w:style>
+  <w:style w:type="character" w:styleId="ListLabel612">
+    <w:name w:val="ListLabel 612"/>
+    <w:qFormat/>
+    <w:rPr>
+      <w:rFonts w:cs="Wingdings"/>
+    </w:rPr>
+  </w:style>
+  <w:style w:type="character" w:styleId="ListLabel613">
+    <w:name w:val="ListLabel 613"/>
+    <w:qFormat/>
+    <w:rPr>
+      <w:rFonts w:cs="Symbol"/>
+    </w:rPr>
+  </w:style>
+  <w:style w:type="character" w:styleId="ListLabel614">
+    <w:name w:val="ListLabel 614"/>
+    <w:qFormat/>
+    <w:rPr>
+      <w:rFonts w:cs="Courier New"/>
+    </w:rPr>
+  </w:style>
+  <w:style w:type="character" w:styleId="ListLabel615">
+    <w:name w:val="ListLabel 615"/>
+    <w:qFormat/>
+    <w:rPr>
+      <w:rFonts w:cs="Wingdings"/>
+    </w:rPr>
+  </w:style>
+  <w:style w:type="character" w:styleId="ListLabel616">
+    <w:name w:val="ListLabel 616"/>
+    <w:qFormat/>
+    <w:rPr>
+      <w:rFonts w:cs="Symbol"/>
+    </w:rPr>
+  </w:style>
+  <w:style w:type="character" w:styleId="ListLabel617">
+    <w:name w:val="ListLabel 617"/>
+    <w:qFormat/>
+    <w:rPr>
+      <w:rFonts w:cs="Courier New"/>
+    </w:rPr>
+  </w:style>
+  <w:style w:type="character" w:styleId="ListLabel618">
+    <w:name w:val="ListLabel 618"/>
+    <w:qFormat/>
+    <w:rPr>
+      <w:rFonts w:cs="Wingdings"/>
+    </w:rPr>
+  </w:style>
+  <w:style w:type="character" w:styleId="ListLabel619">
+    <w:name w:val="ListLabel 619"/>
+    <w:qFormat/>
+    <w:rPr>
+      <w:rFonts w:cs="Symbol"/>
+    </w:rPr>
+  </w:style>
+  <w:style w:type="character" w:styleId="ListLabel620">
+    <w:name w:val="ListLabel 620"/>
+    <w:qFormat/>
+    <w:rPr>
+      <w:rFonts w:cs="Courier New"/>
+    </w:rPr>
+  </w:style>
+  <w:style w:type="character" w:styleId="ListLabel621">
+    <w:name w:val="ListLabel 621"/>
+    <w:qFormat/>
+    <w:rPr>
+      <w:rFonts w:cs="Wingdings"/>
+    </w:rPr>
+  </w:style>
+  <w:style w:type="character" w:styleId="ListLabel622">
+    <w:name w:val="ListLabel 622"/>
+    <w:qFormat/>
+    <w:rPr>
+      <w:rFonts w:cs="Symbol"/>
+    </w:rPr>
+  </w:style>
+  <w:style w:type="character" w:styleId="ListLabel623">
+    <w:name w:val="ListLabel 623"/>
+    <w:qFormat/>
+    <w:rPr>
+      <w:rFonts w:cs="Courier New"/>
+    </w:rPr>
+  </w:style>
+  <w:style w:type="character" w:styleId="ListLabel624">
+    <w:name w:val="ListLabel 624"/>
+    <w:qFormat/>
+    <w:rPr>
+      <w:rFonts w:cs="Wingdings"/>
+    </w:rPr>
+  </w:style>
+  <w:style w:type="character" w:styleId="ListLabel625">
+    <w:name w:val="ListLabel 625"/>
+    <w:qFormat/>
+    <w:rPr>
+      <w:rFonts w:cs="Symbol"/>
+    </w:rPr>
+  </w:style>
+  <w:style w:type="character" w:styleId="ListLabel626">
+    <w:name w:val="ListLabel 626"/>
+    <w:qFormat/>
+    <w:rPr>
+      <w:rFonts w:cs="Courier New"/>
+    </w:rPr>
+  </w:style>
+  <w:style w:type="character" w:styleId="ListLabel627">
+    <w:name w:val="ListLabel 627"/>
+    <w:qFormat/>
+    <w:rPr>
+      <w:rFonts w:cs="Wingdings"/>
+    </w:rPr>
+  </w:style>
+  <w:style w:type="character" w:styleId="ListLabel628">
+    <w:name w:val="ListLabel 628"/>
+    <w:qFormat/>
+    <w:rPr>
+      <w:rFonts w:cs="Symbol"/>
+    </w:rPr>
+  </w:style>
+  <w:style w:type="character" w:styleId="ListLabel629">
+    <w:name w:val="ListLabel 629"/>
+    <w:qFormat/>
+    <w:rPr>
+      <w:rFonts w:cs="Courier New"/>
+    </w:rPr>
+  </w:style>
+  <w:style w:type="character" w:styleId="ListLabel630">
+    <w:name w:val="ListLabel 630"/>
+    <w:qFormat/>
+    <w:rPr>
+      <w:rFonts w:cs="Wingdings"/>
+    </w:rPr>
+  </w:style>
+  <w:style w:type="character" w:styleId="ListLabel631">
+    <w:name w:val="ListLabel 631"/>
+    <w:qFormat/>
+    <w:rPr>
+      <w:rFonts w:cs="Symbol"/>
+    </w:rPr>
+  </w:style>
+  <w:style w:type="character" w:styleId="ListLabel632">
+    <w:name w:val="ListLabel 632"/>
+    <w:qFormat/>
+    <w:rPr>
+      <w:rFonts w:cs="Courier New"/>
+    </w:rPr>
+  </w:style>
+  <w:style w:type="character" w:styleId="ListLabel633">
+    <w:name w:val="ListLabel 633"/>
+    <w:qFormat/>
+    <w:rPr>
+      <w:rFonts w:cs="Wingdings"/>
+    </w:rPr>
+  </w:style>
+  <w:style w:type="character" w:styleId="ListLabel634">
+    <w:name w:val="ListLabel 634"/>
+    <w:qFormat/>
+    <w:rPr>
+      <w:rFonts w:cs="Symbol"/>
+    </w:rPr>
+  </w:style>
+  <w:style w:type="character" w:styleId="ListLabel635">
+    <w:name w:val="ListLabel 635"/>
+    <w:qFormat/>
+    <w:rPr>
+      <w:rFonts w:cs="Courier New"/>
+    </w:rPr>
+  </w:style>
+  <w:style w:type="character" w:styleId="ListLabel636">
+    <w:name w:val="ListLabel 636"/>
+    <w:qFormat/>
+    <w:rPr>
+      <w:rFonts w:cs="Wingdings"/>
+    </w:rPr>
+  </w:style>
+  <w:style w:type="character" w:styleId="ListLabel637">
+    <w:name w:val="ListLabel 637"/>
+    <w:qFormat/>
+    <w:rPr>
+      <w:rFonts w:cs="Symbol"/>
+    </w:rPr>
+  </w:style>
+  <w:style w:type="character" w:styleId="ListLabel638">
+    <w:name w:val="ListLabel 638"/>
+    <w:qFormat/>
+    <w:rPr>
+      <w:rFonts w:cs="Courier New"/>
+    </w:rPr>
+  </w:style>
+  <w:style w:type="character" w:styleId="ListLabel639">
+    <w:name w:val="ListLabel 639"/>
+    <w:qFormat/>
+    <w:rPr>
+      <w:rFonts w:cs="Wingdings"/>
+    </w:rPr>
+  </w:style>
+  <w:style w:type="character" w:styleId="ListLabel640">
+    <w:name w:val="ListLabel 640"/>
+    <w:qFormat/>
+    <w:rPr>
+      <w:rFonts w:cs="Symbol"/>
+    </w:rPr>
+  </w:style>
+  <w:style w:type="character" w:styleId="ListLabel641">
+    <w:name w:val="ListLabel 641"/>
+    <w:qFormat/>
+    <w:rPr>
+      <w:rFonts w:cs="Courier New"/>
+    </w:rPr>
+  </w:style>
+  <w:style w:type="character" w:styleId="ListLabel642">
+    <w:name w:val="ListLabel 642"/>
+    <w:qFormat/>
+    <w:rPr>
+      <w:rFonts w:cs="Wingdings"/>
+    </w:rPr>
+  </w:style>
+  <w:style w:type="character" w:styleId="ListLabel643">
+    <w:name w:val="ListLabel 643"/>
+    <w:qFormat/>
+    <w:rPr>
+      <w:rFonts w:cs="Symbol"/>
+    </w:rPr>
+  </w:style>
+  <w:style w:type="character" w:styleId="ListLabel644">
+    <w:name w:val="ListLabel 644"/>
+    <w:qFormat/>
+    <w:rPr>
+      <w:rFonts w:cs="Courier New"/>
+    </w:rPr>
+  </w:style>
+  <w:style w:type="character" w:styleId="ListLabel645">
+    <w:name w:val="ListLabel 645"/>
+    <w:qFormat/>
+    <w:rPr>
+      <w:rFonts w:cs="Wingdings"/>
+    </w:rPr>
+  </w:style>
+  <w:style w:type="character" w:styleId="ListLabel646">
+    <w:name w:val="ListLabel 646"/>
+    <w:qFormat/>
+    <w:rPr>
+      <w:rFonts w:cs="Symbol"/>
+    </w:rPr>
+  </w:style>
+  <w:style w:type="character" w:styleId="ListLabel647">
+    <w:name w:val="ListLabel 647"/>
+    <w:qFormat/>
+    <w:rPr>
+      <w:rFonts w:cs="Courier New"/>
+    </w:rPr>
+  </w:style>
+  <w:style w:type="character" w:styleId="ListLabel648">
+    <w:name w:val="ListLabel 648"/>
+    <w:qFormat/>
+    <w:rPr>
+      <w:rFonts w:cs="Wingdings"/>
+    </w:rPr>
+  </w:style>
+  <w:style w:type="character" w:styleId="ListLabel649">
+    <w:name w:val="ListLabel 649"/>
+    <w:qFormat/>
+    <w:rPr>
+      <w:rFonts w:cs="Symbol"/>
+    </w:rPr>
+  </w:style>
+  <w:style w:type="character" w:styleId="ListLabel650">
+    <w:name w:val="ListLabel 650"/>
+    <w:qFormat/>
+    <w:rPr>
+      <w:rFonts w:cs="Courier New"/>
+    </w:rPr>
+  </w:style>
+  <w:style w:type="character" w:styleId="ListLabel651">
+    <w:name w:val="ListLabel 651"/>
+    <w:qFormat/>
+    <w:rPr>
+      <w:rFonts w:cs="Wingdings"/>
+    </w:rPr>
+  </w:style>
+  <w:style w:type="character" w:styleId="ListLabel652">
+    <w:name w:val="ListLabel 652"/>
+    <w:qFormat/>
+    <w:rPr>
+      <w:rFonts w:cs="Symbol"/>
+    </w:rPr>
+  </w:style>
+  <w:style w:type="character" w:styleId="ListLabel653">
+    <w:name w:val="ListLabel 653"/>
+    <w:qFormat/>
+    <w:rPr>
+      <w:rFonts w:cs="Courier New"/>
+    </w:rPr>
+  </w:style>
+  <w:style w:type="character" w:styleId="ListLabel654">
+    <w:name w:val="ListLabel 654"/>
+    <w:qFormat/>
+    <w:rPr>
+      <w:rFonts w:cs="Wingdings"/>
+    </w:rPr>
+  </w:style>
+  <w:style w:type="character" w:styleId="ListLabel655">
+    <w:name w:val="ListLabel 655"/>
+    <w:qFormat/>
+    <w:rPr>
+      <w:rFonts w:cs="Symbol"/>
+    </w:rPr>
+  </w:style>
+  <w:style w:type="character" w:styleId="ListLabel656">
+    <w:name w:val="ListLabel 656"/>
+    <w:qFormat/>
+    <w:rPr>
+      <w:rFonts w:cs="Courier New"/>
+    </w:rPr>
+  </w:style>
+  <w:style w:type="character" w:styleId="ListLabel657">
+    <w:name w:val="ListLabel 657"/>
+    <w:qFormat/>
+    <w:rPr>
+      <w:rFonts w:cs="Wingdings"/>
+    </w:rPr>
+  </w:style>
+  <w:style w:type="character" w:styleId="ListLabel658">
+    <w:name w:val="ListLabel 658"/>
+    <w:qFormat/>
+    <w:rPr>
+      <w:rFonts w:cs="Symbol"/>
+    </w:rPr>
+  </w:style>
+  <w:style w:type="character" w:styleId="ListLabel659">
+    <w:name w:val="ListLabel 659"/>
+    <w:qFormat/>
+    <w:rPr>
+      <w:rFonts w:cs="Courier New"/>
+    </w:rPr>
+  </w:style>
+  <w:style w:type="character" w:styleId="ListLabel660">
+    <w:name w:val="ListLabel 660"/>
+    <w:qFormat/>
+    <w:rPr>
+      <w:rFonts w:cs="Wingdings"/>
+    </w:rPr>
+  </w:style>
+  <w:style w:type="character" w:styleId="ListLabel661">
+    <w:name w:val="ListLabel 661"/>
+    <w:qFormat/>
+    <w:rPr>
+      <w:rFonts w:cs="Symbol"/>
+    </w:rPr>
+  </w:style>
+  <w:style w:type="character" w:styleId="ListLabel662">
+    <w:name w:val="ListLabel 662"/>
+    <w:qFormat/>
+    <w:rPr>
+      <w:rFonts w:cs="Courier New"/>
+    </w:rPr>
+  </w:style>
+  <w:style w:type="character" w:styleId="ListLabel663">
+    <w:name w:val="ListLabel 663"/>
+    <w:qFormat/>
+    <w:rPr>
+      <w:rFonts w:cs="Wingdings"/>
+    </w:rPr>
+  </w:style>
+  <w:style w:type="character" w:styleId="ListLabel664">
+    <w:name w:val="ListLabel 664"/>
+    <w:qFormat/>
+    <w:rPr>
+      <w:rFonts w:cs="Symbol"/>
+    </w:rPr>
+  </w:style>
+  <w:style w:type="character" w:styleId="ListLabel665">
+    <w:name w:val="ListLabel 665"/>
+    <w:qFormat/>
+    <w:rPr>
+      <w:rFonts w:cs="Courier New"/>
+    </w:rPr>
+  </w:style>
+  <w:style w:type="character" w:styleId="ListLabel666">
+    <w:name w:val="ListLabel 666"/>
+    <w:qFormat/>
+    <w:rPr>
+      <w:rFonts w:cs="Wingdings"/>
+    </w:rPr>
+  </w:style>
+  <w:style w:type="character" w:styleId="ListLabel667">
+    <w:name w:val="ListLabel 667"/>
+    <w:qFormat/>
+    <w:rPr>
+      <w:rFonts w:cs="Symbol"/>
+    </w:rPr>
+  </w:style>
+  <w:style w:type="character" w:styleId="ListLabel668">
+    <w:name w:val="ListLabel 668"/>
+    <w:qFormat/>
+    <w:rPr>
+      <w:rFonts w:cs="Courier New"/>
+    </w:rPr>
+  </w:style>
+  <w:style w:type="character" w:styleId="ListLabel669">
+    <w:name w:val="ListLabel 669"/>
+    <w:qFormat/>
+    <w:rPr>
+      <w:rFonts w:cs="Wingdings"/>
+    </w:rPr>
+  </w:style>
+  <w:style w:type="character" w:styleId="ListLabel670">
+    <w:name w:val="ListLabel 670"/>
+    <w:qFormat/>
+    <w:rPr>
+      <w:rFonts w:cs="Symbol"/>
+    </w:rPr>
+  </w:style>
+  <w:style w:type="character" w:styleId="ListLabel671">
+    <w:name w:val="ListLabel 671"/>
+    <w:qFormat/>
+    <w:rPr>
+      <w:rFonts w:cs="Courier New"/>
+    </w:rPr>
+  </w:style>
+  <w:style w:type="character" w:styleId="ListLabel672">
+    <w:name w:val="ListLabel 672"/>
+    <w:qFormat/>
+    <w:rPr>
+      <w:rFonts w:cs="Wingdings"/>
+    </w:rPr>
+  </w:style>
+  <w:style w:type="character" w:styleId="ListLabel673">
+    <w:name w:val="ListLabel 673"/>
+    <w:qFormat/>
+    <w:rPr>
+      <w:rFonts w:cs="Symbol"/>
+    </w:rPr>
+  </w:style>
+  <w:style w:type="character" w:styleId="ListLabel674">
+    <w:name w:val="ListLabel 674"/>
+    <w:qFormat/>
+    <w:rPr>
+      <w:rFonts w:cs="Courier New"/>
+    </w:rPr>
+  </w:style>
+  <w:style w:type="character" w:styleId="ListLabel675">
+    <w:name w:val="ListLabel 675"/>
+    <w:qFormat/>
+    <w:rPr>
+      <w:rFonts w:cs="Wingdings"/>
+    </w:rPr>
+  </w:style>
+  <w:style w:type="character" w:styleId="ListLabel676">
+    <w:name w:val="ListLabel 676"/>
+    <w:qFormat/>
+    <w:rPr>
+      <w:rFonts w:cs="Symbol"/>
+    </w:rPr>
+  </w:style>
+  <w:style w:type="character" w:styleId="ListLabel677">
+    <w:name w:val="ListLabel 677"/>
+    <w:qFormat/>
+    <w:rPr>
+      <w:rFonts w:cs="Courier New"/>
+    </w:rPr>
+  </w:style>
+  <w:style w:type="character" w:styleId="ListLabel678">
+    <w:name w:val="ListLabel 678"/>
+    <w:qFormat/>
+    <w:rPr>
+      <w:rFonts w:cs="Wingdings"/>
+    </w:rPr>
+  </w:style>
+  <w:style w:type="character" w:styleId="ListLabel679">
+    <w:name w:val="ListLabel 679"/>
+    <w:qFormat/>
+    <w:rPr>
+      <w:rFonts w:cs="Symbol"/>
+    </w:rPr>
+  </w:style>
+  <w:style w:type="character" w:styleId="ListLabel680">
+    <w:name w:val="ListLabel 680"/>
+    <w:qFormat/>
+    <w:rPr>
+      <w:rFonts w:cs="Courier New"/>
+    </w:rPr>
+  </w:style>
+  <w:style w:type="character" w:styleId="ListLabel681">
+    <w:name w:val="ListLabel 681"/>
+    <w:qFormat/>
+    <w:rPr>
+      <w:rFonts w:cs="Wingdings"/>
+    </w:rPr>
+  </w:style>
+  <w:style w:type="character" w:styleId="ListLabel682">
+    <w:name w:val="ListLabel 682"/>
+    <w:qFormat/>
+    <w:rPr>
+      <w:rFonts w:cs="Symbol"/>
+    </w:rPr>
+  </w:style>
+  <w:style w:type="character" w:styleId="ListLabel683">
+    <w:name w:val="ListLabel 683"/>
+    <w:qFormat/>
+    <w:rPr>
+      <w:rFonts w:cs="Courier New"/>
+    </w:rPr>
+  </w:style>
+  <w:style w:type="character" w:styleId="ListLabel684">
+    <w:name w:val="ListLabel 684"/>
+    <w:qFormat/>
+    <w:rPr>
+      <w:rFonts w:cs="Wingdings"/>
+    </w:rPr>
+  </w:style>
+  <w:style w:type="character" w:styleId="ListLabel685">
+    <w:name w:val="ListLabel 685"/>
+    <w:qFormat/>
+    <w:rPr>
+      <w:rFonts w:cs="Symbol"/>
+    </w:rPr>
+  </w:style>
+  <w:style w:type="character" w:styleId="ListLabel686">
+    <w:name w:val="ListLabel 686"/>
+    <w:qFormat/>
+    <w:rPr>
+      <w:rFonts w:cs="Courier New"/>
+    </w:rPr>
+  </w:style>
+  <w:style w:type="character" w:styleId="ListLabel687">
+    <w:name w:val="ListLabel 687"/>
+    <w:qFormat/>
+    <w:rPr>
+      <w:rFonts w:cs="Wingdings"/>
+    </w:rPr>
+  </w:style>
+  <w:style w:type="character" w:styleId="ListLabel688">
+    <w:name w:val="ListLabel 688"/>
+    <w:qFormat/>
+    <w:rPr>
+      <w:rFonts w:cs="Symbol"/>
+    </w:rPr>
+  </w:style>
+  <w:style w:type="character" w:styleId="ListLabel689">
+    <w:name w:val="ListLabel 689"/>
+    <w:qFormat/>
+    <w:rPr>
+      <w:rFonts w:cs="Courier New"/>
+    </w:rPr>
+  </w:style>
+  <w:style w:type="character" w:styleId="ListLabel690">
+    <w:name w:val="ListLabel 690"/>
+    <w:qFormat/>
+    <w:rPr>
+      <w:rFonts w:cs="Wingdings"/>
+    </w:rPr>
+  </w:style>
+  <w:style w:type="character" w:styleId="ListLabel691">
+    <w:name w:val="ListLabel 691"/>
+    <w:qFormat/>
+    <w:rPr>
+      <w:rFonts w:cs="Symbol"/>
+    </w:rPr>
+  </w:style>
+  <w:style w:type="character" w:styleId="ListLabel692">
+    <w:name w:val="ListLabel 692"/>
+    <w:qFormat/>
+    <w:rPr>
+      <w:rFonts w:cs="Courier New"/>
+    </w:rPr>
+  </w:style>
+  <w:style w:type="character" w:styleId="ListLabel693">
+    <w:name w:val="ListLabel 693"/>
+    <w:qFormat/>
+    <w:rPr>
+      <w:rFonts w:cs="Wingdings"/>
+    </w:rPr>
+  </w:style>
+  <w:style w:type="character" w:styleId="ListLabel694">
+    <w:name w:val="ListLabel 694"/>
+    <w:qFormat/>
+    <w:rPr>
+      <w:rFonts w:cs="Symbol"/>
+    </w:rPr>
+  </w:style>
+  <w:style w:type="character" w:styleId="ListLabel695">
+    <w:name w:val="ListLabel 695"/>
+    <w:qFormat/>
+    <w:rPr>
+      <w:rFonts w:cs="Courier New"/>
+    </w:rPr>
+  </w:style>
+  <w:style w:type="character" w:styleId="ListLabel696">
+    <w:name w:val="ListLabel 696"/>
+    <w:qFormat/>
+    <w:rPr>
+      <w:rFonts w:cs="Wingdings"/>
+    </w:rPr>
+  </w:style>
+  <w:style w:type="character" w:styleId="ListLabel697">
+    <w:name w:val="ListLabel 697"/>
+    <w:qFormat/>
+    <w:rPr>
+      <w:rFonts w:cs="Symbol"/>
+    </w:rPr>
+  </w:style>
+  <w:style w:type="character" w:styleId="ListLabel698">
+    <w:name w:val="ListLabel 698"/>
+    <w:qFormat/>
+    <w:rPr>
+      <w:rFonts w:cs="Courier New"/>
+    </w:rPr>
+  </w:style>
+  <w:style w:type="character" w:styleId="ListLabel699">
+    <w:name w:val="ListLabel 699"/>
+    <w:qFormat/>
+    <w:rPr>
+      <w:rFonts w:cs="Wingdings"/>
+    </w:rPr>
+  </w:style>
+  <w:style w:type="character" w:styleId="ListLabel700">
+    <w:name w:val="ListLabel 700"/>
+    <w:qFormat/>
+    <w:rPr>
+      <w:rFonts w:cs="Symbol"/>
+    </w:rPr>
+  </w:style>
+  <w:style w:type="character" w:styleId="ListLabel701">
+    <w:name w:val="ListLabel 701"/>
+    <w:qFormat/>
+    <w:rPr>
+      <w:rFonts w:cs="Courier New"/>
+    </w:rPr>
+  </w:style>
+  <w:style w:type="character" w:styleId="ListLabel702">
+    <w:name w:val="ListLabel 702"/>
+    <w:qFormat/>
+    <w:rPr>
+      <w:rFonts w:cs="Wingdings"/>
+    </w:rPr>
+  </w:style>
+  <w:style w:type="character" w:styleId="ListLabel703">
+    <w:name w:val="ListLabel 703"/>
+    <w:qFormat/>
+    <w:rPr>
+      <w:rFonts w:cs="Symbol"/>
+    </w:rPr>
+  </w:style>
+  <w:style w:type="character" w:styleId="ListLabel704">
+    <w:name w:val="ListLabel 704"/>
+    <w:qFormat/>
+    <w:rPr>
+      <w:rFonts w:cs="Courier New"/>
+    </w:rPr>
+  </w:style>
+  <w:style w:type="character" w:styleId="ListLabel705">
+    <w:name w:val="ListLabel 705"/>
+    <w:qFormat/>
+    <w:rPr>
+      <w:rFonts w:cs="Wingdings"/>
+    </w:rPr>
+  </w:style>
+  <w:style w:type="character" w:styleId="ListLabel706">
+    <w:name w:val="ListLabel 706"/>
+    <w:qFormat/>
+    <w:rPr>
+      <w:rFonts w:cs="Symbol"/>
+    </w:rPr>
+  </w:style>
+  <w:style w:type="character" w:styleId="ListLabel707">
+    <w:name w:val="ListLabel 707"/>
+    <w:qFormat/>
+    <w:rPr>
+      <w:rFonts w:cs="Courier New"/>
+    </w:rPr>
+  </w:style>
+  <w:style w:type="character" w:styleId="ListLabel708">
+    <w:name w:val="ListLabel 708"/>
+    <w:qFormat/>
+    <w:rPr>
+      <w:rFonts w:cs="Wingdings"/>
+    </w:rPr>
+  </w:style>
+  <w:style w:type="character" w:styleId="ListLabel709">
+    <w:name w:val="ListLabel 709"/>
+    <w:qFormat/>
+    <w:rPr>
+      <w:rFonts w:cs="Symbol"/>
+    </w:rPr>
+  </w:style>
+  <w:style w:type="character" w:styleId="ListLabel710">
+    <w:name w:val="ListLabel 710"/>
+    <w:qFormat/>
+    <w:rPr>
+      <w:rFonts w:cs="Courier New"/>
+    </w:rPr>
+  </w:style>
+  <w:style w:type="character" w:styleId="ListLabel711">
+    <w:name w:val="ListLabel 711"/>
+    <w:qFormat/>
+    <w:rPr>
+      <w:rFonts w:cs="Wingdings"/>
+    </w:rPr>
+  </w:style>
+  <w:style w:type="character" w:styleId="ListLabel712">
+    <w:name w:val="ListLabel 712"/>
+    <w:qFormat/>
+    <w:rPr>
+      <w:rFonts w:cs="Symbol"/>
+    </w:rPr>
+  </w:style>
+  <w:style w:type="character" w:styleId="ListLabel713">
+    <w:name w:val="ListLabel 713"/>
+    <w:qFormat/>
+    <w:rPr>
+      <w:rFonts w:cs="Courier New"/>
+    </w:rPr>
+  </w:style>
+  <w:style w:type="character" w:styleId="ListLabel714">
+    <w:name w:val="ListLabel 714"/>
+    <w:qFormat/>
+    <w:rPr>
+      <w:rFonts w:cs="Wingdings"/>
+    </w:rPr>
+  </w:style>
+  <w:style w:type="character" w:styleId="ListLabel715">
+    <w:name w:val="ListLabel 715"/>
+    <w:qFormat/>
+    <w:rPr>
+      <w:rFonts w:cs="Symbol"/>
+    </w:rPr>
+  </w:style>
+  <w:style w:type="character" w:styleId="ListLabel716">
+    <w:name w:val="ListLabel 716"/>
+    <w:qFormat/>
+    <w:rPr>
+      <w:rFonts w:cs="Courier New"/>
+    </w:rPr>
+  </w:style>
+  <w:style w:type="character" w:styleId="ListLabel717">
+    <w:name w:val="ListLabel 717"/>
+    <w:qFormat/>
+    <w:rPr>
+      <w:rFonts w:cs="Wingdings"/>
+    </w:rPr>
+  </w:style>
+  <w:style w:type="character" w:styleId="ListLabel718">
+    <w:name w:val="ListLabel 718"/>
+    <w:qFormat/>
+    <w:rPr>
+      <w:rFonts w:cs="Symbol"/>
+    </w:rPr>
+  </w:style>
+  <w:style w:type="character" w:styleId="ListLabel719">
+    <w:name w:val="ListLabel 719"/>
+    <w:qFormat/>
+    <w:rPr>
+      <w:rFonts w:cs="Courier New"/>
+    </w:rPr>
+  </w:style>
+  <w:style w:type="character" w:styleId="ListLabel720">
+    <w:name w:val="ListLabel 720"/>
+    <w:qFormat/>
+    <w:rPr>
+      <w:rFonts w:cs="Wingdings"/>
+    </w:rPr>
+  </w:style>
+  <w:style w:type="character" w:styleId="ListLabel721">
+    <w:name w:val="ListLabel 721"/>
+    <w:qFormat/>
+    <w:rPr>
+      <w:rFonts w:cs="Symbol"/>
+    </w:rPr>
+  </w:style>
+  <w:style w:type="character" w:styleId="ListLabel722">
+    <w:name w:val="ListLabel 722"/>
+    <w:qFormat/>
+    <w:rPr>
+      <w:rFonts w:cs="Courier New"/>
+    </w:rPr>
+  </w:style>
+  <w:style w:type="character" w:styleId="ListLabel723">
+    <w:name w:val="ListLabel 723"/>
+    <w:qFormat/>
+    <w:rPr>
+      <w:rFonts w:cs="Wingdings"/>
+    </w:rPr>
+  </w:style>
+  <w:style w:type="character" w:styleId="ListLabel724">
+    <w:name w:val="ListLabel 724"/>
+    <w:qFormat/>
+    <w:rPr>
+      <w:rFonts w:cs="Symbol"/>
+    </w:rPr>
+  </w:style>
+  <w:style w:type="character" w:styleId="ListLabel725">
+    <w:name w:val="ListLabel 725"/>
+    <w:qFormat/>
+    <w:rPr>
+      <w:rFonts w:cs="Courier New"/>
+    </w:rPr>
+  </w:style>
+  <w:style w:type="character" w:styleId="ListLabel726">
+    <w:name w:val="ListLabel 726"/>
+    <w:qFormat/>
+    <w:rPr>
+      <w:rFonts w:cs="Wingdings"/>
+    </w:rPr>
+  </w:style>
+  <w:style w:type="character" w:styleId="ListLabel727">
+    <w:name w:val="ListLabel 727"/>
+    <w:qFormat/>
+    <w:rPr>
+      <w:rFonts w:cs="Symbol"/>
+    </w:rPr>
+  </w:style>
+  <w:style w:type="character" w:styleId="ListLabel728">
+    <w:name w:val="ListLabel 728"/>
+    <w:qFormat/>
+    <w:rPr>
+      <w:rFonts w:cs="Courier New"/>
+    </w:rPr>
+  </w:style>
+  <w:style w:type="character" w:styleId="ListLabel729">
+    <w:name w:val="ListLabel 729"/>
+    <w:qFormat/>
+    <w:rPr>
+      <w:rFonts w:cs="Wingdings"/>
+    </w:rPr>
+  </w:style>
+  <w:style w:type="character" w:styleId="ListLabel730">
+    <w:name w:val="ListLabel 730"/>
+    <w:qFormat/>
+    <w:rPr>
+      <w:rFonts w:cs="Symbol"/>
+    </w:rPr>
+  </w:style>
+  <w:style w:type="character" w:styleId="ListLabel731">
+    <w:name w:val="ListLabel 731"/>
+    <w:qFormat/>
+    <w:rPr>
+      <w:rFonts w:cs="Courier New"/>
+    </w:rPr>
+  </w:style>
+  <w:style w:type="character" w:styleId="ListLabel732">
+    <w:name w:val="ListLabel 732"/>
+    <w:qFormat/>
+    <w:rPr>
+      <w:rFonts w:cs="Wingdings"/>
+    </w:rPr>
+  </w:style>
+  <w:style w:type="character" w:styleId="ListLabel733">
+    <w:name w:val="ListLabel 733"/>
+    <w:qFormat/>
+    <w:rPr>
+      <w:rFonts w:cs="Symbol"/>
+    </w:rPr>
+  </w:style>
+  <w:style w:type="character" w:styleId="ListLabel734">
+    <w:name w:val="ListLabel 734"/>
+    <w:qFormat/>
+    <w:rPr>
+      <w:rFonts w:cs="Courier New"/>
+    </w:rPr>
+  </w:style>
+  <w:style w:type="character" w:styleId="ListLabel735">
+    <w:name w:val="ListLabel 735"/>
+    <w:qFormat/>
+    <w:rPr>
+      <w:rFonts w:cs="Wingdings"/>
+    </w:rPr>
+  </w:style>
+  <w:style w:type="character" w:styleId="ListLabel736">
+    <w:name w:val="ListLabel 736"/>
+    <w:qFormat/>
+    <w:rPr>
+      <w:rFonts w:cs="Symbol"/>
+    </w:rPr>
+  </w:style>
+  <w:style w:type="character" w:styleId="ListLabel737">
+    <w:name w:val="ListLabel 737"/>
+    <w:qFormat/>
+    <w:rPr>
+      <w:rFonts w:cs="Courier New"/>
+    </w:rPr>
+  </w:style>
+  <w:style w:type="character" w:styleId="ListLabel738">
+    <w:name w:val="ListLabel 738"/>
+    <w:qFormat/>
+    <w:rPr>
+      <w:rFonts w:cs="Wingdings"/>
+    </w:rPr>
+  </w:style>
+  <w:style w:type="character" w:styleId="ListLabel739">
+    <w:name w:val="ListLabel 739"/>
+    <w:qFormat/>
+    <w:rPr>
+      <w:rFonts w:cs="Symbol"/>
+    </w:rPr>
+  </w:style>
+  <w:style w:type="character" w:styleId="ListLabel740">
+    <w:name w:val="ListLabel 740"/>
+    <w:qFormat/>
+    <w:rPr>
+      <w:rFonts w:cs="Courier New"/>
+    </w:rPr>
+  </w:style>
+  <w:style w:type="character" w:styleId="ListLabel741">
+    <w:name w:val="ListLabel 741"/>
+    <w:qFormat/>
+    <w:rPr>
+      <w:rFonts w:cs="Wingdings"/>
+    </w:rPr>
+  </w:style>
+  <w:style w:type="character" w:styleId="ListLabel742">
+    <w:name w:val="ListLabel 742"/>
+    <w:qFormat/>
+    <w:rPr>
+      <w:rFonts w:cs="Symbol"/>
+    </w:rPr>
+  </w:style>
+  <w:style w:type="character" w:styleId="ListLabel743">
+    <w:name w:val="ListLabel 743"/>
+    <w:qFormat/>
+    <w:rPr>
+      <w:rFonts w:cs="Courier New"/>
+    </w:rPr>
+  </w:style>
+  <w:style w:type="character" w:styleId="ListLabel744">
+    <w:name w:val="ListLabel 744"/>
+    <w:qFormat/>
+    <w:rPr>
+      <w:rFonts w:cs="Wingdings"/>
+    </w:rPr>
+  </w:style>
+  <w:style w:type="character" w:styleId="ListLabel745">
+    <w:name w:val="ListLabel 745"/>
+    <w:qFormat/>
+    <w:rPr>
+      <w:rFonts w:cs="Symbol"/>
+    </w:rPr>
+  </w:style>
+  <w:style w:type="character" w:styleId="ListLabel746">
+    <w:name w:val="ListLabel 746"/>
+    <w:qFormat/>
+    <w:rPr>
+      <w:rFonts w:cs="Courier New"/>
+    </w:rPr>
+  </w:style>
+  <w:style w:type="character" w:styleId="ListLabel747">
+    <w:name w:val="ListLabel 747"/>
+    <w:qFormat/>
+    <w:rPr>
+      <w:rFonts w:cs="Wingdings"/>
+    </w:rPr>
+  </w:style>
+  <w:style w:type="character" w:styleId="ListLabel748">
+    <w:name w:val="ListLabel 748"/>
+    <w:qFormat/>
+    <w:rPr>
+      <w:rFonts w:cs="Symbol"/>
+    </w:rPr>
+  </w:style>
+  <w:style w:type="character" w:styleId="ListLabel749">
+    <w:name w:val="ListLabel 749"/>
+    <w:qFormat/>
+    <w:rPr>
+      <w:rFonts w:cs="Courier New"/>
+    </w:rPr>
+  </w:style>
+  <w:style w:type="character" w:styleId="ListLabel750">
+    <w:name w:val="ListLabel 750"/>
+    <w:qFormat/>
+    <w:rPr>
+      <w:rFonts w:cs="Wingdings"/>
+    </w:rPr>
+  </w:style>
+  <w:style w:type="character" w:styleId="ListLabel751">
+    <w:name w:val="ListLabel 751"/>
+    <w:qFormat/>
+    <w:rPr>
+      <w:rFonts w:cs="Symbol"/>
+    </w:rPr>
+  </w:style>
+  <w:style w:type="character" w:styleId="ListLabel752">
+    <w:name w:val="ListLabel 752"/>
+    <w:qFormat/>
+    <w:rPr>
+      <w:rFonts w:cs="Courier New"/>
+    </w:rPr>
+  </w:style>
+  <w:style w:type="character" w:styleId="ListLabel753">
+    <w:name w:val="ListLabel 753"/>
+    <w:qFormat/>
+    <w:rPr>
+      <w:rFonts w:cs="Wingdings"/>
+    </w:rPr>
+  </w:style>
+  <w:style w:type="character" w:styleId="ListLabel754">
+    <w:name w:val="ListLabel 754"/>
+    <w:qFormat/>
+    <w:rPr>
+      <w:rFonts w:cs="Symbol"/>
+    </w:rPr>
+  </w:style>
+  <w:style w:type="character" w:styleId="ListLabel755">
+    <w:name w:val="ListLabel 755"/>
+    <w:qFormat/>
+    <w:rPr>
+      <w:rFonts w:cs="Courier New"/>
+    </w:rPr>
+  </w:style>
+  <w:style w:type="character" w:styleId="ListLabel756">
+    <w:name w:val="ListLabel 756"/>
+    <w:qFormat/>
+    <w:rPr>
+      <w:rFonts w:cs="Wingdings"/>
+    </w:rPr>
+  </w:style>
+  <w:style w:type="character" w:styleId="ListLabel757">
+    <w:name w:val="ListLabel 757"/>
+    <w:qFormat/>
+    <w:rPr>
+      <w:rFonts w:cs="Symbol"/>
+    </w:rPr>
+  </w:style>
+  <w:style w:type="character" w:styleId="ListLabel758">
+    <w:name w:val="ListLabel 758"/>
+    <w:qFormat/>
+    <w:rPr>
+      <w:rFonts w:cs="Courier New"/>
+    </w:rPr>
+  </w:style>
+  <w:style w:type="character" w:styleId="ListLabel759">
+    <w:name w:val="ListLabel 759"/>
+    <w:qFormat/>
+    <w:rPr>
+      <w:rFonts w:cs="Wingdings"/>
+    </w:rPr>
+  </w:style>
+  <w:style w:type="character" w:styleId="ListLabel760">
+    <w:name w:val="ListLabel 760"/>
+    <w:qFormat/>
+    <w:rPr>
+      <w:rFonts w:cs="Symbol"/>
+    </w:rPr>
+  </w:style>
+  <w:style w:type="character" w:styleId="ListLabel761">
+    <w:name w:val="ListLabel 761"/>
+    <w:qFormat/>
+    <w:rPr>
+      <w:rFonts w:cs="Courier New"/>
+    </w:rPr>
+  </w:style>
+  <w:style w:type="character" w:styleId="ListLabel762">
+    <w:name w:val="ListLabel 762"/>
+    <w:qFormat/>
+    <w:rPr>
+      <w:rFonts w:cs="Wingdings"/>
+    </w:rPr>
+  </w:style>
+  <w:style w:type="character" w:styleId="ListLabel763">
+    <w:name w:val="ListLabel 763"/>
+    <w:qFormat/>
+    <w:rPr>
+      <w:rFonts w:cs="Symbol"/>
+    </w:rPr>
+  </w:style>
+  <w:style w:type="character" w:styleId="ListLabel764">
+    <w:name w:val="ListLabel 764"/>
+    <w:qFormat/>
+    <w:rPr>
+      <w:rFonts w:cs="Courier New"/>
+    </w:rPr>
+  </w:style>
+  <w:style w:type="character" w:styleId="ListLabel765">
+    <w:name w:val="ListLabel 765"/>
+    <w:qFormat/>
+    <w:rPr>
+      <w:rFonts w:cs="Wingdings"/>
+    </w:rPr>
+  </w:style>
+  <w:style w:type="character" w:styleId="ListLabel766">
+    <w:name w:val="ListLabel 766"/>
+    <w:qFormat/>
+    <w:rPr>
+      <w:rFonts w:cs="Symbol"/>
+    </w:rPr>
+  </w:style>
+  <w:style w:type="character" w:styleId="ListLabel767">
+    <w:name w:val="ListLabel 767"/>
+    <w:qFormat/>
+    <w:rPr>
+      <w:rFonts w:cs="Courier New"/>
+    </w:rPr>
+  </w:style>
+  <w:style w:type="character" w:styleId="ListLabel768">
+    <w:name w:val="ListLabel 768"/>
+    <w:qFormat/>
+    <w:rPr>
+      <w:rFonts w:cs="Wingdings"/>
+    </w:rPr>
+  </w:style>
+  <w:style w:type="character" w:styleId="ListLabel769">
+    <w:name w:val="ListLabel 769"/>
+    <w:qFormat/>
+    <w:rPr>
+      <w:rFonts w:cs="Symbol"/>
+    </w:rPr>
+  </w:style>
+  <w:style w:type="character" w:styleId="ListLabel770">
+    <w:name w:val="ListLabel 770"/>
+    <w:qFormat/>
+    <w:rPr>
+      <w:rFonts w:cs="Courier New"/>
+    </w:rPr>
+  </w:style>
+  <w:style w:type="character" w:styleId="ListLabel771">
+    <w:name w:val="ListLabel 771"/>
+    <w:qFormat/>
+    <w:rPr>
+      <w:rFonts w:cs="Wingdings"/>
+    </w:rPr>
+  </w:style>
+  <w:style w:type="character" w:styleId="ListLabel772">
+    <w:name w:val="ListLabel 772"/>
+    <w:qFormat/>
+    <w:rPr>
+      <w:rFonts w:cs="Symbol"/>
+    </w:rPr>
+  </w:style>
+  <w:style w:type="character" w:styleId="ListLabel773">
+    <w:name w:val="ListLabel 773"/>
+    <w:qFormat/>
+    <w:rPr>
+      <w:rFonts w:cs="Courier New"/>
+    </w:rPr>
+  </w:style>
+  <w:style w:type="character" w:styleId="ListLabel774">
+    <w:name w:val="ListLabel 774"/>
+    <w:qFormat/>
+    <w:rPr>
+      <w:rFonts w:cs="Wingdings"/>
+    </w:rPr>
+  </w:style>
+  <w:style w:type="character" w:styleId="ListLabel775">
+    <w:name w:val="ListLabel 775"/>
+    <w:qFormat/>
+    <w:rPr>
+      <w:rFonts w:cs="Symbol"/>
+    </w:rPr>
+  </w:style>
+  <w:style w:type="character" w:styleId="ListLabel776">
+    <w:name w:val="ListLabel 776"/>
+    <w:qFormat/>
+    <w:rPr>
+      <w:rFonts w:cs="Courier New"/>
+    </w:rPr>
+  </w:style>
+  <w:style w:type="character" w:styleId="ListLabel777">
+    <w:name w:val="ListLabel 777"/>
+    <w:qFormat/>
+    <w:rPr>
+      <w:rFonts w:cs="Wingdings"/>
+    </w:rPr>
+  </w:style>
+  <w:style w:type="character" w:styleId="ListLabel778">
+    <w:name w:val="ListLabel 778"/>
+    <w:qFormat/>
+    <w:rPr>
+      <w:rFonts w:cs="Symbol"/>
+    </w:rPr>
+  </w:style>
+  <w:style w:type="character" w:styleId="ListLabel779">
+    <w:name w:val="ListLabel 779"/>
+    <w:qFormat/>
+    <w:rPr>
+      <w:rFonts w:cs="Courier New"/>
+    </w:rPr>
+  </w:style>
+  <w:style w:type="character" w:styleId="ListLabel780">
+    <w:name w:val="ListLabel 780"/>
+    <w:qFormat/>
+    <w:rPr>
+      <w:rFonts w:cs="Wingdings"/>
+    </w:rPr>
+  </w:style>
+  <w:style w:type="character" w:styleId="ListLabel781">
+    <w:name w:val="ListLabel 781"/>
+    <w:qFormat/>
+    <w:rPr>
+      <w:rFonts w:cs="Symbol"/>
+    </w:rPr>
+  </w:style>
+  <w:style w:type="character" w:styleId="ListLabel782">
+    <w:name w:val="ListLabel 782"/>
+    <w:qFormat/>
+    <w:rPr>
+      <w:rFonts w:cs="Courier New"/>
+    </w:rPr>
+  </w:style>
+  <w:style w:type="character" w:styleId="ListLabel783">
+    <w:name w:val="ListLabel 783"/>
+    <w:qFormat/>
+    <w:rPr>
+      <w:rFonts w:cs="Wingdings"/>
+    </w:rPr>
+  </w:style>
+  <w:style w:type="character" w:styleId="ListLabel784">
+    <w:name w:val="ListLabel 784"/>
+    <w:qFormat/>
+    <w:rPr>
+      <w:rFonts w:cs="Symbol"/>
+    </w:rPr>
+  </w:style>
+  <w:style w:type="character" w:styleId="ListLabel785">
+    <w:name w:val="ListLabel 785"/>
+    <w:qFormat/>
+    <w:rPr>
+      <w:rFonts w:cs="Courier New"/>
+    </w:rPr>
+  </w:style>
+  <w:style w:type="character" w:styleId="ListLabel786">
+    <w:name w:val="ListLabel 786"/>
+    <w:qFormat/>
+    <w:rPr>
+      <w:rFonts w:cs="Wingdings"/>
+    </w:rPr>
+  </w:style>
   <w:style w:type="paragraph" w:styleId="Berschrift">
     <w:name w:val="Überschrift"/>
     <w:basedOn w:val="Normal"/>

</xml_diff>

<commit_message>
- Added speed & trip length to location update (msg L) - Added b4 + substate to JSON API - Fixed spelling of 'charge_etr_range' in JSON API
</commit_message>
<xml_diff>
--- a/docs/OVMS_Protocol.docx
+++ b/docs/OVMS_Protocol.docx
@@ -823,9 +823,9 @@
         <w:pStyle w:val="Berschrift1"/>
         <w:rPr/>
       </w:pPr>
-      <w:bookmarkStart w:id="0" w:name="__RefHeading__1656_1408131263"/>
+      <w:bookmarkStart w:id="0" w:name="_Toc197824832"/>
       <w:bookmarkStart w:id="1" w:name="_Toc237847732"/>
-      <w:bookmarkStart w:id="2" w:name="_Toc197824832"/>
+      <w:bookmarkStart w:id="2" w:name="__RefHeading__1656_1408131263"/>
       <w:bookmarkEnd w:id="0"/>
       <w:bookmarkEnd w:id="1"/>
       <w:bookmarkEnd w:id="2"/>
@@ -2064,8 +2064,8 @@
         <w:pStyle w:val="Berschrift1"/>
         <w:rPr/>
       </w:pPr>
-      <w:bookmarkStart w:id="3" w:name="_Toc197824833"/>
-      <w:bookmarkStart w:id="4" w:name="_Toc237847733"/>
+      <w:bookmarkStart w:id="3" w:name="_Toc237847733"/>
+      <w:bookmarkStart w:id="4" w:name="_Toc197824833"/>
       <w:bookmarkStart w:id="5" w:name="__RefHeading__1658_1408131263"/>
       <w:bookmarkEnd w:id="5"/>
       <w:r>
@@ -2088,8 +2088,8 @@
         </w:numPr>
         <w:rPr/>
       </w:pPr>
-      <w:bookmarkStart w:id="6" w:name="__RefHeading__1660_1408131263"/>
-      <w:bookmarkStart w:id="7" w:name="_Toc237847734"/>
+      <w:bookmarkStart w:id="6" w:name="_Toc237847734"/>
+      <w:bookmarkStart w:id="7" w:name="__RefHeading__1660_1408131263"/>
       <w:bookmarkEnd w:id="6"/>
       <w:bookmarkEnd w:id="7"/>
       <w:r>
@@ -2174,8 +2174,8 @@
         </w:numPr>
         <w:rPr/>
       </w:pPr>
-      <w:bookmarkStart w:id="8" w:name="__RefHeading__1662_1408131263"/>
-      <w:bookmarkStart w:id="9" w:name="_Toc237847735"/>
+      <w:bookmarkStart w:id="8" w:name="_Toc237847735"/>
+      <w:bookmarkStart w:id="9" w:name="__RefHeading__1662_1408131263"/>
       <w:bookmarkEnd w:id="8"/>
       <w:bookmarkEnd w:id="9"/>
       <w:r>
@@ -2345,8 +2345,8 @@
         </w:numPr>
         <w:rPr/>
       </w:pPr>
-      <w:bookmarkStart w:id="10" w:name="__RefHeading__1664_1408131263"/>
-      <w:bookmarkStart w:id="11" w:name="_Toc237847736"/>
+      <w:bookmarkStart w:id="10" w:name="_Toc237847736"/>
+      <w:bookmarkStart w:id="11" w:name="__RefHeading__1664_1408131263"/>
       <w:bookmarkEnd w:id="10"/>
       <w:bookmarkEnd w:id="11"/>
       <w:r>
@@ -2619,8 +2619,8 @@
         </w:numPr>
         <w:rPr/>
       </w:pPr>
-      <w:bookmarkStart w:id="12" w:name="__RefHeading__1666_1408131263"/>
-      <w:bookmarkStart w:id="13" w:name="_Toc237847737"/>
+      <w:bookmarkStart w:id="12" w:name="_Toc237847737"/>
+      <w:bookmarkStart w:id="13" w:name="__RefHeading__1666_1408131263"/>
       <w:bookmarkEnd w:id="12"/>
       <w:bookmarkEnd w:id="13"/>
       <w:r>
@@ -2722,8 +2722,8 @@
         </w:numPr>
         <w:rPr/>
       </w:pPr>
-      <w:bookmarkStart w:id="14" w:name="__RefHeading__1668_1408131263"/>
-      <w:bookmarkStart w:id="15" w:name="_Toc237847738"/>
+      <w:bookmarkStart w:id="14" w:name="_Toc237847738"/>
+      <w:bookmarkStart w:id="15" w:name="__RefHeading__1668_1408131263"/>
       <w:bookmarkEnd w:id="14"/>
       <w:bookmarkEnd w:id="15"/>
       <w:r>
@@ -2984,8 +2984,8 @@
         </w:numPr>
         <w:rPr/>
       </w:pPr>
-      <w:bookmarkStart w:id="16" w:name="__RefHeading__1670_1408131263"/>
-      <w:bookmarkStart w:id="17" w:name="_Toc237847739"/>
+      <w:bookmarkStart w:id="16" w:name="_Toc237847739"/>
+      <w:bookmarkStart w:id="17" w:name="__RefHeading__1670_1408131263"/>
       <w:bookmarkEnd w:id="16"/>
       <w:bookmarkEnd w:id="17"/>
       <w:r>
@@ -3049,8 +3049,8 @@
         </w:numPr>
         <w:rPr/>
       </w:pPr>
-      <w:bookmarkStart w:id="18" w:name="__RefHeading__1672_1408131263"/>
-      <w:bookmarkStart w:id="19" w:name="_Toc237847740"/>
+      <w:bookmarkStart w:id="18" w:name="_Toc237847740"/>
+      <w:bookmarkStart w:id="19" w:name="__RefHeading__1672_1408131263"/>
       <w:bookmarkEnd w:id="18"/>
       <w:bookmarkEnd w:id="19"/>
       <w:r>
@@ -3272,8 +3272,8 @@
         </w:numPr>
         <w:rPr/>
       </w:pPr>
-      <w:bookmarkStart w:id="20" w:name="__RefHeading__1674_1408131263"/>
-      <w:bookmarkStart w:id="21" w:name="_Toc237847741"/>
+      <w:bookmarkStart w:id="20" w:name="_Toc237847741"/>
+      <w:bookmarkStart w:id="21" w:name="__RefHeading__1674_1408131263"/>
       <w:bookmarkEnd w:id="20"/>
       <w:bookmarkEnd w:id="21"/>
       <w:r>
@@ -3318,8 +3318,8 @@
         </w:numPr>
         <w:rPr/>
       </w:pPr>
-      <w:bookmarkStart w:id="22" w:name="__RefHeading__1676_1408131263"/>
-      <w:bookmarkStart w:id="23" w:name="_Toc237847742"/>
+      <w:bookmarkStart w:id="22" w:name="_Toc237847742"/>
+      <w:bookmarkStart w:id="23" w:name="__RefHeading__1676_1408131263"/>
       <w:bookmarkEnd w:id="22"/>
       <w:bookmarkEnd w:id="23"/>
       <w:r>
@@ -3364,8 +3364,8 @@
         </w:numPr>
         <w:rPr/>
       </w:pPr>
-      <w:bookmarkStart w:id="24" w:name="__RefHeading__1678_1408131263"/>
-      <w:bookmarkStart w:id="25" w:name="_Toc237847743"/>
+      <w:bookmarkStart w:id="24" w:name="_Toc237847743"/>
+      <w:bookmarkStart w:id="25" w:name="__RefHeading__1678_1408131263"/>
       <w:bookmarkEnd w:id="24"/>
       <w:bookmarkEnd w:id="25"/>
       <w:r>
@@ -3476,8 +3476,8 @@
         </w:numPr>
         <w:rPr/>
       </w:pPr>
-      <w:bookmarkStart w:id="26" w:name="__RefHeading__1680_1408131263"/>
-      <w:bookmarkStart w:id="27" w:name="_Toc237847744"/>
+      <w:bookmarkStart w:id="26" w:name="_Toc237847744"/>
+      <w:bookmarkStart w:id="27" w:name="__RefHeading__1680_1408131263"/>
       <w:bookmarkEnd w:id="26"/>
       <w:bookmarkEnd w:id="27"/>
       <w:r>
@@ -3640,8 +3640,8 @@
         </w:numPr>
         <w:rPr/>
       </w:pPr>
-      <w:bookmarkStart w:id="28" w:name="__RefHeading__1682_1408131263"/>
-      <w:bookmarkStart w:id="29" w:name="_Toc237847745"/>
+      <w:bookmarkStart w:id="28" w:name="_Toc237847745"/>
+      <w:bookmarkStart w:id="29" w:name="__RefHeading__1682_1408131263"/>
       <w:bookmarkEnd w:id="28"/>
       <w:bookmarkEnd w:id="29"/>
       <w:r>
@@ -3714,15 +3714,7 @@
         <w:br/>
         <w:t>bit6 = Hand brake applied (true=1/false=0)</w:t>
         <w:br/>
-        <w:t xml:space="preserve">bit7 = Car ON </w:t>
-      </w:r>
-      <w:r>
-        <w:rPr/>
-        <w:t>("ignition")</w:t>
-      </w:r>
-      <w:r>
-        <w:rPr/>
-        <w:t xml:space="preserve"> (true=1/false=0)</w:t>
+        <w:t>bit7 = Car ON ("ignition") (true=1/false=0)</w:t>
       </w:r>
     </w:p>
     <w:p>
@@ -3890,23 +3882,9 @@
         <w:rPr/>
         <w:t>Door state #3</w:t>
         <w:br/>
-      </w:r>
-      <w:r>
-        <w:rPr/>
         <w:t>bit0 = Car awake (turned on=1 / off=0)</w:t>
-      </w:r>
-      <w:r>
-        <w:rPr/>
         <w:br/>
-        <w:t xml:space="preserve">bit1 = </w:t>
-      </w:r>
-      <w:r>
-        <w:rPr/>
-        <w:t>C</w:t>
-      </w:r>
-      <w:r>
-        <w:rPr/>
-        <w:t>ooling pump (on=1/off=0)</w:t>
+        <w:t>bit1 = Cooling pump (on=1/off=0)</w:t>
       </w:r>
     </w:p>
     <w:p>
@@ -4240,8 +4218,8 @@
         </w:numPr>
         <w:rPr/>
       </w:pPr>
-      <w:bookmarkStart w:id="32" w:name="__RefHeading__1686_1408131263"/>
-      <w:bookmarkStart w:id="33" w:name="_Toc237847747"/>
+      <w:bookmarkStart w:id="32" w:name="_Toc237847747"/>
+      <w:bookmarkStart w:id="33" w:name="__RefHeading__1686_1408131263"/>
       <w:bookmarkEnd w:id="32"/>
       <w:bookmarkEnd w:id="33"/>
       <w:r>
@@ -4389,8 +4367,8 @@
         </w:numPr>
         <w:rPr/>
       </w:pPr>
-      <w:bookmarkStart w:id="34" w:name="__RefHeading__1688_1408131263"/>
-      <w:bookmarkStart w:id="35" w:name="_Toc237847748"/>
+      <w:bookmarkStart w:id="34" w:name="_Toc237847748"/>
+      <w:bookmarkStart w:id="35" w:name="__RefHeading__1688_1408131263"/>
       <w:bookmarkEnd w:id="34"/>
       <w:bookmarkEnd w:id="35"/>
       <w:r>
@@ -4480,8 +4458,8 @@
         </w:numPr>
         <w:rPr/>
       </w:pPr>
-      <w:bookmarkStart w:id="36" w:name="__RefHeading__1690_1408131263"/>
-      <w:bookmarkStart w:id="37" w:name="_Toc237847749"/>
+      <w:bookmarkStart w:id="36" w:name="_Toc237847749"/>
+      <w:bookmarkStart w:id="37" w:name="__RefHeading__1690_1408131263"/>
       <w:bookmarkEnd w:id="36"/>
       <w:bookmarkEnd w:id="37"/>
       <w:r>
@@ -4559,8 +4537,8 @@
         </w:numPr>
         <w:rPr/>
       </w:pPr>
-      <w:bookmarkStart w:id="38" w:name="__RefHeading__1692_1408131263"/>
-      <w:bookmarkStart w:id="39" w:name="_Toc237847750"/>
+      <w:bookmarkStart w:id="38" w:name="_Toc237847750"/>
+      <w:bookmarkStart w:id="39" w:name="__RefHeading__1692_1408131263"/>
       <w:bookmarkEnd w:id="38"/>
       <w:bookmarkEnd w:id="39"/>
       <w:r>
@@ -4767,8 +4745,8 @@
         </w:numPr>
         <w:rPr/>
       </w:pPr>
-      <w:bookmarkStart w:id="40" w:name="__RefHeading__1694_1408131263"/>
-      <w:bookmarkStart w:id="41" w:name="_Toc237847751"/>
+      <w:bookmarkStart w:id="40" w:name="_Toc237847751"/>
+      <w:bookmarkStart w:id="41" w:name="__RefHeading__1694_1408131263"/>
       <w:bookmarkEnd w:id="40"/>
       <w:bookmarkEnd w:id="41"/>
       <w:r>
@@ -5173,8 +5151,8 @@
         </w:numPr>
         <w:rPr/>
       </w:pPr>
-      <w:bookmarkStart w:id="42" w:name="__RefHeading__1696_1408131263"/>
-      <w:bookmarkStart w:id="43" w:name="_Toc237847752"/>
+      <w:bookmarkStart w:id="42" w:name="_Toc237847752"/>
+      <w:bookmarkStart w:id="43" w:name="__RefHeading__1696_1408131263"/>
       <w:bookmarkEnd w:id="42"/>
       <w:bookmarkEnd w:id="43"/>
       <w:r>
@@ -5434,8 +5412,8 @@
         </w:numPr>
         <w:rPr/>
       </w:pPr>
-      <w:bookmarkStart w:id="44" w:name="__RefHeading__1698_1408131263"/>
-      <w:bookmarkStart w:id="45" w:name="_Toc237847753"/>
+      <w:bookmarkStart w:id="44" w:name="_Toc237847753"/>
+      <w:bookmarkStart w:id="45" w:name="__RefHeading__1698_1408131263"/>
       <w:bookmarkEnd w:id="44"/>
       <w:bookmarkEnd w:id="45"/>
       <w:r>
@@ -5480,8 +5458,8 @@
         </w:numPr>
         <w:rPr/>
       </w:pPr>
-      <w:bookmarkStart w:id="46" w:name="__RefHeading__1700_1408131263"/>
-      <w:bookmarkStart w:id="47" w:name="_Toc237847754"/>
+      <w:bookmarkStart w:id="46" w:name="_Toc237847754"/>
+      <w:bookmarkStart w:id="47" w:name="__RefHeading__1700_1408131263"/>
       <w:bookmarkEnd w:id="46"/>
       <w:bookmarkEnd w:id="47"/>
       <w:r>
@@ -5580,8 +5558,8 @@
         </w:numPr>
         <w:rPr/>
       </w:pPr>
-      <w:bookmarkStart w:id="48" w:name="__RefHeading__1702_1408131263"/>
-      <w:bookmarkStart w:id="49" w:name="_Toc237847755"/>
+      <w:bookmarkStart w:id="48" w:name="_Toc237847755"/>
+      <w:bookmarkStart w:id="49" w:name="__RefHeading__1702_1408131263"/>
       <w:bookmarkEnd w:id="48"/>
       <w:bookmarkEnd w:id="49"/>
       <w:r>
@@ -5872,8 +5850,8 @@
         </w:numPr>
         <w:rPr/>
       </w:pPr>
-      <w:bookmarkStart w:id="50" w:name="__RefHeading__1704_1408131263"/>
-      <w:bookmarkStart w:id="51" w:name="_Toc237847756"/>
+      <w:bookmarkStart w:id="50" w:name="_Toc237847756"/>
+      <w:bookmarkStart w:id="51" w:name="__RefHeading__1704_1408131263"/>
       <w:bookmarkEnd w:id="50"/>
       <w:bookmarkEnd w:id="51"/>
       <w:r>
@@ -5991,8 +5969,8 @@
         </w:numPr>
         <w:rPr/>
       </w:pPr>
-      <w:bookmarkStart w:id="52" w:name="__RefHeading__1706_1408131263"/>
-      <w:bookmarkStart w:id="53" w:name="_Toc237847757"/>
+      <w:bookmarkStart w:id="52" w:name="_Toc237847757"/>
+      <w:bookmarkStart w:id="53" w:name="__RefHeading__1706_1408131263"/>
       <w:bookmarkEnd w:id="52"/>
       <w:bookmarkEnd w:id="53"/>
       <w:r>
@@ -6542,8 +6520,8 @@
         </w:numPr>
         <w:rPr/>
       </w:pPr>
-      <w:bookmarkStart w:id="57" w:name="__RefHeading__1708_1408131263"/>
-      <w:bookmarkStart w:id="58" w:name="_Toc237847758"/>
+      <w:bookmarkStart w:id="57" w:name="_Toc237847758"/>
+      <w:bookmarkStart w:id="58" w:name="__RefHeading__1708_1408131263"/>
       <w:bookmarkEnd w:id="57"/>
       <w:bookmarkEnd w:id="58"/>
       <w:r>
@@ -6607,8 +6585,8 @@
         </w:numPr>
         <w:rPr/>
       </w:pPr>
-      <w:bookmarkStart w:id="59" w:name="__RefHeading__1710_1408131263"/>
-      <w:bookmarkStart w:id="60" w:name="_Toc237847759"/>
+      <w:bookmarkStart w:id="59" w:name="_Toc237847759"/>
+      <w:bookmarkStart w:id="60" w:name="__RefHeading__1710_1408131263"/>
       <w:bookmarkEnd w:id="59"/>
       <w:bookmarkEnd w:id="60"/>
       <w:r>
@@ -6740,6 +6718,34 @@
     </w:p>
     <w:p>
       <w:pPr>
+        <w:pStyle w:val="ListParagraph"/>
+        <w:numPr>
+          <w:ilvl w:val="0"/>
+          <w:numId w:val="17"/>
+        </w:numPr>
+        <w:rPr/>
+      </w:pPr>
+      <w:r>
+        <w:rPr/>
+        <w:t>Car speed (in distance units per hour)</w:t>
+      </w:r>
+    </w:p>
+    <w:p>
+      <w:pPr>
+        <w:pStyle w:val="ListParagraph"/>
+        <w:numPr>
+          <w:ilvl w:val="0"/>
+          <w:numId w:val="17"/>
+        </w:numPr>
+        <w:rPr/>
+      </w:pPr>
+      <w:r>
+        <w:rPr/>
+        <w:t>Car trip meter (in 1/10th of a distance unit)</w:t>
+      </w:r>
+    </w:p>
+    <w:p>
+      <w:pPr>
         <w:pStyle w:val="Normal"/>
         <w:rPr/>
       </w:pPr>
@@ -6756,8 +6762,8 @@
         </w:numPr>
         <w:rPr/>
       </w:pPr>
-      <w:bookmarkStart w:id="61" w:name="__RefHeading__1712_1408131263"/>
-      <w:bookmarkStart w:id="62" w:name="_Toc237847760"/>
+      <w:bookmarkStart w:id="61" w:name="_Toc237847760"/>
+      <w:bookmarkStart w:id="62" w:name="__RefHeading__1712_1408131263"/>
       <w:bookmarkEnd w:id="61"/>
       <w:bookmarkEnd w:id="62"/>
       <w:r>
@@ -6861,8 +6867,8 @@
         </w:numPr>
         <w:rPr/>
       </w:pPr>
-      <w:bookmarkStart w:id="63" w:name="__RefHeading__1714_1408131263"/>
-      <w:bookmarkStart w:id="64" w:name="_Toc237847761"/>
+      <w:bookmarkStart w:id="63" w:name="_Toc237847761"/>
+      <w:bookmarkStart w:id="64" w:name="__RefHeading__1714_1408131263"/>
       <w:bookmarkEnd w:id="63"/>
       <w:bookmarkEnd w:id="64"/>
       <w:r>
@@ -7064,8 +7070,8 @@
         </w:numPr>
         <w:rPr/>
       </w:pPr>
-      <w:bookmarkStart w:id="65" w:name="__RefHeading__1716_1408131263"/>
-      <w:bookmarkStart w:id="66" w:name="_Toc237847762"/>
+      <w:bookmarkStart w:id="65" w:name="_Toc237847762"/>
+      <w:bookmarkStart w:id="66" w:name="__RefHeading__1716_1408131263"/>
       <w:bookmarkEnd w:id="65"/>
       <w:bookmarkEnd w:id="66"/>
       <w:r>
@@ -7155,8 +7161,8 @@
         </w:numPr>
         <w:rPr/>
       </w:pPr>
-      <w:bookmarkStart w:id="67" w:name="__RefHeading__1718_1408131263"/>
-      <w:bookmarkStart w:id="68" w:name="_Toc237847763"/>
+      <w:bookmarkStart w:id="67" w:name="_Toc237847763"/>
+      <w:bookmarkStart w:id="68" w:name="__RefHeading__1718_1408131263"/>
       <w:bookmarkEnd w:id="67"/>
       <w:bookmarkEnd w:id="68"/>
       <w:r>
@@ -7201,8 +7207,8 @@
         </w:numPr>
         <w:rPr/>
       </w:pPr>
-      <w:bookmarkStart w:id="69" w:name="__RefHeading__1720_1408131263"/>
-      <w:bookmarkStart w:id="70" w:name="_Toc237847764"/>
+      <w:bookmarkStart w:id="69" w:name="_Toc237847764"/>
+      <w:bookmarkStart w:id="70" w:name="__RefHeading__1720_1408131263"/>
       <w:bookmarkEnd w:id="69"/>
       <w:bookmarkEnd w:id="70"/>
       <w:r>
@@ -7429,8 +7435,8 @@
         </w:numPr>
         <w:rPr/>
       </w:pPr>
-      <w:bookmarkStart w:id="71" w:name="__RefHeading__1722_1408131263"/>
-      <w:bookmarkStart w:id="72" w:name="_Toc237847765"/>
+      <w:bookmarkStart w:id="71" w:name="_Toc237847765"/>
+      <w:bookmarkStart w:id="72" w:name="__RefHeading__1722_1408131263"/>
       <w:bookmarkEnd w:id="71"/>
       <w:bookmarkEnd w:id="72"/>
       <w:r>
@@ -7534,8 +7540,8 @@
         </w:numPr>
         <w:rPr/>
       </w:pPr>
-      <w:bookmarkStart w:id="73" w:name="__RefHeading__1724_1408131263"/>
-      <w:bookmarkStart w:id="74" w:name="_Toc237847766"/>
+      <w:bookmarkStart w:id="73" w:name="_Toc237847766"/>
+      <w:bookmarkStart w:id="74" w:name="__RefHeading__1724_1408131263"/>
       <w:bookmarkEnd w:id="73"/>
       <w:bookmarkEnd w:id="74"/>
       <w:r>
@@ -7855,8 +7861,8 @@
         </w:numPr>
         <w:rPr/>
       </w:pPr>
-      <w:bookmarkStart w:id="75" w:name="__RefHeading__1726_1408131263"/>
-      <w:bookmarkStart w:id="76" w:name="_Toc237847767"/>
+      <w:bookmarkStart w:id="75" w:name="_Toc237847767"/>
+      <w:bookmarkStart w:id="76" w:name="__RefHeading__1726_1408131263"/>
       <w:bookmarkEnd w:id="75"/>
       <w:bookmarkEnd w:id="76"/>
       <w:r>
@@ -7960,8 +7966,8 @@
         </w:numPr>
         <w:rPr/>
       </w:pPr>
-      <w:bookmarkStart w:id="77" w:name="__RefHeading__1728_1408131263"/>
-      <w:bookmarkStart w:id="78" w:name="_Toc237847768"/>
+      <w:bookmarkStart w:id="77" w:name="_Toc237847768"/>
+      <w:bookmarkStart w:id="78" w:name="__RefHeading__1728_1408131263"/>
       <w:bookmarkEnd w:id="77"/>
       <w:bookmarkEnd w:id="78"/>
       <w:r>
@@ -8025,8 +8031,8 @@
         </w:numPr>
         <w:rPr/>
       </w:pPr>
-      <w:bookmarkStart w:id="79" w:name="__RefHeading__1730_1408131263"/>
-      <w:bookmarkStart w:id="80" w:name="_Toc237847769"/>
+      <w:bookmarkStart w:id="79" w:name="_Toc237847769"/>
+      <w:bookmarkStart w:id="80" w:name="__RefHeading__1730_1408131263"/>
       <w:bookmarkEnd w:id="79"/>
       <w:bookmarkEnd w:id="80"/>
       <w:r>
@@ -8215,8 +8221,8 @@
         </w:numPr>
         <w:rPr/>
       </w:pPr>
-      <w:bookmarkStart w:id="83" w:name="__RefHeading__1732_1408131263"/>
-      <w:bookmarkStart w:id="84" w:name="_Toc237847770"/>
+      <w:bookmarkStart w:id="83" w:name="_Toc237847770"/>
+      <w:bookmarkStart w:id="84" w:name="__RefHeading__1732_1408131263"/>
       <w:bookmarkEnd w:id="83"/>
       <w:bookmarkEnd w:id="84"/>
       <w:r>
@@ -8296,8 +8302,8 @@
         </w:numPr>
         <w:rPr/>
       </w:pPr>
-      <w:bookmarkStart w:id="86" w:name="__RefHeading__1734_1408131263"/>
-      <w:bookmarkStart w:id="87" w:name="_Toc237847771"/>
+      <w:bookmarkStart w:id="86" w:name="_Toc237847771"/>
+      <w:bookmarkStart w:id="87" w:name="__RefHeading__1734_1408131263"/>
       <w:bookmarkEnd w:id="86"/>
       <w:bookmarkEnd w:id="87"/>
       <w:r>
@@ -8361,8 +8367,8 @@
         </w:numPr>
         <w:rPr/>
       </w:pPr>
-      <w:bookmarkStart w:id="88" w:name="__RefHeading__1736_1408131263"/>
-      <w:bookmarkStart w:id="89" w:name="_Toc237847772"/>
+      <w:bookmarkStart w:id="88" w:name="_Toc237847772"/>
+      <w:bookmarkStart w:id="89" w:name="__RefHeading__1736_1408131263"/>
       <w:bookmarkEnd w:id="88"/>
       <w:bookmarkEnd w:id="89"/>
       <w:r>
@@ -8438,8 +8444,8 @@
         </w:numPr>
         <w:rPr/>
       </w:pPr>
-      <w:bookmarkStart w:id="90" w:name="__RefHeading__1738_1408131263"/>
-      <w:bookmarkStart w:id="91" w:name="_Toc237847773"/>
+      <w:bookmarkStart w:id="90" w:name="_Toc237847773"/>
+      <w:bookmarkStart w:id="91" w:name="__RefHeading__1738_1408131263"/>
       <w:bookmarkEnd w:id="90"/>
       <w:bookmarkEnd w:id="91"/>
       <w:r>
@@ -8517,8 +8523,8 @@
         </w:numPr>
         <w:rPr/>
       </w:pPr>
-      <w:bookmarkStart w:id="92" w:name="__RefHeading__1740_1408131263"/>
-      <w:bookmarkStart w:id="93" w:name="_Toc237847774"/>
+      <w:bookmarkStart w:id="92" w:name="_Toc237847774"/>
+      <w:bookmarkStart w:id="93" w:name="__RefHeading__1740_1408131263"/>
       <w:bookmarkEnd w:id="92"/>
       <w:bookmarkEnd w:id="93"/>
       <w:r>
@@ -8610,8 +8616,8 @@
         </w:numPr>
         <w:rPr/>
       </w:pPr>
-      <w:bookmarkStart w:id="94" w:name="__RefHeading__1742_1408131263"/>
-      <w:bookmarkStart w:id="95" w:name="_Toc237847775"/>
+      <w:bookmarkStart w:id="94" w:name="_Toc237847775"/>
+      <w:bookmarkStart w:id="95" w:name="__RefHeading__1742_1408131263"/>
       <w:bookmarkEnd w:id="94"/>
       <w:bookmarkEnd w:id="95"/>
       <w:r>
@@ -8703,8 +8709,8 @@
         </w:numPr>
         <w:rPr/>
       </w:pPr>
-      <w:bookmarkStart w:id="96" w:name="__RefHeading__1744_1408131263"/>
-      <w:bookmarkStart w:id="97" w:name="_Toc237847776"/>
+      <w:bookmarkStart w:id="96" w:name="_Toc237847776"/>
+      <w:bookmarkStart w:id="97" w:name="__RefHeading__1744_1408131263"/>
       <w:bookmarkEnd w:id="96"/>
       <w:bookmarkEnd w:id="97"/>
       <w:r>
@@ -8768,8 +8774,8 @@
         </w:numPr>
         <w:rPr/>
       </w:pPr>
-      <w:bookmarkStart w:id="98" w:name="__RefHeading__1746_1408131263"/>
-      <w:bookmarkStart w:id="99" w:name="_Toc237847777"/>
+      <w:bookmarkStart w:id="98" w:name="_Toc237847777"/>
+      <w:bookmarkStart w:id="99" w:name="__RefHeading__1746_1408131263"/>
       <w:bookmarkEnd w:id="98"/>
       <w:bookmarkEnd w:id="99"/>
       <w:r>
@@ -8833,8 +8839,8 @@
         </w:numPr>
         <w:rPr/>
       </w:pPr>
-      <w:bookmarkStart w:id="100" w:name="__RefHeading__1748_1408131263"/>
-      <w:bookmarkStart w:id="101" w:name="_Toc237847778"/>
+      <w:bookmarkStart w:id="100" w:name="_Toc237847778"/>
+      <w:bookmarkStart w:id="101" w:name="__RefHeading__1748_1408131263"/>
       <w:bookmarkEnd w:id="100"/>
       <w:bookmarkEnd w:id="101"/>
       <w:r>
@@ -8931,8 +8937,8 @@
         </w:numPr>
         <w:rPr/>
       </w:pPr>
-      <w:bookmarkStart w:id="102" w:name="__RefHeading__1750_1408131263"/>
-      <w:bookmarkStart w:id="103" w:name="_Toc237847779"/>
+      <w:bookmarkStart w:id="102" w:name="_Toc237847779"/>
+      <w:bookmarkStart w:id="103" w:name="__RefHeading__1750_1408131263"/>
       <w:bookmarkEnd w:id="102"/>
       <w:bookmarkEnd w:id="103"/>
       <w:r>
@@ -9010,8 +9016,8 @@
         </w:numPr>
         <w:rPr/>
       </w:pPr>
-      <w:bookmarkStart w:id="104" w:name="__RefHeading__1752_1408131263"/>
-      <w:bookmarkStart w:id="105" w:name="_Toc237847780"/>
+      <w:bookmarkStart w:id="104" w:name="_Toc237847780"/>
+      <w:bookmarkStart w:id="105" w:name="__RefHeading__1752_1408131263"/>
       <w:bookmarkEnd w:id="104"/>
       <w:bookmarkEnd w:id="105"/>
       <w:r>
@@ -9108,8 +9114,8 @@
         </w:numPr>
         <w:rPr/>
       </w:pPr>
-      <w:bookmarkStart w:id="106" w:name="__RefHeading__1754_1408131263"/>
-      <w:bookmarkStart w:id="107" w:name="_Toc237847781"/>
+      <w:bookmarkStart w:id="106" w:name="_Toc237847781"/>
+      <w:bookmarkStart w:id="107" w:name="__RefHeading__1754_1408131263"/>
       <w:bookmarkEnd w:id="106"/>
       <w:bookmarkEnd w:id="107"/>
       <w:r>
@@ -9199,8 +9205,8 @@
         </w:numPr>
         <w:rPr/>
       </w:pPr>
-      <w:bookmarkStart w:id="108" w:name="__RefHeading__1756_1408131263"/>
-      <w:bookmarkStart w:id="109" w:name="_Toc237847782"/>
+      <w:bookmarkStart w:id="108" w:name="_Toc237847782"/>
+      <w:bookmarkStart w:id="109" w:name="__RefHeading__1756_1408131263"/>
       <w:bookmarkEnd w:id="108"/>
       <w:bookmarkEnd w:id="109"/>
       <w:r>
@@ -9278,8 +9284,8 @@
         </w:numPr>
         <w:rPr/>
       </w:pPr>
-      <w:bookmarkStart w:id="110" w:name="__RefHeading__1758_1408131263"/>
-      <w:bookmarkStart w:id="111" w:name="_Toc237847783"/>
+      <w:bookmarkStart w:id="110" w:name="_Toc237847783"/>
+      <w:bookmarkStart w:id="111" w:name="__RefHeading__1758_1408131263"/>
       <w:bookmarkEnd w:id="110"/>
       <w:bookmarkEnd w:id="111"/>
       <w:r>
@@ -9343,8 +9349,8 @@
         </w:numPr>
         <w:rPr/>
       </w:pPr>
-      <w:bookmarkStart w:id="112" w:name="__RefHeading__1760_1408131263"/>
-      <w:bookmarkStart w:id="113" w:name="_Toc237847784"/>
+      <w:bookmarkStart w:id="112" w:name="_Toc237847784"/>
+      <w:bookmarkStart w:id="113" w:name="__RefHeading__1760_1408131263"/>
       <w:bookmarkEnd w:id="112"/>
       <w:bookmarkEnd w:id="113"/>
       <w:r>
@@ -9556,8 +9562,8 @@
         </w:numPr>
         <w:rPr/>
       </w:pPr>
-      <w:bookmarkStart w:id="114" w:name="__RefHeading__1762_1408131263"/>
-      <w:bookmarkStart w:id="115" w:name="_Toc237847785"/>
+      <w:bookmarkStart w:id="114" w:name="_Toc237847785"/>
+      <w:bookmarkStart w:id="115" w:name="__RefHeading__1762_1408131263"/>
       <w:bookmarkEnd w:id="114"/>
       <w:bookmarkEnd w:id="115"/>
       <w:r>
@@ -9766,8 +9772,8 @@
         </w:numPr>
         <w:rPr/>
       </w:pPr>
-      <w:bookmarkStart w:id="116" w:name="__RefHeading__1764_1408131263"/>
-      <w:bookmarkStart w:id="117" w:name="_Toc237847786"/>
+      <w:bookmarkStart w:id="116" w:name="_Toc237847786"/>
+      <w:bookmarkStart w:id="117" w:name="__RefHeading__1764_1408131263"/>
       <w:bookmarkEnd w:id="116"/>
       <w:bookmarkEnd w:id="117"/>
       <w:r>
@@ -9960,8 +9966,8 @@
         </w:numPr>
         <w:rPr/>
       </w:pPr>
-      <w:bookmarkStart w:id="121" w:name="__RefHeading__1766_1408131263"/>
-      <w:bookmarkStart w:id="122" w:name="_Toc237847787"/>
+      <w:bookmarkStart w:id="121" w:name="_Toc237847787"/>
+      <w:bookmarkStart w:id="122" w:name="__RefHeading__1766_1408131263"/>
       <w:bookmarkEnd w:id="121"/>
       <w:bookmarkEnd w:id="122"/>
       <w:r>
@@ -10053,8 +10059,8 @@
         </w:numPr>
         <w:rPr/>
       </w:pPr>
-      <w:bookmarkStart w:id="123" w:name="__RefHeading__1768_1408131263"/>
-      <w:bookmarkStart w:id="124" w:name="_Toc237847788"/>
+      <w:bookmarkStart w:id="123" w:name="_Toc237847788"/>
+      <w:bookmarkStart w:id="124" w:name="__RefHeading__1768_1408131263"/>
       <w:bookmarkEnd w:id="123"/>
       <w:bookmarkEnd w:id="124"/>
       <w:r>
@@ -10132,8 +10138,8 @@
         </w:numPr>
         <w:rPr/>
       </w:pPr>
-      <w:bookmarkStart w:id="125" w:name="__RefHeading__1770_1408131263"/>
-      <w:bookmarkStart w:id="126" w:name="_Toc237847789"/>
+      <w:bookmarkStart w:id="125" w:name="_Toc237847789"/>
+      <w:bookmarkStart w:id="126" w:name="__RefHeading__1770_1408131263"/>
       <w:bookmarkEnd w:id="125"/>
       <w:bookmarkEnd w:id="126"/>
       <w:r>
@@ -10246,7 +10252,7 @@
       <w:fldChar w:fldCharType="separate"/>
     </w:r>
     <w:r>
-      <w:t>32</w:t>
+      <w:t>31</w:t>
     </w:r>
     <w:r>
       <w:fldChar w:fldCharType="end"/>
@@ -20051,6 +20057,1833 @@
       <w:rFonts w:cs="Wingdings"/>
     </w:rPr>
   </w:style>
+  <w:style w:type="character" w:styleId="ListLabel787">
+    <w:name w:val="ListLabel 787"/>
+    <w:qFormat/>
+    <w:rPr>
+      <w:rFonts w:cs="Symbol"/>
+    </w:rPr>
+  </w:style>
+  <w:style w:type="character" w:styleId="ListLabel788">
+    <w:name w:val="ListLabel 788"/>
+    <w:qFormat/>
+    <w:rPr>
+      <w:rFonts w:cs="Courier New"/>
+    </w:rPr>
+  </w:style>
+  <w:style w:type="character" w:styleId="ListLabel789">
+    <w:name w:val="ListLabel 789"/>
+    <w:qFormat/>
+    <w:rPr>
+      <w:rFonts w:cs="Wingdings"/>
+    </w:rPr>
+  </w:style>
+  <w:style w:type="character" w:styleId="ListLabel790">
+    <w:name w:val="ListLabel 790"/>
+    <w:qFormat/>
+    <w:rPr>
+      <w:rFonts w:cs="Symbol"/>
+    </w:rPr>
+  </w:style>
+  <w:style w:type="character" w:styleId="ListLabel791">
+    <w:name w:val="ListLabel 791"/>
+    <w:qFormat/>
+    <w:rPr>
+      <w:rFonts w:cs="Courier New"/>
+    </w:rPr>
+  </w:style>
+  <w:style w:type="character" w:styleId="ListLabel792">
+    <w:name w:val="ListLabel 792"/>
+    <w:qFormat/>
+    <w:rPr>
+      <w:rFonts w:cs="Wingdings"/>
+    </w:rPr>
+  </w:style>
+  <w:style w:type="character" w:styleId="ListLabel793">
+    <w:name w:val="ListLabel 793"/>
+    <w:qFormat/>
+    <w:rPr>
+      <w:rFonts w:cs="Symbol"/>
+    </w:rPr>
+  </w:style>
+  <w:style w:type="character" w:styleId="ListLabel794">
+    <w:name w:val="ListLabel 794"/>
+    <w:qFormat/>
+    <w:rPr>
+      <w:rFonts w:cs="Courier New"/>
+    </w:rPr>
+  </w:style>
+  <w:style w:type="character" w:styleId="ListLabel795">
+    <w:name w:val="ListLabel 795"/>
+    <w:qFormat/>
+    <w:rPr>
+      <w:rFonts w:cs="Wingdings"/>
+    </w:rPr>
+  </w:style>
+  <w:style w:type="character" w:styleId="ListLabel796">
+    <w:name w:val="ListLabel 796"/>
+    <w:qFormat/>
+    <w:rPr>
+      <w:rFonts w:cs="Symbol"/>
+    </w:rPr>
+  </w:style>
+  <w:style w:type="character" w:styleId="ListLabel797">
+    <w:name w:val="ListLabel 797"/>
+    <w:qFormat/>
+    <w:rPr>
+      <w:rFonts w:cs="Courier New"/>
+    </w:rPr>
+  </w:style>
+  <w:style w:type="character" w:styleId="ListLabel798">
+    <w:name w:val="ListLabel 798"/>
+    <w:qFormat/>
+    <w:rPr>
+      <w:rFonts w:cs="Wingdings"/>
+    </w:rPr>
+  </w:style>
+  <w:style w:type="character" w:styleId="ListLabel799">
+    <w:name w:val="ListLabel 799"/>
+    <w:qFormat/>
+    <w:rPr>
+      <w:rFonts w:cs="Symbol"/>
+    </w:rPr>
+  </w:style>
+  <w:style w:type="character" w:styleId="ListLabel800">
+    <w:name w:val="ListLabel 800"/>
+    <w:qFormat/>
+    <w:rPr>
+      <w:rFonts w:cs="Courier New"/>
+    </w:rPr>
+  </w:style>
+  <w:style w:type="character" w:styleId="ListLabel801">
+    <w:name w:val="ListLabel 801"/>
+    <w:qFormat/>
+    <w:rPr>
+      <w:rFonts w:cs="Wingdings"/>
+    </w:rPr>
+  </w:style>
+  <w:style w:type="character" w:styleId="ListLabel802">
+    <w:name w:val="ListLabel 802"/>
+    <w:qFormat/>
+    <w:rPr>
+      <w:rFonts w:cs="Symbol"/>
+    </w:rPr>
+  </w:style>
+  <w:style w:type="character" w:styleId="ListLabel803">
+    <w:name w:val="ListLabel 803"/>
+    <w:qFormat/>
+    <w:rPr>
+      <w:rFonts w:cs="Courier New"/>
+    </w:rPr>
+  </w:style>
+  <w:style w:type="character" w:styleId="ListLabel804">
+    <w:name w:val="ListLabel 804"/>
+    <w:qFormat/>
+    <w:rPr>
+      <w:rFonts w:cs="Wingdings"/>
+    </w:rPr>
+  </w:style>
+  <w:style w:type="character" w:styleId="ListLabel805">
+    <w:name w:val="ListLabel 805"/>
+    <w:qFormat/>
+    <w:rPr>
+      <w:rFonts w:cs="Symbol"/>
+    </w:rPr>
+  </w:style>
+  <w:style w:type="character" w:styleId="ListLabel806">
+    <w:name w:val="ListLabel 806"/>
+    <w:qFormat/>
+    <w:rPr>
+      <w:rFonts w:cs="Courier New"/>
+    </w:rPr>
+  </w:style>
+  <w:style w:type="character" w:styleId="ListLabel807">
+    <w:name w:val="ListLabel 807"/>
+    <w:qFormat/>
+    <w:rPr>
+      <w:rFonts w:cs="Wingdings"/>
+    </w:rPr>
+  </w:style>
+  <w:style w:type="character" w:styleId="ListLabel808">
+    <w:name w:val="ListLabel 808"/>
+    <w:qFormat/>
+    <w:rPr>
+      <w:rFonts w:cs="Symbol"/>
+    </w:rPr>
+  </w:style>
+  <w:style w:type="character" w:styleId="ListLabel809">
+    <w:name w:val="ListLabel 809"/>
+    <w:qFormat/>
+    <w:rPr>
+      <w:rFonts w:cs="Courier New"/>
+    </w:rPr>
+  </w:style>
+  <w:style w:type="character" w:styleId="ListLabel810">
+    <w:name w:val="ListLabel 810"/>
+    <w:qFormat/>
+    <w:rPr>
+      <w:rFonts w:cs="Wingdings"/>
+    </w:rPr>
+  </w:style>
+  <w:style w:type="character" w:styleId="ListLabel811">
+    <w:name w:val="ListLabel 811"/>
+    <w:qFormat/>
+    <w:rPr>
+      <w:rFonts w:cs="Symbol"/>
+    </w:rPr>
+  </w:style>
+  <w:style w:type="character" w:styleId="ListLabel812">
+    <w:name w:val="ListLabel 812"/>
+    <w:qFormat/>
+    <w:rPr>
+      <w:rFonts w:cs="Courier New"/>
+    </w:rPr>
+  </w:style>
+  <w:style w:type="character" w:styleId="ListLabel813">
+    <w:name w:val="ListLabel 813"/>
+    <w:qFormat/>
+    <w:rPr>
+      <w:rFonts w:cs="Wingdings"/>
+    </w:rPr>
+  </w:style>
+  <w:style w:type="character" w:styleId="ListLabel814">
+    <w:name w:val="ListLabel 814"/>
+    <w:qFormat/>
+    <w:rPr>
+      <w:rFonts w:cs="Symbol"/>
+    </w:rPr>
+  </w:style>
+  <w:style w:type="character" w:styleId="ListLabel815">
+    <w:name w:val="ListLabel 815"/>
+    <w:qFormat/>
+    <w:rPr>
+      <w:rFonts w:cs="Courier New"/>
+    </w:rPr>
+  </w:style>
+  <w:style w:type="character" w:styleId="ListLabel816">
+    <w:name w:val="ListLabel 816"/>
+    <w:qFormat/>
+    <w:rPr>
+      <w:rFonts w:cs="Wingdings"/>
+    </w:rPr>
+  </w:style>
+  <w:style w:type="character" w:styleId="ListLabel817">
+    <w:name w:val="ListLabel 817"/>
+    <w:qFormat/>
+    <w:rPr>
+      <w:rFonts w:cs="Symbol"/>
+    </w:rPr>
+  </w:style>
+  <w:style w:type="character" w:styleId="ListLabel818">
+    <w:name w:val="ListLabel 818"/>
+    <w:qFormat/>
+    <w:rPr>
+      <w:rFonts w:cs="Courier New"/>
+    </w:rPr>
+  </w:style>
+  <w:style w:type="character" w:styleId="ListLabel819">
+    <w:name w:val="ListLabel 819"/>
+    <w:qFormat/>
+    <w:rPr>
+      <w:rFonts w:cs="Wingdings"/>
+    </w:rPr>
+  </w:style>
+  <w:style w:type="character" w:styleId="ListLabel820">
+    <w:name w:val="ListLabel 820"/>
+    <w:qFormat/>
+    <w:rPr>
+      <w:rFonts w:cs="Symbol"/>
+    </w:rPr>
+  </w:style>
+  <w:style w:type="character" w:styleId="ListLabel821">
+    <w:name w:val="ListLabel 821"/>
+    <w:qFormat/>
+    <w:rPr>
+      <w:rFonts w:cs="Courier New"/>
+    </w:rPr>
+  </w:style>
+  <w:style w:type="character" w:styleId="ListLabel822">
+    <w:name w:val="ListLabel 822"/>
+    <w:qFormat/>
+    <w:rPr>
+      <w:rFonts w:cs="Wingdings"/>
+    </w:rPr>
+  </w:style>
+  <w:style w:type="character" w:styleId="ListLabel823">
+    <w:name w:val="ListLabel 823"/>
+    <w:qFormat/>
+    <w:rPr>
+      <w:rFonts w:cs="Symbol"/>
+    </w:rPr>
+  </w:style>
+  <w:style w:type="character" w:styleId="ListLabel824">
+    <w:name w:val="ListLabel 824"/>
+    <w:qFormat/>
+    <w:rPr>
+      <w:rFonts w:cs="Courier New"/>
+    </w:rPr>
+  </w:style>
+  <w:style w:type="character" w:styleId="ListLabel825">
+    <w:name w:val="ListLabel 825"/>
+    <w:qFormat/>
+    <w:rPr>
+      <w:rFonts w:cs="Wingdings"/>
+    </w:rPr>
+  </w:style>
+  <w:style w:type="character" w:styleId="ListLabel826">
+    <w:name w:val="ListLabel 826"/>
+    <w:qFormat/>
+    <w:rPr>
+      <w:rFonts w:cs="Symbol"/>
+    </w:rPr>
+  </w:style>
+  <w:style w:type="character" w:styleId="ListLabel827">
+    <w:name w:val="ListLabel 827"/>
+    <w:qFormat/>
+    <w:rPr>
+      <w:rFonts w:cs="Courier New"/>
+    </w:rPr>
+  </w:style>
+  <w:style w:type="character" w:styleId="ListLabel828">
+    <w:name w:val="ListLabel 828"/>
+    <w:qFormat/>
+    <w:rPr>
+      <w:rFonts w:cs="Wingdings"/>
+    </w:rPr>
+  </w:style>
+  <w:style w:type="character" w:styleId="ListLabel829">
+    <w:name w:val="ListLabel 829"/>
+    <w:qFormat/>
+    <w:rPr>
+      <w:rFonts w:cs="Symbol"/>
+    </w:rPr>
+  </w:style>
+  <w:style w:type="character" w:styleId="ListLabel830">
+    <w:name w:val="ListLabel 830"/>
+    <w:qFormat/>
+    <w:rPr>
+      <w:rFonts w:cs="Courier New"/>
+    </w:rPr>
+  </w:style>
+  <w:style w:type="character" w:styleId="ListLabel831">
+    <w:name w:val="ListLabel 831"/>
+    <w:qFormat/>
+    <w:rPr>
+      <w:rFonts w:cs="Wingdings"/>
+    </w:rPr>
+  </w:style>
+  <w:style w:type="character" w:styleId="ListLabel832">
+    <w:name w:val="ListLabel 832"/>
+    <w:qFormat/>
+    <w:rPr>
+      <w:rFonts w:cs="Symbol"/>
+    </w:rPr>
+  </w:style>
+  <w:style w:type="character" w:styleId="ListLabel833">
+    <w:name w:val="ListLabel 833"/>
+    <w:qFormat/>
+    <w:rPr>
+      <w:rFonts w:cs="Courier New"/>
+    </w:rPr>
+  </w:style>
+  <w:style w:type="character" w:styleId="ListLabel834">
+    <w:name w:val="ListLabel 834"/>
+    <w:qFormat/>
+    <w:rPr>
+      <w:rFonts w:cs="Wingdings"/>
+    </w:rPr>
+  </w:style>
+  <w:style w:type="character" w:styleId="ListLabel835">
+    <w:name w:val="ListLabel 835"/>
+    <w:qFormat/>
+    <w:rPr>
+      <w:rFonts w:cs="Symbol"/>
+    </w:rPr>
+  </w:style>
+  <w:style w:type="character" w:styleId="ListLabel836">
+    <w:name w:val="ListLabel 836"/>
+    <w:qFormat/>
+    <w:rPr>
+      <w:rFonts w:cs="Courier New"/>
+    </w:rPr>
+  </w:style>
+  <w:style w:type="character" w:styleId="ListLabel837">
+    <w:name w:val="ListLabel 837"/>
+    <w:qFormat/>
+    <w:rPr>
+      <w:rFonts w:cs="Wingdings"/>
+    </w:rPr>
+  </w:style>
+  <w:style w:type="character" w:styleId="ListLabel838">
+    <w:name w:val="ListLabel 838"/>
+    <w:qFormat/>
+    <w:rPr>
+      <w:rFonts w:cs="Symbol"/>
+    </w:rPr>
+  </w:style>
+  <w:style w:type="character" w:styleId="ListLabel839">
+    <w:name w:val="ListLabel 839"/>
+    <w:qFormat/>
+    <w:rPr>
+      <w:rFonts w:cs="Courier New"/>
+    </w:rPr>
+  </w:style>
+  <w:style w:type="character" w:styleId="ListLabel840">
+    <w:name w:val="ListLabel 840"/>
+    <w:qFormat/>
+    <w:rPr>
+      <w:rFonts w:cs="Wingdings"/>
+    </w:rPr>
+  </w:style>
+  <w:style w:type="character" w:styleId="ListLabel841">
+    <w:name w:val="ListLabel 841"/>
+    <w:qFormat/>
+    <w:rPr>
+      <w:rFonts w:cs="Symbol"/>
+    </w:rPr>
+  </w:style>
+  <w:style w:type="character" w:styleId="ListLabel842">
+    <w:name w:val="ListLabel 842"/>
+    <w:qFormat/>
+    <w:rPr>
+      <w:rFonts w:cs="Courier New"/>
+    </w:rPr>
+  </w:style>
+  <w:style w:type="character" w:styleId="ListLabel843">
+    <w:name w:val="ListLabel 843"/>
+    <w:qFormat/>
+    <w:rPr>
+      <w:rFonts w:cs="Wingdings"/>
+    </w:rPr>
+  </w:style>
+  <w:style w:type="character" w:styleId="ListLabel844">
+    <w:name w:val="ListLabel 844"/>
+    <w:qFormat/>
+    <w:rPr>
+      <w:rFonts w:cs="Symbol"/>
+    </w:rPr>
+  </w:style>
+  <w:style w:type="character" w:styleId="ListLabel845">
+    <w:name w:val="ListLabel 845"/>
+    <w:qFormat/>
+    <w:rPr>
+      <w:rFonts w:cs="Courier New"/>
+    </w:rPr>
+  </w:style>
+  <w:style w:type="character" w:styleId="ListLabel846">
+    <w:name w:val="ListLabel 846"/>
+    <w:qFormat/>
+    <w:rPr>
+      <w:rFonts w:cs="Wingdings"/>
+    </w:rPr>
+  </w:style>
+  <w:style w:type="character" w:styleId="ListLabel847">
+    <w:name w:val="ListLabel 847"/>
+    <w:qFormat/>
+    <w:rPr>
+      <w:rFonts w:cs="Symbol"/>
+    </w:rPr>
+  </w:style>
+  <w:style w:type="character" w:styleId="ListLabel848">
+    <w:name w:val="ListLabel 848"/>
+    <w:qFormat/>
+    <w:rPr>
+      <w:rFonts w:cs="Courier New"/>
+    </w:rPr>
+  </w:style>
+  <w:style w:type="character" w:styleId="ListLabel849">
+    <w:name w:val="ListLabel 849"/>
+    <w:qFormat/>
+    <w:rPr>
+      <w:rFonts w:cs="Wingdings"/>
+    </w:rPr>
+  </w:style>
+  <w:style w:type="character" w:styleId="ListLabel850">
+    <w:name w:val="ListLabel 850"/>
+    <w:qFormat/>
+    <w:rPr>
+      <w:rFonts w:cs="Symbol"/>
+    </w:rPr>
+  </w:style>
+  <w:style w:type="character" w:styleId="ListLabel851">
+    <w:name w:val="ListLabel 851"/>
+    <w:qFormat/>
+    <w:rPr>
+      <w:rFonts w:cs="Courier New"/>
+    </w:rPr>
+  </w:style>
+  <w:style w:type="character" w:styleId="ListLabel852">
+    <w:name w:val="ListLabel 852"/>
+    <w:qFormat/>
+    <w:rPr>
+      <w:rFonts w:cs="Wingdings"/>
+    </w:rPr>
+  </w:style>
+  <w:style w:type="character" w:styleId="ListLabel853">
+    <w:name w:val="ListLabel 853"/>
+    <w:qFormat/>
+    <w:rPr>
+      <w:rFonts w:cs="Symbol"/>
+    </w:rPr>
+  </w:style>
+  <w:style w:type="character" w:styleId="ListLabel854">
+    <w:name w:val="ListLabel 854"/>
+    <w:qFormat/>
+    <w:rPr>
+      <w:rFonts w:cs="Courier New"/>
+    </w:rPr>
+  </w:style>
+  <w:style w:type="character" w:styleId="ListLabel855">
+    <w:name w:val="ListLabel 855"/>
+    <w:qFormat/>
+    <w:rPr>
+      <w:rFonts w:cs="Wingdings"/>
+    </w:rPr>
+  </w:style>
+  <w:style w:type="character" w:styleId="ListLabel856">
+    <w:name w:val="ListLabel 856"/>
+    <w:qFormat/>
+    <w:rPr>
+      <w:rFonts w:cs="Symbol"/>
+    </w:rPr>
+  </w:style>
+  <w:style w:type="character" w:styleId="ListLabel857">
+    <w:name w:val="ListLabel 857"/>
+    <w:qFormat/>
+    <w:rPr>
+      <w:rFonts w:cs="Courier New"/>
+    </w:rPr>
+  </w:style>
+  <w:style w:type="character" w:styleId="ListLabel858">
+    <w:name w:val="ListLabel 858"/>
+    <w:qFormat/>
+    <w:rPr>
+      <w:rFonts w:cs="Wingdings"/>
+    </w:rPr>
+  </w:style>
+  <w:style w:type="character" w:styleId="ListLabel859">
+    <w:name w:val="ListLabel 859"/>
+    <w:qFormat/>
+    <w:rPr>
+      <w:rFonts w:cs="Symbol"/>
+    </w:rPr>
+  </w:style>
+  <w:style w:type="character" w:styleId="ListLabel860">
+    <w:name w:val="ListLabel 860"/>
+    <w:qFormat/>
+    <w:rPr>
+      <w:rFonts w:cs="Courier New"/>
+    </w:rPr>
+  </w:style>
+  <w:style w:type="character" w:styleId="ListLabel861">
+    <w:name w:val="ListLabel 861"/>
+    <w:qFormat/>
+    <w:rPr>
+      <w:rFonts w:cs="Wingdings"/>
+    </w:rPr>
+  </w:style>
+  <w:style w:type="character" w:styleId="ListLabel862">
+    <w:name w:val="ListLabel 862"/>
+    <w:qFormat/>
+    <w:rPr>
+      <w:rFonts w:cs="Symbol"/>
+    </w:rPr>
+  </w:style>
+  <w:style w:type="character" w:styleId="ListLabel863">
+    <w:name w:val="ListLabel 863"/>
+    <w:qFormat/>
+    <w:rPr>
+      <w:rFonts w:cs="Courier New"/>
+    </w:rPr>
+  </w:style>
+  <w:style w:type="character" w:styleId="ListLabel864">
+    <w:name w:val="ListLabel 864"/>
+    <w:qFormat/>
+    <w:rPr>
+      <w:rFonts w:cs="Wingdings"/>
+    </w:rPr>
+  </w:style>
+  <w:style w:type="character" w:styleId="ListLabel865">
+    <w:name w:val="ListLabel 865"/>
+    <w:qFormat/>
+    <w:rPr>
+      <w:rFonts w:cs="Symbol"/>
+    </w:rPr>
+  </w:style>
+  <w:style w:type="character" w:styleId="ListLabel866">
+    <w:name w:val="ListLabel 866"/>
+    <w:qFormat/>
+    <w:rPr>
+      <w:rFonts w:cs="Courier New"/>
+    </w:rPr>
+  </w:style>
+  <w:style w:type="character" w:styleId="ListLabel867">
+    <w:name w:val="ListLabel 867"/>
+    <w:qFormat/>
+    <w:rPr>
+      <w:rFonts w:cs="Wingdings"/>
+    </w:rPr>
+  </w:style>
+  <w:style w:type="character" w:styleId="ListLabel868">
+    <w:name w:val="ListLabel 868"/>
+    <w:qFormat/>
+    <w:rPr>
+      <w:rFonts w:cs="Symbol"/>
+    </w:rPr>
+  </w:style>
+  <w:style w:type="character" w:styleId="ListLabel869">
+    <w:name w:val="ListLabel 869"/>
+    <w:qFormat/>
+    <w:rPr>
+      <w:rFonts w:cs="Courier New"/>
+    </w:rPr>
+  </w:style>
+  <w:style w:type="character" w:styleId="ListLabel870">
+    <w:name w:val="ListLabel 870"/>
+    <w:qFormat/>
+    <w:rPr>
+      <w:rFonts w:cs="Wingdings"/>
+    </w:rPr>
+  </w:style>
+  <w:style w:type="character" w:styleId="ListLabel871">
+    <w:name w:val="ListLabel 871"/>
+    <w:qFormat/>
+    <w:rPr>
+      <w:rFonts w:cs="Symbol"/>
+    </w:rPr>
+  </w:style>
+  <w:style w:type="character" w:styleId="ListLabel872">
+    <w:name w:val="ListLabel 872"/>
+    <w:qFormat/>
+    <w:rPr>
+      <w:rFonts w:cs="Courier New"/>
+    </w:rPr>
+  </w:style>
+  <w:style w:type="character" w:styleId="ListLabel873">
+    <w:name w:val="ListLabel 873"/>
+    <w:qFormat/>
+    <w:rPr>
+      <w:rFonts w:cs="Wingdings"/>
+    </w:rPr>
+  </w:style>
+  <w:style w:type="character" w:styleId="ListLabel874">
+    <w:name w:val="ListLabel 874"/>
+    <w:qFormat/>
+    <w:rPr>
+      <w:rFonts w:cs="Symbol"/>
+    </w:rPr>
+  </w:style>
+  <w:style w:type="character" w:styleId="ListLabel875">
+    <w:name w:val="ListLabel 875"/>
+    <w:qFormat/>
+    <w:rPr>
+      <w:rFonts w:cs="Courier New"/>
+    </w:rPr>
+  </w:style>
+  <w:style w:type="character" w:styleId="ListLabel876">
+    <w:name w:val="ListLabel 876"/>
+    <w:qFormat/>
+    <w:rPr>
+      <w:rFonts w:cs="Wingdings"/>
+    </w:rPr>
+  </w:style>
+  <w:style w:type="character" w:styleId="ListLabel877">
+    <w:name w:val="ListLabel 877"/>
+    <w:qFormat/>
+    <w:rPr>
+      <w:rFonts w:cs="Symbol"/>
+    </w:rPr>
+  </w:style>
+  <w:style w:type="character" w:styleId="ListLabel878">
+    <w:name w:val="ListLabel 878"/>
+    <w:qFormat/>
+    <w:rPr>
+      <w:rFonts w:cs="Courier New"/>
+    </w:rPr>
+  </w:style>
+  <w:style w:type="character" w:styleId="ListLabel879">
+    <w:name w:val="ListLabel 879"/>
+    <w:qFormat/>
+    <w:rPr>
+      <w:rFonts w:cs="Wingdings"/>
+    </w:rPr>
+  </w:style>
+  <w:style w:type="character" w:styleId="ListLabel880">
+    <w:name w:val="ListLabel 880"/>
+    <w:qFormat/>
+    <w:rPr>
+      <w:rFonts w:cs="Symbol"/>
+    </w:rPr>
+  </w:style>
+  <w:style w:type="character" w:styleId="ListLabel881">
+    <w:name w:val="ListLabel 881"/>
+    <w:qFormat/>
+    <w:rPr>
+      <w:rFonts w:cs="Courier New"/>
+    </w:rPr>
+  </w:style>
+  <w:style w:type="character" w:styleId="ListLabel882">
+    <w:name w:val="ListLabel 882"/>
+    <w:qFormat/>
+    <w:rPr>
+      <w:rFonts w:cs="Wingdings"/>
+    </w:rPr>
+  </w:style>
+  <w:style w:type="character" w:styleId="ListLabel883">
+    <w:name w:val="ListLabel 883"/>
+    <w:qFormat/>
+    <w:rPr>
+      <w:rFonts w:cs="Symbol"/>
+    </w:rPr>
+  </w:style>
+  <w:style w:type="character" w:styleId="ListLabel884">
+    <w:name w:val="ListLabel 884"/>
+    <w:qFormat/>
+    <w:rPr>
+      <w:rFonts w:cs="Courier New"/>
+    </w:rPr>
+  </w:style>
+  <w:style w:type="character" w:styleId="ListLabel885">
+    <w:name w:val="ListLabel 885"/>
+    <w:qFormat/>
+    <w:rPr>
+      <w:rFonts w:cs="Wingdings"/>
+    </w:rPr>
+  </w:style>
+  <w:style w:type="character" w:styleId="ListLabel886">
+    <w:name w:val="ListLabel 886"/>
+    <w:qFormat/>
+    <w:rPr>
+      <w:rFonts w:cs="Symbol"/>
+    </w:rPr>
+  </w:style>
+  <w:style w:type="character" w:styleId="ListLabel887">
+    <w:name w:val="ListLabel 887"/>
+    <w:qFormat/>
+    <w:rPr>
+      <w:rFonts w:cs="Courier New"/>
+    </w:rPr>
+  </w:style>
+  <w:style w:type="character" w:styleId="ListLabel888">
+    <w:name w:val="ListLabel 888"/>
+    <w:qFormat/>
+    <w:rPr>
+      <w:rFonts w:cs="Wingdings"/>
+    </w:rPr>
+  </w:style>
+  <w:style w:type="character" w:styleId="ListLabel889">
+    <w:name w:val="ListLabel 889"/>
+    <w:qFormat/>
+    <w:rPr>
+      <w:rFonts w:cs="Symbol"/>
+    </w:rPr>
+  </w:style>
+  <w:style w:type="character" w:styleId="ListLabel890">
+    <w:name w:val="ListLabel 890"/>
+    <w:qFormat/>
+    <w:rPr>
+      <w:rFonts w:cs="Courier New"/>
+    </w:rPr>
+  </w:style>
+  <w:style w:type="character" w:styleId="ListLabel891">
+    <w:name w:val="ListLabel 891"/>
+    <w:qFormat/>
+    <w:rPr>
+      <w:rFonts w:cs="Wingdings"/>
+    </w:rPr>
+  </w:style>
+  <w:style w:type="character" w:styleId="ListLabel892">
+    <w:name w:val="ListLabel 892"/>
+    <w:qFormat/>
+    <w:rPr>
+      <w:rFonts w:cs="Symbol"/>
+    </w:rPr>
+  </w:style>
+  <w:style w:type="character" w:styleId="ListLabel893">
+    <w:name w:val="ListLabel 893"/>
+    <w:qFormat/>
+    <w:rPr>
+      <w:rFonts w:cs="Courier New"/>
+    </w:rPr>
+  </w:style>
+  <w:style w:type="character" w:styleId="ListLabel894">
+    <w:name w:val="ListLabel 894"/>
+    <w:qFormat/>
+    <w:rPr>
+      <w:rFonts w:cs="Wingdings"/>
+    </w:rPr>
+  </w:style>
+  <w:style w:type="character" w:styleId="ListLabel895">
+    <w:name w:val="ListLabel 895"/>
+    <w:qFormat/>
+    <w:rPr>
+      <w:rFonts w:cs="Symbol"/>
+    </w:rPr>
+  </w:style>
+  <w:style w:type="character" w:styleId="ListLabel896">
+    <w:name w:val="ListLabel 896"/>
+    <w:qFormat/>
+    <w:rPr>
+      <w:rFonts w:cs="Courier New"/>
+    </w:rPr>
+  </w:style>
+  <w:style w:type="character" w:styleId="ListLabel897">
+    <w:name w:val="ListLabel 897"/>
+    <w:qFormat/>
+    <w:rPr>
+      <w:rFonts w:cs="Wingdings"/>
+    </w:rPr>
+  </w:style>
+  <w:style w:type="character" w:styleId="ListLabel898">
+    <w:name w:val="ListLabel 898"/>
+    <w:qFormat/>
+    <w:rPr>
+      <w:rFonts w:cs="Symbol"/>
+    </w:rPr>
+  </w:style>
+  <w:style w:type="character" w:styleId="ListLabel899">
+    <w:name w:val="ListLabel 899"/>
+    <w:qFormat/>
+    <w:rPr>
+      <w:rFonts w:cs="Courier New"/>
+    </w:rPr>
+  </w:style>
+  <w:style w:type="character" w:styleId="ListLabel900">
+    <w:name w:val="ListLabel 900"/>
+    <w:qFormat/>
+    <w:rPr>
+      <w:rFonts w:cs="Wingdings"/>
+    </w:rPr>
+  </w:style>
+  <w:style w:type="character" w:styleId="ListLabel901">
+    <w:name w:val="ListLabel 901"/>
+    <w:qFormat/>
+    <w:rPr>
+      <w:rFonts w:cs="Symbol"/>
+    </w:rPr>
+  </w:style>
+  <w:style w:type="character" w:styleId="ListLabel902">
+    <w:name w:val="ListLabel 902"/>
+    <w:qFormat/>
+    <w:rPr>
+      <w:rFonts w:cs="Courier New"/>
+    </w:rPr>
+  </w:style>
+  <w:style w:type="character" w:styleId="ListLabel903">
+    <w:name w:val="ListLabel 903"/>
+    <w:qFormat/>
+    <w:rPr>
+      <w:rFonts w:cs="Wingdings"/>
+    </w:rPr>
+  </w:style>
+  <w:style w:type="character" w:styleId="ListLabel904">
+    <w:name w:val="ListLabel 904"/>
+    <w:qFormat/>
+    <w:rPr>
+      <w:rFonts w:cs="Symbol"/>
+    </w:rPr>
+  </w:style>
+  <w:style w:type="character" w:styleId="ListLabel905">
+    <w:name w:val="ListLabel 905"/>
+    <w:qFormat/>
+    <w:rPr>
+      <w:rFonts w:cs="Courier New"/>
+    </w:rPr>
+  </w:style>
+  <w:style w:type="character" w:styleId="ListLabel906">
+    <w:name w:val="ListLabel 906"/>
+    <w:qFormat/>
+    <w:rPr>
+      <w:rFonts w:cs="Wingdings"/>
+    </w:rPr>
+  </w:style>
+  <w:style w:type="character" w:styleId="ListLabel907">
+    <w:name w:val="ListLabel 907"/>
+    <w:qFormat/>
+    <w:rPr>
+      <w:rFonts w:cs="Symbol"/>
+    </w:rPr>
+  </w:style>
+  <w:style w:type="character" w:styleId="ListLabel908">
+    <w:name w:val="ListLabel 908"/>
+    <w:qFormat/>
+    <w:rPr>
+      <w:rFonts w:cs="Courier New"/>
+    </w:rPr>
+  </w:style>
+  <w:style w:type="character" w:styleId="ListLabel909">
+    <w:name w:val="ListLabel 909"/>
+    <w:qFormat/>
+    <w:rPr>
+      <w:rFonts w:cs="Wingdings"/>
+    </w:rPr>
+  </w:style>
+  <w:style w:type="character" w:styleId="ListLabel910">
+    <w:name w:val="ListLabel 910"/>
+    <w:qFormat/>
+    <w:rPr>
+      <w:rFonts w:cs="Symbol"/>
+    </w:rPr>
+  </w:style>
+  <w:style w:type="character" w:styleId="ListLabel911">
+    <w:name w:val="ListLabel 911"/>
+    <w:qFormat/>
+    <w:rPr>
+      <w:rFonts w:cs="Courier New"/>
+    </w:rPr>
+  </w:style>
+  <w:style w:type="character" w:styleId="ListLabel912">
+    <w:name w:val="ListLabel 912"/>
+    <w:qFormat/>
+    <w:rPr>
+      <w:rFonts w:cs="Wingdings"/>
+    </w:rPr>
+  </w:style>
+  <w:style w:type="character" w:styleId="ListLabel913">
+    <w:name w:val="ListLabel 913"/>
+    <w:qFormat/>
+    <w:rPr>
+      <w:rFonts w:cs="Symbol"/>
+    </w:rPr>
+  </w:style>
+  <w:style w:type="character" w:styleId="ListLabel914">
+    <w:name w:val="ListLabel 914"/>
+    <w:qFormat/>
+    <w:rPr>
+      <w:rFonts w:cs="Courier New"/>
+    </w:rPr>
+  </w:style>
+  <w:style w:type="character" w:styleId="ListLabel915">
+    <w:name w:val="ListLabel 915"/>
+    <w:qFormat/>
+    <w:rPr>
+      <w:rFonts w:cs="Wingdings"/>
+    </w:rPr>
+  </w:style>
+  <w:style w:type="character" w:styleId="ListLabel916">
+    <w:name w:val="ListLabel 916"/>
+    <w:qFormat/>
+    <w:rPr>
+      <w:rFonts w:cs="Symbol"/>
+    </w:rPr>
+  </w:style>
+  <w:style w:type="character" w:styleId="ListLabel917">
+    <w:name w:val="ListLabel 917"/>
+    <w:qFormat/>
+    <w:rPr>
+      <w:rFonts w:cs="Courier New"/>
+    </w:rPr>
+  </w:style>
+  <w:style w:type="character" w:styleId="ListLabel918">
+    <w:name w:val="ListLabel 918"/>
+    <w:qFormat/>
+    <w:rPr>
+      <w:rFonts w:cs="Wingdings"/>
+    </w:rPr>
+  </w:style>
+  <w:style w:type="character" w:styleId="ListLabel919">
+    <w:name w:val="ListLabel 919"/>
+    <w:qFormat/>
+    <w:rPr>
+      <w:rFonts w:cs="Symbol"/>
+    </w:rPr>
+  </w:style>
+  <w:style w:type="character" w:styleId="ListLabel920">
+    <w:name w:val="ListLabel 920"/>
+    <w:qFormat/>
+    <w:rPr>
+      <w:rFonts w:cs="Courier New"/>
+    </w:rPr>
+  </w:style>
+  <w:style w:type="character" w:styleId="ListLabel921">
+    <w:name w:val="ListLabel 921"/>
+    <w:qFormat/>
+    <w:rPr>
+      <w:rFonts w:cs="Wingdings"/>
+    </w:rPr>
+  </w:style>
+  <w:style w:type="character" w:styleId="ListLabel922">
+    <w:name w:val="ListLabel 922"/>
+    <w:qFormat/>
+    <w:rPr>
+      <w:rFonts w:cs="Symbol"/>
+    </w:rPr>
+  </w:style>
+  <w:style w:type="character" w:styleId="ListLabel923">
+    <w:name w:val="ListLabel 923"/>
+    <w:qFormat/>
+    <w:rPr>
+      <w:rFonts w:cs="Courier New"/>
+    </w:rPr>
+  </w:style>
+  <w:style w:type="character" w:styleId="ListLabel924">
+    <w:name w:val="ListLabel 924"/>
+    <w:qFormat/>
+    <w:rPr>
+      <w:rFonts w:cs="Wingdings"/>
+    </w:rPr>
+  </w:style>
+  <w:style w:type="character" w:styleId="ListLabel925">
+    <w:name w:val="ListLabel 925"/>
+    <w:qFormat/>
+    <w:rPr>
+      <w:rFonts w:cs="Symbol"/>
+    </w:rPr>
+  </w:style>
+  <w:style w:type="character" w:styleId="ListLabel926">
+    <w:name w:val="ListLabel 926"/>
+    <w:qFormat/>
+    <w:rPr>
+      <w:rFonts w:cs="Courier New"/>
+    </w:rPr>
+  </w:style>
+  <w:style w:type="character" w:styleId="ListLabel927">
+    <w:name w:val="ListLabel 927"/>
+    <w:qFormat/>
+    <w:rPr>
+      <w:rFonts w:cs="Wingdings"/>
+    </w:rPr>
+  </w:style>
+  <w:style w:type="character" w:styleId="ListLabel928">
+    <w:name w:val="ListLabel 928"/>
+    <w:qFormat/>
+    <w:rPr>
+      <w:rFonts w:cs="Symbol"/>
+    </w:rPr>
+  </w:style>
+  <w:style w:type="character" w:styleId="ListLabel929">
+    <w:name w:val="ListLabel 929"/>
+    <w:qFormat/>
+    <w:rPr>
+      <w:rFonts w:cs="Courier New"/>
+    </w:rPr>
+  </w:style>
+  <w:style w:type="character" w:styleId="ListLabel930">
+    <w:name w:val="ListLabel 930"/>
+    <w:qFormat/>
+    <w:rPr>
+      <w:rFonts w:cs="Wingdings"/>
+    </w:rPr>
+  </w:style>
+  <w:style w:type="character" w:styleId="ListLabel931">
+    <w:name w:val="ListLabel 931"/>
+    <w:qFormat/>
+    <w:rPr>
+      <w:rFonts w:cs="Symbol"/>
+    </w:rPr>
+  </w:style>
+  <w:style w:type="character" w:styleId="ListLabel932">
+    <w:name w:val="ListLabel 932"/>
+    <w:qFormat/>
+    <w:rPr>
+      <w:rFonts w:cs="Courier New"/>
+    </w:rPr>
+  </w:style>
+  <w:style w:type="character" w:styleId="ListLabel933">
+    <w:name w:val="ListLabel 933"/>
+    <w:qFormat/>
+    <w:rPr>
+      <w:rFonts w:cs="Wingdings"/>
+    </w:rPr>
+  </w:style>
+  <w:style w:type="character" w:styleId="ListLabel934">
+    <w:name w:val="ListLabel 934"/>
+    <w:qFormat/>
+    <w:rPr>
+      <w:rFonts w:cs="Symbol"/>
+    </w:rPr>
+  </w:style>
+  <w:style w:type="character" w:styleId="ListLabel935">
+    <w:name w:val="ListLabel 935"/>
+    <w:qFormat/>
+    <w:rPr>
+      <w:rFonts w:cs="Courier New"/>
+    </w:rPr>
+  </w:style>
+  <w:style w:type="character" w:styleId="ListLabel936">
+    <w:name w:val="ListLabel 936"/>
+    <w:qFormat/>
+    <w:rPr>
+      <w:rFonts w:cs="Wingdings"/>
+    </w:rPr>
+  </w:style>
+  <w:style w:type="character" w:styleId="ListLabel937">
+    <w:name w:val="ListLabel 937"/>
+    <w:qFormat/>
+    <w:rPr>
+      <w:rFonts w:cs="Symbol"/>
+    </w:rPr>
+  </w:style>
+  <w:style w:type="character" w:styleId="ListLabel938">
+    <w:name w:val="ListLabel 938"/>
+    <w:qFormat/>
+    <w:rPr>
+      <w:rFonts w:cs="Courier New"/>
+    </w:rPr>
+  </w:style>
+  <w:style w:type="character" w:styleId="ListLabel939">
+    <w:name w:val="ListLabel 939"/>
+    <w:qFormat/>
+    <w:rPr>
+      <w:rFonts w:cs="Wingdings"/>
+    </w:rPr>
+  </w:style>
+  <w:style w:type="character" w:styleId="ListLabel940">
+    <w:name w:val="ListLabel 940"/>
+    <w:qFormat/>
+    <w:rPr>
+      <w:rFonts w:cs="Symbol"/>
+    </w:rPr>
+  </w:style>
+  <w:style w:type="character" w:styleId="ListLabel941">
+    <w:name w:val="ListLabel 941"/>
+    <w:qFormat/>
+    <w:rPr>
+      <w:rFonts w:cs="Courier New"/>
+    </w:rPr>
+  </w:style>
+  <w:style w:type="character" w:styleId="ListLabel942">
+    <w:name w:val="ListLabel 942"/>
+    <w:qFormat/>
+    <w:rPr>
+      <w:rFonts w:cs="Wingdings"/>
+    </w:rPr>
+  </w:style>
+  <w:style w:type="character" w:styleId="ListLabel943">
+    <w:name w:val="ListLabel 943"/>
+    <w:qFormat/>
+    <w:rPr>
+      <w:rFonts w:cs="Symbol"/>
+    </w:rPr>
+  </w:style>
+  <w:style w:type="character" w:styleId="ListLabel944">
+    <w:name w:val="ListLabel 944"/>
+    <w:qFormat/>
+    <w:rPr>
+      <w:rFonts w:cs="Courier New"/>
+    </w:rPr>
+  </w:style>
+  <w:style w:type="character" w:styleId="ListLabel945">
+    <w:name w:val="ListLabel 945"/>
+    <w:qFormat/>
+    <w:rPr>
+      <w:rFonts w:cs="Wingdings"/>
+    </w:rPr>
+  </w:style>
+  <w:style w:type="character" w:styleId="ListLabel946">
+    <w:name w:val="ListLabel 946"/>
+    <w:qFormat/>
+    <w:rPr>
+      <w:rFonts w:cs="Symbol"/>
+    </w:rPr>
+  </w:style>
+  <w:style w:type="character" w:styleId="ListLabel947">
+    <w:name w:val="ListLabel 947"/>
+    <w:qFormat/>
+    <w:rPr>
+      <w:rFonts w:cs="Courier New"/>
+    </w:rPr>
+  </w:style>
+  <w:style w:type="character" w:styleId="ListLabel948">
+    <w:name w:val="ListLabel 948"/>
+    <w:qFormat/>
+    <w:rPr>
+      <w:rFonts w:cs="Wingdings"/>
+    </w:rPr>
+  </w:style>
+  <w:style w:type="character" w:styleId="ListLabel949">
+    <w:name w:val="ListLabel 949"/>
+    <w:qFormat/>
+    <w:rPr>
+      <w:rFonts w:cs="Symbol"/>
+    </w:rPr>
+  </w:style>
+  <w:style w:type="character" w:styleId="ListLabel950">
+    <w:name w:val="ListLabel 950"/>
+    <w:qFormat/>
+    <w:rPr>
+      <w:rFonts w:cs="Courier New"/>
+    </w:rPr>
+  </w:style>
+  <w:style w:type="character" w:styleId="ListLabel951">
+    <w:name w:val="ListLabel 951"/>
+    <w:qFormat/>
+    <w:rPr>
+      <w:rFonts w:cs="Wingdings"/>
+    </w:rPr>
+  </w:style>
+  <w:style w:type="character" w:styleId="ListLabel952">
+    <w:name w:val="ListLabel 952"/>
+    <w:qFormat/>
+    <w:rPr>
+      <w:rFonts w:cs="Symbol"/>
+    </w:rPr>
+  </w:style>
+  <w:style w:type="character" w:styleId="ListLabel953">
+    <w:name w:val="ListLabel 953"/>
+    <w:qFormat/>
+    <w:rPr>
+      <w:rFonts w:cs="Courier New"/>
+    </w:rPr>
+  </w:style>
+  <w:style w:type="character" w:styleId="ListLabel954">
+    <w:name w:val="ListLabel 954"/>
+    <w:qFormat/>
+    <w:rPr>
+      <w:rFonts w:cs="Wingdings"/>
+    </w:rPr>
+  </w:style>
+  <w:style w:type="character" w:styleId="ListLabel955">
+    <w:name w:val="ListLabel 955"/>
+    <w:qFormat/>
+    <w:rPr>
+      <w:rFonts w:cs="Symbol"/>
+    </w:rPr>
+  </w:style>
+  <w:style w:type="character" w:styleId="ListLabel956">
+    <w:name w:val="ListLabel 956"/>
+    <w:qFormat/>
+    <w:rPr>
+      <w:rFonts w:cs="Courier New"/>
+    </w:rPr>
+  </w:style>
+  <w:style w:type="character" w:styleId="ListLabel957">
+    <w:name w:val="ListLabel 957"/>
+    <w:qFormat/>
+    <w:rPr>
+      <w:rFonts w:cs="Wingdings"/>
+    </w:rPr>
+  </w:style>
+  <w:style w:type="character" w:styleId="ListLabel958">
+    <w:name w:val="ListLabel 958"/>
+    <w:qFormat/>
+    <w:rPr>
+      <w:rFonts w:cs="Symbol"/>
+    </w:rPr>
+  </w:style>
+  <w:style w:type="character" w:styleId="ListLabel959">
+    <w:name w:val="ListLabel 959"/>
+    <w:qFormat/>
+    <w:rPr>
+      <w:rFonts w:cs="Courier New"/>
+    </w:rPr>
+  </w:style>
+  <w:style w:type="character" w:styleId="ListLabel960">
+    <w:name w:val="ListLabel 960"/>
+    <w:qFormat/>
+    <w:rPr>
+      <w:rFonts w:cs="Wingdings"/>
+    </w:rPr>
+  </w:style>
+  <w:style w:type="character" w:styleId="ListLabel961">
+    <w:name w:val="ListLabel 961"/>
+    <w:qFormat/>
+    <w:rPr>
+      <w:rFonts w:cs="Symbol"/>
+    </w:rPr>
+  </w:style>
+  <w:style w:type="character" w:styleId="ListLabel962">
+    <w:name w:val="ListLabel 962"/>
+    <w:qFormat/>
+    <w:rPr>
+      <w:rFonts w:cs="Courier New"/>
+    </w:rPr>
+  </w:style>
+  <w:style w:type="character" w:styleId="ListLabel963">
+    <w:name w:val="ListLabel 963"/>
+    <w:qFormat/>
+    <w:rPr>
+      <w:rFonts w:cs="Wingdings"/>
+    </w:rPr>
+  </w:style>
+  <w:style w:type="character" w:styleId="ListLabel964">
+    <w:name w:val="ListLabel 964"/>
+    <w:qFormat/>
+    <w:rPr>
+      <w:rFonts w:cs="Symbol"/>
+    </w:rPr>
+  </w:style>
+  <w:style w:type="character" w:styleId="ListLabel965">
+    <w:name w:val="ListLabel 965"/>
+    <w:qFormat/>
+    <w:rPr>
+      <w:rFonts w:cs="Courier New"/>
+    </w:rPr>
+  </w:style>
+  <w:style w:type="character" w:styleId="ListLabel966">
+    <w:name w:val="ListLabel 966"/>
+    <w:qFormat/>
+    <w:rPr>
+      <w:rFonts w:cs="Wingdings"/>
+    </w:rPr>
+  </w:style>
+  <w:style w:type="character" w:styleId="ListLabel967">
+    <w:name w:val="ListLabel 967"/>
+    <w:qFormat/>
+    <w:rPr>
+      <w:rFonts w:cs="Symbol"/>
+    </w:rPr>
+  </w:style>
+  <w:style w:type="character" w:styleId="ListLabel968">
+    <w:name w:val="ListLabel 968"/>
+    <w:qFormat/>
+    <w:rPr>
+      <w:rFonts w:cs="Courier New"/>
+    </w:rPr>
+  </w:style>
+  <w:style w:type="character" w:styleId="ListLabel969">
+    <w:name w:val="ListLabel 969"/>
+    <w:qFormat/>
+    <w:rPr>
+      <w:rFonts w:cs="Wingdings"/>
+    </w:rPr>
+  </w:style>
+  <w:style w:type="character" w:styleId="ListLabel970">
+    <w:name w:val="ListLabel 970"/>
+    <w:qFormat/>
+    <w:rPr>
+      <w:rFonts w:cs="Symbol"/>
+    </w:rPr>
+  </w:style>
+  <w:style w:type="character" w:styleId="ListLabel971">
+    <w:name w:val="ListLabel 971"/>
+    <w:qFormat/>
+    <w:rPr>
+      <w:rFonts w:cs="Courier New"/>
+    </w:rPr>
+  </w:style>
+  <w:style w:type="character" w:styleId="ListLabel972">
+    <w:name w:val="ListLabel 972"/>
+    <w:qFormat/>
+    <w:rPr>
+      <w:rFonts w:cs="Wingdings"/>
+    </w:rPr>
+  </w:style>
+  <w:style w:type="character" w:styleId="ListLabel973">
+    <w:name w:val="ListLabel 973"/>
+    <w:qFormat/>
+    <w:rPr>
+      <w:rFonts w:cs="Symbol"/>
+    </w:rPr>
+  </w:style>
+  <w:style w:type="character" w:styleId="ListLabel974">
+    <w:name w:val="ListLabel 974"/>
+    <w:qFormat/>
+    <w:rPr>
+      <w:rFonts w:cs="Courier New"/>
+    </w:rPr>
+  </w:style>
+  <w:style w:type="character" w:styleId="ListLabel975">
+    <w:name w:val="ListLabel 975"/>
+    <w:qFormat/>
+    <w:rPr>
+      <w:rFonts w:cs="Wingdings"/>
+    </w:rPr>
+  </w:style>
+  <w:style w:type="character" w:styleId="ListLabel976">
+    <w:name w:val="ListLabel 976"/>
+    <w:qFormat/>
+    <w:rPr>
+      <w:rFonts w:cs="Symbol"/>
+    </w:rPr>
+  </w:style>
+  <w:style w:type="character" w:styleId="ListLabel977">
+    <w:name w:val="ListLabel 977"/>
+    <w:qFormat/>
+    <w:rPr>
+      <w:rFonts w:cs="Courier New"/>
+    </w:rPr>
+  </w:style>
+  <w:style w:type="character" w:styleId="ListLabel978">
+    <w:name w:val="ListLabel 978"/>
+    <w:qFormat/>
+    <w:rPr>
+      <w:rFonts w:cs="Wingdings"/>
+    </w:rPr>
+  </w:style>
+  <w:style w:type="character" w:styleId="ListLabel979">
+    <w:name w:val="ListLabel 979"/>
+    <w:qFormat/>
+    <w:rPr>
+      <w:rFonts w:cs="Symbol"/>
+    </w:rPr>
+  </w:style>
+  <w:style w:type="character" w:styleId="ListLabel980">
+    <w:name w:val="ListLabel 980"/>
+    <w:qFormat/>
+    <w:rPr>
+      <w:rFonts w:cs="Courier New"/>
+    </w:rPr>
+  </w:style>
+  <w:style w:type="character" w:styleId="ListLabel981">
+    <w:name w:val="ListLabel 981"/>
+    <w:qFormat/>
+    <w:rPr>
+      <w:rFonts w:cs="Wingdings"/>
+    </w:rPr>
+  </w:style>
+  <w:style w:type="character" w:styleId="ListLabel982">
+    <w:name w:val="ListLabel 982"/>
+    <w:qFormat/>
+    <w:rPr>
+      <w:rFonts w:cs="Symbol"/>
+    </w:rPr>
+  </w:style>
+  <w:style w:type="character" w:styleId="ListLabel983">
+    <w:name w:val="ListLabel 983"/>
+    <w:qFormat/>
+    <w:rPr>
+      <w:rFonts w:cs="Courier New"/>
+    </w:rPr>
+  </w:style>
+  <w:style w:type="character" w:styleId="ListLabel984">
+    <w:name w:val="ListLabel 984"/>
+    <w:qFormat/>
+    <w:rPr>
+      <w:rFonts w:cs="Wingdings"/>
+    </w:rPr>
+  </w:style>
+  <w:style w:type="character" w:styleId="ListLabel985">
+    <w:name w:val="ListLabel 985"/>
+    <w:qFormat/>
+    <w:rPr>
+      <w:rFonts w:cs="Symbol"/>
+    </w:rPr>
+  </w:style>
+  <w:style w:type="character" w:styleId="ListLabel986">
+    <w:name w:val="ListLabel 986"/>
+    <w:qFormat/>
+    <w:rPr>
+      <w:rFonts w:cs="Courier New"/>
+    </w:rPr>
+  </w:style>
+  <w:style w:type="character" w:styleId="ListLabel987">
+    <w:name w:val="ListLabel 987"/>
+    <w:qFormat/>
+    <w:rPr>
+      <w:rFonts w:cs="Wingdings"/>
+    </w:rPr>
+  </w:style>
+  <w:style w:type="character" w:styleId="ListLabel988">
+    <w:name w:val="ListLabel 988"/>
+    <w:qFormat/>
+    <w:rPr>
+      <w:rFonts w:cs="Symbol"/>
+    </w:rPr>
+  </w:style>
+  <w:style w:type="character" w:styleId="ListLabel989">
+    <w:name w:val="ListLabel 989"/>
+    <w:qFormat/>
+    <w:rPr>
+      <w:rFonts w:cs="Courier New"/>
+    </w:rPr>
+  </w:style>
+  <w:style w:type="character" w:styleId="ListLabel990">
+    <w:name w:val="ListLabel 990"/>
+    <w:qFormat/>
+    <w:rPr>
+      <w:rFonts w:cs="Wingdings"/>
+    </w:rPr>
+  </w:style>
+  <w:style w:type="character" w:styleId="ListLabel991">
+    <w:name w:val="ListLabel 991"/>
+    <w:qFormat/>
+    <w:rPr>
+      <w:rFonts w:cs="Symbol"/>
+    </w:rPr>
+  </w:style>
+  <w:style w:type="character" w:styleId="ListLabel992">
+    <w:name w:val="ListLabel 992"/>
+    <w:qFormat/>
+    <w:rPr>
+      <w:rFonts w:cs="Courier New"/>
+    </w:rPr>
+  </w:style>
+  <w:style w:type="character" w:styleId="ListLabel993">
+    <w:name w:val="ListLabel 993"/>
+    <w:qFormat/>
+    <w:rPr>
+      <w:rFonts w:cs="Wingdings"/>
+    </w:rPr>
+  </w:style>
+  <w:style w:type="character" w:styleId="ListLabel994">
+    <w:name w:val="ListLabel 994"/>
+    <w:qFormat/>
+    <w:rPr>
+      <w:rFonts w:cs="Symbol"/>
+    </w:rPr>
+  </w:style>
+  <w:style w:type="character" w:styleId="ListLabel995">
+    <w:name w:val="ListLabel 995"/>
+    <w:qFormat/>
+    <w:rPr>
+      <w:rFonts w:cs="Courier New"/>
+    </w:rPr>
+  </w:style>
+  <w:style w:type="character" w:styleId="ListLabel996">
+    <w:name w:val="ListLabel 996"/>
+    <w:qFormat/>
+    <w:rPr>
+      <w:rFonts w:cs="Wingdings"/>
+    </w:rPr>
+  </w:style>
+  <w:style w:type="character" w:styleId="ListLabel997">
+    <w:name w:val="ListLabel 997"/>
+    <w:qFormat/>
+    <w:rPr>
+      <w:rFonts w:cs="Symbol"/>
+    </w:rPr>
+  </w:style>
+  <w:style w:type="character" w:styleId="ListLabel998">
+    <w:name w:val="ListLabel 998"/>
+    <w:qFormat/>
+    <w:rPr>
+      <w:rFonts w:cs="Courier New"/>
+    </w:rPr>
+  </w:style>
+  <w:style w:type="character" w:styleId="ListLabel999">
+    <w:name w:val="ListLabel 999"/>
+    <w:qFormat/>
+    <w:rPr>
+      <w:rFonts w:cs="Wingdings"/>
+    </w:rPr>
+  </w:style>
+  <w:style w:type="character" w:styleId="ListLabel1000">
+    <w:name w:val="ListLabel 1000"/>
+    <w:qFormat/>
+    <w:rPr>
+      <w:rFonts w:cs="Symbol"/>
+    </w:rPr>
+  </w:style>
+  <w:style w:type="character" w:styleId="ListLabel1001">
+    <w:name w:val="ListLabel 1001"/>
+    <w:qFormat/>
+    <w:rPr>
+      <w:rFonts w:cs="Courier New"/>
+    </w:rPr>
+  </w:style>
+  <w:style w:type="character" w:styleId="ListLabel1002">
+    <w:name w:val="ListLabel 1002"/>
+    <w:qFormat/>
+    <w:rPr>
+      <w:rFonts w:cs="Wingdings"/>
+    </w:rPr>
+  </w:style>
+  <w:style w:type="character" w:styleId="ListLabel1003">
+    <w:name w:val="ListLabel 1003"/>
+    <w:qFormat/>
+    <w:rPr>
+      <w:rFonts w:cs="Symbol"/>
+    </w:rPr>
+  </w:style>
+  <w:style w:type="character" w:styleId="ListLabel1004">
+    <w:name w:val="ListLabel 1004"/>
+    <w:qFormat/>
+    <w:rPr>
+      <w:rFonts w:cs="Courier New"/>
+    </w:rPr>
+  </w:style>
+  <w:style w:type="character" w:styleId="ListLabel1005">
+    <w:name w:val="ListLabel 1005"/>
+    <w:qFormat/>
+    <w:rPr>
+      <w:rFonts w:cs="Wingdings"/>
+    </w:rPr>
+  </w:style>
+  <w:style w:type="character" w:styleId="ListLabel1006">
+    <w:name w:val="ListLabel 1006"/>
+    <w:qFormat/>
+    <w:rPr>
+      <w:rFonts w:cs="Symbol"/>
+    </w:rPr>
+  </w:style>
+  <w:style w:type="character" w:styleId="ListLabel1007">
+    <w:name w:val="ListLabel 1007"/>
+    <w:qFormat/>
+    <w:rPr>
+      <w:rFonts w:cs="Courier New"/>
+    </w:rPr>
+  </w:style>
+  <w:style w:type="character" w:styleId="ListLabel1008">
+    <w:name w:val="ListLabel 1008"/>
+    <w:qFormat/>
+    <w:rPr>
+      <w:rFonts w:cs="Wingdings"/>
+    </w:rPr>
+  </w:style>
+  <w:style w:type="character" w:styleId="ListLabel1009">
+    <w:name w:val="ListLabel 1009"/>
+    <w:qFormat/>
+    <w:rPr>
+      <w:rFonts w:cs="Symbol"/>
+    </w:rPr>
+  </w:style>
+  <w:style w:type="character" w:styleId="ListLabel1010">
+    <w:name w:val="ListLabel 1010"/>
+    <w:qFormat/>
+    <w:rPr>
+      <w:rFonts w:cs="Courier New"/>
+    </w:rPr>
+  </w:style>
+  <w:style w:type="character" w:styleId="ListLabel1011">
+    <w:name w:val="ListLabel 1011"/>
+    <w:qFormat/>
+    <w:rPr>
+      <w:rFonts w:cs="Wingdings"/>
+    </w:rPr>
+  </w:style>
+  <w:style w:type="character" w:styleId="ListLabel1012">
+    <w:name w:val="ListLabel 1012"/>
+    <w:qFormat/>
+    <w:rPr>
+      <w:rFonts w:cs="Symbol"/>
+    </w:rPr>
+  </w:style>
+  <w:style w:type="character" w:styleId="ListLabel1013">
+    <w:name w:val="ListLabel 1013"/>
+    <w:qFormat/>
+    <w:rPr>
+      <w:rFonts w:cs="Courier New"/>
+    </w:rPr>
+  </w:style>
+  <w:style w:type="character" w:styleId="ListLabel1014">
+    <w:name w:val="ListLabel 1014"/>
+    <w:qFormat/>
+    <w:rPr>
+      <w:rFonts w:cs="Wingdings"/>
+    </w:rPr>
+  </w:style>
+  <w:style w:type="character" w:styleId="ListLabel1015">
+    <w:name w:val="ListLabel 1015"/>
+    <w:qFormat/>
+    <w:rPr>
+      <w:rFonts w:cs="Symbol"/>
+    </w:rPr>
+  </w:style>
+  <w:style w:type="character" w:styleId="ListLabel1016">
+    <w:name w:val="ListLabel 1016"/>
+    <w:qFormat/>
+    <w:rPr>
+      <w:rFonts w:cs="Courier New"/>
+    </w:rPr>
+  </w:style>
+  <w:style w:type="character" w:styleId="ListLabel1017">
+    <w:name w:val="ListLabel 1017"/>
+    <w:qFormat/>
+    <w:rPr>
+      <w:rFonts w:cs="Wingdings"/>
+    </w:rPr>
+  </w:style>
+  <w:style w:type="character" w:styleId="ListLabel1018">
+    <w:name w:val="ListLabel 1018"/>
+    <w:qFormat/>
+    <w:rPr>
+      <w:rFonts w:cs="Symbol"/>
+    </w:rPr>
+  </w:style>
+  <w:style w:type="character" w:styleId="ListLabel1019">
+    <w:name w:val="ListLabel 1019"/>
+    <w:qFormat/>
+    <w:rPr>
+      <w:rFonts w:cs="Courier New"/>
+    </w:rPr>
+  </w:style>
+  <w:style w:type="character" w:styleId="ListLabel1020">
+    <w:name w:val="ListLabel 1020"/>
+    <w:qFormat/>
+    <w:rPr>
+      <w:rFonts w:cs="Wingdings"/>
+    </w:rPr>
+  </w:style>
+  <w:style w:type="character" w:styleId="ListLabel1021">
+    <w:name w:val="ListLabel 1021"/>
+    <w:qFormat/>
+    <w:rPr>
+      <w:rFonts w:cs="Symbol"/>
+    </w:rPr>
+  </w:style>
+  <w:style w:type="character" w:styleId="ListLabel1022">
+    <w:name w:val="ListLabel 1022"/>
+    <w:qFormat/>
+    <w:rPr>
+      <w:rFonts w:cs="Courier New"/>
+    </w:rPr>
+  </w:style>
+  <w:style w:type="character" w:styleId="ListLabel1023">
+    <w:name w:val="ListLabel 1023"/>
+    <w:qFormat/>
+    <w:rPr>
+      <w:rFonts w:cs="Wingdings"/>
+    </w:rPr>
+  </w:style>
+  <w:style w:type="character" w:styleId="ListLabel1024">
+    <w:name w:val="ListLabel 1024"/>
+    <w:qFormat/>
+    <w:rPr>
+      <w:rFonts w:cs="Symbol"/>
+    </w:rPr>
+  </w:style>
+  <w:style w:type="character" w:styleId="ListLabel1025">
+    <w:name w:val="ListLabel 1025"/>
+    <w:qFormat/>
+    <w:rPr>
+      <w:rFonts w:cs="Courier New"/>
+    </w:rPr>
+  </w:style>
+  <w:style w:type="character" w:styleId="ListLabel1026">
+    <w:name w:val="ListLabel 1026"/>
+    <w:qFormat/>
+    <w:rPr>
+      <w:rFonts w:cs="Wingdings"/>
+    </w:rPr>
+  </w:style>
+  <w:style w:type="character" w:styleId="ListLabel1027">
+    <w:name w:val="ListLabel 1027"/>
+    <w:qFormat/>
+    <w:rPr>
+      <w:rFonts w:cs="Symbol"/>
+    </w:rPr>
+  </w:style>
+  <w:style w:type="character" w:styleId="ListLabel1028">
+    <w:name w:val="ListLabel 1028"/>
+    <w:qFormat/>
+    <w:rPr>
+      <w:rFonts w:cs="Courier New"/>
+    </w:rPr>
+  </w:style>
+  <w:style w:type="character" w:styleId="ListLabel1029">
+    <w:name w:val="ListLabel 1029"/>
+    <w:qFormat/>
+    <w:rPr>
+      <w:rFonts w:cs="Wingdings"/>
+    </w:rPr>
+  </w:style>
+  <w:style w:type="character" w:styleId="ListLabel1030">
+    <w:name w:val="ListLabel 1030"/>
+    <w:qFormat/>
+    <w:rPr>
+      <w:rFonts w:cs="Symbol"/>
+    </w:rPr>
+  </w:style>
+  <w:style w:type="character" w:styleId="ListLabel1031">
+    <w:name w:val="ListLabel 1031"/>
+    <w:qFormat/>
+    <w:rPr>
+      <w:rFonts w:cs="Courier New"/>
+    </w:rPr>
+  </w:style>
+  <w:style w:type="character" w:styleId="ListLabel1032">
+    <w:name w:val="ListLabel 1032"/>
+    <w:qFormat/>
+    <w:rPr>
+      <w:rFonts w:cs="Wingdings"/>
+    </w:rPr>
+  </w:style>
+  <w:style w:type="character" w:styleId="ListLabel1033">
+    <w:name w:val="ListLabel 1033"/>
+    <w:qFormat/>
+    <w:rPr>
+      <w:rFonts w:cs="Symbol"/>
+    </w:rPr>
+  </w:style>
+  <w:style w:type="character" w:styleId="ListLabel1034">
+    <w:name w:val="ListLabel 1034"/>
+    <w:qFormat/>
+    <w:rPr>
+      <w:rFonts w:cs="Courier New"/>
+    </w:rPr>
+  </w:style>
+  <w:style w:type="character" w:styleId="ListLabel1035">
+    <w:name w:val="ListLabel 1035"/>
+    <w:qFormat/>
+    <w:rPr>
+      <w:rFonts w:cs="Wingdings"/>
+    </w:rPr>
+  </w:style>
+  <w:style w:type="character" w:styleId="ListLabel1036">
+    <w:name w:val="ListLabel 1036"/>
+    <w:qFormat/>
+    <w:rPr>
+      <w:rFonts w:cs="Symbol"/>
+    </w:rPr>
+  </w:style>
+  <w:style w:type="character" w:styleId="ListLabel1037">
+    <w:name w:val="ListLabel 1037"/>
+    <w:qFormat/>
+    <w:rPr>
+      <w:rFonts w:cs="Courier New"/>
+    </w:rPr>
+  </w:style>
+  <w:style w:type="character" w:styleId="ListLabel1038">
+    <w:name w:val="ListLabel 1038"/>
+    <w:qFormat/>
+    <w:rPr>
+      <w:rFonts w:cs="Wingdings"/>
+    </w:rPr>
+  </w:style>
+  <w:style w:type="character" w:styleId="ListLabel1039">
+    <w:name w:val="ListLabel 1039"/>
+    <w:qFormat/>
+    <w:rPr>
+      <w:rFonts w:cs="Symbol"/>
+    </w:rPr>
+  </w:style>
+  <w:style w:type="character" w:styleId="ListLabel1040">
+    <w:name w:val="ListLabel 1040"/>
+    <w:qFormat/>
+    <w:rPr>
+      <w:rFonts w:cs="Courier New"/>
+    </w:rPr>
+  </w:style>
+  <w:style w:type="character" w:styleId="ListLabel1041">
+    <w:name w:val="ListLabel 1041"/>
+    <w:qFormat/>
+    <w:rPr>
+      <w:rFonts w:cs="Wingdings"/>
+    </w:rPr>
+  </w:style>
+  <w:style w:type="character" w:styleId="ListLabel1042">
+    <w:name w:val="ListLabel 1042"/>
+    <w:qFormat/>
+    <w:rPr>
+      <w:rFonts w:cs="Symbol"/>
+    </w:rPr>
+  </w:style>
+  <w:style w:type="character" w:styleId="ListLabel1043">
+    <w:name w:val="ListLabel 1043"/>
+    <w:qFormat/>
+    <w:rPr>
+      <w:rFonts w:cs="Courier New"/>
+    </w:rPr>
+  </w:style>
+  <w:style w:type="character" w:styleId="ListLabel1044">
+    <w:name w:val="ListLabel 1044"/>
+    <w:qFormat/>
+    <w:rPr>
+      <w:rFonts w:cs="Wingdings"/>
+    </w:rPr>
+  </w:style>
+  <w:style w:type="character" w:styleId="ListLabel1045">
+    <w:name w:val="ListLabel 1045"/>
+    <w:qFormat/>
+    <w:rPr>
+      <w:rFonts w:cs="Symbol"/>
+    </w:rPr>
+  </w:style>
+  <w:style w:type="character" w:styleId="ListLabel1046">
+    <w:name w:val="ListLabel 1046"/>
+    <w:qFormat/>
+    <w:rPr>
+      <w:rFonts w:cs="Courier New"/>
+    </w:rPr>
+  </w:style>
+  <w:style w:type="character" w:styleId="ListLabel1047">
+    <w:name w:val="ListLabel 1047"/>
+    <w:qFormat/>
+    <w:rPr>
+      <w:rFonts w:cs="Wingdings"/>
+    </w:rPr>
+  </w:style>
   <w:style w:type="paragraph" w:styleId="Berschrift">
     <w:name w:val="Überschrift"/>
     <w:basedOn w:val="Normal"/>

</xml_diff>

<commit_message>
- Server V2.3.4: adding new client type "B" for batch clients   (non-interactive clients) - Perl scripts changed to client type "B" - Protocol documentation updated
</commit_message>
<xml_diff>
--- a/docs/OVMS_Protocol.docx
+++ b/docs/OVMS_Protocol.docx
@@ -227,7 +227,25 @@
         <w:rPr>
           <w:b/>
         </w:rPr>
-        <w:t>Guide v2.5.1 (11</w:t>
+        <w:t>Guide v2.</w:t>
+      </w:r>
+      <w:r>
+        <w:rPr>
+          <w:b/>
+        </w:rPr>
+        <w:t>6</w:t>
+      </w:r>
+      <w:r>
+        <w:rPr>
+          <w:b/>
+        </w:rPr>
+        <w:t>.1 (</w:t>
+      </w:r>
+      <w:r>
+        <w:rPr>
+          <w:b/>
+        </w:rPr>
+        <w:t>24</w:t>
       </w:r>
       <w:r>
         <w:rPr>
@@ -240,7 +258,31 @@
         <w:rPr>
           <w:b/>
         </w:rPr>
-        <w:t xml:space="preserve"> August 2013)</w:t>
+        <w:t xml:space="preserve"> </w:t>
+      </w:r>
+      <w:r>
+        <w:rPr>
+          <w:b/>
+        </w:rPr>
+        <w:t xml:space="preserve">December </w:t>
+      </w:r>
+      <w:r>
+        <w:rPr>
+          <w:b/>
+        </w:rPr>
+        <w:t>201</w:t>
+      </w:r>
+      <w:r>
+        <w:rPr>
+          <w:b/>
+        </w:rPr>
+        <w:t>6</w:t>
+      </w:r>
+      <w:r>
+        <w:rPr>
+          <w:b/>
+        </w:rPr>
+        <w:t>)</w:t>
       </w:r>
     </w:p>
     <w:p>
@@ -298,9 +340,20 @@
       </w:pPr>
       <w:r>
         <w:rPr/>
-        <w:t>V2.5.1</w:t>
+        <w:t>V2.</w:t>
+      </w:r>
+      <w:r>
+        <w:rPr/>
+        <w:t>6</w:t>
+      </w:r>
+      <w:r>
+        <w:rPr/>
+        <w:t>.1</w:t>
         <w:tab/>
-        <w:t>11</w:t>
+      </w:r>
+      <w:r>
+        <w:rPr/>
+        <w:t>24</w:t>
       </w:r>
       <w:r>
         <w:rPr>
@@ -310,10 +363,27 @@
       </w:r>
       <w:r>
         <w:rPr/>
-        <w:t xml:space="preserve"> August 2013</w:t>
+        <w:t xml:space="preserve"> </w:t>
+      </w:r>
+      <w:r>
+        <w:rPr/>
+        <w:t>December</w:t>
+      </w:r>
+      <w:r>
+        <w:rPr/>
+        <w:t xml:space="preserve"> 201</w:t>
+      </w:r>
+      <w:r>
+        <w:rPr/>
+        <w:t>6</w:t>
+      </w:r>
+      <w:r>
+        <w:rPr/>
         <w:tab/>
-        <w:tab/>
-        <w:t>Add support for Cooldown and ‘h’ message</w:t>
+      </w:r>
+      <w:r>
+        <w:rPr/>
+        <w:t>Batch clients</w:t>
       </w:r>
     </w:p>
     <w:p>
@@ -327,9 +397,9 @@
       </w:pPr>
       <w:r>
         <w:rPr/>
-        <w:t>v2.1.4</w:t>
+        <w:t>V2.5.1</w:t>
         <w:tab/>
-        <w:t>12</w:t>
+        <w:t>11</w:t>
       </w:r>
       <w:r>
         <w:rPr>
@@ -339,10 +409,10 @@
       </w:r>
       <w:r>
         <w:rPr/>
-        <w:t xml:space="preserve"> March 2013</w:t>
+        <w:t xml:space="preserve"> August 2013</w:t>
         <w:tab/>
         <w:tab/>
-        <w:t>Add support for CAC</w:t>
+        <w:t>Add support for Cooldown and ‘h’ message</w:t>
       </w:r>
     </w:p>
     <w:p>
@@ -356,9 +426,9 @@
       </w:pPr>
       <w:r>
         <w:rPr/>
-        <w:t>v2.1.3</w:t>
+        <w:t>v2.1.4</w:t>
         <w:tab/>
-        <w:t>18</w:t>
+        <w:t>12</w:t>
       </w:r>
       <w:r>
         <w:rPr>
@@ -368,10 +438,10 @@
       </w:r>
       <w:r>
         <w:rPr/>
-        <w:t xml:space="preserve"> February 2013</w:t>
+        <w:t xml:space="preserve"> March 2013</w:t>
         <w:tab/>
-        <w:t>Add support for owner sync</w:t>
         <w:tab/>
+        <w:t>Add support for CAC</w:t>
       </w:r>
     </w:p>
     <w:p>
@@ -385,9 +455,9 @@
       </w:pPr>
       <w:r>
         <w:rPr/>
-        <w:t>v2.1.2</w:t>
+        <w:t>v2.1.3</w:t>
         <w:tab/>
-        <w:t>20</w:t>
+        <w:t>18</w:t>
       </w:r>
       <w:r>
         <w:rPr>
@@ -397,9 +467,10 @@
       </w:r>
       <w:r>
         <w:rPr/>
-        <w:t xml:space="preserve"> December 2012</w:t>
+        <w:t xml:space="preserve"> February 2013</w:t>
         <w:tab/>
-        <w:t>Add support for command #6 (charge alert)</w:t>
+        <w:t>Add support for owner sync</w:t>
+        <w:tab/>
       </w:r>
     </w:p>
     <w:p>
@@ -413,9 +484,9 @@
       </w:pPr>
       <w:r>
         <w:rPr/>
-        <w:t>v2.1.1</w:t>
+        <w:t>v2.1.2</w:t>
         <w:tab/>
-        <w:t>16</w:t>
+        <w:t>20</w:t>
       </w:r>
       <w:r>
         <w:rPr>
@@ -427,7 +498,7 @@
         <w:rPr/>
         <w:t xml:space="preserve"> December 2012</w:t>
         <w:tab/>
-        <w:t>Add support for historical records</w:t>
+        <w:t>Add support for command #6 (charge alert)</w:t>
       </w:r>
     </w:p>
     <w:p>
@@ -441,9 +512,9 @@
       </w:pPr>
       <w:r>
         <w:rPr/>
-        <w:t>v1.5.1</w:t>
+        <w:t>v2.1.1</w:t>
         <w:tab/>
-        <w:t>5</w:t>
+        <w:t>16</w:t>
       </w:r>
       <w:r>
         <w:rPr>
@@ -453,9 +524,9 @@
       </w:r>
       <w:r>
         <w:rPr/>
-        <w:t xml:space="preserve"> November 2012</w:t>
+        <w:t xml:space="preserve"> December 2012</w:t>
         <w:tab/>
-        <w:t>Conversion to new format</w:t>
+        <w:t>Add support for historical records</w:t>
       </w:r>
     </w:p>
     <w:p>
@@ -469,6 +540,21 @@
       </w:pPr>
       <w:r>
         <w:rPr/>
+        <w:t>v1.5.1</w:t>
+        <w:tab/>
+        <w:t>5</w:t>
+      </w:r>
+      <w:r>
+        <w:rPr>
+          <w:vertAlign w:val="superscript"/>
+        </w:rPr>
+        <w:t>th</w:t>
+      </w:r>
+      <w:r>
+        <w:rPr/>
+        <w:t xml:space="preserve"> November 2012</w:t>
+        <w:tab/>
+        <w:t>Conversion to new format</w:t>
       </w:r>
     </w:p>
     <w:p>
@@ -487,6 +573,19 @@
     <w:p>
       <w:pPr>
         <w:pStyle w:val="FreeFormA"/>
+        <w:tabs>
+          <w:tab w:val="left" w:pos="1016" w:leader="none"/>
+          <w:tab w:val="left" w:pos="2996" w:leader="none"/>
+        </w:tabs>
+        <w:rPr/>
+      </w:pPr>
+      <w:r>
+        <w:rPr/>
+      </w:r>
+    </w:p>
+    <w:p>
+      <w:pPr>
+        <w:pStyle w:val="FreeFormA"/>
         <w:rPr/>
       </w:pPr>
       <w:r>
@@ -823,9 +922,9 @@
         <w:pStyle w:val="Berschrift1"/>
         <w:rPr/>
       </w:pPr>
-      <w:bookmarkStart w:id="0" w:name="_Toc197824832"/>
+      <w:bookmarkStart w:id="0" w:name="__RefHeading__1656_1408131263"/>
       <w:bookmarkStart w:id="1" w:name="_Toc237847732"/>
-      <w:bookmarkStart w:id="2" w:name="__RefHeading__1656_1408131263"/>
+      <w:bookmarkStart w:id="2" w:name="_Toc197824832"/>
       <w:bookmarkEnd w:id="0"/>
       <w:bookmarkEnd w:id="1"/>
       <w:bookmarkEnd w:id="2"/>
@@ -2064,8 +2163,8 @@
         <w:pStyle w:val="Berschrift1"/>
         <w:rPr/>
       </w:pPr>
-      <w:bookmarkStart w:id="3" w:name="_Toc237847733"/>
-      <w:bookmarkStart w:id="4" w:name="_Toc197824833"/>
+      <w:bookmarkStart w:id="3" w:name="_Toc197824833"/>
+      <w:bookmarkStart w:id="4" w:name="_Toc237847733"/>
       <w:bookmarkStart w:id="5" w:name="__RefHeading__1658_1408131263"/>
       <w:bookmarkEnd w:id="5"/>
       <w:r>
@@ -2088,8 +2187,8 @@
         </w:numPr>
         <w:rPr/>
       </w:pPr>
-      <w:bookmarkStart w:id="6" w:name="_Toc237847734"/>
-      <w:bookmarkStart w:id="7" w:name="__RefHeading__1660_1408131263"/>
+      <w:bookmarkStart w:id="6" w:name="__RefHeading__1660_1408131263"/>
+      <w:bookmarkStart w:id="7" w:name="_Toc237847734"/>
       <w:bookmarkEnd w:id="6"/>
       <w:bookmarkEnd w:id="7"/>
       <w:r>
@@ -2153,7 +2252,81 @@
         <w:t>App:</w:t>
         <w:tab/>
         <w:tab/>
-        <w:t>a mobile app talking to the OVMS server</w:t>
+        <w:t>an OVMS client application, one of:</w:t>
+      </w:r>
+    </w:p>
+    <w:p>
+      <w:pPr>
+        <w:pStyle w:val="ListParagraph"/>
+        <w:numPr>
+          <w:ilvl w:val="1"/>
+          <w:numId w:val="2"/>
+        </w:numPr>
+        <w:rPr/>
+      </w:pPr>
+      <w:r>
+        <w:rPr/>
+        <w:t>A</w:t>
+      </w:r>
+      <w:r>
+        <w:rPr/>
+        <w:t>ctive client</w:t>
+      </w:r>
+      <w:r>
+        <w:rPr/>
+        <w:t xml:space="preserve">: </w:t>
+      </w:r>
+      <w:r>
+        <w:rPr/>
+        <w:t>interactive user</w:t>
+      </w:r>
+      <w:r>
+        <w:rPr/>
+        <w:t xml:space="preserve"> app</w:t>
+      </w:r>
+      <w:r>
+        <w:rPr/>
+        <w:t>lications, i.e. mobile App</w:t>
+      </w:r>
+    </w:p>
+    <w:p>
+      <w:pPr>
+        <w:pStyle w:val="ListParagraph"/>
+        <w:numPr>
+          <w:ilvl w:val="0"/>
+          <w:numId w:val="0"/>
+        </w:numPr>
+        <w:ind w:left="2160" w:right="0" w:hanging="0"/>
+        <w:rPr>
+          <w:i/>
+          <w:i/>
+          <w:iCs/>
+          <w:sz w:val="22"/>
+          <w:szCs w:val="22"/>
+        </w:rPr>
+      </w:pPr>
+      <w:r>
+        <w:rPr>
+          <w:i/>
+          <w:iCs/>
+          <w:sz w:val="22"/>
+          <w:szCs w:val="22"/>
+        </w:rPr>
+        <w:t>(Note: the car module will raise the update frequency when active clients are connected)</w:t>
+      </w:r>
+    </w:p>
+    <w:p>
+      <w:pPr>
+        <w:pStyle w:val="ListParagraph"/>
+        <w:numPr>
+          <w:ilvl w:val="1"/>
+          <w:numId w:val="2"/>
+        </w:numPr>
+        <w:rPr/>
+      </w:pPr>
+      <w:r>
+        <w:rPr/>
+        <w:t>Batch client: a non-interactive application, i.e. shell script</w:t>
       </w:r>
     </w:p>
     <w:p>
@@ -2174,8 +2347,8 @@
         </w:numPr>
         <w:rPr/>
       </w:pPr>
-      <w:bookmarkStart w:id="8" w:name="_Toc237847735"/>
-      <w:bookmarkStart w:id="9" w:name="__RefHeading__1662_1408131263"/>
+      <w:bookmarkStart w:id="8" w:name="__RefHeading__1662_1408131263"/>
+      <w:bookmarkStart w:id="9" w:name="_Toc237847735"/>
       <w:bookmarkEnd w:id="8"/>
       <w:bookmarkEnd w:id="9"/>
       <w:r>
@@ -2223,7 +2396,6 @@
       <w:r>
         <w:rPr/>
         <w:t>For cars:</w:t>
-        <w:br/>
         <w:br/>
       </w:r>
       <w:r>
@@ -2231,7 +2403,7 @@
           <w:b/>
           <w:sz w:val="20"/>
         </w:rPr>
-        <w:t>MP-C &lt;protection scheme&gt; &lt;car token&gt; &lt;car digest&gt; &lt;car id&gt;</w:t>
+        <w:t>MP-C &lt;protection scheme&gt; &lt;token&gt; &lt;digest&gt; &lt;car id&gt;</w:t>
       </w:r>
       <w:r>
         <w:rPr/>
@@ -2249,8 +2421,15 @@
       </w:pPr>
       <w:r>
         <w:rPr/>
-        <w:t>For apps:</w:t>
-        <w:br/>
+        <w:t xml:space="preserve">For </w:t>
+      </w:r>
+      <w:r>
+        <w:rPr/>
+        <w:t>interactive user apps</w:t>
+      </w:r>
+      <w:r>
+        <w:rPr/>
+        <w:t>:</w:t>
         <w:br/>
       </w:r>
       <w:r>
@@ -2258,7 +2437,7 @@
           <w:b/>
           <w:sz w:val="20"/>
         </w:rPr>
-        <w:t>MP-A &lt;protection scheme&gt; &lt;app token&gt; &lt;app digest&gt;&lt;car id&gt;</w:t>
+        <w:t>MP-A &lt;protection scheme&gt; &lt;token&gt; &lt;digest&gt; &lt;car id&gt;</w:t>
         <w:br/>
       </w:r>
     </w:p>
@@ -2273,8 +2452,15 @@
       </w:pPr>
       <w:r>
         <w:rPr/>
-        <w:t>For servers:</w:t>
-        <w:br/>
+        <w:t xml:space="preserve">For </w:t>
+      </w:r>
+      <w:r>
+        <w:rPr/>
+        <w:t>noninteractive batch apps</w:t>
+      </w:r>
+      <w:r>
+        <w:rPr/>
+        <w:t>:</w:t>
         <w:br/>
       </w:r>
       <w:r>
@@ -2282,49 +2468,100 @@
           <w:b/>
           <w:sz w:val="20"/>
         </w:rPr>
-        <w:t>MP-S &lt;protection scheme&gt; &lt;server token&gt; &lt;server digest&gt;&lt;car id&gt;</w:t>
-      </w:r>
-    </w:p>
-    <w:p>
-      <w:pPr>
-        <w:pStyle w:val="Normal"/>
-        <w:rPr/>
-      </w:pPr>
-      <w:r>
-        <w:rPr/>
-      </w:r>
-    </w:p>
-    <w:p>
-      <w:pPr>
-        <w:pStyle w:val="Normal"/>
-        <w:rPr/>
-      </w:pPr>
-      <w:r>
-        <w:rPr/>
-        <w:t>Server responds welcome message to the caller:</w:t>
-      </w:r>
-    </w:p>
-    <w:p>
-      <w:pPr>
-        <w:pStyle w:val="Normal"/>
-        <w:rPr/>
-      </w:pPr>
-      <w:r>
-        <w:rPr/>
-      </w:r>
-    </w:p>
-    <w:p>
-      <w:pPr>
-        <w:pStyle w:val="Normal"/>
-        <w:ind w:left="0" w:right="0" w:firstLine="720"/>
-        <w:rPr/>
-      </w:pPr>
+        <w:t>MP-</w:t>
+      </w:r>
       <w:r>
         <w:rPr>
           <w:b/>
           <w:sz w:val="20"/>
         </w:rPr>
-        <w:t>MP-S &lt;protection scheme&gt; &lt;server token&gt; &lt;server digest&gt;</w:t>
+        <w:t>B</w:t>
+      </w:r>
+      <w:r>
+        <w:rPr>
+          <w:b/>
+          <w:sz w:val="20"/>
+        </w:rPr>
+        <w:t xml:space="preserve"> &lt;protection scheme&gt; &lt;token&gt; &lt;</w:t>
+      </w:r>
+      <w:r>
+        <w:rPr>
+          <w:b/>
+          <w:sz w:val="20"/>
+        </w:rPr>
+        <w:t>d</w:t>
+      </w:r>
+      <w:r>
+        <w:rPr>
+          <w:b/>
+          <w:sz w:val="20"/>
+        </w:rPr>
+        <w:t>igest&gt; &lt;car id&gt;</w:t>
+        <w:br/>
+      </w:r>
+    </w:p>
+    <w:p>
+      <w:pPr>
+        <w:pStyle w:val="ListParagraph"/>
+        <w:numPr>
+          <w:ilvl w:val="0"/>
+          <w:numId w:val="3"/>
+        </w:numPr>
+        <w:rPr/>
+      </w:pPr>
+      <w:r>
+        <w:rPr/>
+        <w:t>For servers:</w:t>
+        <w:br/>
+      </w:r>
+      <w:r>
+        <w:rPr>
+          <w:b/>
+          <w:sz w:val="20"/>
+        </w:rPr>
+        <w:t>MP-S &lt;protection scheme&gt; &lt;token&gt; &lt;digest&gt; &lt;car id&gt;</w:t>
+      </w:r>
+    </w:p>
+    <w:p>
+      <w:pPr>
+        <w:pStyle w:val="Normal"/>
+        <w:rPr/>
+      </w:pPr>
+      <w:r>
+        <w:rPr/>
+      </w:r>
+    </w:p>
+    <w:p>
+      <w:pPr>
+        <w:pStyle w:val="Normal"/>
+        <w:rPr/>
+      </w:pPr>
+      <w:r>
+        <w:rPr/>
+        <w:t>Server responds welcome message to the caller:</w:t>
+      </w:r>
+    </w:p>
+    <w:p>
+      <w:pPr>
+        <w:pStyle w:val="Normal"/>
+        <w:rPr/>
+      </w:pPr>
+      <w:r>
+        <w:rPr/>
+      </w:r>
+    </w:p>
+    <w:p>
+      <w:pPr>
+        <w:pStyle w:val="Normal"/>
+        <w:ind w:left="0" w:right="0" w:firstLine="720"/>
+        <w:rPr/>
+      </w:pPr>
+      <w:r>
+        <w:rPr>
+          <w:b/>
+          <w:sz w:val="20"/>
+        </w:rPr>
+        <w:t>MP-S &lt;protection scheme&gt; &lt;token&gt; &lt;digest&gt;</w:t>
       </w:r>
     </w:p>
     <w:p>
@@ -2345,13 +2582,17 @@
         </w:numPr>
         <w:rPr/>
       </w:pPr>
-      <w:bookmarkStart w:id="10" w:name="_Toc237847736"/>
-      <w:bookmarkStart w:id="11" w:name="__RefHeading__1664_1408131263"/>
+      <w:bookmarkStart w:id="10" w:name="__RefHeading__1664_1408131263"/>
+      <w:bookmarkStart w:id="11" w:name="_Toc237847736"/>
       <w:bookmarkEnd w:id="10"/>
       <w:bookmarkEnd w:id="11"/>
       <w:r>
         <w:rPr/>
-        <w:t>Encryption Protection Scheme 0x30</w:t>
+        <w:t xml:space="preserve">Encryption Protection Scheme 0x30 </w:t>
+      </w:r>
+      <w:r>
+        <w:rPr/>
+        <w:t>("0")</w:t>
       </w:r>
     </w:p>
     <w:p>
@@ -2619,8 +2860,8 @@
         </w:numPr>
         <w:rPr/>
       </w:pPr>
-      <w:bookmarkStart w:id="12" w:name="_Toc237847737"/>
-      <w:bookmarkStart w:id="13" w:name="__RefHeading__1666_1408131263"/>
+      <w:bookmarkStart w:id="12" w:name="__RefHeading__1666_1408131263"/>
+      <w:bookmarkStart w:id="13" w:name="_Toc237847737"/>
       <w:bookmarkEnd w:id="12"/>
       <w:bookmarkEnd w:id="13"/>
       <w:r>
@@ -2722,8 +2963,8 @@
         </w:numPr>
         <w:rPr/>
       </w:pPr>
-      <w:bookmarkStart w:id="14" w:name="_Toc237847738"/>
-      <w:bookmarkStart w:id="15" w:name="__RefHeading__1668_1408131263"/>
+      <w:bookmarkStart w:id="14" w:name="__RefHeading__1668_1408131263"/>
+      <w:bookmarkStart w:id="15" w:name="_Toc237847738"/>
       <w:bookmarkEnd w:id="14"/>
       <w:bookmarkEnd w:id="15"/>
       <w:r>
@@ -2984,8 +3225,8 @@
         </w:numPr>
         <w:rPr/>
       </w:pPr>
-      <w:bookmarkStart w:id="16" w:name="_Toc237847739"/>
-      <w:bookmarkStart w:id="17" w:name="__RefHeading__1670_1408131263"/>
+      <w:bookmarkStart w:id="16" w:name="__RefHeading__1670_1408131263"/>
+      <w:bookmarkStart w:id="17" w:name="_Toc237847739"/>
       <w:bookmarkEnd w:id="16"/>
       <w:bookmarkEnd w:id="17"/>
       <w:r>
@@ -3049,13 +3290,17 @@
         </w:numPr>
         <w:rPr/>
       </w:pPr>
-      <w:bookmarkStart w:id="18" w:name="_Toc237847740"/>
-      <w:bookmarkStart w:id="19" w:name="__RefHeading__1672_1408131263"/>
+      <w:bookmarkStart w:id="18" w:name="__RefHeading__1672_1408131263"/>
+      <w:bookmarkStart w:id="19" w:name="_Toc237847740"/>
       <w:bookmarkEnd w:id="18"/>
       <w:bookmarkEnd w:id="19"/>
       <w:r>
         <w:rPr/>
-        <w:t>Car &lt;-&gt; Server &lt;-&gt; App</w:t>
+        <w:t xml:space="preserve">Car &lt;-&gt; Server &lt;-&gt; </w:t>
+      </w:r>
+      <w:r>
+        <w:rPr/>
+        <w:t>App</w:t>
       </w:r>
     </w:p>
     <w:p>
@@ -3272,8 +3517,8 @@
         </w:numPr>
         <w:rPr/>
       </w:pPr>
-      <w:bookmarkStart w:id="20" w:name="_Toc237847741"/>
-      <w:bookmarkStart w:id="21" w:name="__RefHeading__1674_1408131263"/>
+      <w:bookmarkStart w:id="20" w:name="__RefHeading__1674_1408131263"/>
+      <w:bookmarkStart w:id="21" w:name="_Toc237847741"/>
       <w:bookmarkEnd w:id="20"/>
       <w:bookmarkEnd w:id="21"/>
       <w:r>
@@ -3318,8 +3563,8 @@
         </w:numPr>
         <w:rPr/>
       </w:pPr>
-      <w:bookmarkStart w:id="22" w:name="_Toc237847742"/>
-      <w:bookmarkStart w:id="23" w:name="__RefHeading__1676_1408131263"/>
+      <w:bookmarkStart w:id="22" w:name="__RefHeading__1676_1408131263"/>
+      <w:bookmarkStart w:id="23" w:name="_Toc237847742"/>
       <w:bookmarkEnd w:id="22"/>
       <w:bookmarkEnd w:id="23"/>
       <w:r>
@@ -3364,8 +3609,8 @@
         </w:numPr>
         <w:rPr/>
       </w:pPr>
-      <w:bookmarkStart w:id="24" w:name="_Toc237847743"/>
-      <w:bookmarkStart w:id="25" w:name="__RefHeading__1678_1408131263"/>
+      <w:bookmarkStart w:id="24" w:name="__RefHeading__1678_1408131263"/>
+      <w:bookmarkStart w:id="25" w:name="_Toc237847743"/>
       <w:bookmarkEnd w:id="24"/>
       <w:bookmarkEnd w:id="25"/>
       <w:r>
@@ -3476,8 +3721,8 @@
         </w:numPr>
         <w:rPr/>
       </w:pPr>
-      <w:bookmarkStart w:id="26" w:name="_Toc237847744"/>
-      <w:bookmarkStart w:id="27" w:name="__RefHeading__1680_1408131263"/>
+      <w:bookmarkStart w:id="26" w:name="__RefHeading__1680_1408131263"/>
+      <w:bookmarkStart w:id="27" w:name="_Toc237847744"/>
       <w:bookmarkEnd w:id="26"/>
       <w:bookmarkEnd w:id="27"/>
       <w:r>
@@ -3640,8 +3885,8 @@
         </w:numPr>
         <w:rPr/>
       </w:pPr>
-      <w:bookmarkStart w:id="28" w:name="_Toc237847745"/>
-      <w:bookmarkStart w:id="29" w:name="__RefHeading__1682_1408131263"/>
+      <w:bookmarkStart w:id="28" w:name="__RefHeading__1682_1408131263"/>
+      <w:bookmarkStart w:id="29" w:name="_Toc237847745"/>
       <w:bookmarkEnd w:id="28"/>
       <w:bookmarkEnd w:id="29"/>
       <w:r>
@@ -4218,8 +4463,8 @@
         </w:numPr>
         <w:rPr/>
       </w:pPr>
-      <w:bookmarkStart w:id="32" w:name="_Toc237847747"/>
-      <w:bookmarkStart w:id="33" w:name="__RefHeading__1686_1408131263"/>
+      <w:bookmarkStart w:id="32" w:name="__RefHeading__1686_1408131263"/>
+      <w:bookmarkStart w:id="33" w:name="_Toc237847747"/>
       <w:bookmarkEnd w:id="32"/>
       <w:bookmarkEnd w:id="33"/>
       <w:r>
@@ -4367,8 +4612,8 @@
         </w:numPr>
         <w:rPr/>
       </w:pPr>
-      <w:bookmarkStart w:id="34" w:name="_Toc237847748"/>
-      <w:bookmarkStart w:id="35" w:name="__RefHeading__1688_1408131263"/>
+      <w:bookmarkStart w:id="34" w:name="__RefHeading__1688_1408131263"/>
+      <w:bookmarkStart w:id="35" w:name="_Toc237847748"/>
       <w:bookmarkEnd w:id="34"/>
       <w:bookmarkEnd w:id="35"/>
       <w:r>
@@ -4458,8 +4703,8 @@
         </w:numPr>
         <w:rPr/>
       </w:pPr>
-      <w:bookmarkStart w:id="36" w:name="_Toc237847749"/>
-      <w:bookmarkStart w:id="37" w:name="__RefHeading__1690_1408131263"/>
+      <w:bookmarkStart w:id="36" w:name="__RefHeading__1690_1408131263"/>
+      <w:bookmarkStart w:id="37" w:name="_Toc237847749"/>
       <w:bookmarkEnd w:id="36"/>
       <w:bookmarkEnd w:id="37"/>
       <w:r>
@@ -4537,8 +4782,8 @@
         </w:numPr>
         <w:rPr/>
       </w:pPr>
-      <w:bookmarkStart w:id="38" w:name="_Toc237847750"/>
-      <w:bookmarkStart w:id="39" w:name="__RefHeading__1692_1408131263"/>
+      <w:bookmarkStart w:id="38" w:name="__RefHeading__1692_1408131263"/>
+      <w:bookmarkStart w:id="39" w:name="_Toc237847750"/>
       <w:bookmarkEnd w:id="38"/>
       <w:bookmarkEnd w:id="39"/>
       <w:r>
@@ -4745,8 +4990,8 @@
         </w:numPr>
         <w:rPr/>
       </w:pPr>
-      <w:bookmarkStart w:id="40" w:name="_Toc237847751"/>
-      <w:bookmarkStart w:id="41" w:name="__RefHeading__1694_1408131263"/>
+      <w:bookmarkStart w:id="40" w:name="__RefHeading__1694_1408131263"/>
+      <w:bookmarkStart w:id="41" w:name="_Toc237847751"/>
       <w:bookmarkEnd w:id="40"/>
       <w:bookmarkEnd w:id="41"/>
       <w:r>
@@ -5151,8 +5396,8 @@
         </w:numPr>
         <w:rPr/>
       </w:pPr>
-      <w:bookmarkStart w:id="42" w:name="_Toc237847752"/>
-      <w:bookmarkStart w:id="43" w:name="__RefHeading__1696_1408131263"/>
+      <w:bookmarkStart w:id="42" w:name="__RefHeading__1696_1408131263"/>
+      <w:bookmarkStart w:id="43" w:name="_Toc237847752"/>
       <w:bookmarkEnd w:id="42"/>
       <w:bookmarkEnd w:id="43"/>
       <w:r>
@@ -5412,8 +5657,8 @@
         </w:numPr>
         <w:rPr/>
       </w:pPr>
-      <w:bookmarkStart w:id="44" w:name="_Toc237847753"/>
-      <w:bookmarkStart w:id="45" w:name="__RefHeading__1698_1408131263"/>
+      <w:bookmarkStart w:id="44" w:name="__RefHeading__1698_1408131263"/>
+      <w:bookmarkStart w:id="45" w:name="_Toc237847753"/>
       <w:bookmarkEnd w:id="44"/>
       <w:bookmarkEnd w:id="45"/>
       <w:r>
@@ -5458,8 +5703,8 @@
         </w:numPr>
         <w:rPr/>
       </w:pPr>
-      <w:bookmarkStart w:id="46" w:name="_Toc237847754"/>
-      <w:bookmarkStart w:id="47" w:name="__RefHeading__1700_1408131263"/>
+      <w:bookmarkStart w:id="46" w:name="__RefHeading__1700_1408131263"/>
+      <w:bookmarkStart w:id="47" w:name="_Toc237847754"/>
       <w:bookmarkEnd w:id="46"/>
       <w:bookmarkEnd w:id="47"/>
       <w:r>
@@ -5558,8 +5803,8 @@
         </w:numPr>
         <w:rPr/>
       </w:pPr>
-      <w:bookmarkStart w:id="48" w:name="_Toc237847755"/>
-      <w:bookmarkStart w:id="49" w:name="__RefHeading__1702_1408131263"/>
+      <w:bookmarkStart w:id="48" w:name="__RefHeading__1702_1408131263"/>
+      <w:bookmarkStart w:id="49" w:name="_Toc237847755"/>
       <w:bookmarkEnd w:id="48"/>
       <w:bookmarkEnd w:id="49"/>
       <w:r>
@@ -5850,8 +6095,8 @@
         </w:numPr>
         <w:rPr/>
       </w:pPr>
-      <w:bookmarkStart w:id="50" w:name="_Toc237847756"/>
-      <w:bookmarkStart w:id="51" w:name="__RefHeading__1704_1408131263"/>
+      <w:bookmarkStart w:id="50" w:name="__RefHeading__1704_1408131263"/>
+      <w:bookmarkStart w:id="51" w:name="_Toc237847756"/>
       <w:bookmarkEnd w:id="50"/>
       <w:bookmarkEnd w:id="51"/>
       <w:r>
@@ -5969,8 +6214,8 @@
         </w:numPr>
         <w:rPr/>
       </w:pPr>
-      <w:bookmarkStart w:id="52" w:name="_Toc237847757"/>
-      <w:bookmarkStart w:id="53" w:name="__RefHeading__1706_1408131263"/>
+      <w:bookmarkStart w:id="52" w:name="__RefHeading__1706_1408131263"/>
+      <w:bookmarkStart w:id="53" w:name="_Toc237847757"/>
       <w:bookmarkEnd w:id="52"/>
       <w:bookmarkEnd w:id="53"/>
       <w:r>
@@ -6520,8 +6765,8 @@
         </w:numPr>
         <w:rPr/>
       </w:pPr>
-      <w:bookmarkStart w:id="57" w:name="_Toc237847758"/>
-      <w:bookmarkStart w:id="58" w:name="__RefHeading__1708_1408131263"/>
+      <w:bookmarkStart w:id="57" w:name="__RefHeading__1708_1408131263"/>
+      <w:bookmarkStart w:id="58" w:name="_Toc237847758"/>
       <w:bookmarkEnd w:id="57"/>
       <w:bookmarkEnd w:id="58"/>
       <w:r>
@@ -6585,8 +6830,8 @@
         </w:numPr>
         <w:rPr/>
       </w:pPr>
-      <w:bookmarkStart w:id="59" w:name="_Toc237847759"/>
-      <w:bookmarkStart w:id="60" w:name="__RefHeading__1710_1408131263"/>
+      <w:bookmarkStart w:id="59" w:name="__RefHeading__1710_1408131263"/>
+      <w:bookmarkStart w:id="60" w:name="_Toc237847759"/>
       <w:bookmarkEnd w:id="59"/>
       <w:bookmarkEnd w:id="60"/>
       <w:r>
@@ -6762,8 +7007,8 @@
         </w:numPr>
         <w:rPr/>
       </w:pPr>
-      <w:bookmarkStart w:id="61" w:name="_Toc237847760"/>
-      <w:bookmarkStart w:id="62" w:name="__RefHeading__1712_1408131263"/>
+      <w:bookmarkStart w:id="61" w:name="__RefHeading__1712_1408131263"/>
+      <w:bookmarkStart w:id="62" w:name="_Toc237847760"/>
       <w:bookmarkEnd w:id="61"/>
       <w:bookmarkEnd w:id="62"/>
       <w:r>
@@ -6867,8 +7112,8 @@
         </w:numPr>
         <w:rPr/>
       </w:pPr>
-      <w:bookmarkStart w:id="63" w:name="_Toc237847761"/>
-      <w:bookmarkStart w:id="64" w:name="__RefHeading__1714_1408131263"/>
+      <w:bookmarkStart w:id="63" w:name="__RefHeading__1714_1408131263"/>
+      <w:bookmarkStart w:id="64" w:name="_Toc237847761"/>
       <w:bookmarkEnd w:id="63"/>
       <w:bookmarkEnd w:id="64"/>
       <w:r>
@@ -7070,8 +7315,8 @@
         </w:numPr>
         <w:rPr/>
       </w:pPr>
-      <w:bookmarkStart w:id="65" w:name="_Toc237847762"/>
-      <w:bookmarkStart w:id="66" w:name="__RefHeading__1716_1408131263"/>
+      <w:bookmarkStart w:id="65" w:name="__RefHeading__1716_1408131263"/>
+      <w:bookmarkStart w:id="66" w:name="_Toc237847762"/>
       <w:bookmarkEnd w:id="65"/>
       <w:bookmarkEnd w:id="66"/>
       <w:r>
@@ -7095,7 +7340,69 @@
       </w:pPr>
       <w:r>
         <w:rPr/>
-        <w:t>This message is sent &lt;servertocar&gt; or &lt;servertoapp&gt; to indicate the connection status of the peer (car for &lt;servertoapp&gt;, app for &lt;servertocar&gt;). It indicates how many peers are currently connected. It is suggested that the car should use this to immediately report on, and to increase the report frequency of, status - in the case that one or more Apps are connected and watching the car.</w:t>
+        <w:t xml:space="preserve">This message is sent &lt;servertocar&gt; or &lt;servertoapp&gt; to indicate the connection status of the peer (car for &lt;servertoapp&gt;, </w:t>
+      </w:r>
+      <w:r>
+        <w:rPr/>
+        <w:t xml:space="preserve">interactive </w:t>
+      </w:r>
+      <w:r>
+        <w:rPr/>
+        <w:t>app</w:t>
+      </w:r>
+      <w:r>
+        <w:rPr/>
+        <w:t>s</w:t>
+      </w:r>
+      <w:r>
+        <w:rPr/>
+        <w:t xml:space="preserve"> for &lt;servertocar&gt;). It indicates how many peers are currently connected.</w:t>
+      </w:r>
+    </w:p>
+    <w:p>
+      <w:pPr>
+        <w:pStyle w:val="Normal"/>
+        <w:rPr/>
+      </w:pPr>
+      <w:r>
+        <w:rPr/>
+      </w:r>
+    </w:p>
+    <w:p>
+      <w:pPr>
+        <w:pStyle w:val="Normal"/>
+        <w:rPr/>
+      </w:pPr>
+      <w:r>
+        <w:rPr/>
+        <w:t xml:space="preserve">It is suggested that the car should use this to immediately report on, and to increase the report frequency of, status - in the case that one or more </w:t>
+      </w:r>
+      <w:r>
+        <w:rPr/>
+        <w:t xml:space="preserve">interactive </w:t>
+      </w:r>
+      <w:r>
+        <w:rPr/>
+        <w:t>Apps are connected and watching the car.</w:t>
+      </w:r>
+    </w:p>
+    <w:p>
+      <w:pPr>
+        <w:pStyle w:val="Normal"/>
+        <w:rPr/>
+      </w:pPr>
+      <w:r>
+        <w:rPr/>
+      </w:r>
+    </w:p>
+    <w:p>
+      <w:pPr>
+        <w:pStyle w:val="Normal"/>
+        <w:rPr/>
+      </w:pPr>
+      <w:r>
+        <w:rPr/>
+        <w:t>Batch client connections do not trigger any peer count change for the car, but they still receive the car peer status from the server.</w:t>
       </w:r>
     </w:p>
     <w:p>
@@ -7161,8 +7468,8 @@
         </w:numPr>
         <w:rPr/>
       </w:pPr>
-      <w:bookmarkStart w:id="67" w:name="_Toc237847763"/>
-      <w:bookmarkStart w:id="68" w:name="__RefHeading__1718_1408131263"/>
+      <w:bookmarkStart w:id="67" w:name="__RefHeading__1718_1408131263"/>
+      <w:bookmarkStart w:id="68" w:name="_Toc237847763"/>
       <w:bookmarkEnd w:id="67"/>
       <w:bookmarkEnd w:id="68"/>
       <w:r>
@@ -7207,8 +7514,8 @@
         </w:numPr>
         <w:rPr/>
       </w:pPr>
-      <w:bookmarkStart w:id="69" w:name="_Toc237847764"/>
-      <w:bookmarkStart w:id="70" w:name="__RefHeading__1720_1408131263"/>
+      <w:bookmarkStart w:id="69" w:name="__RefHeading__1720_1408131263"/>
+      <w:bookmarkStart w:id="70" w:name="_Toc237847764"/>
       <w:bookmarkEnd w:id="69"/>
       <w:bookmarkEnd w:id="70"/>
       <w:r>
@@ -7435,8 +7742,8 @@
         </w:numPr>
         <w:rPr/>
       </w:pPr>
-      <w:bookmarkStart w:id="71" w:name="_Toc237847765"/>
-      <w:bookmarkStart w:id="72" w:name="__RefHeading__1722_1408131263"/>
+      <w:bookmarkStart w:id="71" w:name="__RefHeading__1722_1408131263"/>
+      <w:bookmarkStart w:id="72" w:name="_Toc237847765"/>
       <w:bookmarkEnd w:id="71"/>
       <w:bookmarkEnd w:id="72"/>
       <w:r>
@@ -7540,8 +7847,8 @@
         </w:numPr>
         <w:rPr/>
       </w:pPr>
-      <w:bookmarkStart w:id="73" w:name="_Toc237847766"/>
-      <w:bookmarkStart w:id="74" w:name="__RefHeading__1724_1408131263"/>
+      <w:bookmarkStart w:id="73" w:name="__RefHeading__1724_1408131263"/>
+      <w:bookmarkStart w:id="74" w:name="_Toc237847766"/>
       <w:bookmarkEnd w:id="73"/>
       <w:bookmarkEnd w:id="74"/>
       <w:r>
@@ -7861,8 +8168,8 @@
         </w:numPr>
         <w:rPr/>
       </w:pPr>
-      <w:bookmarkStart w:id="75" w:name="_Toc237847767"/>
-      <w:bookmarkStart w:id="76" w:name="__RefHeading__1726_1408131263"/>
+      <w:bookmarkStart w:id="75" w:name="__RefHeading__1726_1408131263"/>
+      <w:bookmarkStart w:id="76" w:name="_Toc237847767"/>
       <w:bookmarkEnd w:id="75"/>
       <w:bookmarkEnd w:id="76"/>
       <w:r>
@@ -7966,8 +8273,8 @@
         </w:numPr>
         <w:rPr/>
       </w:pPr>
-      <w:bookmarkStart w:id="77" w:name="_Toc237847768"/>
-      <w:bookmarkStart w:id="78" w:name="__RefHeading__1728_1408131263"/>
+      <w:bookmarkStart w:id="77" w:name="__RefHeading__1728_1408131263"/>
+      <w:bookmarkStart w:id="78" w:name="_Toc237847768"/>
       <w:bookmarkEnd w:id="77"/>
       <w:bookmarkEnd w:id="78"/>
       <w:r>
@@ -8031,8 +8338,8 @@
         </w:numPr>
         <w:rPr/>
       </w:pPr>
-      <w:bookmarkStart w:id="79" w:name="_Toc237847769"/>
-      <w:bookmarkStart w:id="80" w:name="__RefHeading__1730_1408131263"/>
+      <w:bookmarkStart w:id="79" w:name="__RefHeading__1730_1408131263"/>
+      <w:bookmarkStart w:id="80" w:name="_Toc237847769"/>
       <w:bookmarkEnd w:id="79"/>
       <w:bookmarkEnd w:id="80"/>
       <w:r>
@@ -8221,8 +8528,8 @@
         </w:numPr>
         <w:rPr/>
       </w:pPr>
-      <w:bookmarkStart w:id="83" w:name="_Toc237847770"/>
-      <w:bookmarkStart w:id="84" w:name="__RefHeading__1732_1408131263"/>
+      <w:bookmarkStart w:id="83" w:name="__RefHeading__1732_1408131263"/>
+      <w:bookmarkStart w:id="84" w:name="_Toc237847770"/>
       <w:bookmarkEnd w:id="83"/>
       <w:bookmarkEnd w:id="84"/>
       <w:r>
@@ -8302,8 +8609,8 @@
         </w:numPr>
         <w:rPr/>
       </w:pPr>
-      <w:bookmarkStart w:id="86" w:name="_Toc237847771"/>
-      <w:bookmarkStart w:id="87" w:name="__RefHeading__1734_1408131263"/>
+      <w:bookmarkStart w:id="86" w:name="__RefHeading__1734_1408131263"/>
+      <w:bookmarkStart w:id="87" w:name="_Toc237847771"/>
       <w:bookmarkEnd w:id="86"/>
       <w:bookmarkEnd w:id="87"/>
       <w:r>
@@ -8367,8 +8674,8 @@
         </w:numPr>
         <w:rPr/>
       </w:pPr>
-      <w:bookmarkStart w:id="88" w:name="_Toc237847772"/>
-      <w:bookmarkStart w:id="89" w:name="__RefHeading__1736_1408131263"/>
+      <w:bookmarkStart w:id="88" w:name="__RefHeading__1736_1408131263"/>
+      <w:bookmarkStart w:id="89" w:name="_Toc237847772"/>
       <w:bookmarkEnd w:id="88"/>
       <w:bookmarkEnd w:id="89"/>
       <w:r>
@@ -8444,8 +8751,8 @@
         </w:numPr>
         <w:rPr/>
       </w:pPr>
-      <w:bookmarkStart w:id="90" w:name="_Toc237847773"/>
-      <w:bookmarkStart w:id="91" w:name="__RefHeading__1738_1408131263"/>
+      <w:bookmarkStart w:id="90" w:name="__RefHeading__1738_1408131263"/>
+      <w:bookmarkStart w:id="91" w:name="_Toc237847773"/>
       <w:bookmarkEnd w:id="90"/>
       <w:bookmarkEnd w:id="91"/>
       <w:r>
@@ -8523,8 +8830,8 @@
         </w:numPr>
         <w:rPr/>
       </w:pPr>
-      <w:bookmarkStart w:id="92" w:name="_Toc237847774"/>
-      <w:bookmarkStart w:id="93" w:name="__RefHeading__1740_1408131263"/>
+      <w:bookmarkStart w:id="92" w:name="__RefHeading__1740_1408131263"/>
+      <w:bookmarkStart w:id="93" w:name="_Toc237847774"/>
       <w:bookmarkEnd w:id="92"/>
       <w:bookmarkEnd w:id="93"/>
       <w:r>
@@ -8616,8 +8923,8 @@
         </w:numPr>
         <w:rPr/>
       </w:pPr>
-      <w:bookmarkStart w:id="94" w:name="_Toc237847775"/>
-      <w:bookmarkStart w:id="95" w:name="__RefHeading__1742_1408131263"/>
+      <w:bookmarkStart w:id="94" w:name="__RefHeading__1742_1408131263"/>
+      <w:bookmarkStart w:id="95" w:name="_Toc237847775"/>
       <w:bookmarkEnd w:id="94"/>
       <w:bookmarkEnd w:id="95"/>
       <w:r>
@@ -8709,8 +9016,8 @@
         </w:numPr>
         <w:rPr/>
       </w:pPr>
-      <w:bookmarkStart w:id="96" w:name="_Toc237847776"/>
-      <w:bookmarkStart w:id="97" w:name="__RefHeading__1744_1408131263"/>
+      <w:bookmarkStart w:id="96" w:name="__RefHeading__1744_1408131263"/>
+      <w:bookmarkStart w:id="97" w:name="_Toc237847776"/>
       <w:bookmarkEnd w:id="96"/>
       <w:bookmarkEnd w:id="97"/>
       <w:r>
@@ -8774,8 +9081,8 @@
         </w:numPr>
         <w:rPr/>
       </w:pPr>
-      <w:bookmarkStart w:id="98" w:name="_Toc237847777"/>
-      <w:bookmarkStart w:id="99" w:name="__RefHeading__1746_1408131263"/>
+      <w:bookmarkStart w:id="98" w:name="__RefHeading__1746_1408131263"/>
+      <w:bookmarkStart w:id="99" w:name="_Toc237847777"/>
       <w:bookmarkEnd w:id="98"/>
       <w:bookmarkEnd w:id="99"/>
       <w:r>
@@ -8839,8 +9146,8 @@
         </w:numPr>
         <w:rPr/>
       </w:pPr>
-      <w:bookmarkStart w:id="100" w:name="_Toc237847778"/>
-      <w:bookmarkStart w:id="101" w:name="__RefHeading__1748_1408131263"/>
+      <w:bookmarkStart w:id="100" w:name="__RefHeading__1748_1408131263"/>
+      <w:bookmarkStart w:id="101" w:name="_Toc237847778"/>
       <w:bookmarkEnd w:id="100"/>
       <w:bookmarkEnd w:id="101"/>
       <w:r>
@@ -8937,8 +9244,8 @@
         </w:numPr>
         <w:rPr/>
       </w:pPr>
-      <w:bookmarkStart w:id="102" w:name="_Toc237847779"/>
-      <w:bookmarkStart w:id="103" w:name="__RefHeading__1750_1408131263"/>
+      <w:bookmarkStart w:id="102" w:name="__RefHeading__1750_1408131263"/>
+      <w:bookmarkStart w:id="103" w:name="_Toc237847779"/>
       <w:bookmarkEnd w:id="102"/>
       <w:bookmarkEnd w:id="103"/>
       <w:r>
@@ -9016,8 +9323,8 @@
         </w:numPr>
         <w:rPr/>
       </w:pPr>
-      <w:bookmarkStart w:id="104" w:name="_Toc237847780"/>
-      <w:bookmarkStart w:id="105" w:name="__RefHeading__1752_1408131263"/>
+      <w:bookmarkStart w:id="104" w:name="__RefHeading__1752_1408131263"/>
+      <w:bookmarkStart w:id="105" w:name="_Toc237847780"/>
       <w:bookmarkEnd w:id="104"/>
       <w:bookmarkEnd w:id="105"/>
       <w:r>
@@ -9114,8 +9421,8 @@
         </w:numPr>
         <w:rPr/>
       </w:pPr>
-      <w:bookmarkStart w:id="106" w:name="_Toc237847781"/>
-      <w:bookmarkStart w:id="107" w:name="__RefHeading__1754_1408131263"/>
+      <w:bookmarkStart w:id="106" w:name="__RefHeading__1754_1408131263"/>
+      <w:bookmarkStart w:id="107" w:name="_Toc237847781"/>
       <w:bookmarkEnd w:id="106"/>
       <w:bookmarkEnd w:id="107"/>
       <w:r>
@@ -9205,8 +9512,8 @@
         </w:numPr>
         <w:rPr/>
       </w:pPr>
-      <w:bookmarkStart w:id="108" w:name="_Toc237847782"/>
-      <w:bookmarkStart w:id="109" w:name="__RefHeading__1756_1408131263"/>
+      <w:bookmarkStart w:id="108" w:name="__RefHeading__1756_1408131263"/>
+      <w:bookmarkStart w:id="109" w:name="_Toc237847782"/>
       <w:bookmarkEnd w:id="108"/>
       <w:bookmarkEnd w:id="109"/>
       <w:r>
@@ -9284,8 +9591,8 @@
         </w:numPr>
         <w:rPr/>
       </w:pPr>
-      <w:bookmarkStart w:id="110" w:name="_Toc237847783"/>
-      <w:bookmarkStart w:id="111" w:name="__RefHeading__1758_1408131263"/>
+      <w:bookmarkStart w:id="110" w:name="__RefHeading__1758_1408131263"/>
+      <w:bookmarkStart w:id="111" w:name="_Toc237847783"/>
       <w:bookmarkEnd w:id="110"/>
       <w:bookmarkEnd w:id="111"/>
       <w:r>
@@ -9349,8 +9656,8 @@
         </w:numPr>
         <w:rPr/>
       </w:pPr>
-      <w:bookmarkStart w:id="112" w:name="_Toc237847784"/>
-      <w:bookmarkStart w:id="113" w:name="__RefHeading__1760_1408131263"/>
+      <w:bookmarkStart w:id="112" w:name="__RefHeading__1760_1408131263"/>
+      <w:bookmarkStart w:id="113" w:name="_Toc237847784"/>
       <w:bookmarkEnd w:id="112"/>
       <w:bookmarkEnd w:id="113"/>
       <w:r>
@@ -9562,8 +9869,8 @@
         </w:numPr>
         <w:rPr/>
       </w:pPr>
-      <w:bookmarkStart w:id="114" w:name="_Toc237847785"/>
-      <w:bookmarkStart w:id="115" w:name="__RefHeading__1762_1408131263"/>
+      <w:bookmarkStart w:id="114" w:name="__RefHeading__1762_1408131263"/>
+      <w:bookmarkStart w:id="115" w:name="_Toc237847785"/>
       <w:bookmarkEnd w:id="114"/>
       <w:bookmarkEnd w:id="115"/>
       <w:r>
@@ -9772,8 +10079,8 @@
         </w:numPr>
         <w:rPr/>
       </w:pPr>
-      <w:bookmarkStart w:id="116" w:name="_Toc237847786"/>
-      <w:bookmarkStart w:id="117" w:name="__RefHeading__1764_1408131263"/>
+      <w:bookmarkStart w:id="116" w:name="__RefHeading__1764_1408131263"/>
+      <w:bookmarkStart w:id="117" w:name="_Toc237847786"/>
       <w:bookmarkEnd w:id="116"/>
       <w:bookmarkEnd w:id="117"/>
       <w:r>
@@ -9966,8 +10273,8 @@
         </w:numPr>
         <w:rPr/>
       </w:pPr>
-      <w:bookmarkStart w:id="121" w:name="_Toc237847787"/>
-      <w:bookmarkStart w:id="122" w:name="__RefHeading__1766_1408131263"/>
+      <w:bookmarkStart w:id="121" w:name="__RefHeading__1766_1408131263"/>
+      <w:bookmarkStart w:id="122" w:name="_Toc237847787"/>
       <w:bookmarkEnd w:id="121"/>
       <w:bookmarkEnd w:id="122"/>
       <w:r>
@@ -10059,8 +10366,8 @@
         </w:numPr>
         <w:rPr/>
       </w:pPr>
-      <w:bookmarkStart w:id="123" w:name="_Toc237847788"/>
-      <w:bookmarkStart w:id="124" w:name="__RefHeading__1768_1408131263"/>
+      <w:bookmarkStart w:id="123" w:name="__RefHeading__1768_1408131263"/>
+      <w:bookmarkStart w:id="124" w:name="_Toc237847788"/>
       <w:bookmarkEnd w:id="123"/>
       <w:bookmarkEnd w:id="124"/>
       <w:r>
@@ -10138,8 +10445,8 @@
         </w:numPr>
         <w:rPr/>
       </w:pPr>
-      <w:bookmarkStart w:id="125" w:name="_Toc237847789"/>
-      <w:bookmarkStart w:id="126" w:name="__RefHeading__1770_1408131263"/>
+      <w:bookmarkStart w:id="125" w:name="__RefHeading__1770_1408131263"/>
+      <w:bookmarkStart w:id="126" w:name="_Toc237847789"/>
       <w:bookmarkEnd w:id="125"/>
       <w:bookmarkEnd w:id="126"/>
       <w:r>
@@ -14063,10 +14370,7 @@
       <w:lvlText w:val=""/>
       <w:lvlJc w:val="left"/>
       <w:pPr>
-        <w:tabs>
-          <w:tab w:val="num" w:pos="432"/>
-        </w:tabs>
-        <w:ind w:left="432" w:hanging="432"/>
+        <w:ind w:left="0" w:hanging="0"/>
       </w:pPr>
     </w:lvl>
     <w:lvl w:ilvl="1">
@@ -14076,10 +14380,7 @@
       <w:lvlText w:val=""/>
       <w:lvlJc w:val="left"/>
       <w:pPr>
-        <w:tabs>
-          <w:tab w:val="num" w:pos="576"/>
-        </w:tabs>
-        <w:ind w:left="576" w:hanging="576"/>
+        <w:ind w:left="0" w:hanging="0"/>
       </w:pPr>
     </w:lvl>
     <w:lvl w:ilvl="2">
@@ -14089,10 +14390,7 @@
       <w:lvlText w:val=""/>
       <w:lvlJc w:val="left"/>
       <w:pPr>
-        <w:tabs>
-          <w:tab w:val="num" w:pos="720"/>
-        </w:tabs>
-        <w:ind w:left="720" w:hanging="720"/>
+        <w:ind w:left="0" w:hanging="0"/>
       </w:pPr>
     </w:lvl>
     <w:lvl w:ilvl="3">
@@ -14102,10 +14400,7 @@
       <w:lvlText w:val=""/>
       <w:lvlJc w:val="left"/>
       <w:pPr>
-        <w:tabs>
-          <w:tab w:val="num" w:pos="864"/>
-        </w:tabs>
-        <w:ind w:left="864" w:hanging="864"/>
+        <w:ind w:left="0" w:hanging="0"/>
       </w:pPr>
     </w:lvl>
     <w:lvl w:ilvl="4">
@@ -14115,10 +14410,7 @@
       <w:lvlText w:val=""/>
       <w:lvlJc w:val="left"/>
       <w:pPr>
-        <w:tabs>
-          <w:tab w:val="num" w:pos="1008"/>
-        </w:tabs>
-        <w:ind w:left="1008" w:hanging="1008"/>
+        <w:ind w:left="0" w:hanging="0"/>
       </w:pPr>
     </w:lvl>
     <w:lvl w:ilvl="5">
@@ -14128,10 +14420,7 @@
       <w:lvlText w:val=""/>
       <w:lvlJc w:val="left"/>
       <w:pPr>
-        <w:tabs>
-          <w:tab w:val="num" w:pos="1152"/>
-        </w:tabs>
-        <w:ind w:left="1152" w:hanging="1152"/>
+        <w:ind w:left="0" w:hanging="0"/>
       </w:pPr>
     </w:lvl>
     <w:lvl w:ilvl="6">
@@ -14141,10 +14430,7 @@
       <w:lvlText w:val=""/>
       <w:lvlJc w:val="left"/>
       <w:pPr>
-        <w:tabs>
-          <w:tab w:val="num" w:pos="1296"/>
-        </w:tabs>
-        <w:ind w:left="1296" w:hanging="1296"/>
+        <w:ind w:left="0" w:hanging="0"/>
       </w:pPr>
     </w:lvl>
     <w:lvl w:ilvl="7">
@@ -14154,10 +14440,7 @@
       <w:lvlText w:val=""/>
       <w:lvlJc w:val="left"/>
       <w:pPr>
-        <w:tabs>
-          <w:tab w:val="num" w:pos="1440"/>
-        </w:tabs>
-        <w:ind w:left="1440" w:hanging="1440"/>
+        <w:ind w:left="0" w:hanging="0"/>
       </w:pPr>
     </w:lvl>
     <w:lvl w:ilvl="8">
@@ -14167,10 +14450,7 @@
       <w:lvlText w:val=""/>
       <w:lvlJc w:val="left"/>
       <w:pPr>
-        <w:tabs>
-          <w:tab w:val="num" w:pos="1584"/>
-        </w:tabs>
-        <w:ind w:left="1584" w:hanging="1584"/>
+        <w:ind w:left="0" w:hanging="0"/>
       </w:pPr>
     </w:lvl>
   </w:abstractNum>
@@ -21884,6 +22164,1833 @@
       <w:rFonts w:cs="Wingdings"/>
     </w:rPr>
   </w:style>
+  <w:style w:type="character" w:styleId="ListLabel1048">
+    <w:name w:val="ListLabel 1048"/>
+    <w:qFormat/>
+    <w:rPr>
+      <w:rFonts w:cs="Symbol"/>
+    </w:rPr>
+  </w:style>
+  <w:style w:type="character" w:styleId="ListLabel1049">
+    <w:name w:val="ListLabel 1049"/>
+    <w:qFormat/>
+    <w:rPr>
+      <w:rFonts w:cs="Courier New"/>
+    </w:rPr>
+  </w:style>
+  <w:style w:type="character" w:styleId="ListLabel1050">
+    <w:name w:val="ListLabel 1050"/>
+    <w:qFormat/>
+    <w:rPr>
+      <w:rFonts w:cs="Wingdings"/>
+    </w:rPr>
+  </w:style>
+  <w:style w:type="character" w:styleId="ListLabel1051">
+    <w:name w:val="ListLabel 1051"/>
+    <w:qFormat/>
+    <w:rPr>
+      <w:rFonts w:cs="Symbol"/>
+    </w:rPr>
+  </w:style>
+  <w:style w:type="character" w:styleId="ListLabel1052">
+    <w:name w:val="ListLabel 1052"/>
+    <w:qFormat/>
+    <w:rPr>
+      <w:rFonts w:cs="Courier New"/>
+    </w:rPr>
+  </w:style>
+  <w:style w:type="character" w:styleId="ListLabel1053">
+    <w:name w:val="ListLabel 1053"/>
+    <w:qFormat/>
+    <w:rPr>
+      <w:rFonts w:cs="Wingdings"/>
+    </w:rPr>
+  </w:style>
+  <w:style w:type="character" w:styleId="ListLabel1054">
+    <w:name w:val="ListLabel 1054"/>
+    <w:qFormat/>
+    <w:rPr>
+      <w:rFonts w:cs="Symbol"/>
+    </w:rPr>
+  </w:style>
+  <w:style w:type="character" w:styleId="ListLabel1055">
+    <w:name w:val="ListLabel 1055"/>
+    <w:qFormat/>
+    <w:rPr>
+      <w:rFonts w:cs="Courier New"/>
+    </w:rPr>
+  </w:style>
+  <w:style w:type="character" w:styleId="ListLabel1056">
+    <w:name w:val="ListLabel 1056"/>
+    <w:qFormat/>
+    <w:rPr>
+      <w:rFonts w:cs="Wingdings"/>
+    </w:rPr>
+  </w:style>
+  <w:style w:type="character" w:styleId="ListLabel1057">
+    <w:name w:val="ListLabel 1057"/>
+    <w:qFormat/>
+    <w:rPr>
+      <w:rFonts w:cs="Symbol"/>
+    </w:rPr>
+  </w:style>
+  <w:style w:type="character" w:styleId="ListLabel1058">
+    <w:name w:val="ListLabel 1058"/>
+    <w:qFormat/>
+    <w:rPr>
+      <w:rFonts w:cs="Courier New"/>
+    </w:rPr>
+  </w:style>
+  <w:style w:type="character" w:styleId="ListLabel1059">
+    <w:name w:val="ListLabel 1059"/>
+    <w:qFormat/>
+    <w:rPr>
+      <w:rFonts w:cs="Wingdings"/>
+    </w:rPr>
+  </w:style>
+  <w:style w:type="character" w:styleId="ListLabel1060">
+    <w:name w:val="ListLabel 1060"/>
+    <w:qFormat/>
+    <w:rPr>
+      <w:rFonts w:cs="Symbol"/>
+    </w:rPr>
+  </w:style>
+  <w:style w:type="character" w:styleId="ListLabel1061">
+    <w:name w:val="ListLabel 1061"/>
+    <w:qFormat/>
+    <w:rPr>
+      <w:rFonts w:cs="Courier New"/>
+    </w:rPr>
+  </w:style>
+  <w:style w:type="character" w:styleId="ListLabel1062">
+    <w:name w:val="ListLabel 1062"/>
+    <w:qFormat/>
+    <w:rPr>
+      <w:rFonts w:cs="Wingdings"/>
+    </w:rPr>
+  </w:style>
+  <w:style w:type="character" w:styleId="ListLabel1063">
+    <w:name w:val="ListLabel 1063"/>
+    <w:qFormat/>
+    <w:rPr>
+      <w:rFonts w:cs="Symbol"/>
+    </w:rPr>
+  </w:style>
+  <w:style w:type="character" w:styleId="ListLabel1064">
+    <w:name w:val="ListLabel 1064"/>
+    <w:qFormat/>
+    <w:rPr>
+      <w:rFonts w:cs="Courier New"/>
+    </w:rPr>
+  </w:style>
+  <w:style w:type="character" w:styleId="ListLabel1065">
+    <w:name w:val="ListLabel 1065"/>
+    <w:qFormat/>
+    <w:rPr>
+      <w:rFonts w:cs="Wingdings"/>
+    </w:rPr>
+  </w:style>
+  <w:style w:type="character" w:styleId="ListLabel1066">
+    <w:name w:val="ListLabel 1066"/>
+    <w:qFormat/>
+    <w:rPr>
+      <w:rFonts w:cs="Symbol"/>
+    </w:rPr>
+  </w:style>
+  <w:style w:type="character" w:styleId="ListLabel1067">
+    <w:name w:val="ListLabel 1067"/>
+    <w:qFormat/>
+    <w:rPr>
+      <w:rFonts w:cs="Courier New"/>
+    </w:rPr>
+  </w:style>
+  <w:style w:type="character" w:styleId="ListLabel1068">
+    <w:name w:val="ListLabel 1068"/>
+    <w:qFormat/>
+    <w:rPr>
+      <w:rFonts w:cs="Wingdings"/>
+    </w:rPr>
+  </w:style>
+  <w:style w:type="character" w:styleId="ListLabel1069">
+    <w:name w:val="ListLabel 1069"/>
+    <w:qFormat/>
+    <w:rPr>
+      <w:rFonts w:cs="Symbol"/>
+    </w:rPr>
+  </w:style>
+  <w:style w:type="character" w:styleId="ListLabel1070">
+    <w:name w:val="ListLabel 1070"/>
+    <w:qFormat/>
+    <w:rPr>
+      <w:rFonts w:cs="Courier New"/>
+    </w:rPr>
+  </w:style>
+  <w:style w:type="character" w:styleId="ListLabel1071">
+    <w:name w:val="ListLabel 1071"/>
+    <w:qFormat/>
+    <w:rPr>
+      <w:rFonts w:cs="Wingdings"/>
+    </w:rPr>
+  </w:style>
+  <w:style w:type="character" w:styleId="ListLabel1072">
+    <w:name w:val="ListLabel 1072"/>
+    <w:qFormat/>
+    <w:rPr>
+      <w:rFonts w:cs="Symbol"/>
+    </w:rPr>
+  </w:style>
+  <w:style w:type="character" w:styleId="ListLabel1073">
+    <w:name w:val="ListLabel 1073"/>
+    <w:qFormat/>
+    <w:rPr>
+      <w:rFonts w:cs="Courier New"/>
+    </w:rPr>
+  </w:style>
+  <w:style w:type="character" w:styleId="ListLabel1074">
+    <w:name w:val="ListLabel 1074"/>
+    <w:qFormat/>
+    <w:rPr>
+      <w:rFonts w:cs="Wingdings"/>
+    </w:rPr>
+  </w:style>
+  <w:style w:type="character" w:styleId="ListLabel1075">
+    <w:name w:val="ListLabel 1075"/>
+    <w:qFormat/>
+    <w:rPr>
+      <w:rFonts w:cs="Symbol"/>
+    </w:rPr>
+  </w:style>
+  <w:style w:type="character" w:styleId="ListLabel1076">
+    <w:name w:val="ListLabel 1076"/>
+    <w:qFormat/>
+    <w:rPr>
+      <w:rFonts w:cs="Courier New"/>
+    </w:rPr>
+  </w:style>
+  <w:style w:type="character" w:styleId="ListLabel1077">
+    <w:name w:val="ListLabel 1077"/>
+    <w:qFormat/>
+    <w:rPr>
+      <w:rFonts w:cs="Wingdings"/>
+    </w:rPr>
+  </w:style>
+  <w:style w:type="character" w:styleId="ListLabel1078">
+    <w:name w:val="ListLabel 1078"/>
+    <w:qFormat/>
+    <w:rPr>
+      <w:rFonts w:cs="Symbol"/>
+    </w:rPr>
+  </w:style>
+  <w:style w:type="character" w:styleId="ListLabel1079">
+    <w:name w:val="ListLabel 1079"/>
+    <w:qFormat/>
+    <w:rPr>
+      <w:rFonts w:cs="Courier New"/>
+    </w:rPr>
+  </w:style>
+  <w:style w:type="character" w:styleId="ListLabel1080">
+    <w:name w:val="ListLabel 1080"/>
+    <w:qFormat/>
+    <w:rPr>
+      <w:rFonts w:cs="Wingdings"/>
+    </w:rPr>
+  </w:style>
+  <w:style w:type="character" w:styleId="ListLabel1081">
+    <w:name w:val="ListLabel 1081"/>
+    <w:qFormat/>
+    <w:rPr>
+      <w:rFonts w:cs="Symbol"/>
+    </w:rPr>
+  </w:style>
+  <w:style w:type="character" w:styleId="ListLabel1082">
+    <w:name w:val="ListLabel 1082"/>
+    <w:qFormat/>
+    <w:rPr>
+      <w:rFonts w:cs="Courier New"/>
+    </w:rPr>
+  </w:style>
+  <w:style w:type="character" w:styleId="ListLabel1083">
+    <w:name w:val="ListLabel 1083"/>
+    <w:qFormat/>
+    <w:rPr>
+      <w:rFonts w:cs="Wingdings"/>
+    </w:rPr>
+  </w:style>
+  <w:style w:type="character" w:styleId="ListLabel1084">
+    <w:name w:val="ListLabel 1084"/>
+    <w:qFormat/>
+    <w:rPr>
+      <w:rFonts w:cs="Symbol"/>
+    </w:rPr>
+  </w:style>
+  <w:style w:type="character" w:styleId="ListLabel1085">
+    <w:name w:val="ListLabel 1085"/>
+    <w:qFormat/>
+    <w:rPr>
+      <w:rFonts w:cs="Courier New"/>
+    </w:rPr>
+  </w:style>
+  <w:style w:type="character" w:styleId="ListLabel1086">
+    <w:name w:val="ListLabel 1086"/>
+    <w:qFormat/>
+    <w:rPr>
+      <w:rFonts w:cs="Wingdings"/>
+    </w:rPr>
+  </w:style>
+  <w:style w:type="character" w:styleId="ListLabel1087">
+    <w:name w:val="ListLabel 1087"/>
+    <w:qFormat/>
+    <w:rPr>
+      <w:rFonts w:cs="Symbol"/>
+    </w:rPr>
+  </w:style>
+  <w:style w:type="character" w:styleId="ListLabel1088">
+    <w:name w:val="ListLabel 1088"/>
+    <w:qFormat/>
+    <w:rPr>
+      <w:rFonts w:cs="Courier New"/>
+    </w:rPr>
+  </w:style>
+  <w:style w:type="character" w:styleId="ListLabel1089">
+    <w:name w:val="ListLabel 1089"/>
+    <w:qFormat/>
+    <w:rPr>
+      <w:rFonts w:cs="Wingdings"/>
+    </w:rPr>
+  </w:style>
+  <w:style w:type="character" w:styleId="ListLabel1090">
+    <w:name w:val="ListLabel 1090"/>
+    <w:qFormat/>
+    <w:rPr>
+      <w:rFonts w:cs="Symbol"/>
+    </w:rPr>
+  </w:style>
+  <w:style w:type="character" w:styleId="ListLabel1091">
+    <w:name w:val="ListLabel 1091"/>
+    <w:qFormat/>
+    <w:rPr>
+      <w:rFonts w:cs="Courier New"/>
+    </w:rPr>
+  </w:style>
+  <w:style w:type="character" w:styleId="ListLabel1092">
+    <w:name w:val="ListLabel 1092"/>
+    <w:qFormat/>
+    <w:rPr>
+      <w:rFonts w:cs="Wingdings"/>
+    </w:rPr>
+  </w:style>
+  <w:style w:type="character" w:styleId="ListLabel1093">
+    <w:name w:val="ListLabel 1093"/>
+    <w:qFormat/>
+    <w:rPr>
+      <w:rFonts w:cs="Symbol"/>
+    </w:rPr>
+  </w:style>
+  <w:style w:type="character" w:styleId="ListLabel1094">
+    <w:name w:val="ListLabel 1094"/>
+    <w:qFormat/>
+    <w:rPr>
+      <w:rFonts w:cs="Courier New"/>
+    </w:rPr>
+  </w:style>
+  <w:style w:type="character" w:styleId="ListLabel1095">
+    <w:name w:val="ListLabel 1095"/>
+    <w:qFormat/>
+    <w:rPr>
+      <w:rFonts w:cs="Wingdings"/>
+    </w:rPr>
+  </w:style>
+  <w:style w:type="character" w:styleId="ListLabel1096">
+    <w:name w:val="ListLabel 1096"/>
+    <w:qFormat/>
+    <w:rPr>
+      <w:rFonts w:cs="Symbol"/>
+    </w:rPr>
+  </w:style>
+  <w:style w:type="character" w:styleId="ListLabel1097">
+    <w:name w:val="ListLabel 1097"/>
+    <w:qFormat/>
+    <w:rPr>
+      <w:rFonts w:cs="Courier New"/>
+    </w:rPr>
+  </w:style>
+  <w:style w:type="character" w:styleId="ListLabel1098">
+    <w:name w:val="ListLabel 1098"/>
+    <w:qFormat/>
+    <w:rPr>
+      <w:rFonts w:cs="Wingdings"/>
+    </w:rPr>
+  </w:style>
+  <w:style w:type="character" w:styleId="ListLabel1099">
+    <w:name w:val="ListLabel 1099"/>
+    <w:qFormat/>
+    <w:rPr>
+      <w:rFonts w:cs="Symbol"/>
+    </w:rPr>
+  </w:style>
+  <w:style w:type="character" w:styleId="ListLabel1100">
+    <w:name w:val="ListLabel 1100"/>
+    <w:qFormat/>
+    <w:rPr>
+      <w:rFonts w:cs="Courier New"/>
+    </w:rPr>
+  </w:style>
+  <w:style w:type="character" w:styleId="ListLabel1101">
+    <w:name w:val="ListLabel 1101"/>
+    <w:qFormat/>
+    <w:rPr>
+      <w:rFonts w:cs="Wingdings"/>
+    </w:rPr>
+  </w:style>
+  <w:style w:type="character" w:styleId="ListLabel1102">
+    <w:name w:val="ListLabel 1102"/>
+    <w:qFormat/>
+    <w:rPr>
+      <w:rFonts w:cs="Symbol"/>
+    </w:rPr>
+  </w:style>
+  <w:style w:type="character" w:styleId="ListLabel1103">
+    <w:name w:val="ListLabel 1103"/>
+    <w:qFormat/>
+    <w:rPr>
+      <w:rFonts w:cs="Courier New"/>
+    </w:rPr>
+  </w:style>
+  <w:style w:type="character" w:styleId="ListLabel1104">
+    <w:name w:val="ListLabel 1104"/>
+    <w:qFormat/>
+    <w:rPr>
+      <w:rFonts w:cs="Wingdings"/>
+    </w:rPr>
+  </w:style>
+  <w:style w:type="character" w:styleId="ListLabel1105">
+    <w:name w:val="ListLabel 1105"/>
+    <w:qFormat/>
+    <w:rPr>
+      <w:rFonts w:cs="Symbol"/>
+    </w:rPr>
+  </w:style>
+  <w:style w:type="character" w:styleId="ListLabel1106">
+    <w:name w:val="ListLabel 1106"/>
+    <w:qFormat/>
+    <w:rPr>
+      <w:rFonts w:cs="Courier New"/>
+    </w:rPr>
+  </w:style>
+  <w:style w:type="character" w:styleId="ListLabel1107">
+    <w:name w:val="ListLabel 1107"/>
+    <w:qFormat/>
+    <w:rPr>
+      <w:rFonts w:cs="Wingdings"/>
+    </w:rPr>
+  </w:style>
+  <w:style w:type="character" w:styleId="ListLabel1108">
+    <w:name w:val="ListLabel 1108"/>
+    <w:qFormat/>
+    <w:rPr>
+      <w:rFonts w:cs="Symbol"/>
+    </w:rPr>
+  </w:style>
+  <w:style w:type="character" w:styleId="ListLabel1109">
+    <w:name w:val="ListLabel 1109"/>
+    <w:qFormat/>
+    <w:rPr>
+      <w:rFonts w:cs="Courier New"/>
+    </w:rPr>
+  </w:style>
+  <w:style w:type="character" w:styleId="ListLabel1110">
+    <w:name w:val="ListLabel 1110"/>
+    <w:qFormat/>
+    <w:rPr>
+      <w:rFonts w:cs="Wingdings"/>
+    </w:rPr>
+  </w:style>
+  <w:style w:type="character" w:styleId="ListLabel1111">
+    <w:name w:val="ListLabel 1111"/>
+    <w:qFormat/>
+    <w:rPr>
+      <w:rFonts w:cs="Symbol"/>
+    </w:rPr>
+  </w:style>
+  <w:style w:type="character" w:styleId="ListLabel1112">
+    <w:name w:val="ListLabel 1112"/>
+    <w:qFormat/>
+    <w:rPr>
+      <w:rFonts w:cs="Courier New"/>
+    </w:rPr>
+  </w:style>
+  <w:style w:type="character" w:styleId="ListLabel1113">
+    <w:name w:val="ListLabel 1113"/>
+    <w:qFormat/>
+    <w:rPr>
+      <w:rFonts w:cs="Wingdings"/>
+    </w:rPr>
+  </w:style>
+  <w:style w:type="character" w:styleId="ListLabel1114">
+    <w:name w:val="ListLabel 1114"/>
+    <w:qFormat/>
+    <w:rPr>
+      <w:rFonts w:cs="Symbol"/>
+    </w:rPr>
+  </w:style>
+  <w:style w:type="character" w:styleId="ListLabel1115">
+    <w:name w:val="ListLabel 1115"/>
+    <w:qFormat/>
+    <w:rPr>
+      <w:rFonts w:cs="Courier New"/>
+    </w:rPr>
+  </w:style>
+  <w:style w:type="character" w:styleId="ListLabel1116">
+    <w:name w:val="ListLabel 1116"/>
+    <w:qFormat/>
+    <w:rPr>
+      <w:rFonts w:cs="Wingdings"/>
+    </w:rPr>
+  </w:style>
+  <w:style w:type="character" w:styleId="ListLabel1117">
+    <w:name w:val="ListLabel 1117"/>
+    <w:qFormat/>
+    <w:rPr>
+      <w:rFonts w:cs="Symbol"/>
+    </w:rPr>
+  </w:style>
+  <w:style w:type="character" w:styleId="ListLabel1118">
+    <w:name w:val="ListLabel 1118"/>
+    <w:qFormat/>
+    <w:rPr>
+      <w:rFonts w:cs="Courier New"/>
+    </w:rPr>
+  </w:style>
+  <w:style w:type="character" w:styleId="ListLabel1119">
+    <w:name w:val="ListLabel 1119"/>
+    <w:qFormat/>
+    <w:rPr>
+      <w:rFonts w:cs="Wingdings"/>
+    </w:rPr>
+  </w:style>
+  <w:style w:type="character" w:styleId="ListLabel1120">
+    <w:name w:val="ListLabel 1120"/>
+    <w:qFormat/>
+    <w:rPr>
+      <w:rFonts w:cs="Symbol"/>
+    </w:rPr>
+  </w:style>
+  <w:style w:type="character" w:styleId="ListLabel1121">
+    <w:name w:val="ListLabel 1121"/>
+    <w:qFormat/>
+    <w:rPr>
+      <w:rFonts w:cs="Courier New"/>
+    </w:rPr>
+  </w:style>
+  <w:style w:type="character" w:styleId="ListLabel1122">
+    <w:name w:val="ListLabel 1122"/>
+    <w:qFormat/>
+    <w:rPr>
+      <w:rFonts w:cs="Wingdings"/>
+    </w:rPr>
+  </w:style>
+  <w:style w:type="character" w:styleId="ListLabel1123">
+    <w:name w:val="ListLabel 1123"/>
+    <w:qFormat/>
+    <w:rPr>
+      <w:rFonts w:cs="Symbol"/>
+    </w:rPr>
+  </w:style>
+  <w:style w:type="character" w:styleId="ListLabel1124">
+    <w:name w:val="ListLabel 1124"/>
+    <w:qFormat/>
+    <w:rPr>
+      <w:rFonts w:cs="Courier New"/>
+    </w:rPr>
+  </w:style>
+  <w:style w:type="character" w:styleId="ListLabel1125">
+    <w:name w:val="ListLabel 1125"/>
+    <w:qFormat/>
+    <w:rPr>
+      <w:rFonts w:cs="Wingdings"/>
+    </w:rPr>
+  </w:style>
+  <w:style w:type="character" w:styleId="ListLabel1126">
+    <w:name w:val="ListLabel 1126"/>
+    <w:qFormat/>
+    <w:rPr>
+      <w:rFonts w:cs="Symbol"/>
+    </w:rPr>
+  </w:style>
+  <w:style w:type="character" w:styleId="ListLabel1127">
+    <w:name w:val="ListLabel 1127"/>
+    <w:qFormat/>
+    <w:rPr>
+      <w:rFonts w:cs="Courier New"/>
+    </w:rPr>
+  </w:style>
+  <w:style w:type="character" w:styleId="ListLabel1128">
+    <w:name w:val="ListLabel 1128"/>
+    <w:qFormat/>
+    <w:rPr>
+      <w:rFonts w:cs="Wingdings"/>
+    </w:rPr>
+  </w:style>
+  <w:style w:type="character" w:styleId="ListLabel1129">
+    <w:name w:val="ListLabel 1129"/>
+    <w:qFormat/>
+    <w:rPr>
+      <w:rFonts w:cs="Symbol"/>
+    </w:rPr>
+  </w:style>
+  <w:style w:type="character" w:styleId="ListLabel1130">
+    <w:name w:val="ListLabel 1130"/>
+    <w:qFormat/>
+    <w:rPr>
+      <w:rFonts w:cs="Courier New"/>
+    </w:rPr>
+  </w:style>
+  <w:style w:type="character" w:styleId="ListLabel1131">
+    <w:name w:val="ListLabel 1131"/>
+    <w:qFormat/>
+    <w:rPr>
+      <w:rFonts w:cs="Wingdings"/>
+    </w:rPr>
+  </w:style>
+  <w:style w:type="character" w:styleId="ListLabel1132">
+    <w:name w:val="ListLabel 1132"/>
+    <w:qFormat/>
+    <w:rPr>
+      <w:rFonts w:cs="Symbol"/>
+    </w:rPr>
+  </w:style>
+  <w:style w:type="character" w:styleId="ListLabel1133">
+    <w:name w:val="ListLabel 1133"/>
+    <w:qFormat/>
+    <w:rPr>
+      <w:rFonts w:cs="Courier New"/>
+    </w:rPr>
+  </w:style>
+  <w:style w:type="character" w:styleId="ListLabel1134">
+    <w:name w:val="ListLabel 1134"/>
+    <w:qFormat/>
+    <w:rPr>
+      <w:rFonts w:cs="Wingdings"/>
+    </w:rPr>
+  </w:style>
+  <w:style w:type="character" w:styleId="ListLabel1135">
+    <w:name w:val="ListLabel 1135"/>
+    <w:qFormat/>
+    <w:rPr>
+      <w:rFonts w:cs="Symbol"/>
+    </w:rPr>
+  </w:style>
+  <w:style w:type="character" w:styleId="ListLabel1136">
+    <w:name w:val="ListLabel 1136"/>
+    <w:qFormat/>
+    <w:rPr>
+      <w:rFonts w:cs="Courier New"/>
+    </w:rPr>
+  </w:style>
+  <w:style w:type="character" w:styleId="ListLabel1137">
+    <w:name w:val="ListLabel 1137"/>
+    <w:qFormat/>
+    <w:rPr>
+      <w:rFonts w:cs="Wingdings"/>
+    </w:rPr>
+  </w:style>
+  <w:style w:type="character" w:styleId="ListLabel1138">
+    <w:name w:val="ListLabel 1138"/>
+    <w:qFormat/>
+    <w:rPr>
+      <w:rFonts w:cs="Symbol"/>
+    </w:rPr>
+  </w:style>
+  <w:style w:type="character" w:styleId="ListLabel1139">
+    <w:name w:val="ListLabel 1139"/>
+    <w:qFormat/>
+    <w:rPr>
+      <w:rFonts w:cs="Courier New"/>
+    </w:rPr>
+  </w:style>
+  <w:style w:type="character" w:styleId="ListLabel1140">
+    <w:name w:val="ListLabel 1140"/>
+    <w:qFormat/>
+    <w:rPr>
+      <w:rFonts w:cs="Wingdings"/>
+    </w:rPr>
+  </w:style>
+  <w:style w:type="character" w:styleId="ListLabel1141">
+    <w:name w:val="ListLabel 1141"/>
+    <w:qFormat/>
+    <w:rPr>
+      <w:rFonts w:cs="Symbol"/>
+    </w:rPr>
+  </w:style>
+  <w:style w:type="character" w:styleId="ListLabel1142">
+    <w:name w:val="ListLabel 1142"/>
+    <w:qFormat/>
+    <w:rPr>
+      <w:rFonts w:cs="Courier New"/>
+    </w:rPr>
+  </w:style>
+  <w:style w:type="character" w:styleId="ListLabel1143">
+    <w:name w:val="ListLabel 1143"/>
+    <w:qFormat/>
+    <w:rPr>
+      <w:rFonts w:cs="Wingdings"/>
+    </w:rPr>
+  </w:style>
+  <w:style w:type="character" w:styleId="ListLabel1144">
+    <w:name w:val="ListLabel 1144"/>
+    <w:qFormat/>
+    <w:rPr>
+      <w:rFonts w:cs="Symbol"/>
+    </w:rPr>
+  </w:style>
+  <w:style w:type="character" w:styleId="ListLabel1145">
+    <w:name w:val="ListLabel 1145"/>
+    <w:qFormat/>
+    <w:rPr>
+      <w:rFonts w:cs="Courier New"/>
+    </w:rPr>
+  </w:style>
+  <w:style w:type="character" w:styleId="ListLabel1146">
+    <w:name w:val="ListLabel 1146"/>
+    <w:qFormat/>
+    <w:rPr>
+      <w:rFonts w:cs="Wingdings"/>
+    </w:rPr>
+  </w:style>
+  <w:style w:type="character" w:styleId="ListLabel1147">
+    <w:name w:val="ListLabel 1147"/>
+    <w:qFormat/>
+    <w:rPr>
+      <w:rFonts w:cs="Symbol"/>
+    </w:rPr>
+  </w:style>
+  <w:style w:type="character" w:styleId="ListLabel1148">
+    <w:name w:val="ListLabel 1148"/>
+    <w:qFormat/>
+    <w:rPr>
+      <w:rFonts w:cs="Courier New"/>
+    </w:rPr>
+  </w:style>
+  <w:style w:type="character" w:styleId="ListLabel1149">
+    <w:name w:val="ListLabel 1149"/>
+    <w:qFormat/>
+    <w:rPr>
+      <w:rFonts w:cs="Wingdings"/>
+    </w:rPr>
+  </w:style>
+  <w:style w:type="character" w:styleId="ListLabel1150">
+    <w:name w:val="ListLabel 1150"/>
+    <w:qFormat/>
+    <w:rPr>
+      <w:rFonts w:cs="Symbol"/>
+    </w:rPr>
+  </w:style>
+  <w:style w:type="character" w:styleId="ListLabel1151">
+    <w:name w:val="ListLabel 1151"/>
+    <w:qFormat/>
+    <w:rPr>
+      <w:rFonts w:cs="Courier New"/>
+    </w:rPr>
+  </w:style>
+  <w:style w:type="character" w:styleId="ListLabel1152">
+    <w:name w:val="ListLabel 1152"/>
+    <w:qFormat/>
+    <w:rPr>
+      <w:rFonts w:cs="Wingdings"/>
+    </w:rPr>
+  </w:style>
+  <w:style w:type="character" w:styleId="ListLabel1153">
+    <w:name w:val="ListLabel 1153"/>
+    <w:qFormat/>
+    <w:rPr>
+      <w:rFonts w:cs="Symbol"/>
+    </w:rPr>
+  </w:style>
+  <w:style w:type="character" w:styleId="ListLabel1154">
+    <w:name w:val="ListLabel 1154"/>
+    <w:qFormat/>
+    <w:rPr>
+      <w:rFonts w:cs="Courier New"/>
+    </w:rPr>
+  </w:style>
+  <w:style w:type="character" w:styleId="ListLabel1155">
+    <w:name w:val="ListLabel 1155"/>
+    <w:qFormat/>
+    <w:rPr>
+      <w:rFonts w:cs="Wingdings"/>
+    </w:rPr>
+  </w:style>
+  <w:style w:type="character" w:styleId="ListLabel1156">
+    <w:name w:val="ListLabel 1156"/>
+    <w:qFormat/>
+    <w:rPr>
+      <w:rFonts w:cs="Symbol"/>
+    </w:rPr>
+  </w:style>
+  <w:style w:type="character" w:styleId="ListLabel1157">
+    <w:name w:val="ListLabel 1157"/>
+    <w:qFormat/>
+    <w:rPr>
+      <w:rFonts w:cs="Courier New"/>
+    </w:rPr>
+  </w:style>
+  <w:style w:type="character" w:styleId="ListLabel1158">
+    <w:name w:val="ListLabel 1158"/>
+    <w:qFormat/>
+    <w:rPr>
+      <w:rFonts w:cs="Wingdings"/>
+    </w:rPr>
+  </w:style>
+  <w:style w:type="character" w:styleId="ListLabel1159">
+    <w:name w:val="ListLabel 1159"/>
+    <w:qFormat/>
+    <w:rPr>
+      <w:rFonts w:cs="Symbol"/>
+    </w:rPr>
+  </w:style>
+  <w:style w:type="character" w:styleId="ListLabel1160">
+    <w:name w:val="ListLabel 1160"/>
+    <w:qFormat/>
+    <w:rPr>
+      <w:rFonts w:cs="Courier New"/>
+    </w:rPr>
+  </w:style>
+  <w:style w:type="character" w:styleId="ListLabel1161">
+    <w:name w:val="ListLabel 1161"/>
+    <w:qFormat/>
+    <w:rPr>
+      <w:rFonts w:cs="Wingdings"/>
+    </w:rPr>
+  </w:style>
+  <w:style w:type="character" w:styleId="ListLabel1162">
+    <w:name w:val="ListLabel 1162"/>
+    <w:qFormat/>
+    <w:rPr>
+      <w:rFonts w:cs="Symbol"/>
+    </w:rPr>
+  </w:style>
+  <w:style w:type="character" w:styleId="ListLabel1163">
+    <w:name w:val="ListLabel 1163"/>
+    <w:qFormat/>
+    <w:rPr>
+      <w:rFonts w:cs="Courier New"/>
+    </w:rPr>
+  </w:style>
+  <w:style w:type="character" w:styleId="ListLabel1164">
+    <w:name w:val="ListLabel 1164"/>
+    <w:qFormat/>
+    <w:rPr>
+      <w:rFonts w:cs="Wingdings"/>
+    </w:rPr>
+  </w:style>
+  <w:style w:type="character" w:styleId="ListLabel1165">
+    <w:name w:val="ListLabel 1165"/>
+    <w:qFormat/>
+    <w:rPr>
+      <w:rFonts w:cs="Symbol"/>
+    </w:rPr>
+  </w:style>
+  <w:style w:type="character" w:styleId="ListLabel1166">
+    <w:name w:val="ListLabel 1166"/>
+    <w:qFormat/>
+    <w:rPr>
+      <w:rFonts w:cs="Courier New"/>
+    </w:rPr>
+  </w:style>
+  <w:style w:type="character" w:styleId="ListLabel1167">
+    <w:name w:val="ListLabel 1167"/>
+    <w:qFormat/>
+    <w:rPr>
+      <w:rFonts w:cs="Wingdings"/>
+    </w:rPr>
+  </w:style>
+  <w:style w:type="character" w:styleId="ListLabel1168">
+    <w:name w:val="ListLabel 1168"/>
+    <w:qFormat/>
+    <w:rPr>
+      <w:rFonts w:cs="Symbol"/>
+    </w:rPr>
+  </w:style>
+  <w:style w:type="character" w:styleId="ListLabel1169">
+    <w:name w:val="ListLabel 1169"/>
+    <w:qFormat/>
+    <w:rPr>
+      <w:rFonts w:cs="Courier New"/>
+    </w:rPr>
+  </w:style>
+  <w:style w:type="character" w:styleId="ListLabel1170">
+    <w:name w:val="ListLabel 1170"/>
+    <w:qFormat/>
+    <w:rPr>
+      <w:rFonts w:cs="Wingdings"/>
+    </w:rPr>
+  </w:style>
+  <w:style w:type="character" w:styleId="ListLabel1171">
+    <w:name w:val="ListLabel 1171"/>
+    <w:qFormat/>
+    <w:rPr>
+      <w:rFonts w:cs="Symbol"/>
+    </w:rPr>
+  </w:style>
+  <w:style w:type="character" w:styleId="ListLabel1172">
+    <w:name w:val="ListLabel 1172"/>
+    <w:qFormat/>
+    <w:rPr>
+      <w:rFonts w:cs="Courier New"/>
+    </w:rPr>
+  </w:style>
+  <w:style w:type="character" w:styleId="ListLabel1173">
+    <w:name w:val="ListLabel 1173"/>
+    <w:qFormat/>
+    <w:rPr>
+      <w:rFonts w:cs="Wingdings"/>
+    </w:rPr>
+  </w:style>
+  <w:style w:type="character" w:styleId="ListLabel1174">
+    <w:name w:val="ListLabel 1174"/>
+    <w:qFormat/>
+    <w:rPr>
+      <w:rFonts w:cs="Symbol"/>
+    </w:rPr>
+  </w:style>
+  <w:style w:type="character" w:styleId="ListLabel1175">
+    <w:name w:val="ListLabel 1175"/>
+    <w:qFormat/>
+    <w:rPr>
+      <w:rFonts w:cs="Courier New"/>
+    </w:rPr>
+  </w:style>
+  <w:style w:type="character" w:styleId="ListLabel1176">
+    <w:name w:val="ListLabel 1176"/>
+    <w:qFormat/>
+    <w:rPr>
+      <w:rFonts w:cs="Wingdings"/>
+    </w:rPr>
+  </w:style>
+  <w:style w:type="character" w:styleId="ListLabel1177">
+    <w:name w:val="ListLabel 1177"/>
+    <w:qFormat/>
+    <w:rPr>
+      <w:rFonts w:cs="Symbol"/>
+    </w:rPr>
+  </w:style>
+  <w:style w:type="character" w:styleId="ListLabel1178">
+    <w:name w:val="ListLabel 1178"/>
+    <w:qFormat/>
+    <w:rPr>
+      <w:rFonts w:cs="Courier New"/>
+    </w:rPr>
+  </w:style>
+  <w:style w:type="character" w:styleId="ListLabel1179">
+    <w:name w:val="ListLabel 1179"/>
+    <w:qFormat/>
+    <w:rPr>
+      <w:rFonts w:cs="Wingdings"/>
+    </w:rPr>
+  </w:style>
+  <w:style w:type="character" w:styleId="ListLabel1180">
+    <w:name w:val="ListLabel 1180"/>
+    <w:qFormat/>
+    <w:rPr>
+      <w:rFonts w:cs="Symbol"/>
+    </w:rPr>
+  </w:style>
+  <w:style w:type="character" w:styleId="ListLabel1181">
+    <w:name w:val="ListLabel 1181"/>
+    <w:qFormat/>
+    <w:rPr>
+      <w:rFonts w:cs="Courier New"/>
+    </w:rPr>
+  </w:style>
+  <w:style w:type="character" w:styleId="ListLabel1182">
+    <w:name w:val="ListLabel 1182"/>
+    <w:qFormat/>
+    <w:rPr>
+      <w:rFonts w:cs="Wingdings"/>
+    </w:rPr>
+  </w:style>
+  <w:style w:type="character" w:styleId="ListLabel1183">
+    <w:name w:val="ListLabel 1183"/>
+    <w:qFormat/>
+    <w:rPr>
+      <w:rFonts w:cs="Symbol"/>
+    </w:rPr>
+  </w:style>
+  <w:style w:type="character" w:styleId="ListLabel1184">
+    <w:name w:val="ListLabel 1184"/>
+    <w:qFormat/>
+    <w:rPr>
+      <w:rFonts w:cs="Courier New"/>
+    </w:rPr>
+  </w:style>
+  <w:style w:type="character" w:styleId="ListLabel1185">
+    <w:name w:val="ListLabel 1185"/>
+    <w:qFormat/>
+    <w:rPr>
+      <w:rFonts w:cs="Wingdings"/>
+    </w:rPr>
+  </w:style>
+  <w:style w:type="character" w:styleId="ListLabel1186">
+    <w:name w:val="ListLabel 1186"/>
+    <w:qFormat/>
+    <w:rPr>
+      <w:rFonts w:cs="Symbol"/>
+    </w:rPr>
+  </w:style>
+  <w:style w:type="character" w:styleId="ListLabel1187">
+    <w:name w:val="ListLabel 1187"/>
+    <w:qFormat/>
+    <w:rPr>
+      <w:rFonts w:cs="Courier New"/>
+    </w:rPr>
+  </w:style>
+  <w:style w:type="character" w:styleId="ListLabel1188">
+    <w:name w:val="ListLabel 1188"/>
+    <w:qFormat/>
+    <w:rPr>
+      <w:rFonts w:cs="Wingdings"/>
+    </w:rPr>
+  </w:style>
+  <w:style w:type="character" w:styleId="ListLabel1189">
+    <w:name w:val="ListLabel 1189"/>
+    <w:qFormat/>
+    <w:rPr>
+      <w:rFonts w:cs="Symbol"/>
+    </w:rPr>
+  </w:style>
+  <w:style w:type="character" w:styleId="ListLabel1190">
+    <w:name w:val="ListLabel 1190"/>
+    <w:qFormat/>
+    <w:rPr>
+      <w:rFonts w:cs="Courier New"/>
+    </w:rPr>
+  </w:style>
+  <w:style w:type="character" w:styleId="ListLabel1191">
+    <w:name w:val="ListLabel 1191"/>
+    <w:qFormat/>
+    <w:rPr>
+      <w:rFonts w:cs="Wingdings"/>
+    </w:rPr>
+  </w:style>
+  <w:style w:type="character" w:styleId="ListLabel1192">
+    <w:name w:val="ListLabel 1192"/>
+    <w:qFormat/>
+    <w:rPr>
+      <w:rFonts w:cs="Symbol"/>
+    </w:rPr>
+  </w:style>
+  <w:style w:type="character" w:styleId="ListLabel1193">
+    <w:name w:val="ListLabel 1193"/>
+    <w:qFormat/>
+    <w:rPr>
+      <w:rFonts w:cs="Courier New"/>
+    </w:rPr>
+  </w:style>
+  <w:style w:type="character" w:styleId="ListLabel1194">
+    <w:name w:val="ListLabel 1194"/>
+    <w:qFormat/>
+    <w:rPr>
+      <w:rFonts w:cs="Wingdings"/>
+    </w:rPr>
+  </w:style>
+  <w:style w:type="character" w:styleId="ListLabel1195">
+    <w:name w:val="ListLabel 1195"/>
+    <w:qFormat/>
+    <w:rPr>
+      <w:rFonts w:cs="Symbol"/>
+    </w:rPr>
+  </w:style>
+  <w:style w:type="character" w:styleId="ListLabel1196">
+    <w:name w:val="ListLabel 1196"/>
+    <w:qFormat/>
+    <w:rPr>
+      <w:rFonts w:cs="Courier New"/>
+    </w:rPr>
+  </w:style>
+  <w:style w:type="character" w:styleId="ListLabel1197">
+    <w:name w:val="ListLabel 1197"/>
+    <w:qFormat/>
+    <w:rPr>
+      <w:rFonts w:cs="Wingdings"/>
+    </w:rPr>
+  </w:style>
+  <w:style w:type="character" w:styleId="ListLabel1198">
+    <w:name w:val="ListLabel 1198"/>
+    <w:qFormat/>
+    <w:rPr>
+      <w:rFonts w:cs="Symbol"/>
+    </w:rPr>
+  </w:style>
+  <w:style w:type="character" w:styleId="ListLabel1199">
+    <w:name w:val="ListLabel 1199"/>
+    <w:qFormat/>
+    <w:rPr>
+      <w:rFonts w:cs="Courier New"/>
+    </w:rPr>
+  </w:style>
+  <w:style w:type="character" w:styleId="ListLabel1200">
+    <w:name w:val="ListLabel 1200"/>
+    <w:qFormat/>
+    <w:rPr>
+      <w:rFonts w:cs="Wingdings"/>
+    </w:rPr>
+  </w:style>
+  <w:style w:type="character" w:styleId="ListLabel1201">
+    <w:name w:val="ListLabel 1201"/>
+    <w:qFormat/>
+    <w:rPr>
+      <w:rFonts w:cs="Symbol"/>
+    </w:rPr>
+  </w:style>
+  <w:style w:type="character" w:styleId="ListLabel1202">
+    <w:name w:val="ListLabel 1202"/>
+    <w:qFormat/>
+    <w:rPr>
+      <w:rFonts w:cs="Courier New"/>
+    </w:rPr>
+  </w:style>
+  <w:style w:type="character" w:styleId="ListLabel1203">
+    <w:name w:val="ListLabel 1203"/>
+    <w:qFormat/>
+    <w:rPr>
+      <w:rFonts w:cs="Wingdings"/>
+    </w:rPr>
+  </w:style>
+  <w:style w:type="character" w:styleId="ListLabel1204">
+    <w:name w:val="ListLabel 1204"/>
+    <w:qFormat/>
+    <w:rPr>
+      <w:rFonts w:cs="Symbol"/>
+    </w:rPr>
+  </w:style>
+  <w:style w:type="character" w:styleId="ListLabel1205">
+    <w:name w:val="ListLabel 1205"/>
+    <w:qFormat/>
+    <w:rPr>
+      <w:rFonts w:cs="Courier New"/>
+    </w:rPr>
+  </w:style>
+  <w:style w:type="character" w:styleId="ListLabel1206">
+    <w:name w:val="ListLabel 1206"/>
+    <w:qFormat/>
+    <w:rPr>
+      <w:rFonts w:cs="Wingdings"/>
+    </w:rPr>
+  </w:style>
+  <w:style w:type="character" w:styleId="ListLabel1207">
+    <w:name w:val="ListLabel 1207"/>
+    <w:qFormat/>
+    <w:rPr>
+      <w:rFonts w:cs="Symbol"/>
+    </w:rPr>
+  </w:style>
+  <w:style w:type="character" w:styleId="ListLabel1208">
+    <w:name w:val="ListLabel 1208"/>
+    <w:qFormat/>
+    <w:rPr>
+      <w:rFonts w:cs="Courier New"/>
+    </w:rPr>
+  </w:style>
+  <w:style w:type="character" w:styleId="ListLabel1209">
+    <w:name w:val="ListLabel 1209"/>
+    <w:qFormat/>
+    <w:rPr>
+      <w:rFonts w:cs="Wingdings"/>
+    </w:rPr>
+  </w:style>
+  <w:style w:type="character" w:styleId="ListLabel1210">
+    <w:name w:val="ListLabel 1210"/>
+    <w:qFormat/>
+    <w:rPr>
+      <w:rFonts w:cs="Symbol"/>
+    </w:rPr>
+  </w:style>
+  <w:style w:type="character" w:styleId="ListLabel1211">
+    <w:name w:val="ListLabel 1211"/>
+    <w:qFormat/>
+    <w:rPr>
+      <w:rFonts w:cs="Courier New"/>
+    </w:rPr>
+  </w:style>
+  <w:style w:type="character" w:styleId="ListLabel1212">
+    <w:name w:val="ListLabel 1212"/>
+    <w:qFormat/>
+    <w:rPr>
+      <w:rFonts w:cs="Wingdings"/>
+    </w:rPr>
+  </w:style>
+  <w:style w:type="character" w:styleId="ListLabel1213">
+    <w:name w:val="ListLabel 1213"/>
+    <w:qFormat/>
+    <w:rPr>
+      <w:rFonts w:cs="Symbol"/>
+    </w:rPr>
+  </w:style>
+  <w:style w:type="character" w:styleId="ListLabel1214">
+    <w:name w:val="ListLabel 1214"/>
+    <w:qFormat/>
+    <w:rPr>
+      <w:rFonts w:cs="Courier New"/>
+    </w:rPr>
+  </w:style>
+  <w:style w:type="character" w:styleId="ListLabel1215">
+    <w:name w:val="ListLabel 1215"/>
+    <w:qFormat/>
+    <w:rPr>
+      <w:rFonts w:cs="Wingdings"/>
+    </w:rPr>
+  </w:style>
+  <w:style w:type="character" w:styleId="ListLabel1216">
+    <w:name w:val="ListLabel 1216"/>
+    <w:qFormat/>
+    <w:rPr>
+      <w:rFonts w:cs="Symbol"/>
+    </w:rPr>
+  </w:style>
+  <w:style w:type="character" w:styleId="ListLabel1217">
+    <w:name w:val="ListLabel 1217"/>
+    <w:qFormat/>
+    <w:rPr>
+      <w:rFonts w:cs="Courier New"/>
+    </w:rPr>
+  </w:style>
+  <w:style w:type="character" w:styleId="ListLabel1218">
+    <w:name w:val="ListLabel 1218"/>
+    <w:qFormat/>
+    <w:rPr>
+      <w:rFonts w:cs="Wingdings"/>
+    </w:rPr>
+  </w:style>
+  <w:style w:type="character" w:styleId="ListLabel1219">
+    <w:name w:val="ListLabel 1219"/>
+    <w:qFormat/>
+    <w:rPr>
+      <w:rFonts w:cs="Symbol"/>
+    </w:rPr>
+  </w:style>
+  <w:style w:type="character" w:styleId="ListLabel1220">
+    <w:name w:val="ListLabel 1220"/>
+    <w:qFormat/>
+    <w:rPr>
+      <w:rFonts w:cs="Courier New"/>
+    </w:rPr>
+  </w:style>
+  <w:style w:type="character" w:styleId="ListLabel1221">
+    <w:name w:val="ListLabel 1221"/>
+    <w:qFormat/>
+    <w:rPr>
+      <w:rFonts w:cs="Wingdings"/>
+    </w:rPr>
+  </w:style>
+  <w:style w:type="character" w:styleId="ListLabel1222">
+    <w:name w:val="ListLabel 1222"/>
+    <w:qFormat/>
+    <w:rPr>
+      <w:rFonts w:cs="Symbol"/>
+    </w:rPr>
+  </w:style>
+  <w:style w:type="character" w:styleId="ListLabel1223">
+    <w:name w:val="ListLabel 1223"/>
+    <w:qFormat/>
+    <w:rPr>
+      <w:rFonts w:cs="Courier New"/>
+    </w:rPr>
+  </w:style>
+  <w:style w:type="character" w:styleId="ListLabel1224">
+    <w:name w:val="ListLabel 1224"/>
+    <w:qFormat/>
+    <w:rPr>
+      <w:rFonts w:cs="Wingdings"/>
+    </w:rPr>
+  </w:style>
+  <w:style w:type="character" w:styleId="ListLabel1225">
+    <w:name w:val="ListLabel 1225"/>
+    <w:qFormat/>
+    <w:rPr>
+      <w:rFonts w:cs="Symbol"/>
+    </w:rPr>
+  </w:style>
+  <w:style w:type="character" w:styleId="ListLabel1226">
+    <w:name w:val="ListLabel 1226"/>
+    <w:qFormat/>
+    <w:rPr>
+      <w:rFonts w:cs="Courier New"/>
+    </w:rPr>
+  </w:style>
+  <w:style w:type="character" w:styleId="ListLabel1227">
+    <w:name w:val="ListLabel 1227"/>
+    <w:qFormat/>
+    <w:rPr>
+      <w:rFonts w:cs="Wingdings"/>
+    </w:rPr>
+  </w:style>
+  <w:style w:type="character" w:styleId="ListLabel1228">
+    <w:name w:val="ListLabel 1228"/>
+    <w:qFormat/>
+    <w:rPr>
+      <w:rFonts w:cs="Symbol"/>
+    </w:rPr>
+  </w:style>
+  <w:style w:type="character" w:styleId="ListLabel1229">
+    <w:name w:val="ListLabel 1229"/>
+    <w:qFormat/>
+    <w:rPr>
+      <w:rFonts w:cs="Courier New"/>
+    </w:rPr>
+  </w:style>
+  <w:style w:type="character" w:styleId="ListLabel1230">
+    <w:name w:val="ListLabel 1230"/>
+    <w:qFormat/>
+    <w:rPr>
+      <w:rFonts w:cs="Wingdings"/>
+    </w:rPr>
+  </w:style>
+  <w:style w:type="character" w:styleId="ListLabel1231">
+    <w:name w:val="ListLabel 1231"/>
+    <w:qFormat/>
+    <w:rPr>
+      <w:rFonts w:cs="Symbol"/>
+    </w:rPr>
+  </w:style>
+  <w:style w:type="character" w:styleId="ListLabel1232">
+    <w:name w:val="ListLabel 1232"/>
+    <w:qFormat/>
+    <w:rPr>
+      <w:rFonts w:cs="Courier New"/>
+    </w:rPr>
+  </w:style>
+  <w:style w:type="character" w:styleId="ListLabel1233">
+    <w:name w:val="ListLabel 1233"/>
+    <w:qFormat/>
+    <w:rPr>
+      <w:rFonts w:cs="Wingdings"/>
+    </w:rPr>
+  </w:style>
+  <w:style w:type="character" w:styleId="ListLabel1234">
+    <w:name w:val="ListLabel 1234"/>
+    <w:qFormat/>
+    <w:rPr>
+      <w:rFonts w:cs="Symbol"/>
+    </w:rPr>
+  </w:style>
+  <w:style w:type="character" w:styleId="ListLabel1235">
+    <w:name w:val="ListLabel 1235"/>
+    <w:qFormat/>
+    <w:rPr>
+      <w:rFonts w:cs="Courier New"/>
+    </w:rPr>
+  </w:style>
+  <w:style w:type="character" w:styleId="ListLabel1236">
+    <w:name w:val="ListLabel 1236"/>
+    <w:qFormat/>
+    <w:rPr>
+      <w:rFonts w:cs="Wingdings"/>
+    </w:rPr>
+  </w:style>
+  <w:style w:type="character" w:styleId="ListLabel1237">
+    <w:name w:val="ListLabel 1237"/>
+    <w:qFormat/>
+    <w:rPr>
+      <w:rFonts w:cs="Symbol"/>
+    </w:rPr>
+  </w:style>
+  <w:style w:type="character" w:styleId="ListLabel1238">
+    <w:name w:val="ListLabel 1238"/>
+    <w:qFormat/>
+    <w:rPr>
+      <w:rFonts w:cs="Courier New"/>
+    </w:rPr>
+  </w:style>
+  <w:style w:type="character" w:styleId="ListLabel1239">
+    <w:name w:val="ListLabel 1239"/>
+    <w:qFormat/>
+    <w:rPr>
+      <w:rFonts w:cs="Wingdings"/>
+    </w:rPr>
+  </w:style>
+  <w:style w:type="character" w:styleId="ListLabel1240">
+    <w:name w:val="ListLabel 1240"/>
+    <w:qFormat/>
+    <w:rPr>
+      <w:rFonts w:cs="Symbol"/>
+    </w:rPr>
+  </w:style>
+  <w:style w:type="character" w:styleId="ListLabel1241">
+    <w:name w:val="ListLabel 1241"/>
+    <w:qFormat/>
+    <w:rPr>
+      <w:rFonts w:cs="Courier New"/>
+    </w:rPr>
+  </w:style>
+  <w:style w:type="character" w:styleId="ListLabel1242">
+    <w:name w:val="ListLabel 1242"/>
+    <w:qFormat/>
+    <w:rPr>
+      <w:rFonts w:cs="Wingdings"/>
+    </w:rPr>
+  </w:style>
+  <w:style w:type="character" w:styleId="ListLabel1243">
+    <w:name w:val="ListLabel 1243"/>
+    <w:qFormat/>
+    <w:rPr>
+      <w:rFonts w:cs="Symbol"/>
+    </w:rPr>
+  </w:style>
+  <w:style w:type="character" w:styleId="ListLabel1244">
+    <w:name w:val="ListLabel 1244"/>
+    <w:qFormat/>
+    <w:rPr>
+      <w:rFonts w:cs="Courier New"/>
+    </w:rPr>
+  </w:style>
+  <w:style w:type="character" w:styleId="ListLabel1245">
+    <w:name w:val="ListLabel 1245"/>
+    <w:qFormat/>
+    <w:rPr>
+      <w:rFonts w:cs="Wingdings"/>
+    </w:rPr>
+  </w:style>
+  <w:style w:type="character" w:styleId="ListLabel1246">
+    <w:name w:val="ListLabel 1246"/>
+    <w:qFormat/>
+    <w:rPr>
+      <w:rFonts w:cs="Symbol"/>
+    </w:rPr>
+  </w:style>
+  <w:style w:type="character" w:styleId="ListLabel1247">
+    <w:name w:val="ListLabel 1247"/>
+    <w:qFormat/>
+    <w:rPr>
+      <w:rFonts w:cs="Courier New"/>
+    </w:rPr>
+  </w:style>
+  <w:style w:type="character" w:styleId="ListLabel1248">
+    <w:name w:val="ListLabel 1248"/>
+    <w:qFormat/>
+    <w:rPr>
+      <w:rFonts w:cs="Wingdings"/>
+    </w:rPr>
+  </w:style>
+  <w:style w:type="character" w:styleId="ListLabel1249">
+    <w:name w:val="ListLabel 1249"/>
+    <w:qFormat/>
+    <w:rPr>
+      <w:rFonts w:cs="Symbol"/>
+    </w:rPr>
+  </w:style>
+  <w:style w:type="character" w:styleId="ListLabel1250">
+    <w:name w:val="ListLabel 1250"/>
+    <w:qFormat/>
+    <w:rPr>
+      <w:rFonts w:cs="Courier New"/>
+    </w:rPr>
+  </w:style>
+  <w:style w:type="character" w:styleId="ListLabel1251">
+    <w:name w:val="ListLabel 1251"/>
+    <w:qFormat/>
+    <w:rPr>
+      <w:rFonts w:cs="Wingdings"/>
+    </w:rPr>
+  </w:style>
+  <w:style w:type="character" w:styleId="ListLabel1252">
+    <w:name w:val="ListLabel 1252"/>
+    <w:qFormat/>
+    <w:rPr>
+      <w:rFonts w:cs="Symbol"/>
+    </w:rPr>
+  </w:style>
+  <w:style w:type="character" w:styleId="ListLabel1253">
+    <w:name w:val="ListLabel 1253"/>
+    <w:qFormat/>
+    <w:rPr>
+      <w:rFonts w:cs="Courier New"/>
+    </w:rPr>
+  </w:style>
+  <w:style w:type="character" w:styleId="ListLabel1254">
+    <w:name w:val="ListLabel 1254"/>
+    <w:qFormat/>
+    <w:rPr>
+      <w:rFonts w:cs="Wingdings"/>
+    </w:rPr>
+  </w:style>
+  <w:style w:type="character" w:styleId="ListLabel1255">
+    <w:name w:val="ListLabel 1255"/>
+    <w:qFormat/>
+    <w:rPr>
+      <w:rFonts w:cs="Symbol"/>
+    </w:rPr>
+  </w:style>
+  <w:style w:type="character" w:styleId="ListLabel1256">
+    <w:name w:val="ListLabel 1256"/>
+    <w:qFormat/>
+    <w:rPr>
+      <w:rFonts w:cs="Courier New"/>
+    </w:rPr>
+  </w:style>
+  <w:style w:type="character" w:styleId="ListLabel1257">
+    <w:name w:val="ListLabel 1257"/>
+    <w:qFormat/>
+    <w:rPr>
+      <w:rFonts w:cs="Wingdings"/>
+    </w:rPr>
+  </w:style>
+  <w:style w:type="character" w:styleId="ListLabel1258">
+    <w:name w:val="ListLabel 1258"/>
+    <w:qFormat/>
+    <w:rPr>
+      <w:rFonts w:cs="Symbol"/>
+    </w:rPr>
+  </w:style>
+  <w:style w:type="character" w:styleId="ListLabel1259">
+    <w:name w:val="ListLabel 1259"/>
+    <w:qFormat/>
+    <w:rPr>
+      <w:rFonts w:cs="Courier New"/>
+    </w:rPr>
+  </w:style>
+  <w:style w:type="character" w:styleId="ListLabel1260">
+    <w:name w:val="ListLabel 1260"/>
+    <w:qFormat/>
+    <w:rPr>
+      <w:rFonts w:cs="Wingdings"/>
+    </w:rPr>
+  </w:style>
+  <w:style w:type="character" w:styleId="ListLabel1261">
+    <w:name w:val="ListLabel 1261"/>
+    <w:qFormat/>
+    <w:rPr>
+      <w:rFonts w:cs="Symbol"/>
+    </w:rPr>
+  </w:style>
+  <w:style w:type="character" w:styleId="ListLabel1262">
+    <w:name w:val="ListLabel 1262"/>
+    <w:qFormat/>
+    <w:rPr>
+      <w:rFonts w:cs="Courier New"/>
+    </w:rPr>
+  </w:style>
+  <w:style w:type="character" w:styleId="ListLabel1263">
+    <w:name w:val="ListLabel 1263"/>
+    <w:qFormat/>
+    <w:rPr>
+      <w:rFonts w:cs="Wingdings"/>
+    </w:rPr>
+  </w:style>
+  <w:style w:type="character" w:styleId="ListLabel1264">
+    <w:name w:val="ListLabel 1264"/>
+    <w:qFormat/>
+    <w:rPr>
+      <w:rFonts w:cs="Symbol"/>
+    </w:rPr>
+  </w:style>
+  <w:style w:type="character" w:styleId="ListLabel1265">
+    <w:name w:val="ListLabel 1265"/>
+    <w:qFormat/>
+    <w:rPr>
+      <w:rFonts w:cs="Courier New"/>
+    </w:rPr>
+  </w:style>
+  <w:style w:type="character" w:styleId="ListLabel1266">
+    <w:name w:val="ListLabel 1266"/>
+    <w:qFormat/>
+    <w:rPr>
+      <w:rFonts w:cs="Wingdings"/>
+    </w:rPr>
+  </w:style>
+  <w:style w:type="character" w:styleId="ListLabel1267">
+    <w:name w:val="ListLabel 1267"/>
+    <w:qFormat/>
+    <w:rPr>
+      <w:rFonts w:cs="Symbol"/>
+    </w:rPr>
+  </w:style>
+  <w:style w:type="character" w:styleId="ListLabel1268">
+    <w:name w:val="ListLabel 1268"/>
+    <w:qFormat/>
+    <w:rPr>
+      <w:rFonts w:cs="Courier New"/>
+    </w:rPr>
+  </w:style>
+  <w:style w:type="character" w:styleId="ListLabel1269">
+    <w:name w:val="ListLabel 1269"/>
+    <w:qFormat/>
+    <w:rPr>
+      <w:rFonts w:cs="Wingdings"/>
+    </w:rPr>
+  </w:style>
+  <w:style w:type="character" w:styleId="ListLabel1270">
+    <w:name w:val="ListLabel 1270"/>
+    <w:qFormat/>
+    <w:rPr>
+      <w:rFonts w:cs="Symbol"/>
+    </w:rPr>
+  </w:style>
+  <w:style w:type="character" w:styleId="ListLabel1271">
+    <w:name w:val="ListLabel 1271"/>
+    <w:qFormat/>
+    <w:rPr>
+      <w:rFonts w:cs="Courier New"/>
+    </w:rPr>
+  </w:style>
+  <w:style w:type="character" w:styleId="ListLabel1272">
+    <w:name w:val="ListLabel 1272"/>
+    <w:qFormat/>
+    <w:rPr>
+      <w:rFonts w:cs="Wingdings"/>
+    </w:rPr>
+  </w:style>
+  <w:style w:type="character" w:styleId="ListLabel1273">
+    <w:name w:val="ListLabel 1273"/>
+    <w:qFormat/>
+    <w:rPr>
+      <w:rFonts w:cs="Symbol"/>
+    </w:rPr>
+  </w:style>
+  <w:style w:type="character" w:styleId="ListLabel1274">
+    <w:name w:val="ListLabel 1274"/>
+    <w:qFormat/>
+    <w:rPr>
+      <w:rFonts w:cs="Courier New"/>
+    </w:rPr>
+  </w:style>
+  <w:style w:type="character" w:styleId="ListLabel1275">
+    <w:name w:val="ListLabel 1275"/>
+    <w:qFormat/>
+    <w:rPr>
+      <w:rFonts w:cs="Wingdings"/>
+    </w:rPr>
+  </w:style>
+  <w:style w:type="character" w:styleId="ListLabel1276">
+    <w:name w:val="ListLabel 1276"/>
+    <w:qFormat/>
+    <w:rPr>
+      <w:rFonts w:cs="Symbol"/>
+    </w:rPr>
+  </w:style>
+  <w:style w:type="character" w:styleId="ListLabel1277">
+    <w:name w:val="ListLabel 1277"/>
+    <w:qFormat/>
+    <w:rPr>
+      <w:rFonts w:cs="Courier New"/>
+    </w:rPr>
+  </w:style>
+  <w:style w:type="character" w:styleId="ListLabel1278">
+    <w:name w:val="ListLabel 1278"/>
+    <w:qFormat/>
+    <w:rPr>
+      <w:rFonts w:cs="Wingdings"/>
+    </w:rPr>
+  </w:style>
+  <w:style w:type="character" w:styleId="ListLabel1279">
+    <w:name w:val="ListLabel 1279"/>
+    <w:qFormat/>
+    <w:rPr>
+      <w:rFonts w:cs="Symbol"/>
+    </w:rPr>
+  </w:style>
+  <w:style w:type="character" w:styleId="ListLabel1280">
+    <w:name w:val="ListLabel 1280"/>
+    <w:qFormat/>
+    <w:rPr>
+      <w:rFonts w:cs="Courier New"/>
+    </w:rPr>
+  </w:style>
+  <w:style w:type="character" w:styleId="ListLabel1281">
+    <w:name w:val="ListLabel 1281"/>
+    <w:qFormat/>
+    <w:rPr>
+      <w:rFonts w:cs="Wingdings"/>
+    </w:rPr>
+  </w:style>
+  <w:style w:type="character" w:styleId="ListLabel1282">
+    <w:name w:val="ListLabel 1282"/>
+    <w:qFormat/>
+    <w:rPr>
+      <w:rFonts w:cs="Symbol"/>
+    </w:rPr>
+  </w:style>
+  <w:style w:type="character" w:styleId="ListLabel1283">
+    <w:name w:val="ListLabel 1283"/>
+    <w:qFormat/>
+    <w:rPr>
+      <w:rFonts w:cs="Courier New"/>
+    </w:rPr>
+  </w:style>
+  <w:style w:type="character" w:styleId="ListLabel1284">
+    <w:name w:val="ListLabel 1284"/>
+    <w:qFormat/>
+    <w:rPr>
+      <w:rFonts w:cs="Wingdings"/>
+    </w:rPr>
+  </w:style>
+  <w:style w:type="character" w:styleId="ListLabel1285">
+    <w:name w:val="ListLabel 1285"/>
+    <w:qFormat/>
+    <w:rPr>
+      <w:rFonts w:cs="Symbol"/>
+    </w:rPr>
+  </w:style>
+  <w:style w:type="character" w:styleId="ListLabel1286">
+    <w:name w:val="ListLabel 1286"/>
+    <w:qFormat/>
+    <w:rPr>
+      <w:rFonts w:cs="Courier New"/>
+    </w:rPr>
+  </w:style>
+  <w:style w:type="character" w:styleId="ListLabel1287">
+    <w:name w:val="ListLabel 1287"/>
+    <w:qFormat/>
+    <w:rPr>
+      <w:rFonts w:cs="Wingdings"/>
+    </w:rPr>
+  </w:style>
+  <w:style w:type="character" w:styleId="ListLabel1288">
+    <w:name w:val="ListLabel 1288"/>
+    <w:qFormat/>
+    <w:rPr>
+      <w:rFonts w:cs="Symbol"/>
+    </w:rPr>
+  </w:style>
+  <w:style w:type="character" w:styleId="ListLabel1289">
+    <w:name w:val="ListLabel 1289"/>
+    <w:qFormat/>
+    <w:rPr>
+      <w:rFonts w:cs="Courier New"/>
+    </w:rPr>
+  </w:style>
+  <w:style w:type="character" w:styleId="ListLabel1290">
+    <w:name w:val="ListLabel 1290"/>
+    <w:qFormat/>
+    <w:rPr>
+      <w:rFonts w:cs="Wingdings"/>
+    </w:rPr>
+  </w:style>
+  <w:style w:type="character" w:styleId="ListLabel1291">
+    <w:name w:val="ListLabel 1291"/>
+    <w:qFormat/>
+    <w:rPr>
+      <w:rFonts w:cs="Symbol"/>
+    </w:rPr>
+  </w:style>
+  <w:style w:type="character" w:styleId="ListLabel1292">
+    <w:name w:val="ListLabel 1292"/>
+    <w:qFormat/>
+    <w:rPr>
+      <w:rFonts w:cs="Courier New"/>
+    </w:rPr>
+  </w:style>
+  <w:style w:type="character" w:styleId="ListLabel1293">
+    <w:name w:val="ListLabel 1293"/>
+    <w:qFormat/>
+    <w:rPr>
+      <w:rFonts w:cs="Wingdings"/>
+    </w:rPr>
+  </w:style>
+  <w:style w:type="character" w:styleId="ListLabel1294">
+    <w:name w:val="ListLabel 1294"/>
+    <w:qFormat/>
+    <w:rPr>
+      <w:rFonts w:cs="Symbol"/>
+    </w:rPr>
+  </w:style>
+  <w:style w:type="character" w:styleId="ListLabel1295">
+    <w:name w:val="ListLabel 1295"/>
+    <w:qFormat/>
+    <w:rPr>
+      <w:rFonts w:cs="Courier New"/>
+    </w:rPr>
+  </w:style>
+  <w:style w:type="character" w:styleId="ListLabel1296">
+    <w:name w:val="ListLabel 1296"/>
+    <w:qFormat/>
+    <w:rPr>
+      <w:rFonts w:cs="Wingdings"/>
+    </w:rPr>
+  </w:style>
+  <w:style w:type="character" w:styleId="ListLabel1297">
+    <w:name w:val="ListLabel 1297"/>
+    <w:qFormat/>
+    <w:rPr>
+      <w:rFonts w:cs="Symbol"/>
+    </w:rPr>
+  </w:style>
+  <w:style w:type="character" w:styleId="ListLabel1298">
+    <w:name w:val="ListLabel 1298"/>
+    <w:qFormat/>
+    <w:rPr>
+      <w:rFonts w:cs="Courier New"/>
+    </w:rPr>
+  </w:style>
+  <w:style w:type="character" w:styleId="ListLabel1299">
+    <w:name w:val="ListLabel 1299"/>
+    <w:qFormat/>
+    <w:rPr>
+      <w:rFonts w:cs="Wingdings"/>
+    </w:rPr>
+  </w:style>
+  <w:style w:type="character" w:styleId="ListLabel1300">
+    <w:name w:val="ListLabel 1300"/>
+    <w:qFormat/>
+    <w:rPr>
+      <w:rFonts w:cs="Symbol"/>
+    </w:rPr>
+  </w:style>
+  <w:style w:type="character" w:styleId="ListLabel1301">
+    <w:name w:val="ListLabel 1301"/>
+    <w:qFormat/>
+    <w:rPr>
+      <w:rFonts w:cs="Courier New"/>
+    </w:rPr>
+  </w:style>
+  <w:style w:type="character" w:styleId="ListLabel1302">
+    <w:name w:val="ListLabel 1302"/>
+    <w:qFormat/>
+    <w:rPr>
+      <w:rFonts w:cs="Wingdings"/>
+    </w:rPr>
+  </w:style>
+  <w:style w:type="character" w:styleId="ListLabel1303">
+    <w:name w:val="ListLabel 1303"/>
+    <w:qFormat/>
+    <w:rPr>
+      <w:rFonts w:cs="Symbol"/>
+    </w:rPr>
+  </w:style>
+  <w:style w:type="character" w:styleId="ListLabel1304">
+    <w:name w:val="ListLabel 1304"/>
+    <w:qFormat/>
+    <w:rPr>
+      <w:rFonts w:cs="Courier New"/>
+    </w:rPr>
+  </w:style>
+  <w:style w:type="character" w:styleId="ListLabel1305">
+    <w:name w:val="ListLabel 1305"/>
+    <w:qFormat/>
+    <w:rPr>
+      <w:rFonts w:cs="Wingdings"/>
+    </w:rPr>
+  </w:style>
+  <w:style w:type="character" w:styleId="ListLabel1306">
+    <w:name w:val="ListLabel 1306"/>
+    <w:qFormat/>
+    <w:rPr>
+      <w:rFonts w:cs="Symbol"/>
+    </w:rPr>
+  </w:style>
+  <w:style w:type="character" w:styleId="ListLabel1307">
+    <w:name w:val="ListLabel 1307"/>
+    <w:qFormat/>
+    <w:rPr>
+      <w:rFonts w:cs="Courier New"/>
+    </w:rPr>
+  </w:style>
+  <w:style w:type="character" w:styleId="ListLabel1308">
+    <w:name w:val="ListLabel 1308"/>
+    <w:qFormat/>
+    <w:rPr>
+      <w:rFonts w:cs="Wingdings"/>
+    </w:rPr>
+  </w:style>
   <w:style w:type="paragraph" w:styleId="Berschrift">
     <w:name w:val="Überschrift"/>
     <w:basedOn w:val="Normal"/>

</xml_diff>

<commit_message>
Framework V3.1.1: - Added new car model variables (drivemode, power, energyused, energyrecd)     (transmitted via L message) - Network/modem rework to minimize hard coded delays - GPRS reconnect speedup - Fixed modem reboot/reset handling - Added car bits option 0x80 to suppress SMS forwarding - Fixed stp_l2f() minus sign prefix for values between -1 and 0 - New compiler flags for code exclusion: OVMS_NO_PHONEBOOKAP,     OVMS_NO_TPMS, OVMS_NO_GPIOFN, OVMS_NO_STD_STAT - Code cleanup & documentation
Server V2.3.5:
- Added new car model variables (drivemode, power, energyused, energyrecd)

Twizy V3.8.3 beta1:
- Charge start/stop notifications changed to ENV to update flags immediately
- Network streaming/update rework & timing optimization
- PORTA inputs now disabled by default, enabled by feature #15 + 0x10
- Support for new car model variables (drivemode, power, energy)
- Removed power/energy/trip value rounding on log entries
</commit_message>
<xml_diff>
--- a/docs/OVMS_Protocol.docx
+++ b/docs/OVMS_Protocol.docx
@@ -227,25 +227,7 @@
         <w:rPr>
           <w:b/>
         </w:rPr>
-        <w:t>Guide v2.</w:t>
-      </w:r>
-      <w:r>
-        <w:rPr>
-          <w:b/>
-        </w:rPr>
-        <w:t>6</w:t>
-      </w:r>
-      <w:r>
-        <w:rPr>
-          <w:b/>
-        </w:rPr>
-        <w:t>.1 (</w:t>
-      </w:r>
-      <w:r>
-        <w:rPr>
-          <w:b/>
-        </w:rPr>
-        <w:t>24</w:t>
+        <w:t>Guide v2.6.1 (24</w:t>
       </w:r>
       <w:r>
         <w:rPr>
@@ -258,31 +240,7 @@
         <w:rPr>
           <w:b/>
         </w:rPr>
-        <w:t xml:space="preserve"> </w:t>
-      </w:r>
-      <w:r>
-        <w:rPr>
-          <w:b/>
-        </w:rPr>
-        <w:t xml:space="preserve">December </w:t>
-      </w:r>
-      <w:r>
-        <w:rPr>
-          <w:b/>
-        </w:rPr>
-        <w:t>201</w:t>
-      </w:r>
-      <w:r>
-        <w:rPr>
-          <w:b/>
-        </w:rPr>
-        <w:t>6</w:t>
-      </w:r>
-      <w:r>
-        <w:rPr>
-          <w:b/>
-        </w:rPr>
-        <w:t>)</w:t>
+        <w:t xml:space="preserve"> December 2016)</w:t>
       </w:r>
     </w:p>
     <w:p>
@@ -340,19 +298,8 @@
       </w:pPr>
       <w:r>
         <w:rPr/>
-        <w:t>V2.</w:t>
-      </w:r>
-      <w:r>
-        <w:rPr/>
-        <w:t>6</w:t>
-      </w:r>
-      <w:r>
-        <w:rPr/>
-        <w:t>.1</w:t>
+        <w:t>V2.6.1</w:t>
         <w:tab/>
-      </w:r>
-      <w:r>
-        <w:rPr/>
         <w:t>24</w:t>
       </w:r>
       <w:r>
@@ -363,26 +310,8 @@
       </w:r>
       <w:r>
         <w:rPr/>
-        <w:t xml:space="preserve"> </w:t>
-      </w:r>
-      <w:r>
-        <w:rPr/>
-        <w:t>December</w:t>
-      </w:r>
-      <w:r>
-        <w:rPr/>
-        <w:t xml:space="preserve"> 201</w:t>
-      </w:r>
-      <w:r>
-        <w:rPr/>
-        <w:t>6</w:t>
-      </w:r>
-      <w:r>
-        <w:rPr/>
+        <w:t xml:space="preserve"> December 2016</w:t>
         <w:tab/>
-      </w:r>
-      <w:r>
-        <w:rPr/>
         <w:t>Batch clients</w:t>
       </w:r>
     </w:p>
@@ -922,9 +851,9 @@
         <w:pStyle w:val="Berschrift1"/>
         <w:rPr/>
       </w:pPr>
-      <w:bookmarkStart w:id="0" w:name="__RefHeading__1656_1408131263"/>
+      <w:bookmarkStart w:id="0" w:name="_Toc197824832"/>
       <w:bookmarkStart w:id="1" w:name="_Toc237847732"/>
-      <w:bookmarkStart w:id="2" w:name="_Toc197824832"/>
+      <w:bookmarkStart w:id="2" w:name="__RefHeading__1656_1408131263"/>
       <w:bookmarkEnd w:id="0"/>
       <w:bookmarkEnd w:id="1"/>
       <w:bookmarkEnd w:id="2"/>
@@ -2163,8 +2092,8 @@
         <w:pStyle w:val="Berschrift1"/>
         <w:rPr/>
       </w:pPr>
-      <w:bookmarkStart w:id="3" w:name="_Toc197824833"/>
-      <w:bookmarkStart w:id="4" w:name="_Toc237847733"/>
+      <w:bookmarkStart w:id="3" w:name="_Toc237847733"/>
+      <w:bookmarkStart w:id="4" w:name="_Toc197824833"/>
       <w:bookmarkStart w:id="5" w:name="__RefHeading__1658_1408131263"/>
       <w:bookmarkEnd w:id="5"/>
       <w:r>
@@ -2187,8 +2116,8 @@
         </w:numPr>
         <w:rPr/>
       </w:pPr>
-      <w:bookmarkStart w:id="6" w:name="__RefHeading__1660_1408131263"/>
-      <w:bookmarkStart w:id="7" w:name="_Toc237847734"/>
+      <w:bookmarkStart w:id="6" w:name="_Toc237847734"/>
+      <w:bookmarkStart w:id="7" w:name="__RefHeading__1660_1408131263"/>
       <w:bookmarkEnd w:id="6"/>
       <w:bookmarkEnd w:id="7"/>
       <w:r>
@@ -2266,27 +2195,7 @@
       </w:pPr>
       <w:r>
         <w:rPr/>
-        <w:t>A</w:t>
-      </w:r>
-      <w:r>
-        <w:rPr/>
-        <w:t>ctive client</w:t>
-      </w:r>
-      <w:r>
-        <w:rPr/>
-        <w:t xml:space="preserve">: </w:t>
-      </w:r>
-      <w:r>
-        <w:rPr/>
-        <w:t>interactive user</w:t>
-      </w:r>
-      <w:r>
-        <w:rPr/>
-        <w:t xml:space="preserve"> app</w:t>
-      </w:r>
-      <w:r>
-        <w:rPr/>
-        <w:t>lications, i.e. mobile App</w:t>
+        <w:t>Active client: interactive user applications, i.e. mobile App</w:t>
       </w:r>
     </w:p>
     <w:p>
@@ -2347,8 +2256,8 @@
         </w:numPr>
         <w:rPr/>
       </w:pPr>
-      <w:bookmarkStart w:id="8" w:name="__RefHeading__1662_1408131263"/>
-      <w:bookmarkStart w:id="9" w:name="_Toc237847735"/>
+      <w:bookmarkStart w:id="8" w:name="_Toc237847735"/>
+      <w:bookmarkStart w:id="9" w:name="__RefHeading__1662_1408131263"/>
       <w:bookmarkEnd w:id="8"/>
       <w:bookmarkEnd w:id="9"/>
       <w:r>
@@ -2421,15 +2330,7 @@
       </w:pPr>
       <w:r>
         <w:rPr/>
-        <w:t xml:space="preserve">For </w:t>
-      </w:r>
-      <w:r>
-        <w:rPr/>
-        <w:t>interactive user apps</w:t>
-      </w:r>
-      <w:r>
-        <w:rPr/>
-        <w:t>:</w:t>
+        <w:t>For interactive user apps:</w:t>
         <w:br/>
       </w:r>
       <w:r>
@@ -2452,15 +2353,7 @@
       </w:pPr>
       <w:r>
         <w:rPr/>
-        <w:t xml:space="preserve">For </w:t>
-      </w:r>
-      <w:r>
-        <w:rPr/>
-        <w:t>noninteractive batch apps</w:t>
-      </w:r>
-      <w:r>
-        <w:rPr/>
-        <w:t>:</w:t>
+        <w:t>For noninteractive batch apps:</w:t>
         <w:br/>
       </w:r>
       <w:r>
@@ -2468,35 +2361,7 @@
           <w:b/>
           <w:sz w:val="20"/>
         </w:rPr>
-        <w:t>MP-</w:t>
-      </w:r>
-      <w:r>
-        <w:rPr>
-          <w:b/>
-          <w:sz w:val="20"/>
-        </w:rPr>
-        <w:t>B</w:t>
-      </w:r>
-      <w:r>
-        <w:rPr>
-          <w:b/>
-          <w:sz w:val="20"/>
-        </w:rPr>
-        <w:t xml:space="preserve"> &lt;protection scheme&gt; &lt;token&gt; &lt;</w:t>
-      </w:r>
-      <w:r>
-        <w:rPr>
-          <w:b/>
-          <w:sz w:val="20"/>
-        </w:rPr>
-        <w:t>d</w:t>
-      </w:r>
-      <w:r>
-        <w:rPr>
-          <w:b/>
-          <w:sz w:val="20"/>
-        </w:rPr>
-        <w:t>igest&gt; &lt;car id&gt;</w:t>
+        <w:t>MP-B &lt;protection scheme&gt; &lt;token&gt; &lt;digest&gt; &lt;car id&gt;</w:t>
         <w:br/>
       </w:r>
     </w:p>
@@ -2582,17 +2447,13 @@
         </w:numPr>
         <w:rPr/>
       </w:pPr>
-      <w:bookmarkStart w:id="10" w:name="__RefHeading__1664_1408131263"/>
-      <w:bookmarkStart w:id="11" w:name="_Toc237847736"/>
+      <w:bookmarkStart w:id="10" w:name="_Toc237847736"/>
+      <w:bookmarkStart w:id="11" w:name="__RefHeading__1664_1408131263"/>
       <w:bookmarkEnd w:id="10"/>
       <w:bookmarkEnd w:id="11"/>
       <w:r>
         <w:rPr/>
-        <w:t xml:space="preserve">Encryption Protection Scheme 0x30 </w:t>
-      </w:r>
-      <w:r>
-        <w:rPr/>
-        <w:t>("0")</w:t>
+        <w:t>Encryption Protection Scheme 0x30 ("0")</w:t>
       </w:r>
     </w:p>
     <w:p>
@@ -2860,8 +2721,8 @@
         </w:numPr>
         <w:rPr/>
       </w:pPr>
-      <w:bookmarkStart w:id="12" w:name="__RefHeading__1666_1408131263"/>
-      <w:bookmarkStart w:id="13" w:name="_Toc237847737"/>
+      <w:bookmarkStart w:id="12" w:name="_Toc237847737"/>
+      <w:bookmarkStart w:id="13" w:name="__RefHeading__1666_1408131263"/>
       <w:bookmarkEnd w:id="12"/>
       <w:bookmarkEnd w:id="13"/>
       <w:r>
@@ -2963,8 +2824,8 @@
         </w:numPr>
         <w:rPr/>
       </w:pPr>
-      <w:bookmarkStart w:id="14" w:name="__RefHeading__1668_1408131263"/>
-      <w:bookmarkStart w:id="15" w:name="_Toc237847738"/>
+      <w:bookmarkStart w:id="14" w:name="_Toc237847738"/>
+      <w:bookmarkStart w:id="15" w:name="__RefHeading__1668_1408131263"/>
       <w:bookmarkEnd w:id="14"/>
       <w:bookmarkEnd w:id="15"/>
       <w:r>
@@ -3225,8 +3086,8 @@
         </w:numPr>
         <w:rPr/>
       </w:pPr>
-      <w:bookmarkStart w:id="16" w:name="__RefHeading__1670_1408131263"/>
-      <w:bookmarkStart w:id="17" w:name="_Toc237847739"/>
+      <w:bookmarkStart w:id="16" w:name="_Toc237847739"/>
+      <w:bookmarkStart w:id="17" w:name="__RefHeading__1670_1408131263"/>
       <w:bookmarkEnd w:id="16"/>
       <w:bookmarkEnd w:id="17"/>
       <w:r>
@@ -3290,17 +3151,13 @@
         </w:numPr>
         <w:rPr/>
       </w:pPr>
-      <w:bookmarkStart w:id="18" w:name="__RefHeading__1672_1408131263"/>
-      <w:bookmarkStart w:id="19" w:name="_Toc237847740"/>
+      <w:bookmarkStart w:id="18" w:name="_Toc237847740"/>
+      <w:bookmarkStart w:id="19" w:name="__RefHeading__1672_1408131263"/>
       <w:bookmarkEnd w:id="18"/>
       <w:bookmarkEnd w:id="19"/>
       <w:r>
         <w:rPr/>
-        <w:t xml:space="preserve">Car &lt;-&gt; Server &lt;-&gt; </w:t>
-      </w:r>
-      <w:r>
-        <w:rPr/>
-        <w:t>App</w:t>
+        <w:t>Car &lt;-&gt; Server &lt;-&gt; App</w:t>
       </w:r>
     </w:p>
     <w:p>
@@ -3517,8 +3374,8 @@
         </w:numPr>
         <w:rPr/>
       </w:pPr>
-      <w:bookmarkStart w:id="20" w:name="__RefHeading__1674_1408131263"/>
-      <w:bookmarkStart w:id="21" w:name="_Toc237847741"/>
+      <w:bookmarkStart w:id="20" w:name="_Toc237847741"/>
+      <w:bookmarkStart w:id="21" w:name="__RefHeading__1674_1408131263"/>
       <w:bookmarkEnd w:id="20"/>
       <w:bookmarkEnd w:id="21"/>
       <w:r>
@@ -3563,8 +3420,8 @@
         </w:numPr>
         <w:rPr/>
       </w:pPr>
-      <w:bookmarkStart w:id="22" w:name="__RefHeading__1676_1408131263"/>
-      <w:bookmarkStart w:id="23" w:name="_Toc237847742"/>
+      <w:bookmarkStart w:id="22" w:name="_Toc237847742"/>
+      <w:bookmarkStart w:id="23" w:name="__RefHeading__1676_1408131263"/>
       <w:bookmarkEnd w:id="22"/>
       <w:bookmarkEnd w:id="23"/>
       <w:r>
@@ -3609,8 +3466,8 @@
         </w:numPr>
         <w:rPr/>
       </w:pPr>
-      <w:bookmarkStart w:id="24" w:name="__RefHeading__1678_1408131263"/>
-      <w:bookmarkStart w:id="25" w:name="_Toc237847743"/>
+      <w:bookmarkStart w:id="24" w:name="_Toc237847743"/>
+      <w:bookmarkStart w:id="25" w:name="__RefHeading__1678_1408131263"/>
       <w:bookmarkEnd w:id="24"/>
       <w:bookmarkEnd w:id="25"/>
       <w:r>
@@ -3721,8 +3578,8 @@
         </w:numPr>
         <w:rPr/>
       </w:pPr>
-      <w:bookmarkStart w:id="26" w:name="__RefHeading__1680_1408131263"/>
-      <w:bookmarkStart w:id="27" w:name="_Toc237847744"/>
+      <w:bookmarkStart w:id="26" w:name="_Toc237847744"/>
+      <w:bookmarkStart w:id="27" w:name="__RefHeading__1680_1408131263"/>
       <w:bookmarkEnd w:id="26"/>
       <w:bookmarkEnd w:id="27"/>
       <w:r>
@@ -3885,8 +3742,8 @@
         </w:numPr>
         <w:rPr/>
       </w:pPr>
-      <w:bookmarkStart w:id="28" w:name="__RefHeading__1682_1408131263"/>
-      <w:bookmarkStart w:id="29" w:name="_Toc237847745"/>
+      <w:bookmarkStart w:id="28" w:name="_Toc237847745"/>
+      <w:bookmarkStart w:id="29" w:name="__RefHeading__1682_1408131263"/>
       <w:bookmarkEnd w:id="28"/>
       <w:bookmarkEnd w:id="29"/>
       <w:r>
@@ -4463,8 +4320,8 @@
         </w:numPr>
         <w:rPr/>
       </w:pPr>
-      <w:bookmarkStart w:id="32" w:name="__RefHeading__1686_1408131263"/>
-      <w:bookmarkStart w:id="33" w:name="_Toc237847747"/>
+      <w:bookmarkStart w:id="32" w:name="_Toc237847747"/>
+      <w:bookmarkStart w:id="33" w:name="__RefHeading__1686_1408131263"/>
       <w:bookmarkEnd w:id="32"/>
       <w:bookmarkEnd w:id="33"/>
       <w:r>
@@ -4612,8 +4469,8 @@
         </w:numPr>
         <w:rPr/>
       </w:pPr>
-      <w:bookmarkStart w:id="34" w:name="__RefHeading__1688_1408131263"/>
-      <w:bookmarkStart w:id="35" w:name="_Toc237847748"/>
+      <w:bookmarkStart w:id="34" w:name="_Toc237847748"/>
+      <w:bookmarkStart w:id="35" w:name="__RefHeading__1688_1408131263"/>
       <w:bookmarkEnd w:id="34"/>
       <w:bookmarkEnd w:id="35"/>
       <w:r>
@@ -4703,8 +4560,8 @@
         </w:numPr>
         <w:rPr/>
       </w:pPr>
-      <w:bookmarkStart w:id="36" w:name="__RefHeading__1690_1408131263"/>
-      <w:bookmarkStart w:id="37" w:name="_Toc237847749"/>
+      <w:bookmarkStart w:id="36" w:name="_Toc237847749"/>
+      <w:bookmarkStart w:id="37" w:name="__RefHeading__1690_1408131263"/>
       <w:bookmarkEnd w:id="36"/>
       <w:bookmarkEnd w:id="37"/>
       <w:r>
@@ -4782,8 +4639,8 @@
         </w:numPr>
         <w:rPr/>
       </w:pPr>
-      <w:bookmarkStart w:id="38" w:name="__RefHeading__1692_1408131263"/>
-      <w:bookmarkStart w:id="39" w:name="_Toc237847750"/>
+      <w:bookmarkStart w:id="38" w:name="_Toc237847750"/>
+      <w:bookmarkStart w:id="39" w:name="__RefHeading__1692_1408131263"/>
       <w:bookmarkEnd w:id="38"/>
       <w:bookmarkEnd w:id="39"/>
       <w:r>
@@ -4990,8 +4847,8 @@
         </w:numPr>
         <w:rPr/>
       </w:pPr>
-      <w:bookmarkStart w:id="40" w:name="__RefHeading__1694_1408131263"/>
-      <w:bookmarkStart w:id="41" w:name="_Toc237847751"/>
+      <w:bookmarkStart w:id="40" w:name="_Toc237847751"/>
+      <w:bookmarkStart w:id="41" w:name="__RefHeading__1694_1408131263"/>
       <w:bookmarkEnd w:id="40"/>
       <w:bookmarkEnd w:id="41"/>
       <w:r>
@@ -5396,8 +5253,8 @@
         </w:numPr>
         <w:rPr/>
       </w:pPr>
-      <w:bookmarkStart w:id="42" w:name="__RefHeading__1696_1408131263"/>
-      <w:bookmarkStart w:id="43" w:name="_Toc237847752"/>
+      <w:bookmarkStart w:id="42" w:name="_Toc237847752"/>
+      <w:bookmarkStart w:id="43" w:name="__RefHeading__1696_1408131263"/>
       <w:bookmarkEnd w:id="42"/>
       <w:bookmarkEnd w:id="43"/>
       <w:r>
@@ -5657,8 +5514,8 @@
         </w:numPr>
         <w:rPr/>
       </w:pPr>
-      <w:bookmarkStart w:id="44" w:name="__RefHeading__1698_1408131263"/>
-      <w:bookmarkStart w:id="45" w:name="_Toc237847753"/>
+      <w:bookmarkStart w:id="44" w:name="_Toc237847753"/>
+      <w:bookmarkStart w:id="45" w:name="__RefHeading__1698_1408131263"/>
       <w:bookmarkEnd w:id="44"/>
       <w:bookmarkEnd w:id="45"/>
       <w:r>
@@ -5703,8 +5560,8 @@
         </w:numPr>
         <w:rPr/>
       </w:pPr>
-      <w:bookmarkStart w:id="46" w:name="__RefHeading__1700_1408131263"/>
-      <w:bookmarkStart w:id="47" w:name="_Toc237847754"/>
+      <w:bookmarkStart w:id="46" w:name="_Toc237847754"/>
+      <w:bookmarkStart w:id="47" w:name="__RefHeading__1700_1408131263"/>
       <w:bookmarkEnd w:id="46"/>
       <w:bookmarkEnd w:id="47"/>
       <w:r>
@@ -5803,8 +5660,8 @@
         </w:numPr>
         <w:rPr/>
       </w:pPr>
-      <w:bookmarkStart w:id="48" w:name="__RefHeading__1702_1408131263"/>
-      <w:bookmarkStart w:id="49" w:name="_Toc237847755"/>
+      <w:bookmarkStart w:id="48" w:name="_Toc237847755"/>
+      <w:bookmarkStart w:id="49" w:name="__RefHeading__1702_1408131263"/>
       <w:bookmarkEnd w:id="48"/>
       <w:bookmarkEnd w:id="49"/>
       <w:r>
@@ -6095,8 +5952,8 @@
         </w:numPr>
         <w:rPr/>
       </w:pPr>
-      <w:bookmarkStart w:id="50" w:name="__RefHeading__1704_1408131263"/>
-      <w:bookmarkStart w:id="51" w:name="_Toc237847756"/>
+      <w:bookmarkStart w:id="50" w:name="_Toc237847756"/>
+      <w:bookmarkStart w:id="51" w:name="__RefHeading__1704_1408131263"/>
       <w:bookmarkEnd w:id="50"/>
       <w:bookmarkEnd w:id="51"/>
       <w:r>
@@ -6214,8 +6071,8 @@
         </w:numPr>
         <w:rPr/>
       </w:pPr>
-      <w:bookmarkStart w:id="52" w:name="__RefHeading__1706_1408131263"/>
-      <w:bookmarkStart w:id="53" w:name="_Toc237847757"/>
+      <w:bookmarkStart w:id="52" w:name="_Toc237847757"/>
+      <w:bookmarkStart w:id="53" w:name="__RefHeading__1706_1408131263"/>
       <w:bookmarkEnd w:id="52"/>
       <w:bookmarkEnd w:id="53"/>
       <w:r>
@@ -6765,8 +6622,8 @@
         </w:numPr>
         <w:rPr/>
       </w:pPr>
-      <w:bookmarkStart w:id="57" w:name="__RefHeading__1708_1408131263"/>
-      <w:bookmarkStart w:id="58" w:name="_Toc237847758"/>
+      <w:bookmarkStart w:id="57" w:name="_Toc237847758"/>
+      <w:bookmarkStart w:id="58" w:name="__RefHeading__1708_1408131263"/>
       <w:bookmarkEnd w:id="57"/>
       <w:bookmarkEnd w:id="58"/>
       <w:r>
@@ -6830,8 +6687,8 @@
         </w:numPr>
         <w:rPr/>
       </w:pPr>
-      <w:bookmarkStart w:id="59" w:name="__RefHeading__1710_1408131263"/>
-      <w:bookmarkStart w:id="60" w:name="_Toc237847759"/>
+      <w:bookmarkStart w:id="59" w:name="_Toc237847759"/>
+      <w:bookmarkStart w:id="60" w:name="__RefHeading__1710_1408131263"/>
       <w:bookmarkEnd w:id="59"/>
       <w:bookmarkEnd w:id="60"/>
       <w:r>
@@ -6991,6 +6848,70 @@
     </w:p>
     <w:p>
       <w:pPr>
+        <w:pStyle w:val="ListParagraph"/>
+        <w:numPr>
+          <w:ilvl w:val="0"/>
+          <w:numId w:val="17"/>
+        </w:numPr>
+        <w:rPr/>
+      </w:pPr>
+      <w:r>
+        <w:rPr/>
+        <w:t>Drive mode (car specific encoding of current drive mode)</w:t>
+      </w:r>
+    </w:p>
+    <w:p>
+      <w:pPr>
+        <w:pStyle w:val="ListParagraph"/>
+        <w:numPr>
+          <w:ilvl w:val="0"/>
+          <w:numId w:val="17"/>
+        </w:numPr>
+        <w:rPr/>
+      </w:pPr>
+      <w:r>
+        <w:rPr/>
+        <w:t>Battery p</w:t>
+      </w:r>
+      <w:r>
+        <w:rPr/>
+        <w:t xml:space="preserve">ower </w:t>
+      </w:r>
+      <w:r>
+        <w:rPr/>
+        <w:t>level (in kW, negative = charging)</w:t>
+      </w:r>
+    </w:p>
+    <w:p>
+      <w:pPr>
+        <w:pStyle w:val="ListParagraph"/>
+        <w:numPr>
+          <w:ilvl w:val="0"/>
+          <w:numId w:val="17"/>
+        </w:numPr>
+        <w:rPr/>
+      </w:pPr>
+      <w:r>
+        <w:rPr/>
+        <w:t>Energy used (in Wh)</w:t>
+      </w:r>
+    </w:p>
+    <w:p>
+      <w:pPr>
+        <w:pStyle w:val="ListParagraph"/>
+        <w:numPr>
+          <w:ilvl w:val="0"/>
+          <w:numId w:val="17"/>
+        </w:numPr>
+        <w:rPr/>
+      </w:pPr>
+      <w:r>
+        <w:rPr/>
+        <w:t>Energy recovered (in Wh)</w:t>
+      </w:r>
+    </w:p>
+    <w:p>
+      <w:pPr>
         <w:pStyle w:val="Normal"/>
         <w:rPr/>
       </w:pPr>
@@ -7007,8 +6928,8 @@
         </w:numPr>
         <w:rPr/>
       </w:pPr>
-      <w:bookmarkStart w:id="61" w:name="__RefHeading__1712_1408131263"/>
-      <w:bookmarkStart w:id="62" w:name="_Toc237847760"/>
+      <w:bookmarkStart w:id="61" w:name="_Toc237847760"/>
+      <w:bookmarkStart w:id="62" w:name="__RefHeading__1712_1408131263"/>
       <w:bookmarkEnd w:id="61"/>
       <w:bookmarkEnd w:id="62"/>
       <w:r>
@@ -7112,8 +7033,8 @@
         </w:numPr>
         <w:rPr/>
       </w:pPr>
-      <w:bookmarkStart w:id="63" w:name="__RefHeading__1714_1408131263"/>
-      <w:bookmarkStart w:id="64" w:name="_Toc237847761"/>
+      <w:bookmarkStart w:id="63" w:name="_Toc237847761"/>
+      <w:bookmarkStart w:id="64" w:name="__RefHeading__1714_1408131263"/>
       <w:bookmarkEnd w:id="63"/>
       <w:bookmarkEnd w:id="64"/>
       <w:r>
@@ -7315,8 +7236,8 @@
         </w:numPr>
         <w:rPr/>
       </w:pPr>
-      <w:bookmarkStart w:id="65" w:name="__RefHeading__1716_1408131263"/>
-      <w:bookmarkStart w:id="66" w:name="_Toc237847762"/>
+      <w:bookmarkStart w:id="65" w:name="_Toc237847762"/>
+      <w:bookmarkStart w:id="66" w:name="__RefHeading__1716_1408131263"/>
       <w:bookmarkEnd w:id="65"/>
       <w:bookmarkEnd w:id="66"/>
       <w:r>
@@ -7340,50 +7261,26 @@
       </w:pPr>
       <w:r>
         <w:rPr/>
-        <w:t xml:space="preserve">This message is sent &lt;servertocar&gt; or &lt;servertoapp&gt; to indicate the connection status of the peer (car for &lt;servertoapp&gt;, </w:t>
-      </w:r>
-      <w:r>
-        <w:rPr/>
-        <w:t xml:space="preserve">interactive </w:t>
-      </w:r>
-      <w:r>
-        <w:rPr/>
-        <w:t>app</w:t>
-      </w:r>
-      <w:r>
-        <w:rPr/>
-        <w:t>s</w:t>
-      </w:r>
-      <w:r>
-        <w:rPr/>
-        <w:t xml:space="preserve"> for &lt;servertocar&gt;). It indicates how many peers are currently connected.</w:t>
-      </w:r>
-    </w:p>
-    <w:p>
-      <w:pPr>
-        <w:pStyle w:val="Normal"/>
-        <w:rPr/>
-      </w:pPr>
-      <w:r>
-        <w:rPr/>
-      </w:r>
-    </w:p>
-    <w:p>
-      <w:pPr>
-        <w:pStyle w:val="Normal"/>
-        <w:rPr/>
-      </w:pPr>
-      <w:r>
-        <w:rPr/>
-        <w:t xml:space="preserve">It is suggested that the car should use this to immediately report on, and to increase the report frequency of, status - in the case that one or more </w:t>
-      </w:r>
-      <w:r>
-        <w:rPr/>
-        <w:t xml:space="preserve">interactive </w:t>
-      </w:r>
-      <w:r>
-        <w:rPr/>
-        <w:t>Apps are connected and watching the car.</w:t>
+        <w:t>This message is sent &lt;servertocar&gt; or &lt;servertoapp&gt; to indicate the connection status of the peer (car for &lt;servertoapp&gt;, interactive apps for &lt;servertocar&gt;). It indicates how many peers are currently connected.</w:t>
+      </w:r>
+    </w:p>
+    <w:p>
+      <w:pPr>
+        <w:pStyle w:val="Normal"/>
+        <w:rPr/>
+      </w:pPr>
+      <w:r>
+        <w:rPr/>
+      </w:r>
+    </w:p>
+    <w:p>
+      <w:pPr>
+        <w:pStyle w:val="Normal"/>
+        <w:rPr/>
+      </w:pPr>
+      <w:r>
+        <w:rPr/>
+        <w:t>It is suggested that the car should use this to immediately report on, and to increase the report frequency of, status - in the case that one or more interactive Apps are connected and watching the car.</w:t>
       </w:r>
     </w:p>
     <w:p>
@@ -7468,8 +7365,8 @@
         </w:numPr>
         <w:rPr/>
       </w:pPr>
-      <w:bookmarkStart w:id="67" w:name="__RefHeading__1718_1408131263"/>
-      <w:bookmarkStart w:id="68" w:name="_Toc237847763"/>
+      <w:bookmarkStart w:id="67" w:name="_Toc237847763"/>
+      <w:bookmarkStart w:id="68" w:name="__RefHeading__1718_1408131263"/>
       <w:bookmarkEnd w:id="67"/>
       <w:bookmarkEnd w:id="68"/>
       <w:r>
@@ -7514,8 +7411,8 @@
         </w:numPr>
         <w:rPr/>
       </w:pPr>
-      <w:bookmarkStart w:id="69" w:name="__RefHeading__1720_1408131263"/>
-      <w:bookmarkStart w:id="70" w:name="_Toc237847764"/>
+      <w:bookmarkStart w:id="69" w:name="_Toc237847764"/>
+      <w:bookmarkStart w:id="70" w:name="__RefHeading__1720_1408131263"/>
       <w:bookmarkEnd w:id="69"/>
       <w:bookmarkEnd w:id="70"/>
       <w:r>
@@ -7742,8 +7639,8 @@
         </w:numPr>
         <w:rPr/>
       </w:pPr>
-      <w:bookmarkStart w:id="71" w:name="__RefHeading__1722_1408131263"/>
-      <w:bookmarkStart w:id="72" w:name="_Toc237847765"/>
+      <w:bookmarkStart w:id="71" w:name="_Toc237847765"/>
+      <w:bookmarkStart w:id="72" w:name="__RefHeading__1722_1408131263"/>
       <w:bookmarkEnd w:id="71"/>
       <w:bookmarkEnd w:id="72"/>
       <w:r>
@@ -7847,8 +7744,8 @@
         </w:numPr>
         <w:rPr/>
       </w:pPr>
-      <w:bookmarkStart w:id="73" w:name="__RefHeading__1724_1408131263"/>
-      <w:bookmarkStart w:id="74" w:name="_Toc237847766"/>
+      <w:bookmarkStart w:id="73" w:name="_Toc237847766"/>
+      <w:bookmarkStart w:id="74" w:name="__RefHeading__1724_1408131263"/>
       <w:bookmarkEnd w:id="73"/>
       <w:bookmarkEnd w:id="74"/>
       <w:r>
@@ -8168,8 +8065,8 @@
         </w:numPr>
         <w:rPr/>
       </w:pPr>
-      <w:bookmarkStart w:id="75" w:name="__RefHeading__1726_1408131263"/>
-      <w:bookmarkStart w:id="76" w:name="_Toc237847767"/>
+      <w:bookmarkStart w:id="75" w:name="_Toc237847767"/>
+      <w:bookmarkStart w:id="76" w:name="__RefHeading__1726_1408131263"/>
       <w:bookmarkEnd w:id="75"/>
       <w:bookmarkEnd w:id="76"/>
       <w:r>
@@ -8273,8 +8170,8 @@
         </w:numPr>
         <w:rPr/>
       </w:pPr>
-      <w:bookmarkStart w:id="77" w:name="__RefHeading__1728_1408131263"/>
-      <w:bookmarkStart w:id="78" w:name="_Toc237847768"/>
+      <w:bookmarkStart w:id="77" w:name="_Toc237847768"/>
+      <w:bookmarkStart w:id="78" w:name="__RefHeading__1728_1408131263"/>
       <w:bookmarkEnd w:id="77"/>
       <w:bookmarkEnd w:id="78"/>
       <w:r>
@@ -8338,8 +8235,8 @@
         </w:numPr>
         <w:rPr/>
       </w:pPr>
-      <w:bookmarkStart w:id="79" w:name="__RefHeading__1730_1408131263"/>
-      <w:bookmarkStart w:id="80" w:name="_Toc237847769"/>
+      <w:bookmarkStart w:id="79" w:name="_Toc237847769"/>
+      <w:bookmarkStart w:id="80" w:name="__RefHeading__1730_1408131263"/>
       <w:bookmarkEnd w:id="79"/>
       <w:bookmarkEnd w:id="80"/>
       <w:r>
@@ -8528,8 +8425,8 @@
         </w:numPr>
         <w:rPr/>
       </w:pPr>
-      <w:bookmarkStart w:id="83" w:name="__RefHeading__1732_1408131263"/>
-      <w:bookmarkStart w:id="84" w:name="_Toc237847770"/>
+      <w:bookmarkStart w:id="83" w:name="_Toc237847770"/>
+      <w:bookmarkStart w:id="84" w:name="__RefHeading__1732_1408131263"/>
       <w:bookmarkEnd w:id="83"/>
       <w:bookmarkEnd w:id="84"/>
       <w:r>
@@ -8609,8 +8506,8 @@
         </w:numPr>
         <w:rPr/>
       </w:pPr>
-      <w:bookmarkStart w:id="86" w:name="__RefHeading__1734_1408131263"/>
-      <w:bookmarkStart w:id="87" w:name="_Toc237847771"/>
+      <w:bookmarkStart w:id="86" w:name="_Toc237847771"/>
+      <w:bookmarkStart w:id="87" w:name="__RefHeading__1734_1408131263"/>
       <w:bookmarkEnd w:id="86"/>
       <w:bookmarkEnd w:id="87"/>
       <w:r>
@@ -8674,8 +8571,8 @@
         </w:numPr>
         <w:rPr/>
       </w:pPr>
-      <w:bookmarkStart w:id="88" w:name="__RefHeading__1736_1408131263"/>
-      <w:bookmarkStart w:id="89" w:name="_Toc237847772"/>
+      <w:bookmarkStart w:id="88" w:name="_Toc237847772"/>
+      <w:bookmarkStart w:id="89" w:name="__RefHeading__1736_1408131263"/>
       <w:bookmarkEnd w:id="88"/>
       <w:bookmarkEnd w:id="89"/>
       <w:r>
@@ -8751,8 +8648,8 @@
         </w:numPr>
         <w:rPr/>
       </w:pPr>
-      <w:bookmarkStart w:id="90" w:name="__RefHeading__1738_1408131263"/>
-      <w:bookmarkStart w:id="91" w:name="_Toc237847773"/>
+      <w:bookmarkStart w:id="90" w:name="_Toc237847773"/>
+      <w:bookmarkStart w:id="91" w:name="__RefHeading__1738_1408131263"/>
       <w:bookmarkEnd w:id="90"/>
       <w:bookmarkEnd w:id="91"/>
       <w:r>
@@ -8830,8 +8727,8 @@
         </w:numPr>
         <w:rPr/>
       </w:pPr>
-      <w:bookmarkStart w:id="92" w:name="__RefHeading__1740_1408131263"/>
-      <w:bookmarkStart w:id="93" w:name="_Toc237847774"/>
+      <w:bookmarkStart w:id="92" w:name="_Toc237847774"/>
+      <w:bookmarkStart w:id="93" w:name="__RefHeading__1740_1408131263"/>
       <w:bookmarkEnd w:id="92"/>
       <w:bookmarkEnd w:id="93"/>
       <w:r>
@@ -8923,8 +8820,8 @@
         </w:numPr>
         <w:rPr/>
       </w:pPr>
-      <w:bookmarkStart w:id="94" w:name="__RefHeading__1742_1408131263"/>
-      <w:bookmarkStart w:id="95" w:name="_Toc237847775"/>
+      <w:bookmarkStart w:id="94" w:name="_Toc237847775"/>
+      <w:bookmarkStart w:id="95" w:name="__RefHeading__1742_1408131263"/>
       <w:bookmarkEnd w:id="94"/>
       <w:bookmarkEnd w:id="95"/>
       <w:r>
@@ -9016,8 +8913,8 @@
         </w:numPr>
         <w:rPr/>
       </w:pPr>
-      <w:bookmarkStart w:id="96" w:name="__RefHeading__1744_1408131263"/>
-      <w:bookmarkStart w:id="97" w:name="_Toc237847776"/>
+      <w:bookmarkStart w:id="96" w:name="_Toc237847776"/>
+      <w:bookmarkStart w:id="97" w:name="__RefHeading__1744_1408131263"/>
       <w:bookmarkEnd w:id="96"/>
       <w:bookmarkEnd w:id="97"/>
       <w:r>
@@ -9081,8 +8978,8 @@
         </w:numPr>
         <w:rPr/>
       </w:pPr>
-      <w:bookmarkStart w:id="98" w:name="__RefHeading__1746_1408131263"/>
-      <w:bookmarkStart w:id="99" w:name="_Toc237847777"/>
+      <w:bookmarkStart w:id="98" w:name="_Toc237847777"/>
+      <w:bookmarkStart w:id="99" w:name="__RefHeading__1746_1408131263"/>
       <w:bookmarkEnd w:id="98"/>
       <w:bookmarkEnd w:id="99"/>
       <w:r>
@@ -9146,8 +9043,8 @@
         </w:numPr>
         <w:rPr/>
       </w:pPr>
-      <w:bookmarkStart w:id="100" w:name="__RefHeading__1748_1408131263"/>
-      <w:bookmarkStart w:id="101" w:name="_Toc237847778"/>
+      <w:bookmarkStart w:id="100" w:name="_Toc237847778"/>
+      <w:bookmarkStart w:id="101" w:name="__RefHeading__1748_1408131263"/>
       <w:bookmarkEnd w:id="100"/>
       <w:bookmarkEnd w:id="101"/>
       <w:r>
@@ -9244,8 +9141,8 @@
         </w:numPr>
         <w:rPr/>
       </w:pPr>
-      <w:bookmarkStart w:id="102" w:name="__RefHeading__1750_1408131263"/>
-      <w:bookmarkStart w:id="103" w:name="_Toc237847779"/>
+      <w:bookmarkStart w:id="102" w:name="_Toc237847779"/>
+      <w:bookmarkStart w:id="103" w:name="__RefHeading__1750_1408131263"/>
       <w:bookmarkEnd w:id="102"/>
       <w:bookmarkEnd w:id="103"/>
       <w:r>
@@ -9323,8 +9220,8 @@
         </w:numPr>
         <w:rPr/>
       </w:pPr>
-      <w:bookmarkStart w:id="104" w:name="__RefHeading__1752_1408131263"/>
-      <w:bookmarkStart w:id="105" w:name="_Toc237847780"/>
+      <w:bookmarkStart w:id="104" w:name="_Toc237847780"/>
+      <w:bookmarkStart w:id="105" w:name="__RefHeading__1752_1408131263"/>
       <w:bookmarkEnd w:id="104"/>
       <w:bookmarkEnd w:id="105"/>
       <w:r>
@@ -9421,8 +9318,8 @@
         </w:numPr>
         <w:rPr/>
       </w:pPr>
-      <w:bookmarkStart w:id="106" w:name="__RefHeading__1754_1408131263"/>
-      <w:bookmarkStart w:id="107" w:name="_Toc237847781"/>
+      <w:bookmarkStart w:id="106" w:name="_Toc237847781"/>
+      <w:bookmarkStart w:id="107" w:name="__RefHeading__1754_1408131263"/>
       <w:bookmarkEnd w:id="106"/>
       <w:bookmarkEnd w:id="107"/>
       <w:r>
@@ -9512,8 +9409,8 @@
         </w:numPr>
         <w:rPr/>
       </w:pPr>
-      <w:bookmarkStart w:id="108" w:name="__RefHeading__1756_1408131263"/>
-      <w:bookmarkStart w:id="109" w:name="_Toc237847782"/>
+      <w:bookmarkStart w:id="108" w:name="_Toc237847782"/>
+      <w:bookmarkStart w:id="109" w:name="__RefHeading__1756_1408131263"/>
       <w:bookmarkEnd w:id="108"/>
       <w:bookmarkEnd w:id="109"/>
       <w:r>
@@ -9591,8 +9488,8 @@
         </w:numPr>
         <w:rPr/>
       </w:pPr>
-      <w:bookmarkStart w:id="110" w:name="__RefHeading__1758_1408131263"/>
-      <w:bookmarkStart w:id="111" w:name="_Toc237847783"/>
+      <w:bookmarkStart w:id="110" w:name="_Toc237847783"/>
+      <w:bookmarkStart w:id="111" w:name="__RefHeading__1758_1408131263"/>
       <w:bookmarkEnd w:id="110"/>
       <w:bookmarkEnd w:id="111"/>
       <w:r>
@@ -9656,8 +9553,8 @@
         </w:numPr>
         <w:rPr/>
       </w:pPr>
-      <w:bookmarkStart w:id="112" w:name="__RefHeading__1760_1408131263"/>
-      <w:bookmarkStart w:id="113" w:name="_Toc237847784"/>
+      <w:bookmarkStart w:id="112" w:name="_Toc237847784"/>
+      <w:bookmarkStart w:id="113" w:name="__RefHeading__1760_1408131263"/>
       <w:bookmarkEnd w:id="112"/>
       <w:bookmarkEnd w:id="113"/>
       <w:r>
@@ -9869,8 +9766,8 @@
         </w:numPr>
         <w:rPr/>
       </w:pPr>
-      <w:bookmarkStart w:id="114" w:name="__RefHeading__1762_1408131263"/>
-      <w:bookmarkStart w:id="115" w:name="_Toc237847785"/>
+      <w:bookmarkStart w:id="114" w:name="_Toc237847785"/>
+      <w:bookmarkStart w:id="115" w:name="__RefHeading__1762_1408131263"/>
       <w:bookmarkEnd w:id="114"/>
       <w:bookmarkEnd w:id="115"/>
       <w:r>
@@ -10079,8 +9976,8 @@
         </w:numPr>
         <w:rPr/>
       </w:pPr>
-      <w:bookmarkStart w:id="116" w:name="__RefHeading__1764_1408131263"/>
-      <w:bookmarkStart w:id="117" w:name="_Toc237847786"/>
+      <w:bookmarkStart w:id="116" w:name="_Toc237847786"/>
+      <w:bookmarkStart w:id="117" w:name="__RefHeading__1764_1408131263"/>
       <w:bookmarkEnd w:id="116"/>
       <w:bookmarkEnd w:id="117"/>
       <w:r>
@@ -10273,8 +10170,8 @@
         </w:numPr>
         <w:rPr/>
       </w:pPr>
-      <w:bookmarkStart w:id="121" w:name="__RefHeading__1766_1408131263"/>
-      <w:bookmarkStart w:id="122" w:name="_Toc237847787"/>
+      <w:bookmarkStart w:id="121" w:name="_Toc237847787"/>
+      <w:bookmarkStart w:id="122" w:name="__RefHeading__1766_1408131263"/>
       <w:bookmarkEnd w:id="121"/>
       <w:bookmarkEnd w:id="122"/>
       <w:r>
@@ -10366,8 +10263,8 @@
         </w:numPr>
         <w:rPr/>
       </w:pPr>
-      <w:bookmarkStart w:id="123" w:name="__RefHeading__1768_1408131263"/>
-      <w:bookmarkStart w:id="124" w:name="_Toc237847788"/>
+      <w:bookmarkStart w:id="123" w:name="_Toc237847788"/>
+      <w:bookmarkStart w:id="124" w:name="__RefHeading__1768_1408131263"/>
       <w:bookmarkEnd w:id="123"/>
       <w:bookmarkEnd w:id="124"/>
       <w:r>
@@ -10445,8 +10342,8 @@
         </w:numPr>
         <w:rPr/>
       </w:pPr>
-      <w:bookmarkStart w:id="125" w:name="__RefHeading__1770_1408131263"/>
-      <w:bookmarkStart w:id="126" w:name="_Toc237847789"/>
+      <w:bookmarkStart w:id="125" w:name="_Toc237847789"/>
+      <w:bookmarkStart w:id="126" w:name="__RefHeading__1770_1408131263"/>
       <w:bookmarkEnd w:id="125"/>
       <w:bookmarkEnd w:id="126"/>
       <w:r>
@@ -23991,6 +23888,1833 @@
       <w:rFonts w:cs="Wingdings"/>
     </w:rPr>
   </w:style>
+  <w:style w:type="character" w:styleId="ListLabel1309">
+    <w:name w:val="ListLabel 1309"/>
+    <w:qFormat/>
+    <w:rPr>
+      <w:rFonts w:cs="Symbol"/>
+    </w:rPr>
+  </w:style>
+  <w:style w:type="character" w:styleId="ListLabel1310">
+    <w:name w:val="ListLabel 1310"/>
+    <w:qFormat/>
+    <w:rPr>
+      <w:rFonts w:cs="Courier New"/>
+    </w:rPr>
+  </w:style>
+  <w:style w:type="character" w:styleId="ListLabel1311">
+    <w:name w:val="ListLabel 1311"/>
+    <w:qFormat/>
+    <w:rPr>
+      <w:rFonts w:cs="Wingdings"/>
+    </w:rPr>
+  </w:style>
+  <w:style w:type="character" w:styleId="ListLabel1312">
+    <w:name w:val="ListLabel 1312"/>
+    <w:qFormat/>
+    <w:rPr>
+      <w:rFonts w:cs="Symbol"/>
+    </w:rPr>
+  </w:style>
+  <w:style w:type="character" w:styleId="ListLabel1313">
+    <w:name w:val="ListLabel 1313"/>
+    <w:qFormat/>
+    <w:rPr>
+      <w:rFonts w:cs="Courier New"/>
+    </w:rPr>
+  </w:style>
+  <w:style w:type="character" w:styleId="ListLabel1314">
+    <w:name w:val="ListLabel 1314"/>
+    <w:qFormat/>
+    <w:rPr>
+      <w:rFonts w:cs="Wingdings"/>
+    </w:rPr>
+  </w:style>
+  <w:style w:type="character" w:styleId="ListLabel1315">
+    <w:name w:val="ListLabel 1315"/>
+    <w:qFormat/>
+    <w:rPr>
+      <w:rFonts w:cs="Symbol"/>
+    </w:rPr>
+  </w:style>
+  <w:style w:type="character" w:styleId="ListLabel1316">
+    <w:name w:val="ListLabel 1316"/>
+    <w:qFormat/>
+    <w:rPr>
+      <w:rFonts w:cs="Courier New"/>
+    </w:rPr>
+  </w:style>
+  <w:style w:type="character" w:styleId="ListLabel1317">
+    <w:name w:val="ListLabel 1317"/>
+    <w:qFormat/>
+    <w:rPr>
+      <w:rFonts w:cs="Wingdings"/>
+    </w:rPr>
+  </w:style>
+  <w:style w:type="character" w:styleId="ListLabel1318">
+    <w:name w:val="ListLabel 1318"/>
+    <w:qFormat/>
+    <w:rPr>
+      <w:rFonts w:cs="Symbol"/>
+    </w:rPr>
+  </w:style>
+  <w:style w:type="character" w:styleId="ListLabel1319">
+    <w:name w:val="ListLabel 1319"/>
+    <w:qFormat/>
+    <w:rPr>
+      <w:rFonts w:cs="Courier New"/>
+    </w:rPr>
+  </w:style>
+  <w:style w:type="character" w:styleId="ListLabel1320">
+    <w:name w:val="ListLabel 1320"/>
+    <w:qFormat/>
+    <w:rPr>
+      <w:rFonts w:cs="Wingdings"/>
+    </w:rPr>
+  </w:style>
+  <w:style w:type="character" w:styleId="ListLabel1321">
+    <w:name w:val="ListLabel 1321"/>
+    <w:qFormat/>
+    <w:rPr>
+      <w:rFonts w:cs="Symbol"/>
+    </w:rPr>
+  </w:style>
+  <w:style w:type="character" w:styleId="ListLabel1322">
+    <w:name w:val="ListLabel 1322"/>
+    <w:qFormat/>
+    <w:rPr>
+      <w:rFonts w:cs="Courier New"/>
+    </w:rPr>
+  </w:style>
+  <w:style w:type="character" w:styleId="ListLabel1323">
+    <w:name w:val="ListLabel 1323"/>
+    <w:qFormat/>
+    <w:rPr>
+      <w:rFonts w:cs="Wingdings"/>
+    </w:rPr>
+  </w:style>
+  <w:style w:type="character" w:styleId="ListLabel1324">
+    <w:name w:val="ListLabel 1324"/>
+    <w:qFormat/>
+    <w:rPr>
+      <w:rFonts w:cs="Symbol"/>
+    </w:rPr>
+  </w:style>
+  <w:style w:type="character" w:styleId="ListLabel1325">
+    <w:name w:val="ListLabel 1325"/>
+    <w:qFormat/>
+    <w:rPr>
+      <w:rFonts w:cs="Courier New"/>
+    </w:rPr>
+  </w:style>
+  <w:style w:type="character" w:styleId="ListLabel1326">
+    <w:name w:val="ListLabel 1326"/>
+    <w:qFormat/>
+    <w:rPr>
+      <w:rFonts w:cs="Wingdings"/>
+    </w:rPr>
+  </w:style>
+  <w:style w:type="character" w:styleId="ListLabel1327">
+    <w:name w:val="ListLabel 1327"/>
+    <w:qFormat/>
+    <w:rPr>
+      <w:rFonts w:cs="Symbol"/>
+    </w:rPr>
+  </w:style>
+  <w:style w:type="character" w:styleId="ListLabel1328">
+    <w:name w:val="ListLabel 1328"/>
+    <w:qFormat/>
+    <w:rPr>
+      <w:rFonts w:cs="Courier New"/>
+    </w:rPr>
+  </w:style>
+  <w:style w:type="character" w:styleId="ListLabel1329">
+    <w:name w:val="ListLabel 1329"/>
+    <w:qFormat/>
+    <w:rPr>
+      <w:rFonts w:cs="Wingdings"/>
+    </w:rPr>
+  </w:style>
+  <w:style w:type="character" w:styleId="ListLabel1330">
+    <w:name w:val="ListLabel 1330"/>
+    <w:qFormat/>
+    <w:rPr>
+      <w:rFonts w:cs="Symbol"/>
+    </w:rPr>
+  </w:style>
+  <w:style w:type="character" w:styleId="ListLabel1331">
+    <w:name w:val="ListLabel 1331"/>
+    <w:qFormat/>
+    <w:rPr>
+      <w:rFonts w:cs="Courier New"/>
+    </w:rPr>
+  </w:style>
+  <w:style w:type="character" w:styleId="ListLabel1332">
+    <w:name w:val="ListLabel 1332"/>
+    <w:qFormat/>
+    <w:rPr>
+      <w:rFonts w:cs="Wingdings"/>
+    </w:rPr>
+  </w:style>
+  <w:style w:type="character" w:styleId="ListLabel1333">
+    <w:name w:val="ListLabel 1333"/>
+    <w:qFormat/>
+    <w:rPr>
+      <w:rFonts w:cs="Symbol"/>
+    </w:rPr>
+  </w:style>
+  <w:style w:type="character" w:styleId="ListLabel1334">
+    <w:name w:val="ListLabel 1334"/>
+    <w:qFormat/>
+    <w:rPr>
+      <w:rFonts w:cs="Courier New"/>
+    </w:rPr>
+  </w:style>
+  <w:style w:type="character" w:styleId="ListLabel1335">
+    <w:name w:val="ListLabel 1335"/>
+    <w:qFormat/>
+    <w:rPr>
+      <w:rFonts w:cs="Wingdings"/>
+    </w:rPr>
+  </w:style>
+  <w:style w:type="character" w:styleId="ListLabel1336">
+    <w:name w:val="ListLabel 1336"/>
+    <w:qFormat/>
+    <w:rPr>
+      <w:rFonts w:cs="Symbol"/>
+    </w:rPr>
+  </w:style>
+  <w:style w:type="character" w:styleId="ListLabel1337">
+    <w:name w:val="ListLabel 1337"/>
+    <w:qFormat/>
+    <w:rPr>
+      <w:rFonts w:cs="Courier New"/>
+    </w:rPr>
+  </w:style>
+  <w:style w:type="character" w:styleId="ListLabel1338">
+    <w:name w:val="ListLabel 1338"/>
+    <w:qFormat/>
+    <w:rPr>
+      <w:rFonts w:cs="Wingdings"/>
+    </w:rPr>
+  </w:style>
+  <w:style w:type="character" w:styleId="ListLabel1339">
+    <w:name w:val="ListLabel 1339"/>
+    <w:qFormat/>
+    <w:rPr>
+      <w:rFonts w:cs="Symbol"/>
+    </w:rPr>
+  </w:style>
+  <w:style w:type="character" w:styleId="ListLabel1340">
+    <w:name w:val="ListLabel 1340"/>
+    <w:qFormat/>
+    <w:rPr>
+      <w:rFonts w:cs="Courier New"/>
+    </w:rPr>
+  </w:style>
+  <w:style w:type="character" w:styleId="ListLabel1341">
+    <w:name w:val="ListLabel 1341"/>
+    <w:qFormat/>
+    <w:rPr>
+      <w:rFonts w:cs="Wingdings"/>
+    </w:rPr>
+  </w:style>
+  <w:style w:type="character" w:styleId="ListLabel1342">
+    <w:name w:val="ListLabel 1342"/>
+    <w:qFormat/>
+    <w:rPr>
+      <w:rFonts w:cs="Symbol"/>
+    </w:rPr>
+  </w:style>
+  <w:style w:type="character" w:styleId="ListLabel1343">
+    <w:name w:val="ListLabel 1343"/>
+    <w:qFormat/>
+    <w:rPr>
+      <w:rFonts w:cs="Courier New"/>
+    </w:rPr>
+  </w:style>
+  <w:style w:type="character" w:styleId="ListLabel1344">
+    <w:name w:val="ListLabel 1344"/>
+    <w:qFormat/>
+    <w:rPr>
+      <w:rFonts w:cs="Wingdings"/>
+    </w:rPr>
+  </w:style>
+  <w:style w:type="character" w:styleId="ListLabel1345">
+    <w:name w:val="ListLabel 1345"/>
+    <w:qFormat/>
+    <w:rPr>
+      <w:rFonts w:cs="Symbol"/>
+    </w:rPr>
+  </w:style>
+  <w:style w:type="character" w:styleId="ListLabel1346">
+    <w:name w:val="ListLabel 1346"/>
+    <w:qFormat/>
+    <w:rPr>
+      <w:rFonts w:cs="Courier New"/>
+    </w:rPr>
+  </w:style>
+  <w:style w:type="character" w:styleId="ListLabel1347">
+    <w:name w:val="ListLabel 1347"/>
+    <w:qFormat/>
+    <w:rPr>
+      <w:rFonts w:cs="Wingdings"/>
+    </w:rPr>
+  </w:style>
+  <w:style w:type="character" w:styleId="ListLabel1348">
+    <w:name w:val="ListLabel 1348"/>
+    <w:qFormat/>
+    <w:rPr>
+      <w:rFonts w:cs="Symbol"/>
+    </w:rPr>
+  </w:style>
+  <w:style w:type="character" w:styleId="ListLabel1349">
+    <w:name w:val="ListLabel 1349"/>
+    <w:qFormat/>
+    <w:rPr>
+      <w:rFonts w:cs="Courier New"/>
+    </w:rPr>
+  </w:style>
+  <w:style w:type="character" w:styleId="ListLabel1350">
+    <w:name w:val="ListLabel 1350"/>
+    <w:qFormat/>
+    <w:rPr>
+      <w:rFonts w:cs="Wingdings"/>
+    </w:rPr>
+  </w:style>
+  <w:style w:type="character" w:styleId="ListLabel1351">
+    <w:name w:val="ListLabel 1351"/>
+    <w:qFormat/>
+    <w:rPr>
+      <w:rFonts w:cs="Symbol"/>
+    </w:rPr>
+  </w:style>
+  <w:style w:type="character" w:styleId="ListLabel1352">
+    <w:name w:val="ListLabel 1352"/>
+    <w:qFormat/>
+    <w:rPr>
+      <w:rFonts w:cs="Courier New"/>
+    </w:rPr>
+  </w:style>
+  <w:style w:type="character" w:styleId="ListLabel1353">
+    <w:name w:val="ListLabel 1353"/>
+    <w:qFormat/>
+    <w:rPr>
+      <w:rFonts w:cs="Wingdings"/>
+    </w:rPr>
+  </w:style>
+  <w:style w:type="character" w:styleId="ListLabel1354">
+    <w:name w:val="ListLabel 1354"/>
+    <w:qFormat/>
+    <w:rPr>
+      <w:rFonts w:cs="Symbol"/>
+    </w:rPr>
+  </w:style>
+  <w:style w:type="character" w:styleId="ListLabel1355">
+    <w:name w:val="ListLabel 1355"/>
+    <w:qFormat/>
+    <w:rPr>
+      <w:rFonts w:cs="Courier New"/>
+    </w:rPr>
+  </w:style>
+  <w:style w:type="character" w:styleId="ListLabel1356">
+    <w:name w:val="ListLabel 1356"/>
+    <w:qFormat/>
+    <w:rPr>
+      <w:rFonts w:cs="Wingdings"/>
+    </w:rPr>
+  </w:style>
+  <w:style w:type="character" w:styleId="ListLabel1357">
+    <w:name w:val="ListLabel 1357"/>
+    <w:qFormat/>
+    <w:rPr>
+      <w:rFonts w:cs="Symbol"/>
+    </w:rPr>
+  </w:style>
+  <w:style w:type="character" w:styleId="ListLabel1358">
+    <w:name w:val="ListLabel 1358"/>
+    <w:qFormat/>
+    <w:rPr>
+      <w:rFonts w:cs="Courier New"/>
+    </w:rPr>
+  </w:style>
+  <w:style w:type="character" w:styleId="ListLabel1359">
+    <w:name w:val="ListLabel 1359"/>
+    <w:qFormat/>
+    <w:rPr>
+      <w:rFonts w:cs="Wingdings"/>
+    </w:rPr>
+  </w:style>
+  <w:style w:type="character" w:styleId="ListLabel1360">
+    <w:name w:val="ListLabel 1360"/>
+    <w:qFormat/>
+    <w:rPr>
+      <w:rFonts w:cs="Symbol"/>
+    </w:rPr>
+  </w:style>
+  <w:style w:type="character" w:styleId="ListLabel1361">
+    <w:name w:val="ListLabel 1361"/>
+    <w:qFormat/>
+    <w:rPr>
+      <w:rFonts w:cs="Courier New"/>
+    </w:rPr>
+  </w:style>
+  <w:style w:type="character" w:styleId="ListLabel1362">
+    <w:name w:val="ListLabel 1362"/>
+    <w:qFormat/>
+    <w:rPr>
+      <w:rFonts w:cs="Wingdings"/>
+    </w:rPr>
+  </w:style>
+  <w:style w:type="character" w:styleId="ListLabel1363">
+    <w:name w:val="ListLabel 1363"/>
+    <w:qFormat/>
+    <w:rPr>
+      <w:rFonts w:cs="Symbol"/>
+    </w:rPr>
+  </w:style>
+  <w:style w:type="character" w:styleId="ListLabel1364">
+    <w:name w:val="ListLabel 1364"/>
+    <w:qFormat/>
+    <w:rPr>
+      <w:rFonts w:cs="Courier New"/>
+    </w:rPr>
+  </w:style>
+  <w:style w:type="character" w:styleId="ListLabel1365">
+    <w:name w:val="ListLabel 1365"/>
+    <w:qFormat/>
+    <w:rPr>
+      <w:rFonts w:cs="Wingdings"/>
+    </w:rPr>
+  </w:style>
+  <w:style w:type="character" w:styleId="ListLabel1366">
+    <w:name w:val="ListLabel 1366"/>
+    <w:qFormat/>
+    <w:rPr>
+      <w:rFonts w:cs="Symbol"/>
+    </w:rPr>
+  </w:style>
+  <w:style w:type="character" w:styleId="ListLabel1367">
+    <w:name w:val="ListLabel 1367"/>
+    <w:qFormat/>
+    <w:rPr>
+      <w:rFonts w:cs="Courier New"/>
+    </w:rPr>
+  </w:style>
+  <w:style w:type="character" w:styleId="ListLabel1368">
+    <w:name w:val="ListLabel 1368"/>
+    <w:qFormat/>
+    <w:rPr>
+      <w:rFonts w:cs="Wingdings"/>
+    </w:rPr>
+  </w:style>
+  <w:style w:type="character" w:styleId="ListLabel1369">
+    <w:name w:val="ListLabel 1369"/>
+    <w:qFormat/>
+    <w:rPr>
+      <w:rFonts w:cs="Symbol"/>
+    </w:rPr>
+  </w:style>
+  <w:style w:type="character" w:styleId="ListLabel1370">
+    <w:name w:val="ListLabel 1370"/>
+    <w:qFormat/>
+    <w:rPr>
+      <w:rFonts w:cs="Courier New"/>
+    </w:rPr>
+  </w:style>
+  <w:style w:type="character" w:styleId="ListLabel1371">
+    <w:name w:val="ListLabel 1371"/>
+    <w:qFormat/>
+    <w:rPr>
+      <w:rFonts w:cs="Wingdings"/>
+    </w:rPr>
+  </w:style>
+  <w:style w:type="character" w:styleId="ListLabel1372">
+    <w:name w:val="ListLabel 1372"/>
+    <w:qFormat/>
+    <w:rPr>
+      <w:rFonts w:cs="Symbol"/>
+    </w:rPr>
+  </w:style>
+  <w:style w:type="character" w:styleId="ListLabel1373">
+    <w:name w:val="ListLabel 1373"/>
+    <w:qFormat/>
+    <w:rPr>
+      <w:rFonts w:cs="Courier New"/>
+    </w:rPr>
+  </w:style>
+  <w:style w:type="character" w:styleId="ListLabel1374">
+    <w:name w:val="ListLabel 1374"/>
+    <w:qFormat/>
+    <w:rPr>
+      <w:rFonts w:cs="Wingdings"/>
+    </w:rPr>
+  </w:style>
+  <w:style w:type="character" w:styleId="ListLabel1375">
+    <w:name w:val="ListLabel 1375"/>
+    <w:qFormat/>
+    <w:rPr>
+      <w:rFonts w:cs="Symbol"/>
+    </w:rPr>
+  </w:style>
+  <w:style w:type="character" w:styleId="ListLabel1376">
+    <w:name w:val="ListLabel 1376"/>
+    <w:qFormat/>
+    <w:rPr>
+      <w:rFonts w:cs="Courier New"/>
+    </w:rPr>
+  </w:style>
+  <w:style w:type="character" w:styleId="ListLabel1377">
+    <w:name w:val="ListLabel 1377"/>
+    <w:qFormat/>
+    <w:rPr>
+      <w:rFonts w:cs="Wingdings"/>
+    </w:rPr>
+  </w:style>
+  <w:style w:type="character" w:styleId="ListLabel1378">
+    <w:name w:val="ListLabel 1378"/>
+    <w:qFormat/>
+    <w:rPr>
+      <w:rFonts w:cs="Symbol"/>
+    </w:rPr>
+  </w:style>
+  <w:style w:type="character" w:styleId="ListLabel1379">
+    <w:name w:val="ListLabel 1379"/>
+    <w:qFormat/>
+    <w:rPr>
+      <w:rFonts w:cs="Courier New"/>
+    </w:rPr>
+  </w:style>
+  <w:style w:type="character" w:styleId="ListLabel1380">
+    <w:name w:val="ListLabel 1380"/>
+    <w:qFormat/>
+    <w:rPr>
+      <w:rFonts w:cs="Wingdings"/>
+    </w:rPr>
+  </w:style>
+  <w:style w:type="character" w:styleId="ListLabel1381">
+    <w:name w:val="ListLabel 1381"/>
+    <w:qFormat/>
+    <w:rPr>
+      <w:rFonts w:cs="Symbol"/>
+    </w:rPr>
+  </w:style>
+  <w:style w:type="character" w:styleId="ListLabel1382">
+    <w:name w:val="ListLabel 1382"/>
+    <w:qFormat/>
+    <w:rPr>
+      <w:rFonts w:cs="Courier New"/>
+    </w:rPr>
+  </w:style>
+  <w:style w:type="character" w:styleId="ListLabel1383">
+    <w:name w:val="ListLabel 1383"/>
+    <w:qFormat/>
+    <w:rPr>
+      <w:rFonts w:cs="Wingdings"/>
+    </w:rPr>
+  </w:style>
+  <w:style w:type="character" w:styleId="ListLabel1384">
+    <w:name w:val="ListLabel 1384"/>
+    <w:qFormat/>
+    <w:rPr>
+      <w:rFonts w:cs="Symbol"/>
+    </w:rPr>
+  </w:style>
+  <w:style w:type="character" w:styleId="ListLabel1385">
+    <w:name w:val="ListLabel 1385"/>
+    <w:qFormat/>
+    <w:rPr>
+      <w:rFonts w:cs="Courier New"/>
+    </w:rPr>
+  </w:style>
+  <w:style w:type="character" w:styleId="ListLabel1386">
+    <w:name w:val="ListLabel 1386"/>
+    <w:qFormat/>
+    <w:rPr>
+      <w:rFonts w:cs="Wingdings"/>
+    </w:rPr>
+  </w:style>
+  <w:style w:type="character" w:styleId="ListLabel1387">
+    <w:name w:val="ListLabel 1387"/>
+    <w:qFormat/>
+    <w:rPr>
+      <w:rFonts w:cs="Symbol"/>
+    </w:rPr>
+  </w:style>
+  <w:style w:type="character" w:styleId="ListLabel1388">
+    <w:name w:val="ListLabel 1388"/>
+    <w:qFormat/>
+    <w:rPr>
+      <w:rFonts w:cs="Courier New"/>
+    </w:rPr>
+  </w:style>
+  <w:style w:type="character" w:styleId="ListLabel1389">
+    <w:name w:val="ListLabel 1389"/>
+    <w:qFormat/>
+    <w:rPr>
+      <w:rFonts w:cs="Wingdings"/>
+    </w:rPr>
+  </w:style>
+  <w:style w:type="character" w:styleId="ListLabel1390">
+    <w:name w:val="ListLabel 1390"/>
+    <w:qFormat/>
+    <w:rPr>
+      <w:rFonts w:cs="Symbol"/>
+    </w:rPr>
+  </w:style>
+  <w:style w:type="character" w:styleId="ListLabel1391">
+    <w:name w:val="ListLabel 1391"/>
+    <w:qFormat/>
+    <w:rPr>
+      <w:rFonts w:cs="Courier New"/>
+    </w:rPr>
+  </w:style>
+  <w:style w:type="character" w:styleId="ListLabel1392">
+    <w:name w:val="ListLabel 1392"/>
+    <w:qFormat/>
+    <w:rPr>
+      <w:rFonts w:cs="Wingdings"/>
+    </w:rPr>
+  </w:style>
+  <w:style w:type="character" w:styleId="ListLabel1393">
+    <w:name w:val="ListLabel 1393"/>
+    <w:qFormat/>
+    <w:rPr>
+      <w:rFonts w:cs="Symbol"/>
+    </w:rPr>
+  </w:style>
+  <w:style w:type="character" w:styleId="ListLabel1394">
+    <w:name w:val="ListLabel 1394"/>
+    <w:qFormat/>
+    <w:rPr>
+      <w:rFonts w:cs="Courier New"/>
+    </w:rPr>
+  </w:style>
+  <w:style w:type="character" w:styleId="ListLabel1395">
+    <w:name w:val="ListLabel 1395"/>
+    <w:qFormat/>
+    <w:rPr>
+      <w:rFonts w:cs="Wingdings"/>
+    </w:rPr>
+  </w:style>
+  <w:style w:type="character" w:styleId="ListLabel1396">
+    <w:name w:val="ListLabel 1396"/>
+    <w:qFormat/>
+    <w:rPr>
+      <w:rFonts w:cs="Symbol"/>
+    </w:rPr>
+  </w:style>
+  <w:style w:type="character" w:styleId="ListLabel1397">
+    <w:name w:val="ListLabel 1397"/>
+    <w:qFormat/>
+    <w:rPr>
+      <w:rFonts w:cs="Courier New"/>
+    </w:rPr>
+  </w:style>
+  <w:style w:type="character" w:styleId="ListLabel1398">
+    <w:name w:val="ListLabel 1398"/>
+    <w:qFormat/>
+    <w:rPr>
+      <w:rFonts w:cs="Wingdings"/>
+    </w:rPr>
+  </w:style>
+  <w:style w:type="character" w:styleId="ListLabel1399">
+    <w:name w:val="ListLabel 1399"/>
+    <w:qFormat/>
+    <w:rPr>
+      <w:rFonts w:cs="Symbol"/>
+    </w:rPr>
+  </w:style>
+  <w:style w:type="character" w:styleId="ListLabel1400">
+    <w:name w:val="ListLabel 1400"/>
+    <w:qFormat/>
+    <w:rPr>
+      <w:rFonts w:cs="Courier New"/>
+    </w:rPr>
+  </w:style>
+  <w:style w:type="character" w:styleId="ListLabel1401">
+    <w:name w:val="ListLabel 1401"/>
+    <w:qFormat/>
+    <w:rPr>
+      <w:rFonts w:cs="Wingdings"/>
+    </w:rPr>
+  </w:style>
+  <w:style w:type="character" w:styleId="ListLabel1402">
+    <w:name w:val="ListLabel 1402"/>
+    <w:qFormat/>
+    <w:rPr>
+      <w:rFonts w:cs="Symbol"/>
+    </w:rPr>
+  </w:style>
+  <w:style w:type="character" w:styleId="ListLabel1403">
+    <w:name w:val="ListLabel 1403"/>
+    <w:qFormat/>
+    <w:rPr>
+      <w:rFonts w:cs="Courier New"/>
+    </w:rPr>
+  </w:style>
+  <w:style w:type="character" w:styleId="ListLabel1404">
+    <w:name w:val="ListLabel 1404"/>
+    <w:qFormat/>
+    <w:rPr>
+      <w:rFonts w:cs="Wingdings"/>
+    </w:rPr>
+  </w:style>
+  <w:style w:type="character" w:styleId="ListLabel1405">
+    <w:name w:val="ListLabel 1405"/>
+    <w:qFormat/>
+    <w:rPr>
+      <w:rFonts w:cs="Symbol"/>
+    </w:rPr>
+  </w:style>
+  <w:style w:type="character" w:styleId="ListLabel1406">
+    <w:name w:val="ListLabel 1406"/>
+    <w:qFormat/>
+    <w:rPr>
+      <w:rFonts w:cs="Courier New"/>
+    </w:rPr>
+  </w:style>
+  <w:style w:type="character" w:styleId="ListLabel1407">
+    <w:name w:val="ListLabel 1407"/>
+    <w:qFormat/>
+    <w:rPr>
+      <w:rFonts w:cs="Wingdings"/>
+    </w:rPr>
+  </w:style>
+  <w:style w:type="character" w:styleId="ListLabel1408">
+    <w:name w:val="ListLabel 1408"/>
+    <w:qFormat/>
+    <w:rPr>
+      <w:rFonts w:cs="Symbol"/>
+    </w:rPr>
+  </w:style>
+  <w:style w:type="character" w:styleId="ListLabel1409">
+    <w:name w:val="ListLabel 1409"/>
+    <w:qFormat/>
+    <w:rPr>
+      <w:rFonts w:cs="Courier New"/>
+    </w:rPr>
+  </w:style>
+  <w:style w:type="character" w:styleId="ListLabel1410">
+    <w:name w:val="ListLabel 1410"/>
+    <w:qFormat/>
+    <w:rPr>
+      <w:rFonts w:cs="Wingdings"/>
+    </w:rPr>
+  </w:style>
+  <w:style w:type="character" w:styleId="ListLabel1411">
+    <w:name w:val="ListLabel 1411"/>
+    <w:qFormat/>
+    <w:rPr>
+      <w:rFonts w:cs="Symbol"/>
+    </w:rPr>
+  </w:style>
+  <w:style w:type="character" w:styleId="ListLabel1412">
+    <w:name w:val="ListLabel 1412"/>
+    <w:qFormat/>
+    <w:rPr>
+      <w:rFonts w:cs="Courier New"/>
+    </w:rPr>
+  </w:style>
+  <w:style w:type="character" w:styleId="ListLabel1413">
+    <w:name w:val="ListLabel 1413"/>
+    <w:qFormat/>
+    <w:rPr>
+      <w:rFonts w:cs="Wingdings"/>
+    </w:rPr>
+  </w:style>
+  <w:style w:type="character" w:styleId="ListLabel1414">
+    <w:name w:val="ListLabel 1414"/>
+    <w:qFormat/>
+    <w:rPr>
+      <w:rFonts w:cs="Symbol"/>
+    </w:rPr>
+  </w:style>
+  <w:style w:type="character" w:styleId="ListLabel1415">
+    <w:name w:val="ListLabel 1415"/>
+    <w:qFormat/>
+    <w:rPr>
+      <w:rFonts w:cs="Courier New"/>
+    </w:rPr>
+  </w:style>
+  <w:style w:type="character" w:styleId="ListLabel1416">
+    <w:name w:val="ListLabel 1416"/>
+    <w:qFormat/>
+    <w:rPr>
+      <w:rFonts w:cs="Wingdings"/>
+    </w:rPr>
+  </w:style>
+  <w:style w:type="character" w:styleId="ListLabel1417">
+    <w:name w:val="ListLabel 1417"/>
+    <w:qFormat/>
+    <w:rPr>
+      <w:rFonts w:cs="Symbol"/>
+    </w:rPr>
+  </w:style>
+  <w:style w:type="character" w:styleId="ListLabel1418">
+    <w:name w:val="ListLabel 1418"/>
+    <w:qFormat/>
+    <w:rPr>
+      <w:rFonts w:cs="Courier New"/>
+    </w:rPr>
+  </w:style>
+  <w:style w:type="character" w:styleId="ListLabel1419">
+    <w:name w:val="ListLabel 1419"/>
+    <w:qFormat/>
+    <w:rPr>
+      <w:rFonts w:cs="Wingdings"/>
+    </w:rPr>
+  </w:style>
+  <w:style w:type="character" w:styleId="ListLabel1420">
+    <w:name w:val="ListLabel 1420"/>
+    <w:qFormat/>
+    <w:rPr>
+      <w:rFonts w:cs="Symbol"/>
+    </w:rPr>
+  </w:style>
+  <w:style w:type="character" w:styleId="ListLabel1421">
+    <w:name w:val="ListLabel 1421"/>
+    <w:qFormat/>
+    <w:rPr>
+      <w:rFonts w:cs="Courier New"/>
+    </w:rPr>
+  </w:style>
+  <w:style w:type="character" w:styleId="ListLabel1422">
+    <w:name w:val="ListLabel 1422"/>
+    <w:qFormat/>
+    <w:rPr>
+      <w:rFonts w:cs="Wingdings"/>
+    </w:rPr>
+  </w:style>
+  <w:style w:type="character" w:styleId="ListLabel1423">
+    <w:name w:val="ListLabel 1423"/>
+    <w:qFormat/>
+    <w:rPr>
+      <w:rFonts w:cs="Symbol"/>
+    </w:rPr>
+  </w:style>
+  <w:style w:type="character" w:styleId="ListLabel1424">
+    <w:name w:val="ListLabel 1424"/>
+    <w:qFormat/>
+    <w:rPr>
+      <w:rFonts w:cs="Courier New"/>
+    </w:rPr>
+  </w:style>
+  <w:style w:type="character" w:styleId="ListLabel1425">
+    <w:name w:val="ListLabel 1425"/>
+    <w:qFormat/>
+    <w:rPr>
+      <w:rFonts w:cs="Wingdings"/>
+    </w:rPr>
+  </w:style>
+  <w:style w:type="character" w:styleId="ListLabel1426">
+    <w:name w:val="ListLabel 1426"/>
+    <w:qFormat/>
+    <w:rPr>
+      <w:rFonts w:cs="Symbol"/>
+    </w:rPr>
+  </w:style>
+  <w:style w:type="character" w:styleId="ListLabel1427">
+    <w:name w:val="ListLabel 1427"/>
+    <w:qFormat/>
+    <w:rPr>
+      <w:rFonts w:cs="Courier New"/>
+    </w:rPr>
+  </w:style>
+  <w:style w:type="character" w:styleId="ListLabel1428">
+    <w:name w:val="ListLabel 1428"/>
+    <w:qFormat/>
+    <w:rPr>
+      <w:rFonts w:cs="Wingdings"/>
+    </w:rPr>
+  </w:style>
+  <w:style w:type="character" w:styleId="ListLabel1429">
+    <w:name w:val="ListLabel 1429"/>
+    <w:qFormat/>
+    <w:rPr>
+      <w:rFonts w:cs="Symbol"/>
+    </w:rPr>
+  </w:style>
+  <w:style w:type="character" w:styleId="ListLabel1430">
+    <w:name w:val="ListLabel 1430"/>
+    <w:qFormat/>
+    <w:rPr>
+      <w:rFonts w:cs="Courier New"/>
+    </w:rPr>
+  </w:style>
+  <w:style w:type="character" w:styleId="ListLabel1431">
+    <w:name w:val="ListLabel 1431"/>
+    <w:qFormat/>
+    <w:rPr>
+      <w:rFonts w:cs="Wingdings"/>
+    </w:rPr>
+  </w:style>
+  <w:style w:type="character" w:styleId="ListLabel1432">
+    <w:name w:val="ListLabel 1432"/>
+    <w:qFormat/>
+    <w:rPr>
+      <w:rFonts w:cs="Symbol"/>
+    </w:rPr>
+  </w:style>
+  <w:style w:type="character" w:styleId="ListLabel1433">
+    <w:name w:val="ListLabel 1433"/>
+    <w:qFormat/>
+    <w:rPr>
+      <w:rFonts w:cs="Courier New"/>
+    </w:rPr>
+  </w:style>
+  <w:style w:type="character" w:styleId="ListLabel1434">
+    <w:name w:val="ListLabel 1434"/>
+    <w:qFormat/>
+    <w:rPr>
+      <w:rFonts w:cs="Wingdings"/>
+    </w:rPr>
+  </w:style>
+  <w:style w:type="character" w:styleId="ListLabel1435">
+    <w:name w:val="ListLabel 1435"/>
+    <w:qFormat/>
+    <w:rPr>
+      <w:rFonts w:cs="Symbol"/>
+    </w:rPr>
+  </w:style>
+  <w:style w:type="character" w:styleId="ListLabel1436">
+    <w:name w:val="ListLabel 1436"/>
+    <w:qFormat/>
+    <w:rPr>
+      <w:rFonts w:cs="Courier New"/>
+    </w:rPr>
+  </w:style>
+  <w:style w:type="character" w:styleId="ListLabel1437">
+    <w:name w:val="ListLabel 1437"/>
+    <w:qFormat/>
+    <w:rPr>
+      <w:rFonts w:cs="Wingdings"/>
+    </w:rPr>
+  </w:style>
+  <w:style w:type="character" w:styleId="ListLabel1438">
+    <w:name w:val="ListLabel 1438"/>
+    <w:qFormat/>
+    <w:rPr>
+      <w:rFonts w:cs="Symbol"/>
+    </w:rPr>
+  </w:style>
+  <w:style w:type="character" w:styleId="ListLabel1439">
+    <w:name w:val="ListLabel 1439"/>
+    <w:qFormat/>
+    <w:rPr>
+      <w:rFonts w:cs="Courier New"/>
+    </w:rPr>
+  </w:style>
+  <w:style w:type="character" w:styleId="ListLabel1440">
+    <w:name w:val="ListLabel 1440"/>
+    <w:qFormat/>
+    <w:rPr>
+      <w:rFonts w:cs="Wingdings"/>
+    </w:rPr>
+  </w:style>
+  <w:style w:type="character" w:styleId="ListLabel1441">
+    <w:name w:val="ListLabel 1441"/>
+    <w:qFormat/>
+    <w:rPr>
+      <w:rFonts w:cs="Symbol"/>
+    </w:rPr>
+  </w:style>
+  <w:style w:type="character" w:styleId="ListLabel1442">
+    <w:name w:val="ListLabel 1442"/>
+    <w:qFormat/>
+    <w:rPr>
+      <w:rFonts w:cs="Courier New"/>
+    </w:rPr>
+  </w:style>
+  <w:style w:type="character" w:styleId="ListLabel1443">
+    <w:name w:val="ListLabel 1443"/>
+    <w:qFormat/>
+    <w:rPr>
+      <w:rFonts w:cs="Wingdings"/>
+    </w:rPr>
+  </w:style>
+  <w:style w:type="character" w:styleId="ListLabel1444">
+    <w:name w:val="ListLabel 1444"/>
+    <w:qFormat/>
+    <w:rPr>
+      <w:rFonts w:cs="Symbol"/>
+    </w:rPr>
+  </w:style>
+  <w:style w:type="character" w:styleId="ListLabel1445">
+    <w:name w:val="ListLabel 1445"/>
+    <w:qFormat/>
+    <w:rPr>
+      <w:rFonts w:cs="Courier New"/>
+    </w:rPr>
+  </w:style>
+  <w:style w:type="character" w:styleId="ListLabel1446">
+    <w:name w:val="ListLabel 1446"/>
+    <w:qFormat/>
+    <w:rPr>
+      <w:rFonts w:cs="Wingdings"/>
+    </w:rPr>
+  </w:style>
+  <w:style w:type="character" w:styleId="ListLabel1447">
+    <w:name w:val="ListLabel 1447"/>
+    <w:qFormat/>
+    <w:rPr>
+      <w:rFonts w:cs="Symbol"/>
+    </w:rPr>
+  </w:style>
+  <w:style w:type="character" w:styleId="ListLabel1448">
+    <w:name w:val="ListLabel 1448"/>
+    <w:qFormat/>
+    <w:rPr>
+      <w:rFonts w:cs="Courier New"/>
+    </w:rPr>
+  </w:style>
+  <w:style w:type="character" w:styleId="ListLabel1449">
+    <w:name w:val="ListLabel 1449"/>
+    <w:qFormat/>
+    <w:rPr>
+      <w:rFonts w:cs="Wingdings"/>
+    </w:rPr>
+  </w:style>
+  <w:style w:type="character" w:styleId="ListLabel1450">
+    <w:name w:val="ListLabel 1450"/>
+    <w:qFormat/>
+    <w:rPr>
+      <w:rFonts w:cs="Symbol"/>
+    </w:rPr>
+  </w:style>
+  <w:style w:type="character" w:styleId="ListLabel1451">
+    <w:name w:val="ListLabel 1451"/>
+    <w:qFormat/>
+    <w:rPr>
+      <w:rFonts w:cs="Courier New"/>
+    </w:rPr>
+  </w:style>
+  <w:style w:type="character" w:styleId="ListLabel1452">
+    <w:name w:val="ListLabel 1452"/>
+    <w:qFormat/>
+    <w:rPr>
+      <w:rFonts w:cs="Wingdings"/>
+    </w:rPr>
+  </w:style>
+  <w:style w:type="character" w:styleId="ListLabel1453">
+    <w:name w:val="ListLabel 1453"/>
+    <w:qFormat/>
+    <w:rPr>
+      <w:rFonts w:cs="Symbol"/>
+    </w:rPr>
+  </w:style>
+  <w:style w:type="character" w:styleId="ListLabel1454">
+    <w:name w:val="ListLabel 1454"/>
+    <w:qFormat/>
+    <w:rPr>
+      <w:rFonts w:cs="Courier New"/>
+    </w:rPr>
+  </w:style>
+  <w:style w:type="character" w:styleId="ListLabel1455">
+    <w:name w:val="ListLabel 1455"/>
+    <w:qFormat/>
+    <w:rPr>
+      <w:rFonts w:cs="Wingdings"/>
+    </w:rPr>
+  </w:style>
+  <w:style w:type="character" w:styleId="ListLabel1456">
+    <w:name w:val="ListLabel 1456"/>
+    <w:qFormat/>
+    <w:rPr>
+      <w:rFonts w:cs="Symbol"/>
+    </w:rPr>
+  </w:style>
+  <w:style w:type="character" w:styleId="ListLabel1457">
+    <w:name w:val="ListLabel 1457"/>
+    <w:qFormat/>
+    <w:rPr>
+      <w:rFonts w:cs="Courier New"/>
+    </w:rPr>
+  </w:style>
+  <w:style w:type="character" w:styleId="ListLabel1458">
+    <w:name w:val="ListLabel 1458"/>
+    <w:qFormat/>
+    <w:rPr>
+      <w:rFonts w:cs="Wingdings"/>
+    </w:rPr>
+  </w:style>
+  <w:style w:type="character" w:styleId="ListLabel1459">
+    <w:name w:val="ListLabel 1459"/>
+    <w:qFormat/>
+    <w:rPr>
+      <w:rFonts w:cs="Symbol"/>
+    </w:rPr>
+  </w:style>
+  <w:style w:type="character" w:styleId="ListLabel1460">
+    <w:name w:val="ListLabel 1460"/>
+    <w:qFormat/>
+    <w:rPr>
+      <w:rFonts w:cs="Courier New"/>
+    </w:rPr>
+  </w:style>
+  <w:style w:type="character" w:styleId="ListLabel1461">
+    <w:name w:val="ListLabel 1461"/>
+    <w:qFormat/>
+    <w:rPr>
+      <w:rFonts w:cs="Wingdings"/>
+    </w:rPr>
+  </w:style>
+  <w:style w:type="character" w:styleId="ListLabel1462">
+    <w:name w:val="ListLabel 1462"/>
+    <w:qFormat/>
+    <w:rPr>
+      <w:rFonts w:cs="Symbol"/>
+    </w:rPr>
+  </w:style>
+  <w:style w:type="character" w:styleId="ListLabel1463">
+    <w:name w:val="ListLabel 1463"/>
+    <w:qFormat/>
+    <w:rPr>
+      <w:rFonts w:cs="Courier New"/>
+    </w:rPr>
+  </w:style>
+  <w:style w:type="character" w:styleId="ListLabel1464">
+    <w:name w:val="ListLabel 1464"/>
+    <w:qFormat/>
+    <w:rPr>
+      <w:rFonts w:cs="Wingdings"/>
+    </w:rPr>
+  </w:style>
+  <w:style w:type="character" w:styleId="ListLabel1465">
+    <w:name w:val="ListLabel 1465"/>
+    <w:qFormat/>
+    <w:rPr>
+      <w:rFonts w:cs="Symbol"/>
+    </w:rPr>
+  </w:style>
+  <w:style w:type="character" w:styleId="ListLabel1466">
+    <w:name w:val="ListLabel 1466"/>
+    <w:qFormat/>
+    <w:rPr>
+      <w:rFonts w:cs="Courier New"/>
+    </w:rPr>
+  </w:style>
+  <w:style w:type="character" w:styleId="ListLabel1467">
+    <w:name w:val="ListLabel 1467"/>
+    <w:qFormat/>
+    <w:rPr>
+      <w:rFonts w:cs="Wingdings"/>
+    </w:rPr>
+  </w:style>
+  <w:style w:type="character" w:styleId="ListLabel1468">
+    <w:name w:val="ListLabel 1468"/>
+    <w:qFormat/>
+    <w:rPr>
+      <w:rFonts w:cs="Symbol"/>
+    </w:rPr>
+  </w:style>
+  <w:style w:type="character" w:styleId="ListLabel1469">
+    <w:name w:val="ListLabel 1469"/>
+    <w:qFormat/>
+    <w:rPr>
+      <w:rFonts w:cs="Courier New"/>
+    </w:rPr>
+  </w:style>
+  <w:style w:type="character" w:styleId="ListLabel1470">
+    <w:name w:val="ListLabel 1470"/>
+    <w:qFormat/>
+    <w:rPr>
+      <w:rFonts w:cs="Wingdings"/>
+    </w:rPr>
+  </w:style>
+  <w:style w:type="character" w:styleId="ListLabel1471">
+    <w:name w:val="ListLabel 1471"/>
+    <w:qFormat/>
+    <w:rPr>
+      <w:rFonts w:cs="Symbol"/>
+    </w:rPr>
+  </w:style>
+  <w:style w:type="character" w:styleId="ListLabel1472">
+    <w:name w:val="ListLabel 1472"/>
+    <w:qFormat/>
+    <w:rPr>
+      <w:rFonts w:cs="Courier New"/>
+    </w:rPr>
+  </w:style>
+  <w:style w:type="character" w:styleId="ListLabel1473">
+    <w:name w:val="ListLabel 1473"/>
+    <w:qFormat/>
+    <w:rPr>
+      <w:rFonts w:cs="Wingdings"/>
+    </w:rPr>
+  </w:style>
+  <w:style w:type="character" w:styleId="ListLabel1474">
+    <w:name w:val="ListLabel 1474"/>
+    <w:qFormat/>
+    <w:rPr>
+      <w:rFonts w:cs="Symbol"/>
+    </w:rPr>
+  </w:style>
+  <w:style w:type="character" w:styleId="ListLabel1475">
+    <w:name w:val="ListLabel 1475"/>
+    <w:qFormat/>
+    <w:rPr>
+      <w:rFonts w:cs="Courier New"/>
+    </w:rPr>
+  </w:style>
+  <w:style w:type="character" w:styleId="ListLabel1476">
+    <w:name w:val="ListLabel 1476"/>
+    <w:qFormat/>
+    <w:rPr>
+      <w:rFonts w:cs="Wingdings"/>
+    </w:rPr>
+  </w:style>
+  <w:style w:type="character" w:styleId="ListLabel1477">
+    <w:name w:val="ListLabel 1477"/>
+    <w:qFormat/>
+    <w:rPr>
+      <w:rFonts w:cs="Symbol"/>
+    </w:rPr>
+  </w:style>
+  <w:style w:type="character" w:styleId="ListLabel1478">
+    <w:name w:val="ListLabel 1478"/>
+    <w:qFormat/>
+    <w:rPr>
+      <w:rFonts w:cs="Courier New"/>
+    </w:rPr>
+  </w:style>
+  <w:style w:type="character" w:styleId="ListLabel1479">
+    <w:name w:val="ListLabel 1479"/>
+    <w:qFormat/>
+    <w:rPr>
+      <w:rFonts w:cs="Wingdings"/>
+    </w:rPr>
+  </w:style>
+  <w:style w:type="character" w:styleId="ListLabel1480">
+    <w:name w:val="ListLabel 1480"/>
+    <w:qFormat/>
+    <w:rPr>
+      <w:rFonts w:cs="Symbol"/>
+    </w:rPr>
+  </w:style>
+  <w:style w:type="character" w:styleId="ListLabel1481">
+    <w:name w:val="ListLabel 1481"/>
+    <w:qFormat/>
+    <w:rPr>
+      <w:rFonts w:cs="Courier New"/>
+    </w:rPr>
+  </w:style>
+  <w:style w:type="character" w:styleId="ListLabel1482">
+    <w:name w:val="ListLabel 1482"/>
+    <w:qFormat/>
+    <w:rPr>
+      <w:rFonts w:cs="Wingdings"/>
+    </w:rPr>
+  </w:style>
+  <w:style w:type="character" w:styleId="ListLabel1483">
+    <w:name w:val="ListLabel 1483"/>
+    <w:qFormat/>
+    <w:rPr>
+      <w:rFonts w:cs="Symbol"/>
+    </w:rPr>
+  </w:style>
+  <w:style w:type="character" w:styleId="ListLabel1484">
+    <w:name w:val="ListLabel 1484"/>
+    <w:qFormat/>
+    <w:rPr>
+      <w:rFonts w:cs="Courier New"/>
+    </w:rPr>
+  </w:style>
+  <w:style w:type="character" w:styleId="ListLabel1485">
+    <w:name w:val="ListLabel 1485"/>
+    <w:qFormat/>
+    <w:rPr>
+      <w:rFonts w:cs="Wingdings"/>
+    </w:rPr>
+  </w:style>
+  <w:style w:type="character" w:styleId="ListLabel1486">
+    <w:name w:val="ListLabel 1486"/>
+    <w:qFormat/>
+    <w:rPr>
+      <w:rFonts w:cs="Symbol"/>
+    </w:rPr>
+  </w:style>
+  <w:style w:type="character" w:styleId="ListLabel1487">
+    <w:name w:val="ListLabel 1487"/>
+    <w:qFormat/>
+    <w:rPr>
+      <w:rFonts w:cs="Courier New"/>
+    </w:rPr>
+  </w:style>
+  <w:style w:type="character" w:styleId="ListLabel1488">
+    <w:name w:val="ListLabel 1488"/>
+    <w:qFormat/>
+    <w:rPr>
+      <w:rFonts w:cs="Wingdings"/>
+    </w:rPr>
+  </w:style>
+  <w:style w:type="character" w:styleId="ListLabel1489">
+    <w:name w:val="ListLabel 1489"/>
+    <w:qFormat/>
+    <w:rPr>
+      <w:rFonts w:cs="Symbol"/>
+    </w:rPr>
+  </w:style>
+  <w:style w:type="character" w:styleId="ListLabel1490">
+    <w:name w:val="ListLabel 1490"/>
+    <w:qFormat/>
+    <w:rPr>
+      <w:rFonts w:cs="Courier New"/>
+    </w:rPr>
+  </w:style>
+  <w:style w:type="character" w:styleId="ListLabel1491">
+    <w:name w:val="ListLabel 1491"/>
+    <w:qFormat/>
+    <w:rPr>
+      <w:rFonts w:cs="Wingdings"/>
+    </w:rPr>
+  </w:style>
+  <w:style w:type="character" w:styleId="ListLabel1492">
+    <w:name w:val="ListLabel 1492"/>
+    <w:qFormat/>
+    <w:rPr>
+      <w:rFonts w:cs="Symbol"/>
+    </w:rPr>
+  </w:style>
+  <w:style w:type="character" w:styleId="ListLabel1493">
+    <w:name w:val="ListLabel 1493"/>
+    <w:qFormat/>
+    <w:rPr>
+      <w:rFonts w:cs="Courier New"/>
+    </w:rPr>
+  </w:style>
+  <w:style w:type="character" w:styleId="ListLabel1494">
+    <w:name w:val="ListLabel 1494"/>
+    <w:qFormat/>
+    <w:rPr>
+      <w:rFonts w:cs="Wingdings"/>
+    </w:rPr>
+  </w:style>
+  <w:style w:type="character" w:styleId="ListLabel1495">
+    <w:name w:val="ListLabel 1495"/>
+    <w:qFormat/>
+    <w:rPr>
+      <w:rFonts w:cs="Symbol"/>
+    </w:rPr>
+  </w:style>
+  <w:style w:type="character" w:styleId="ListLabel1496">
+    <w:name w:val="ListLabel 1496"/>
+    <w:qFormat/>
+    <w:rPr>
+      <w:rFonts w:cs="Courier New"/>
+    </w:rPr>
+  </w:style>
+  <w:style w:type="character" w:styleId="ListLabel1497">
+    <w:name w:val="ListLabel 1497"/>
+    <w:qFormat/>
+    <w:rPr>
+      <w:rFonts w:cs="Wingdings"/>
+    </w:rPr>
+  </w:style>
+  <w:style w:type="character" w:styleId="ListLabel1498">
+    <w:name w:val="ListLabel 1498"/>
+    <w:qFormat/>
+    <w:rPr>
+      <w:rFonts w:cs="Symbol"/>
+    </w:rPr>
+  </w:style>
+  <w:style w:type="character" w:styleId="ListLabel1499">
+    <w:name w:val="ListLabel 1499"/>
+    <w:qFormat/>
+    <w:rPr>
+      <w:rFonts w:cs="Courier New"/>
+    </w:rPr>
+  </w:style>
+  <w:style w:type="character" w:styleId="ListLabel1500">
+    <w:name w:val="ListLabel 1500"/>
+    <w:qFormat/>
+    <w:rPr>
+      <w:rFonts w:cs="Wingdings"/>
+    </w:rPr>
+  </w:style>
+  <w:style w:type="character" w:styleId="ListLabel1501">
+    <w:name w:val="ListLabel 1501"/>
+    <w:qFormat/>
+    <w:rPr>
+      <w:rFonts w:cs="Symbol"/>
+    </w:rPr>
+  </w:style>
+  <w:style w:type="character" w:styleId="ListLabel1502">
+    <w:name w:val="ListLabel 1502"/>
+    <w:qFormat/>
+    <w:rPr>
+      <w:rFonts w:cs="Courier New"/>
+    </w:rPr>
+  </w:style>
+  <w:style w:type="character" w:styleId="ListLabel1503">
+    <w:name w:val="ListLabel 1503"/>
+    <w:qFormat/>
+    <w:rPr>
+      <w:rFonts w:cs="Wingdings"/>
+    </w:rPr>
+  </w:style>
+  <w:style w:type="character" w:styleId="ListLabel1504">
+    <w:name w:val="ListLabel 1504"/>
+    <w:qFormat/>
+    <w:rPr>
+      <w:rFonts w:cs="Symbol"/>
+    </w:rPr>
+  </w:style>
+  <w:style w:type="character" w:styleId="ListLabel1505">
+    <w:name w:val="ListLabel 1505"/>
+    <w:qFormat/>
+    <w:rPr>
+      <w:rFonts w:cs="Courier New"/>
+    </w:rPr>
+  </w:style>
+  <w:style w:type="character" w:styleId="ListLabel1506">
+    <w:name w:val="ListLabel 1506"/>
+    <w:qFormat/>
+    <w:rPr>
+      <w:rFonts w:cs="Wingdings"/>
+    </w:rPr>
+  </w:style>
+  <w:style w:type="character" w:styleId="ListLabel1507">
+    <w:name w:val="ListLabel 1507"/>
+    <w:qFormat/>
+    <w:rPr>
+      <w:rFonts w:cs="Symbol"/>
+    </w:rPr>
+  </w:style>
+  <w:style w:type="character" w:styleId="ListLabel1508">
+    <w:name w:val="ListLabel 1508"/>
+    <w:qFormat/>
+    <w:rPr>
+      <w:rFonts w:cs="Courier New"/>
+    </w:rPr>
+  </w:style>
+  <w:style w:type="character" w:styleId="ListLabel1509">
+    <w:name w:val="ListLabel 1509"/>
+    <w:qFormat/>
+    <w:rPr>
+      <w:rFonts w:cs="Wingdings"/>
+    </w:rPr>
+  </w:style>
+  <w:style w:type="character" w:styleId="ListLabel1510">
+    <w:name w:val="ListLabel 1510"/>
+    <w:qFormat/>
+    <w:rPr>
+      <w:rFonts w:cs="Symbol"/>
+    </w:rPr>
+  </w:style>
+  <w:style w:type="character" w:styleId="ListLabel1511">
+    <w:name w:val="ListLabel 1511"/>
+    <w:qFormat/>
+    <w:rPr>
+      <w:rFonts w:cs="Courier New"/>
+    </w:rPr>
+  </w:style>
+  <w:style w:type="character" w:styleId="ListLabel1512">
+    <w:name w:val="ListLabel 1512"/>
+    <w:qFormat/>
+    <w:rPr>
+      <w:rFonts w:cs="Wingdings"/>
+    </w:rPr>
+  </w:style>
+  <w:style w:type="character" w:styleId="ListLabel1513">
+    <w:name w:val="ListLabel 1513"/>
+    <w:qFormat/>
+    <w:rPr>
+      <w:rFonts w:cs="Symbol"/>
+    </w:rPr>
+  </w:style>
+  <w:style w:type="character" w:styleId="ListLabel1514">
+    <w:name w:val="ListLabel 1514"/>
+    <w:qFormat/>
+    <w:rPr>
+      <w:rFonts w:cs="Courier New"/>
+    </w:rPr>
+  </w:style>
+  <w:style w:type="character" w:styleId="ListLabel1515">
+    <w:name w:val="ListLabel 1515"/>
+    <w:qFormat/>
+    <w:rPr>
+      <w:rFonts w:cs="Wingdings"/>
+    </w:rPr>
+  </w:style>
+  <w:style w:type="character" w:styleId="ListLabel1516">
+    <w:name w:val="ListLabel 1516"/>
+    <w:qFormat/>
+    <w:rPr>
+      <w:rFonts w:cs="Symbol"/>
+    </w:rPr>
+  </w:style>
+  <w:style w:type="character" w:styleId="ListLabel1517">
+    <w:name w:val="ListLabel 1517"/>
+    <w:qFormat/>
+    <w:rPr>
+      <w:rFonts w:cs="Courier New"/>
+    </w:rPr>
+  </w:style>
+  <w:style w:type="character" w:styleId="ListLabel1518">
+    <w:name w:val="ListLabel 1518"/>
+    <w:qFormat/>
+    <w:rPr>
+      <w:rFonts w:cs="Wingdings"/>
+    </w:rPr>
+  </w:style>
+  <w:style w:type="character" w:styleId="ListLabel1519">
+    <w:name w:val="ListLabel 1519"/>
+    <w:qFormat/>
+    <w:rPr>
+      <w:rFonts w:cs="Symbol"/>
+    </w:rPr>
+  </w:style>
+  <w:style w:type="character" w:styleId="ListLabel1520">
+    <w:name w:val="ListLabel 1520"/>
+    <w:qFormat/>
+    <w:rPr>
+      <w:rFonts w:cs="Courier New"/>
+    </w:rPr>
+  </w:style>
+  <w:style w:type="character" w:styleId="ListLabel1521">
+    <w:name w:val="ListLabel 1521"/>
+    <w:qFormat/>
+    <w:rPr>
+      <w:rFonts w:cs="Wingdings"/>
+    </w:rPr>
+  </w:style>
+  <w:style w:type="character" w:styleId="ListLabel1522">
+    <w:name w:val="ListLabel 1522"/>
+    <w:qFormat/>
+    <w:rPr>
+      <w:rFonts w:cs="Symbol"/>
+    </w:rPr>
+  </w:style>
+  <w:style w:type="character" w:styleId="ListLabel1523">
+    <w:name w:val="ListLabel 1523"/>
+    <w:qFormat/>
+    <w:rPr>
+      <w:rFonts w:cs="Courier New"/>
+    </w:rPr>
+  </w:style>
+  <w:style w:type="character" w:styleId="ListLabel1524">
+    <w:name w:val="ListLabel 1524"/>
+    <w:qFormat/>
+    <w:rPr>
+      <w:rFonts w:cs="Wingdings"/>
+    </w:rPr>
+  </w:style>
+  <w:style w:type="character" w:styleId="ListLabel1525">
+    <w:name w:val="ListLabel 1525"/>
+    <w:qFormat/>
+    <w:rPr>
+      <w:rFonts w:cs="Symbol"/>
+    </w:rPr>
+  </w:style>
+  <w:style w:type="character" w:styleId="ListLabel1526">
+    <w:name w:val="ListLabel 1526"/>
+    <w:qFormat/>
+    <w:rPr>
+      <w:rFonts w:cs="Courier New"/>
+    </w:rPr>
+  </w:style>
+  <w:style w:type="character" w:styleId="ListLabel1527">
+    <w:name w:val="ListLabel 1527"/>
+    <w:qFormat/>
+    <w:rPr>
+      <w:rFonts w:cs="Wingdings"/>
+    </w:rPr>
+  </w:style>
+  <w:style w:type="character" w:styleId="ListLabel1528">
+    <w:name w:val="ListLabel 1528"/>
+    <w:qFormat/>
+    <w:rPr>
+      <w:rFonts w:cs="Symbol"/>
+    </w:rPr>
+  </w:style>
+  <w:style w:type="character" w:styleId="ListLabel1529">
+    <w:name w:val="ListLabel 1529"/>
+    <w:qFormat/>
+    <w:rPr>
+      <w:rFonts w:cs="Courier New"/>
+    </w:rPr>
+  </w:style>
+  <w:style w:type="character" w:styleId="ListLabel1530">
+    <w:name w:val="ListLabel 1530"/>
+    <w:qFormat/>
+    <w:rPr>
+      <w:rFonts w:cs="Wingdings"/>
+    </w:rPr>
+  </w:style>
+  <w:style w:type="character" w:styleId="ListLabel1531">
+    <w:name w:val="ListLabel 1531"/>
+    <w:qFormat/>
+    <w:rPr>
+      <w:rFonts w:cs="Symbol"/>
+    </w:rPr>
+  </w:style>
+  <w:style w:type="character" w:styleId="ListLabel1532">
+    <w:name w:val="ListLabel 1532"/>
+    <w:qFormat/>
+    <w:rPr>
+      <w:rFonts w:cs="Courier New"/>
+    </w:rPr>
+  </w:style>
+  <w:style w:type="character" w:styleId="ListLabel1533">
+    <w:name w:val="ListLabel 1533"/>
+    <w:qFormat/>
+    <w:rPr>
+      <w:rFonts w:cs="Wingdings"/>
+    </w:rPr>
+  </w:style>
+  <w:style w:type="character" w:styleId="ListLabel1534">
+    <w:name w:val="ListLabel 1534"/>
+    <w:qFormat/>
+    <w:rPr>
+      <w:rFonts w:cs="Symbol"/>
+    </w:rPr>
+  </w:style>
+  <w:style w:type="character" w:styleId="ListLabel1535">
+    <w:name w:val="ListLabel 1535"/>
+    <w:qFormat/>
+    <w:rPr>
+      <w:rFonts w:cs="Courier New"/>
+    </w:rPr>
+  </w:style>
+  <w:style w:type="character" w:styleId="ListLabel1536">
+    <w:name w:val="ListLabel 1536"/>
+    <w:qFormat/>
+    <w:rPr>
+      <w:rFonts w:cs="Wingdings"/>
+    </w:rPr>
+  </w:style>
+  <w:style w:type="character" w:styleId="ListLabel1537">
+    <w:name w:val="ListLabel 1537"/>
+    <w:qFormat/>
+    <w:rPr>
+      <w:rFonts w:cs="Symbol"/>
+    </w:rPr>
+  </w:style>
+  <w:style w:type="character" w:styleId="ListLabel1538">
+    <w:name w:val="ListLabel 1538"/>
+    <w:qFormat/>
+    <w:rPr>
+      <w:rFonts w:cs="Courier New"/>
+    </w:rPr>
+  </w:style>
+  <w:style w:type="character" w:styleId="ListLabel1539">
+    <w:name w:val="ListLabel 1539"/>
+    <w:qFormat/>
+    <w:rPr>
+      <w:rFonts w:cs="Wingdings"/>
+    </w:rPr>
+  </w:style>
+  <w:style w:type="character" w:styleId="ListLabel1540">
+    <w:name w:val="ListLabel 1540"/>
+    <w:qFormat/>
+    <w:rPr>
+      <w:rFonts w:cs="Symbol"/>
+    </w:rPr>
+  </w:style>
+  <w:style w:type="character" w:styleId="ListLabel1541">
+    <w:name w:val="ListLabel 1541"/>
+    <w:qFormat/>
+    <w:rPr>
+      <w:rFonts w:cs="Courier New"/>
+    </w:rPr>
+  </w:style>
+  <w:style w:type="character" w:styleId="ListLabel1542">
+    <w:name w:val="ListLabel 1542"/>
+    <w:qFormat/>
+    <w:rPr>
+      <w:rFonts w:cs="Wingdings"/>
+    </w:rPr>
+  </w:style>
+  <w:style w:type="character" w:styleId="ListLabel1543">
+    <w:name w:val="ListLabel 1543"/>
+    <w:qFormat/>
+    <w:rPr>
+      <w:rFonts w:cs="Symbol"/>
+    </w:rPr>
+  </w:style>
+  <w:style w:type="character" w:styleId="ListLabel1544">
+    <w:name w:val="ListLabel 1544"/>
+    <w:qFormat/>
+    <w:rPr>
+      <w:rFonts w:cs="Courier New"/>
+    </w:rPr>
+  </w:style>
+  <w:style w:type="character" w:styleId="ListLabel1545">
+    <w:name w:val="ListLabel 1545"/>
+    <w:qFormat/>
+    <w:rPr>
+      <w:rFonts w:cs="Wingdings"/>
+    </w:rPr>
+  </w:style>
+  <w:style w:type="character" w:styleId="ListLabel1546">
+    <w:name w:val="ListLabel 1546"/>
+    <w:qFormat/>
+    <w:rPr>
+      <w:rFonts w:cs="Symbol"/>
+    </w:rPr>
+  </w:style>
+  <w:style w:type="character" w:styleId="ListLabel1547">
+    <w:name w:val="ListLabel 1547"/>
+    <w:qFormat/>
+    <w:rPr>
+      <w:rFonts w:cs="Courier New"/>
+    </w:rPr>
+  </w:style>
+  <w:style w:type="character" w:styleId="ListLabel1548">
+    <w:name w:val="ListLabel 1548"/>
+    <w:qFormat/>
+    <w:rPr>
+      <w:rFonts w:cs="Wingdings"/>
+    </w:rPr>
+  </w:style>
+  <w:style w:type="character" w:styleId="ListLabel1549">
+    <w:name w:val="ListLabel 1549"/>
+    <w:qFormat/>
+    <w:rPr>
+      <w:rFonts w:cs="Symbol"/>
+    </w:rPr>
+  </w:style>
+  <w:style w:type="character" w:styleId="ListLabel1550">
+    <w:name w:val="ListLabel 1550"/>
+    <w:qFormat/>
+    <w:rPr>
+      <w:rFonts w:cs="Courier New"/>
+    </w:rPr>
+  </w:style>
+  <w:style w:type="character" w:styleId="ListLabel1551">
+    <w:name w:val="ListLabel 1551"/>
+    <w:qFormat/>
+    <w:rPr>
+      <w:rFonts w:cs="Wingdings"/>
+    </w:rPr>
+  </w:style>
+  <w:style w:type="character" w:styleId="ListLabel1552">
+    <w:name w:val="ListLabel 1552"/>
+    <w:qFormat/>
+    <w:rPr>
+      <w:rFonts w:cs="Symbol"/>
+    </w:rPr>
+  </w:style>
+  <w:style w:type="character" w:styleId="ListLabel1553">
+    <w:name w:val="ListLabel 1553"/>
+    <w:qFormat/>
+    <w:rPr>
+      <w:rFonts w:cs="Courier New"/>
+    </w:rPr>
+  </w:style>
+  <w:style w:type="character" w:styleId="ListLabel1554">
+    <w:name w:val="ListLabel 1554"/>
+    <w:qFormat/>
+    <w:rPr>
+      <w:rFonts w:cs="Wingdings"/>
+    </w:rPr>
+  </w:style>
+  <w:style w:type="character" w:styleId="ListLabel1555">
+    <w:name w:val="ListLabel 1555"/>
+    <w:qFormat/>
+    <w:rPr>
+      <w:rFonts w:cs="Symbol"/>
+    </w:rPr>
+  </w:style>
+  <w:style w:type="character" w:styleId="ListLabel1556">
+    <w:name w:val="ListLabel 1556"/>
+    <w:qFormat/>
+    <w:rPr>
+      <w:rFonts w:cs="Courier New"/>
+    </w:rPr>
+  </w:style>
+  <w:style w:type="character" w:styleId="ListLabel1557">
+    <w:name w:val="ListLabel 1557"/>
+    <w:qFormat/>
+    <w:rPr>
+      <w:rFonts w:cs="Wingdings"/>
+    </w:rPr>
+  </w:style>
+  <w:style w:type="character" w:styleId="ListLabel1558">
+    <w:name w:val="ListLabel 1558"/>
+    <w:qFormat/>
+    <w:rPr>
+      <w:rFonts w:cs="Symbol"/>
+    </w:rPr>
+  </w:style>
+  <w:style w:type="character" w:styleId="ListLabel1559">
+    <w:name w:val="ListLabel 1559"/>
+    <w:qFormat/>
+    <w:rPr>
+      <w:rFonts w:cs="Courier New"/>
+    </w:rPr>
+  </w:style>
+  <w:style w:type="character" w:styleId="ListLabel1560">
+    <w:name w:val="ListLabel 1560"/>
+    <w:qFormat/>
+    <w:rPr>
+      <w:rFonts w:cs="Wingdings"/>
+    </w:rPr>
+  </w:style>
+  <w:style w:type="character" w:styleId="ListLabel1561">
+    <w:name w:val="ListLabel 1561"/>
+    <w:qFormat/>
+    <w:rPr>
+      <w:rFonts w:cs="Symbol"/>
+    </w:rPr>
+  </w:style>
+  <w:style w:type="character" w:styleId="ListLabel1562">
+    <w:name w:val="ListLabel 1562"/>
+    <w:qFormat/>
+    <w:rPr>
+      <w:rFonts w:cs="Courier New"/>
+    </w:rPr>
+  </w:style>
+  <w:style w:type="character" w:styleId="ListLabel1563">
+    <w:name w:val="ListLabel 1563"/>
+    <w:qFormat/>
+    <w:rPr>
+      <w:rFonts w:cs="Wingdings"/>
+    </w:rPr>
+  </w:style>
+  <w:style w:type="character" w:styleId="ListLabel1564">
+    <w:name w:val="ListLabel 1564"/>
+    <w:qFormat/>
+    <w:rPr>
+      <w:rFonts w:cs="Symbol"/>
+    </w:rPr>
+  </w:style>
+  <w:style w:type="character" w:styleId="ListLabel1565">
+    <w:name w:val="ListLabel 1565"/>
+    <w:qFormat/>
+    <w:rPr>
+      <w:rFonts w:cs="Courier New"/>
+    </w:rPr>
+  </w:style>
+  <w:style w:type="character" w:styleId="ListLabel1566">
+    <w:name w:val="ListLabel 1566"/>
+    <w:qFormat/>
+    <w:rPr>
+      <w:rFonts w:cs="Wingdings"/>
+    </w:rPr>
+  </w:style>
+  <w:style w:type="character" w:styleId="ListLabel1567">
+    <w:name w:val="ListLabel 1567"/>
+    <w:qFormat/>
+    <w:rPr>
+      <w:rFonts w:cs="Symbol"/>
+    </w:rPr>
+  </w:style>
+  <w:style w:type="character" w:styleId="ListLabel1568">
+    <w:name w:val="ListLabel 1568"/>
+    <w:qFormat/>
+    <w:rPr>
+      <w:rFonts w:cs="Courier New"/>
+    </w:rPr>
+  </w:style>
+  <w:style w:type="character" w:styleId="ListLabel1569">
+    <w:name w:val="ListLabel 1569"/>
+    <w:qFormat/>
+    <w:rPr>
+      <w:rFonts w:cs="Wingdings"/>
+    </w:rPr>
+  </w:style>
   <w:style w:type="paragraph" w:styleId="Berschrift">
     <w:name w:val="Überschrift"/>
     <w:basedOn w:val="Normal"/>

</xml_diff>

<commit_message>
Framework: - Added OVMS_NO_LOCK compiler flag to exclude default LOCK/VALET commands - Added controller status flags to doors3 - Minor hardening for CMD_StopCharge call
Twizy:
- Removed upper speed limits by user request
- Fixed LOCK/VALET text commands
- SEVCON auto-login more robust (retries per second)
- New doors3 SEVCON status flags: CtrlLoggedIn & CtrlCfgMode
- Profile switch applies new speed limit when in GO mode
- CFG POWER now also adjusts max motor power (0x3813.23)
</commit_message>
<xml_diff>
--- a/docs/OVMS_Protocol.docx
+++ b/docs/OVMS_Protocol.docx
@@ -227,25 +227,7 @@
         <w:rPr>
           <w:b/>
         </w:rPr>
-        <w:t>Guide v2.6.</w:t>
-      </w:r>
-      <w:r>
-        <w:rPr>
-          <w:b/>
-        </w:rPr>
-        <w:t>3</w:t>
-      </w:r>
-      <w:r>
-        <w:rPr>
-          <w:b/>
-        </w:rPr>
-        <w:t xml:space="preserve"> (</w:t>
-      </w:r>
-      <w:r>
-        <w:rPr>
-          <w:b/>
-        </w:rPr>
-        <w:t>5</w:t>
+        <w:t>Guide v2.6.3 (5</w:t>
       </w:r>
       <w:r>
         <w:rPr>
@@ -258,19 +240,7 @@
         <w:rPr>
           <w:b/>
         </w:rPr>
-        <w:t xml:space="preserve"> </w:t>
-      </w:r>
-      <w:r>
-        <w:rPr>
-          <w:b/>
-        </w:rPr>
-        <w:t>Febr</w:t>
-      </w:r>
-      <w:r>
-        <w:rPr>
-          <w:b/>
-        </w:rPr>
-        <w:t>uary 2017)</w:t>
+        <w:t xml:space="preserve"> February 2017)</w:t>
       </w:r>
     </w:p>
     <w:p>
@@ -881,9 +851,9 @@
         <w:pStyle w:val="Berschrift1"/>
         <w:rPr/>
       </w:pPr>
-      <w:bookmarkStart w:id="0" w:name="_Toc197824832"/>
+      <w:bookmarkStart w:id="0" w:name="__RefHeading__1656_1408131263"/>
       <w:bookmarkStart w:id="1" w:name="_Toc237847732"/>
-      <w:bookmarkStart w:id="2" w:name="__RefHeading__1656_1408131263"/>
+      <w:bookmarkStart w:id="2" w:name="_Toc197824832"/>
       <w:bookmarkEnd w:id="0"/>
       <w:bookmarkEnd w:id="1"/>
       <w:bookmarkEnd w:id="2"/>
@@ -2122,8 +2092,8 @@
         <w:pStyle w:val="Berschrift1"/>
         <w:rPr/>
       </w:pPr>
-      <w:bookmarkStart w:id="3" w:name="_Toc237847733"/>
-      <w:bookmarkStart w:id="4" w:name="_Toc197824833"/>
+      <w:bookmarkStart w:id="3" w:name="_Toc197824833"/>
+      <w:bookmarkStart w:id="4" w:name="_Toc237847733"/>
       <w:bookmarkStart w:id="5" w:name="__RefHeading__1658_1408131263"/>
       <w:bookmarkEnd w:id="5"/>
       <w:r>
@@ -2146,8 +2116,8 @@
         </w:numPr>
         <w:rPr/>
       </w:pPr>
-      <w:bookmarkStart w:id="6" w:name="_Toc237847734"/>
-      <w:bookmarkStart w:id="7" w:name="__RefHeading__1660_1408131263"/>
+      <w:bookmarkStart w:id="6" w:name="__RefHeading__1660_1408131263"/>
+      <w:bookmarkStart w:id="7" w:name="_Toc237847734"/>
       <w:bookmarkEnd w:id="6"/>
       <w:bookmarkEnd w:id="7"/>
       <w:r>
@@ -2286,8 +2256,8 @@
         </w:numPr>
         <w:rPr/>
       </w:pPr>
-      <w:bookmarkStart w:id="8" w:name="_Toc237847735"/>
-      <w:bookmarkStart w:id="9" w:name="__RefHeading__1662_1408131263"/>
+      <w:bookmarkStart w:id="8" w:name="__RefHeading__1662_1408131263"/>
+      <w:bookmarkStart w:id="9" w:name="_Toc237847735"/>
       <w:bookmarkEnd w:id="8"/>
       <w:bookmarkEnd w:id="9"/>
       <w:r>
@@ -2477,8 +2447,8 @@
         </w:numPr>
         <w:rPr/>
       </w:pPr>
-      <w:bookmarkStart w:id="10" w:name="_Toc237847736"/>
-      <w:bookmarkStart w:id="11" w:name="__RefHeading__1664_1408131263"/>
+      <w:bookmarkStart w:id="10" w:name="__RefHeading__1664_1408131263"/>
+      <w:bookmarkStart w:id="11" w:name="_Toc237847736"/>
       <w:bookmarkEnd w:id="10"/>
       <w:bookmarkEnd w:id="11"/>
       <w:r>
@@ -2751,8 +2721,8 @@
         </w:numPr>
         <w:rPr/>
       </w:pPr>
-      <w:bookmarkStart w:id="12" w:name="_Toc237847737"/>
-      <w:bookmarkStart w:id="13" w:name="__RefHeading__1666_1408131263"/>
+      <w:bookmarkStart w:id="12" w:name="__RefHeading__1666_1408131263"/>
+      <w:bookmarkStart w:id="13" w:name="_Toc237847737"/>
       <w:bookmarkEnd w:id="12"/>
       <w:bookmarkEnd w:id="13"/>
       <w:r>
@@ -2854,8 +2824,8 @@
         </w:numPr>
         <w:rPr/>
       </w:pPr>
-      <w:bookmarkStart w:id="14" w:name="_Toc237847738"/>
-      <w:bookmarkStart w:id="15" w:name="__RefHeading__1668_1408131263"/>
+      <w:bookmarkStart w:id="14" w:name="__RefHeading__1668_1408131263"/>
+      <w:bookmarkStart w:id="15" w:name="_Toc237847738"/>
       <w:bookmarkEnd w:id="14"/>
       <w:bookmarkEnd w:id="15"/>
       <w:r>
@@ -3116,8 +3086,8 @@
         </w:numPr>
         <w:rPr/>
       </w:pPr>
-      <w:bookmarkStart w:id="16" w:name="_Toc237847739"/>
-      <w:bookmarkStart w:id="17" w:name="__RefHeading__1670_1408131263"/>
+      <w:bookmarkStart w:id="16" w:name="__RefHeading__1670_1408131263"/>
+      <w:bookmarkStart w:id="17" w:name="_Toc237847739"/>
       <w:bookmarkEnd w:id="16"/>
       <w:bookmarkEnd w:id="17"/>
       <w:r>
@@ -3181,8 +3151,8 @@
         </w:numPr>
         <w:rPr/>
       </w:pPr>
-      <w:bookmarkStart w:id="18" w:name="_Toc237847740"/>
-      <w:bookmarkStart w:id="19" w:name="__RefHeading__1672_1408131263"/>
+      <w:bookmarkStart w:id="18" w:name="__RefHeading__1672_1408131263"/>
+      <w:bookmarkStart w:id="19" w:name="_Toc237847740"/>
       <w:bookmarkEnd w:id="18"/>
       <w:bookmarkEnd w:id="19"/>
       <w:r>
@@ -3404,8 +3374,8 @@
         </w:numPr>
         <w:rPr/>
       </w:pPr>
-      <w:bookmarkStart w:id="20" w:name="_Toc237847741"/>
-      <w:bookmarkStart w:id="21" w:name="__RefHeading__1674_1408131263"/>
+      <w:bookmarkStart w:id="20" w:name="__RefHeading__1674_1408131263"/>
+      <w:bookmarkStart w:id="21" w:name="_Toc237847741"/>
       <w:bookmarkEnd w:id="20"/>
       <w:bookmarkEnd w:id="21"/>
       <w:r>
@@ -3450,8 +3420,8 @@
         </w:numPr>
         <w:rPr/>
       </w:pPr>
-      <w:bookmarkStart w:id="22" w:name="_Toc237847742"/>
-      <w:bookmarkStart w:id="23" w:name="__RefHeading__1676_1408131263"/>
+      <w:bookmarkStart w:id="22" w:name="__RefHeading__1676_1408131263"/>
+      <w:bookmarkStart w:id="23" w:name="_Toc237847742"/>
       <w:bookmarkEnd w:id="22"/>
       <w:bookmarkEnd w:id="23"/>
       <w:r>
@@ -3496,8 +3466,8 @@
         </w:numPr>
         <w:rPr/>
       </w:pPr>
-      <w:bookmarkStart w:id="24" w:name="_Toc237847743"/>
-      <w:bookmarkStart w:id="25" w:name="__RefHeading__1678_1408131263"/>
+      <w:bookmarkStart w:id="24" w:name="__RefHeading__1678_1408131263"/>
+      <w:bookmarkStart w:id="25" w:name="_Toc237847743"/>
       <w:bookmarkEnd w:id="24"/>
       <w:bookmarkEnd w:id="25"/>
       <w:r>
@@ -3608,8 +3578,8 @@
         </w:numPr>
         <w:rPr/>
       </w:pPr>
-      <w:bookmarkStart w:id="26" w:name="_Toc237847744"/>
-      <w:bookmarkStart w:id="27" w:name="__RefHeading__1680_1408131263"/>
+      <w:bookmarkStart w:id="26" w:name="__RefHeading__1680_1408131263"/>
+      <w:bookmarkStart w:id="27" w:name="_Toc237847744"/>
       <w:bookmarkEnd w:id="26"/>
       <w:bookmarkEnd w:id="27"/>
       <w:r>
@@ -3772,8 +3742,8 @@
         </w:numPr>
         <w:rPr/>
       </w:pPr>
-      <w:bookmarkStart w:id="28" w:name="_Toc237847745"/>
-      <w:bookmarkStart w:id="29" w:name="__RefHeading__1682_1408131263"/>
+      <w:bookmarkStart w:id="28" w:name="__RefHeading__1682_1408131263"/>
+      <w:bookmarkStart w:id="29" w:name="_Toc237847745"/>
       <w:bookmarkEnd w:id="28"/>
       <w:bookmarkEnd w:id="29"/>
       <w:r>
@@ -4017,6 +3987,13 @@
         <w:t>bit0 = Car awake (turned on=1 / off=0)</w:t>
         <w:br/>
         <w:t>bit1 = Cooling pump (on=1/off=0)</w:t>
+        <w:br/>
+      </w:r>
+      <w:r>
+        <w:rPr/>
+        <w:t>bit6 = 1=Logged into motor controller</w:t>
+        <w:br/>
+        <w:t>bit7 = 1=Motor controller in configuration mode</w:t>
       </w:r>
     </w:p>
     <w:p>
@@ -4072,7 +4049,7 @@
         </w:numPr>
         <w:rPr/>
       </w:pPr>
-      <w:bookmarkStart w:id="31" w:name="__DdeLink__3447_2044060743"/>
+      <w:bookmarkStart w:id="31" w:name="__DdeLink__3447_20440607431"/>
       <w:bookmarkEnd w:id="31"/>
       <w:r>
         <w:rPr/>
@@ -4134,17 +4111,13 @@
       </w:pPr>
       <w:r>
         <w:rPr/>
-        <w:t xml:space="preserve">Vehicle 12V </w:t>
-      </w:r>
-      <w:r>
-        <w:rPr/>
-        <w:t>current (i.e. DC converter output)</w:t>
+        <w:t>Vehicle 12V current (i.e. DC converter output)</w:t>
       </w:r>
     </w:p>
     <w:p>
       <w:pPr>
         <w:pStyle w:val="ListParagraph"/>
-        <w:ind w:right="0" w:hanging="0"/>
+        <w:ind w:left="720" w:right="0" w:hanging="0"/>
         <w:rPr/>
       </w:pPr>
       <w:r>
@@ -4373,8 +4346,8 @@
         </w:numPr>
         <w:rPr/>
       </w:pPr>
-      <w:bookmarkStart w:id="34" w:name="_Toc237847747"/>
-      <w:bookmarkStart w:id="35" w:name="__RefHeading__1686_1408131263"/>
+      <w:bookmarkStart w:id="34" w:name="__RefHeading__1686_1408131263"/>
+      <w:bookmarkStart w:id="35" w:name="_Toc237847747"/>
       <w:bookmarkEnd w:id="34"/>
       <w:bookmarkEnd w:id="35"/>
       <w:r>
@@ -4522,8 +4495,8 @@
         </w:numPr>
         <w:rPr/>
       </w:pPr>
-      <w:bookmarkStart w:id="36" w:name="_Toc237847748"/>
-      <w:bookmarkStart w:id="37" w:name="__RefHeading__1688_1408131263"/>
+      <w:bookmarkStart w:id="36" w:name="__RefHeading__1688_1408131263"/>
+      <w:bookmarkStart w:id="37" w:name="_Toc237847748"/>
       <w:bookmarkEnd w:id="36"/>
       <w:bookmarkEnd w:id="37"/>
       <w:r>
@@ -4613,8 +4586,8 @@
         </w:numPr>
         <w:rPr/>
       </w:pPr>
-      <w:bookmarkStart w:id="38" w:name="_Toc237847749"/>
-      <w:bookmarkStart w:id="39" w:name="__RefHeading__1690_1408131263"/>
+      <w:bookmarkStart w:id="38" w:name="__RefHeading__1690_1408131263"/>
+      <w:bookmarkStart w:id="39" w:name="_Toc237847749"/>
       <w:bookmarkEnd w:id="38"/>
       <w:bookmarkEnd w:id="39"/>
       <w:r>
@@ -4692,8 +4665,8 @@
         </w:numPr>
         <w:rPr/>
       </w:pPr>
-      <w:bookmarkStart w:id="40" w:name="_Toc237847750"/>
-      <w:bookmarkStart w:id="41" w:name="__RefHeading__1692_1408131263"/>
+      <w:bookmarkStart w:id="40" w:name="__RefHeading__1692_1408131263"/>
+      <w:bookmarkStart w:id="41" w:name="_Toc237847750"/>
       <w:bookmarkEnd w:id="40"/>
       <w:bookmarkEnd w:id="41"/>
       <w:r>
@@ -4900,8 +4873,8 @@
         </w:numPr>
         <w:rPr/>
       </w:pPr>
-      <w:bookmarkStart w:id="42" w:name="_Toc237847751"/>
-      <w:bookmarkStart w:id="43" w:name="__RefHeading__1694_1408131263"/>
+      <w:bookmarkStart w:id="42" w:name="__RefHeading__1694_1408131263"/>
+      <w:bookmarkStart w:id="43" w:name="_Toc237847751"/>
       <w:bookmarkEnd w:id="42"/>
       <w:bookmarkEnd w:id="43"/>
       <w:r>
@@ -5306,8 +5279,8 @@
         </w:numPr>
         <w:rPr/>
       </w:pPr>
-      <w:bookmarkStart w:id="44" w:name="_Toc237847752"/>
-      <w:bookmarkStart w:id="45" w:name="__RefHeading__1696_1408131263"/>
+      <w:bookmarkStart w:id="44" w:name="__RefHeading__1696_1408131263"/>
+      <w:bookmarkStart w:id="45" w:name="_Toc237847752"/>
       <w:bookmarkEnd w:id="44"/>
       <w:bookmarkEnd w:id="45"/>
       <w:r>
@@ -5567,8 +5540,8 @@
         </w:numPr>
         <w:rPr/>
       </w:pPr>
-      <w:bookmarkStart w:id="46" w:name="_Toc237847753"/>
-      <w:bookmarkStart w:id="47" w:name="__RefHeading__1698_1408131263"/>
+      <w:bookmarkStart w:id="46" w:name="__RefHeading__1698_1408131263"/>
+      <w:bookmarkStart w:id="47" w:name="_Toc237847753"/>
       <w:bookmarkEnd w:id="46"/>
       <w:bookmarkEnd w:id="47"/>
       <w:r>
@@ -5613,8 +5586,8 @@
         </w:numPr>
         <w:rPr/>
       </w:pPr>
-      <w:bookmarkStart w:id="48" w:name="_Toc237847754"/>
-      <w:bookmarkStart w:id="49" w:name="__RefHeading__1700_1408131263"/>
+      <w:bookmarkStart w:id="48" w:name="__RefHeading__1700_1408131263"/>
+      <w:bookmarkStart w:id="49" w:name="_Toc237847754"/>
       <w:bookmarkEnd w:id="48"/>
       <w:bookmarkEnd w:id="49"/>
       <w:r>
@@ -5713,8 +5686,8 @@
         </w:numPr>
         <w:rPr/>
       </w:pPr>
-      <w:bookmarkStart w:id="50" w:name="_Toc237847755"/>
-      <w:bookmarkStart w:id="51" w:name="__RefHeading__1702_1408131263"/>
+      <w:bookmarkStart w:id="50" w:name="__RefHeading__1702_1408131263"/>
+      <w:bookmarkStart w:id="51" w:name="_Toc237847755"/>
       <w:bookmarkEnd w:id="50"/>
       <w:bookmarkEnd w:id="51"/>
       <w:r>
@@ -6005,8 +5978,8 @@
         </w:numPr>
         <w:rPr/>
       </w:pPr>
-      <w:bookmarkStart w:id="52" w:name="_Toc237847756"/>
-      <w:bookmarkStart w:id="53" w:name="__RefHeading__1704_1408131263"/>
+      <w:bookmarkStart w:id="52" w:name="__RefHeading__1704_1408131263"/>
+      <w:bookmarkStart w:id="53" w:name="_Toc237847756"/>
       <w:bookmarkEnd w:id="52"/>
       <w:bookmarkEnd w:id="53"/>
       <w:r>
@@ -6124,8 +6097,8 @@
         </w:numPr>
         <w:rPr/>
       </w:pPr>
-      <w:bookmarkStart w:id="54" w:name="_Toc237847757"/>
-      <w:bookmarkStart w:id="55" w:name="__RefHeading__1706_1408131263"/>
+      <w:bookmarkStart w:id="54" w:name="__RefHeading__1706_1408131263"/>
+      <w:bookmarkStart w:id="55" w:name="_Toc237847757"/>
       <w:bookmarkEnd w:id="54"/>
       <w:bookmarkEnd w:id="55"/>
       <w:r>
@@ -6693,8 +6666,8 @@
         </w:numPr>
         <w:rPr/>
       </w:pPr>
-      <w:bookmarkStart w:id="61" w:name="_Toc237847758"/>
-      <w:bookmarkStart w:id="62" w:name="__RefHeading__1708_1408131263"/>
+      <w:bookmarkStart w:id="61" w:name="__RefHeading__1708_1408131263"/>
+      <w:bookmarkStart w:id="62" w:name="_Toc237847758"/>
       <w:bookmarkEnd w:id="61"/>
       <w:bookmarkEnd w:id="62"/>
       <w:r>
@@ -6758,8 +6731,8 @@
         </w:numPr>
         <w:rPr/>
       </w:pPr>
-      <w:bookmarkStart w:id="63" w:name="_Toc237847759"/>
-      <w:bookmarkStart w:id="64" w:name="__RefHeading__1710_1408131263"/>
+      <w:bookmarkStart w:id="63" w:name="__RefHeading__1710_1408131263"/>
+      <w:bookmarkStart w:id="64" w:name="_Toc237847759"/>
       <w:bookmarkEnd w:id="63"/>
       <w:bookmarkEnd w:id="64"/>
       <w:r>
@@ -6991,8 +6964,8 @@
         </w:numPr>
         <w:rPr/>
       </w:pPr>
-      <w:bookmarkStart w:id="65" w:name="_Toc237847760"/>
-      <w:bookmarkStart w:id="66" w:name="__RefHeading__1712_1408131263"/>
+      <w:bookmarkStart w:id="65" w:name="__RefHeading__1712_1408131263"/>
+      <w:bookmarkStart w:id="66" w:name="_Toc237847760"/>
       <w:bookmarkEnd w:id="65"/>
       <w:bookmarkEnd w:id="66"/>
       <w:r>
@@ -7096,8 +7069,8 @@
         </w:numPr>
         <w:rPr/>
       </w:pPr>
-      <w:bookmarkStart w:id="67" w:name="_Toc237847761"/>
-      <w:bookmarkStart w:id="68" w:name="__RefHeading__1714_1408131263"/>
+      <w:bookmarkStart w:id="67" w:name="__RefHeading__1714_1408131263"/>
+      <w:bookmarkStart w:id="68" w:name="_Toc237847761"/>
       <w:bookmarkEnd w:id="67"/>
       <w:bookmarkEnd w:id="68"/>
       <w:r>
@@ -7299,8 +7272,8 @@
         </w:numPr>
         <w:rPr/>
       </w:pPr>
-      <w:bookmarkStart w:id="69" w:name="_Toc237847762"/>
-      <w:bookmarkStart w:id="70" w:name="__RefHeading__1716_1408131263"/>
+      <w:bookmarkStart w:id="69" w:name="__RefHeading__1716_1408131263"/>
+      <w:bookmarkStart w:id="70" w:name="_Toc237847762"/>
       <w:bookmarkEnd w:id="69"/>
       <w:bookmarkEnd w:id="70"/>
       <w:r>
@@ -7428,8 +7401,8 @@
         </w:numPr>
         <w:rPr/>
       </w:pPr>
-      <w:bookmarkStart w:id="71" w:name="_Toc237847763"/>
-      <w:bookmarkStart w:id="72" w:name="__RefHeading__1718_1408131263"/>
+      <w:bookmarkStart w:id="71" w:name="__RefHeading__1718_1408131263"/>
+      <w:bookmarkStart w:id="72" w:name="_Toc237847763"/>
       <w:bookmarkEnd w:id="71"/>
       <w:bookmarkEnd w:id="72"/>
       <w:r>
@@ -7474,8 +7447,8 @@
         </w:numPr>
         <w:rPr/>
       </w:pPr>
-      <w:bookmarkStart w:id="73" w:name="_Toc237847764"/>
-      <w:bookmarkStart w:id="74" w:name="__RefHeading__1720_1408131263"/>
+      <w:bookmarkStart w:id="73" w:name="__RefHeading__1720_1408131263"/>
+      <w:bookmarkStart w:id="74" w:name="_Toc237847764"/>
       <w:bookmarkEnd w:id="73"/>
       <w:bookmarkEnd w:id="74"/>
       <w:r>
@@ -7702,8 +7675,8 @@
         </w:numPr>
         <w:rPr/>
       </w:pPr>
-      <w:bookmarkStart w:id="75" w:name="_Toc237847765"/>
-      <w:bookmarkStart w:id="76" w:name="__RefHeading__1722_1408131263"/>
+      <w:bookmarkStart w:id="75" w:name="__RefHeading__1722_1408131263"/>
+      <w:bookmarkStart w:id="76" w:name="_Toc237847765"/>
       <w:bookmarkEnd w:id="75"/>
       <w:bookmarkEnd w:id="76"/>
       <w:r>
@@ -7807,8 +7780,8 @@
         </w:numPr>
         <w:rPr/>
       </w:pPr>
-      <w:bookmarkStart w:id="77" w:name="_Toc237847766"/>
-      <w:bookmarkStart w:id="78" w:name="__RefHeading__1724_1408131263"/>
+      <w:bookmarkStart w:id="77" w:name="__RefHeading__1724_1408131263"/>
+      <w:bookmarkStart w:id="78" w:name="_Toc237847766"/>
       <w:bookmarkEnd w:id="77"/>
       <w:bookmarkEnd w:id="78"/>
       <w:r>
@@ -8128,8 +8101,8 @@
         </w:numPr>
         <w:rPr/>
       </w:pPr>
-      <w:bookmarkStart w:id="79" w:name="_Toc237847767"/>
-      <w:bookmarkStart w:id="80" w:name="__RefHeading__1726_1408131263"/>
+      <w:bookmarkStart w:id="79" w:name="__RefHeading__1726_1408131263"/>
+      <w:bookmarkStart w:id="80" w:name="_Toc237847767"/>
       <w:bookmarkEnd w:id="79"/>
       <w:bookmarkEnd w:id="80"/>
       <w:r>
@@ -8233,8 +8206,8 @@
         </w:numPr>
         <w:rPr/>
       </w:pPr>
-      <w:bookmarkStart w:id="81" w:name="_Toc237847768"/>
-      <w:bookmarkStart w:id="82" w:name="__RefHeading__1728_1408131263"/>
+      <w:bookmarkStart w:id="81" w:name="__RefHeading__1728_1408131263"/>
+      <w:bookmarkStart w:id="82" w:name="_Toc237847768"/>
       <w:bookmarkEnd w:id="81"/>
       <w:bookmarkEnd w:id="82"/>
       <w:r>
@@ -8298,8 +8271,8 @@
         </w:numPr>
         <w:rPr/>
       </w:pPr>
-      <w:bookmarkStart w:id="83" w:name="_Toc237847769"/>
-      <w:bookmarkStart w:id="84" w:name="__RefHeading__1730_1408131263"/>
+      <w:bookmarkStart w:id="83" w:name="__RefHeading__1730_1408131263"/>
+      <w:bookmarkStart w:id="84" w:name="_Toc237847769"/>
       <w:bookmarkEnd w:id="83"/>
       <w:bookmarkEnd w:id="84"/>
       <w:r>
@@ -8488,8 +8461,8 @@
         </w:numPr>
         <w:rPr/>
       </w:pPr>
-      <w:bookmarkStart w:id="87" w:name="_Toc237847770"/>
-      <w:bookmarkStart w:id="88" w:name="__RefHeading__1732_1408131263"/>
+      <w:bookmarkStart w:id="87" w:name="__RefHeading__1732_1408131263"/>
+      <w:bookmarkStart w:id="88" w:name="_Toc237847770"/>
       <w:bookmarkEnd w:id="87"/>
       <w:bookmarkEnd w:id="88"/>
       <w:r>
@@ -8569,8 +8542,8 @@
         </w:numPr>
         <w:rPr/>
       </w:pPr>
-      <w:bookmarkStart w:id="90" w:name="_Toc237847771"/>
-      <w:bookmarkStart w:id="91" w:name="__RefHeading__1734_1408131263"/>
+      <w:bookmarkStart w:id="90" w:name="__RefHeading__1734_1408131263"/>
+      <w:bookmarkStart w:id="91" w:name="_Toc237847771"/>
       <w:bookmarkEnd w:id="90"/>
       <w:bookmarkEnd w:id="91"/>
       <w:r>
@@ -8634,8 +8607,8 @@
         </w:numPr>
         <w:rPr/>
       </w:pPr>
-      <w:bookmarkStart w:id="92" w:name="_Toc237847772"/>
-      <w:bookmarkStart w:id="93" w:name="__RefHeading__1736_1408131263"/>
+      <w:bookmarkStart w:id="92" w:name="__RefHeading__1736_1408131263"/>
+      <w:bookmarkStart w:id="93" w:name="_Toc237847772"/>
       <w:bookmarkEnd w:id="92"/>
       <w:bookmarkEnd w:id="93"/>
       <w:r>
@@ -8711,8 +8684,8 @@
         </w:numPr>
         <w:rPr/>
       </w:pPr>
-      <w:bookmarkStart w:id="94" w:name="_Toc237847773"/>
-      <w:bookmarkStart w:id="95" w:name="__RefHeading__1738_1408131263"/>
+      <w:bookmarkStart w:id="94" w:name="__RefHeading__1738_1408131263"/>
+      <w:bookmarkStart w:id="95" w:name="_Toc237847773"/>
       <w:bookmarkEnd w:id="94"/>
       <w:bookmarkEnd w:id="95"/>
       <w:r>
@@ -8790,8 +8763,8 @@
         </w:numPr>
         <w:rPr/>
       </w:pPr>
-      <w:bookmarkStart w:id="96" w:name="_Toc237847774"/>
-      <w:bookmarkStart w:id="97" w:name="__RefHeading__1740_1408131263"/>
+      <w:bookmarkStart w:id="96" w:name="__RefHeading__1740_1408131263"/>
+      <w:bookmarkStart w:id="97" w:name="_Toc237847774"/>
       <w:bookmarkEnd w:id="96"/>
       <w:bookmarkEnd w:id="97"/>
       <w:r>
@@ -8883,8 +8856,8 @@
         </w:numPr>
         <w:rPr/>
       </w:pPr>
-      <w:bookmarkStart w:id="98" w:name="_Toc237847775"/>
-      <w:bookmarkStart w:id="99" w:name="__RefHeading__1742_1408131263"/>
+      <w:bookmarkStart w:id="98" w:name="__RefHeading__1742_1408131263"/>
+      <w:bookmarkStart w:id="99" w:name="_Toc237847775"/>
       <w:bookmarkEnd w:id="98"/>
       <w:bookmarkEnd w:id="99"/>
       <w:r>
@@ -8976,8 +8949,8 @@
         </w:numPr>
         <w:rPr/>
       </w:pPr>
-      <w:bookmarkStart w:id="100" w:name="_Toc237847776"/>
-      <w:bookmarkStart w:id="101" w:name="__RefHeading__1744_1408131263"/>
+      <w:bookmarkStart w:id="100" w:name="__RefHeading__1744_1408131263"/>
+      <w:bookmarkStart w:id="101" w:name="_Toc237847776"/>
       <w:bookmarkEnd w:id="100"/>
       <w:bookmarkEnd w:id="101"/>
       <w:r>
@@ -9041,8 +9014,8 @@
         </w:numPr>
         <w:rPr/>
       </w:pPr>
-      <w:bookmarkStart w:id="102" w:name="_Toc237847777"/>
-      <w:bookmarkStart w:id="103" w:name="__RefHeading__1746_1408131263"/>
+      <w:bookmarkStart w:id="102" w:name="__RefHeading__1746_1408131263"/>
+      <w:bookmarkStart w:id="103" w:name="_Toc237847777"/>
       <w:bookmarkEnd w:id="102"/>
       <w:bookmarkEnd w:id="103"/>
       <w:r>
@@ -9106,8 +9079,8 @@
         </w:numPr>
         <w:rPr/>
       </w:pPr>
-      <w:bookmarkStart w:id="104" w:name="_Toc237847778"/>
-      <w:bookmarkStart w:id="105" w:name="__RefHeading__1748_1408131263"/>
+      <w:bookmarkStart w:id="104" w:name="__RefHeading__1748_1408131263"/>
+      <w:bookmarkStart w:id="105" w:name="_Toc237847778"/>
       <w:bookmarkEnd w:id="104"/>
       <w:bookmarkEnd w:id="105"/>
       <w:r>
@@ -9204,8 +9177,8 @@
         </w:numPr>
         <w:rPr/>
       </w:pPr>
-      <w:bookmarkStart w:id="106" w:name="_Toc237847779"/>
-      <w:bookmarkStart w:id="107" w:name="__RefHeading__1750_1408131263"/>
+      <w:bookmarkStart w:id="106" w:name="__RefHeading__1750_1408131263"/>
+      <w:bookmarkStart w:id="107" w:name="_Toc237847779"/>
       <w:bookmarkEnd w:id="106"/>
       <w:bookmarkEnd w:id="107"/>
       <w:r>
@@ -9283,8 +9256,8 @@
         </w:numPr>
         <w:rPr/>
       </w:pPr>
-      <w:bookmarkStart w:id="108" w:name="_Toc237847780"/>
-      <w:bookmarkStart w:id="109" w:name="__RefHeading__1752_1408131263"/>
+      <w:bookmarkStart w:id="108" w:name="__RefHeading__1752_1408131263"/>
+      <w:bookmarkStart w:id="109" w:name="_Toc237847780"/>
       <w:bookmarkEnd w:id="108"/>
       <w:bookmarkEnd w:id="109"/>
       <w:r>
@@ -9381,8 +9354,8 @@
         </w:numPr>
         <w:rPr/>
       </w:pPr>
-      <w:bookmarkStart w:id="110" w:name="_Toc237847781"/>
-      <w:bookmarkStart w:id="111" w:name="__RefHeading__1754_1408131263"/>
+      <w:bookmarkStart w:id="110" w:name="__RefHeading__1754_1408131263"/>
+      <w:bookmarkStart w:id="111" w:name="_Toc237847781"/>
       <w:bookmarkEnd w:id="110"/>
       <w:bookmarkEnd w:id="111"/>
       <w:r>
@@ -9472,8 +9445,8 @@
         </w:numPr>
         <w:rPr/>
       </w:pPr>
-      <w:bookmarkStart w:id="112" w:name="_Toc237847782"/>
-      <w:bookmarkStart w:id="113" w:name="__RefHeading__1756_1408131263"/>
+      <w:bookmarkStart w:id="112" w:name="__RefHeading__1756_1408131263"/>
+      <w:bookmarkStart w:id="113" w:name="_Toc237847782"/>
       <w:bookmarkEnd w:id="112"/>
       <w:bookmarkEnd w:id="113"/>
       <w:r>
@@ -9551,8 +9524,8 @@
         </w:numPr>
         <w:rPr/>
       </w:pPr>
-      <w:bookmarkStart w:id="114" w:name="_Toc237847783"/>
-      <w:bookmarkStart w:id="115" w:name="__RefHeading__1758_1408131263"/>
+      <w:bookmarkStart w:id="114" w:name="__RefHeading__1758_1408131263"/>
+      <w:bookmarkStart w:id="115" w:name="_Toc237847783"/>
       <w:bookmarkEnd w:id="114"/>
       <w:bookmarkEnd w:id="115"/>
       <w:r>
@@ -9616,8 +9589,8 @@
         </w:numPr>
         <w:rPr/>
       </w:pPr>
-      <w:bookmarkStart w:id="116" w:name="_Toc237847784"/>
-      <w:bookmarkStart w:id="117" w:name="__RefHeading__1760_1408131263"/>
+      <w:bookmarkStart w:id="116" w:name="__RefHeading__1760_1408131263"/>
+      <w:bookmarkStart w:id="117" w:name="_Toc237847784"/>
       <w:bookmarkEnd w:id="116"/>
       <w:bookmarkEnd w:id="117"/>
       <w:r>
@@ -9829,8 +9802,8 @@
         </w:numPr>
         <w:rPr/>
       </w:pPr>
-      <w:bookmarkStart w:id="118" w:name="_Toc237847785"/>
-      <w:bookmarkStart w:id="119" w:name="__RefHeading__1762_1408131263"/>
+      <w:bookmarkStart w:id="118" w:name="__RefHeading__1762_1408131263"/>
+      <w:bookmarkStart w:id="119" w:name="_Toc237847785"/>
       <w:bookmarkEnd w:id="118"/>
       <w:bookmarkEnd w:id="119"/>
       <w:r>
@@ -10039,8 +10012,8 @@
         </w:numPr>
         <w:rPr/>
       </w:pPr>
-      <w:bookmarkStart w:id="120" w:name="_Toc237847786"/>
-      <w:bookmarkStart w:id="121" w:name="__RefHeading__1764_1408131263"/>
+      <w:bookmarkStart w:id="120" w:name="__RefHeading__1764_1408131263"/>
+      <w:bookmarkStart w:id="121" w:name="_Toc237847786"/>
       <w:bookmarkEnd w:id="120"/>
       <w:bookmarkEnd w:id="121"/>
       <w:r>
@@ -10233,8 +10206,8 @@
         </w:numPr>
         <w:rPr/>
       </w:pPr>
-      <w:bookmarkStart w:id="125" w:name="_Toc237847787"/>
-      <w:bookmarkStart w:id="126" w:name="__RefHeading__1766_1408131263"/>
+      <w:bookmarkStart w:id="125" w:name="__RefHeading__1766_1408131263"/>
+      <w:bookmarkStart w:id="126" w:name="_Toc237847787"/>
       <w:bookmarkEnd w:id="125"/>
       <w:bookmarkEnd w:id="126"/>
       <w:r>
@@ -10326,8 +10299,8 @@
         </w:numPr>
         <w:rPr/>
       </w:pPr>
-      <w:bookmarkStart w:id="127" w:name="_Toc237847788"/>
-      <w:bookmarkStart w:id="128" w:name="__RefHeading__1768_1408131263"/>
+      <w:bookmarkStart w:id="127" w:name="__RefHeading__1768_1408131263"/>
+      <w:bookmarkStart w:id="128" w:name="_Toc237847788"/>
       <w:bookmarkEnd w:id="127"/>
       <w:bookmarkEnd w:id="128"/>
       <w:r>
@@ -10405,8 +10378,8 @@
         </w:numPr>
         <w:rPr/>
       </w:pPr>
-      <w:bookmarkStart w:id="129" w:name="_Toc237847789"/>
-      <w:bookmarkStart w:id="130" w:name="__RefHeading__1770_1408131263"/>
+      <w:bookmarkStart w:id="129" w:name="__RefHeading__1770_1408131263"/>
+      <w:bookmarkStart w:id="130" w:name="_Toc237847789"/>
       <w:bookmarkEnd w:id="129"/>
       <w:bookmarkEnd w:id="130"/>
       <w:r>
@@ -29432,6 +29405,1833 @@
       <w:rFonts w:cs="Wingdings"/>
     </w:rPr>
   </w:style>
+  <w:style w:type="character" w:styleId="ListLabel2092">
+    <w:name w:val="ListLabel 2092"/>
+    <w:qFormat/>
+    <w:rPr>
+      <w:rFonts w:cs="Symbol"/>
+    </w:rPr>
+  </w:style>
+  <w:style w:type="character" w:styleId="ListLabel2093">
+    <w:name w:val="ListLabel 2093"/>
+    <w:qFormat/>
+    <w:rPr>
+      <w:rFonts w:cs="Courier New"/>
+    </w:rPr>
+  </w:style>
+  <w:style w:type="character" w:styleId="ListLabel2094">
+    <w:name w:val="ListLabel 2094"/>
+    <w:qFormat/>
+    <w:rPr>
+      <w:rFonts w:cs="Wingdings"/>
+    </w:rPr>
+  </w:style>
+  <w:style w:type="character" w:styleId="ListLabel2095">
+    <w:name w:val="ListLabel 2095"/>
+    <w:qFormat/>
+    <w:rPr>
+      <w:rFonts w:cs="Symbol"/>
+    </w:rPr>
+  </w:style>
+  <w:style w:type="character" w:styleId="ListLabel2096">
+    <w:name w:val="ListLabel 2096"/>
+    <w:qFormat/>
+    <w:rPr>
+      <w:rFonts w:cs="Courier New"/>
+    </w:rPr>
+  </w:style>
+  <w:style w:type="character" w:styleId="ListLabel2097">
+    <w:name w:val="ListLabel 2097"/>
+    <w:qFormat/>
+    <w:rPr>
+      <w:rFonts w:cs="Wingdings"/>
+    </w:rPr>
+  </w:style>
+  <w:style w:type="character" w:styleId="ListLabel2098">
+    <w:name w:val="ListLabel 2098"/>
+    <w:qFormat/>
+    <w:rPr>
+      <w:rFonts w:cs="Symbol"/>
+    </w:rPr>
+  </w:style>
+  <w:style w:type="character" w:styleId="ListLabel2099">
+    <w:name w:val="ListLabel 2099"/>
+    <w:qFormat/>
+    <w:rPr>
+      <w:rFonts w:cs="Courier New"/>
+    </w:rPr>
+  </w:style>
+  <w:style w:type="character" w:styleId="ListLabel2100">
+    <w:name w:val="ListLabel 2100"/>
+    <w:qFormat/>
+    <w:rPr>
+      <w:rFonts w:cs="Wingdings"/>
+    </w:rPr>
+  </w:style>
+  <w:style w:type="character" w:styleId="ListLabel2101">
+    <w:name w:val="ListLabel 2101"/>
+    <w:qFormat/>
+    <w:rPr>
+      <w:rFonts w:cs="Symbol"/>
+    </w:rPr>
+  </w:style>
+  <w:style w:type="character" w:styleId="ListLabel2102">
+    <w:name w:val="ListLabel 2102"/>
+    <w:qFormat/>
+    <w:rPr>
+      <w:rFonts w:cs="Courier New"/>
+    </w:rPr>
+  </w:style>
+  <w:style w:type="character" w:styleId="ListLabel2103">
+    <w:name w:val="ListLabel 2103"/>
+    <w:qFormat/>
+    <w:rPr>
+      <w:rFonts w:cs="Wingdings"/>
+    </w:rPr>
+  </w:style>
+  <w:style w:type="character" w:styleId="ListLabel2104">
+    <w:name w:val="ListLabel 2104"/>
+    <w:qFormat/>
+    <w:rPr>
+      <w:rFonts w:cs="Symbol"/>
+    </w:rPr>
+  </w:style>
+  <w:style w:type="character" w:styleId="ListLabel2105">
+    <w:name w:val="ListLabel 2105"/>
+    <w:qFormat/>
+    <w:rPr>
+      <w:rFonts w:cs="Courier New"/>
+    </w:rPr>
+  </w:style>
+  <w:style w:type="character" w:styleId="ListLabel2106">
+    <w:name w:val="ListLabel 2106"/>
+    <w:qFormat/>
+    <w:rPr>
+      <w:rFonts w:cs="Wingdings"/>
+    </w:rPr>
+  </w:style>
+  <w:style w:type="character" w:styleId="ListLabel2107">
+    <w:name w:val="ListLabel 2107"/>
+    <w:qFormat/>
+    <w:rPr>
+      <w:rFonts w:cs="Symbol"/>
+    </w:rPr>
+  </w:style>
+  <w:style w:type="character" w:styleId="ListLabel2108">
+    <w:name w:val="ListLabel 2108"/>
+    <w:qFormat/>
+    <w:rPr>
+      <w:rFonts w:cs="Courier New"/>
+    </w:rPr>
+  </w:style>
+  <w:style w:type="character" w:styleId="ListLabel2109">
+    <w:name w:val="ListLabel 2109"/>
+    <w:qFormat/>
+    <w:rPr>
+      <w:rFonts w:cs="Wingdings"/>
+    </w:rPr>
+  </w:style>
+  <w:style w:type="character" w:styleId="ListLabel2110">
+    <w:name w:val="ListLabel 2110"/>
+    <w:qFormat/>
+    <w:rPr>
+      <w:rFonts w:cs="Symbol"/>
+    </w:rPr>
+  </w:style>
+  <w:style w:type="character" w:styleId="ListLabel2111">
+    <w:name w:val="ListLabel 2111"/>
+    <w:qFormat/>
+    <w:rPr>
+      <w:rFonts w:cs="Courier New"/>
+    </w:rPr>
+  </w:style>
+  <w:style w:type="character" w:styleId="ListLabel2112">
+    <w:name w:val="ListLabel 2112"/>
+    <w:qFormat/>
+    <w:rPr>
+      <w:rFonts w:cs="Wingdings"/>
+    </w:rPr>
+  </w:style>
+  <w:style w:type="character" w:styleId="ListLabel2113">
+    <w:name w:val="ListLabel 2113"/>
+    <w:qFormat/>
+    <w:rPr>
+      <w:rFonts w:cs="Symbol"/>
+    </w:rPr>
+  </w:style>
+  <w:style w:type="character" w:styleId="ListLabel2114">
+    <w:name w:val="ListLabel 2114"/>
+    <w:qFormat/>
+    <w:rPr>
+      <w:rFonts w:cs="Courier New"/>
+    </w:rPr>
+  </w:style>
+  <w:style w:type="character" w:styleId="ListLabel2115">
+    <w:name w:val="ListLabel 2115"/>
+    <w:qFormat/>
+    <w:rPr>
+      <w:rFonts w:cs="Wingdings"/>
+    </w:rPr>
+  </w:style>
+  <w:style w:type="character" w:styleId="ListLabel2116">
+    <w:name w:val="ListLabel 2116"/>
+    <w:qFormat/>
+    <w:rPr>
+      <w:rFonts w:cs="Symbol"/>
+    </w:rPr>
+  </w:style>
+  <w:style w:type="character" w:styleId="ListLabel2117">
+    <w:name w:val="ListLabel 2117"/>
+    <w:qFormat/>
+    <w:rPr>
+      <w:rFonts w:cs="Courier New"/>
+    </w:rPr>
+  </w:style>
+  <w:style w:type="character" w:styleId="ListLabel2118">
+    <w:name w:val="ListLabel 2118"/>
+    <w:qFormat/>
+    <w:rPr>
+      <w:rFonts w:cs="Wingdings"/>
+    </w:rPr>
+  </w:style>
+  <w:style w:type="character" w:styleId="ListLabel2119">
+    <w:name w:val="ListLabel 2119"/>
+    <w:qFormat/>
+    <w:rPr>
+      <w:rFonts w:cs="Symbol"/>
+    </w:rPr>
+  </w:style>
+  <w:style w:type="character" w:styleId="ListLabel2120">
+    <w:name w:val="ListLabel 2120"/>
+    <w:qFormat/>
+    <w:rPr>
+      <w:rFonts w:cs="Courier New"/>
+    </w:rPr>
+  </w:style>
+  <w:style w:type="character" w:styleId="ListLabel2121">
+    <w:name w:val="ListLabel 2121"/>
+    <w:qFormat/>
+    <w:rPr>
+      <w:rFonts w:cs="Wingdings"/>
+    </w:rPr>
+  </w:style>
+  <w:style w:type="character" w:styleId="ListLabel2122">
+    <w:name w:val="ListLabel 2122"/>
+    <w:qFormat/>
+    <w:rPr>
+      <w:rFonts w:cs="Symbol"/>
+    </w:rPr>
+  </w:style>
+  <w:style w:type="character" w:styleId="ListLabel2123">
+    <w:name w:val="ListLabel 2123"/>
+    <w:qFormat/>
+    <w:rPr>
+      <w:rFonts w:cs="Courier New"/>
+    </w:rPr>
+  </w:style>
+  <w:style w:type="character" w:styleId="ListLabel2124">
+    <w:name w:val="ListLabel 2124"/>
+    <w:qFormat/>
+    <w:rPr>
+      <w:rFonts w:cs="Wingdings"/>
+    </w:rPr>
+  </w:style>
+  <w:style w:type="character" w:styleId="ListLabel2125">
+    <w:name w:val="ListLabel 2125"/>
+    <w:qFormat/>
+    <w:rPr>
+      <w:rFonts w:cs="Symbol"/>
+    </w:rPr>
+  </w:style>
+  <w:style w:type="character" w:styleId="ListLabel2126">
+    <w:name w:val="ListLabel 2126"/>
+    <w:qFormat/>
+    <w:rPr>
+      <w:rFonts w:cs="Courier New"/>
+    </w:rPr>
+  </w:style>
+  <w:style w:type="character" w:styleId="ListLabel2127">
+    <w:name w:val="ListLabel 2127"/>
+    <w:qFormat/>
+    <w:rPr>
+      <w:rFonts w:cs="Wingdings"/>
+    </w:rPr>
+  </w:style>
+  <w:style w:type="character" w:styleId="ListLabel2128">
+    <w:name w:val="ListLabel 2128"/>
+    <w:qFormat/>
+    <w:rPr>
+      <w:rFonts w:cs="Symbol"/>
+    </w:rPr>
+  </w:style>
+  <w:style w:type="character" w:styleId="ListLabel2129">
+    <w:name w:val="ListLabel 2129"/>
+    <w:qFormat/>
+    <w:rPr>
+      <w:rFonts w:cs="Courier New"/>
+    </w:rPr>
+  </w:style>
+  <w:style w:type="character" w:styleId="ListLabel2130">
+    <w:name w:val="ListLabel 2130"/>
+    <w:qFormat/>
+    <w:rPr>
+      <w:rFonts w:cs="Wingdings"/>
+    </w:rPr>
+  </w:style>
+  <w:style w:type="character" w:styleId="ListLabel2131">
+    <w:name w:val="ListLabel 2131"/>
+    <w:qFormat/>
+    <w:rPr>
+      <w:rFonts w:cs="Symbol"/>
+    </w:rPr>
+  </w:style>
+  <w:style w:type="character" w:styleId="ListLabel2132">
+    <w:name w:val="ListLabel 2132"/>
+    <w:qFormat/>
+    <w:rPr>
+      <w:rFonts w:cs="Courier New"/>
+    </w:rPr>
+  </w:style>
+  <w:style w:type="character" w:styleId="ListLabel2133">
+    <w:name w:val="ListLabel 2133"/>
+    <w:qFormat/>
+    <w:rPr>
+      <w:rFonts w:cs="Wingdings"/>
+    </w:rPr>
+  </w:style>
+  <w:style w:type="character" w:styleId="ListLabel2134">
+    <w:name w:val="ListLabel 2134"/>
+    <w:qFormat/>
+    <w:rPr>
+      <w:rFonts w:cs="Symbol"/>
+    </w:rPr>
+  </w:style>
+  <w:style w:type="character" w:styleId="ListLabel2135">
+    <w:name w:val="ListLabel 2135"/>
+    <w:qFormat/>
+    <w:rPr>
+      <w:rFonts w:cs="Courier New"/>
+    </w:rPr>
+  </w:style>
+  <w:style w:type="character" w:styleId="ListLabel2136">
+    <w:name w:val="ListLabel 2136"/>
+    <w:qFormat/>
+    <w:rPr>
+      <w:rFonts w:cs="Wingdings"/>
+    </w:rPr>
+  </w:style>
+  <w:style w:type="character" w:styleId="ListLabel2137">
+    <w:name w:val="ListLabel 2137"/>
+    <w:qFormat/>
+    <w:rPr>
+      <w:rFonts w:cs="Symbol"/>
+    </w:rPr>
+  </w:style>
+  <w:style w:type="character" w:styleId="ListLabel2138">
+    <w:name w:val="ListLabel 2138"/>
+    <w:qFormat/>
+    <w:rPr>
+      <w:rFonts w:cs="Courier New"/>
+    </w:rPr>
+  </w:style>
+  <w:style w:type="character" w:styleId="ListLabel2139">
+    <w:name w:val="ListLabel 2139"/>
+    <w:qFormat/>
+    <w:rPr>
+      <w:rFonts w:cs="Wingdings"/>
+    </w:rPr>
+  </w:style>
+  <w:style w:type="character" w:styleId="ListLabel2140">
+    <w:name w:val="ListLabel 2140"/>
+    <w:qFormat/>
+    <w:rPr>
+      <w:rFonts w:cs="Symbol"/>
+    </w:rPr>
+  </w:style>
+  <w:style w:type="character" w:styleId="ListLabel2141">
+    <w:name w:val="ListLabel 2141"/>
+    <w:qFormat/>
+    <w:rPr>
+      <w:rFonts w:cs="Courier New"/>
+    </w:rPr>
+  </w:style>
+  <w:style w:type="character" w:styleId="ListLabel2142">
+    <w:name w:val="ListLabel 2142"/>
+    <w:qFormat/>
+    <w:rPr>
+      <w:rFonts w:cs="Wingdings"/>
+    </w:rPr>
+  </w:style>
+  <w:style w:type="character" w:styleId="ListLabel2143">
+    <w:name w:val="ListLabel 2143"/>
+    <w:qFormat/>
+    <w:rPr>
+      <w:rFonts w:cs="Symbol"/>
+    </w:rPr>
+  </w:style>
+  <w:style w:type="character" w:styleId="ListLabel2144">
+    <w:name w:val="ListLabel 2144"/>
+    <w:qFormat/>
+    <w:rPr>
+      <w:rFonts w:cs="Courier New"/>
+    </w:rPr>
+  </w:style>
+  <w:style w:type="character" w:styleId="ListLabel2145">
+    <w:name w:val="ListLabel 2145"/>
+    <w:qFormat/>
+    <w:rPr>
+      <w:rFonts w:cs="Wingdings"/>
+    </w:rPr>
+  </w:style>
+  <w:style w:type="character" w:styleId="ListLabel2146">
+    <w:name w:val="ListLabel 2146"/>
+    <w:qFormat/>
+    <w:rPr>
+      <w:rFonts w:cs="Symbol"/>
+    </w:rPr>
+  </w:style>
+  <w:style w:type="character" w:styleId="ListLabel2147">
+    <w:name w:val="ListLabel 2147"/>
+    <w:qFormat/>
+    <w:rPr>
+      <w:rFonts w:cs="Courier New"/>
+    </w:rPr>
+  </w:style>
+  <w:style w:type="character" w:styleId="ListLabel2148">
+    <w:name w:val="ListLabel 2148"/>
+    <w:qFormat/>
+    <w:rPr>
+      <w:rFonts w:cs="Wingdings"/>
+    </w:rPr>
+  </w:style>
+  <w:style w:type="character" w:styleId="ListLabel2149">
+    <w:name w:val="ListLabel 2149"/>
+    <w:qFormat/>
+    <w:rPr>
+      <w:rFonts w:cs="Symbol"/>
+    </w:rPr>
+  </w:style>
+  <w:style w:type="character" w:styleId="ListLabel2150">
+    <w:name w:val="ListLabel 2150"/>
+    <w:qFormat/>
+    <w:rPr>
+      <w:rFonts w:cs="Courier New"/>
+    </w:rPr>
+  </w:style>
+  <w:style w:type="character" w:styleId="ListLabel2151">
+    <w:name w:val="ListLabel 2151"/>
+    <w:qFormat/>
+    <w:rPr>
+      <w:rFonts w:cs="Wingdings"/>
+    </w:rPr>
+  </w:style>
+  <w:style w:type="character" w:styleId="ListLabel2152">
+    <w:name w:val="ListLabel 2152"/>
+    <w:qFormat/>
+    <w:rPr>
+      <w:rFonts w:cs="Symbol"/>
+    </w:rPr>
+  </w:style>
+  <w:style w:type="character" w:styleId="ListLabel2153">
+    <w:name w:val="ListLabel 2153"/>
+    <w:qFormat/>
+    <w:rPr>
+      <w:rFonts w:cs="Courier New"/>
+    </w:rPr>
+  </w:style>
+  <w:style w:type="character" w:styleId="ListLabel2154">
+    <w:name w:val="ListLabel 2154"/>
+    <w:qFormat/>
+    <w:rPr>
+      <w:rFonts w:cs="Wingdings"/>
+    </w:rPr>
+  </w:style>
+  <w:style w:type="character" w:styleId="ListLabel2155">
+    <w:name w:val="ListLabel 2155"/>
+    <w:qFormat/>
+    <w:rPr>
+      <w:rFonts w:cs="Symbol"/>
+    </w:rPr>
+  </w:style>
+  <w:style w:type="character" w:styleId="ListLabel2156">
+    <w:name w:val="ListLabel 2156"/>
+    <w:qFormat/>
+    <w:rPr>
+      <w:rFonts w:cs="Courier New"/>
+    </w:rPr>
+  </w:style>
+  <w:style w:type="character" w:styleId="ListLabel2157">
+    <w:name w:val="ListLabel 2157"/>
+    <w:qFormat/>
+    <w:rPr>
+      <w:rFonts w:cs="Wingdings"/>
+    </w:rPr>
+  </w:style>
+  <w:style w:type="character" w:styleId="ListLabel2158">
+    <w:name w:val="ListLabel 2158"/>
+    <w:qFormat/>
+    <w:rPr>
+      <w:rFonts w:cs="Symbol"/>
+    </w:rPr>
+  </w:style>
+  <w:style w:type="character" w:styleId="ListLabel2159">
+    <w:name w:val="ListLabel 2159"/>
+    <w:qFormat/>
+    <w:rPr>
+      <w:rFonts w:cs="Courier New"/>
+    </w:rPr>
+  </w:style>
+  <w:style w:type="character" w:styleId="ListLabel2160">
+    <w:name w:val="ListLabel 2160"/>
+    <w:qFormat/>
+    <w:rPr>
+      <w:rFonts w:cs="Wingdings"/>
+    </w:rPr>
+  </w:style>
+  <w:style w:type="character" w:styleId="ListLabel2161">
+    <w:name w:val="ListLabel 2161"/>
+    <w:qFormat/>
+    <w:rPr>
+      <w:rFonts w:cs="Symbol"/>
+    </w:rPr>
+  </w:style>
+  <w:style w:type="character" w:styleId="ListLabel2162">
+    <w:name w:val="ListLabel 2162"/>
+    <w:qFormat/>
+    <w:rPr>
+      <w:rFonts w:cs="Courier New"/>
+    </w:rPr>
+  </w:style>
+  <w:style w:type="character" w:styleId="ListLabel2163">
+    <w:name w:val="ListLabel 2163"/>
+    <w:qFormat/>
+    <w:rPr>
+      <w:rFonts w:cs="Wingdings"/>
+    </w:rPr>
+  </w:style>
+  <w:style w:type="character" w:styleId="ListLabel2164">
+    <w:name w:val="ListLabel 2164"/>
+    <w:qFormat/>
+    <w:rPr>
+      <w:rFonts w:cs="Symbol"/>
+    </w:rPr>
+  </w:style>
+  <w:style w:type="character" w:styleId="ListLabel2165">
+    <w:name w:val="ListLabel 2165"/>
+    <w:qFormat/>
+    <w:rPr>
+      <w:rFonts w:cs="Courier New"/>
+    </w:rPr>
+  </w:style>
+  <w:style w:type="character" w:styleId="ListLabel2166">
+    <w:name w:val="ListLabel 2166"/>
+    <w:qFormat/>
+    <w:rPr>
+      <w:rFonts w:cs="Wingdings"/>
+    </w:rPr>
+  </w:style>
+  <w:style w:type="character" w:styleId="ListLabel2167">
+    <w:name w:val="ListLabel 2167"/>
+    <w:qFormat/>
+    <w:rPr>
+      <w:rFonts w:cs="Symbol"/>
+    </w:rPr>
+  </w:style>
+  <w:style w:type="character" w:styleId="ListLabel2168">
+    <w:name w:val="ListLabel 2168"/>
+    <w:qFormat/>
+    <w:rPr>
+      <w:rFonts w:cs="Courier New"/>
+    </w:rPr>
+  </w:style>
+  <w:style w:type="character" w:styleId="ListLabel2169">
+    <w:name w:val="ListLabel 2169"/>
+    <w:qFormat/>
+    <w:rPr>
+      <w:rFonts w:cs="Wingdings"/>
+    </w:rPr>
+  </w:style>
+  <w:style w:type="character" w:styleId="ListLabel2170">
+    <w:name w:val="ListLabel 2170"/>
+    <w:qFormat/>
+    <w:rPr>
+      <w:rFonts w:cs="Symbol"/>
+    </w:rPr>
+  </w:style>
+  <w:style w:type="character" w:styleId="ListLabel2171">
+    <w:name w:val="ListLabel 2171"/>
+    <w:qFormat/>
+    <w:rPr>
+      <w:rFonts w:cs="Courier New"/>
+    </w:rPr>
+  </w:style>
+  <w:style w:type="character" w:styleId="ListLabel2172">
+    <w:name w:val="ListLabel 2172"/>
+    <w:qFormat/>
+    <w:rPr>
+      <w:rFonts w:cs="Wingdings"/>
+    </w:rPr>
+  </w:style>
+  <w:style w:type="character" w:styleId="ListLabel2173">
+    <w:name w:val="ListLabel 2173"/>
+    <w:qFormat/>
+    <w:rPr>
+      <w:rFonts w:cs="Symbol"/>
+    </w:rPr>
+  </w:style>
+  <w:style w:type="character" w:styleId="ListLabel2174">
+    <w:name w:val="ListLabel 2174"/>
+    <w:qFormat/>
+    <w:rPr>
+      <w:rFonts w:cs="Courier New"/>
+    </w:rPr>
+  </w:style>
+  <w:style w:type="character" w:styleId="ListLabel2175">
+    <w:name w:val="ListLabel 2175"/>
+    <w:qFormat/>
+    <w:rPr>
+      <w:rFonts w:cs="Wingdings"/>
+    </w:rPr>
+  </w:style>
+  <w:style w:type="character" w:styleId="ListLabel2176">
+    <w:name w:val="ListLabel 2176"/>
+    <w:qFormat/>
+    <w:rPr>
+      <w:rFonts w:cs="Symbol"/>
+    </w:rPr>
+  </w:style>
+  <w:style w:type="character" w:styleId="ListLabel2177">
+    <w:name w:val="ListLabel 2177"/>
+    <w:qFormat/>
+    <w:rPr>
+      <w:rFonts w:cs="Courier New"/>
+    </w:rPr>
+  </w:style>
+  <w:style w:type="character" w:styleId="ListLabel2178">
+    <w:name w:val="ListLabel 2178"/>
+    <w:qFormat/>
+    <w:rPr>
+      <w:rFonts w:cs="Wingdings"/>
+    </w:rPr>
+  </w:style>
+  <w:style w:type="character" w:styleId="ListLabel2179">
+    <w:name w:val="ListLabel 2179"/>
+    <w:qFormat/>
+    <w:rPr>
+      <w:rFonts w:cs="Symbol"/>
+    </w:rPr>
+  </w:style>
+  <w:style w:type="character" w:styleId="ListLabel2180">
+    <w:name w:val="ListLabel 2180"/>
+    <w:qFormat/>
+    <w:rPr>
+      <w:rFonts w:cs="Courier New"/>
+    </w:rPr>
+  </w:style>
+  <w:style w:type="character" w:styleId="ListLabel2181">
+    <w:name w:val="ListLabel 2181"/>
+    <w:qFormat/>
+    <w:rPr>
+      <w:rFonts w:cs="Wingdings"/>
+    </w:rPr>
+  </w:style>
+  <w:style w:type="character" w:styleId="ListLabel2182">
+    <w:name w:val="ListLabel 2182"/>
+    <w:qFormat/>
+    <w:rPr>
+      <w:rFonts w:cs="Symbol"/>
+    </w:rPr>
+  </w:style>
+  <w:style w:type="character" w:styleId="ListLabel2183">
+    <w:name w:val="ListLabel 2183"/>
+    <w:qFormat/>
+    <w:rPr>
+      <w:rFonts w:cs="Courier New"/>
+    </w:rPr>
+  </w:style>
+  <w:style w:type="character" w:styleId="ListLabel2184">
+    <w:name w:val="ListLabel 2184"/>
+    <w:qFormat/>
+    <w:rPr>
+      <w:rFonts w:cs="Wingdings"/>
+    </w:rPr>
+  </w:style>
+  <w:style w:type="character" w:styleId="ListLabel2185">
+    <w:name w:val="ListLabel 2185"/>
+    <w:qFormat/>
+    <w:rPr>
+      <w:rFonts w:cs="Symbol"/>
+    </w:rPr>
+  </w:style>
+  <w:style w:type="character" w:styleId="ListLabel2186">
+    <w:name w:val="ListLabel 2186"/>
+    <w:qFormat/>
+    <w:rPr>
+      <w:rFonts w:cs="Courier New"/>
+    </w:rPr>
+  </w:style>
+  <w:style w:type="character" w:styleId="ListLabel2187">
+    <w:name w:val="ListLabel 2187"/>
+    <w:qFormat/>
+    <w:rPr>
+      <w:rFonts w:cs="Wingdings"/>
+    </w:rPr>
+  </w:style>
+  <w:style w:type="character" w:styleId="ListLabel2188">
+    <w:name w:val="ListLabel 2188"/>
+    <w:qFormat/>
+    <w:rPr>
+      <w:rFonts w:cs="Symbol"/>
+    </w:rPr>
+  </w:style>
+  <w:style w:type="character" w:styleId="ListLabel2189">
+    <w:name w:val="ListLabel 2189"/>
+    <w:qFormat/>
+    <w:rPr>
+      <w:rFonts w:cs="Courier New"/>
+    </w:rPr>
+  </w:style>
+  <w:style w:type="character" w:styleId="ListLabel2190">
+    <w:name w:val="ListLabel 2190"/>
+    <w:qFormat/>
+    <w:rPr>
+      <w:rFonts w:cs="Wingdings"/>
+    </w:rPr>
+  </w:style>
+  <w:style w:type="character" w:styleId="ListLabel2191">
+    <w:name w:val="ListLabel 2191"/>
+    <w:qFormat/>
+    <w:rPr>
+      <w:rFonts w:cs="Symbol"/>
+    </w:rPr>
+  </w:style>
+  <w:style w:type="character" w:styleId="ListLabel2192">
+    <w:name w:val="ListLabel 2192"/>
+    <w:qFormat/>
+    <w:rPr>
+      <w:rFonts w:cs="Courier New"/>
+    </w:rPr>
+  </w:style>
+  <w:style w:type="character" w:styleId="ListLabel2193">
+    <w:name w:val="ListLabel 2193"/>
+    <w:qFormat/>
+    <w:rPr>
+      <w:rFonts w:cs="Wingdings"/>
+    </w:rPr>
+  </w:style>
+  <w:style w:type="character" w:styleId="ListLabel2194">
+    <w:name w:val="ListLabel 2194"/>
+    <w:qFormat/>
+    <w:rPr>
+      <w:rFonts w:cs="Symbol"/>
+    </w:rPr>
+  </w:style>
+  <w:style w:type="character" w:styleId="ListLabel2195">
+    <w:name w:val="ListLabel 2195"/>
+    <w:qFormat/>
+    <w:rPr>
+      <w:rFonts w:cs="Courier New"/>
+    </w:rPr>
+  </w:style>
+  <w:style w:type="character" w:styleId="ListLabel2196">
+    <w:name w:val="ListLabel 2196"/>
+    <w:qFormat/>
+    <w:rPr>
+      <w:rFonts w:cs="Wingdings"/>
+    </w:rPr>
+  </w:style>
+  <w:style w:type="character" w:styleId="ListLabel2197">
+    <w:name w:val="ListLabel 2197"/>
+    <w:qFormat/>
+    <w:rPr>
+      <w:rFonts w:cs="Symbol"/>
+    </w:rPr>
+  </w:style>
+  <w:style w:type="character" w:styleId="ListLabel2198">
+    <w:name w:val="ListLabel 2198"/>
+    <w:qFormat/>
+    <w:rPr>
+      <w:rFonts w:cs="Courier New"/>
+    </w:rPr>
+  </w:style>
+  <w:style w:type="character" w:styleId="ListLabel2199">
+    <w:name w:val="ListLabel 2199"/>
+    <w:qFormat/>
+    <w:rPr>
+      <w:rFonts w:cs="Wingdings"/>
+    </w:rPr>
+  </w:style>
+  <w:style w:type="character" w:styleId="ListLabel2200">
+    <w:name w:val="ListLabel 2200"/>
+    <w:qFormat/>
+    <w:rPr>
+      <w:rFonts w:cs="Symbol"/>
+    </w:rPr>
+  </w:style>
+  <w:style w:type="character" w:styleId="ListLabel2201">
+    <w:name w:val="ListLabel 2201"/>
+    <w:qFormat/>
+    <w:rPr>
+      <w:rFonts w:cs="Courier New"/>
+    </w:rPr>
+  </w:style>
+  <w:style w:type="character" w:styleId="ListLabel2202">
+    <w:name w:val="ListLabel 2202"/>
+    <w:qFormat/>
+    <w:rPr>
+      <w:rFonts w:cs="Wingdings"/>
+    </w:rPr>
+  </w:style>
+  <w:style w:type="character" w:styleId="ListLabel2203">
+    <w:name w:val="ListLabel 2203"/>
+    <w:qFormat/>
+    <w:rPr>
+      <w:rFonts w:cs="Symbol"/>
+    </w:rPr>
+  </w:style>
+  <w:style w:type="character" w:styleId="ListLabel2204">
+    <w:name w:val="ListLabel 2204"/>
+    <w:qFormat/>
+    <w:rPr>
+      <w:rFonts w:cs="Courier New"/>
+    </w:rPr>
+  </w:style>
+  <w:style w:type="character" w:styleId="ListLabel2205">
+    <w:name w:val="ListLabel 2205"/>
+    <w:qFormat/>
+    <w:rPr>
+      <w:rFonts w:cs="Wingdings"/>
+    </w:rPr>
+  </w:style>
+  <w:style w:type="character" w:styleId="ListLabel2206">
+    <w:name w:val="ListLabel 2206"/>
+    <w:qFormat/>
+    <w:rPr>
+      <w:rFonts w:cs="Symbol"/>
+    </w:rPr>
+  </w:style>
+  <w:style w:type="character" w:styleId="ListLabel2207">
+    <w:name w:val="ListLabel 2207"/>
+    <w:qFormat/>
+    <w:rPr>
+      <w:rFonts w:cs="Courier New"/>
+    </w:rPr>
+  </w:style>
+  <w:style w:type="character" w:styleId="ListLabel2208">
+    <w:name w:val="ListLabel 2208"/>
+    <w:qFormat/>
+    <w:rPr>
+      <w:rFonts w:cs="Wingdings"/>
+    </w:rPr>
+  </w:style>
+  <w:style w:type="character" w:styleId="ListLabel2209">
+    <w:name w:val="ListLabel 2209"/>
+    <w:qFormat/>
+    <w:rPr>
+      <w:rFonts w:cs="Symbol"/>
+    </w:rPr>
+  </w:style>
+  <w:style w:type="character" w:styleId="ListLabel2210">
+    <w:name w:val="ListLabel 2210"/>
+    <w:qFormat/>
+    <w:rPr>
+      <w:rFonts w:cs="Courier New"/>
+    </w:rPr>
+  </w:style>
+  <w:style w:type="character" w:styleId="ListLabel2211">
+    <w:name w:val="ListLabel 2211"/>
+    <w:qFormat/>
+    <w:rPr>
+      <w:rFonts w:cs="Wingdings"/>
+    </w:rPr>
+  </w:style>
+  <w:style w:type="character" w:styleId="ListLabel2212">
+    <w:name w:val="ListLabel 2212"/>
+    <w:qFormat/>
+    <w:rPr>
+      <w:rFonts w:cs="Symbol"/>
+    </w:rPr>
+  </w:style>
+  <w:style w:type="character" w:styleId="ListLabel2213">
+    <w:name w:val="ListLabel 2213"/>
+    <w:qFormat/>
+    <w:rPr>
+      <w:rFonts w:cs="Courier New"/>
+    </w:rPr>
+  </w:style>
+  <w:style w:type="character" w:styleId="ListLabel2214">
+    <w:name w:val="ListLabel 2214"/>
+    <w:qFormat/>
+    <w:rPr>
+      <w:rFonts w:cs="Wingdings"/>
+    </w:rPr>
+  </w:style>
+  <w:style w:type="character" w:styleId="ListLabel2215">
+    <w:name w:val="ListLabel 2215"/>
+    <w:qFormat/>
+    <w:rPr>
+      <w:rFonts w:cs="Symbol"/>
+    </w:rPr>
+  </w:style>
+  <w:style w:type="character" w:styleId="ListLabel2216">
+    <w:name w:val="ListLabel 2216"/>
+    <w:qFormat/>
+    <w:rPr>
+      <w:rFonts w:cs="Courier New"/>
+    </w:rPr>
+  </w:style>
+  <w:style w:type="character" w:styleId="ListLabel2217">
+    <w:name w:val="ListLabel 2217"/>
+    <w:qFormat/>
+    <w:rPr>
+      <w:rFonts w:cs="Wingdings"/>
+    </w:rPr>
+  </w:style>
+  <w:style w:type="character" w:styleId="ListLabel2218">
+    <w:name w:val="ListLabel 2218"/>
+    <w:qFormat/>
+    <w:rPr>
+      <w:rFonts w:cs="Symbol"/>
+    </w:rPr>
+  </w:style>
+  <w:style w:type="character" w:styleId="ListLabel2219">
+    <w:name w:val="ListLabel 2219"/>
+    <w:qFormat/>
+    <w:rPr>
+      <w:rFonts w:cs="Courier New"/>
+    </w:rPr>
+  </w:style>
+  <w:style w:type="character" w:styleId="ListLabel2220">
+    <w:name w:val="ListLabel 2220"/>
+    <w:qFormat/>
+    <w:rPr>
+      <w:rFonts w:cs="Wingdings"/>
+    </w:rPr>
+  </w:style>
+  <w:style w:type="character" w:styleId="ListLabel2221">
+    <w:name w:val="ListLabel 2221"/>
+    <w:qFormat/>
+    <w:rPr>
+      <w:rFonts w:cs="Symbol"/>
+    </w:rPr>
+  </w:style>
+  <w:style w:type="character" w:styleId="ListLabel2222">
+    <w:name w:val="ListLabel 2222"/>
+    <w:qFormat/>
+    <w:rPr>
+      <w:rFonts w:cs="Courier New"/>
+    </w:rPr>
+  </w:style>
+  <w:style w:type="character" w:styleId="ListLabel2223">
+    <w:name w:val="ListLabel 2223"/>
+    <w:qFormat/>
+    <w:rPr>
+      <w:rFonts w:cs="Wingdings"/>
+    </w:rPr>
+  </w:style>
+  <w:style w:type="character" w:styleId="ListLabel2224">
+    <w:name w:val="ListLabel 2224"/>
+    <w:qFormat/>
+    <w:rPr>
+      <w:rFonts w:cs="Symbol"/>
+    </w:rPr>
+  </w:style>
+  <w:style w:type="character" w:styleId="ListLabel2225">
+    <w:name w:val="ListLabel 2225"/>
+    <w:qFormat/>
+    <w:rPr>
+      <w:rFonts w:cs="Courier New"/>
+    </w:rPr>
+  </w:style>
+  <w:style w:type="character" w:styleId="ListLabel2226">
+    <w:name w:val="ListLabel 2226"/>
+    <w:qFormat/>
+    <w:rPr>
+      <w:rFonts w:cs="Wingdings"/>
+    </w:rPr>
+  </w:style>
+  <w:style w:type="character" w:styleId="ListLabel2227">
+    <w:name w:val="ListLabel 2227"/>
+    <w:qFormat/>
+    <w:rPr>
+      <w:rFonts w:cs="Symbol"/>
+    </w:rPr>
+  </w:style>
+  <w:style w:type="character" w:styleId="ListLabel2228">
+    <w:name w:val="ListLabel 2228"/>
+    <w:qFormat/>
+    <w:rPr>
+      <w:rFonts w:cs="Courier New"/>
+    </w:rPr>
+  </w:style>
+  <w:style w:type="character" w:styleId="ListLabel2229">
+    <w:name w:val="ListLabel 2229"/>
+    <w:qFormat/>
+    <w:rPr>
+      <w:rFonts w:cs="Wingdings"/>
+    </w:rPr>
+  </w:style>
+  <w:style w:type="character" w:styleId="ListLabel2230">
+    <w:name w:val="ListLabel 2230"/>
+    <w:qFormat/>
+    <w:rPr>
+      <w:rFonts w:cs="Symbol"/>
+    </w:rPr>
+  </w:style>
+  <w:style w:type="character" w:styleId="ListLabel2231">
+    <w:name w:val="ListLabel 2231"/>
+    <w:qFormat/>
+    <w:rPr>
+      <w:rFonts w:cs="Courier New"/>
+    </w:rPr>
+  </w:style>
+  <w:style w:type="character" w:styleId="ListLabel2232">
+    <w:name w:val="ListLabel 2232"/>
+    <w:qFormat/>
+    <w:rPr>
+      <w:rFonts w:cs="Wingdings"/>
+    </w:rPr>
+  </w:style>
+  <w:style w:type="character" w:styleId="ListLabel2233">
+    <w:name w:val="ListLabel 2233"/>
+    <w:qFormat/>
+    <w:rPr>
+      <w:rFonts w:cs="Symbol"/>
+    </w:rPr>
+  </w:style>
+  <w:style w:type="character" w:styleId="ListLabel2234">
+    <w:name w:val="ListLabel 2234"/>
+    <w:qFormat/>
+    <w:rPr>
+      <w:rFonts w:cs="Courier New"/>
+    </w:rPr>
+  </w:style>
+  <w:style w:type="character" w:styleId="ListLabel2235">
+    <w:name w:val="ListLabel 2235"/>
+    <w:qFormat/>
+    <w:rPr>
+      <w:rFonts w:cs="Wingdings"/>
+    </w:rPr>
+  </w:style>
+  <w:style w:type="character" w:styleId="ListLabel2236">
+    <w:name w:val="ListLabel 2236"/>
+    <w:qFormat/>
+    <w:rPr>
+      <w:rFonts w:cs="Symbol"/>
+    </w:rPr>
+  </w:style>
+  <w:style w:type="character" w:styleId="ListLabel2237">
+    <w:name w:val="ListLabel 2237"/>
+    <w:qFormat/>
+    <w:rPr>
+      <w:rFonts w:cs="Courier New"/>
+    </w:rPr>
+  </w:style>
+  <w:style w:type="character" w:styleId="ListLabel2238">
+    <w:name w:val="ListLabel 2238"/>
+    <w:qFormat/>
+    <w:rPr>
+      <w:rFonts w:cs="Wingdings"/>
+    </w:rPr>
+  </w:style>
+  <w:style w:type="character" w:styleId="ListLabel2239">
+    <w:name w:val="ListLabel 2239"/>
+    <w:qFormat/>
+    <w:rPr>
+      <w:rFonts w:cs="Symbol"/>
+    </w:rPr>
+  </w:style>
+  <w:style w:type="character" w:styleId="ListLabel2240">
+    <w:name w:val="ListLabel 2240"/>
+    <w:qFormat/>
+    <w:rPr>
+      <w:rFonts w:cs="Courier New"/>
+    </w:rPr>
+  </w:style>
+  <w:style w:type="character" w:styleId="ListLabel2241">
+    <w:name w:val="ListLabel 2241"/>
+    <w:qFormat/>
+    <w:rPr>
+      <w:rFonts w:cs="Wingdings"/>
+    </w:rPr>
+  </w:style>
+  <w:style w:type="character" w:styleId="ListLabel2242">
+    <w:name w:val="ListLabel 2242"/>
+    <w:qFormat/>
+    <w:rPr>
+      <w:rFonts w:cs="Symbol"/>
+    </w:rPr>
+  </w:style>
+  <w:style w:type="character" w:styleId="ListLabel2243">
+    <w:name w:val="ListLabel 2243"/>
+    <w:qFormat/>
+    <w:rPr>
+      <w:rFonts w:cs="Courier New"/>
+    </w:rPr>
+  </w:style>
+  <w:style w:type="character" w:styleId="ListLabel2244">
+    <w:name w:val="ListLabel 2244"/>
+    <w:qFormat/>
+    <w:rPr>
+      <w:rFonts w:cs="Wingdings"/>
+    </w:rPr>
+  </w:style>
+  <w:style w:type="character" w:styleId="ListLabel2245">
+    <w:name w:val="ListLabel 2245"/>
+    <w:qFormat/>
+    <w:rPr>
+      <w:rFonts w:cs="Symbol"/>
+    </w:rPr>
+  </w:style>
+  <w:style w:type="character" w:styleId="ListLabel2246">
+    <w:name w:val="ListLabel 2246"/>
+    <w:qFormat/>
+    <w:rPr>
+      <w:rFonts w:cs="Courier New"/>
+    </w:rPr>
+  </w:style>
+  <w:style w:type="character" w:styleId="ListLabel2247">
+    <w:name w:val="ListLabel 2247"/>
+    <w:qFormat/>
+    <w:rPr>
+      <w:rFonts w:cs="Wingdings"/>
+    </w:rPr>
+  </w:style>
+  <w:style w:type="character" w:styleId="ListLabel2248">
+    <w:name w:val="ListLabel 2248"/>
+    <w:qFormat/>
+    <w:rPr>
+      <w:rFonts w:cs="Symbol"/>
+    </w:rPr>
+  </w:style>
+  <w:style w:type="character" w:styleId="ListLabel2249">
+    <w:name w:val="ListLabel 2249"/>
+    <w:qFormat/>
+    <w:rPr>
+      <w:rFonts w:cs="Courier New"/>
+    </w:rPr>
+  </w:style>
+  <w:style w:type="character" w:styleId="ListLabel2250">
+    <w:name w:val="ListLabel 2250"/>
+    <w:qFormat/>
+    <w:rPr>
+      <w:rFonts w:cs="Wingdings"/>
+    </w:rPr>
+  </w:style>
+  <w:style w:type="character" w:styleId="ListLabel2251">
+    <w:name w:val="ListLabel 2251"/>
+    <w:qFormat/>
+    <w:rPr>
+      <w:rFonts w:cs="Symbol"/>
+    </w:rPr>
+  </w:style>
+  <w:style w:type="character" w:styleId="ListLabel2252">
+    <w:name w:val="ListLabel 2252"/>
+    <w:qFormat/>
+    <w:rPr>
+      <w:rFonts w:cs="Courier New"/>
+    </w:rPr>
+  </w:style>
+  <w:style w:type="character" w:styleId="ListLabel2253">
+    <w:name w:val="ListLabel 2253"/>
+    <w:qFormat/>
+    <w:rPr>
+      <w:rFonts w:cs="Wingdings"/>
+    </w:rPr>
+  </w:style>
+  <w:style w:type="character" w:styleId="ListLabel2254">
+    <w:name w:val="ListLabel 2254"/>
+    <w:qFormat/>
+    <w:rPr>
+      <w:rFonts w:cs="Symbol"/>
+    </w:rPr>
+  </w:style>
+  <w:style w:type="character" w:styleId="ListLabel2255">
+    <w:name w:val="ListLabel 2255"/>
+    <w:qFormat/>
+    <w:rPr>
+      <w:rFonts w:cs="Courier New"/>
+    </w:rPr>
+  </w:style>
+  <w:style w:type="character" w:styleId="ListLabel2256">
+    <w:name w:val="ListLabel 2256"/>
+    <w:qFormat/>
+    <w:rPr>
+      <w:rFonts w:cs="Wingdings"/>
+    </w:rPr>
+  </w:style>
+  <w:style w:type="character" w:styleId="ListLabel2257">
+    <w:name w:val="ListLabel 2257"/>
+    <w:qFormat/>
+    <w:rPr>
+      <w:rFonts w:cs="Symbol"/>
+    </w:rPr>
+  </w:style>
+  <w:style w:type="character" w:styleId="ListLabel2258">
+    <w:name w:val="ListLabel 2258"/>
+    <w:qFormat/>
+    <w:rPr>
+      <w:rFonts w:cs="Courier New"/>
+    </w:rPr>
+  </w:style>
+  <w:style w:type="character" w:styleId="ListLabel2259">
+    <w:name w:val="ListLabel 2259"/>
+    <w:qFormat/>
+    <w:rPr>
+      <w:rFonts w:cs="Wingdings"/>
+    </w:rPr>
+  </w:style>
+  <w:style w:type="character" w:styleId="ListLabel2260">
+    <w:name w:val="ListLabel 2260"/>
+    <w:qFormat/>
+    <w:rPr>
+      <w:rFonts w:cs="Symbol"/>
+    </w:rPr>
+  </w:style>
+  <w:style w:type="character" w:styleId="ListLabel2261">
+    <w:name w:val="ListLabel 2261"/>
+    <w:qFormat/>
+    <w:rPr>
+      <w:rFonts w:cs="Courier New"/>
+    </w:rPr>
+  </w:style>
+  <w:style w:type="character" w:styleId="ListLabel2262">
+    <w:name w:val="ListLabel 2262"/>
+    <w:qFormat/>
+    <w:rPr>
+      <w:rFonts w:cs="Wingdings"/>
+    </w:rPr>
+  </w:style>
+  <w:style w:type="character" w:styleId="ListLabel2263">
+    <w:name w:val="ListLabel 2263"/>
+    <w:qFormat/>
+    <w:rPr>
+      <w:rFonts w:cs="Symbol"/>
+    </w:rPr>
+  </w:style>
+  <w:style w:type="character" w:styleId="ListLabel2264">
+    <w:name w:val="ListLabel 2264"/>
+    <w:qFormat/>
+    <w:rPr>
+      <w:rFonts w:cs="Courier New"/>
+    </w:rPr>
+  </w:style>
+  <w:style w:type="character" w:styleId="ListLabel2265">
+    <w:name w:val="ListLabel 2265"/>
+    <w:qFormat/>
+    <w:rPr>
+      <w:rFonts w:cs="Wingdings"/>
+    </w:rPr>
+  </w:style>
+  <w:style w:type="character" w:styleId="ListLabel2266">
+    <w:name w:val="ListLabel 2266"/>
+    <w:qFormat/>
+    <w:rPr>
+      <w:rFonts w:cs="Symbol"/>
+    </w:rPr>
+  </w:style>
+  <w:style w:type="character" w:styleId="ListLabel2267">
+    <w:name w:val="ListLabel 2267"/>
+    <w:qFormat/>
+    <w:rPr>
+      <w:rFonts w:cs="Courier New"/>
+    </w:rPr>
+  </w:style>
+  <w:style w:type="character" w:styleId="ListLabel2268">
+    <w:name w:val="ListLabel 2268"/>
+    <w:qFormat/>
+    <w:rPr>
+      <w:rFonts w:cs="Wingdings"/>
+    </w:rPr>
+  </w:style>
+  <w:style w:type="character" w:styleId="ListLabel2269">
+    <w:name w:val="ListLabel 2269"/>
+    <w:qFormat/>
+    <w:rPr>
+      <w:rFonts w:cs="Symbol"/>
+    </w:rPr>
+  </w:style>
+  <w:style w:type="character" w:styleId="ListLabel2270">
+    <w:name w:val="ListLabel 2270"/>
+    <w:qFormat/>
+    <w:rPr>
+      <w:rFonts w:cs="Courier New"/>
+    </w:rPr>
+  </w:style>
+  <w:style w:type="character" w:styleId="ListLabel2271">
+    <w:name w:val="ListLabel 2271"/>
+    <w:qFormat/>
+    <w:rPr>
+      <w:rFonts w:cs="Wingdings"/>
+    </w:rPr>
+  </w:style>
+  <w:style w:type="character" w:styleId="ListLabel2272">
+    <w:name w:val="ListLabel 2272"/>
+    <w:qFormat/>
+    <w:rPr>
+      <w:rFonts w:cs="Symbol"/>
+    </w:rPr>
+  </w:style>
+  <w:style w:type="character" w:styleId="ListLabel2273">
+    <w:name w:val="ListLabel 2273"/>
+    <w:qFormat/>
+    <w:rPr>
+      <w:rFonts w:cs="Courier New"/>
+    </w:rPr>
+  </w:style>
+  <w:style w:type="character" w:styleId="ListLabel2274">
+    <w:name w:val="ListLabel 2274"/>
+    <w:qFormat/>
+    <w:rPr>
+      <w:rFonts w:cs="Wingdings"/>
+    </w:rPr>
+  </w:style>
+  <w:style w:type="character" w:styleId="ListLabel2275">
+    <w:name w:val="ListLabel 2275"/>
+    <w:qFormat/>
+    <w:rPr>
+      <w:rFonts w:cs="Symbol"/>
+    </w:rPr>
+  </w:style>
+  <w:style w:type="character" w:styleId="ListLabel2276">
+    <w:name w:val="ListLabel 2276"/>
+    <w:qFormat/>
+    <w:rPr>
+      <w:rFonts w:cs="Courier New"/>
+    </w:rPr>
+  </w:style>
+  <w:style w:type="character" w:styleId="ListLabel2277">
+    <w:name w:val="ListLabel 2277"/>
+    <w:qFormat/>
+    <w:rPr>
+      <w:rFonts w:cs="Wingdings"/>
+    </w:rPr>
+  </w:style>
+  <w:style w:type="character" w:styleId="ListLabel2278">
+    <w:name w:val="ListLabel 2278"/>
+    <w:qFormat/>
+    <w:rPr>
+      <w:rFonts w:cs="Symbol"/>
+    </w:rPr>
+  </w:style>
+  <w:style w:type="character" w:styleId="ListLabel2279">
+    <w:name w:val="ListLabel 2279"/>
+    <w:qFormat/>
+    <w:rPr>
+      <w:rFonts w:cs="Courier New"/>
+    </w:rPr>
+  </w:style>
+  <w:style w:type="character" w:styleId="ListLabel2280">
+    <w:name w:val="ListLabel 2280"/>
+    <w:qFormat/>
+    <w:rPr>
+      <w:rFonts w:cs="Wingdings"/>
+    </w:rPr>
+  </w:style>
+  <w:style w:type="character" w:styleId="ListLabel2281">
+    <w:name w:val="ListLabel 2281"/>
+    <w:qFormat/>
+    <w:rPr>
+      <w:rFonts w:cs="Symbol"/>
+    </w:rPr>
+  </w:style>
+  <w:style w:type="character" w:styleId="ListLabel2282">
+    <w:name w:val="ListLabel 2282"/>
+    <w:qFormat/>
+    <w:rPr>
+      <w:rFonts w:cs="Courier New"/>
+    </w:rPr>
+  </w:style>
+  <w:style w:type="character" w:styleId="ListLabel2283">
+    <w:name w:val="ListLabel 2283"/>
+    <w:qFormat/>
+    <w:rPr>
+      <w:rFonts w:cs="Wingdings"/>
+    </w:rPr>
+  </w:style>
+  <w:style w:type="character" w:styleId="ListLabel2284">
+    <w:name w:val="ListLabel 2284"/>
+    <w:qFormat/>
+    <w:rPr>
+      <w:rFonts w:cs="Symbol"/>
+    </w:rPr>
+  </w:style>
+  <w:style w:type="character" w:styleId="ListLabel2285">
+    <w:name w:val="ListLabel 2285"/>
+    <w:qFormat/>
+    <w:rPr>
+      <w:rFonts w:cs="Courier New"/>
+    </w:rPr>
+  </w:style>
+  <w:style w:type="character" w:styleId="ListLabel2286">
+    <w:name w:val="ListLabel 2286"/>
+    <w:qFormat/>
+    <w:rPr>
+      <w:rFonts w:cs="Wingdings"/>
+    </w:rPr>
+  </w:style>
+  <w:style w:type="character" w:styleId="ListLabel2287">
+    <w:name w:val="ListLabel 2287"/>
+    <w:qFormat/>
+    <w:rPr>
+      <w:rFonts w:cs="Symbol"/>
+    </w:rPr>
+  </w:style>
+  <w:style w:type="character" w:styleId="ListLabel2288">
+    <w:name w:val="ListLabel 2288"/>
+    <w:qFormat/>
+    <w:rPr>
+      <w:rFonts w:cs="Courier New"/>
+    </w:rPr>
+  </w:style>
+  <w:style w:type="character" w:styleId="ListLabel2289">
+    <w:name w:val="ListLabel 2289"/>
+    <w:qFormat/>
+    <w:rPr>
+      <w:rFonts w:cs="Wingdings"/>
+    </w:rPr>
+  </w:style>
+  <w:style w:type="character" w:styleId="ListLabel2290">
+    <w:name w:val="ListLabel 2290"/>
+    <w:qFormat/>
+    <w:rPr>
+      <w:rFonts w:cs="Symbol"/>
+    </w:rPr>
+  </w:style>
+  <w:style w:type="character" w:styleId="ListLabel2291">
+    <w:name w:val="ListLabel 2291"/>
+    <w:qFormat/>
+    <w:rPr>
+      <w:rFonts w:cs="Courier New"/>
+    </w:rPr>
+  </w:style>
+  <w:style w:type="character" w:styleId="ListLabel2292">
+    <w:name w:val="ListLabel 2292"/>
+    <w:qFormat/>
+    <w:rPr>
+      <w:rFonts w:cs="Wingdings"/>
+    </w:rPr>
+  </w:style>
+  <w:style w:type="character" w:styleId="ListLabel2293">
+    <w:name w:val="ListLabel 2293"/>
+    <w:qFormat/>
+    <w:rPr>
+      <w:rFonts w:cs="Symbol"/>
+    </w:rPr>
+  </w:style>
+  <w:style w:type="character" w:styleId="ListLabel2294">
+    <w:name w:val="ListLabel 2294"/>
+    <w:qFormat/>
+    <w:rPr>
+      <w:rFonts w:cs="Courier New"/>
+    </w:rPr>
+  </w:style>
+  <w:style w:type="character" w:styleId="ListLabel2295">
+    <w:name w:val="ListLabel 2295"/>
+    <w:qFormat/>
+    <w:rPr>
+      <w:rFonts w:cs="Wingdings"/>
+    </w:rPr>
+  </w:style>
+  <w:style w:type="character" w:styleId="ListLabel2296">
+    <w:name w:val="ListLabel 2296"/>
+    <w:qFormat/>
+    <w:rPr>
+      <w:rFonts w:cs="Symbol"/>
+    </w:rPr>
+  </w:style>
+  <w:style w:type="character" w:styleId="ListLabel2297">
+    <w:name w:val="ListLabel 2297"/>
+    <w:qFormat/>
+    <w:rPr>
+      <w:rFonts w:cs="Courier New"/>
+    </w:rPr>
+  </w:style>
+  <w:style w:type="character" w:styleId="ListLabel2298">
+    <w:name w:val="ListLabel 2298"/>
+    <w:qFormat/>
+    <w:rPr>
+      <w:rFonts w:cs="Wingdings"/>
+    </w:rPr>
+  </w:style>
+  <w:style w:type="character" w:styleId="ListLabel2299">
+    <w:name w:val="ListLabel 2299"/>
+    <w:qFormat/>
+    <w:rPr>
+      <w:rFonts w:cs="Symbol"/>
+    </w:rPr>
+  </w:style>
+  <w:style w:type="character" w:styleId="ListLabel2300">
+    <w:name w:val="ListLabel 2300"/>
+    <w:qFormat/>
+    <w:rPr>
+      <w:rFonts w:cs="Courier New"/>
+    </w:rPr>
+  </w:style>
+  <w:style w:type="character" w:styleId="ListLabel2301">
+    <w:name w:val="ListLabel 2301"/>
+    <w:qFormat/>
+    <w:rPr>
+      <w:rFonts w:cs="Wingdings"/>
+    </w:rPr>
+  </w:style>
+  <w:style w:type="character" w:styleId="ListLabel2302">
+    <w:name w:val="ListLabel 2302"/>
+    <w:qFormat/>
+    <w:rPr>
+      <w:rFonts w:cs="Symbol"/>
+    </w:rPr>
+  </w:style>
+  <w:style w:type="character" w:styleId="ListLabel2303">
+    <w:name w:val="ListLabel 2303"/>
+    <w:qFormat/>
+    <w:rPr>
+      <w:rFonts w:cs="Courier New"/>
+    </w:rPr>
+  </w:style>
+  <w:style w:type="character" w:styleId="ListLabel2304">
+    <w:name w:val="ListLabel 2304"/>
+    <w:qFormat/>
+    <w:rPr>
+      <w:rFonts w:cs="Wingdings"/>
+    </w:rPr>
+  </w:style>
+  <w:style w:type="character" w:styleId="ListLabel2305">
+    <w:name w:val="ListLabel 2305"/>
+    <w:qFormat/>
+    <w:rPr>
+      <w:rFonts w:cs="Symbol"/>
+    </w:rPr>
+  </w:style>
+  <w:style w:type="character" w:styleId="ListLabel2306">
+    <w:name w:val="ListLabel 2306"/>
+    <w:qFormat/>
+    <w:rPr>
+      <w:rFonts w:cs="Courier New"/>
+    </w:rPr>
+  </w:style>
+  <w:style w:type="character" w:styleId="ListLabel2307">
+    <w:name w:val="ListLabel 2307"/>
+    <w:qFormat/>
+    <w:rPr>
+      <w:rFonts w:cs="Wingdings"/>
+    </w:rPr>
+  </w:style>
+  <w:style w:type="character" w:styleId="ListLabel2308">
+    <w:name w:val="ListLabel 2308"/>
+    <w:qFormat/>
+    <w:rPr>
+      <w:rFonts w:cs="Symbol"/>
+    </w:rPr>
+  </w:style>
+  <w:style w:type="character" w:styleId="ListLabel2309">
+    <w:name w:val="ListLabel 2309"/>
+    <w:qFormat/>
+    <w:rPr>
+      <w:rFonts w:cs="Courier New"/>
+    </w:rPr>
+  </w:style>
+  <w:style w:type="character" w:styleId="ListLabel2310">
+    <w:name w:val="ListLabel 2310"/>
+    <w:qFormat/>
+    <w:rPr>
+      <w:rFonts w:cs="Wingdings"/>
+    </w:rPr>
+  </w:style>
+  <w:style w:type="character" w:styleId="ListLabel2311">
+    <w:name w:val="ListLabel 2311"/>
+    <w:qFormat/>
+    <w:rPr>
+      <w:rFonts w:cs="Symbol"/>
+    </w:rPr>
+  </w:style>
+  <w:style w:type="character" w:styleId="ListLabel2312">
+    <w:name w:val="ListLabel 2312"/>
+    <w:qFormat/>
+    <w:rPr>
+      <w:rFonts w:cs="Courier New"/>
+    </w:rPr>
+  </w:style>
+  <w:style w:type="character" w:styleId="ListLabel2313">
+    <w:name w:val="ListLabel 2313"/>
+    <w:qFormat/>
+    <w:rPr>
+      <w:rFonts w:cs="Wingdings"/>
+    </w:rPr>
+  </w:style>
+  <w:style w:type="character" w:styleId="ListLabel2314">
+    <w:name w:val="ListLabel 2314"/>
+    <w:qFormat/>
+    <w:rPr>
+      <w:rFonts w:cs="Symbol"/>
+    </w:rPr>
+  </w:style>
+  <w:style w:type="character" w:styleId="ListLabel2315">
+    <w:name w:val="ListLabel 2315"/>
+    <w:qFormat/>
+    <w:rPr>
+      <w:rFonts w:cs="Courier New"/>
+    </w:rPr>
+  </w:style>
+  <w:style w:type="character" w:styleId="ListLabel2316">
+    <w:name w:val="ListLabel 2316"/>
+    <w:qFormat/>
+    <w:rPr>
+      <w:rFonts w:cs="Wingdings"/>
+    </w:rPr>
+  </w:style>
+  <w:style w:type="character" w:styleId="ListLabel2317">
+    <w:name w:val="ListLabel 2317"/>
+    <w:qFormat/>
+    <w:rPr>
+      <w:rFonts w:cs="Symbol"/>
+    </w:rPr>
+  </w:style>
+  <w:style w:type="character" w:styleId="ListLabel2318">
+    <w:name w:val="ListLabel 2318"/>
+    <w:qFormat/>
+    <w:rPr>
+      <w:rFonts w:cs="Courier New"/>
+    </w:rPr>
+  </w:style>
+  <w:style w:type="character" w:styleId="ListLabel2319">
+    <w:name w:val="ListLabel 2319"/>
+    <w:qFormat/>
+    <w:rPr>
+      <w:rFonts w:cs="Wingdings"/>
+    </w:rPr>
+  </w:style>
+  <w:style w:type="character" w:styleId="ListLabel2320">
+    <w:name w:val="ListLabel 2320"/>
+    <w:qFormat/>
+    <w:rPr>
+      <w:rFonts w:cs="Symbol"/>
+    </w:rPr>
+  </w:style>
+  <w:style w:type="character" w:styleId="ListLabel2321">
+    <w:name w:val="ListLabel 2321"/>
+    <w:qFormat/>
+    <w:rPr>
+      <w:rFonts w:cs="Courier New"/>
+    </w:rPr>
+  </w:style>
+  <w:style w:type="character" w:styleId="ListLabel2322">
+    <w:name w:val="ListLabel 2322"/>
+    <w:qFormat/>
+    <w:rPr>
+      <w:rFonts w:cs="Wingdings"/>
+    </w:rPr>
+  </w:style>
+  <w:style w:type="character" w:styleId="ListLabel2323">
+    <w:name w:val="ListLabel 2323"/>
+    <w:qFormat/>
+    <w:rPr>
+      <w:rFonts w:cs="Symbol"/>
+    </w:rPr>
+  </w:style>
+  <w:style w:type="character" w:styleId="ListLabel2324">
+    <w:name w:val="ListLabel 2324"/>
+    <w:qFormat/>
+    <w:rPr>
+      <w:rFonts w:cs="Courier New"/>
+    </w:rPr>
+  </w:style>
+  <w:style w:type="character" w:styleId="ListLabel2325">
+    <w:name w:val="ListLabel 2325"/>
+    <w:qFormat/>
+    <w:rPr>
+      <w:rFonts w:cs="Wingdings"/>
+    </w:rPr>
+  </w:style>
+  <w:style w:type="character" w:styleId="ListLabel2326">
+    <w:name w:val="ListLabel 2326"/>
+    <w:qFormat/>
+    <w:rPr>
+      <w:rFonts w:cs="Symbol"/>
+    </w:rPr>
+  </w:style>
+  <w:style w:type="character" w:styleId="ListLabel2327">
+    <w:name w:val="ListLabel 2327"/>
+    <w:qFormat/>
+    <w:rPr>
+      <w:rFonts w:cs="Courier New"/>
+    </w:rPr>
+  </w:style>
+  <w:style w:type="character" w:styleId="ListLabel2328">
+    <w:name w:val="ListLabel 2328"/>
+    <w:qFormat/>
+    <w:rPr>
+      <w:rFonts w:cs="Wingdings"/>
+    </w:rPr>
+  </w:style>
+  <w:style w:type="character" w:styleId="ListLabel2329">
+    <w:name w:val="ListLabel 2329"/>
+    <w:qFormat/>
+    <w:rPr>
+      <w:rFonts w:cs="Symbol"/>
+    </w:rPr>
+  </w:style>
+  <w:style w:type="character" w:styleId="ListLabel2330">
+    <w:name w:val="ListLabel 2330"/>
+    <w:qFormat/>
+    <w:rPr>
+      <w:rFonts w:cs="Courier New"/>
+    </w:rPr>
+  </w:style>
+  <w:style w:type="character" w:styleId="ListLabel2331">
+    <w:name w:val="ListLabel 2331"/>
+    <w:qFormat/>
+    <w:rPr>
+      <w:rFonts w:cs="Wingdings"/>
+    </w:rPr>
+  </w:style>
+  <w:style w:type="character" w:styleId="ListLabel2332">
+    <w:name w:val="ListLabel 2332"/>
+    <w:qFormat/>
+    <w:rPr>
+      <w:rFonts w:cs="Symbol"/>
+    </w:rPr>
+  </w:style>
+  <w:style w:type="character" w:styleId="ListLabel2333">
+    <w:name w:val="ListLabel 2333"/>
+    <w:qFormat/>
+    <w:rPr>
+      <w:rFonts w:cs="Courier New"/>
+    </w:rPr>
+  </w:style>
+  <w:style w:type="character" w:styleId="ListLabel2334">
+    <w:name w:val="ListLabel 2334"/>
+    <w:qFormat/>
+    <w:rPr>
+      <w:rFonts w:cs="Wingdings"/>
+    </w:rPr>
+  </w:style>
+  <w:style w:type="character" w:styleId="ListLabel2335">
+    <w:name w:val="ListLabel 2335"/>
+    <w:qFormat/>
+    <w:rPr>
+      <w:rFonts w:cs="Symbol"/>
+    </w:rPr>
+  </w:style>
+  <w:style w:type="character" w:styleId="ListLabel2336">
+    <w:name w:val="ListLabel 2336"/>
+    <w:qFormat/>
+    <w:rPr>
+      <w:rFonts w:cs="Courier New"/>
+    </w:rPr>
+  </w:style>
+  <w:style w:type="character" w:styleId="ListLabel2337">
+    <w:name w:val="ListLabel 2337"/>
+    <w:qFormat/>
+    <w:rPr>
+      <w:rFonts w:cs="Wingdings"/>
+    </w:rPr>
+  </w:style>
+  <w:style w:type="character" w:styleId="ListLabel2338">
+    <w:name w:val="ListLabel 2338"/>
+    <w:qFormat/>
+    <w:rPr>
+      <w:rFonts w:cs="Symbol"/>
+    </w:rPr>
+  </w:style>
+  <w:style w:type="character" w:styleId="ListLabel2339">
+    <w:name w:val="ListLabel 2339"/>
+    <w:qFormat/>
+    <w:rPr>
+      <w:rFonts w:cs="Courier New"/>
+    </w:rPr>
+  </w:style>
+  <w:style w:type="character" w:styleId="ListLabel2340">
+    <w:name w:val="ListLabel 2340"/>
+    <w:qFormat/>
+    <w:rPr>
+      <w:rFonts w:cs="Wingdings"/>
+    </w:rPr>
+  </w:style>
+  <w:style w:type="character" w:styleId="ListLabel2341">
+    <w:name w:val="ListLabel 2341"/>
+    <w:qFormat/>
+    <w:rPr>
+      <w:rFonts w:cs="Symbol"/>
+    </w:rPr>
+  </w:style>
+  <w:style w:type="character" w:styleId="ListLabel2342">
+    <w:name w:val="ListLabel 2342"/>
+    <w:qFormat/>
+    <w:rPr>
+      <w:rFonts w:cs="Courier New"/>
+    </w:rPr>
+  </w:style>
+  <w:style w:type="character" w:styleId="ListLabel2343">
+    <w:name w:val="ListLabel 2343"/>
+    <w:qFormat/>
+    <w:rPr>
+      <w:rFonts w:cs="Wingdings"/>
+    </w:rPr>
+  </w:style>
+  <w:style w:type="character" w:styleId="ListLabel2344">
+    <w:name w:val="ListLabel 2344"/>
+    <w:qFormat/>
+    <w:rPr>
+      <w:rFonts w:cs="Symbol"/>
+    </w:rPr>
+  </w:style>
+  <w:style w:type="character" w:styleId="ListLabel2345">
+    <w:name w:val="ListLabel 2345"/>
+    <w:qFormat/>
+    <w:rPr>
+      <w:rFonts w:cs="Courier New"/>
+    </w:rPr>
+  </w:style>
+  <w:style w:type="character" w:styleId="ListLabel2346">
+    <w:name w:val="ListLabel 2346"/>
+    <w:qFormat/>
+    <w:rPr>
+      <w:rFonts w:cs="Wingdings"/>
+    </w:rPr>
+  </w:style>
+  <w:style w:type="character" w:styleId="ListLabel2347">
+    <w:name w:val="ListLabel 2347"/>
+    <w:qFormat/>
+    <w:rPr>
+      <w:rFonts w:cs="Symbol"/>
+    </w:rPr>
+  </w:style>
+  <w:style w:type="character" w:styleId="ListLabel2348">
+    <w:name w:val="ListLabel 2348"/>
+    <w:qFormat/>
+    <w:rPr>
+      <w:rFonts w:cs="Courier New"/>
+    </w:rPr>
+  </w:style>
+  <w:style w:type="character" w:styleId="ListLabel2349">
+    <w:name w:val="ListLabel 2349"/>
+    <w:qFormat/>
+    <w:rPr>
+      <w:rFonts w:cs="Wingdings"/>
+    </w:rPr>
+  </w:style>
+  <w:style w:type="character" w:styleId="ListLabel2350">
+    <w:name w:val="ListLabel 2350"/>
+    <w:qFormat/>
+    <w:rPr>
+      <w:rFonts w:cs="Symbol"/>
+    </w:rPr>
+  </w:style>
+  <w:style w:type="character" w:styleId="ListLabel2351">
+    <w:name w:val="ListLabel 2351"/>
+    <w:qFormat/>
+    <w:rPr>
+      <w:rFonts w:cs="Courier New"/>
+    </w:rPr>
+  </w:style>
+  <w:style w:type="character" w:styleId="ListLabel2352">
+    <w:name w:val="ListLabel 2352"/>
+    <w:qFormat/>
+    <w:rPr>
+      <w:rFonts w:cs="Wingdings"/>
+    </w:rPr>
+  </w:style>
   <w:style w:type="paragraph" w:styleId="Berschrift">
     <w:name w:val="Überschrift"/>
     <w:basedOn w:val="Normal"/>

</xml_diff>

<commit_message>
Docs/Protocol: added v3 cabin temperature to "D" message
</commit_message>
<xml_diff>
--- a/docs/OVMS_Protocol.docx
+++ b/docs/OVMS_Protocol.docx
@@ -852,8 +852,8 @@
         <w:rPr/>
       </w:pPr>
       <w:bookmarkStart w:id="0" w:name="__RefHeading__1656_1408131263"/>
-      <w:bookmarkStart w:id="1" w:name="_Toc237847732"/>
-      <w:bookmarkStart w:id="2" w:name="_Toc197824832"/>
+      <w:bookmarkStart w:id="1" w:name="_Toc197824832"/>
+      <w:bookmarkStart w:id="2" w:name="_Toc237847732"/>
       <w:bookmarkEnd w:id="0"/>
       <w:bookmarkEnd w:id="1"/>
       <w:bookmarkEnd w:id="2"/>
@@ -900,7 +900,7 @@
           <w:pgNumType w:fmt="decimal"/>
           <w:formProt w:val="false"/>
           <w:textDirection w:val="lrTb"/>
-          <w:docGrid w:type="default" w:linePitch="240" w:charSpace="4294961151"/>
+          <w:docGrid w:type="default" w:linePitch="240" w:charSpace="0"/>
         </w:sectPr>
       </w:pPr>
     </w:p>
@@ -927,9 +927,15 @@
         <w:fldChar w:fldCharType="begin"/>
       </w:r>
       <w:r>
+        <w:rPr>
+          <w:rStyle w:val="Verzeichnissprung"/>
+        </w:rPr>
         <w:instrText> TOC \o "1-9" \h</w:instrText>
       </w:r>
       <w:r>
+        <w:rPr>
+          <w:rStyle w:val="Verzeichnissprung"/>
+        </w:rPr>
         <w:fldChar w:fldCharType="separate"/>
       </w:r>
       <w:hyperlink w:anchor="__RefHeading__1660_1408131263">
@@ -2062,7 +2068,17 @@
           <w:t>32</w:t>
         </w:r>
       </w:hyperlink>
-      <w:r>
+    </w:p>
+    <w:p>
+      <w:pPr>
+        <w:pStyle w:val="Normal"/>
+        <w:rPr/>
+      </w:pPr>
+      <w:r>
+        <w:rPr/>
+      </w:r>
+      <w:r>
+        <w:rPr/>
         <w:fldChar w:fldCharType="end"/>
       </w:r>
     </w:p>
@@ -2074,15 +2090,6 @@
       <w:r>
         <w:rPr/>
       </w:r>
-    </w:p>
-    <w:p>
-      <w:pPr>
-        <w:pStyle w:val="Normal"/>
-        <w:rPr/>
-      </w:pPr>
-      <w:r>
-        <w:rPr/>
-      </w:r>
       <w:r>
         <w:br w:type="page"/>
       </w:r>
@@ -2092,16 +2099,16 @@
         <w:pStyle w:val="Berschrift1"/>
         <w:rPr/>
       </w:pPr>
-      <w:bookmarkStart w:id="3" w:name="_Toc197824833"/>
+      <w:bookmarkStart w:id="3" w:name="__RefHeading__1658_1408131263"/>
       <w:bookmarkStart w:id="4" w:name="_Toc237847733"/>
-      <w:bookmarkStart w:id="5" w:name="__RefHeading__1658_1408131263"/>
+      <w:bookmarkStart w:id="5" w:name="_Toc197824833"/>
+      <w:bookmarkEnd w:id="3"/>
+      <w:r>
+        <w:rPr/>
+        <w:t xml:space="preserve">The OVMS </w:t>
+      </w:r>
+      <w:bookmarkEnd w:id="4"/>
       <w:bookmarkEnd w:id="5"/>
-      <w:r>
-        <w:rPr/>
-        <w:t xml:space="preserve">The OVMS </w:t>
-      </w:r>
-      <w:bookmarkEnd w:id="3"/>
-      <w:bookmarkEnd w:id="4"/>
       <w:r>
         <w:rPr/>
         <w:t>Protocol</w:t>
@@ -3988,9 +3995,6 @@
         <w:br/>
         <w:t>bit1 = Cooling pump (on=1/off=0)</w:t>
         <w:br/>
-      </w:r>
-      <w:r>
-        <w:rPr/>
         <w:t>bit6 = 1=Logged into motor controller</w:t>
         <w:br/>
         <w:t>bit7 = 1=Motor controller in configuration mode</w:t>
@@ -4117,6 +4121,20 @@
     <w:p>
       <w:pPr>
         <w:pStyle w:val="ListParagraph"/>
+        <w:numPr>
+          <w:ilvl w:val="0"/>
+          <w:numId w:val="9"/>
+        </w:numPr>
+        <w:rPr/>
+      </w:pPr>
+      <w:r>
+        <w:rPr/>
+        <w:t>Cabin temperature (celsius)</w:t>
+      </w:r>
+    </w:p>
+    <w:p>
+      <w:pPr>
+        <w:pStyle w:val="ListParagraph"/>
         <w:ind w:left="720" w:right="0" w:hanging="0"/>
         <w:rPr/>
       </w:pPr>
@@ -4133,14 +4151,14 @@
         </w:numPr>
         <w:rPr/>
       </w:pPr>
-      <w:bookmarkStart w:id="32" w:name="_Toc237847746"/>
-      <w:bookmarkStart w:id="33" w:name="__RefHeading__1684_1408131263"/>
+      <w:bookmarkStart w:id="32" w:name="__RefHeading__1684_1408131263"/>
+      <w:bookmarkStart w:id="33" w:name="_Toc237847746"/>
+      <w:bookmarkEnd w:id="32"/>
+      <w:r>
+        <w:rPr/>
+        <w:t>Paranoid-mode encrypted message 0x45 "E"</w:t>
+      </w:r>
       <w:bookmarkEnd w:id="33"/>
-      <w:r>
-        <w:rPr/>
-        <w:t>Paranoid-mode encrypted message 0x45 "E"</w:t>
-      </w:r>
-      <w:bookmarkEnd w:id="32"/>
       <w:r>
         <w:rPr/>
         <w:t xml:space="preserve"> </w:t>
@@ -10075,12 +10093,12 @@
         <w:pStyle w:val="Normal"/>
         <w:rPr/>
       </w:pPr>
+      <w:r>
+        <w:rPr/>
+      </w:r>
       <w:bookmarkStart w:id="123" w:name="__DdeLink__1777_14081312631"/>
       <w:bookmarkStart w:id="124" w:name="__DdeLink__1777_14081312631"/>
       <w:bookmarkEnd w:id="124"/>
-      <w:r>
-        <w:rPr/>
-      </w:r>
     </w:p>
     <w:p>
       <w:pPr>
@@ -10456,7 +10474,28 @@
           <w:pgMar w:left="1800" w:right="1800" w:header="0" w:top="1440" w:footer="720" w:bottom="1440" w:gutter="0"/>
           <w:formProt w:val="false"/>
           <w:textDirection w:val="lrTb"/>
-          <w:docGrid w:type="default" w:linePitch="240" w:charSpace="4294961151"/>
+          <w:docGrid w:type="default" w:linePitch="240" w:charSpace="0"/>
+        </w:sectPr>
+      </w:pPr>
+    </w:p>
+    <w:p>
+      <w:pPr>
+        <w:pStyle w:val="Normal"/>
+        <w:rPr/>
+      </w:pPr>
+      <w:r>
+        <w:rPr/>
+      </w:r>
+    </w:p>
+    <w:p>
+      <w:pPr>
+        <w:sectPr>
+          <w:type w:val="continuous"/>
+          <w:pgSz w:w="12240" w:h="15840"/>
+          <w:pgMar w:left="1800" w:right="1800" w:header="0" w:top="1440" w:footer="720" w:bottom="1440" w:gutter="0"/>
+          <w:formProt w:val="false"/>
+          <w:textDirection w:val="lrTb"/>
+          <w:docGrid w:type="default" w:linePitch="240" w:charSpace="0"/>
         </w:sectPr>
       </w:pPr>
     </w:p>
@@ -10467,7 +10506,7 @@
       <w:pgNumType w:fmt="decimal"/>
       <w:formProt w:val="false"/>
       <w:textDirection w:val="lrTb"/>
-      <w:docGrid w:type="default" w:linePitch="240" w:charSpace="4294961151"/>
+      <w:docGrid w:type="default" w:linePitch="240" w:charSpace="0"/>
     </w:sectPr>
   </w:body>
 </w:document>
@@ -10486,15 +10525,19 @@
       <w:fldChar w:fldCharType="begin"/>
     </w:r>
     <w:r>
+      <w:rPr/>
       <w:instrText> PAGE </w:instrText>
     </w:r>
     <w:r>
+      <w:rPr/>
       <w:fldChar w:fldCharType="separate"/>
     </w:r>
     <w:r>
+      <w:rPr/>
       <w:t>31</w:t>
     </w:r>
     <w:r>
+      <w:rPr/>
       <w:fldChar w:fldCharType="end"/>
     </w:r>
   </w:p>
@@ -14519,6 +14562,7 @@
     <w:rPr>
       <w:rFonts w:ascii="Helvetica" w:hAnsi="Helvetica" w:eastAsia="Helvetica" w:cs="Times New Roman"/>
       <w:color w:val="00000A"/>
+      <w:kern w:val="0"/>
       <w:sz w:val="24"/>
       <w:szCs w:val="20"/>
       <w:lang w:val="en-US" w:eastAsia="en-US" w:bidi="ar-SA"/>
@@ -14529,7 +14573,7 @@
     <w:basedOn w:val="Normal"/>
     <w:qFormat/>
     <w:pPr>
-      <w:keepNext/>
+      <w:keepNext w:val="true"/>
       <w:keepLines/>
       <w:suppressAutoHyphens w:val="true"/>
       <w:spacing w:before="480" w:after="0"/>
@@ -14549,7 +14593,7 @@
     <w:basedOn w:val="Normal"/>
     <w:qFormat/>
     <w:pPr>
-      <w:keepNext/>
+      <w:keepNext w:val="true"/>
       <w:keepLines/>
       <w:spacing w:before="200" w:after="0"/>
       <w:outlineLvl w:val="1"/>
@@ -14568,7 +14612,7 @@
     <w:basedOn w:val="Normal"/>
     <w:qFormat/>
     <w:pPr>
-      <w:keepNext/>
+      <w:keepNext w:val="true"/>
       <w:keepLines/>
       <w:spacing w:before="200" w:after="0"/>
       <w:outlineLvl w:val="2"/>
@@ -14585,7 +14629,7 @@
     <w:basedOn w:val="Normal"/>
     <w:qFormat/>
     <w:pPr>
-      <w:keepNext/>
+      <w:keepNext w:val="true"/>
       <w:keepLines/>
       <w:spacing w:before="200" w:after="0"/>
       <w:outlineLvl w:val="3"/>
@@ -14619,6 +14663,7 @@
   </w:style>
   <w:style w:type="character" w:styleId="Internetlink">
     <w:name w:val="Internetlink"/>
+    <w:qFormat/>
     <w:rPr>
       <w:color w:val="000080"/>
       <w:u w:val="single"/>
@@ -31232,13 +31277,1853 @@
       <w:rFonts w:cs="Wingdings"/>
     </w:rPr>
   </w:style>
+  <w:style w:type="character" w:styleId="ListLabel2353">
+    <w:name w:val="ListLabel 2353"/>
+    <w:qFormat/>
+    <w:rPr>
+      <w:rFonts w:cs="Symbol"/>
+    </w:rPr>
+  </w:style>
+  <w:style w:type="character" w:styleId="ListLabel2354">
+    <w:name w:val="ListLabel 2354"/>
+    <w:qFormat/>
+    <w:rPr>
+      <w:rFonts w:cs="Courier New"/>
+    </w:rPr>
+  </w:style>
+  <w:style w:type="character" w:styleId="ListLabel2355">
+    <w:name w:val="ListLabel 2355"/>
+    <w:qFormat/>
+    <w:rPr>
+      <w:rFonts w:cs="Wingdings"/>
+    </w:rPr>
+  </w:style>
+  <w:style w:type="character" w:styleId="ListLabel2356">
+    <w:name w:val="ListLabel 2356"/>
+    <w:qFormat/>
+    <w:rPr>
+      <w:rFonts w:cs="Symbol"/>
+    </w:rPr>
+  </w:style>
+  <w:style w:type="character" w:styleId="ListLabel2357">
+    <w:name w:val="ListLabel 2357"/>
+    <w:qFormat/>
+    <w:rPr>
+      <w:rFonts w:cs="Courier New"/>
+    </w:rPr>
+  </w:style>
+  <w:style w:type="character" w:styleId="ListLabel2358">
+    <w:name w:val="ListLabel 2358"/>
+    <w:qFormat/>
+    <w:rPr>
+      <w:rFonts w:cs="Wingdings"/>
+    </w:rPr>
+  </w:style>
+  <w:style w:type="character" w:styleId="ListLabel2359">
+    <w:name w:val="ListLabel 2359"/>
+    <w:qFormat/>
+    <w:rPr>
+      <w:rFonts w:cs="Symbol"/>
+    </w:rPr>
+  </w:style>
+  <w:style w:type="character" w:styleId="ListLabel2360">
+    <w:name w:val="ListLabel 2360"/>
+    <w:qFormat/>
+    <w:rPr>
+      <w:rFonts w:cs="Courier New"/>
+    </w:rPr>
+  </w:style>
+  <w:style w:type="character" w:styleId="ListLabel2361">
+    <w:name w:val="ListLabel 2361"/>
+    <w:qFormat/>
+    <w:rPr>
+      <w:rFonts w:cs="Wingdings"/>
+    </w:rPr>
+  </w:style>
+  <w:style w:type="character" w:styleId="ListLabel2362">
+    <w:name w:val="ListLabel 2362"/>
+    <w:qFormat/>
+    <w:rPr>
+      <w:rFonts w:cs="Symbol"/>
+    </w:rPr>
+  </w:style>
+  <w:style w:type="character" w:styleId="ListLabel2363">
+    <w:name w:val="ListLabel 2363"/>
+    <w:qFormat/>
+    <w:rPr>
+      <w:rFonts w:cs="Courier New"/>
+    </w:rPr>
+  </w:style>
+  <w:style w:type="character" w:styleId="ListLabel2364">
+    <w:name w:val="ListLabel 2364"/>
+    <w:qFormat/>
+    <w:rPr>
+      <w:rFonts w:cs="Wingdings"/>
+    </w:rPr>
+  </w:style>
+  <w:style w:type="character" w:styleId="ListLabel2365">
+    <w:name w:val="ListLabel 2365"/>
+    <w:qFormat/>
+    <w:rPr>
+      <w:rFonts w:cs="Symbol"/>
+    </w:rPr>
+  </w:style>
+  <w:style w:type="character" w:styleId="ListLabel2366">
+    <w:name w:val="ListLabel 2366"/>
+    <w:qFormat/>
+    <w:rPr>
+      <w:rFonts w:cs="Courier New"/>
+    </w:rPr>
+  </w:style>
+  <w:style w:type="character" w:styleId="ListLabel2367">
+    <w:name w:val="ListLabel 2367"/>
+    <w:qFormat/>
+    <w:rPr>
+      <w:rFonts w:cs="Wingdings"/>
+    </w:rPr>
+  </w:style>
+  <w:style w:type="character" w:styleId="ListLabel2368">
+    <w:name w:val="ListLabel 2368"/>
+    <w:qFormat/>
+    <w:rPr>
+      <w:rFonts w:cs="Symbol"/>
+    </w:rPr>
+  </w:style>
+  <w:style w:type="character" w:styleId="ListLabel2369">
+    <w:name w:val="ListLabel 2369"/>
+    <w:qFormat/>
+    <w:rPr>
+      <w:rFonts w:cs="Courier New"/>
+    </w:rPr>
+  </w:style>
+  <w:style w:type="character" w:styleId="ListLabel2370">
+    <w:name w:val="ListLabel 2370"/>
+    <w:qFormat/>
+    <w:rPr>
+      <w:rFonts w:cs="Wingdings"/>
+    </w:rPr>
+  </w:style>
+  <w:style w:type="character" w:styleId="ListLabel2371">
+    <w:name w:val="ListLabel 2371"/>
+    <w:qFormat/>
+    <w:rPr>
+      <w:rFonts w:cs="Symbol"/>
+    </w:rPr>
+  </w:style>
+  <w:style w:type="character" w:styleId="ListLabel2372">
+    <w:name w:val="ListLabel 2372"/>
+    <w:qFormat/>
+    <w:rPr>
+      <w:rFonts w:cs="Courier New"/>
+    </w:rPr>
+  </w:style>
+  <w:style w:type="character" w:styleId="ListLabel2373">
+    <w:name w:val="ListLabel 2373"/>
+    <w:qFormat/>
+    <w:rPr>
+      <w:rFonts w:cs="Wingdings"/>
+    </w:rPr>
+  </w:style>
+  <w:style w:type="character" w:styleId="ListLabel2374">
+    <w:name w:val="ListLabel 2374"/>
+    <w:qFormat/>
+    <w:rPr>
+      <w:rFonts w:cs="Symbol"/>
+    </w:rPr>
+  </w:style>
+  <w:style w:type="character" w:styleId="ListLabel2375">
+    <w:name w:val="ListLabel 2375"/>
+    <w:qFormat/>
+    <w:rPr>
+      <w:rFonts w:cs="Courier New"/>
+    </w:rPr>
+  </w:style>
+  <w:style w:type="character" w:styleId="ListLabel2376">
+    <w:name w:val="ListLabel 2376"/>
+    <w:qFormat/>
+    <w:rPr>
+      <w:rFonts w:cs="Wingdings"/>
+    </w:rPr>
+  </w:style>
+  <w:style w:type="character" w:styleId="ListLabel2377">
+    <w:name w:val="ListLabel 2377"/>
+    <w:qFormat/>
+    <w:rPr>
+      <w:rFonts w:cs="Symbol"/>
+    </w:rPr>
+  </w:style>
+  <w:style w:type="character" w:styleId="ListLabel2378">
+    <w:name w:val="ListLabel 2378"/>
+    <w:qFormat/>
+    <w:rPr>
+      <w:rFonts w:cs="Courier New"/>
+    </w:rPr>
+  </w:style>
+  <w:style w:type="character" w:styleId="ListLabel2379">
+    <w:name w:val="ListLabel 2379"/>
+    <w:qFormat/>
+    <w:rPr>
+      <w:rFonts w:cs="Wingdings"/>
+    </w:rPr>
+  </w:style>
+  <w:style w:type="character" w:styleId="ListLabel2380">
+    <w:name w:val="ListLabel 2380"/>
+    <w:qFormat/>
+    <w:rPr>
+      <w:rFonts w:cs="Symbol"/>
+    </w:rPr>
+  </w:style>
+  <w:style w:type="character" w:styleId="ListLabel2381">
+    <w:name w:val="ListLabel 2381"/>
+    <w:qFormat/>
+    <w:rPr>
+      <w:rFonts w:cs="Courier New"/>
+    </w:rPr>
+  </w:style>
+  <w:style w:type="character" w:styleId="ListLabel2382">
+    <w:name w:val="ListLabel 2382"/>
+    <w:qFormat/>
+    <w:rPr>
+      <w:rFonts w:cs="Wingdings"/>
+    </w:rPr>
+  </w:style>
+  <w:style w:type="character" w:styleId="ListLabel2383">
+    <w:name w:val="ListLabel 2383"/>
+    <w:qFormat/>
+    <w:rPr>
+      <w:rFonts w:cs="Symbol"/>
+    </w:rPr>
+  </w:style>
+  <w:style w:type="character" w:styleId="ListLabel2384">
+    <w:name w:val="ListLabel 2384"/>
+    <w:qFormat/>
+    <w:rPr>
+      <w:rFonts w:cs="Courier New"/>
+    </w:rPr>
+  </w:style>
+  <w:style w:type="character" w:styleId="ListLabel2385">
+    <w:name w:val="ListLabel 2385"/>
+    <w:qFormat/>
+    <w:rPr>
+      <w:rFonts w:cs="Wingdings"/>
+    </w:rPr>
+  </w:style>
+  <w:style w:type="character" w:styleId="ListLabel2386">
+    <w:name w:val="ListLabel 2386"/>
+    <w:qFormat/>
+    <w:rPr>
+      <w:rFonts w:cs="Symbol"/>
+    </w:rPr>
+  </w:style>
+  <w:style w:type="character" w:styleId="ListLabel2387">
+    <w:name w:val="ListLabel 2387"/>
+    <w:qFormat/>
+    <w:rPr>
+      <w:rFonts w:cs="Courier New"/>
+    </w:rPr>
+  </w:style>
+  <w:style w:type="character" w:styleId="ListLabel2388">
+    <w:name w:val="ListLabel 2388"/>
+    <w:qFormat/>
+    <w:rPr>
+      <w:rFonts w:cs="Wingdings"/>
+    </w:rPr>
+  </w:style>
+  <w:style w:type="character" w:styleId="ListLabel2389">
+    <w:name w:val="ListLabel 2389"/>
+    <w:qFormat/>
+    <w:rPr>
+      <w:rFonts w:cs="Symbol"/>
+    </w:rPr>
+  </w:style>
+  <w:style w:type="character" w:styleId="ListLabel2390">
+    <w:name w:val="ListLabel 2390"/>
+    <w:qFormat/>
+    <w:rPr>
+      <w:rFonts w:cs="Courier New"/>
+    </w:rPr>
+  </w:style>
+  <w:style w:type="character" w:styleId="ListLabel2391">
+    <w:name w:val="ListLabel 2391"/>
+    <w:qFormat/>
+    <w:rPr>
+      <w:rFonts w:cs="Wingdings"/>
+    </w:rPr>
+  </w:style>
+  <w:style w:type="character" w:styleId="ListLabel2392">
+    <w:name w:val="ListLabel 2392"/>
+    <w:qFormat/>
+    <w:rPr>
+      <w:rFonts w:cs="Symbol"/>
+    </w:rPr>
+  </w:style>
+  <w:style w:type="character" w:styleId="ListLabel2393">
+    <w:name w:val="ListLabel 2393"/>
+    <w:qFormat/>
+    <w:rPr>
+      <w:rFonts w:cs="Courier New"/>
+    </w:rPr>
+  </w:style>
+  <w:style w:type="character" w:styleId="ListLabel2394">
+    <w:name w:val="ListLabel 2394"/>
+    <w:qFormat/>
+    <w:rPr>
+      <w:rFonts w:cs="Wingdings"/>
+    </w:rPr>
+  </w:style>
+  <w:style w:type="character" w:styleId="ListLabel2395">
+    <w:name w:val="ListLabel 2395"/>
+    <w:qFormat/>
+    <w:rPr>
+      <w:rFonts w:cs="Symbol"/>
+    </w:rPr>
+  </w:style>
+  <w:style w:type="character" w:styleId="ListLabel2396">
+    <w:name w:val="ListLabel 2396"/>
+    <w:qFormat/>
+    <w:rPr>
+      <w:rFonts w:cs="Courier New"/>
+    </w:rPr>
+  </w:style>
+  <w:style w:type="character" w:styleId="ListLabel2397">
+    <w:name w:val="ListLabel 2397"/>
+    <w:qFormat/>
+    <w:rPr>
+      <w:rFonts w:cs="Wingdings"/>
+    </w:rPr>
+  </w:style>
+  <w:style w:type="character" w:styleId="ListLabel2398">
+    <w:name w:val="ListLabel 2398"/>
+    <w:qFormat/>
+    <w:rPr>
+      <w:rFonts w:cs="Symbol"/>
+    </w:rPr>
+  </w:style>
+  <w:style w:type="character" w:styleId="ListLabel2399">
+    <w:name w:val="ListLabel 2399"/>
+    <w:qFormat/>
+    <w:rPr>
+      <w:rFonts w:cs="Courier New"/>
+    </w:rPr>
+  </w:style>
+  <w:style w:type="character" w:styleId="ListLabel2400">
+    <w:name w:val="ListLabel 2400"/>
+    <w:qFormat/>
+    <w:rPr>
+      <w:rFonts w:cs="Wingdings"/>
+    </w:rPr>
+  </w:style>
+  <w:style w:type="character" w:styleId="ListLabel2401">
+    <w:name w:val="ListLabel 2401"/>
+    <w:qFormat/>
+    <w:rPr>
+      <w:rFonts w:cs="Symbol"/>
+    </w:rPr>
+  </w:style>
+  <w:style w:type="character" w:styleId="ListLabel2402">
+    <w:name w:val="ListLabel 2402"/>
+    <w:qFormat/>
+    <w:rPr>
+      <w:rFonts w:cs="Courier New"/>
+    </w:rPr>
+  </w:style>
+  <w:style w:type="character" w:styleId="ListLabel2403">
+    <w:name w:val="ListLabel 2403"/>
+    <w:qFormat/>
+    <w:rPr>
+      <w:rFonts w:cs="Wingdings"/>
+    </w:rPr>
+  </w:style>
+  <w:style w:type="character" w:styleId="ListLabel2404">
+    <w:name w:val="ListLabel 2404"/>
+    <w:qFormat/>
+    <w:rPr>
+      <w:rFonts w:cs="Symbol"/>
+    </w:rPr>
+  </w:style>
+  <w:style w:type="character" w:styleId="ListLabel2405">
+    <w:name w:val="ListLabel 2405"/>
+    <w:qFormat/>
+    <w:rPr>
+      <w:rFonts w:cs="Courier New"/>
+    </w:rPr>
+  </w:style>
+  <w:style w:type="character" w:styleId="ListLabel2406">
+    <w:name w:val="ListLabel 2406"/>
+    <w:qFormat/>
+    <w:rPr>
+      <w:rFonts w:cs="Wingdings"/>
+    </w:rPr>
+  </w:style>
+  <w:style w:type="character" w:styleId="ListLabel2407">
+    <w:name w:val="ListLabel 2407"/>
+    <w:qFormat/>
+    <w:rPr>
+      <w:rFonts w:cs="Symbol"/>
+    </w:rPr>
+  </w:style>
+  <w:style w:type="character" w:styleId="ListLabel2408">
+    <w:name w:val="ListLabel 2408"/>
+    <w:qFormat/>
+    <w:rPr>
+      <w:rFonts w:cs="Courier New"/>
+    </w:rPr>
+  </w:style>
+  <w:style w:type="character" w:styleId="ListLabel2409">
+    <w:name w:val="ListLabel 2409"/>
+    <w:qFormat/>
+    <w:rPr>
+      <w:rFonts w:cs="Wingdings"/>
+    </w:rPr>
+  </w:style>
+  <w:style w:type="character" w:styleId="ListLabel2410">
+    <w:name w:val="ListLabel 2410"/>
+    <w:qFormat/>
+    <w:rPr>
+      <w:rFonts w:cs="Symbol"/>
+    </w:rPr>
+  </w:style>
+  <w:style w:type="character" w:styleId="ListLabel2411">
+    <w:name w:val="ListLabel 2411"/>
+    <w:qFormat/>
+    <w:rPr>
+      <w:rFonts w:cs="Courier New"/>
+    </w:rPr>
+  </w:style>
+  <w:style w:type="character" w:styleId="ListLabel2412">
+    <w:name w:val="ListLabel 2412"/>
+    <w:qFormat/>
+    <w:rPr>
+      <w:rFonts w:cs="Wingdings"/>
+    </w:rPr>
+  </w:style>
+  <w:style w:type="character" w:styleId="ListLabel2413">
+    <w:name w:val="ListLabel 2413"/>
+    <w:qFormat/>
+    <w:rPr>
+      <w:rFonts w:cs="Symbol"/>
+    </w:rPr>
+  </w:style>
+  <w:style w:type="character" w:styleId="ListLabel2414">
+    <w:name w:val="ListLabel 2414"/>
+    <w:qFormat/>
+    <w:rPr>
+      <w:rFonts w:cs="Courier New"/>
+    </w:rPr>
+  </w:style>
+  <w:style w:type="character" w:styleId="ListLabel2415">
+    <w:name w:val="ListLabel 2415"/>
+    <w:qFormat/>
+    <w:rPr>
+      <w:rFonts w:cs="Wingdings"/>
+    </w:rPr>
+  </w:style>
+  <w:style w:type="character" w:styleId="ListLabel2416">
+    <w:name w:val="ListLabel 2416"/>
+    <w:qFormat/>
+    <w:rPr>
+      <w:rFonts w:cs="Symbol"/>
+    </w:rPr>
+  </w:style>
+  <w:style w:type="character" w:styleId="ListLabel2417">
+    <w:name w:val="ListLabel 2417"/>
+    <w:qFormat/>
+    <w:rPr>
+      <w:rFonts w:cs="Courier New"/>
+    </w:rPr>
+  </w:style>
+  <w:style w:type="character" w:styleId="ListLabel2418">
+    <w:name w:val="ListLabel 2418"/>
+    <w:qFormat/>
+    <w:rPr>
+      <w:rFonts w:cs="Wingdings"/>
+    </w:rPr>
+  </w:style>
+  <w:style w:type="character" w:styleId="ListLabel2419">
+    <w:name w:val="ListLabel 2419"/>
+    <w:qFormat/>
+    <w:rPr>
+      <w:rFonts w:cs="Symbol"/>
+    </w:rPr>
+  </w:style>
+  <w:style w:type="character" w:styleId="ListLabel2420">
+    <w:name w:val="ListLabel 2420"/>
+    <w:qFormat/>
+    <w:rPr>
+      <w:rFonts w:cs="Courier New"/>
+    </w:rPr>
+  </w:style>
+  <w:style w:type="character" w:styleId="ListLabel2421">
+    <w:name w:val="ListLabel 2421"/>
+    <w:qFormat/>
+    <w:rPr>
+      <w:rFonts w:cs="Wingdings"/>
+    </w:rPr>
+  </w:style>
+  <w:style w:type="character" w:styleId="ListLabel2422">
+    <w:name w:val="ListLabel 2422"/>
+    <w:qFormat/>
+    <w:rPr>
+      <w:rFonts w:cs="Symbol"/>
+    </w:rPr>
+  </w:style>
+  <w:style w:type="character" w:styleId="ListLabel2423">
+    <w:name w:val="ListLabel 2423"/>
+    <w:qFormat/>
+    <w:rPr>
+      <w:rFonts w:cs="Courier New"/>
+    </w:rPr>
+  </w:style>
+  <w:style w:type="character" w:styleId="ListLabel2424">
+    <w:name w:val="ListLabel 2424"/>
+    <w:qFormat/>
+    <w:rPr>
+      <w:rFonts w:cs="Wingdings"/>
+    </w:rPr>
+  </w:style>
+  <w:style w:type="character" w:styleId="ListLabel2425">
+    <w:name w:val="ListLabel 2425"/>
+    <w:qFormat/>
+    <w:rPr>
+      <w:rFonts w:cs="Symbol"/>
+    </w:rPr>
+  </w:style>
+  <w:style w:type="character" w:styleId="ListLabel2426">
+    <w:name w:val="ListLabel 2426"/>
+    <w:qFormat/>
+    <w:rPr>
+      <w:rFonts w:cs="Courier New"/>
+    </w:rPr>
+  </w:style>
+  <w:style w:type="character" w:styleId="ListLabel2427">
+    <w:name w:val="ListLabel 2427"/>
+    <w:qFormat/>
+    <w:rPr>
+      <w:rFonts w:cs="Wingdings"/>
+    </w:rPr>
+  </w:style>
+  <w:style w:type="character" w:styleId="ListLabel2428">
+    <w:name w:val="ListLabel 2428"/>
+    <w:qFormat/>
+    <w:rPr>
+      <w:rFonts w:cs="Symbol"/>
+    </w:rPr>
+  </w:style>
+  <w:style w:type="character" w:styleId="ListLabel2429">
+    <w:name w:val="ListLabel 2429"/>
+    <w:qFormat/>
+    <w:rPr>
+      <w:rFonts w:cs="Courier New"/>
+    </w:rPr>
+  </w:style>
+  <w:style w:type="character" w:styleId="ListLabel2430">
+    <w:name w:val="ListLabel 2430"/>
+    <w:qFormat/>
+    <w:rPr>
+      <w:rFonts w:cs="Wingdings"/>
+    </w:rPr>
+  </w:style>
+  <w:style w:type="character" w:styleId="ListLabel2431">
+    <w:name w:val="ListLabel 2431"/>
+    <w:qFormat/>
+    <w:rPr>
+      <w:rFonts w:cs="Symbol"/>
+    </w:rPr>
+  </w:style>
+  <w:style w:type="character" w:styleId="ListLabel2432">
+    <w:name w:val="ListLabel 2432"/>
+    <w:qFormat/>
+    <w:rPr>
+      <w:rFonts w:cs="Courier New"/>
+    </w:rPr>
+  </w:style>
+  <w:style w:type="character" w:styleId="ListLabel2433">
+    <w:name w:val="ListLabel 2433"/>
+    <w:qFormat/>
+    <w:rPr>
+      <w:rFonts w:cs="Wingdings"/>
+    </w:rPr>
+  </w:style>
+  <w:style w:type="character" w:styleId="ListLabel2434">
+    <w:name w:val="ListLabel 2434"/>
+    <w:qFormat/>
+    <w:rPr>
+      <w:rFonts w:cs="Symbol"/>
+    </w:rPr>
+  </w:style>
+  <w:style w:type="character" w:styleId="ListLabel2435">
+    <w:name w:val="ListLabel 2435"/>
+    <w:qFormat/>
+    <w:rPr>
+      <w:rFonts w:cs="Courier New"/>
+    </w:rPr>
+  </w:style>
+  <w:style w:type="character" w:styleId="ListLabel2436">
+    <w:name w:val="ListLabel 2436"/>
+    <w:qFormat/>
+    <w:rPr>
+      <w:rFonts w:cs="Wingdings"/>
+    </w:rPr>
+  </w:style>
+  <w:style w:type="character" w:styleId="ListLabel2437">
+    <w:name w:val="ListLabel 2437"/>
+    <w:qFormat/>
+    <w:rPr>
+      <w:rFonts w:cs="Symbol"/>
+    </w:rPr>
+  </w:style>
+  <w:style w:type="character" w:styleId="ListLabel2438">
+    <w:name w:val="ListLabel 2438"/>
+    <w:qFormat/>
+    <w:rPr>
+      <w:rFonts w:cs="Courier New"/>
+    </w:rPr>
+  </w:style>
+  <w:style w:type="character" w:styleId="ListLabel2439">
+    <w:name w:val="ListLabel 2439"/>
+    <w:qFormat/>
+    <w:rPr>
+      <w:rFonts w:cs="Wingdings"/>
+    </w:rPr>
+  </w:style>
+  <w:style w:type="character" w:styleId="ListLabel2440">
+    <w:name w:val="ListLabel 2440"/>
+    <w:qFormat/>
+    <w:rPr>
+      <w:rFonts w:cs="Symbol"/>
+    </w:rPr>
+  </w:style>
+  <w:style w:type="character" w:styleId="ListLabel2441">
+    <w:name w:val="ListLabel 2441"/>
+    <w:qFormat/>
+    <w:rPr>
+      <w:rFonts w:cs="Courier New"/>
+    </w:rPr>
+  </w:style>
+  <w:style w:type="character" w:styleId="ListLabel2442">
+    <w:name w:val="ListLabel 2442"/>
+    <w:qFormat/>
+    <w:rPr>
+      <w:rFonts w:cs="Wingdings"/>
+    </w:rPr>
+  </w:style>
+  <w:style w:type="character" w:styleId="ListLabel2443">
+    <w:name w:val="ListLabel 2443"/>
+    <w:qFormat/>
+    <w:rPr>
+      <w:rFonts w:cs="Symbol"/>
+    </w:rPr>
+  </w:style>
+  <w:style w:type="character" w:styleId="ListLabel2444">
+    <w:name w:val="ListLabel 2444"/>
+    <w:qFormat/>
+    <w:rPr>
+      <w:rFonts w:cs="Courier New"/>
+    </w:rPr>
+  </w:style>
+  <w:style w:type="character" w:styleId="ListLabel2445">
+    <w:name w:val="ListLabel 2445"/>
+    <w:qFormat/>
+    <w:rPr>
+      <w:rFonts w:cs="Wingdings"/>
+    </w:rPr>
+  </w:style>
+  <w:style w:type="character" w:styleId="ListLabel2446">
+    <w:name w:val="ListLabel 2446"/>
+    <w:qFormat/>
+    <w:rPr>
+      <w:rFonts w:cs="Symbol"/>
+    </w:rPr>
+  </w:style>
+  <w:style w:type="character" w:styleId="ListLabel2447">
+    <w:name w:val="ListLabel 2447"/>
+    <w:qFormat/>
+    <w:rPr>
+      <w:rFonts w:cs="Courier New"/>
+    </w:rPr>
+  </w:style>
+  <w:style w:type="character" w:styleId="ListLabel2448">
+    <w:name w:val="ListLabel 2448"/>
+    <w:qFormat/>
+    <w:rPr>
+      <w:rFonts w:cs="Wingdings"/>
+    </w:rPr>
+  </w:style>
+  <w:style w:type="character" w:styleId="ListLabel2449">
+    <w:name w:val="ListLabel 2449"/>
+    <w:qFormat/>
+    <w:rPr>
+      <w:rFonts w:cs="Symbol"/>
+    </w:rPr>
+  </w:style>
+  <w:style w:type="character" w:styleId="ListLabel2450">
+    <w:name w:val="ListLabel 2450"/>
+    <w:qFormat/>
+    <w:rPr>
+      <w:rFonts w:cs="Courier New"/>
+    </w:rPr>
+  </w:style>
+  <w:style w:type="character" w:styleId="ListLabel2451">
+    <w:name w:val="ListLabel 2451"/>
+    <w:qFormat/>
+    <w:rPr>
+      <w:rFonts w:cs="Wingdings"/>
+    </w:rPr>
+  </w:style>
+  <w:style w:type="character" w:styleId="ListLabel2452">
+    <w:name w:val="ListLabel 2452"/>
+    <w:qFormat/>
+    <w:rPr>
+      <w:rFonts w:cs="Symbol"/>
+    </w:rPr>
+  </w:style>
+  <w:style w:type="character" w:styleId="ListLabel2453">
+    <w:name w:val="ListLabel 2453"/>
+    <w:qFormat/>
+    <w:rPr>
+      <w:rFonts w:cs="Courier New"/>
+    </w:rPr>
+  </w:style>
+  <w:style w:type="character" w:styleId="ListLabel2454">
+    <w:name w:val="ListLabel 2454"/>
+    <w:qFormat/>
+    <w:rPr>
+      <w:rFonts w:cs="Wingdings"/>
+    </w:rPr>
+  </w:style>
+  <w:style w:type="character" w:styleId="ListLabel2455">
+    <w:name w:val="ListLabel 2455"/>
+    <w:qFormat/>
+    <w:rPr>
+      <w:rFonts w:cs="Symbol"/>
+    </w:rPr>
+  </w:style>
+  <w:style w:type="character" w:styleId="ListLabel2456">
+    <w:name w:val="ListLabel 2456"/>
+    <w:qFormat/>
+    <w:rPr>
+      <w:rFonts w:cs="Courier New"/>
+    </w:rPr>
+  </w:style>
+  <w:style w:type="character" w:styleId="ListLabel2457">
+    <w:name w:val="ListLabel 2457"/>
+    <w:qFormat/>
+    <w:rPr>
+      <w:rFonts w:cs="Wingdings"/>
+    </w:rPr>
+  </w:style>
+  <w:style w:type="character" w:styleId="ListLabel2458">
+    <w:name w:val="ListLabel 2458"/>
+    <w:qFormat/>
+    <w:rPr>
+      <w:rFonts w:cs="Symbol"/>
+    </w:rPr>
+  </w:style>
+  <w:style w:type="character" w:styleId="ListLabel2459">
+    <w:name w:val="ListLabel 2459"/>
+    <w:qFormat/>
+    <w:rPr>
+      <w:rFonts w:cs="Courier New"/>
+    </w:rPr>
+  </w:style>
+  <w:style w:type="character" w:styleId="ListLabel2460">
+    <w:name w:val="ListLabel 2460"/>
+    <w:qFormat/>
+    <w:rPr>
+      <w:rFonts w:cs="Wingdings"/>
+    </w:rPr>
+  </w:style>
+  <w:style w:type="character" w:styleId="ListLabel2461">
+    <w:name w:val="ListLabel 2461"/>
+    <w:qFormat/>
+    <w:rPr>
+      <w:rFonts w:cs="Symbol"/>
+    </w:rPr>
+  </w:style>
+  <w:style w:type="character" w:styleId="ListLabel2462">
+    <w:name w:val="ListLabel 2462"/>
+    <w:qFormat/>
+    <w:rPr>
+      <w:rFonts w:cs="Courier New"/>
+    </w:rPr>
+  </w:style>
+  <w:style w:type="character" w:styleId="ListLabel2463">
+    <w:name w:val="ListLabel 2463"/>
+    <w:qFormat/>
+    <w:rPr>
+      <w:rFonts w:cs="Wingdings"/>
+    </w:rPr>
+  </w:style>
+  <w:style w:type="character" w:styleId="ListLabel2464">
+    <w:name w:val="ListLabel 2464"/>
+    <w:qFormat/>
+    <w:rPr>
+      <w:rFonts w:cs="Symbol"/>
+    </w:rPr>
+  </w:style>
+  <w:style w:type="character" w:styleId="ListLabel2465">
+    <w:name w:val="ListLabel 2465"/>
+    <w:qFormat/>
+    <w:rPr>
+      <w:rFonts w:cs="Courier New"/>
+    </w:rPr>
+  </w:style>
+  <w:style w:type="character" w:styleId="ListLabel2466">
+    <w:name w:val="ListLabel 2466"/>
+    <w:qFormat/>
+    <w:rPr>
+      <w:rFonts w:cs="Wingdings"/>
+    </w:rPr>
+  </w:style>
+  <w:style w:type="character" w:styleId="ListLabel2467">
+    <w:name w:val="ListLabel 2467"/>
+    <w:qFormat/>
+    <w:rPr>
+      <w:rFonts w:cs="Symbol"/>
+    </w:rPr>
+  </w:style>
+  <w:style w:type="character" w:styleId="ListLabel2468">
+    <w:name w:val="ListLabel 2468"/>
+    <w:qFormat/>
+    <w:rPr>
+      <w:rFonts w:cs="Courier New"/>
+    </w:rPr>
+  </w:style>
+  <w:style w:type="character" w:styleId="ListLabel2469">
+    <w:name w:val="ListLabel 2469"/>
+    <w:qFormat/>
+    <w:rPr>
+      <w:rFonts w:cs="Wingdings"/>
+    </w:rPr>
+  </w:style>
+  <w:style w:type="character" w:styleId="ListLabel2470">
+    <w:name w:val="ListLabel 2470"/>
+    <w:qFormat/>
+    <w:rPr>
+      <w:rFonts w:cs="Symbol"/>
+    </w:rPr>
+  </w:style>
+  <w:style w:type="character" w:styleId="ListLabel2471">
+    <w:name w:val="ListLabel 2471"/>
+    <w:qFormat/>
+    <w:rPr>
+      <w:rFonts w:cs="Courier New"/>
+    </w:rPr>
+  </w:style>
+  <w:style w:type="character" w:styleId="ListLabel2472">
+    <w:name w:val="ListLabel 2472"/>
+    <w:qFormat/>
+    <w:rPr>
+      <w:rFonts w:cs="Wingdings"/>
+    </w:rPr>
+  </w:style>
+  <w:style w:type="character" w:styleId="ListLabel2473">
+    <w:name w:val="ListLabel 2473"/>
+    <w:qFormat/>
+    <w:rPr>
+      <w:rFonts w:cs="Symbol"/>
+    </w:rPr>
+  </w:style>
+  <w:style w:type="character" w:styleId="ListLabel2474">
+    <w:name w:val="ListLabel 2474"/>
+    <w:qFormat/>
+    <w:rPr>
+      <w:rFonts w:cs="Courier New"/>
+    </w:rPr>
+  </w:style>
+  <w:style w:type="character" w:styleId="ListLabel2475">
+    <w:name w:val="ListLabel 2475"/>
+    <w:qFormat/>
+    <w:rPr>
+      <w:rFonts w:cs="Wingdings"/>
+    </w:rPr>
+  </w:style>
+  <w:style w:type="character" w:styleId="ListLabel2476">
+    <w:name w:val="ListLabel 2476"/>
+    <w:qFormat/>
+    <w:rPr>
+      <w:rFonts w:cs="Symbol"/>
+    </w:rPr>
+  </w:style>
+  <w:style w:type="character" w:styleId="ListLabel2477">
+    <w:name w:val="ListLabel 2477"/>
+    <w:qFormat/>
+    <w:rPr>
+      <w:rFonts w:cs="Courier New"/>
+    </w:rPr>
+  </w:style>
+  <w:style w:type="character" w:styleId="ListLabel2478">
+    <w:name w:val="ListLabel 2478"/>
+    <w:qFormat/>
+    <w:rPr>
+      <w:rFonts w:cs="Wingdings"/>
+    </w:rPr>
+  </w:style>
+  <w:style w:type="character" w:styleId="ListLabel2479">
+    <w:name w:val="ListLabel 2479"/>
+    <w:qFormat/>
+    <w:rPr>
+      <w:rFonts w:cs="Symbol"/>
+    </w:rPr>
+  </w:style>
+  <w:style w:type="character" w:styleId="ListLabel2480">
+    <w:name w:val="ListLabel 2480"/>
+    <w:qFormat/>
+    <w:rPr>
+      <w:rFonts w:cs="Courier New"/>
+    </w:rPr>
+  </w:style>
+  <w:style w:type="character" w:styleId="ListLabel2481">
+    <w:name w:val="ListLabel 2481"/>
+    <w:qFormat/>
+    <w:rPr>
+      <w:rFonts w:cs="Wingdings"/>
+    </w:rPr>
+  </w:style>
+  <w:style w:type="character" w:styleId="ListLabel2482">
+    <w:name w:val="ListLabel 2482"/>
+    <w:qFormat/>
+    <w:rPr>
+      <w:rFonts w:cs="Symbol"/>
+    </w:rPr>
+  </w:style>
+  <w:style w:type="character" w:styleId="ListLabel2483">
+    <w:name w:val="ListLabel 2483"/>
+    <w:qFormat/>
+    <w:rPr>
+      <w:rFonts w:cs="Courier New"/>
+    </w:rPr>
+  </w:style>
+  <w:style w:type="character" w:styleId="ListLabel2484">
+    <w:name w:val="ListLabel 2484"/>
+    <w:qFormat/>
+    <w:rPr>
+      <w:rFonts w:cs="Wingdings"/>
+    </w:rPr>
+  </w:style>
+  <w:style w:type="character" w:styleId="ListLabel2485">
+    <w:name w:val="ListLabel 2485"/>
+    <w:qFormat/>
+    <w:rPr>
+      <w:rFonts w:cs="Symbol"/>
+    </w:rPr>
+  </w:style>
+  <w:style w:type="character" w:styleId="ListLabel2486">
+    <w:name w:val="ListLabel 2486"/>
+    <w:qFormat/>
+    <w:rPr>
+      <w:rFonts w:cs="Courier New"/>
+    </w:rPr>
+  </w:style>
+  <w:style w:type="character" w:styleId="ListLabel2487">
+    <w:name w:val="ListLabel 2487"/>
+    <w:qFormat/>
+    <w:rPr>
+      <w:rFonts w:cs="Wingdings"/>
+    </w:rPr>
+  </w:style>
+  <w:style w:type="character" w:styleId="ListLabel2488">
+    <w:name w:val="ListLabel 2488"/>
+    <w:qFormat/>
+    <w:rPr>
+      <w:rFonts w:cs="Symbol"/>
+    </w:rPr>
+  </w:style>
+  <w:style w:type="character" w:styleId="ListLabel2489">
+    <w:name w:val="ListLabel 2489"/>
+    <w:qFormat/>
+    <w:rPr>
+      <w:rFonts w:cs="Courier New"/>
+    </w:rPr>
+  </w:style>
+  <w:style w:type="character" w:styleId="ListLabel2490">
+    <w:name w:val="ListLabel 2490"/>
+    <w:qFormat/>
+    <w:rPr>
+      <w:rFonts w:cs="Wingdings"/>
+    </w:rPr>
+  </w:style>
+  <w:style w:type="character" w:styleId="ListLabel2491">
+    <w:name w:val="ListLabel 2491"/>
+    <w:qFormat/>
+    <w:rPr>
+      <w:rFonts w:cs="Symbol"/>
+    </w:rPr>
+  </w:style>
+  <w:style w:type="character" w:styleId="ListLabel2492">
+    <w:name w:val="ListLabel 2492"/>
+    <w:qFormat/>
+    <w:rPr>
+      <w:rFonts w:cs="Courier New"/>
+    </w:rPr>
+  </w:style>
+  <w:style w:type="character" w:styleId="ListLabel2493">
+    <w:name w:val="ListLabel 2493"/>
+    <w:qFormat/>
+    <w:rPr>
+      <w:rFonts w:cs="Wingdings"/>
+    </w:rPr>
+  </w:style>
+  <w:style w:type="character" w:styleId="ListLabel2494">
+    <w:name w:val="ListLabel 2494"/>
+    <w:qFormat/>
+    <w:rPr>
+      <w:rFonts w:cs="Symbol"/>
+    </w:rPr>
+  </w:style>
+  <w:style w:type="character" w:styleId="ListLabel2495">
+    <w:name w:val="ListLabel 2495"/>
+    <w:qFormat/>
+    <w:rPr>
+      <w:rFonts w:cs="Courier New"/>
+    </w:rPr>
+  </w:style>
+  <w:style w:type="character" w:styleId="ListLabel2496">
+    <w:name w:val="ListLabel 2496"/>
+    <w:qFormat/>
+    <w:rPr>
+      <w:rFonts w:cs="Wingdings"/>
+    </w:rPr>
+  </w:style>
+  <w:style w:type="character" w:styleId="ListLabel2497">
+    <w:name w:val="ListLabel 2497"/>
+    <w:qFormat/>
+    <w:rPr>
+      <w:rFonts w:cs="Symbol"/>
+    </w:rPr>
+  </w:style>
+  <w:style w:type="character" w:styleId="ListLabel2498">
+    <w:name w:val="ListLabel 2498"/>
+    <w:qFormat/>
+    <w:rPr>
+      <w:rFonts w:cs="Courier New"/>
+    </w:rPr>
+  </w:style>
+  <w:style w:type="character" w:styleId="ListLabel2499">
+    <w:name w:val="ListLabel 2499"/>
+    <w:qFormat/>
+    <w:rPr>
+      <w:rFonts w:cs="Wingdings"/>
+    </w:rPr>
+  </w:style>
+  <w:style w:type="character" w:styleId="ListLabel2500">
+    <w:name w:val="ListLabel 2500"/>
+    <w:qFormat/>
+    <w:rPr>
+      <w:rFonts w:cs="Symbol"/>
+    </w:rPr>
+  </w:style>
+  <w:style w:type="character" w:styleId="ListLabel2501">
+    <w:name w:val="ListLabel 2501"/>
+    <w:qFormat/>
+    <w:rPr>
+      <w:rFonts w:cs="Courier New"/>
+    </w:rPr>
+  </w:style>
+  <w:style w:type="character" w:styleId="ListLabel2502">
+    <w:name w:val="ListLabel 2502"/>
+    <w:qFormat/>
+    <w:rPr>
+      <w:rFonts w:cs="Wingdings"/>
+    </w:rPr>
+  </w:style>
+  <w:style w:type="character" w:styleId="ListLabel2503">
+    <w:name w:val="ListLabel 2503"/>
+    <w:qFormat/>
+    <w:rPr>
+      <w:rFonts w:cs="Symbol"/>
+    </w:rPr>
+  </w:style>
+  <w:style w:type="character" w:styleId="ListLabel2504">
+    <w:name w:val="ListLabel 2504"/>
+    <w:qFormat/>
+    <w:rPr>
+      <w:rFonts w:cs="Courier New"/>
+    </w:rPr>
+  </w:style>
+  <w:style w:type="character" w:styleId="ListLabel2505">
+    <w:name w:val="ListLabel 2505"/>
+    <w:qFormat/>
+    <w:rPr>
+      <w:rFonts w:cs="Wingdings"/>
+    </w:rPr>
+  </w:style>
+  <w:style w:type="character" w:styleId="ListLabel2506">
+    <w:name w:val="ListLabel 2506"/>
+    <w:qFormat/>
+    <w:rPr>
+      <w:rFonts w:cs="Symbol"/>
+    </w:rPr>
+  </w:style>
+  <w:style w:type="character" w:styleId="ListLabel2507">
+    <w:name w:val="ListLabel 2507"/>
+    <w:qFormat/>
+    <w:rPr>
+      <w:rFonts w:cs="Courier New"/>
+    </w:rPr>
+  </w:style>
+  <w:style w:type="character" w:styleId="ListLabel2508">
+    <w:name w:val="ListLabel 2508"/>
+    <w:qFormat/>
+    <w:rPr>
+      <w:rFonts w:cs="Wingdings"/>
+    </w:rPr>
+  </w:style>
+  <w:style w:type="character" w:styleId="ListLabel2509">
+    <w:name w:val="ListLabel 2509"/>
+    <w:qFormat/>
+    <w:rPr>
+      <w:rFonts w:cs="Symbol"/>
+    </w:rPr>
+  </w:style>
+  <w:style w:type="character" w:styleId="ListLabel2510">
+    <w:name w:val="ListLabel 2510"/>
+    <w:qFormat/>
+    <w:rPr>
+      <w:rFonts w:cs="Courier New"/>
+    </w:rPr>
+  </w:style>
+  <w:style w:type="character" w:styleId="ListLabel2511">
+    <w:name w:val="ListLabel 2511"/>
+    <w:qFormat/>
+    <w:rPr>
+      <w:rFonts w:cs="Wingdings"/>
+    </w:rPr>
+  </w:style>
+  <w:style w:type="character" w:styleId="ListLabel2512">
+    <w:name w:val="ListLabel 2512"/>
+    <w:qFormat/>
+    <w:rPr>
+      <w:rFonts w:cs="Symbol"/>
+    </w:rPr>
+  </w:style>
+  <w:style w:type="character" w:styleId="ListLabel2513">
+    <w:name w:val="ListLabel 2513"/>
+    <w:qFormat/>
+    <w:rPr>
+      <w:rFonts w:cs="Courier New"/>
+    </w:rPr>
+  </w:style>
+  <w:style w:type="character" w:styleId="ListLabel2514">
+    <w:name w:val="ListLabel 2514"/>
+    <w:qFormat/>
+    <w:rPr>
+      <w:rFonts w:cs="Wingdings"/>
+    </w:rPr>
+  </w:style>
+  <w:style w:type="character" w:styleId="ListLabel2515">
+    <w:name w:val="ListLabel 2515"/>
+    <w:qFormat/>
+    <w:rPr>
+      <w:rFonts w:cs="Symbol"/>
+    </w:rPr>
+  </w:style>
+  <w:style w:type="character" w:styleId="ListLabel2516">
+    <w:name w:val="ListLabel 2516"/>
+    <w:qFormat/>
+    <w:rPr>
+      <w:rFonts w:cs="Courier New"/>
+    </w:rPr>
+  </w:style>
+  <w:style w:type="character" w:styleId="ListLabel2517">
+    <w:name w:val="ListLabel 2517"/>
+    <w:qFormat/>
+    <w:rPr>
+      <w:rFonts w:cs="Wingdings"/>
+    </w:rPr>
+  </w:style>
+  <w:style w:type="character" w:styleId="ListLabel2518">
+    <w:name w:val="ListLabel 2518"/>
+    <w:qFormat/>
+    <w:rPr>
+      <w:rFonts w:cs="Symbol"/>
+    </w:rPr>
+  </w:style>
+  <w:style w:type="character" w:styleId="ListLabel2519">
+    <w:name w:val="ListLabel 2519"/>
+    <w:qFormat/>
+    <w:rPr>
+      <w:rFonts w:cs="Courier New"/>
+    </w:rPr>
+  </w:style>
+  <w:style w:type="character" w:styleId="ListLabel2520">
+    <w:name w:val="ListLabel 2520"/>
+    <w:qFormat/>
+    <w:rPr>
+      <w:rFonts w:cs="Wingdings"/>
+    </w:rPr>
+  </w:style>
+  <w:style w:type="character" w:styleId="ListLabel2521">
+    <w:name w:val="ListLabel 2521"/>
+    <w:qFormat/>
+    <w:rPr>
+      <w:rFonts w:cs="Symbol"/>
+    </w:rPr>
+  </w:style>
+  <w:style w:type="character" w:styleId="ListLabel2522">
+    <w:name w:val="ListLabel 2522"/>
+    <w:qFormat/>
+    <w:rPr>
+      <w:rFonts w:cs="Courier New"/>
+    </w:rPr>
+  </w:style>
+  <w:style w:type="character" w:styleId="ListLabel2523">
+    <w:name w:val="ListLabel 2523"/>
+    <w:qFormat/>
+    <w:rPr>
+      <w:rFonts w:cs="Wingdings"/>
+    </w:rPr>
+  </w:style>
+  <w:style w:type="character" w:styleId="ListLabel2524">
+    <w:name w:val="ListLabel 2524"/>
+    <w:qFormat/>
+    <w:rPr>
+      <w:rFonts w:cs="Symbol"/>
+    </w:rPr>
+  </w:style>
+  <w:style w:type="character" w:styleId="ListLabel2525">
+    <w:name w:val="ListLabel 2525"/>
+    <w:qFormat/>
+    <w:rPr>
+      <w:rFonts w:cs="Courier New"/>
+    </w:rPr>
+  </w:style>
+  <w:style w:type="character" w:styleId="ListLabel2526">
+    <w:name w:val="ListLabel 2526"/>
+    <w:qFormat/>
+    <w:rPr>
+      <w:rFonts w:cs="Wingdings"/>
+    </w:rPr>
+  </w:style>
+  <w:style w:type="character" w:styleId="ListLabel2527">
+    <w:name w:val="ListLabel 2527"/>
+    <w:qFormat/>
+    <w:rPr>
+      <w:rFonts w:cs="Symbol"/>
+    </w:rPr>
+  </w:style>
+  <w:style w:type="character" w:styleId="ListLabel2528">
+    <w:name w:val="ListLabel 2528"/>
+    <w:qFormat/>
+    <w:rPr>
+      <w:rFonts w:cs="Courier New"/>
+    </w:rPr>
+  </w:style>
+  <w:style w:type="character" w:styleId="ListLabel2529">
+    <w:name w:val="ListLabel 2529"/>
+    <w:qFormat/>
+    <w:rPr>
+      <w:rFonts w:cs="Wingdings"/>
+    </w:rPr>
+  </w:style>
+  <w:style w:type="character" w:styleId="ListLabel2530">
+    <w:name w:val="ListLabel 2530"/>
+    <w:qFormat/>
+    <w:rPr>
+      <w:rFonts w:cs="Symbol"/>
+    </w:rPr>
+  </w:style>
+  <w:style w:type="character" w:styleId="ListLabel2531">
+    <w:name w:val="ListLabel 2531"/>
+    <w:qFormat/>
+    <w:rPr>
+      <w:rFonts w:cs="Courier New"/>
+    </w:rPr>
+  </w:style>
+  <w:style w:type="character" w:styleId="ListLabel2532">
+    <w:name w:val="ListLabel 2532"/>
+    <w:qFormat/>
+    <w:rPr>
+      <w:rFonts w:cs="Wingdings"/>
+    </w:rPr>
+  </w:style>
+  <w:style w:type="character" w:styleId="ListLabel2533">
+    <w:name w:val="ListLabel 2533"/>
+    <w:qFormat/>
+    <w:rPr>
+      <w:rFonts w:cs="Symbol"/>
+    </w:rPr>
+  </w:style>
+  <w:style w:type="character" w:styleId="ListLabel2534">
+    <w:name w:val="ListLabel 2534"/>
+    <w:qFormat/>
+    <w:rPr>
+      <w:rFonts w:cs="Courier New"/>
+    </w:rPr>
+  </w:style>
+  <w:style w:type="character" w:styleId="ListLabel2535">
+    <w:name w:val="ListLabel 2535"/>
+    <w:qFormat/>
+    <w:rPr>
+      <w:rFonts w:cs="Wingdings"/>
+    </w:rPr>
+  </w:style>
+  <w:style w:type="character" w:styleId="ListLabel2536">
+    <w:name w:val="ListLabel 2536"/>
+    <w:qFormat/>
+    <w:rPr>
+      <w:rFonts w:cs="Symbol"/>
+    </w:rPr>
+  </w:style>
+  <w:style w:type="character" w:styleId="ListLabel2537">
+    <w:name w:val="ListLabel 2537"/>
+    <w:qFormat/>
+    <w:rPr>
+      <w:rFonts w:cs="Courier New"/>
+    </w:rPr>
+  </w:style>
+  <w:style w:type="character" w:styleId="ListLabel2538">
+    <w:name w:val="ListLabel 2538"/>
+    <w:qFormat/>
+    <w:rPr>
+      <w:rFonts w:cs="Wingdings"/>
+    </w:rPr>
+  </w:style>
+  <w:style w:type="character" w:styleId="ListLabel2539">
+    <w:name w:val="ListLabel 2539"/>
+    <w:qFormat/>
+    <w:rPr>
+      <w:rFonts w:cs="Symbol"/>
+    </w:rPr>
+  </w:style>
+  <w:style w:type="character" w:styleId="ListLabel2540">
+    <w:name w:val="ListLabel 2540"/>
+    <w:qFormat/>
+    <w:rPr>
+      <w:rFonts w:cs="Courier New"/>
+    </w:rPr>
+  </w:style>
+  <w:style w:type="character" w:styleId="ListLabel2541">
+    <w:name w:val="ListLabel 2541"/>
+    <w:qFormat/>
+    <w:rPr>
+      <w:rFonts w:cs="Wingdings"/>
+    </w:rPr>
+  </w:style>
+  <w:style w:type="character" w:styleId="ListLabel2542">
+    <w:name w:val="ListLabel 2542"/>
+    <w:qFormat/>
+    <w:rPr>
+      <w:rFonts w:cs="Symbol"/>
+    </w:rPr>
+  </w:style>
+  <w:style w:type="character" w:styleId="ListLabel2543">
+    <w:name w:val="ListLabel 2543"/>
+    <w:qFormat/>
+    <w:rPr>
+      <w:rFonts w:cs="Courier New"/>
+    </w:rPr>
+  </w:style>
+  <w:style w:type="character" w:styleId="ListLabel2544">
+    <w:name w:val="ListLabel 2544"/>
+    <w:qFormat/>
+    <w:rPr>
+      <w:rFonts w:cs="Wingdings"/>
+    </w:rPr>
+  </w:style>
+  <w:style w:type="character" w:styleId="ListLabel2545">
+    <w:name w:val="ListLabel 2545"/>
+    <w:qFormat/>
+    <w:rPr>
+      <w:rFonts w:cs="Symbol"/>
+    </w:rPr>
+  </w:style>
+  <w:style w:type="character" w:styleId="ListLabel2546">
+    <w:name w:val="ListLabel 2546"/>
+    <w:qFormat/>
+    <w:rPr>
+      <w:rFonts w:cs="Courier New"/>
+    </w:rPr>
+  </w:style>
+  <w:style w:type="character" w:styleId="ListLabel2547">
+    <w:name w:val="ListLabel 2547"/>
+    <w:qFormat/>
+    <w:rPr>
+      <w:rFonts w:cs="Wingdings"/>
+    </w:rPr>
+  </w:style>
+  <w:style w:type="character" w:styleId="ListLabel2548">
+    <w:name w:val="ListLabel 2548"/>
+    <w:qFormat/>
+    <w:rPr>
+      <w:rFonts w:cs="Symbol"/>
+    </w:rPr>
+  </w:style>
+  <w:style w:type="character" w:styleId="ListLabel2549">
+    <w:name w:val="ListLabel 2549"/>
+    <w:qFormat/>
+    <w:rPr>
+      <w:rFonts w:cs="Courier New"/>
+    </w:rPr>
+  </w:style>
+  <w:style w:type="character" w:styleId="ListLabel2550">
+    <w:name w:val="ListLabel 2550"/>
+    <w:qFormat/>
+    <w:rPr>
+      <w:rFonts w:cs="Wingdings"/>
+    </w:rPr>
+  </w:style>
+  <w:style w:type="character" w:styleId="ListLabel2551">
+    <w:name w:val="ListLabel 2551"/>
+    <w:qFormat/>
+    <w:rPr>
+      <w:rFonts w:cs="Symbol"/>
+    </w:rPr>
+  </w:style>
+  <w:style w:type="character" w:styleId="ListLabel2552">
+    <w:name w:val="ListLabel 2552"/>
+    <w:qFormat/>
+    <w:rPr>
+      <w:rFonts w:cs="Courier New"/>
+    </w:rPr>
+  </w:style>
+  <w:style w:type="character" w:styleId="ListLabel2553">
+    <w:name w:val="ListLabel 2553"/>
+    <w:qFormat/>
+    <w:rPr>
+      <w:rFonts w:cs="Wingdings"/>
+    </w:rPr>
+  </w:style>
+  <w:style w:type="character" w:styleId="ListLabel2554">
+    <w:name w:val="ListLabel 2554"/>
+    <w:qFormat/>
+    <w:rPr>
+      <w:rFonts w:cs="Symbol"/>
+    </w:rPr>
+  </w:style>
+  <w:style w:type="character" w:styleId="ListLabel2555">
+    <w:name w:val="ListLabel 2555"/>
+    <w:qFormat/>
+    <w:rPr>
+      <w:rFonts w:cs="Courier New"/>
+    </w:rPr>
+  </w:style>
+  <w:style w:type="character" w:styleId="ListLabel2556">
+    <w:name w:val="ListLabel 2556"/>
+    <w:qFormat/>
+    <w:rPr>
+      <w:rFonts w:cs="Wingdings"/>
+    </w:rPr>
+  </w:style>
+  <w:style w:type="character" w:styleId="ListLabel2557">
+    <w:name w:val="ListLabel 2557"/>
+    <w:qFormat/>
+    <w:rPr>
+      <w:rFonts w:cs="Symbol"/>
+    </w:rPr>
+  </w:style>
+  <w:style w:type="character" w:styleId="ListLabel2558">
+    <w:name w:val="ListLabel 2558"/>
+    <w:qFormat/>
+    <w:rPr>
+      <w:rFonts w:cs="Courier New"/>
+    </w:rPr>
+  </w:style>
+  <w:style w:type="character" w:styleId="ListLabel2559">
+    <w:name w:val="ListLabel 2559"/>
+    <w:qFormat/>
+    <w:rPr>
+      <w:rFonts w:cs="Wingdings"/>
+    </w:rPr>
+  </w:style>
+  <w:style w:type="character" w:styleId="ListLabel2560">
+    <w:name w:val="ListLabel 2560"/>
+    <w:qFormat/>
+    <w:rPr>
+      <w:rFonts w:cs="Symbol"/>
+    </w:rPr>
+  </w:style>
+  <w:style w:type="character" w:styleId="ListLabel2561">
+    <w:name w:val="ListLabel 2561"/>
+    <w:qFormat/>
+    <w:rPr>
+      <w:rFonts w:cs="Courier New"/>
+    </w:rPr>
+  </w:style>
+  <w:style w:type="character" w:styleId="ListLabel2562">
+    <w:name w:val="ListLabel 2562"/>
+    <w:qFormat/>
+    <w:rPr>
+      <w:rFonts w:cs="Wingdings"/>
+    </w:rPr>
+  </w:style>
+  <w:style w:type="character" w:styleId="ListLabel2563">
+    <w:name w:val="ListLabel 2563"/>
+    <w:qFormat/>
+    <w:rPr>
+      <w:rFonts w:cs="Symbol"/>
+    </w:rPr>
+  </w:style>
+  <w:style w:type="character" w:styleId="ListLabel2564">
+    <w:name w:val="ListLabel 2564"/>
+    <w:qFormat/>
+    <w:rPr>
+      <w:rFonts w:cs="Courier New"/>
+    </w:rPr>
+  </w:style>
+  <w:style w:type="character" w:styleId="ListLabel2565">
+    <w:name w:val="ListLabel 2565"/>
+    <w:qFormat/>
+    <w:rPr>
+      <w:rFonts w:cs="Wingdings"/>
+    </w:rPr>
+  </w:style>
+  <w:style w:type="character" w:styleId="ListLabel2566">
+    <w:name w:val="ListLabel 2566"/>
+    <w:qFormat/>
+    <w:rPr>
+      <w:rFonts w:cs="Symbol"/>
+    </w:rPr>
+  </w:style>
+  <w:style w:type="character" w:styleId="ListLabel2567">
+    <w:name w:val="ListLabel 2567"/>
+    <w:qFormat/>
+    <w:rPr>
+      <w:rFonts w:cs="Courier New"/>
+    </w:rPr>
+  </w:style>
+  <w:style w:type="character" w:styleId="ListLabel2568">
+    <w:name w:val="ListLabel 2568"/>
+    <w:qFormat/>
+    <w:rPr>
+      <w:rFonts w:cs="Wingdings"/>
+    </w:rPr>
+  </w:style>
+  <w:style w:type="character" w:styleId="ListLabel2569">
+    <w:name w:val="ListLabel 2569"/>
+    <w:qFormat/>
+    <w:rPr>
+      <w:rFonts w:cs="Symbol"/>
+    </w:rPr>
+  </w:style>
+  <w:style w:type="character" w:styleId="ListLabel2570">
+    <w:name w:val="ListLabel 2570"/>
+    <w:qFormat/>
+    <w:rPr>
+      <w:rFonts w:cs="Courier New"/>
+    </w:rPr>
+  </w:style>
+  <w:style w:type="character" w:styleId="ListLabel2571">
+    <w:name w:val="ListLabel 2571"/>
+    <w:qFormat/>
+    <w:rPr>
+      <w:rFonts w:cs="Wingdings"/>
+    </w:rPr>
+  </w:style>
+  <w:style w:type="character" w:styleId="ListLabel2572">
+    <w:name w:val="ListLabel 2572"/>
+    <w:qFormat/>
+    <w:rPr>
+      <w:rFonts w:cs="Symbol"/>
+    </w:rPr>
+  </w:style>
+  <w:style w:type="character" w:styleId="ListLabel2573">
+    <w:name w:val="ListLabel 2573"/>
+    <w:qFormat/>
+    <w:rPr>
+      <w:rFonts w:cs="Courier New"/>
+    </w:rPr>
+  </w:style>
+  <w:style w:type="character" w:styleId="ListLabel2574">
+    <w:name w:val="ListLabel 2574"/>
+    <w:qFormat/>
+    <w:rPr>
+      <w:rFonts w:cs="Wingdings"/>
+    </w:rPr>
+  </w:style>
+  <w:style w:type="character" w:styleId="ListLabel2575">
+    <w:name w:val="ListLabel 2575"/>
+    <w:qFormat/>
+    <w:rPr>
+      <w:rFonts w:cs="Symbol"/>
+    </w:rPr>
+  </w:style>
+  <w:style w:type="character" w:styleId="ListLabel2576">
+    <w:name w:val="ListLabel 2576"/>
+    <w:qFormat/>
+    <w:rPr>
+      <w:rFonts w:cs="Courier New"/>
+    </w:rPr>
+  </w:style>
+  <w:style w:type="character" w:styleId="ListLabel2577">
+    <w:name w:val="ListLabel 2577"/>
+    <w:qFormat/>
+    <w:rPr>
+      <w:rFonts w:cs="Wingdings"/>
+    </w:rPr>
+  </w:style>
+  <w:style w:type="character" w:styleId="ListLabel2578">
+    <w:name w:val="ListLabel 2578"/>
+    <w:qFormat/>
+    <w:rPr>
+      <w:rFonts w:cs="Symbol"/>
+    </w:rPr>
+  </w:style>
+  <w:style w:type="character" w:styleId="ListLabel2579">
+    <w:name w:val="ListLabel 2579"/>
+    <w:qFormat/>
+    <w:rPr>
+      <w:rFonts w:cs="Courier New"/>
+    </w:rPr>
+  </w:style>
+  <w:style w:type="character" w:styleId="ListLabel2580">
+    <w:name w:val="ListLabel 2580"/>
+    <w:qFormat/>
+    <w:rPr>
+      <w:rFonts w:cs="Wingdings"/>
+    </w:rPr>
+  </w:style>
+  <w:style w:type="character" w:styleId="ListLabel2581">
+    <w:name w:val="ListLabel 2581"/>
+    <w:qFormat/>
+    <w:rPr>
+      <w:rFonts w:cs="Symbol"/>
+    </w:rPr>
+  </w:style>
+  <w:style w:type="character" w:styleId="ListLabel2582">
+    <w:name w:val="ListLabel 2582"/>
+    <w:qFormat/>
+    <w:rPr>
+      <w:rFonts w:cs="Courier New"/>
+    </w:rPr>
+  </w:style>
+  <w:style w:type="character" w:styleId="ListLabel2583">
+    <w:name w:val="ListLabel 2583"/>
+    <w:qFormat/>
+    <w:rPr>
+      <w:rFonts w:cs="Wingdings"/>
+    </w:rPr>
+  </w:style>
+  <w:style w:type="character" w:styleId="ListLabel2584">
+    <w:name w:val="ListLabel 2584"/>
+    <w:qFormat/>
+    <w:rPr>
+      <w:rFonts w:cs="Symbol"/>
+    </w:rPr>
+  </w:style>
+  <w:style w:type="character" w:styleId="ListLabel2585">
+    <w:name w:val="ListLabel 2585"/>
+    <w:qFormat/>
+    <w:rPr>
+      <w:rFonts w:cs="Courier New"/>
+    </w:rPr>
+  </w:style>
+  <w:style w:type="character" w:styleId="ListLabel2586">
+    <w:name w:val="ListLabel 2586"/>
+    <w:qFormat/>
+    <w:rPr>
+      <w:rFonts w:cs="Wingdings"/>
+    </w:rPr>
+  </w:style>
+  <w:style w:type="character" w:styleId="ListLabel2587">
+    <w:name w:val="ListLabel 2587"/>
+    <w:qFormat/>
+    <w:rPr>
+      <w:rFonts w:cs="Symbol"/>
+    </w:rPr>
+  </w:style>
+  <w:style w:type="character" w:styleId="ListLabel2588">
+    <w:name w:val="ListLabel 2588"/>
+    <w:qFormat/>
+    <w:rPr>
+      <w:rFonts w:cs="Courier New"/>
+    </w:rPr>
+  </w:style>
+  <w:style w:type="character" w:styleId="ListLabel2589">
+    <w:name w:val="ListLabel 2589"/>
+    <w:qFormat/>
+    <w:rPr>
+      <w:rFonts w:cs="Wingdings"/>
+    </w:rPr>
+  </w:style>
+  <w:style w:type="character" w:styleId="ListLabel2590">
+    <w:name w:val="ListLabel 2590"/>
+    <w:qFormat/>
+    <w:rPr>
+      <w:rFonts w:cs="Symbol"/>
+    </w:rPr>
+  </w:style>
+  <w:style w:type="character" w:styleId="ListLabel2591">
+    <w:name w:val="ListLabel 2591"/>
+    <w:qFormat/>
+    <w:rPr>
+      <w:rFonts w:cs="Courier New"/>
+    </w:rPr>
+  </w:style>
+  <w:style w:type="character" w:styleId="ListLabel2592">
+    <w:name w:val="ListLabel 2592"/>
+    <w:qFormat/>
+    <w:rPr>
+      <w:rFonts w:cs="Wingdings"/>
+    </w:rPr>
+  </w:style>
+  <w:style w:type="character" w:styleId="ListLabel2593">
+    <w:name w:val="ListLabel 2593"/>
+    <w:qFormat/>
+    <w:rPr>
+      <w:rFonts w:cs="Symbol"/>
+    </w:rPr>
+  </w:style>
+  <w:style w:type="character" w:styleId="ListLabel2594">
+    <w:name w:val="ListLabel 2594"/>
+    <w:qFormat/>
+    <w:rPr>
+      <w:rFonts w:cs="Courier New"/>
+    </w:rPr>
+  </w:style>
+  <w:style w:type="character" w:styleId="ListLabel2595">
+    <w:name w:val="ListLabel 2595"/>
+    <w:qFormat/>
+    <w:rPr>
+      <w:rFonts w:cs="Wingdings"/>
+    </w:rPr>
+  </w:style>
+  <w:style w:type="character" w:styleId="ListLabel2596">
+    <w:name w:val="ListLabel 2596"/>
+    <w:qFormat/>
+    <w:rPr>
+      <w:rFonts w:cs="Symbol"/>
+    </w:rPr>
+  </w:style>
+  <w:style w:type="character" w:styleId="ListLabel2597">
+    <w:name w:val="ListLabel 2597"/>
+    <w:qFormat/>
+    <w:rPr>
+      <w:rFonts w:cs="Courier New"/>
+    </w:rPr>
+  </w:style>
+  <w:style w:type="character" w:styleId="ListLabel2598">
+    <w:name w:val="ListLabel 2598"/>
+    <w:qFormat/>
+    <w:rPr>
+      <w:rFonts w:cs="Wingdings"/>
+    </w:rPr>
+  </w:style>
+  <w:style w:type="character" w:styleId="ListLabel2599">
+    <w:name w:val="ListLabel 2599"/>
+    <w:qFormat/>
+    <w:rPr>
+      <w:rFonts w:cs="Symbol"/>
+    </w:rPr>
+  </w:style>
+  <w:style w:type="character" w:styleId="ListLabel2600">
+    <w:name w:val="ListLabel 2600"/>
+    <w:qFormat/>
+    <w:rPr>
+      <w:rFonts w:cs="Courier New"/>
+    </w:rPr>
+  </w:style>
+  <w:style w:type="character" w:styleId="ListLabel2601">
+    <w:name w:val="ListLabel 2601"/>
+    <w:qFormat/>
+    <w:rPr>
+      <w:rFonts w:cs="Wingdings"/>
+    </w:rPr>
+  </w:style>
+  <w:style w:type="character" w:styleId="ListLabel2602">
+    <w:name w:val="ListLabel 2602"/>
+    <w:qFormat/>
+    <w:rPr>
+      <w:rFonts w:cs="Symbol"/>
+    </w:rPr>
+  </w:style>
+  <w:style w:type="character" w:styleId="ListLabel2603">
+    <w:name w:val="ListLabel 2603"/>
+    <w:qFormat/>
+    <w:rPr>
+      <w:rFonts w:cs="Courier New"/>
+    </w:rPr>
+  </w:style>
+  <w:style w:type="character" w:styleId="ListLabel2604">
+    <w:name w:val="ListLabel 2604"/>
+    <w:qFormat/>
+    <w:rPr>
+      <w:rFonts w:cs="Wingdings"/>
+    </w:rPr>
+  </w:style>
+  <w:style w:type="character" w:styleId="ListLabel2605">
+    <w:name w:val="ListLabel 2605"/>
+    <w:qFormat/>
+    <w:rPr>
+      <w:rFonts w:cs="Symbol"/>
+    </w:rPr>
+  </w:style>
+  <w:style w:type="character" w:styleId="ListLabel2606">
+    <w:name w:val="ListLabel 2606"/>
+    <w:qFormat/>
+    <w:rPr>
+      <w:rFonts w:cs="Courier New"/>
+    </w:rPr>
+  </w:style>
+  <w:style w:type="character" w:styleId="ListLabel2607">
+    <w:name w:val="ListLabel 2607"/>
+    <w:qFormat/>
+    <w:rPr>
+      <w:rFonts w:cs="Wingdings"/>
+    </w:rPr>
+  </w:style>
+  <w:style w:type="character" w:styleId="ListLabel2608">
+    <w:name w:val="ListLabel 2608"/>
+    <w:qFormat/>
+    <w:rPr>
+      <w:rFonts w:cs="Symbol"/>
+    </w:rPr>
+  </w:style>
+  <w:style w:type="character" w:styleId="ListLabel2609">
+    <w:name w:val="ListLabel 2609"/>
+    <w:qFormat/>
+    <w:rPr>
+      <w:rFonts w:cs="Courier New"/>
+    </w:rPr>
+  </w:style>
+  <w:style w:type="character" w:styleId="ListLabel2610">
+    <w:name w:val="ListLabel 2610"/>
+    <w:qFormat/>
+    <w:rPr>
+      <w:rFonts w:cs="Wingdings"/>
+    </w:rPr>
+  </w:style>
+  <w:style w:type="character" w:styleId="ListLabel2611">
+    <w:name w:val="ListLabel 2611"/>
+    <w:qFormat/>
+    <w:rPr>
+      <w:rFonts w:cs="Symbol"/>
+    </w:rPr>
+  </w:style>
+  <w:style w:type="character" w:styleId="ListLabel2612">
+    <w:name w:val="ListLabel 2612"/>
+    <w:qFormat/>
+    <w:rPr>
+      <w:rFonts w:cs="Courier New"/>
+    </w:rPr>
+  </w:style>
+  <w:style w:type="character" w:styleId="ListLabel2613">
+    <w:name w:val="ListLabel 2613"/>
+    <w:qFormat/>
+    <w:rPr>
+      <w:rFonts w:cs="Wingdings"/>
+    </w:rPr>
+  </w:style>
+  <w:style w:type="character" w:styleId="ListLabel2614">
+    <w:name w:val="ListLabel 2614"/>
+    <w:qFormat/>
+    <w:rPr/>
+  </w:style>
+  <w:style w:type="character" w:styleId="Internetverknpfung">
+    <w:name w:val="Internetverknüpfung"/>
+    <w:rPr>
+      <w:color w:val="000080"/>
+      <w:u w:val="single"/>
+      <w:lang w:val="zxx" w:eastAsia="zxx" w:bidi="zxx"/>
+    </w:rPr>
+  </w:style>
   <w:style w:type="paragraph" w:styleId="Berschrift">
     <w:name w:val="Überschrift"/>
     <w:basedOn w:val="Normal"/>
     <w:next w:val="Textkrper"/>
     <w:qFormat/>
     <w:pPr>
-      <w:keepNext/>
+      <w:keepNext w:val="true"/>
       <w:spacing w:before="240" w:after="120"/>
     </w:pPr>
     <w:rPr>
@@ -31302,6 +33187,7 @@
     <w:rPr>
       <w:rFonts w:ascii="Helvetica" w:hAnsi="Helvetica" w:eastAsia="ヒラギノ角ゴ Pro W3" w:cs="Times New Roman"/>
       <w:color w:val="000000"/>
+      <w:kern w:val="0"/>
       <w:sz w:val="24"/>
       <w:szCs w:val="20"/>
       <w:lang w:val="en-GB" w:eastAsia="hi-IN" w:bidi="hi-IN"/>
@@ -31433,6 +33319,7 @@
     <w:rPr>
       <w:rFonts w:ascii="Helvetica" w:hAnsi="Helvetica" w:eastAsia="Helvetica" w:cs="Times New Roman"/>
       <w:color w:val="00000A"/>
+      <w:kern w:val="0"/>
       <w:sz w:val="24"/>
       <w:szCs w:val="20"/>
       <w:lang w:val="en-US" w:eastAsia="en-US" w:bidi="ar-SA"/>

</xml_diff>